<commit_message>
TFE - Update tfe wip
</commit_message>
<xml_diff>
--- a/TFE_wip_V1.docx
+++ b/TFE_wip_V1.docx
@@ -5849,33 +5849,26 @@
       <w:r>
         <w:t xml:space="preserve">Figure </w:t>
       </w:r>
-      <w:r>
-        <w:fldChar w:fldCharType="begin"/>
-      </w:r>
-      <w:r>
-        <w:instrText xml:space="preserve"> SEQ Figure \* ARABIC </w:instrText>
-      </w:r>
-      <w:r>
-        <w:fldChar w:fldCharType="separate"/>
-      </w:r>
+      <w:fldSimple w:instr=" SEQ Figure \* ARABIC ">
+        <w:r>
+          <w:rPr>
+            <w:noProof/>
+          </w:rPr>
+          <w:t>1</w:t>
+        </w:r>
+      </w:fldSimple>
+      <w:r>
+        <w:t xml:space="preserve"> : Gestion du troupeau par FarmBrite</w:t>
+      </w:r>
+    </w:p>
+    <w:p>
+      <w:pPr>
+        <w:jc w:val="center"/>
+      </w:pPr>
       <w:r>
         <w:rPr>
           <w:noProof/>
         </w:rPr>
-        <w:t>1</w:t>
-      </w:r>
-      <w:r>
-        <w:fldChar w:fldCharType="end"/>
-      </w:r>
-      <w:r>
-        <w:t xml:space="preserve"> : Gestion du troupeau par FarmBrite</w:t>
-      </w:r>
-    </w:p>
-    <w:p>
-      <w:pPr>
-        <w:jc w:val="center"/>
-      </w:pPr>
-      <w:r>
         <w:drawing>
           <wp:inline distT="0" distB="0" distL="0" distR="0" wp14:anchorId="12B0EB37" wp14:editId="283C50FC">
             <wp:extent cx="3322320" cy="2187414"/>
@@ -5927,33 +5920,26 @@
       <w:r>
         <w:t xml:space="preserve">Figure </w:t>
       </w:r>
-      <w:r>
-        <w:fldChar w:fldCharType="begin"/>
-      </w:r>
-      <w:r>
-        <w:instrText xml:space="preserve"> SEQ Figure \* ARABIC </w:instrText>
-      </w:r>
-      <w:r>
-        <w:fldChar w:fldCharType="separate"/>
-      </w:r>
+      <w:fldSimple w:instr=" SEQ Figure \* ARABIC ">
+        <w:r>
+          <w:rPr>
+            <w:noProof/>
+          </w:rPr>
+          <w:t>2</w:t>
+        </w:r>
+      </w:fldSimple>
+      <w:r>
+        <w:t>: Historique des actions pour un animal par CattleMax</w:t>
+      </w:r>
+    </w:p>
+    <w:p>
+      <w:pPr>
+        <w:jc w:val="center"/>
+      </w:pPr>
       <w:r>
         <w:rPr>
           <w:noProof/>
         </w:rPr>
-        <w:t>2</w:t>
-      </w:r>
-      <w:r>
-        <w:fldChar w:fldCharType="end"/>
-      </w:r>
-      <w:r>
-        <w:t>: Historique des actions pour un animal par CattleMax</w:t>
-      </w:r>
-    </w:p>
-    <w:p>
-      <w:pPr>
-        <w:jc w:val="center"/>
-      </w:pPr>
-      <w:r>
         <w:drawing>
           <wp:inline distT="0" distB="0" distL="0" distR="0" wp14:anchorId="2CFB8946" wp14:editId="48CDFEF9">
             <wp:extent cx="3108506" cy="2101463"/>
@@ -6055,13 +6041,7 @@
         <w:jc w:val="both"/>
       </w:pPr>
       <w:r>
-        <w:t xml:space="preserve">La gestion des reproductions </w:t>
-      </w:r>
-      <w:r>
-        <w:t>comprend</w:t>
-      </w:r>
-      <w:r>
-        <w:t xml:space="preserve"> le suivi des périodes de chaleur, l’enregistrement des reproductions, le calendrier des vêlages à venir.</w:t>
+        <w:t>La gestion des reproductions comprend le suivi des périodes de chaleur, l’enregistrement des reproductions, le calendrier des vêlages à venir.</w:t>
       </w:r>
     </w:p>
     <w:p/>
@@ -6074,33 +6054,26 @@
       <w:r>
         <w:t xml:space="preserve">Figure </w:t>
       </w:r>
-      <w:r>
-        <w:fldChar w:fldCharType="begin"/>
-      </w:r>
-      <w:r>
-        <w:instrText xml:space="preserve"> SEQ Figure \* ARABIC </w:instrText>
-      </w:r>
-      <w:r>
-        <w:fldChar w:fldCharType="separate"/>
-      </w:r>
+      <w:fldSimple w:instr=" SEQ Figure \* ARABIC ">
+        <w:r>
+          <w:rPr>
+            <w:noProof/>
+          </w:rPr>
+          <w:t>3</w:t>
+        </w:r>
+      </w:fldSimple>
+      <w:r>
+        <w:t xml:space="preserve"> : Gestion des vêlages par AgrovisionCow</w:t>
+      </w:r>
+    </w:p>
+    <w:p>
+      <w:pPr>
+        <w:jc w:val="center"/>
+      </w:pPr>
       <w:r>
         <w:rPr>
           <w:noProof/>
         </w:rPr>
-        <w:t>3</w:t>
-      </w:r>
-      <w:r>
-        <w:fldChar w:fldCharType="end"/>
-      </w:r>
-      <w:r>
-        <w:t xml:space="preserve"> : Gestion des vêlages par AgrovisionCow</w:t>
-      </w:r>
-    </w:p>
-    <w:p>
-      <w:pPr>
-        <w:jc w:val="center"/>
-      </w:pPr>
-      <w:r>
         <w:drawing>
           <wp:inline distT="0" distB="0" distL="0" distR="0" wp14:anchorId="21BB674F" wp14:editId="2D76F4CD">
             <wp:extent cx="4419600" cy="2397361"/>
@@ -6189,33 +6162,26 @@
       <w:r>
         <w:t xml:space="preserve">Figure </w:t>
       </w:r>
-      <w:r>
-        <w:fldChar w:fldCharType="begin"/>
-      </w:r>
-      <w:r>
-        <w:instrText xml:space="preserve"> SEQ Figure \* ARABIC </w:instrText>
-      </w:r>
-      <w:r>
-        <w:fldChar w:fldCharType="separate"/>
-      </w:r>
+      <w:fldSimple w:instr=" SEQ Figure \* ARABIC ">
+        <w:r>
+          <w:rPr>
+            <w:noProof/>
+          </w:rPr>
+          <w:t>4</w:t>
+        </w:r>
+      </w:fldSimple>
+      <w:r>
+        <w:t>: Gestion des paturages avec FarmBrite</w:t>
+      </w:r>
+    </w:p>
+    <w:p>
+      <w:pPr>
+        <w:jc w:val="center"/>
+      </w:pPr>
       <w:r>
         <w:rPr>
           <w:noProof/>
         </w:rPr>
-        <w:t>4</w:t>
-      </w:r>
-      <w:r>
-        <w:fldChar w:fldCharType="end"/>
-      </w:r>
-      <w:r>
-        <w:t>: Gestion des paturages avec FarmBrite</w:t>
-      </w:r>
-    </w:p>
-    <w:p>
-      <w:pPr>
-        <w:jc w:val="center"/>
-      </w:pPr>
-      <w:r>
         <w:drawing>
           <wp:inline distT="0" distB="0" distL="0" distR="0" wp14:anchorId="479A31AA" wp14:editId="017034C2">
             <wp:extent cx="4140628" cy="2239645"/>
@@ -6304,33 +6270,26 @@
       <w:r>
         <w:t xml:space="preserve">Figure </w:t>
       </w:r>
-      <w:r>
-        <w:fldChar w:fldCharType="begin"/>
-      </w:r>
-      <w:r>
-        <w:instrText xml:space="preserve"> SEQ Figure \* ARABIC </w:instrText>
-      </w:r>
-      <w:r>
-        <w:fldChar w:fldCharType="separate"/>
-      </w:r>
+      <w:fldSimple w:instr=" SEQ Figure \* ARABIC ">
+        <w:r>
+          <w:rPr>
+            <w:noProof/>
+          </w:rPr>
+          <w:t>5</w:t>
+        </w:r>
+      </w:fldSimple>
+      <w:r>
+        <w:t>: Gestion des tâches avec FarmBrite</w:t>
+      </w:r>
+    </w:p>
+    <w:p>
+      <w:pPr>
+        <w:jc w:val="center"/>
+      </w:pPr>
       <w:r>
         <w:rPr>
           <w:noProof/>
         </w:rPr>
-        <w:t>5</w:t>
-      </w:r>
-      <w:r>
-        <w:fldChar w:fldCharType="end"/>
-      </w:r>
-      <w:r>
-        <w:t>: Gestion des tâches avec FarmBrite</w:t>
-      </w:r>
-    </w:p>
-    <w:p>
-      <w:pPr>
-        <w:jc w:val="center"/>
-      </w:pPr>
-      <w:r>
         <w:drawing>
           <wp:inline distT="0" distB="0" distL="0" distR="0" wp14:anchorId="48A49C77" wp14:editId="6E135E97">
             <wp:extent cx="3257213" cy="1768272"/>
@@ -6396,7 +6355,7 @@
           <w:noProof/>
         </w:rPr>
         <w:drawing>
-          <wp:anchor distT="0" distB="0" distL="114300" distR="114300" simplePos="0" relativeHeight="251665408" behindDoc="1" locked="0" layoutInCell="1" allowOverlap="1" wp14:anchorId="7820B898" wp14:editId="1A56953C">
+          <wp:anchor distT="0" distB="0" distL="114300" distR="114300" simplePos="0" relativeHeight="251665408" behindDoc="1" locked="0" layoutInCell="1" allowOverlap="1" wp14:anchorId="7820B898" wp14:editId="0785651E">
             <wp:simplePos x="0" y="0"/>
             <wp:positionH relativeFrom="margin">
               <wp:align>right</wp:align>
@@ -6631,6 +6590,9 @@
         </w:sectPr>
       </w:pPr>
       <w:r>
+        <w:rPr>
+          <w:noProof/>
+        </w:rPr>
         <w:drawing>
           <wp:anchor distT="0" distB="0" distL="114300" distR="114300" simplePos="0" relativeHeight="251663360" behindDoc="1" locked="0" layoutInCell="1" allowOverlap="1" wp14:anchorId="2A2A8707" wp14:editId="3C8ACFF7">
             <wp:simplePos x="0" y="0"/>
@@ -10152,6 +10114,7 @@
     <w:p/>
     <w:p/>
     <w:p/>
+    <w:p/>
     <w:p>
       <w:pPr>
         <w:rPr>
@@ -10176,16 +10139,17 @@
         <w:t>Schéma Relationnel</w:t>
       </w:r>
     </w:p>
+    <w:p/>
     <w:p>
       <w:r>
         <w:rPr>
           <w:noProof/>
         </w:rPr>
         <w:drawing>
-          <wp:inline distT="0" distB="0" distL="0" distR="0" wp14:anchorId="6F7DA7A6" wp14:editId="5C71B350">
-            <wp:extent cx="5760720" cy="3872865"/>
-            <wp:effectExtent l="0" t="0" r="0" b="0"/>
-            <wp:docPr id="1716193455" name="Image 1" descr="Une image contenant texte, diagramme, Dessin technique, Plan&#10;&#10;Description générée automatiquement"/>
+          <wp:inline distT="0" distB="0" distL="0" distR="0" wp14:anchorId="49B280AA" wp14:editId="6A4C2DC9">
+            <wp:extent cx="5760720" cy="3502025"/>
+            <wp:effectExtent l="0" t="0" r="0" b="3175"/>
+            <wp:docPr id="445527463" name="Image 28" descr="Une image contenant diagramme, texte, Plan, Dessin technique&#10;&#10;Le contenu généré par l’IA peut être incorrect."/>
             <wp:cNvGraphicFramePr>
               <a:graphicFrameLocks xmlns:a="http://schemas.openxmlformats.org/drawingml/2006/main" noChangeAspect="1"/>
             </wp:cNvGraphicFramePr>
@@ -10193,11 +10157,11 @@
               <a:graphicData uri="http://schemas.openxmlformats.org/drawingml/2006/picture">
                 <pic:pic xmlns:pic="http://schemas.openxmlformats.org/drawingml/2006/picture">
                   <pic:nvPicPr>
-                    <pic:cNvPr id="1716193455" name="Image 1" descr="Une image contenant texte, diagramme, Dessin technique, Plan&#10;&#10;Description générée automatiquement"/>
+                    <pic:cNvPr id="445527463" name="Image 28" descr="Une image contenant diagramme, texte, Plan, Dessin technique&#10;&#10;Le contenu généré par l’IA peut être incorrect."/>
                     <pic:cNvPicPr/>
                   </pic:nvPicPr>
                   <pic:blipFill>
-                    <a:blip r:embed="rId22">
+                    <a:blip r:embed="rId22" cstate="print">
                       <a:extLst>
                         <a:ext uri="{28A0092B-C50C-407E-A947-70E740481C1C}">
                           <a14:useLocalDpi xmlns:a14="http://schemas.microsoft.com/office/drawing/2010/main" val="0"/>
@@ -10211,7 +10175,7 @@
                   <pic:spPr>
                     <a:xfrm>
                       <a:off x="0" y="0"/>
-                      <a:ext cx="5760720" cy="3872865"/>
+                      <a:ext cx="5760720" cy="3502025"/>
                     </a:xfrm>
                     <a:prstGeom prst="rect">
                       <a:avLst/>
@@ -10292,28 +10256,10 @@
     </w:p>
     <w:p>
       <w:pPr>
-        <w:pStyle w:val="Titre3"/>
-        <w:jc w:val="both"/>
-      </w:pPr>
-      <w:r>
-        <w:t>Architecture applicative</w:t>
-      </w:r>
-    </w:p>
-    <w:p>
-      <w:pPr>
-        <w:jc w:val="both"/>
-      </w:pPr>
-      <w:r>
-        <w:t xml:space="preserve">L’architecture du projet </w:t>
-      </w:r>
-      <w:r>
-        <w:t xml:space="preserve">sera </w:t>
-      </w:r>
-      <w:r>
-        <w:t>structurée</w:t>
-      </w:r>
-      <w:r>
-        <w:t xml:space="preserve"> selon les principes de la « Clean Architecture ».</w:t>
+        <w:pStyle w:val="Titre2"/>
+      </w:pPr>
+      <w:r>
+        <w:t>Choix technologiques</w:t>
       </w:r>
     </w:p>
     <w:p>
@@ -10326,13 +10272,7 @@
         <w:jc w:val="both"/>
       </w:pPr>
       <w:r>
-        <w:t>Une couche « Domain » contient les classes représentant les entités liées au domaine d’activité. Dans ce type d’architecture, cette couche est le point de départ</w:t>
-      </w:r>
-      <w:r>
-        <w:t xml:space="preserve"> dont dépendent les autres couches</w:t>
-      </w:r>
-      <w:r>
-        <w:t>. Elle ne dépend pas d’autres couches.</w:t>
+        <w:t>La base de données relationnelle utilisera Microsoft SQL Server (Version 2022).</w:t>
       </w:r>
     </w:p>
     <w:p>
@@ -10345,7 +10285,7 @@
         <w:jc w:val="both"/>
       </w:pPr>
       <w:r>
-        <w:t>Une couche « Application » contient la logique business. Elle dépend de la couche « Domain ».</w:t>
+        <w:t>La base de données NoSql utilisera MongoDB.</w:t>
       </w:r>
     </w:p>
     <w:p>
@@ -10358,10 +10298,7 @@
         <w:jc w:val="both"/>
       </w:pPr>
       <w:r>
-        <w:t>Une couche « Presentation » contient toute la partie liée à l’interface utilisateur. Elle dépend de la couche « Application »</w:t>
-      </w:r>
-      <w:r>
-        <w:t>.</w:t>
+        <w:t>Le Backend sera réalisé dans le framework .Net (.Net 8).</w:t>
       </w:r>
     </w:p>
     <w:p>
@@ -10374,18 +10311,7 @@
         <w:jc w:val="both"/>
       </w:pPr>
       <w:r>
-        <w:t>Une couche « Persistence » contient la logique d’accès aux données. Elle dépend de la couche « Domain »</w:t>
-      </w:r>
-      <w:r>
-        <w:t>.</w:t>
-      </w:r>
-    </w:p>
-    <w:p>
-      <w:pPr>
-        <w:jc w:val="both"/>
-      </w:pPr>
-      <w:r>
-        <w:t>Cette architecture présente plusieurs avantages :</w:t>
+        <w:t>L’accès aux données SQL Server se fera via l’ORM Entity Framework.</w:t>
       </w:r>
     </w:p>
     <w:p>
@@ -10398,7 +10324,7 @@
         <w:jc w:val="both"/>
       </w:pPr>
       <w:r>
-        <w:t>Le domaine d’activité est au centre du processus.</w:t>
+        <w:t>L’application web sera réalisée avec le framework javascript Angular (Version 19).</w:t>
       </w:r>
     </w:p>
     <w:p>
@@ -10411,30 +10337,23 @@
         <w:jc w:val="both"/>
       </w:pPr>
       <w:r>
-        <w:t xml:space="preserve">Un couplage faible entre la logique business et les autres couches qui relèvent </w:t>
-      </w:r>
-      <w:r>
-        <w:t>du détail</w:t>
-      </w:r>
-      <w:r>
-        <w:t xml:space="preserve"> d’implémentation : l’interface utilisateur et le stockage des données.</w:t>
-      </w:r>
-    </w:p>
-    <w:p>
-      <w:pPr>
-        <w:jc w:val="both"/>
-      </w:pPr>
-      <w:r>
-        <w:t>Description détaillée des couches architecturales</w:t>
-      </w:r>
-    </w:p>
-    <w:p>
-      <w:pPr>
-        <w:pStyle w:val="Titre4"/>
-        <w:jc w:val="both"/>
-      </w:pPr>
-      <w:r>
-        <w:t>La base de données</w:t>
+        <w:t>L’application mobile sera réalisée avec le framework Flutter (Version 3).</w:t>
+      </w:r>
+    </w:p>
+    <w:p>
+      <w:pPr>
+        <w:pStyle w:val="Titre2"/>
+      </w:pPr>
+      <w:r>
+        <w:t>Architecture applicative</w:t>
+      </w:r>
+    </w:p>
+    <w:p>
+      <w:pPr>
+        <w:pStyle w:val="Titre3"/>
+      </w:pPr>
+      <w:r>
+        <w:t>Base de données</w:t>
       </w:r>
     </w:p>
     <w:p>
@@ -10450,176 +10369,38 @@
         <w:jc w:val="both"/>
       </w:pPr>
       <w:r>
-        <w:t>Des données annexes, susceptible de changer avec le temps et dont l’intégrité référentielle n’est pas importante pour l’activité, seront stockées dans une base de données NoSql</w:t>
-      </w:r>
-      <w:r>
-        <w:t xml:space="preserve"> de type « documents »</w:t>
-      </w:r>
-      <w:r>
-        <w:t>.</w:t>
-      </w:r>
-    </w:p>
-    <w:p>
-      <w:pPr>
-        <w:pStyle w:val="Titre4"/>
-        <w:jc w:val="both"/>
-      </w:pPr>
-      <w:r>
-        <w:t>La couche « Persistence »</w:t>
-      </w:r>
-    </w:p>
-    <w:p>
-      <w:pPr>
-        <w:jc w:val="both"/>
-      </w:pPr>
-      <w:r>
-        <w:t xml:space="preserve">Cette couche permettra l’accès aux données. </w:t>
-      </w:r>
-      <w:r>
-        <w:t>L’accès</w:t>
-      </w:r>
-      <w:r>
-        <w:t xml:space="preserve"> aux données relationnelles sera réalisé </w:t>
-      </w:r>
-      <w:r>
-        <w:t>au moyen d</w:t>
-      </w:r>
-      <w:r>
-        <w:t>’un ORM</w:t>
-      </w:r>
-      <w:r>
-        <w:t>. Cette couche aura</w:t>
-      </w:r>
-      <w:r>
-        <w:t xml:space="preserve"> une dépendance</w:t>
-      </w:r>
-      <w:r>
-        <w:t xml:space="preserve"> </w:t>
-      </w:r>
-      <w:r>
-        <w:t>sur la couche application</w:t>
-      </w:r>
-      <w:r>
-        <w:t xml:space="preserve"> de par l’implémentation d’interfaces qui seront définies dans la couche application</w:t>
-      </w:r>
-      <w:r>
-        <w:t>. Elle aura également une dépendance</w:t>
-      </w:r>
-      <w:r>
-        <w:t xml:space="preserve"> directe sur la couche « Domain »</w:t>
-      </w:r>
-      <w:r>
-        <w:t>, nécessaire dans ce cas-ci du fait de l’utilisation d’</w:t>
-      </w:r>
-      <w:r>
-        <w:t xml:space="preserve">un ORM </w:t>
-      </w:r>
-      <w:r>
-        <w:t>spécifique (</w:t>
-      </w:r>
-      <w:r>
-        <w:t>Entity Framework</w:t>
-      </w:r>
-      <w:r>
-        <w:t>)</w:t>
-      </w:r>
-      <w:r>
-        <w:t>.</w:t>
-      </w:r>
-    </w:p>
-    <w:p>
-      <w:pPr>
-        <w:pStyle w:val="Titre4"/>
-        <w:jc w:val="both"/>
-      </w:pPr>
-      <w:r>
-        <w:t>La couche « Domain »</w:t>
-      </w:r>
-    </w:p>
-    <w:p>
-      <w:pPr>
-        <w:jc w:val="both"/>
-      </w:pPr>
-      <w:r>
-        <w:t>Cette couche contiendra les entités dont dépendent les autres couches.</w:t>
-      </w:r>
-    </w:p>
-    <w:p>
-      <w:pPr>
-        <w:pStyle w:val="Titre4"/>
-        <w:jc w:val="both"/>
-      </w:pPr>
-      <w:r>
-        <w:t>La couche « « Application »</w:t>
-      </w:r>
-    </w:p>
-    <w:p>
-      <w:pPr>
-        <w:jc w:val="both"/>
-      </w:pPr>
-      <w:r>
-        <w:t>Cette couche aura une dépendance directe sur la couche « Domain.</w:t>
-      </w:r>
-      <w:r>
-        <w:t xml:space="preserve"> Elle aura également une dépendance sur la couche Persistence. Les interfaces définies dans la couche application seront implémentées dans la couche </w:t>
-      </w:r>
-      <w:r>
-        <w:t>P</w:t>
-      </w:r>
-      <w:r>
-        <w:t>ersitence et injectées par injection de dépendance.</w:t>
-      </w:r>
-    </w:p>
-    <w:p>
-      <w:pPr>
-        <w:pStyle w:val="Titre4"/>
-        <w:jc w:val="both"/>
-      </w:pPr>
-      <w:r>
-        <w:t>La couche « Presentation</w:t>
-      </w:r>
-      <w:r>
-        <w:t> »</w:t>
-      </w:r>
-    </w:p>
-    <w:p>
-      <w:pPr>
-        <w:jc w:val="both"/>
-      </w:pPr>
-      <w:r>
-        <w:t xml:space="preserve">Cette couche sera </w:t>
-      </w:r>
-      <w:r>
-        <w:t xml:space="preserve">divisée entre une partie Backend et une partie FrontEnd. </w:t>
-      </w:r>
-    </w:p>
-    <w:p>
-      <w:pPr>
-        <w:jc w:val="both"/>
-      </w:pPr>
-      <w:r>
-        <w:t xml:space="preserve">Au niveau du backend, une Web API permettra de répondre à des requêtes HTTP au moyen de classes de contrôleurs. </w:t>
-      </w:r>
-      <w:r>
-        <w:t>La Web API aura une dépendance directe sur la couche Application.</w:t>
-      </w:r>
-    </w:p>
-    <w:p>
-      <w:pPr>
-        <w:jc w:val="both"/>
-      </w:pPr>
-      <w:r>
-        <w:t xml:space="preserve">Pour la partie Frontend, une application web et une application mobile serviront d’interface utilisateur. Ces deux applications contacteront la Web API via des requêtes HTTP.  </w:t>
+        <w:t>Des données annexes, susceptible de changer avec le temps et dont l’intégrité référentielle n’est pas importante pour l’activité, seront stockées dans une base de données NoSql de type « documents ».</w:t>
       </w:r>
     </w:p>
     <w:p>
       <w:pPr>
         <w:pStyle w:val="Titre3"/>
-        <w:jc w:val="both"/>
-      </w:pPr>
-      <w:r>
-        <w:lastRenderedPageBreak/>
-        <w:t>Technologies proposées</w:t>
+      </w:pPr>
+      <w:r>
+        <w:t>Back-end</w:t>
+      </w:r>
+    </w:p>
+    <w:p>
+      <w:pPr>
+        <w:jc w:val="both"/>
+      </w:pPr>
+      <w:r>
+        <w:t xml:space="preserve">L’architecture </w:t>
+      </w:r>
+      <w:r>
+        <w:t xml:space="preserve">back-end </w:t>
+      </w:r>
+      <w:r>
+        <w:t xml:space="preserve">du projet </w:t>
+      </w:r>
+      <w:r>
+        <w:t xml:space="preserve">sera </w:t>
+      </w:r>
+      <w:r>
+        <w:t>structurée</w:t>
+      </w:r>
+      <w:r>
+        <w:t xml:space="preserve"> selon les principes de la « Clean Architecture ».</w:t>
       </w:r>
     </w:p>
     <w:p>
@@ -10632,13 +10413,13 @@
         <w:jc w:val="both"/>
       </w:pPr>
       <w:r>
-        <w:t xml:space="preserve">La base de données </w:t>
-      </w:r>
-      <w:r>
-        <w:t>relationnelle utilisera Microsoft SQL Server (Version 2022)</w:t>
-      </w:r>
-      <w:r>
-        <w:t>.</w:t>
+        <w:t>Une couche « Domain » contient les classes représentant les entités liées au domaine d’activité. Dans ce type d’architecture, cette couche est le point de départ</w:t>
+      </w:r>
+      <w:r>
+        <w:t xml:space="preserve"> dont dépendent les autres couches</w:t>
+      </w:r>
+      <w:r>
+        <w:t>. Elle ne dépend pas d’autres couches.</w:t>
       </w:r>
     </w:p>
     <w:p>
@@ -10651,7 +10432,7 @@
         <w:jc w:val="both"/>
       </w:pPr>
       <w:r>
-        <w:t>La base de données NoSql utilisera MongoDB.</w:t>
+        <w:t>Une couche « Application » contient la logique business. Elle dépend de la couche « Domain ».</w:t>
       </w:r>
     </w:p>
     <w:p>
@@ -10664,7 +10445,7 @@
         <w:jc w:val="both"/>
       </w:pPr>
       <w:r>
-        <w:t>Le Backend sera réalisé dans le framework .Net (.Net 8)</w:t>
+        <w:t>Une couche « Presentation » contient toute la partie liée à l’interface utilisateur. Elle dépend de la couche « Application »</w:t>
       </w:r>
       <w:r>
         <w:t>.</w:t>
@@ -10680,10 +10461,18 @@
         <w:jc w:val="both"/>
       </w:pPr>
       <w:r>
-        <w:t>L’accès aux données SQL Server se fera via l’ORM Entity Framework</w:t>
+        <w:t>Une couche « Persistence » contient la logique d’accès aux données. Elle dépend de la couche « Domain »</w:t>
       </w:r>
       <w:r>
         <w:t>.</w:t>
+      </w:r>
+    </w:p>
+    <w:p>
+      <w:pPr>
+        <w:jc w:val="both"/>
+      </w:pPr>
+      <w:r>
+        <w:t>Cette architecture présente plusieurs avantages :</w:t>
       </w:r>
     </w:p>
     <w:p>
@@ -10696,13 +10485,7 @@
         <w:jc w:val="both"/>
       </w:pPr>
       <w:r>
-        <w:t>L’application web sera réalisée avec le framework javascript Angular (Version 1</w:t>
-      </w:r>
-      <w:r>
-        <w:t>9</w:t>
-      </w:r>
-      <w:r>
-        <w:t>).</w:t>
+        <w:t>Le domaine d’activité est au centre du processus.</w:t>
       </w:r>
     </w:p>
     <w:p>
@@ -10715,23 +10498,184 @@
         <w:jc w:val="both"/>
       </w:pPr>
       <w:r>
-        <w:t>L’application mobile sera réalisée avec le framework Flutter</w:t>
-      </w:r>
-      <w:r>
-        <w:t xml:space="preserve"> (Version 3)</w:t>
+        <w:t xml:space="preserve">Un couplage faible entre la logique business et les autres couches qui relèvent </w:t>
+      </w:r>
+      <w:r>
+        <w:t>du détail</w:t>
+      </w:r>
+      <w:r>
+        <w:t xml:space="preserve"> d’implémentation : l’interface utilisateur et le stockage des données.</w:t>
+      </w:r>
+    </w:p>
+    <w:p>
+      <w:pPr>
+        <w:jc w:val="both"/>
+      </w:pPr>
+      <w:r>
+        <w:t>Description détaillée des couches architecturales</w:t>
+      </w:r>
+    </w:p>
+    <w:p>
+      <w:pPr>
+        <w:pStyle w:val="Titre4"/>
+        <w:jc w:val="both"/>
+      </w:pPr>
+      <w:r>
+        <w:t>La couche « Persistence »</w:t>
+      </w:r>
+    </w:p>
+    <w:p>
+      <w:pPr>
+        <w:jc w:val="both"/>
+      </w:pPr>
+      <w:r>
+        <w:t xml:space="preserve">Cette couche permettra l’accès aux données. </w:t>
+      </w:r>
+      <w:r>
+        <w:t>L’accès</w:t>
+      </w:r>
+      <w:r>
+        <w:t xml:space="preserve"> aux données relationnelles sera réalisé </w:t>
+      </w:r>
+      <w:r>
+        <w:t>au moyen d</w:t>
+      </w:r>
+      <w:r>
+        <w:t>’un ORM</w:t>
+      </w:r>
+      <w:r>
+        <w:t>. Cette couche aura</w:t>
+      </w:r>
+      <w:r>
+        <w:t xml:space="preserve"> une dépendance</w:t>
+      </w:r>
+      <w:r>
+        <w:t xml:space="preserve"> </w:t>
+      </w:r>
+      <w:r>
+        <w:t>sur la couche application</w:t>
+      </w:r>
+      <w:r>
+        <w:t xml:space="preserve"> de par l’implémentation d’interfaces qui seront définies dans la couche application</w:t>
+      </w:r>
+      <w:r>
+        <w:t>. Elle aura également une dépendance</w:t>
+      </w:r>
+      <w:r>
+        <w:t xml:space="preserve"> directe sur la couche « Domain »</w:t>
+      </w:r>
+      <w:r>
+        <w:t>, nécessaire dans ce cas-ci du fait de l’utilisation d’</w:t>
+      </w:r>
+      <w:r>
+        <w:t xml:space="preserve">un ORM </w:t>
+      </w:r>
+      <w:r>
+        <w:t>spécifique (</w:t>
+      </w:r>
+      <w:r>
+        <w:t>Entity Framework</w:t>
+      </w:r>
+      <w:r>
+        <w:t>)</w:t>
       </w:r>
       <w:r>
         <w:t>.</w:t>
       </w:r>
     </w:p>
-    <w:p/>
-    <w:p>
+    <w:p>
+      <w:pPr>
+        <w:pStyle w:val="Titre4"/>
+        <w:jc w:val="both"/>
+      </w:pPr>
+      <w:r>
+        <w:t>La couche « Domain »</w:t>
+      </w:r>
+    </w:p>
+    <w:p>
+      <w:pPr>
+        <w:jc w:val="both"/>
+      </w:pPr>
+      <w:r>
+        <w:t>Cette couche contiendra les entités dont dépendent les autres couches.</w:t>
+      </w:r>
+    </w:p>
+    <w:p>
+      <w:pPr>
+        <w:pStyle w:val="Titre4"/>
+        <w:jc w:val="both"/>
+      </w:pPr>
+      <w:r>
+        <w:lastRenderedPageBreak/>
+        <w:t>La couche « « Application »</w:t>
+      </w:r>
+    </w:p>
+    <w:p>
+      <w:pPr>
+        <w:jc w:val="both"/>
+      </w:pPr>
+      <w:r>
+        <w:t>Cette couche aura une dépendance directe sur la couche « Domain.</w:t>
+      </w:r>
+      <w:r>
+        <w:t xml:space="preserve"> Elle aura également une dépendance sur la couche Persistence. Les interfaces définies dans la couche application seront implémentées dans la couche </w:t>
+      </w:r>
+      <w:r>
+        <w:t>P</w:t>
+      </w:r>
+      <w:r>
+        <w:t>ersitence et injectées par injection de dépendance.</w:t>
+      </w:r>
+    </w:p>
+    <w:p>
+      <w:pPr>
+        <w:pStyle w:val="Titre4"/>
+        <w:jc w:val="both"/>
+      </w:pPr>
+      <w:r>
+        <w:t>La couche « Presentation</w:t>
+      </w:r>
+      <w:r>
+        <w:t> »</w:t>
+      </w:r>
+    </w:p>
+    <w:p>
+      <w:pPr>
+        <w:jc w:val="both"/>
+      </w:pPr>
+      <w:r>
+        <w:t xml:space="preserve">Cette couche sera </w:t>
+      </w:r>
+      <w:r>
+        <w:t xml:space="preserve">divisée entre une partie Backend et une partie FrontEnd. </w:t>
+      </w:r>
+    </w:p>
+    <w:p>
+      <w:pPr>
+        <w:jc w:val="both"/>
+      </w:pPr>
+      <w:r>
+        <w:t xml:space="preserve">Au niveau du backend, une Web API permettra de répondre à des requêtes HTTP au moyen de classes de contrôleurs. </w:t>
+      </w:r>
+      <w:r>
+        <w:t>La Web API aura une dépendance directe sur la couche Application.</w:t>
+      </w:r>
+    </w:p>
+    <w:p>
+      <w:pPr>
+        <w:jc w:val="both"/>
+      </w:pPr>
+    </w:p>
+    <w:p>
+      <w:pPr>
+        <w:jc w:val="both"/>
+      </w:pPr>
       <w:r>
         <w:rPr>
           <w:noProof/>
         </w:rPr>
         <w:drawing>
-          <wp:inline distT="0" distB="0" distL="0" distR="0" wp14:anchorId="2022902D" wp14:editId="3FAB0842">
+          <wp:inline distT="0" distB="0" distL="0" distR="0" wp14:anchorId="74DB2FB1" wp14:editId="17C19DC7">
             <wp:extent cx="5705475" cy="6076950"/>
             <wp:effectExtent l="0" t="0" r="9525" b="0"/>
             <wp:docPr id="1959341652" name="Image 1" descr="Une image contenant diagramme, texte, Plan, croquis&#10;&#10;Description générée automatiquement"/>
@@ -10771,6 +10715,124 @@
             </a:graphic>
           </wp:inline>
         </w:drawing>
+      </w:r>
+    </w:p>
+    <w:p>
+      <w:pPr>
+        <w:jc w:val="both"/>
+      </w:pPr>
+    </w:p>
+    <w:p>
+      <w:pPr>
+        <w:pStyle w:val="Titre2"/>
+      </w:pPr>
+      <w:r>
+        <w:lastRenderedPageBreak/>
+        <w:t>Front-end</w:t>
+      </w:r>
+    </w:p>
+    <w:p>
+      <w:pPr>
+        <w:jc w:val="both"/>
+      </w:pPr>
+      <w:r>
+        <w:t xml:space="preserve">Pour la partie Frontend, une application web et une application mobile serviront d’interface utilisateur. </w:t>
+      </w:r>
+    </w:p>
+    <w:p>
+      <w:pPr>
+        <w:pStyle w:val="Titre3"/>
+      </w:pPr>
+      <w:r>
+        <w:t>Application web</w:t>
+      </w:r>
+    </w:p>
+    <w:p>
+      <w:r>
+        <w:t>L’application web sera réalisée avec le Framework javascript Angular.</w:t>
+      </w:r>
+    </w:p>
+    <w:p>
+      <w:r>
+        <w:rPr>
+          <w:highlight w:val="yellow"/>
+        </w:rPr>
+        <w:t>Angular est…</w:t>
+      </w:r>
+    </w:p>
+    <w:p>
+      <w:r>
+        <w:t xml:space="preserve">La gestion d’état (state management) </w:t>
+      </w:r>
+      <w:r>
+        <w:t>sera basée sur la bibliothèque NGXS, laquelle implémente une version simplifiée du design pattern CQRS pour la gestion du state global de l’application.</w:t>
+      </w:r>
+      <w:r>
+        <w:t xml:space="preserve"> Les composants angulars interagissent avec le back-end via des classes intermédiaires, appelées actions, lesquelles réalisent les appels vers le back-end. Les données récupérées sont stockées dans le store. Les composants peuvent ensuite lire les parties du store nécessaires via des sélecteurs.</w:t>
+      </w:r>
+    </w:p>
+    <w:p>
+      <w:pPr>
+        <w:jc w:val="center"/>
+      </w:pPr>
+      <w:r>
+        <w:rPr>
+          <w:noProof/>
+        </w:rPr>
+        <w:drawing>
+          <wp:inline distT="0" distB="0" distL="0" distR="0" wp14:anchorId="1ABA3C9C" wp14:editId="6019ECE5">
+            <wp:extent cx="4648200" cy="1914525"/>
+            <wp:effectExtent l="0" t="0" r="0" b="9525"/>
+            <wp:docPr id="1427110868" name="Image 29" descr="Une image contenant diagramme, texte, capture d’écran, cercle&#10;&#10;Le contenu généré par l’IA peut être incorrect."/>
+            <wp:cNvGraphicFramePr>
+              <a:graphicFrameLocks xmlns:a="http://schemas.openxmlformats.org/drawingml/2006/main" noChangeAspect="1"/>
+            </wp:cNvGraphicFramePr>
+            <a:graphic xmlns:a="http://schemas.openxmlformats.org/drawingml/2006/main">
+              <a:graphicData uri="http://schemas.openxmlformats.org/drawingml/2006/picture">
+                <pic:pic xmlns:pic="http://schemas.openxmlformats.org/drawingml/2006/picture">
+                  <pic:nvPicPr>
+                    <pic:cNvPr id="1427110868" name="Image 29" descr="Une image contenant diagramme, texte, capture d’écran, cercle&#10;&#10;Le contenu généré par l’IA peut être incorrect."/>
+                    <pic:cNvPicPr/>
+                  </pic:nvPicPr>
+                  <pic:blipFill>
+                    <a:blip r:embed="rId25">
+                      <a:extLst>
+                        <a:ext uri="{28A0092B-C50C-407E-A947-70E740481C1C}">
+                          <a14:useLocalDpi xmlns:a14="http://schemas.microsoft.com/office/drawing/2010/main" val="0"/>
+                        </a:ext>
+                      </a:extLst>
+                    </a:blip>
+                    <a:stretch>
+                      <a:fillRect/>
+                    </a:stretch>
+                  </pic:blipFill>
+                  <pic:spPr>
+                    <a:xfrm>
+                      <a:off x="0" y="0"/>
+                      <a:ext cx="4648200" cy="1914525"/>
+                    </a:xfrm>
+                    <a:prstGeom prst="rect">
+                      <a:avLst/>
+                    </a:prstGeom>
+                  </pic:spPr>
+                </pic:pic>
+              </a:graphicData>
+            </a:graphic>
+          </wp:inline>
+        </w:drawing>
+      </w:r>
+    </w:p>
+    <w:p>
+      <w:pPr>
+        <w:pStyle w:val="Titre3"/>
+      </w:pPr>
+      <w:r>
+        <w:t>Application mobile</w:t>
+      </w:r>
+    </w:p>
+    <w:p>
+      <w:r>
+        <w:t>…</w:t>
       </w:r>
     </w:p>
     <w:sectPr>

</xml_diff>

<commit_message>
TFE - Architecture WIP
</commit_message>
<xml_diff>
--- a/TFE_wip_V1.docx
+++ b/TFE_wip_V1.docx
@@ -4217,28 +4217,80 @@
     <w:p>
       <w:pPr>
         <w:jc w:val="both"/>
-      </w:pPr>
-      <w:r>
-        <w:t xml:space="preserve">Le projet doit comporter une base de données avec des contraintes d’intégrité. Une partie back-end doit être en charge des requêtes sur la base de données, ainsi que de l’application de la logique métier sur ces données. Cette partie doit rendre ces données disponibles au travers d’une </w:t>
-      </w:r>
-      <w:r>
+        <w:rPr>
+          <w:highlight w:val="yellow"/>
+        </w:rPr>
+      </w:pPr>
+      <w:r>
+        <w:rPr>
+          <w:highlight w:val="yellow"/>
+        </w:rPr>
+        <w:t xml:space="preserve">Le projet doit comporter une base de données avec des contraintes d’intégrité. Une partie </w:t>
+      </w:r>
+      <w:proofErr w:type="spellStart"/>
+      <w:r>
+        <w:rPr>
+          <w:highlight w:val="yellow"/>
+        </w:rPr>
+        <w:t>back-end</w:t>
+      </w:r>
+      <w:proofErr w:type="spellEnd"/>
+      <w:r>
+        <w:rPr>
+          <w:highlight w:val="yellow"/>
+        </w:rPr>
+        <w:t xml:space="preserve"> doit être en charge des requêtes sur la base de données, ainsi que de l’application de la logique métier sur ces données. Cette partie doit rendre ces données disponibles au travers d’une </w:t>
+      </w:r>
+      <w:r>
+        <w:rPr>
+          <w:highlight w:val="yellow"/>
+        </w:rPr>
         <w:t xml:space="preserve">Web </w:t>
       </w:r>
       <w:r>
-        <w:t>API. Une partie front-end aura la charge de la présentation des informations au travers d’une interface utilisateur, à l’aide des données fournies par l</w:t>
-      </w:r>
-      <w:r>
+        <w:rPr>
+          <w:highlight w:val="yellow"/>
+        </w:rPr>
+        <w:t xml:space="preserve">API. Une partie </w:t>
+      </w:r>
+      <w:proofErr w:type="spellStart"/>
+      <w:r>
+        <w:rPr>
+          <w:highlight w:val="yellow"/>
+        </w:rPr>
+        <w:t>front-end</w:t>
+      </w:r>
+      <w:proofErr w:type="spellEnd"/>
+      <w:r>
+        <w:rPr>
+          <w:highlight w:val="yellow"/>
+        </w:rPr>
+        <w:t xml:space="preserve"> aura la charge de la présentation des informations au travers d’une interface utilisateur, à l’aide des données fournies par l</w:t>
+      </w:r>
+      <w:r>
+        <w:rPr>
+          <w:highlight w:val="yellow"/>
+        </w:rPr>
         <w:t xml:space="preserve">a Web </w:t>
       </w:r>
       <w:r>
+        <w:rPr>
+          <w:highlight w:val="yellow"/>
+        </w:rPr>
         <w:t>API.</w:t>
       </w:r>
     </w:p>
     <w:p>
       <w:pPr>
         <w:jc w:val="both"/>
-      </w:pPr>
-      <w:r>
+        <w:rPr>
+          <w:highlight w:val="yellow"/>
+        </w:rPr>
+      </w:pPr>
+      <w:r>
+        <w:rPr>
+          <w:highlight w:val="yellow"/>
+        </w:rPr>
         <w:t>Le Projet doit comporter un ensemble suffisant de fonctionnalités. Au minimum doivent être présentes :</w:t>
       </w:r>
     </w:p>
@@ -4250,8 +4302,14 @@
           <w:numId w:val="1"/>
         </w:numPr>
         <w:jc w:val="both"/>
-      </w:pPr>
-      <w:r>
+        <w:rPr>
+          <w:highlight w:val="yellow"/>
+        </w:rPr>
+      </w:pPr>
+      <w:r>
+        <w:rPr>
+          <w:highlight w:val="yellow"/>
+        </w:rPr>
         <w:t>Un système d’authentification.</w:t>
       </w:r>
     </w:p>
@@ -4263,8 +4321,14 @@
           <w:numId w:val="1"/>
         </w:numPr>
         <w:jc w:val="both"/>
-      </w:pPr>
-      <w:r>
+        <w:rPr>
+          <w:highlight w:val="yellow"/>
+        </w:rPr>
+      </w:pPr>
+      <w:r>
+        <w:rPr>
+          <w:highlight w:val="yellow"/>
+        </w:rPr>
         <w:t>Un système d’autorisation au moyen de rôles et de permissions.</w:t>
       </w:r>
     </w:p>
@@ -4273,6 +4337,9 @@
         <w:jc w:val="both"/>
       </w:pPr>
       <w:r>
+        <w:rPr>
+          <w:highlight w:val="yellow"/>
+        </w:rPr>
         <w:t>Les technologies pour les différentes parties du projet sont laissées au libre choix de l’étudiant.</w:t>
       </w:r>
     </w:p>
@@ -5032,6 +5099,7 @@
           <w:iCs/>
         </w:rPr>
       </w:pPr>
+      <w:proofErr w:type="spellStart"/>
       <w:r>
         <w:rPr>
           <w:b/>
@@ -5041,6 +5109,7 @@
         </w:rPr>
         <w:t>FarmBrite</w:t>
       </w:r>
+      <w:proofErr w:type="spellEnd"/>
     </w:p>
     <w:p>
       <w:pPr>
@@ -5208,6 +5277,7 @@
           <w:iCs/>
         </w:rPr>
       </w:pPr>
+      <w:proofErr w:type="spellStart"/>
       <w:r>
         <w:rPr>
           <w:b/>
@@ -5217,6 +5287,7 @@
         </w:rPr>
         <w:t>NavFarm</w:t>
       </w:r>
+      <w:proofErr w:type="spellEnd"/>
     </w:p>
     <w:p>
       <w:pPr>
@@ -5307,7 +5378,15 @@
         </w:numPr>
       </w:pPr>
       <w:r>
-        <w:t>Zone géographique : Amérique du nord, Amérique du sude, Europe, Asie</w:t>
+        <w:t xml:space="preserve">Zone géographique : Amérique du nord, Amérique du </w:t>
+      </w:r>
+      <w:proofErr w:type="spellStart"/>
+      <w:r>
+        <w:t>sude</w:t>
+      </w:r>
+      <w:proofErr w:type="spellEnd"/>
+      <w:r>
+        <w:t>, Europe, Asie</w:t>
       </w:r>
     </w:p>
     <w:p>
@@ -5366,6 +5445,7 @@
           <w:iCs/>
         </w:rPr>
       </w:pPr>
+      <w:proofErr w:type="spellStart"/>
       <w:r>
         <w:rPr>
           <w:b/>
@@ -5375,6 +5455,7 @@
         </w:rPr>
         <w:t>Agrovision</w:t>
       </w:r>
+      <w:proofErr w:type="spellEnd"/>
       <w:r>
         <w:rPr>
           <w:b/>
@@ -5382,8 +5463,19 @@
           <w:i/>
           <w:iCs/>
         </w:rPr>
-        <w:t xml:space="preserve"> Cow</w:t>
-      </w:r>
+        <w:t xml:space="preserve"> </w:t>
+      </w:r>
+      <w:proofErr w:type="spellStart"/>
+      <w:r>
+        <w:rPr>
+          <w:b/>
+          <w:bCs/>
+          <w:i/>
+          <w:iCs/>
+        </w:rPr>
+        <w:t>Cow</w:t>
+      </w:r>
+      <w:proofErr w:type="spellEnd"/>
     </w:p>
     <w:p>
       <w:pPr>
@@ -5517,6 +5609,7 @@
           <w:iCs/>
         </w:rPr>
       </w:pPr>
+      <w:proofErr w:type="spellStart"/>
       <w:r>
         <w:rPr>
           <w:b/>
@@ -5526,6 +5619,7 @@
         </w:rPr>
         <w:t>HerdWarch</w:t>
       </w:r>
+      <w:proofErr w:type="spellEnd"/>
     </w:p>
     <w:p>
       <w:pPr>
@@ -5658,6 +5752,7 @@
           <w:iCs/>
         </w:rPr>
       </w:pPr>
+      <w:proofErr w:type="spellStart"/>
       <w:r>
         <w:rPr>
           <w:b/>
@@ -5667,6 +5762,7 @@
         </w:rPr>
         <w:t>CattleMax</w:t>
       </w:r>
+      <w:proofErr w:type="spellEnd"/>
     </w:p>
     <w:p>
       <w:pPr>
@@ -5759,7 +5855,15 @@
         </w:numPr>
       </w:pPr>
       <w:r>
-        <w:t>Format : Application Destkop et mobile</w:t>
+        <w:t xml:space="preserve">Format : Application </w:t>
+      </w:r>
+      <w:proofErr w:type="spellStart"/>
+      <w:r>
+        <w:t>Destkop</w:t>
+      </w:r>
+      <w:proofErr w:type="spellEnd"/>
+      <w:r>
+        <w:t xml:space="preserve"> et mobile</w:t>
       </w:r>
     </w:p>
     <w:p>
@@ -5858,8 +5962,13 @@
         </w:r>
       </w:fldSimple>
       <w:r>
-        <w:t xml:space="preserve"> : Gestion du troupeau par FarmBrite</w:t>
-      </w:r>
+        <w:t xml:space="preserve"> : Gestion du troupeau par </w:t>
+      </w:r>
+      <w:proofErr w:type="spellStart"/>
+      <w:r>
+        <w:t>FarmBrite</w:t>
+      </w:r>
+      <w:proofErr w:type="spellEnd"/>
     </w:p>
     <w:p>
       <w:pPr>
@@ -5929,8 +6038,13 @@
         </w:r>
       </w:fldSimple>
       <w:r>
-        <w:t>: Historique des actions pour un animal par CattleMax</w:t>
-      </w:r>
+        <w:t xml:space="preserve">: Historique des actions pour un animal par </w:t>
+      </w:r>
+      <w:proofErr w:type="spellStart"/>
+      <w:r>
+        <w:t>CattleMax</w:t>
+      </w:r>
+      <w:proofErr w:type="spellEnd"/>
     </w:p>
     <w:p>
       <w:pPr>
@@ -5996,7 +6110,15 @@
         <w:jc w:val="both"/>
       </w:pPr>
       <w:r>
-        <w:t>Le suivi de la production laitière comprends le suive des traites et l’enregistrement des volumes laitiers. Cet enregistrement peut se faire via un encodage manuel ou de manière automatique via une connexion à l’API du logiciel d’une salle de traite. Cette fonctionnalité va généralement de pair avec des possibilités avancées de reporting statistiques sur les volumes de production par vache et pour le troupeau dans son ensemble.</w:t>
+        <w:t xml:space="preserve">Le suivi de la production laitière comprends le suive des traites et l’enregistrement des volumes laitiers. Cet enregistrement peut se faire via un encodage manuel ou de manière automatique via une connexion à l’API du logiciel d’une salle de traite. Cette fonctionnalité va généralement de pair avec des possibilités avancées de </w:t>
+      </w:r>
+      <w:proofErr w:type="spellStart"/>
+      <w:r>
+        <w:t>reporting</w:t>
+      </w:r>
+      <w:proofErr w:type="spellEnd"/>
+      <w:r>
+        <w:t xml:space="preserve"> statistiques sur les volumes de production par vache et pour le troupeau dans son ensemble.</w:t>
       </w:r>
     </w:p>
     <w:p>
@@ -6008,6 +6130,9 @@
       </w:r>
     </w:p>
     <w:p>
+      <w:pPr>
+        <w:jc w:val="both"/>
+      </w:pPr>
       <w:r>
         <w:t>Ce type de fonctionnalités regroupe l’enregistrement des données relatives aux achats et ventes de bétail, aux acheteurs et aux prix.</w:t>
       </w:r>
@@ -6063,8 +6188,13 @@
         </w:r>
       </w:fldSimple>
       <w:r>
-        <w:t xml:space="preserve"> : Gestion des vêlages par AgrovisionCow</w:t>
-      </w:r>
+        <w:t xml:space="preserve"> : Gestion des vêlages par </w:t>
+      </w:r>
+      <w:proofErr w:type="spellStart"/>
+      <w:r>
+        <w:t>AgrovisionCow</w:t>
+      </w:r>
+      <w:proofErr w:type="spellEnd"/>
     </w:p>
     <w:p>
       <w:pPr>
@@ -6150,7 +6280,15 @@
         <w:jc w:val="both"/>
       </w:pPr>
       <w:r>
-        <w:t>Les fonctions relatives aux pâturages ont pour but de gérer la répartition du troupeau à travers les différents pâturages de l’exploitation, la planification des mouvements ou le contrôle de la qualité et de la longueur de l’herbe. Ces fonctions sont généralement couplées avec un mécanisme de représentation visuelle sur une carte (type Google map).</w:t>
+        <w:t xml:space="preserve">Les fonctions relatives aux pâturages ont pour but de gérer la répartition du troupeau à travers les différents pâturages de l’exploitation, la planification des mouvements ou le contrôle de la qualité et de la longueur de l’herbe. Ces fonctions sont généralement couplées avec un mécanisme de représentation visuelle sur une carte (type Google </w:t>
+      </w:r>
+      <w:proofErr w:type="spellStart"/>
+      <w:r>
+        <w:t>map</w:t>
+      </w:r>
+      <w:proofErr w:type="spellEnd"/>
+      <w:r>
+        <w:t>).</w:t>
       </w:r>
     </w:p>
     <w:p>
@@ -6171,8 +6309,21 @@
         </w:r>
       </w:fldSimple>
       <w:r>
-        <w:t>: Gestion des paturages avec FarmBrite</w:t>
-      </w:r>
+        <w:t xml:space="preserve">: Gestion des </w:t>
+      </w:r>
+      <w:proofErr w:type="spellStart"/>
+      <w:r>
+        <w:t>paturages</w:t>
+      </w:r>
+      <w:proofErr w:type="spellEnd"/>
+      <w:r>
+        <w:t xml:space="preserve"> avec </w:t>
+      </w:r>
+      <w:proofErr w:type="spellStart"/>
+      <w:r>
+        <w:t>FarmBrite</w:t>
+      </w:r>
+      <w:proofErr w:type="spellEnd"/>
     </w:p>
     <w:p>
       <w:pPr>
@@ -6244,6 +6395,9 @@
       </w:r>
     </w:p>
     <w:p>
+      <w:pPr>
+        <w:jc w:val="both"/>
+      </w:pPr>
       <w:r>
         <w:t xml:space="preserve">Il s’agit de la gestion des stocks de matériel et de consommables liés à l’activité d’élevage. </w:t>
       </w:r>
@@ -6257,8 +6411,27 @@
       </w:r>
     </w:p>
     <w:p>
-      <w:r>
-        <w:t>Cette catégorie de fonctionnalités a pour objet l’organisation du travail d’une exploitation, à savoir la planification, l’attribution et le suivi de tâches aux utilisateurs enregistrés de l’application. Cela va de pair avec la gestion des utilisateurs. On peut également mentionner les fonctions de calendrier des tâches et de gestion des horaires, de Todo-list ou de tableau kanban, d’organisation en équipes et de time-tracking.</w:t>
+      <w:pPr>
+        <w:jc w:val="both"/>
+      </w:pPr>
+      <w:r>
+        <w:t xml:space="preserve">Cette catégorie de fonctionnalités a pour objet l’organisation du travail d’une exploitation, à savoir la planification, l’attribution et le suivi de tâches aux utilisateurs enregistrés de l’application. Cela va de pair avec la gestion des utilisateurs. On peut également mentionner les fonctions de calendrier des tâches et de gestion des horaires, de </w:t>
+      </w:r>
+      <w:proofErr w:type="spellStart"/>
+      <w:r>
+        <w:t>Todo-list</w:t>
+      </w:r>
+      <w:proofErr w:type="spellEnd"/>
+      <w:r>
+        <w:t xml:space="preserve"> ou de tableau kanban, d’organisation en équipes et de time-</w:t>
+      </w:r>
+      <w:proofErr w:type="spellStart"/>
+      <w:r>
+        <w:t>tracking</w:t>
+      </w:r>
+      <w:proofErr w:type="spellEnd"/>
+      <w:r>
+        <w:t>.</w:t>
       </w:r>
     </w:p>
     <w:p>
@@ -6279,8 +6452,13 @@
         </w:r>
       </w:fldSimple>
       <w:r>
-        <w:t>: Gestion des tâches avec FarmBrite</w:t>
-      </w:r>
+        <w:t xml:space="preserve">: Gestion des tâches avec </w:t>
+      </w:r>
+      <w:proofErr w:type="spellStart"/>
+      <w:r>
+        <w:t>FarmBrite</w:t>
+      </w:r>
+      <w:proofErr w:type="spellEnd"/>
     </w:p>
     <w:p>
       <w:pPr>
@@ -6337,6 +6515,9 @@
       </w:r>
     </w:p>
     <w:p>
+      <w:pPr>
+        <w:jc w:val="both"/>
+      </w:pPr>
       <w:r>
         <w:t>Les solutions analysées offrent différents niveaux d’intégration avec des outils logiciels et matériels externes.</w:t>
       </w:r>
@@ -6355,7 +6536,7 @@
           <w:noProof/>
         </w:rPr>
         <w:drawing>
-          <wp:anchor distT="0" distB="0" distL="114300" distR="114300" simplePos="0" relativeHeight="251665408" behindDoc="1" locked="0" layoutInCell="1" allowOverlap="1" wp14:anchorId="7820B898" wp14:editId="0785651E">
+          <wp:anchor distT="0" distB="0" distL="114300" distR="114300" simplePos="0" relativeHeight="251665408" behindDoc="1" locked="0" layoutInCell="1" allowOverlap="1" wp14:anchorId="7820B898" wp14:editId="37487720">
             <wp:simplePos x="0" y="0"/>
             <wp:positionH relativeFrom="margin">
               <wp:align>right</wp:align>
@@ -6560,7 +6741,23 @@
         </w:drawing>
       </w:r>
       <w:r>
-        <w:t>Avec des distributeurs automatiques de nourritures connectés à la gestion des stokcs de nourriture et à la planifcation de l’alimentation pour chaque animal.</w:t>
+        <w:t xml:space="preserve">Avec des distributeurs automatiques de nourritures connectés à la gestion des </w:t>
+      </w:r>
+      <w:proofErr w:type="spellStart"/>
+      <w:r>
+        <w:t>stokcs</w:t>
+      </w:r>
+      <w:proofErr w:type="spellEnd"/>
+      <w:r>
+        <w:t xml:space="preserve"> de nourriture et à la </w:t>
+      </w:r>
+      <w:proofErr w:type="spellStart"/>
+      <w:r>
+        <w:t>planifcation</w:t>
+      </w:r>
+      <w:proofErr w:type="spellEnd"/>
+      <w:r>
+        <w:t xml:space="preserve"> de l’alimentation pour chaque animal.</w:t>
       </w:r>
     </w:p>
     <w:p/>
@@ -6573,6 +6770,7 @@
           <w:ilvl w:val="0"/>
           <w:numId w:val="6"/>
         </w:numPr>
+        <w:jc w:val="both"/>
       </w:pPr>
       <w:r>
         <w:t>Avec des capteurs matériels attachés directement aux animaux du troupeau.</w:t>
@@ -6890,6 +7088,7 @@
                 <w:szCs w:val="24"/>
               </w:rPr>
             </w:pPr>
+            <w:proofErr w:type="spellStart"/>
             <w:r>
               <w:rPr>
                 <w:i/>
@@ -6899,6 +7098,7 @@
               </w:rPr>
               <w:t>FarmBrite</w:t>
             </w:r>
+            <w:proofErr w:type="spellEnd"/>
           </w:p>
         </w:tc>
         <w:tc>
@@ -6984,6 +7184,7 @@
                 <w:szCs w:val="24"/>
               </w:rPr>
             </w:pPr>
+            <w:proofErr w:type="spellStart"/>
             <w:r>
               <w:rPr>
                 <w:i/>
@@ -6993,6 +7194,7 @@
               </w:rPr>
               <w:t>NavFarm</w:t>
             </w:r>
+            <w:proofErr w:type="spellEnd"/>
           </w:p>
         </w:tc>
         <w:tc>
@@ -7078,6 +7280,7 @@
                 <w:szCs w:val="24"/>
               </w:rPr>
             </w:pPr>
+            <w:proofErr w:type="spellStart"/>
             <w:r>
               <w:rPr>
                 <w:i/>
@@ -7085,8 +7288,29 @@
                 <w:sz w:val="24"/>
                 <w:szCs w:val="24"/>
               </w:rPr>
-              <w:t>Agrovision Cows</w:t>
+              <w:t>Agrovision</w:t>
             </w:r>
+            <w:proofErr w:type="spellEnd"/>
+            <w:r>
+              <w:rPr>
+                <w:i/>
+                <w:iCs/>
+                <w:sz w:val="24"/>
+                <w:szCs w:val="24"/>
+              </w:rPr>
+              <w:t xml:space="preserve"> </w:t>
+            </w:r>
+            <w:proofErr w:type="spellStart"/>
+            <w:r>
+              <w:rPr>
+                <w:i/>
+                <w:iCs/>
+                <w:sz w:val="24"/>
+                <w:szCs w:val="24"/>
+              </w:rPr>
+              <w:t>Cows</w:t>
+            </w:r>
+            <w:proofErr w:type="spellEnd"/>
           </w:p>
         </w:tc>
         <w:tc>
@@ -7172,6 +7396,7 @@
                 <w:szCs w:val="24"/>
               </w:rPr>
             </w:pPr>
+            <w:proofErr w:type="spellStart"/>
             <w:r>
               <w:rPr>
                 <w:i/>
@@ -7181,6 +7406,7 @@
               </w:rPr>
               <w:t>HerdWatch</w:t>
             </w:r>
+            <w:proofErr w:type="spellEnd"/>
           </w:p>
         </w:tc>
         <w:tc>
@@ -7266,6 +7492,7 @@
                 <w:szCs w:val="24"/>
               </w:rPr>
             </w:pPr>
+            <w:proofErr w:type="spellStart"/>
             <w:r>
               <w:rPr>
                 <w:i/>
@@ -7275,6 +7502,7 @@
               </w:rPr>
               <w:t>CattleFarm</w:t>
             </w:r>
+            <w:proofErr w:type="spellEnd"/>
           </w:p>
         </w:tc>
         <w:tc>
@@ -7422,6 +7650,7 @@
                 <w:iCs/>
               </w:rPr>
             </w:pPr>
+            <w:proofErr w:type="spellStart"/>
             <w:r>
               <w:rPr>
                 <w:i/>
@@ -7429,6 +7658,7 @@
               </w:rPr>
               <w:t>FarmBrite</w:t>
             </w:r>
+            <w:proofErr w:type="spellEnd"/>
           </w:p>
         </w:tc>
         <w:tc>
@@ -7448,6 +7678,7 @@
                 <w:iCs/>
               </w:rPr>
             </w:pPr>
+            <w:proofErr w:type="spellStart"/>
             <w:r>
               <w:rPr>
                 <w:i/>
@@ -7455,6 +7686,7 @@
               </w:rPr>
               <w:t>NavFarm</w:t>
             </w:r>
+            <w:proofErr w:type="spellEnd"/>
           </w:p>
         </w:tc>
         <w:tc>
@@ -7474,13 +7706,31 @@
                 <w:iCs/>
               </w:rPr>
             </w:pPr>
+            <w:proofErr w:type="spellStart"/>
             <w:r>
               <w:rPr>
                 <w:i/>
                 <w:iCs/>
               </w:rPr>
-              <w:t>Agrovision Cow</w:t>
+              <w:t>Agrovision</w:t>
             </w:r>
+            <w:proofErr w:type="spellEnd"/>
+            <w:r>
+              <w:rPr>
+                <w:i/>
+                <w:iCs/>
+              </w:rPr>
+              <w:t xml:space="preserve"> </w:t>
+            </w:r>
+            <w:proofErr w:type="spellStart"/>
+            <w:r>
+              <w:rPr>
+                <w:i/>
+                <w:iCs/>
+              </w:rPr>
+              <w:t>Cow</w:t>
+            </w:r>
+            <w:proofErr w:type="spellEnd"/>
           </w:p>
         </w:tc>
         <w:tc>
@@ -7500,6 +7750,7 @@
                 <w:iCs/>
               </w:rPr>
             </w:pPr>
+            <w:proofErr w:type="spellStart"/>
             <w:r>
               <w:rPr>
                 <w:i/>
@@ -7507,6 +7758,7 @@
               </w:rPr>
               <w:t>HerdWatch</w:t>
             </w:r>
+            <w:proofErr w:type="spellEnd"/>
           </w:p>
         </w:tc>
         <w:tc>
@@ -7526,6 +7778,7 @@
                 <w:iCs/>
               </w:rPr>
             </w:pPr>
+            <w:proofErr w:type="spellStart"/>
             <w:r>
               <w:rPr>
                 <w:i/>
@@ -7533,6 +7786,7 @@
               </w:rPr>
               <w:t>CattleFarm</w:t>
             </w:r>
+            <w:proofErr w:type="spellEnd"/>
           </w:p>
         </w:tc>
       </w:tr>
@@ -8697,7 +8951,7 @@
         <w:rPr>
           <w:lang w:eastAsia="fr-FR"/>
         </w:rPr>
-        <w:t>). Un gérant peut créer des tâches récurrentes ou uniques et les assigner aux travailleurs de son choix.</w:t>
+        <w:t>). Un gérant peut créer des tâches et les assigner aux travailleurs de son choix.</w:t>
       </w:r>
     </w:p>
     <w:p>
@@ -9445,6 +9699,42 @@
           </w:tcPr>
           <w:p>
             <w:r>
+              <w:t>Encoder une affection</w:t>
+            </w:r>
+          </w:p>
+        </w:tc>
+      </w:tr>
+      <w:tr>
+        <w:tc>
+          <w:tcPr>
+            <w:tcW w:w="1555" w:type="dxa"/>
+          </w:tcPr>
+          <w:p/>
+        </w:tc>
+        <w:tc>
+          <w:tcPr>
+            <w:tcW w:w="7507" w:type="dxa"/>
+          </w:tcPr>
+          <w:p>
+            <w:r>
+              <w:t>Encoder un traitement</w:t>
+            </w:r>
+          </w:p>
+        </w:tc>
+      </w:tr>
+      <w:tr>
+        <w:tc>
+          <w:tcPr>
+            <w:tcW w:w="1555" w:type="dxa"/>
+          </w:tcPr>
+          <w:p/>
+        </w:tc>
+        <w:tc>
+          <w:tcPr>
+            <w:tcW w:w="7507" w:type="dxa"/>
+          </w:tcPr>
+          <w:p>
+            <w:r>
               <w:t>Encoder une traite</w:t>
             </w:r>
           </w:p>
@@ -9482,7 +9772,6 @@
         <w:pStyle w:val="Titre1"/>
       </w:pPr>
       <w:r>
-        <w:lastRenderedPageBreak/>
         <w:t>Analyse fonctionnelle</w:t>
       </w:r>
     </w:p>
@@ -9495,6 +9784,7 @@
       </w:pPr>
       <w:r>
         <w:rPr>
+          <w:highlight w:val="yellow"/>
           <w:u w:val="single"/>
         </w:rPr>
         <w:t>Présentation du site</w:t>
@@ -9505,6 +9795,9 @@
         <w:pStyle w:val="Titre4"/>
       </w:pPr>
       <w:r>
+        <w:rPr>
+          <w:highlight w:val="yellow"/>
+        </w:rPr>
         <w:t>Schéma général</w:t>
       </w:r>
     </w:p>
@@ -9555,6 +9848,9 @@
         <w:pStyle w:val="Titre4"/>
       </w:pPr>
       <w:r>
+        <w:rPr>
+          <w:highlight w:val="yellow"/>
+        </w:rPr>
         <w:t>Page principale</w:t>
       </w:r>
     </w:p>
@@ -10194,6 +10490,9 @@
         <w:pStyle w:val="Titre3"/>
       </w:pPr>
       <w:r>
+        <w:rPr>
+          <w:highlight w:val="yellow"/>
+        </w:rPr>
         <w:t>Schéma Entité-Association</w:t>
       </w:r>
     </w:p>
@@ -10285,7 +10584,15 @@
         <w:jc w:val="both"/>
       </w:pPr>
       <w:r>
-        <w:t>La base de données NoSql utilisera MongoDB.</w:t>
+        <w:t xml:space="preserve">La base de données </w:t>
+      </w:r>
+      <w:proofErr w:type="spellStart"/>
+      <w:r>
+        <w:t>NoSql</w:t>
+      </w:r>
+      <w:proofErr w:type="spellEnd"/>
+      <w:r>
+        <w:t xml:space="preserve"> utilisera MongoDB.</w:t>
       </w:r>
     </w:p>
     <w:p>
@@ -10298,7 +10605,15 @@
         <w:jc w:val="both"/>
       </w:pPr>
       <w:r>
-        <w:t>Le Backend sera réalisé dans le framework .Net (.Net 8).</w:t>
+        <w:t xml:space="preserve">Le Backend sera réalisé dans le </w:t>
+      </w:r>
+      <w:proofErr w:type="spellStart"/>
+      <w:r>
+        <w:t>framework</w:t>
+      </w:r>
+      <w:proofErr w:type="spellEnd"/>
+      <w:r>
+        <w:t xml:space="preserve"> .Net (.Net 8).</w:t>
       </w:r>
     </w:p>
     <w:p>
@@ -10311,7 +10626,15 @@
         <w:jc w:val="both"/>
       </w:pPr>
       <w:r>
-        <w:t>L’accès aux données SQL Server se fera via l’ORM Entity Framework.</w:t>
+        <w:t xml:space="preserve">L’accès aux données SQL Server se fera via l’ORM </w:t>
+      </w:r>
+      <w:proofErr w:type="spellStart"/>
+      <w:r>
+        <w:t>Entity</w:t>
+      </w:r>
+      <w:proofErr w:type="spellEnd"/>
+      <w:r>
+        <w:t xml:space="preserve"> Framework.</w:t>
       </w:r>
     </w:p>
     <w:p>
@@ -10324,7 +10647,23 @@
         <w:jc w:val="both"/>
       </w:pPr>
       <w:r>
-        <w:t>L’application web sera réalisée avec le framework javascript Angular (Version 19).</w:t>
+        <w:t xml:space="preserve">L’application web sera réalisée avec le </w:t>
+      </w:r>
+      <w:proofErr w:type="spellStart"/>
+      <w:r>
+        <w:t>framework</w:t>
+      </w:r>
+      <w:proofErr w:type="spellEnd"/>
+      <w:r>
+        <w:t xml:space="preserve"> javascript </w:t>
+      </w:r>
+      <w:proofErr w:type="spellStart"/>
+      <w:r>
+        <w:t>Angular</w:t>
+      </w:r>
+      <w:proofErr w:type="spellEnd"/>
+      <w:r>
+        <w:t xml:space="preserve"> (Version 19).</w:t>
       </w:r>
     </w:p>
     <w:p>
@@ -10337,7 +10676,15 @@
         <w:jc w:val="both"/>
       </w:pPr>
       <w:r>
-        <w:t>L’application mobile sera réalisée avec le framework Flutter (Version 3).</w:t>
+        <w:t xml:space="preserve">L’application mobile sera réalisée avec le </w:t>
+      </w:r>
+      <w:proofErr w:type="spellStart"/>
+      <w:r>
+        <w:t>framework</w:t>
+      </w:r>
+      <w:proofErr w:type="spellEnd"/>
+      <w:r>
+        <w:t xml:space="preserve"> Flutter (Version 3).</w:t>
       </w:r>
     </w:p>
     <w:p>
@@ -10369,16 +10716,26 @@
         <w:jc w:val="both"/>
       </w:pPr>
       <w:r>
-        <w:t>Des données annexes, susceptible de changer avec le temps et dont l’intégrité référentielle n’est pas importante pour l’activité, seront stockées dans une base de données NoSql de type « documents ».</w:t>
+        <w:t xml:space="preserve">Des données annexes, susceptible de changer avec le temps et dont l’intégrité référentielle n’est pas importante pour l’activité, seront stockées dans une base de données </w:t>
+      </w:r>
+      <w:proofErr w:type="spellStart"/>
+      <w:r>
+        <w:t>NoSql</w:t>
+      </w:r>
+      <w:proofErr w:type="spellEnd"/>
+      <w:r>
+        <w:t xml:space="preserve"> de type « documents ».</w:t>
       </w:r>
     </w:p>
     <w:p>
       <w:pPr>
         <w:pStyle w:val="Titre3"/>
       </w:pPr>
+      <w:proofErr w:type="spellStart"/>
       <w:r>
         <w:t>Back-end</w:t>
       </w:r>
+      <w:proofErr w:type="spellEnd"/>
     </w:p>
     <w:p>
       <w:pPr>
@@ -10387,8 +10744,13 @@
       <w:r>
         <w:t xml:space="preserve">L’architecture </w:t>
       </w:r>
-      <w:r>
-        <w:t xml:space="preserve">back-end </w:t>
+      <w:proofErr w:type="spellStart"/>
+      <w:r>
+        <w:t>back-end</w:t>
+      </w:r>
+      <w:proofErr w:type="spellEnd"/>
+      <w:r>
+        <w:t xml:space="preserve"> </w:t>
       </w:r>
       <w:r>
         <w:t xml:space="preserve">du projet </w:t>
@@ -10445,7 +10807,15 @@
         <w:jc w:val="both"/>
       </w:pPr>
       <w:r>
-        <w:t>Une couche « Presentation » contient toute la partie liée à l’interface utilisateur. Elle dépend de la couche « Application »</w:t>
+        <w:t>Une couche « </w:t>
+      </w:r>
+      <w:proofErr w:type="spellStart"/>
+      <w:r>
+        <w:t>Presentation</w:t>
+      </w:r>
+      <w:proofErr w:type="spellEnd"/>
+      <w:r>
+        <w:t> » contient toute la partie liée à l’interface utilisateur. Elle dépend de la couche « Application »</w:t>
       </w:r>
       <w:r>
         <w:t>.</w:t>
@@ -10461,7 +10831,15 @@
         <w:jc w:val="both"/>
       </w:pPr>
       <w:r>
-        <w:t>Une couche « Persistence » contient la logique d’accès aux données. Elle dépend de la couche « Domain »</w:t>
+        <w:t>Une couche « </w:t>
+      </w:r>
+      <w:proofErr w:type="spellStart"/>
+      <w:r>
+        <w:t>Persistence</w:t>
+      </w:r>
+      <w:proofErr w:type="spellEnd"/>
+      <w:r>
+        <w:t> » contient la logique d’accès aux données. Elle dépend de la couche « Domain »</w:t>
       </w:r>
       <w:r>
         <w:t>.</w:t>
@@ -10521,7 +10899,15 @@
         <w:jc w:val="both"/>
       </w:pPr>
       <w:r>
-        <w:t>La couche « Persistence »</w:t>
+        <w:t>La couche « </w:t>
+      </w:r>
+      <w:proofErr w:type="spellStart"/>
+      <w:r>
+        <w:t>Persistence</w:t>
+      </w:r>
+      <w:proofErr w:type="spellEnd"/>
+      <w:r>
+        <w:t> »</w:t>
       </w:r>
     </w:p>
     <w:p>
@@ -10573,8 +10959,13 @@
       <w:r>
         <w:t>spécifique (</w:t>
       </w:r>
-      <w:r>
-        <w:t>Entity Framework</w:t>
+      <w:proofErr w:type="spellStart"/>
+      <w:r>
+        <w:t>Entity</w:t>
+      </w:r>
+      <w:proofErr w:type="spellEnd"/>
+      <w:r>
+        <w:t xml:space="preserve"> Framework</w:t>
       </w:r>
       <w:r>
         <w:t>)</w:t>
@@ -10618,13 +11009,26 @@
         <w:t>Cette couche aura une dépendance directe sur la couche « Domain.</w:t>
       </w:r>
       <w:r>
-        <w:t xml:space="preserve"> Elle aura également une dépendance sur la couche Persistence. Les interfaces définies dans la couche application seront implémentées dans la couche </w:t>
-      </w:r>
+        <w:t xml:space="preserve"> Elle aura également une dépendance sur la couche </w:t>
+      </w:r>
+      <w:proofErr w:type="spellStart"/>
+      <w:r>
+        <w:t>Persistence</w:t>
+      </w:r>
+      <w:proofErr w:type="spellEnd"/>
+      <w:r>
+        <w:t xml:space="preserve">. Les interfaces définies dans la couche application seront implémentées dans la couche </w:t>
+      </w:r>
+      <w:proofErr w:type="spellStart"/>
       <w:r>
         <w:t>P</w:t>
       </w:r>
       <w:r>
-        <w:t>ersitence et injectées par injection de dépendance.</w:t>
+        <w:t>ersitence</w:t>
+      </w:r>
+      <w:proofErr w:type="spellEnd"/>
+      <w:r>
+        <w:t xml:space="preserve"> et injectées par injection de dépendance.</w:t>
       </w:r>
     </w:p>
     <w:p>
@@ -10633,8 +11037,13 @@
         <w:jc w:val="both"/>
       </w:pPr>
       <w:r>
-        <w:t>La couche « Presentation</w:t>
-      </w:r>
+        <w:t>La couche « </w:t>
+      </w:r>
+      <w:proofErr w:type="spellStart"/>
+      <w:r>
+        <w:t>Presentation</w:t>
+      </w:r>
+      <w:proofErr w:type="spellEnd"/>
       <w:r>
         <w:t> »</w:t>
       </w:r>
@@ -10647,7 +11056,15 @@
         <w:t xml:space="preserve">Cette couche sera </w:t>
       </w:r>
       <w:r>
-        <w:t xml:space="preserve">divisée entre une partie Backend et une partie FrontEnd. </w:t>
+        <w:t xml:space="preserve">divisée entre une partie Backend et une partie </w:t>
+      </w:r>
+      <w:proofErr w:type="spellStart"/>
+      <w:r>
+        <w:t>FrontEnd</w:t>
+      </w:r>
+      <w:proofErr w:type="spellEnd"/>
+      <w:r>
+        <w:t xml:space="preserve">. </w:t>
       </w:r>
     </w:p>
     <w:p>
@@ -10724,12 +11141,14 @@
     </w:p>
     <w:p>
       <w:pPr>
-        <w:pStyle w:val="Titre2"/>
-      </w:pPr>
+        <w:pStyle w:val="Titre3"/>
+      </w:pPr>
+      <w:proofErr w:type="spellStart"/>
       <w:r>
         <w:lastRenderedPageBreak/>
         <w:t>Front-end</w:t>
       </w:r>
+      <w:proofErr w:type="spellEnd"/>
     </w:p>
     <w:p>
       <w:pPr>
@@ -10741,7 +11160,7 @@
     </w:p>
     <w:p>
       <w:pPr>
-        <w:pStyle w:val="Titre3"/>
+        <w:pStyle w:val="Titre4"/>
       </w:pPr>
       <w:r>
         <w:t>Application web</w:t>
@@ -10749,26 +11168,81 @@
     </w:p>
     <w:p>
       <w:r>
-        <w:t>L’application web sera réalisée avec le Framework javascript Angular.</w:t>
-      </w:r>
-    </w:p>
-    <w:p>
+        <w:t xml:space="preserve">L’application web sera réalisée avec le Framework javascript </w:t>
+      </w:r>
+      <w:proofErr w:type="spellStart"/>
+      <w:r>
+        <w:t>Angular</w:t>
+      </w:r>
+      <w:proofErr w:type="spellEnd"/>
+      <w:r>
+        <w:t>.</w:t>
+      </w:r>
+    </w:p>
+    <w:p>
+      <w:proofErr w:type="spellStart"/>
       <w:r>
         <w:rPr>
           <w:highlight w:val="yellow"/>
         </w:rPr>
-        <w:t>Angular est…</w:t>
-      </w:r>
-    </w:p>
-    <w:p>
-      <w:r>
-        <w:t xml:space="preserve">La gestion d’état (state management) </w:t>
+        <w:t>Angular</w:t>
+      </w:r>
+      <w:proofErr w:type="spellEnd"/>
+      <w:r>
+        <w:rPr>
+          <w:highlight w:val="yellow"/>
+        </w:rPr>
+        <w:t xml:space="preserve"> est…</w:t>
+      </w:r>
+    </w:p>
+    <w:p>
+      <w:pPr>
+        <w:jc w:val="both"/>
+      </w:pPr>
+      <w:r>
+        <w:t>La gestion d’état (state management)</w:t>
+      </w:r>
+      <w:r>
+        <w:t xml:space="preserve"> de l’application web</w:t>
+      </w:r>
+      <w:r>
+        <w:t xml:space="preserve"> </w:t>
       </w:r>
       <w:r>
         <w:t>sera basée sur la bibliothèque NGXS, laquelle implémente une version simplifiée du design pattern CQRS pour la gestion du state global de l’application.</w:t>
       </w:r>
       <w:r>
-        <w:t xml:space="preserve"> Les composants angulars interagissent avec le back-end via des classes intermédiaires, appelées actions, lesquelles réalisent les appels vers le back-end. Les données récupérées sont stockées dans le store. Les composants peuvent ensuite lire les parties du store nécessaires via des sélecteurs.</w:t>
+        <w:t xml:space="preserve"> Les composants </w:t>
+      </w:r>
+      <w:proofErr w:type="spellStart"/>
+      <w:r>
+        <w:t>angular</w:t>
+      </w:r>
+      <w:proofErr w:type="spellEnd"/>
+      <w:r>
+        <w:t xml:space="preserve"> interagissent avec le </w:t>
+      </w:r>
+      <w:proofErr w:type="spellStart"/>
+      <w:r>
+        <w:t>back-end</w:t>
+      </w:r>
+      <w:proofErr w:type="spellEnd"/>
+      <w:r>
+        <w:t xml:space="preserve"> via des classes intermédiaires, appelées actions, lesquelles réalisent les appels vers le </w:t>
+      </w:r>
+      <w:proofErr w:type="spellStart"/>
+      <w:r>
+        <w:t>back-end</w:t>
+      </w:r>
+      <w:proofErr w:type="spellEnd"/>
+      <w:r>
+        <w:t xml:space="preserve"> au travers de </w:t>
+      </w:r>
+      <w:r>
+        <w:t>services</w:t>
+      </w:r>
+      <w:r>
+        <w:t>. Les données récupérées sont stockées dans le store. Les composants peuvent ensuite lire les parties du store nécessaires via des sélecteurs.</w:t>
       </w:r>
     </w:p>
     <w:p>
@@ -10780,7 +11254,7 @@
           <w:noProof/>
         </w:rPr>
         <w:drawing>
-          <wp:inline distT="0" distB="0" distL="0" distR="0" wp14:anchorId="1ABA3C9C" wp14:editId="6019ECE5">
+          <wp:inline distT="0" distB="0" distL="0" distR="0" wp14:anchorId="1ABA3C9C" wp14:editId="7DCB8FDA">
             <wp:extent cx="4648200" cy="1914525"/>
             <wp:effectExtent l="0" t="0" r="0" b="9525"/>
             <wp:docPr id="1427110868" name="Image 29" descr="Une image contenant diagramme, texte, capture d’écran, cercle&#10;&#10;Le contenu généré par l’IA peut être incorrect."/>
@@ -10824,16 +11298,143 @@
     </w:p>
     <w:p>
       <w:pPr>
-        <w:pStyle w:val="Titre3"/>
+        <w:pStyle w:val="Titre4"/>
       </w:pPr>
       <w:r>
         <w:t>Application mobile</w:t>
       </w:r>
     </w:p>
     <w:p>
-      <w:r>
-        <w:t>…</w:t>
-      </w:r>
+      <w:pPr>
+        <w:jc w:val="both"/>
+      </w:pPr>
+      <w:r>
+        <w:rPr>
+          <w:noProof/>
+        </w:rPr>
+        <w:drawing>
+          <wp:anchor distT="0" distB="0" distL="114300" distR="114300" simplePos="0" relativeHeight="251666432" behindDoc="0" locked="0" layoutInCell="1" allowOverlap="1" wp14:anchorId="51686271" wp14:editId="781FDE71">
+            <wp:simplePos x="0" y="0"/>
+            <wp:positionH relativeFrom="margin">
+              <wp:posOffset>2731770</wp:posOffset>
+            </wp:positionH>
+            <wp:positionV relativeFrom="paragraph">
+              <wp:posOffset>952500</wp:posOffset>
+            </wp:positionV>
+            <wp:extent cx="3027045" cy="3248025"/>
+            <wp:effectExtent l="0" t="0" r="1905" b="9525"/>
+            <wp:wrapSquare wrapText="bothSides"/>
+            <wp:docPr id="708380436" name="Image 28" descr="Une image contenant texte, diagramme, capture d’écran, conception&#10;&#10;Le contenu généré par l’IA peut être incorrect."/>
+            <wp:cNvGraphicFramePr>
+              <a:graphicFrameLocks xmlns:a="http://schemas.openxmlformats.org/drawingml/2006/main" noChangeAspect="1"/>
+            </wp:cNvGraphicFramePr>
+            <a:graphic xmlns:a="http://schemas.openxmlformats.org/drawingml/2006/main">
+              <a:graphicData uri="http://schemas.openxmlformats.org/drawingml/2006/picture">
+                <pic:pic xmlns:pic="http://schemas.openxmlformats.org/drawingml/2006/picture">
+                  <pic:nvPicPr>
+                    <pic:cNvPr id="708380436" name="Image 28" descr="Une image contenant texte, diagramme, capture d’écran, conception&#10;&#10;Le contenu généré par l’IA peut être incorrect."/>
+                    <pic:cNvPicPr/>
+                  </pic:nvPicPr>
+                  <pic:blipFill>
+                    <a:blip r:embed="rId26">
+                      <a:extLst>
+                        <a:ext uri="{28A0092B-C50C-407E-A947-70E740481C1C}">
+                          <a14:useLocalDpi xmlns:a14="http://schemas.microsoft.com/office/drawing/2010/main" val="0"/>
+                        </a:ext>
+                      </a:extLst>
+                    </a:blip>
+                    <a:stretch>
+                      <a:fillRect/>
+                    </a:stretch>
+                  </pic:blipFill>
+                  <pic:spPr>
+                    <a:xfrm>
+                      <a:off x="0" y="0"/>
+                      <a:ext cx="3027045" cy="3248025"/>
+                    </a:xfrm>
+                    <a:prstGeom prst="rect">
+                      <a:avLst/>
+                    </a:prstGeom>
+                  </pic:spPr>
+                </pic:pic>
+              </a:graphicData>
+            </a:graphic>
+          </wp:anchor>
+        </w:drawing>
+      </w:r>
+      <w:r>
+        <w:t>L’application mobile sera réalisée à l’aide du Framework Flutter et du langage de programmation Dart. Une application en flutter est composée de blocs appelés widgets</w:t>
+      </w:r>
+      <w:r>
+        <w:t>, qui combinent le rendu de l’UI et la logique de code pour ce bloc</w:t>
+      </w:r>
+      <w:r>
+        <w:t>. Ces widgets sont organisés sous forme d’arbre hiérarchique. Chaque widget gère son propre local state, et lorsque que celui-ci est modifié, l</w:t>
+      </w:r>
+      <w:r>
+        <w:t xml:space="preserve">’application va regénérer </w:t>
+      </w:r>
+      <w:r>
+        <w:t>la vue liée à ce widget et tous les widgets qui en dépendent.</w:t>
+      </w:r>
+    </w:p>
+    <w:p>
+      <w:pPr>
+        <w:jc w:val="both"/>
+      </w:pPr>
+      <w:r>
+        <w:t xml:space="preserve">Pour la gestion du global state de l’application </w:t>
+      </w:r>
+      <w:r>
+        <w:t>mobile, il sera fait utilisation du package « provider », lequel permet de gérer un global state en tenant compte du fonctionnement hiérarchique des widgets en Flutter</w:t>
+      </w:r>
+      <w:r>
+        <w:t xml:space="preserve">. </w:t>
+      </w:r>
+      <w:r>
+        <w:t xml:space="preserve">Avec « Provider », chaque Widget va pouvoir directement interagir avec l’état global contenu dans un widget spécifique (ici appelé le contexte). Ce widget, situé au sommet de la hiérarchie, </w:t>
+      </w:r>
+      <w:r>
+        <w:t>va transmettre les changements d’états aux widgets concernés, lesquels vont à leur tour</w:t>
+      </w:r>
+      <w:r>
+        <w:t xml:space="preserve"> déclencher une</w:t>
+      </w:r>
+      <w:r>
+        <w:t xml:space="preserve"> reconstru</w:t>
+      </w:r>
+      <w:r>
+        <w:t>ction</w:t>
+      </w:r>
+      <w:r>
+        <w:t xml:space="preserve"> </w:t>
+      </w:r>
+      <w:r>
+        <w:t>d</w:t>
+      </w:r>
+      <w:r>
+        <w:t>es composants situés plus bas dans la hiérarchie.</w:t>
+      </w:r>
+    </w:p>
+    <w:p>
+      <w:pPr>
+        <w:jc w:val="both"/>
+      </w:pPr>
+    </w:p>
+    <w:p>
+      <w:pPr>
+        <w:jc w:val="both"/>
+      </w:pPr>
+    </w:p>
+    <w:p>
+      <w:pPr>
+        <w:jc w:val="both"/>
+      </w:pPr>
+    </w:p>
+    <w:p>
+      <w:pPr>
+        <w:jc w:val="center"/>
+      </w:pPr>
     </w:p>
     <w:sectPr>
       <w:pgSz w:w="11906" w:h="16838"/>

</xml_diff>

<commit_message>
TFE - redaction rapport - Update Architecture schema
</commit_message>
<xml_diff>
--- a/TFE_wip_V1.docx
+++ b/TFE_wip_V1.docx
@@ -4225,7 +4225,21 @@
         <w:rPr>
           <w:highlight w:val="yellow"/>
         </w:rPr>
-        <w:t xml:space="preserve">Le projet doit comporter une base de données avec des contraintes d’intégrité. Une partie back-end doit être en charge des requêtes sur la base de données, ainsi que de l’application de la logique métier sur ces données. Cette partie doit rendre ces données disponibles au travers d’une </w:t>
+        <w:t xml:space="preserve">Le projet doit comporter une base de données avec des contraintes d’intégrité. Une partie </w:t>
+      </w:r>
+      <w:proofErr w:type="spellStart"/>
+      <w:r>
+        <w:rPr>
+          <w:highlight w:val="yellow"/>
+        </w:rPr>
+        <w:t>back-end</w:t>
+      </w:r>
+      <w:proofErr w:type="spellEnd"/>
+      <w:r>
+        <w:rPr>
+          <w:highlight w:val="yellow"/>
+        </w:rPr>
+        <w:t xml:space="preserve"> doit être en charge des requêtes sur la base de données, ainsi que de l’application de la logique métier sur ces données. Cette partie doit rendre ces données disponibles au travers d’une </w:t>
       </w:r>
       <w:r>
         <w:rPr>
@@ -4237,7 +4251,21 @@
         <w:rPr>
           <w:highlight w:val="yellow"/>
         </w:rPr>
-        <w:t>API. Une partie front-end aura la charge de la présentation des informations au travers d’une interface utilisateur, à l’aide des données fournies par l</w:t>
+        <w:t xml:space="preserve">API. Une partie </w:t>
+      </w:r>
+      <w:proofErr w:type="spellStart"/>
+      <w:r>
+        <w:rPr>
+          <w:highlight w:val="yellow"/>
+        </w:rPr>
+        <w:t>front-end</w:t>
+      </w:r>
+      <w:proofErr w:type="spellEnd"/>
+      <w:r>
+        <w:rPr>
+          <w:highlight w:val="yellow"/>
+        </w:rPr>
+        <w:t xml:space="preserve"> aura la charge de la présentation des informations au travers d’une interface utilisateur, à l’aide des données fournies par l</w:t>
       </w:r>
       <w:r>
         <w:rPr>
@@ -5075,6 +5103,7 @@
           <w:iCs/>
         </w:rPr>
       </w:pPr>
+      <w:proofErr w:type="spellStart"/>
       <w:r>
         <w:rPr>
           <w:b/>
@@ -5084,6 +5113,7 @@
         </w:rPr>
         <w:t>FarmBrite</w:t>
       </w:r>
+      <w:proofErr w:type="spellEnd"/>
     </w:p>
     <w:p>
       <w:pPr>
@@ -5251,6 +5281,7 @@
           <w:iCs/>
         </w:rPr>
       </w:pPr>
+      <w:proofErr w:type="spellStart"/>
       <w:r>
         <w:rPr>
           <w:b/>
@@ -5260,6 +5291,7 @@
         </w:rPr>
         <w:t>NavFarm</w:t>
       </w:r>
+      <w:proofErr w:type="spellEnd"/>
     </w:p>
     <w:p>
       <w:pPr>
@@ -5350,7 +5382,15 @@
         </w:numPr>
       </w:pPr>
       <w:r>
-        <w:t>Zone géographique : Amérique du nord, Amérique du sude, Europe, Asie</w:t>
+        <w:t xml:space="preserve">Zone géographique : Amérique du nord, Amérique du </w:t>
+      </w:r>
+      <w:proofErr w:type="spellStart"/>
+      <w:r>
+        <w:t>sude</w:t>
+      </w:r>
+      <w:proofErr w:type="spellEnd"/>
+      <w:r>
+        <w:t>, Europe, Asie</w:t>
       </w:r>
     </w:p>
     <w:p>
@@ -5409,6 +5449,7 @@
           <w:iCs/>
         </w:rPr>
       </w:pPr>
+      <w:proofErr w:type="spellStart"/>
       <w:r>
         <w:rPr>
           <w:b/>
@@ -5418,6 +5459,7 @@
         </w:rPr>
         <w:t>Agrovision</w:t>
       </w:r>
+      <w:proofErr w:type="spellEnd"/>
       <w:r>
         <w:rPr>
           <w:b/>
@@ -5425,8 +5467,19 @@
           <w:i/>
           <w:iCs/>
         </w:rPr>
-        <w:t xml:space="preserve"> Cow</w:t>
-      </w:r>
+        <w:t xml:space="preserve"> </w:t>
+      </w:r>
+      <w:proofErr w:type="spellStart"/>
+      <w:r>
+        <w:rPr>
+          <w:b/>
+          <w:bCs/>
+          <w:i/>
+          <w:iCs/>
+        </w:rPr>
+        <w:t>Cow</w:t>
+      </w:r>
+      <w:proofErr w:type="spellEnd"/>
     </w:p>
     <w:p>
       <w:pPr>
@@ -5560,6 +5613,7 @@
           <w:iCs/>
         </w:rPr>
       </w:pPr>
+      <w:proofErr w:type="spellStart"/>
       <w:r>
         <w:rPr>
           <w:b/>
@@ -5569,6 +5623,7 @@
         </w:rPr>
         <w:t>HerdWarch</w:t>
       </w:r>
+      <w:proofErr w:type="spellEnd"/>
     </w:p>
     <w:p>
       <w:pPr>
@@ -5701,6 +5756,7 @@
           <w:iCs/>
         </w:rPr>
       </w:pPr>
+      <w:proofErr w:type="spellStart"/>
       <w:r>
         <w:rPr>
           <w:b/>
@@ -5710,6 +5766,7 @@
         </w:rPr>
         <w:t>CattleMax</w:t>
       </w:r>
+      <w:proofErr w:type="spellEnd"/>
     </w:p>
     <w:p>
       <w:pPr>
@@ -5802,7 +5859,15 @@
         </w:numPr>
       </w:pPr>
       <w:r>
-        <w:t>Format : Application Destkop et mobile</w:t>
+        <w:t xml:space="preserve">Format : Application </w:t>
+      </w:r>
+      <w:proofErr w:type="spellStart"/>
+      <w:r>
+        <w:t>Destkop</w:t>
+      </w:r>
+      <w:proofErr w:type="spellEnd"/>
+      <w:r>
+        <w:t xml:space="preserve"> et mobile</w:t>
       </w:r>
     </w:p>
     <w:p>
@@ -5901,8 +5966,13 @@
         </w:r>
       </w:fldSimple>
       <w:r>
-        <w:t xml:space="preserve"> : Gestion du troupeau par FarmBrite</w:t>
-      </w:r>
+        <w:t xml:space="preserve"> : Gestion du troupeau par </w:t>
+      </w:r>
+      <w:proofErr w:type="spellStart"/>
+      <w:r>
+        <w:t>FarmBrite</w:t>
+      </w:r>
+      <w:proofErr w:type="spellEnd"/>
     </w:p>
     <w:p>
       <w:pPr>
@@ -5972,8 +6042,13 @@
         </w:r>
       </w:fldSimple>
       <w:r>
-        <w:t>: Historique des actions pour un animal par CattleMax</w:t>
-      </w:r>
+        <w:t xml:space="preserve">: Historique des actions pour un animal par </w:t>
+      </w:r>
+      <w:proofErr w:type="spellStart"/>
+      <w:r>
+        <w:t>CattleMax</w:t>
+      </w:r>
+      <w:proofErr w:type="spellEnd"/>
     </w:p>
     <w:p>
       <w:pPr>
@@ -6039,7 +6114,15 @@
         <w:jc w:val="both"/>
       </w:pPr>
       <w:r>
-        <w:t>Le suivi de la production laitière comprends le suive des traites et l’enregistrement des volumes laitiers. Cet enregistrement peut se faire via un encodage manuel ou de manière automatique via une connexion à l’API du logiciel d’une salle de traite. Cette fonctionnalité va généralement de pair avec des possibilités avancées de reporting statistiques sur les volumes de production par vache et pour le troupeau dans son ensemble.</w:t>
+        <w:t xml:space="preserve">Le suivi de la production laitière comprends le suive des traites et l’enregistrement des volumes laitiers. Cet enregistrement peut se faire via un encodage manuel ou de manière automatique via une connexion à l’API du logiciel d’une salle de traite. Cette fonctionnalité va généralement de pair avec des possibilités avancées de </w:t>
+      </w:r>
+      <w:proofErr w:type="spellStart"/>
+      <w:r>
+        <w:t>reporting</w:t>
+      </w:r>
+      <w:proofErr w:type="spellEnd"/>
+      <w:r>
+        <w:t xml:space="preserve"> statistiques sur les volumes de production par vache et pour le troupeau dans son ensemble.</w:t>
       </w:r>
     </w:p>
     <w:p>
@@ -6109,8 +6192,13 @@
         </w:r>
       </w:fldSimple>
       <w:r>
-        <w:t xml:space="preserve"> : Gestion des vêlages par AgrovisionCow</w:t>
-      </w:r>
+        <w:t xml:space="preserve"> : Gestion des vêlages par </w:t>
+      </w:r>
+      <w:proofErr w:type="spellStart"/>
+      <w:r>
+        <w:t>AgrovisionCow</w:t>
+      </w:r>
+      <w:proofErr w:type="spellEnd"/>
     </w:p>
     <w:p>
       <w:pPr>
@@ -6196,7 +6284,15 @@
         <w:jc w:val="both"/>
       </w:pPr>
       <w:r>
-        <w:t>Les fonctions relatives aux pâturages ont pour but de gérer la répartition du troupeau à travers les différents pâturages de l’exploitation, la planification des mouvements ou le contrôle de la qualité et de la longueur de l’herbe. Ces fonctions sont généralement couplées avec un mécanisme de représentation visuelle sur une carte (type Google map).</w:t>
+        <w:t xml:space="preserve">Les fonctions relatives aux pâturages ont pour but de gérer la répartition du troupeau à travers les différents pâturages de l’exploitation, la planification des mouvements ou le contrôle de la qualité et de la longueur de l’herbe. Ces fonctions sont généralement couplées avec un mécanisme de représentation visuelle sur une carte (type Google </w:t>
+      </w:r>
+      <w:proofErr w:type="spellStart"/>
+      <w:r>
+        <w:t>map</w:t>
+      </w:r>
+      <w:proofErr w:type="spellEnd"/>
+      <w:r>
+        <w:t>).</w:t>
       </w:r>
     </w:p>
     <w:p>
@@ -6217,8 +6313,21 @@
         </w:r>
       </w:fldSimple>
       <w:r>
-        <w:t>: Gestion des paturages avec FarmBrite</w:t>
-      </w:r>
+        <w:t xml:space="preserve">: Gestion des </w:t>
+      </w:r>
+      <w:proofErr w:type="spellStart"/>
+      <w:r>
+        <w:t>paturages</w:t>
+      </w:r>
+      <w:proofErr w:type="spellEnd"/>
+      <w:r>
+        <w:t xml:space="preserve"> avec </w:t>
+      </w:r>
+      <w:proofErr w:type="spellStart"/>
+      <w:r>
+        <w:t>FarmBrite</w:t>
+      </w:r>
+      <w:proofErr w:type="spellEnd"/>
     </w:p>
     <w:p>
       <w:pPr>
@@ -6310,7 +6419,23 @@
         <w:jc w:val="both"/>
       </w:pPr>
       <w:r>
-        <w:t>Cette catégorie de fonctionnalités a pour objet l’organisation du travail d’une exploitation, à savoir la planification, l’attribution et le suivi de tâches aux utilisateurs enregistrés de l’application. Cela va de pair avec la gestion des utilisateurs. On peut également mentionner les fonctions de calendrier des tâches et de gestion des horaires, de Todo-list ou de tableau kanban, d’organisation en équipes et de time-tracking.</w:t>
+        <w:t xml:space="preserve">Cette catégorie de fonctionnalités a pour objet l’organisation du travail d’une exploitation, à savoir la planification, l’attribution et le suivi de tâches aux utilisateurs enregistrés de l’application. Cela va de pair avec la gestion des utilisateurs. On peut également mentionner les fonctions de calendrier des tâches et de gestion des horaires, de </w:t>
+      </w:r>
+      <w:proofErr w:type="spellStart"/>
+      <w:r>
+        <w:t>Todo-list</w:t>
+      </w:r>
+      <w:proofErr w:type="spellEnd"/>
+      <w:r>
+        <w:t xml:space="preserve"> ou de tableau kanban, d’organisation en équipes et de time-</w:t>
+      </w:r>
+      <w:proofErr w:type="spellStart"/>
+      <w:r>
+        <w:t>tracking</w:t>
+      </w:r>
+      <w:proofErr w:type="spellEnd"/>
+      <w:r>
+        <w:t>.</w:t>
       </w:r>
     </w:p>
     <w:p>
@@ -6331,8 +6456,13 @@
         </w:r>
       </w:fldSimple>
       <w:r>
-        <w:t>: Gestion des tâches avec FarmBrite</w:t>
-      </w:r>
+        <w:t xml:space="preserve">: Gestion des tâches avec </w:t>
+      </w:r>
+      <w:proofErr w:type="spellStart"/>
+      <w:r>
+        <w:t>FarmBrite</w:t>
+      </w:r>
+      <w:proofErr w:type="spellEnd"/>
     </w:p>
     <w:p>
       <w:pPr>
@@ -6410,7 +6540,7 @@
           <w:noProof/>
         </w:rPr>
         <w:drawing>
-          <wp:anchor distT="0" distB="0" distL="114300" distR="114300" simplePos="0" relativeHeight="251665408" behindDoc="1" locked="0" layoutInCell="1" allowOverlap="1" wp14:anchorId="7820B898" wp14:editId="288A784A">
+          <wp:anchor distT="0" distB="0" distL="114300" distR="114300" simplePos="0" relativeHeight="251665408" behindDoc="1" locked="0" layoutInCell="1" allowOverlap="1" wp14:anchorId="7820B898" wp14:editId="5929CF75">
             <wp:simplePos x="0" y="0"/>
             <wp:positionH relativeFrom="margin">
               <wp:align>right</wp:align>
@@ -7016,6 +7146,7 @@
                 <w:szCs w:val="24"/>
               </w:rPr>
             </w:pPr>
+            <w:proofErr w:type="spellStart"/>
             <w:r>
               <w:rPr>
                 <w:i/>
@@ -7025,6 +7156,7 @@
               </w:rPr>
               <w:t>FarmBrite</w:t>
             </w:r>
+            <w:proofErr w:type="spellEnd"/>
           </w:p>
         </w:tc>
         <w:tc>
@@ -7113,6 +7245,7 @@
                 <w:szCs w:val="24"/>
               </w:rPr>
             </w:pPr>
+            <w:proofErr w:type="spellStart"/>
             <w:r>
               <w:rPr>
                 <w:i/>
@@ -7122,6 +7255,7 @@
               </w:rPr>
               <w:t>NavFarm</w:t>
             </w:r>
+            <w:proofErr w:type="spellEnd"/>
           </w:p>
         </w:tc>
         <w:tc>
@@ -7210,6 +7344,7 @@
                 <w:szCs w:val="24"/>
               </w:rPr>
             </w:pPr>
+            <w:proofErr w:type="spellStart"/>
             <w:r>
               <w:rPr>
                 <w:i/>
@@ -7217,8 +7352,29 @@
                 <w:sz w:val="24"/>
                 <w:szCs w:val="24"/>
               </w:rPr>
-              <w:t>Agrovision Cows</w:t>
-            </w:r>
+              <w:t>Agrovision</w:t>
+            </w:r>
+            <w:proofErr w:type="spellEnd"/>
+            <w:r>
+              <w:rPr>
+                <w:i/>
+                <w:iCs/>
+                <w:sz w:val="24"/>
+                <w:szCs w:val="24"/>
+              </w:rPr>
+              <w:t xml:space="preserve"> </w:t>
+            </w:r>
+            <w:proofErr w:type="spellStart"/>
+            <w:r>
+              <w:rPr>
+                <w:i/>
+                <w:iCs/>
+                <w:sz w:val="24"/>
+                <w:szCs w:val="24"/>
+              </w:rPr>
+              <w:t>Cows</w:t>
+            </w:r>
+            <w:proofErr w:type="spellEnd"/>
           </w:p>
         </w:tc>
         <w:tc>
@@ -7307,6 +7463,7 @@
                 <w:szCs w:val="24"/>
               </w:rPr>
             </w:pPr>
+            <w:proofErr w:type="spellStart"/>
             <w:r>
               <w:rPr>
                 <w:i/>
@@ -7316,6 +7473,7 @@
               </w:rPr>
               <w:t>HerdWatch</w:t>
             </w:r>
+            <w:proofErr w:type="spellEnd"/>
           </w:p>
         </w:tc>
         <w:tc>
@@ -7404,6 +7562,7 @@
                 <w:szCs w:val="24"/>
               </w:rPr>
             </w:pPr>
+            <w:proofErr w:type="spellStart"/>
             <w:r>
               <w:rPr>
                 <w:i/>
@@ -7413,6 +7572,7 @@
               </w:rPr>
               <w:t>CattleFarm</w:t>
             </w:r>
+            <w:proofErr w:type="spellEnd"/>
           </w:p>
         </w:tc>
         <w:tc>
@@ -7560,6 +7720,7 @@
                 <w:iCs/>
               </w:rPr>
             </w:pPr>
+            <w:proofErr w:type="spellStart"/>
             <w:r>
               <w:rPr>
                 <w:i/>
@@ -7567,6 +7728,7 @@
               </w:rPr>
               <w:t>FarmBrite</w:t>
             </w:r>
+            <w:proofErr w:type="spellEnd"/>
           </w:p>
         </w:tc>
         <w:tc>
@@ -7586,6 +7748,7 @@
                 <w:iCs/>
               </w:rPr>
             </w:pPr>
+            <w:proofErr w:type="spellStart"/>
             <w:r>
               <w:rPr>
                 <w:i/>
@@ -7593,6 +7756,7 @@
               </w:rPr>
               <w:t>NavFarm</w:t>
             </w:r>
+            <w:proofErr w:type="spellEnd"/>
           </w:p>
         </w:tc>
         <w:tc>
@@ -7612,13 +7776,31 @@
                 <w:iCs/>
               </w:rPr>
             </w:pPr>
-            <w:r>
-              <w:rPr>
-                <w:i/>
-                <w:iCs/>
-              </w:rPr>
-              <w:t>Agrovision Cow</w:t>
-            </w:r>
+            <w:proofErr w:type="spellStart"/>
+            <w:r>
+              <w:rPr>
+                <w:i/>
+                <w:iCs/>
+              </w:rPr>
+              <w:t>Agrovision</w:t>
+            </w:r>
+            <w:proofErr w:type="spellEnd"/>
+            <w:r>
+              <w:rPr>
+                <w:i/>
+                <w:iCs/>
+              </w:rPr>
+              <w:t xml:space="preserve"> </w:t>
+            </w:r>
+            <w:proofErr w:type="spellStart"/>
+            <w:r>
+              <w:rPr>
+                <w:i/>
+                <w:iCs/>
+              </w:rPr>
+              <w:t>Cow</w:t>
+            </w:r>
+            <w:proofErr w:type="spellEnd"/>
           </w:p>
         </w:tc>
         <w:tc>
@@ -7638,6 +7820,7 @@
                 <w:iCs/>
               </w:rPr>
             </w:pPr>
+            <w:proofErr w:type="spellStart"/>
             <w:r>
               <w:rPr>
                 <w:i/>
@@ -7645,6 +7828,7 @@
               </w:rPr>
               <w:t>HerdWatch</w:t>
             </w:r>
+            <w:proofErr w:type="spellEnd"/>
           </w:p>
         </w:tc>
         <w:tc>
@@ -7664,6 +7848,7 @@
                 <w:iCs/>
               </w:rPr>
             </w:pPr>
+            <w:proofErr w:type="spellStart"/>
             <w:r>
               <w:rPr>
                 <w:i/>
@@ -7671,6 +7856,7 @@
               </w:rPr>
               <w:t>CattleFarm</w:t>
             </w:r>
+            <w:proofErr w:type="spellEnd"/>
           </w:p>
         </w:tc>
       </w:tr>
@@ -8815,8 +9001,16 @@
         <w:rPr>
           <w:lang w:eastAsia="fr-FR"/>
         </w:rPr>
-        <w:t>Par rapport aux logiciels existants sur le marché, Le projet Cattle</w:t>
-      </w:r>
+        <w:t xml:space="preserve">Par rapport aux logiciels existants sur le marché, Le projet </w:t>
+      </w:r>
+      <w:proofErr w:type="spellStart"/>
+      <w:r>
+        <w:rPr>
+          <w:lang w:eastAsia="fr-FR"/>
+        </w:rPr>
+        <w:t>Cattle</w:t>
+      </w:r>
+      <w:proofErr w:type="spellEnd"/>
       <w:r>
         <w:rPr>
           <w:lang w:eastAsia="fr-FR"/>
@@ -8885,7 +9079,21 @@
         <w:rPr>
           <w:lang w:eastAsia="fr-FR"/>
         </w:rPr>
-        <w:t xml:space="preserve"> les solutions existantes, Cattle Manager offre les avantages suivants :</w:t>
+        <w:t xml:space="preserve"> les solutions existantes, </w:t>
+      </w:r>
+      <w:proofErr w:type="spellStart"/>
+      <w:r>
+        <w:rPr>
+          <w:lang w:eastAsia="fr-FR"/>
+        </w:rPr>
+        <w:t>Cattle</w:t>
+      </w:r>
+      <w:proofErr w:type="spellEnd"/>
+      <w:r>
+        <w:rPr>
+          <w:lang w:eastAsia="fr-FR"/>
+        </w:rPr>
+        <w:t xml:space="preserve"> Manager offre les avantages suivants :</w:t>
       </w:r>
     </w:p>
     <w:p>
@@ -8954,7 +9162,21 @@
         <w:rPr>
           <w:lang w:eastAsia="fr-FR"/>
         </w:rPr>
-        <w:t>Gratuité. Cattle Manager est gratuit d’utilisation.</w:t>
+        <w:t xml:space="preserve">Gratuité. </w:t>
+      </w:r>
+      <w:proofErr w:type="spellStart"/>
+      <w:r>
+        <w:rPr>
+          <w:lang w:eastAsia="fr-FR"/>
+        </w:rPr>
+        <w:t>Cattle</w:t>
+      </w:r>
+      <w:proofErr w:type="spellEnd"/>
+      <w:r>
+        <w:rPr>
+          <w:lang w:eastAsia="fr-FR"/>
+        </w:rPr>
+        <w:t xml:space="preserve"> Manager est gratuit d’utilisation.</w:t>
       </w:r>
     </w:p>
     <w:p>
@@ -9229,13 +9451,7 @@
           </w:tcPr>
           <w:p>
             <w:r>
-              <w:t>CM-</w:t>
-            </w:r>
-            <w:r>
-              <w:t>C</w:t>
-            </w:r>
-            <w:r>
-              <w:t>001</w:t>
+              <w:t>CM-C001</w:t>
             </w:r>
           </w:p>
         </w:tc>
@@ -9270,10 +9486,7 @@
           </w:tcPr>
           <w:p>
             <w:r>
-              <w:t xml:space="preserve">Visualiser la liste des </w:t>
-            </w:r>
-            <w:r>
-              <w:t>animaux</w:t>
+              <w:t>Visualiser la liste des animaux</w:t>
             </w:r>
           </w:p>
         </w:tc>
@@ -9325,10 +9538,7 @@
               </w:tabs>
             </w:pPr>
             <w:r>
-              <w:t xml:space="preserve">Visualiser la liste des </w:t>
-            </w:r>
-            <w:r>
-              <w:t>groupes</w:t>
+              <w:t>Visualiser la liste des groupes</w:t>
             </w:r>
           </w:p>
         </w:tc>
@@ -9353,10 +9563,7 @@
           </w:tcPr>
           <w:p>
             <w:r>
-              <w:t xml:space="preserve">Visualiser la liste des </w:t>
-            </w:r>
-            <w:r>
-              <w:t>enclos</w:t>
+              <w:t>Visualiser la liste des enclos</w:t>
             </w:r>
           </w:p>
         </w:tc>
@@ -9595,10 +9802,7 @@
           </w:tcPr>
           <w:p>
             <w:r>
-              <w:t>Visualiser la liste des</w:t>
-            </w:r>
-            <w:r>
-              <w:t xml:space="preserve"> travailleurs</w:t>
+              <w:t>Visualiser la liste des travailleurs</w:t>
             </w:r>
           </w:p>
         </w:tc>
@@ -10672,7 +10876,15 @@
               </w:numPr>
             </w:pPr>
             <w:r>
-              <w:t>Le système vérifie si l’utilisateur possède déjà un token.</w:t>
+              <w:t xml:space="preserve">Le système vérifie si l’utilisateur possède déjà un </w:t>
+            </w:r>
+            <w:proofErr w:type="spellStart"/>
+            <w:r>
+              <w:t>token</w:t>
+            </w:r>
+            <w:proofErr w:type="spellEnd"/>
+            <w:r>
+              <w:t>.</w:t>
             </w:r>
           </w:p>
           <w:p>
@@ -10687,7 +10899,23 @@
               <w:t>S’il</w:t>
             </w:r>
             <w:r>
-              <w:t xml:space="preserve"> ne possède pas de token ou que le token présent est échu, l’utilisateur est redirigé vers la page de login administrée par Auth0.</w:t>
+              <w:t xml:space="preserve"> ne possède pas de </w:t>
+            </w:r>
+            <w:proofErr w:type="spellStart"/>
+            <w:r>
+              <w:t>token</w:t>
+            </w:r>
+            <w:proofErr w:type="spellEnd"/>
+            <w:r>
+              <w:t xml:space="preserve"> ou que le </w:t>
+            </w:r>
+            <w:proofErr w:type="spellStart"/>
+            <w:r>
+              <w:t>token</w:t>
+            </w:r>
+            <w:proofErr w:type="spellEnd"/>
+            <w:r>
+              <w:t xml:space="preserve"> présent est échu, l’utilisateur est redirigé vers la page de login administrée par Auth0.</w:t>
             </w:r>
           </w:p>
           <w:p>
@@ -10699,7 +10927,15 @@
               </w:numPr>
             </w:pPr>
             <w:r>
-              <w:t>L’utilisateur remplit ses informations d’authentification (adresse email et mot de passe) dans les champs du formulaire prévus à cet effet.</w:t>
+              <w:t xml:space="preserve">L’utilisateur remplit ses informations d’authentification (adresse </w:t>
+            </w:r>
+            <w:proofErr w:type="gramStart"/>
+            <w:r>
+              <w:t>email</w:t>
+            </w:r>
+            <w:proofErr w:type="gramEnd"/>
+            <w:r>
+              <w:t xml:space="preserve"> et mot de passe) dans les champs du formulaire prévus à cet effet.</w:t>
             </w:r>
           </w:p>
           <w:p>
@@ -10723,7 +10959,15 @@
               </w:numPr>
             </w:pPr>
             <w:r>
-              <w:t>L’utilisateur reçoit un token valide de la part d’Auth0.</w:t>
+              <w:t xml:space="preserve">L’utilisateur reçoit un </w:t>
+            </w:r>
+            <w:proofErr w:type="spellStart"/>
+            <w:r>
+              <w:t>token</w:t>
+            </w:r>
+            <w:proofErr w:type="spellEnd"/>
+            <w:r>
+              <w:t xml:space="preserve"> valide de la part d’Auth0.</w:t>
             </w:r>
           </w:p>
           <w:p>
@@ -10735,13 +10979,21 @@
               </w:numPr>
             </w:pPr>
             <w:r>
-              <w:t>L’utilisateur est redirigé vers le dashbo</w:t>
+              <w:t xml:space="preserve">L’utilisateur est redirigé vers le </w:t>
+            </w:r>
+            <w:proofErr w:type="spellStart"/>
+            <w:r>
+              <w:t>dashbo</w:t>
             </w:r>
             <w:r>
               <w:t>a</w:t>
             </w:r>
             <w:r>
-              <w:t>rd.</w:t>
+              <w:t>rd</w:t>
+            </w:r>
+            <w:proofErr w:type="spellEnd"/>
+            <w:r>
+              <w:t>.</w:t>
             </w:r>
           </w:p>
         </w:tc>
@@ -10785,7 +11037,23 @@
           </w:p>
           <w:p>
             <w:r>
-              <w:t>3a. L’utilisateur possède déjà un token valide. L’utilisateur est redirigé automatiquement vers son dashboard en fonction de son rôle.</w:t>
+              <w:t xml:space="preserve">3a. L’utilisateur possède déjà un </w:t>
+            </w:r>
+            <w:proofErr w:type="spellStart"/>
+            <w:r>
+              <w:t>token</w:t>
+            </w:r>
+            <w:proofErr w:type="spellEnd"/>
+            <w:r>
+              <w:t xml:space="preserve"> valide. L’utilisateur est redirigé automatiquement vers son </w:t>
+            </w:r>
+            <w:proofErr w:type="spellStart"/>
+            <w:r>
+              <w:t>dashboard</w:t>
+            </w:r>
+            <w:proofErr w:type="spellEnd"/>
+            <w:r>
+              <w:t xml:space="preserve"> en fonction de son rôle.</w:t>
             </w:r>
           </w:p>
         </w:tc>
@@ -18165,13 +18433,7 @@
               </w:numPr>
             </w:pPr>
             <w:r>
-              <w:t>L’utilisateur sélectionne l’onglet « </w:t>
-            </w:r>
-            <w:r>
-              <w:t>Statistiques</w:t>
-            </w:r>
-            <w:r>
-              <w:t> » dans le menu de navigation.</w:t>
+              <w:t>L’utilisateur sélectionne l’onglet « Statistiques » dans le menu de navigation.</w:t>
             </w:r>
           </w:p>
           <w:p>
@@ -18183,16 +18445,7 @@
               </w:numPr>
             </w:pPr>
             <w:r>
-              <w:t xml:space="preserve">L’utilisateur est redirigé vers la page </w:t>
-            </w:r>
-            <w:r>
-              <w:t>des statistiques du troupeau</w:t>
-            </w:r>
-            <w:r>
-              <w:t xml:space="preserve">. </w:t>
-            </w:r>
-            <w:r>
-              <w:t xml:space="preserve">Sont affichées : </w:t>
+              <w:t xml:space="preserve">L’utilisateur est redirigé vers la page des statistiques du troupeau. Sont affichées : </w:t>
             </w:r>
           </w:p>
           <w:p>
@@ -18204,7 +18457,15 @@
               </w:numPr>
             </w:pPr>
             <w:r>
-              <w:t>Statistiques de répartition du troupeau par enclos, groupe, groupe d’âge,  sexe. Ces statistiques sont affichées sous forme de diagrammes circulaires.</w:t>
+              <w:t xml:space="preserve">Statistiques de répartition du troupeau par enclos, groupe, groupe </w:t>
+            </w:r>
+            <w:proofErr w:type="gramStart"/>
+            <w:r>
+              <w:t>d’âge,  sexe</w:t>
+            </w:r>
+            <w:proofErr w:type="gramEnd"/>
+            <w:r>
+              <w:t>. Ces statistiques sont affichées sous forme de diagrammes circulaires.</w:t>
             </w:r>
           </w:p>
           <w:p>
@@ -18371,10 +18632,7 @@
               <w:t xml:space="preserve">Ce cas d’utilisation permet à un utilisateur de visualiser la liste des </w:t>
             </w:r>
             <w:r>
-              <w:t>tâches</w:t>
-            </w:r>
-            <w:r>
-              <w:t xml:space="preserve"> qui lui sont assignées pour la journée.</w:t>
+              <w:t>tâches qui lui sont assignées pour la journée.</w:t>
             </w:r>
           </w:p>
         </w:tc>
@@ -18472,13 +18730,7 @@
               </w:numPr>
             </w:pPr>
             <w:r>
-              <w:t xml:space="preserve">Un utilisateur est authentifié sur le portail en tant que </w:t>
-            </w:r>
-            <w:r>
-              <w:t>travailleur</w:t>
-            </w:r>
-            <w:r>
-              <w:t>.</w:t>
+              <w:t>Un utilisateur est authentifié sur le portail en tant que travailleur.</w:t>
             </w:r>
           </w:p>
         </w:tc>
@@ -18521,13 +18773,7 @@
               </w:numPr>
             </w:pPr>
             <w:r>
-              <w:t xml:space="preserve">La liste des tâches </w:t>
-            </w:r>
-            <w:r>
-              <w:t xml:space="preserve">du jour assignée à l’utilisateur </w:t>
-            </w:r>
-            <w:r>
-              <w:t>est affichée.</w:t>
+              <w:t>La liste des tâches du jour assignée à l’utilisateur est affichée.</w:t>
             </w:r>
           </w:p>
         </w:tc>
@@ -18586,13 +18832,7 @@
               </w:numPr>
             </w:pPr>
             <w:r>
-              <w:t>L’utilisateur sélectionne l’onglet « </w:t>
-            </w:r>
-            <w:r>
-              <w:t>Dashboard</w:t>
-            </w:r>
-            <w:r>
-              <w:t> » dans le menu de navigation.</w:t>
+              <w:t>L’utilisateur sélectionne l’onglet « Dashboard » dans le menu de navigation.</w:t>
             </w:r>
           </w:p>
           <w:p>
@@ -18604,19 +18844,15 @@
               </w:numPr>
             </w:pPr>
             <w:r>
-              <w:t xml:space="preserve">L’utilisateur est redirigé vers </w:t>
-            </w:r>
-            <w:r>
-              <w:t>son dashbaord</w:t>
-            </w:r>
-            <w:r>
-              <w:t>. Les tâches du jo</w:t>
-            </w:r>
-            <w:r>
-              <w:t>ur assignées à cet utilisateur</w:t>
-            </w:r>
-            <w:r>
-              <w:t xml:space="preserve"> sont affichées sous forme de liste. </w:t>
+              <w:t xml:space="preserve">L’utilisateur est redirigé vers son </w:t>
+            </w:r>
+            <w:proofErr w:type="spellStart"/>
+            <w:r>
+              <w:t>dashbaord</w:t>
+            </w:r>
+            <w:proofErr w:type="spellEnd"/>
+            <w:r>
+              <w:t xml:space="preserve">. Les tâches du jour assignées à cet utilisateur sont affichées sous forme de liste. </w:t>
             </w:r>
           </w:p>
           <w:p>
@@ -18870,7 +19106,15 @@
               </w:numPr>
             </w:pPr>
             <w:r>
-              <w:t>L’utilisateur est présent sur son dashboard ou sur la page de la liste des tâches.</w:t>
+              <w:t xml:space="preserve">L’utilisateur est présent sur son </w:t>
+            </w:r>
+            <w:proofErr w:type="spellStart"/>
+            <w:r>
+              <w:t>dashboard</w:t>
+            </w:r>
+            <w:proofErr w:type="spellEnd"/>
+            <w:r>
+              <w:t xml:space="preserve"> ou sur la page de la liste des tâches.</w:t>
             </w:r>
           </w:p>
         </w:tc>
@@ -19221,10 +19465,7 @@
           </w:tcPr>
           <w:p>
             <w:r>
-              <w:t xml:space="preserve">Ce cas d’utilisation permet à un utilisateur de </w:t>
-            </w:r>
-            <w:r>
-              <w:t>transférer un ou plusieurs animaux d’un groupe vers un autre.</w:t>
+              <w:t>Ce cas d’utilisation permet à un utilisateur de transférer un ou plusieurs animaux d’un groupe vers un autre.</w:t>
             </w:r>
           </w:p>
         </w:tc>
@@ -19334,10 +19575,7 @@
               </w:numPr>
             </w:pPr>
             <w:r>
-              <w:t xml:space="preserve">L’utilisateur est présent </w:t>
-            </w:r>
-            <w:r>
-              <w:t>sur la page de la liste des groupes</w:t>
+              <w:t>L’utilisateur est présent sur la page de la liste des groupes</w:t>
             </w:r>
           </w:p>
         </w:tc>
@@ -19380,28 +19618,7 @@
               </w:numPr>
             </w:pPr>
             <w:r>
-              <w:t xml:space="preserve">Les animaux sélectionnés du premier groupe ont été transférés dans le second groupe.  </w:t>
-            </w:r>
-            <w:r>
-              <w:t>Les animaux sélectionnés du</w:t>
-            </w:r>
-            <w:r>
-              <w:t xml:space="preserve"> second</w:t>
-            </w:r>
-            <w:r>
-              <w:t xml:space="preserve"> groupe on</w:t>
-            </w:r>
-            <w:r>
-              <w:t>t</w:t>
-            </w:r>
-            <w:r>
-              <w:t xml:space="preserve"> été transférés dans le</w:t>
-            </w:r>
-            <w:r>
-              <w:t xml:space="preserve"> second</w:t>
-            </w:r>
-            <w:r>
-              <w:t xml:space="preserve"> groupe.</w:t>
+              <w:t>Les animaux sélectionnés du premier groupe ont été transférés dans le second groupe.  Les animaux sélectionnés du second groupe ont été transférés dans le second groupe.</w:t>
             </w:r>
           </w:p>
         </w:tc>
@@ -19611,31 +19828,7 @@
               <w:t xml:space="preserve">a. </w:t>
             </w:r>
             <w:r>
-              <w:t xml:space="preserve">L’utilisateur choisit un ou des animaux du </w:t>
-            </w:r>
-            <w:r>
-              <w:t>second</w:t>
-            </w:r>
-            <w:r>
-              <w:t xml:space="preserve"> groupe et les déplace dans le </w:t>
-            </w:r>
-            <w:r>
-              <w:t>premier</w:t>
-            </w:r>
-            <w:r>
-              <w:t xml:space="preserve"> groupe en cliquant sur les boutons prévus à cet effet. Les animaux sont visuellement transférés de la liste de </w:t>
-            </w:r>
-            <w:r>
-              <w:t>droite</w:t>
-            </w:r>
-            <w:r>
-              <w:t xml:space="preserve"> vers la liste de </w:t>
-            </w:r>
-            <w:r>
-              <w:t>gauche</w:t>
-            </w:r>
-            <w:r>
-              <w:t>.</w:t>
+              <w:t>L’utilisateur choisit un ou des animaux du second groupe et les déplace dans le premier groupe en cliquant sur les boutons prévus à cet effet. Les animaux sont visuellement transférés de la liste de droite vers la liste de gauche.</w:t>
             </w:r>
           </w:p>
           <w:p>
@@ -19756,13 +19949,7 @@
           </w:tcPr>
           <w:p>
             <w:r>
-              <w:t xml:space="preserve">Ce cas d’utilisation permet à un utilisateur de transférer un ou plusieurs animaux d’un </w:t>
-            </w:r>
-            <w:r>
-              <w:t>enclos</w:t>
-            </w:r>
-            <w:r>
-              <w:t xml:space="preserve"> vers un autre.</w:t>
+              <w:t>Ce cas d’utilisation permet à un utilisateur de transférer un ou plusieurs animaux d’un enclos vers un autre.</w:t>
             </w:r>
           </w:p>
         </w:tc>
@@ -19872,13 +20059,7 @@
               </w:numPr>
             </w:pPr>
             <w:r>
-              <w:t xml:space="preserve">L’utilisateur est présent sur la page de la liste des </w:t>
-            </w:r>
-            <w:r>
-              <w:t>enclo</w:t>
-            </w:r>
-            <w:r>
-              <w:t>s</w:t>
+              <w:t>L’utilisateur est présent sur la page de la liste des enclos</w:t>
             </w:r>
           </w:p>
         </w:tc>
@@ -19921,31 +20102,7 @@
               </w:numPr>
             </w:pPr>
             <w:r>
-              <w:t xml:space="preserve">Les animaux sélectionnés du premier </w:t>
-            </w:r>
-            <w:r>
-              <w:t>enclos</w:t>
-            </w:r>
-            <w:r>
-              <w:t xml:space="preserve"> ont été transférés dans le second </w:t>
-            </w:r>
-            <w:r>
-              <w:t>enclos</w:t>
-            </w:r>
-            <w:r>
-              <w:t xml:space="preserve">.  Les animaux sélectionnés du second </w:t>
-            </w:r>
-            <w:r>
-              <w:t>enclos</w:t>
-            </w:r>
-            <w:r>
-              <w:t xml:space="preserve"> ont été transférés dans le second </w:t>
-            </w:r>
-            <w:r>
-              <w:t>enclos</w:t>
-            </w:r>
-            <w:r>
-              <w:t>.</w:t>
+              <w:t>Les animaux sélectionnés du premier enclos ont été transférés dans le second enclos.  Les animaux sélectionnés du second enclos ont été transférés dans le second enclos.</w:t>
             </w:r>
           </w:p>
         </w:tc>
@@ -20004,19 +20161,7 @@
               </w:numPr>
             </w:pPr>
             <w:r>
-              <w:t xml:space="preserve">L’utilisateur sélectionne pour le </w:t>
-            </w:r>
-            <w:r>
-              <w:t>enclos</w:t>
-            </w:r>
-            <w:r>
-              <w:t xml:space="preserve"> souhaité dans la liste des </w:t>
-            </w:r>
-            <w:r>
-              <w:t>enclo</w:t>
-            </w:r>
-            <w:r>
-              <w:t>s l’option de transfert d’animaux.</w:t>
+              <w:t>L’utilisateur sélectionne pour le enclos souhaité dans la liste des enclos l’option de transfert d’animaux.</w:t>
             </w:r>
           </w:p>
           <w:p>
@@ -20028,19 +20173,7 @@
               </w:numPr>
             </w:pPr>
             <w:r>
-              <w:t xml:space="preserve">Un pop-up en deux parties apparait. La partie gauche contient la liste des animaux composant le </w:t>
-            </w:r>
-            <w:r>
-              <w:t>enclos</w:t>
-            </w:r>
-            <w:r>
-              <w:t xml:space="preserve"> choisi. La partie droite comprend une liste déroulante des autres </w:t>
-            </w:r>
-            <w:r>
-              <w:t>enclo</w:t>
-            </w:r>
-            <w:r>
-              <w:t>s et une liste vide.</w:t>
+              <w:t>Un pop-up en deux parties apparait. La partie gauche contient la liste des animaux composant le enclos choisi. La partie droite comprend une liste déroulante des autres enclos et une liste vide.</w:t>
             </w:r>
           </w:p>
           <w:p>
@@ -20052,25 +20185,7 @@
               </w:numPr>
             </w:pPr>
             <w:r>
-              <w:t xml:space="preserve">L’utilisateur sélectionne dans la liste déroulante le second </w:t>
-            </w:r>
-            <w:r>
-              <w:t>enclos</w:t>
-            </w:r>
-            <w:r>
-              <w:t>. La liste des animaux de ce</w:t>
-            </w:r>
-            <w:r>
-              <w:t>t</w:t>
-            </w:r>
-            <w:r>
-              <w:t xml:space="preserve"> </w:t>
-            </w:r>
-            <w:r>
-              <w:t>enclos</w:t>
-            </w:r>
-            <w:r>
-              <w:t xml:space="preserve"> s’affiche dans l’encart prévu à cet effet.</w:t>
+              <w:t>L’utilisateur sélectionne dans la liste déroulante le second enclos. La liste des animaux de cet enclos s’affiche dans l’encart prévu à cet effet.</w:t>
             </w:r>
           </w:p>
           <w:p>
@@ -20082,19 +20197,7 @@
               </w:numPr>
             </w:pPr>
             <w:r>
-              <w:t xml:space="preserve">L’utilisateur choisit un ou des animaux du premier </w:t>
-            </w:r>
-            <w:r>
-              <w:t>enclos</w:t>
-            </w:r>
-            <w:r>
-              <w:t xml:space="preserve"> et les déplace dans le second </w:t>
-            </w:r>
-            <w:r>
-              <w:t>enclos</w:t>
-            </w:r>
-            <w:r>
-              <w:t xml:space="preserve"> en cliquant sur les boutons prévus à cet effet. Les animaux sont visuellement transférés de la liste de gauche vers la liste de droite.</w:t>
+              <w:t>L’utilisateur choisit un ou des animaux du premier enclos et les déplace dans le second enclos en cliquant sur les boutons prévus à cet effet. Les animaux sont visuellement transférés de la liste de gauche vers la liste de droite.</w:t>
             </w:r>
           </w:p>
           <w:p>
@@ -20119,13 +20222,7 @@
             </w:pPr>
             <w:r>
               <w:lastRenderedPageBreak/>
-              <w:t xml:space="preserve">Le popup disparaît et un message de confirmation est affiché, mentionnant que les </w:t>
-            </w:r>
-            <w:r>
-              <w:t>enclo</w:t>
-            </w:r>
-            <w:r>
-              <w:t>s concernés ont été mis à jour avec succès.</w:t>
+              <w:t>Le popup disparaît et un message de confirmation est affiché, mentionnant que les enclos concernés ont été mis à jour avec succès.</w:t>
             </w:r>
           </w:p>
           <w:p>
@@ -20137,19 +20234,7 @@
               </w:numPr>
             </w:pPr>
             <w:r>
-              <w:t xml:space="preserve">La liste des </w:t>
-            </w:r>
-            <w:r>
-              <w:t>enclos</w:t>
-            </w:r>
-            <w:r>
-              <w:t xml:space="preserve"> est mise à jour avec la nouvelle composition des deux </w:t>
-            </w:r>
-            <w:r>
-              <w:t>enclo</w:t>
-            </w:r>
-            <w:r>
-              <w:t>s concernés.</w:t>
+              <w:t>La liste des enclos est mise à jour avec la nouvelle composition des deux enclos concernés.</w:t>
             </w:r>
           </w:p>
         </w:tc>
@@ -20191,19 +20276,7 @@
           </w:p>
           <w:p>
             <w:r>
-              <w:t xml:space="preserve">5a. L’utilisateur choisit un ou des animaux du second </w:t>
-            </w:r>
-            <w:r>
-              <w:t>enclos</w:t>
-            </w:r>
-            <w:r>
-              <w:t xml:space="preserve"> et les déplace dans le premier </w:t>
-            </w:r>
-            <w:r>
-              <w:t>enclos</w:t>
-            </w:r>
-            <w:r>
-              <w:t xml:space="preserve"> en cliquant sur les boutons prévus à cet effet. Les animaux sont visuellement transférés de la liste de droite vers la liste de gauche.</w:t>
+              <w:t>5a. L’utilisateur choisit un ou des animaux du second enclos et les déplace dans le premier enclos en cliquant sur les boutons prévus à cet effet. Les animaux sont visuellement transférés de la liste de droite vers la liste de gauche.</w:t>
             </w:r>
           </w:p>
           <w:p>
@@ -20256,13 +20329,7 @@
           </w:p>
           <w:p>
             <w:r>
-              <w:t xml:space="preserve">6a. Un message d’erreur apparaît, mentionnant que l’un des </w:t>
-            </w:r>
-            <w:r>
-              <w:t xml:space="preserve">enclos </w:t>
-            </w:r>
-            <w:r>
-              <w:t>concernés a été modifié entre-temps et que l’action ne peut plus être réalisée.</w:t>
+              <w:t>6a. Un message d’erreur apparaît, mentionnant que l’un des enclos concernés a été modifié entre-temps et que l’action ne peut plus être réalisée.</w:t>
             </w:r>
           </w:p>
         </w:tc>
@@ -20558,7 +20625,15 @@
               </w:numPr>
             </w:pPr>
             <w:r>
-              <w:t>L’utilisateur remplit le volume laitier pour les animaux voulus, en utilisant les champs ou les sliders prévus à cet effet.</w:t>
+              <w:t xml:space="preserve">L’utilisateur remplit le volume laitier pour les animaux voulus, en utilisant les champs ou les </w:t>
+            </w:r>
+            <w:proofErr w:type="spellStart"/>
+            <w:r>
+              <w:t>sliders</w:t>
+            </w:r>
+            <w:proofErr w:type="spellEnd"/>
+            <w:r>
+              <w:t xml:space="preserve"> prévus à cet effet.</w:t>
             </w:r>
           </w:p>
           <w:p>
@@ -20812,13 +20887,7 @@
           </w:tcPr>
           <w:p>
             <w:r>
-              <w:t xml:space="preserve">Ce cas d’utilisation permet à un utilisateur d’encoder une alerte pour un </w:t>
-            </w:r>
-            <w:r>
-              <w:t>enclos</w:t>
-            </w:r>
-            <w:r>
-              <w:t>.</w:t>
+              <w:t>Ce cas d’utilisation permet à un utilisateur d’encoder une alerte pour un enclos.</w:t>
             </w:r>
           </w:p>
         </w:tc>
@@ -20928,13 +20997,7 @@
               </w:numPr>
             </w:pPr>
             <w:r>
-              <w:t>L’utilisateur est présent sur la liste des</w:t>
-            </w:r>
-            <w:r>
-              <w:t xml:space="preserve"> enclos</w:t>
-            </w:r>
-            <w:r>
-              <w:t>.</w:t>
+              <w:t>L’utilisateur est présent sur la liste des enclos.</w:t>
             </w:r>
           </w:p>
         </w:tc>
@@ -20977,13 +21040,7 @@
               </w:numPr>
             </w:pPr>
             <w:r>
-              <w:t xml:space="preserve">Une alerte a été ajoutée en base de données pour un </w:t>
-            </w:r>
-            <w:r>
-              <w:t>enclos</w:t>
-            </w:r>
-            <w:r>
-              <w:t>.</w:t>
+              <w:t>Une alerte a été ajoutée en base de données pour un enclos.</w:t>
             </w:r>
           </w:p>
         </w:tc>
@@ -21494,10 +21551,7 @@
               </w:numPr>
             </w:pPr>
             <w:r>
-              <w:t>Le popup d’ajout disparaît.</w:t>
-            </w:r>
-            <w:r>
-              <w:t xml:space="preserve"> </w:t>
+              <w:t xml:space="preserve">Le popup d’ajout disparaît. </w:t>
             </w:r>
             <w:r>
               <w:t xml:space="preserve">Un message de confirmation </w:t>
@@ -21639,10 +21693,7 @@
           </w:tcPr>
           <w:p>
             <w:r>
-              <w:t xml:space="preserve">Ce cas d’utilisation permet à un utilisateur </w:t>
-            </w:r>
-            <w:r>
-              <w:t>d’encoder une intervention</w:t>
+              <w:t>Ce cas d’utilisation permet à un utilisateur d’encoder une intervention</w:t>
             </w:r>
             <w:r>
               <w:t xml:space="preserve"> pour un animal.</w:t>
@@ -21744,10 +21795,7 @@
               </w:numPr>
             </w:pPr>
             <w:r>
-              <w:t>Un utilisateur est authentifié sur le portail en tant que</w:t>
-            </w:r>
-            <w:r>
-              <w:t xml:space="preserve"> travailleur.</w:t>
+              <w:t>Un utilisateur est authentifié sur le portail en tant que travailleur.</w:t>
             </w:r>
           </w:p>
           <w:p>
@@ -21759,13 +21807,7 @@
               </w:numPr>
             </w:pPr>
             <w:r>
-              <w:t xml:space="preserve">L’utilisateur est présent sur la page de la liste des </w:t>
-            </w:r>
-            <w:r>
-              <w:t>animaux</w:t>
-            </w:r>
-            <w:r>
-              <w:t>.</w:t>
+              <w:t>L’utilisateur est présent sur la page de la liste des animaux.</w:t>
             </w:r>
           </w:p>
         </w:tc>
@@ -21808,10 +21850,7 @@
               </w:numPr>
             </w:pPr>
             <w:r>
-              <w:t>Un</w:t>
-            </w:r>
-            <w:r>
-              <w:t>e intervention a été ajoutée en base de données pour l’animal souhaité.</w:t>
+              <w:t>Une intervention a été ajoutée en base de données pour l’animal souhaité.</w:t>
             </w:r>
           </w:p>
         </w:tc>
@@ -21891,13 +21930,7 @@
               </w:numPr>
             </w:pPr>
             <w:r>
-              <w:t xml:space="preserve">Une liste déroulante </w:t>
-            </w:r>
-            <w:r>
-              <w:t xml:space="preserve">des différents types d’évènement </w:t>
-            </w:r>
-            <w:r>
-              <w:t>apparaît. L’utilisateur choisit dans cette liste l’option « Intervention ».</w:t>
+              <w:t>Une liste déroulante des différents types d’évènement apparaît. L’utilisateur choisit dans cette liste l’option « Intervention ».</w:t>
             </w:r>
           </w:p>
           <w:p>
@@ -23084,10 +23117,7 @@
           </w:tcPr>
           <w:p>
             <w:r>
-              <w:t xml:space="preserve">Ce cas d’utilisation permet à un utilisateur d’encoder </w:t>
-            </w:r>
-            <w:r>
-              <w:t>un traitement relatif à une affection pour un animal.</w:t>
+              <w:t>Ce cas d’utilisation permet à un utilisateur d’encoder un traitement relatif à une affection pour un animal.</w:t>
             </w:r>
           </w:p>
         </w:tc>
@@ -23240,10 +23270,7 @@
               </w:numPr>
             </w:pPr>
             <w:r>
-              <w:t>Un traitement</w:t>
-            </w:r>
-            <w:r>
-              <w:t xml:space="preserve"> a été ajoutée en base de données pour l’animal souhaité.</w:t>
+              <w:t>Un traitement a été ajoutée en base de données pour l’animal souhaité.</w:t>
             </w:r>
           </w:p>
         </w:tc>
@@ -23333,13 +23360,7 @@
               </w:numPr>
             </w:pPr>
             <w:r>
-              <w:t>Un popup apparaît, contenant un formulaire pour l’ajout d’un</w:t>
-            </w:r>
-            <w:r>
-              <w:t xml:space="preserve"> traitement</w:t>
-            </w:r>
-            <w:r>
-              <w:t>.</w:t>
+              <w:t>Un popup apparaît, contenant un formulaire pour l’ajout d’un traitement.</w:t>
             </w:r>
           </w:p>
           <w:p>
@@ -23351,19 +23372,13 @@
               </w:numPr>
             </w:pPr>
             <w:r>
-              <w:t xml:space="preserve">L’utilisateur </w:t>
-            </w:r>
-            <w:r>
-              <w:t>choisit dans une liste déroulante</w:t>
+              <w:t>L’utilisateur choisit dans une liste déroulante</w:t>
             </w:r>
             <w:r>
               <w:t xml:space="preserve"> l’affection à laquelle se rapporte le traitement,</w:t>
             </w:r>
             <w:r>
-              <w:t xml:space="preserve"> </w:t>
-            </w:r>
-            <w:r>
-              <w:t xml:space="preserve">remplit les champs du formulaire et enregistre </w:t>
+              <w:t xml:space="preserve"> remplit les champs du formulaire et enregistre </w:t>
             </w:r>
             <w:r>
               <w:t>le nouveau traitement</w:t>
@@ -24109,7 +24124,15 @@
         <w:jc w:val="both"/>
       </w:pPr>
       <w:r>
-        <w:t>La base de données NoSql utilisera MongoDB.</w:t>
+        <w:t xml:space="preserve">La base de données </w:t>
+      </w:r>
+      <w:proofErr w:type="spellStart"/>
+      <w:r>
+        <w:t>NoSql</w:t>
+      </w:r>
+      <w:proofErr w:type="spellEnd"/>
+      <w:r>
+        <w:t xml:space="preserve"> utilisera MongoDB.</w:t>
       </w:r>
     </w:p>
     <w:p>
@@ -24122,7 +24145,15 @@
         <w:jc w:val="both"/>
       </w:pPr>
       <w:r>
-        <w:t>Le Backend sera réalisé dans le framework .Net (.Net 8).</w:t>
+        <w:t xml:space="preserve">Le Backend sera réalisé dans le </w:t>
+      </w:r>
+      <w:proofErr w:type="spellStart"/>
+      <w:r>
+        <w:t>framework</w:t>
+      </w:r>
+      <w:proofErr w:type="spellEnd"/>
+      <w:r>
+        <w:t xml:space="preserve"> .Net (.Net 8).</w:t>
       </w:r>
     </w:p>
     <w:p>
@@ -24135,7 +24166,15 @@
         <w:jc w:val="both"/>
       </w:pPr>
       <w:r>
-        <w:t>L’accès aux données SQL Server se fera via l’ORM Entity Framework.</w:t>
+        <w:t xml:space="preserve">L’accès aux données SQL Server se fera via l’ORM </w:t>
+      </w:r>
+      <w:proofErr w:type="spellStart"/>
+      <w:r>
+        <w:t>Entity</w:t>
+      </w:r>
+      <w:proofErr w:type="spellEnd"/>
+      <w:r>
+        <w:t xml:space="preserve"> Framework.</w:t>
       </w:r>
     </w:p>
     <w:p>
@@ -24148,7 +24187,23 @@
         <w:jc w:val="both"/>
       </w:pPr>
       <w:r>
-        <w:t>L’application web sera réalisée avec le framework javascript Angular (Version 19).</w:t>
+        <w:t xml:space="preserve">L’application web sera réalisée avec le </w:t>
+      </w:r>
+      <w:proofErr w:type="spellStart"/>
+      <w:r>
+        <w:t>framework</w:t>
+      </w:r>
+      <w:proofErr w:type="spellEnd"/>
+      <w:r>
+        <w:t xml:space="preserve"> javascript </w:t>
+      </w:r>
+      <w:proofErr w:type="spellStart"/>
+      <w:r>
+        <w:t>Angular</w:t>
+      </w:r>
+      <w:proofErr w:type="spellEnd"/>
+      <w:r>
+        <w:t xml:space="preserve"> (Version 19).</w:t>
       </w:r>
     </w:p>
     <w:p>
@@ -24161,7 +24216,15 @@
         <w:jc w:val="both"/>
       </w:pPr>
       <w:r>
-        <w:t>L’application mobile sera réalisée avec le framework Flutter (Version 3).</w:t>
+        <w:t xml:space="preserve">L’application mobile sera réalisée avec le </w:t>
+      </w:r>
+      <w:proofErr w:type="spellStart"/>
+      <w:r>
+        <w:t>framework</w:t>
+      </w:r>
+      <w:proofErr w:type="spellEnd"/>
+      <w:r>
+        <w:t xml:space="preserve"> Flutter (Version 3).</w:t>
       </w:r>
     </w:p>
     <w:p>
@@ -24193,16 +24256,26 @@
         <w:jc w:val="both"/>
       </w:pPr>
       <w:r>
-        <w:t>Des données annexes, susceptible de changer avec le temps et dont l’intégrité référentielle n’est pas importante pour l’activité, seront stockées dans une base de données NoSql de type « documents ».</w:t>
+        <w:t xml:space="preserve">Des données annexes, susceptible de changer avec le temps et dont l’intégrité référentielle n’est pas importante pour l’activité, seront stockées dans une base de données </w:t>
+      </w:r>
+      <w:proofErr w:type="spellStart"/>
+      <w:r>
+        <w:t>NoSql</w:t>
+      </w:r>
+      <w:proofErr w:type="spellEnd"/>
+      <w:r>
+        <w:t xml:space="preserve"> de type « documents ».</w:t>
       </w:r>
     </w:p>
     <w:p>
       <w:pPr>
         <w:pStyle w:val="Titre3"/>
       </w:pPr>
+      <w:proofErr w:type="spellStart"/>
       <w:r>
         <w:t>Back-end</w:t>
       </w:r>
+      <w:proofErr w:type="spellEnd"/>
     </w:p>
     <w:p>
       <w:pPr>
@@ -24211,8 +24284,13 @@
       <w:r>
         <w:t xml:space="preserve">L’architecture </w:t>
       </w:r>
-      <w:r>
-        <w:t xml:space="preserve">back-end </w:t>
+      <w:proofErr w:type="spellStart"/>
+      <w:r>
+        <w:t>back-end</w:t>
+      </w:r>
+      <w:proofErr w:type="spellEnd"/>
+      <w:r>
+        <w:t xml:space="preserve"> </w:t>
       </w:r>
       <w:r>
         <w:t xml:space="preserve">du projet </w:t>
@@ -24269,7 +24347,15 @@
         <w:jc w:val="both"/>
       </w:pPr>
       <w:r>
-        <w:t>Une couche « Presentation » contient toute la partie liée à l’interface utilisateur. Elle dépend de la couche « Application »</w:t>
+        <w:t>Une couche « </w:t>
+      </w:r>
+      <w:proofErr w:type="spellStart"/>
+      <w:r>
+        <w:t>Presentation</w:t>
+      </w:r>
+      <w:proofErr w:type="spellEnd"/>
+      <w:r>
+        <w:t> » contient toute la partie liée à l’interface utilisateur. Elle dépend de la couche « Application »</w:t>
       </w:r>
       <w:r>
         <w:t>.</w:t>
@@ -24285,7 +24371,15 @@
         <w:jc w:val="both"/>
       </w:pPr>
       <w:r>
-        <w:t>Une couche « Persistence » contient la logique d’accès aux données. Elle dépend de la couche « Domain »</w:t>
+        <w:t>Une couche « </w:t>
+      </w:r>
+      <w:proofErr w:type="spellStart"/>
+      <w:r>
+        <w:t>Persistence</w:t>
+      </w:r>
+      <w:proofErr w:type="spellEnd"/>
+      <w:r>
+        <w:t> » contient la logique d’accès aux données. Elle dépend de la couche « Domain »</w:t>
       </w:r>
       <w:r>
         <w:t>.</w:t>
@@ -24345,7 +24439,15 @@
         <w:jc w:val="both"/>
       </w:pPr>
       <w:r>
-        <w:t>La couche « Persistence »</w:t>
+        <w:t>La couche « </w:t>
+      </w:r>
+      <w:proofErr w:type="spellStart"/>
+      <w:r>
+        <w:t>Persistence</w:t>
+      </w:r>
+      <w:proofErr w:type="spellEnd"/>
+      <w:r>
+        <w:t> »</w:t>
       </w:r>
     </w:p>
     <w:p>
@@ -24380,7 +24482,15 @@
         <w:t>sur la couche application</w:t>
       </w:r>
       <w:r>
-        <w:t xml:space="preserve"> de par l’implémentation d’interfaces qui seront définies dans la couche application</w:t>
+        <w:t xml:space="preserve"> </w:t>
+      </w:r>
+      <w:proofErr w:type="gramStart"/>
+      <w:r>
+        <w:t>de par</w:t>
+      </w:r>
+      <w:proofErr w:type="gramEnd"/>
+      <w:r>
+        <w:t xml:space="preserve"> l’implémentation d’interfaces qui seront définies dans la couche application</w:t>
       </w:r>
       <w:r>
         <w:t>. Elle aura également une dépendance</w:t>
@@ -24397,8 +24507,13 @@
       <w:r>
         <w:t>spécifique (</w:t>
       </w:r>
-      <w:r>
-        <w:t>Entity Framework</w:t>
+      <w:proofErr w:type="spellStart"/>
+      <w:r>
+        <w:t>Entity</w:t>
+      </w:r>
+      <w:proofErr w:type="spellEnd"/>
+      <w:r>
+        <w:t xml:space="preserve"> Framework</w:t>
       </w:r>
       <w:r>
         <w:t>)</w:t>
@@ -24442,13 +24557,26 @@
         <w:t>Cette couche aura une dépendance directe sur la couche « Domain.</w:t>
       </w:r>
       <w:r>
-        <w:t xml:space="preserve"> Elle aura également une dépendance sur la couche Persistence. Les interfaces définies dans la couche application seront implémentées dans la couche </w:t>
-      </w:r>
+        <w:t xml:space="preserve"> Elle aura également une dépendance sur la couche </w:t>
+      </w:r>
+      <w:proofErr w:type="spellStart"/>
+      <w:r>
+        <w:t>Persistence</w:t>
+      </w:r>
+      <w:proofErr w:type="spellEnd"/>
+      <w:r>
+        <w:t xml:space="preserve">. Les interfaces définies dans la couche application seront implémentées dans la couche </w:t>
+      </w:r>
+      <w:proofErr w:type="spellStart"/>
       <w:r>
         <w:t>P</w:t>
       </w:r>
       <w:r>
-        <w:t>ersitence et injectées par injection de dépendance.</w:t>
+        <w:t>ersitence</w:t>
+      </w:r>
+      <w:proofErr w:type="spellEnd"/>
+      <w:r>
+        <w:t xml:space="preserve"> et injectées par injection de dépendance.</w:t>
       </w:r>
     </w:p>
     <w:p>
@@ -24457,8 +24585,13 @@
         <w:jc w:val="both"/>
       </w:pPr>
       <w:r>
-        <w:t>La couche « Presentation</w:t>
-      </w:r>
+        <w:t>La couche « </w:t>
+      </w:r>
+      <w:proofErr w:type="spellStart"/>
+      <w:r>
+        <w:t>Presentation</w:t>
+      </w:r>
+      <w:proofErr w:type="spellEnd"/>
       <w:r>
         <w:t> »</w:t>
       </w:r>
@@ -24471,7 +24604,15 @@
         <w:t xml:space="preserve">Cette couche sera </w:t>
       </w:r>
       <w:r>
-        <w:t xml:space="preserve">divisée entre une partie Backend et une partie FrontEnd. </w:t>
+        <w:t xml:space="preserve">divisée entre une partie Backend et une partie </w:t>
+      </w:r>
+      <w:proofErr w:type="spellStart"/>
+      <w:r>
+        <w:t>FrontEnd</w:t>
+      </w:r>
+      <w:proofErr w:type="spellEnd"/>
+      <w:r>
+        <w:t xml:space="preserve">. </w:t>
       </w:r>
     </w:p>
     <w:p>
@@ -24499,10 +24640,10 @@
           <w:noProof/>
         </w:rPr>
         <w:drawing>
-          <wp:inline distT="0" distB="0" distL="0" distR="0" wp14:anchorId="74DB2FB1" wp14:editId="17C19DC7">
+          <wp:inline distT="0" distB="0" distL="0" distR="0" wp14:anchorId="7CA98F81" wp14:editId="698973BB">
             <wp:extent cx="5705475" cy="6076950"/>
             <wp:effectExtent l="0" t="0" r="9525" b="0"/>
-            <wp:docPr id="1959341652" name="Image 1" descr="Une image contenant diagramme, texte, Plan, croquis&#10;&#10;Description générée automatiquement"/>
+            <wp:docPr id="1410923757" name="Image 28" descr="Une image contenant texte, diagramme, capture d’écran, Plan&#10;&#10;Le contenu généré par l’IA peut être incorrect."/>
             <wp:cNvGraphicFramePr>
               <a:graphicFrameLocks xmlns:a="http://schemas.openxmlformats.org/drawingml/2006/main" noChangeAspect="1"/>
             </wp:cNvGraphicFramePr>
@@ -24510,7 +24651,7 @@
               <a:graphicData uri="http://schemas.openxmlformats.org/drawingml/2006/picture">
                 <pic:pic xmlns:pic="http://schemas.openxmlformats.org/drawingml/2006/picture">
                   <pic:nvPicPr>
-                    <pic:cNvPr id="1959341652" name="Image 1" descr="Une image contenant diagramme, texte, Plan, croquis&#10;&#10;Description générée automatiquement"/>
+                    <pic:cNvPr id="1410923757" name="Image 28" descr="Une image contenant texte, diagramme, capture d’écran, Plan&#10;&#10;Le contenu généré par l’IA peut être incorrect."/>
                     <pic:cNvPicPr/>
                   </pic:nvPicPr>
                   <pic:blipFill>
@@ -24550,10 +24691,12 @@
       <w:pPr>
         <w:pStyle w:val="Titre3"/>
       </w:pPr>
+      <w:proofErr w:type="spellStart"/>
       <w:r>
         <w:lastRenderedPageBreak/>
         <w:t>Front-end</w:t>
       </w:r>
+      <w:proofErr w:type="spellEnd"/>
     </w:p>
     <w:p>
       <w:pPr>
@@ -24573,15 +24716,31 @@
     </w:p>
     <w:p>
       <w:r>
-        <w:t>L’application web sera réalisée avec le Framework javascript Angular.</w:t>
+        <w:t xml:space="preserve">L’application web sera réalisée avec le Framework javascript </w:t>
+      </w:r>
+      <w:proofErr w:type="spellStart"/>
+      <w:r>
+        <w:t>Angular</w:t>
+      </w:r>
+      <w:proofErr w:type="spellEnd"/>
+      <w:r>
+        <w:t>.</w:t>
       </w:r>
     </w:p>
     <w:p>
+      <w:proofErr w:type="spellStart"/>
       <w:r>
         <w:rPr>
           <w:highlight w:val="yellow"/>
         </w:rPr>
-        <w:t>Angular est…</w:t>
+        <w:t>Angular</w:t>
+      </w:r>
+      <w:proofErr w:type="spellEnd"/>
+      <w:r>
+        <w:rPr>
+          <w:highlight w:val="yellow"/>
+        </w:rPr>
+        <w:t xml:space="preserve"> est…</w:t>
       </w:r>
     </w:p>
     <w:p>
@@ -24601,8 +24760,29 @@
         <w:t>sera basée sur la bibliothèque NGXS, laquelle implémente une version simplifiée du design pattern CQRS pour la gestion du state global de l’application.</w:t>
       </w:r>
       <w:r>
-        <w:t xml:space="preserve"> Les composants angular interagissent avec le back-end via des classes intermédiaires, appelées actions, lesquelles réalisent les appels vers le back-end</w:t>
-      </w:r>
+        <w:t xml:space="preserve"> Les composants </w:t>
+      </w:r>
+      <w:proofErr w:type="spellStart"/>
+      <w:r>
+        <w:t>angular</w:t>
+      </w:r>
+      <w:proofErr w:type="spellEnd"/>
+      <w:r>
+        <w:t xml:space="preserve"> interagissent avec le </w:t>
+      </w:r>
+      <w:proofErr w:type="spellStart"/>
+      <w:r>
+        <w:t>back-end</w:t>
+      </w:r>
+      <w:proofErr w:type="spellEnd"/>
+      <w:r>
+        <w:t xml:space="preserve"> via des classes intermédiaires, appelées actions, lesquelles réalisent les appels vers le </w:t>
+      </w:r>
+      <w:proofErr w:type="spellStart"/>
+      <w:r>
+        <w:t>back-end</w:t>
+      </w:r>
+      <w:proofErr w:type="spellEnd"/>
       <w:r>
         <w:t xml:space="preserve"> au travers de </w:t>
       </w:r>

</xml_diff>

<commit_message>
TFE - redaction rapport - wip
</commit_message>
<xml_diff>
--- a/TFE_wip_V1.docx
+++ b/TFE_wip_V1.docx
@@ -4225,21 +4225,7 @@
         <w:rPr>
           <w:highlight w:val="yellow"/>
         </w:rPr>
-        <w:t xml:space="preserve">Le projet doit comporter une base de données avec des contraintes d’intégrité. Une partie </w:t>
-      </w:r>
-      <w:proofErr w:type="spellStart"/>
-      <w:r>
-        <w:rPr>
-          <w:highlight w:val="yellow"/>
-        </w:rPr>
-        <w:t>back-end</w:t>
-      </w:r>
-      <w:proofErr w:type="spellEnd"/>
-      <w:r>
-        <w:rPr>
-          <w:highlight w:val="yellow"/>
-        </w:rPr>
-        <w:t xml:space="preserve"> doit être en charge des requêtes sur la base de données, ainsi que de l’application de la logique métier sur ces données. Cette partie doit rendre ces données disponibles au travers d’une </w:t>
+        <w:t xml:space="preserve">Le projet doit comporter une base de données avec des contraintes d’intégrité. Une partie back-end doit être en charge des requêtes sur la base de données, ainsi que de l’application de la logique métier sur ces données. Cette partie doit rendre ces données disponibles au travers d’une </w:t>
       </w:r>
       <w:r>
         <w:rPr>
@@ -4251,21 +4237,7 @@
         <w:rPr>
           <w:highlight w:val="yellow"/>
         </w:rPr>
-        <w:t xml:space="preserve">API. Une partie </w:t>
-      </w:r>
-      <w:proofErr w:type="spellStart"/>
-      <w:r>
-        <w:rPr>
-          <w:highlight w:val="yellow"/>
-        </w:rPr>
-        <w:t>front-end</w:t>
-      </w:r>
-      <w:proofErr w:type="spellEnd"/>
-      <w:r>
-        <w:rPr>
-          <w:highlight w:val="yellow"/>
-        </w:rPr>
-        <w:t xml:space="preserve"> aura la charge de la présentation des informations au travers d’une interface utilisateur, à l’aide des données fournies par l</w:t>
+        <w:t>API. Une partie front-end aura la charge de la présentation des informations au travers d’une interface utilisateur, à l’aide des données fournies par l</w:t>
       </w:r>
       <w:r>
         <w:rPr>
@@ -5103,7 +5075,6 @@
           <w:iCs/>
         </w:rPr>
       </w:pPr>
-      <w:proofErr w:type="spellStart"/>
       <w:r>
         <w:rPr>
           <w:b/>
@@ -5113,7 +5084,6 @@
         </w:rPr>
         <w:t>FarmBrite</w:t>
       </w:r>
-      <w:proofErr w:type="spellEnd"/>
     </w:p>
     <w:p>
       <w:pPr>
@@ -5281,7 +5251,6 @@
           <w:iCs/>
         </w:rPr>
       </w:pPr>
-      <w:proofErr w:type="spellStart"/>
       <w:r>
         <w:rPr>
           <w:b/>
@@ -5291,7 +5260,6 @@
         </w:rPr>
         <w:t>NavFarm</w:t>
       </w:r>
-      <w:proofErr w:type="spellEnd"/>
     </w:p>
     <w:p>
       <w:pPr>
@@ -5382,15 +5350,7 @@
         </w:numPr>
       </w:pPr>
       <w:r>
-        <w:t xml:space="preserve">Zone géographique : Amérique du nord, Amérique du </w:t>
-      </w:r>
-      <w:proofErr w:type="spellStart"/>
-      <w:r>
-        <w:t>sude</w:t>
-      </w:r>
-      <w:proofErr w:type="spellEnd"/>
-      <w:r>
-        <w:t>, Europe, Asie</w:t>
+        <w:t>Zone géographique : Amérique du nord, Amérique du sude, Europe, Asie</w:t>
       </w:r>
     </w:p>
     <w:p>
@@ -5449,7 +5409,6 @@
           <w:iCs/>
         </w:rPr>
       </w:pPr>
-      <w:proofErr w:type="spellStart"/>
       <w:r>
         <w:rPr>
           <w:b/>
@@ -5459,7 +5418,6 @@
         </w:rPr>
         <w:t>Agrovision</w:t>
       </w:r>
-      <w:proofErr w:type="spellEnd"/>
       <w:r>
         <w:rPr>
           <w:b/>
@@ -5467,19 +5425,8 @@
           <w:i/>
           <w:iCs/>
         </w:rPr>
-        <w:t xml:space="preserve"> </w:t>
-      </w:r>
-      <w:proofErr w:type="spellStart"/>
-      <w:r>
-        <w:rPr>
-          <w:b/>
-          <w:bCs/>
-          <w:i/>
-          <w:iCs/>
-        </w:rPr>
-        <w:t>Cow</w:t>
-      </w:r>
-      <w:proofErr w:type="spellEnd"/>
+        <w:t xml:space="preserve"> Cow</w:t>
+      </w:r>
     </w:p>
     <w:p>
       <w:pPr>
@@ -5613,7 +5560,6 @@
           <w:iCs/>
         </w:rPr>
       </w:pPr>
-      <w:proofErr w:type="spellStart"/>
       <w:r>
         <w:rPr>
           <w:b/>
@@ -5623,7 +5569,6 @@
         </w:rPr>
         <w:t>HerdWarch</w:t>
       </w:r>
-      <w:proofErr w:type="spellEnd"/>
     </w:p>
     <w:p>
       <w:pPr>
@@ -5756,7 +5701,6 @@
           <w:iCs/>
         </w:rPr>
       </w:pPr>
-      <w:proofErr w:type="spellStart"/>
       <w:r>
         <w:rPr>
           <w:b/>
@@ -5766,7 +5710,6 @@
         </w:rPr>
         <w:t>CattleMax</w:t>
       </w:r>
-      <w:proofErr w:type="spellEnd"/>
     </w:p>
     <w:p>
       <w:pPr>
@@ -5859,15 +5802,7 @@
         </w:numPr>
       </w:pPr>
       <w:r>
-        <w:t xml:space="preserve">Format : Application </w:t>
-      </w:r>
-      <w:proofErr w:type="spellStart"/>
-      <w:r>
-        <w:t>Destkop</w:t>
-      </w:r>
-      <w:proofErr w:type="spellEnd"/>
-      <w:r>
-        <w:t xml:space="preserve"> et mobile</w:t>
+        <w:t>Format : Application Destkop et mobile</w:t>
       </w:r>
     </w:p>
     <w:p>
@@ -5966,13 +5901,8 @@
         </w:r>
       </w:fldSimple>
       <w:r>
-        <w:t xml:space="preserve"> : Gestion du troupeau par </w:t>
-      </w:r>
-      <w:proofErr w:type="spellStart"/>
-      <w:r>
-        <w:t>FarmBrite</w:t>
-      </w:r>
-      <w:proofErr w:type="spellEnd"/>
+        <w:t xml:space="preserve"> : Gestion du troupeau par FarmBrite</w:t>
+      </w:r>
     </w:p>
     <w:p>
       <w:pPr>
@@ -6042,13 +5972,8 @@
         </w:r>
       </w:fldSimple>
       <w:r>
-        <w:t xml:space="preserve">: Historique des actions pour un animal par </w:t>
-      </w:r>
-      <w:proofErr w:type="spellStart"/>
-      <w:r>
-        <w:t>CattleMax</w:t>
-      </w:r>
-      <w:proofErr w:type="spellEnd"/>
+        <w:t>: Historique des actions pour un animal par CattleMax</w:t>
+      </w:r>
     </w:p>
     <w:p>
       <w:pPr>
@@ -6114,15 +6039,7 @@
         <w:jc w:val="both"/>
       </w:pPr>
       <w:r>
-        <w:t xml:space="preserve">Le suivi de la production laitière comprends le suive des traites et l’enregistrement des volumes laitiers. Cet enregistrement peut se faire via un encodage manuel ou de manière automatique via une connexion à l’API du logiciel d’une salle de traite. Cette fonctionnalité va généralement de pair avec des possibilités avancées de </w:t>
-      </w:r>
-      <w:proofErr w:type="spellStart"/>
-      <w:r>
-        <w:t>reporting</w:t>
-      </w:r>
-      <w:proofErr w:type="spellEnd"/>
-      <w:r>
-        <w:t xml:space="preserve"> statistiques sur les volumes de production par vache et pour le troupeau dans son ensemble.</w:t>
+        <w:t>Le suivi de la production laitière comprends le suive des traites et l’enregistrement des volumes laitiers. Cet enregistrement peut se faire via un encodage manuel ou de manière automatique via une connexion à l’API du logiciel d’une salle de traite. Cette fonctionnalité va généralement de pair avec des possibilités avancées de reporting statistiques sur les volumes de production par vache et pour le troupeau dans son ensemble.</w:t>
       </w:r>
     </w:p>
     <w:p>
@@ -6192,13 +6109,8 @@
         </w:r>
       </w:fldSimple>
       <w:r>
-        <w:t xml:space="preserve"> : Gestion des vêlages par </w:t>
-      </w:r>
-      <w:proofErr w:type="spellStart"/>
-      <w:r>
-        <w:t>AgrovisionCow</w:t>
-      </w:r>
-      <w:proofErr w:type="spellEnd"/>
+        <w:t xml:space="preserve"> : Gestion des vêlages par AgrovisionCow</w:t>
+      </w:r>
     </w:p>
     <w:p>
       <w:pPr>
@@ -6284,15 +6196,7 @@
         <w:jc w:val="both"/>
       </w:pPr>
       <w:r>
-        <w:t xml:space="preserve">Les fonctions relatives aux pâturages ont pour but de gérer la répartition du troupeau à travers les différents pâturages de l’exploitation, la planification des mouvements ou le contrôle de la qualité et de la longueur de l’herbe. Ces fonctions sont généralement couplées avec un mécanisme de représentation visuelle sur une carte (type Google </w:t>
-      </w:r>
-      <w:proofErr w:type="spellStart"/>
-      <w:r>
-        <w:t>map</w:t>
-      </w:r>
-      <w:proofErr w:type="spellEnd"/>
-      <w:r>
-        <w:t>).</w:t>
+        <w:t>Les fonctions relatives aux pâturages ont pour but de gérer la répartition du troupeau à travers les différents pâturages de l’exploitation, la planification des mouvements ou le contrôle de la qualité et de la longueur de l’herbe. Ces fonctions sont généralement couplées avec un mécanisme de représentation visuelle sur une carte (type Google map).</w:t>
       </w:r>
     </w:p>
     <w:p>
@@ -6313,21 +6217,8 @@
         </w:r>
       </w:fldSimple>
       <w:r>
-        <w:t xml:space="preserve">: Gestion des </w:t>
-      </w:r>
-      <w:proofErr w:type="spellStart"/>
-      <w:r>
-        <w:t>paturages</w:t>
-      </w:r>
-      <w:proofErr w:type="spellEnd"/>
-      <w:r>
-        <w:t xml:space="preserve"> avec </w:t>
-      </w:r>
-      <w:proofErr w:type="spellStart"/>
-      <w:r>
-        <w:t>FarmBrite</w:t>
-      </w:r>
-      <w:proofErr w:type="spellEnd"/>
+        <w:t>: Gestion des paturages avec FarmBrite</w:t>
+      </w:r>
     </w:p>
     <w:p>
       <w:pPr>
@@ -6419,23 +6310,7 @@
         <w:jc w:val="both"/>
       </w:pPr>
       <w:r>
-        <w:t xml:space="preserve">Cette catégorie de fonctionnalités a pour objet l’organisation du travail d’une exploitation, à savoir la planification, l’attribution et le suivi de tâches aux utilisateurs enregistrés de l’application. Cela va de pair avec la gestion des utilisateurs. On peut également mentionner les fonctions de calendrier des tâches et de gestion des horaires, de </w:t>
-      </w:r>
-      <w:proofErr w:type="spellStart"/>
-      <w:r>
-        <w:t>Todo-list</w:t>
-      </w:r>
-      <w:proofErr w:type="spellEnd"/>
-      <w:r>
-        <w:t xml:space="preserve"> ou de tableau kanban, d’organisation en équipes et de time-</w:t>
-      </w:r>
-      <w:proofErr w:type="spellStart"/>
-      <w:r>
-        <w:t>tracking</w:t>
-      </w:r>
-      <w:proofErr w:type="spellEnd"/>
-      <w:r>
-        <w:t>.</w:t>
+        <w:t>Cette catégorie de fonctionnalités a pour objet l’organisation du travail d’une exploitation, à savoir la planification, l’attribution et le suivi de tâches aux utilisateurs enregistrés de l’application. Cela va de pair avec la gestion des utilisateurs. On peut également mentionner les fonctions de calendrier des tâches et de gestion des horaires, de Todo-list ou de tableau kanban, d’organisation en équipes et de time-tracking.</w:t>
       </w:r>
     </w:p>
     <w:p>
@@ -6456,13 +6331,8 @@
         </w:r>
       </w:fldSimple>
       <w:r>
-        <w:t xml:space="preserve">: Gestion des tâches avec </w:t>
-      </w:r>
-      <w:proofErr w:type="spellStart"/>
-      <w:r>
-        <w:t>FarmBrite</w:t>
-      </w:r>
-      <w:proofErr w:type="spellEnd"/>
+        <w:t>: Gestion des tâches avec FarmBrite</w:t>
+      </w:r>
     </w:p>
     <w:p>
       <w:pPr>
@@ -6540,7 +6410,7 @@
           <w:noProof/>
         </w:rPr>
         <w:drawing>
-          <wp:anchor distT="0" distB="0" distL="114300" distR="114300" simplePos="0" relativeHeight="251665408" behindDoc="1" locked="0" layoutInCell="1" allowOverlap="1" wp14:anchorId="7820B898" wp14:editId="5929CF75">
+          <wp:anchor distT="0" distB="0" distL="114300" distR="114300" simplePos="0" relativeHeight="251665408" behindDoc="1" locked="0" layoutInCell="1" allowOverlap="1" wp14:anchorId="7820B898" wp14:editId="3A9439AE">
             <wp:simplePos x="0" y="0"/>
             <wp:positionH relativeFrom="margin">
               <wp:align>right</wp:align>
@@ -6951,22 +6821,21 @@
     <w:tbl>
       <w:tblPr>
         <w:tblStyle w:val="Grilledutableau"/>
-        <w:tblW w:w="0" w:type="auto"/>
+        <w:tblW w:w="9067" w:type="dxa"/>
         <w:tblLook w:val="04A0" w:firstRow="1" w:lastRow="0" w:firstColumn="1" w:lastColumn="0" w:noHBand="0" w:noVBand="1"/>
       </w:tblPr>
       <w:tblGrid>
-        <w:gridCol w:w="1477"/>
-        <w:gridCol w:w="1344"/>
-        <w:gridCol w:w="980"/>
-        <w:gridCol w:w="1282"/>
-        <w:gridCol w:w="1692"/>
-        <w:gridCol w:w="1163"/>
-        <w:gridCol w:w="1124"/>
+        <w:gridCol w:w="1327"/>
+        <w:gridCol w:w="1242"/>
+        <w:gridCol w:w="1645"/>
+        <w:gridCol w:w="1817"/>
+        <w:gridCol w:w="1604"/>
+        <w:gridCol w:w="1636"/>
       </w:tblGrid>
       <w:tr>
         <w:tc>
           <w:tcPr>
-            <w:tcW w:w="1998" w:type="dxa"/>
+            <w:tcW w:w="1327" w:type="dxa"/>
             <w:vAlign w:val="center"/>
           </w:tcPr>
           <w:p>
@@ -6996,7 +6865,7 @@
         </w:tc>
         <w:tc>
           <w:tcPr>
-            <w:tcW w:w="1999" w:type="dxa"/>
+            <w:tcW w:w="1197" w:type="dxa"/>
             <w:vAlign w:val="center"/>
           </w:tcPr>
           <w:p>
@@ -7018,7 +6887,7 @@
         </w:tc>
         <w:tc>
           <w:tcPr>
-            <w:tcW w:w="1999" w:type="dxa"/>
+            <w:tcW w:w="902" w:type="dxa"/>
             <w:vAlign w:val="center"/>
           </w:tcPr>
           <w:p>
@@ -7040,7 +6909,7 @@
         </w:tc>
         <w:tc>
           <w:tcPr>
-            <w:tcW w:w="1999" w:type="dxa"/>
+            <w:tcW w:w="1817" w:type="dxa"/>
             <w:vAlign w:val="center"/>
           </w:tcPr>
           <w:p>
@@ -7062,7 +6931,7 @@
         </w:tc>
         <w:tc>
           <w:tcPr>
-            <w:tcW w:w="1999" w:type="dxa"/>
+            <w:tcW w:w="1604" w:type="dxa"/>
             <w:vAlign w:val="center"/>
           </w:tcPr>
           <w:p>
@@ -7084,7 +6953,7 @@
         </w:tc>
         <w:tc>
           <w:tcPr>
-            <w:tcW w:w="1999" w:type="dxa"/>
+            <w:tcW w:w="2220" w:type="dxa"/>
             <w:vAlign w:val="center"/>
           </w:tcPr>
           <w:p>
@@ -7101,28 +6970,6 @@
                 <w:szCs w:val="24"/>
               </w:rPr>
               <w:t>Format</w:t>
-            </w:r>
-          </w:p>
-        </w:tc>
-        <w:tc>
-          <w:tcPr>
-            <w:tcW w:w="1999" w:type="dxa"/>
-            <w:vAlign w:val="center"/>
-          </w:tcPr>
-          <w:p>
-            <w:pPr>
-              <w:jc w:val="center"/>
-              <w:rPr>
-                <w:sz w:val="24"/>
-                <w:szCs w:val="24"/>
-              </w:rPr>
-            </w:pPr>
-            <w:r>
-              <w:rPr>
-                <w:sz w:val="24"/>
-                <w:szCs w:val="24"/>
-              </w:rPr>
-              <w:t>Clients actifs</w:t>
             </w:r>
           </w:p>
         </w:tc>
@@ -7133,7 +6980,7 @@
         </w:trPr>
         <w:tc>
           <w:tcPr>
-            <w:tcW w:w="1998" w:type="dxa"/>
+            <w:tcW w:w="1327" w:type="dxa"/>
             <w:vAlign w:val="center"/>
           </w:tcPr>
           <w:p>
@@ -7146,7 +6993,6 @@
                 <w:szCs w:val="24"/>
               </w:rPr>
             </w:pPr>
-            <w:proofErr w:type="spellStart"/>
             <w:r>
               <w:rPr>
                 <w:i/>
@@ -7156,73 +7002,76 @@
               </w:rPr>
               <w:t>FarmBrite</w:t>
             </w:r>
-            <w:proofErr w:type="spellEnd"/>
-          </w:p>
-        </w:tc>
-        <w:tc>
-          <w:tcPr>
-            <w:tcW w:w="1999" w:type="dxa"/>
+          </w:p>
+        </w:tc>
+        <w:tc>
+          <w:tcPr>
+            <w:tcW w:w="1197" w:type="dxa"/>
             <w:vAlign w:val="center"/>
           </w:tcPr>
           <w:p>
             <w:pPr>
               <w:jc w:val="center"/>
             </w:pPr>
-          </w:p>
-        </w:tc>
-        <w:tc>
-          <w:tcPr>
-            <w:tcW w:w="1999" w:type="dxa"/>
+            <w:r>
+              <w:t>Généraliste</w:t>
+            </w:r>
+          </w:p>
+        </w:tc>
+        <w:tc>
+          <w:tcPr>
+            <w:tcW w:w="902" w:type="dxa"/>
             <w:vAlign w:val="center"/>
           </w:tcPr>
           <w:p>
             <w:pPr>
               <w:jc w:val="center"/>
             </w:pPr>
-          </w:p>
-        </w:tc>
-        <w:tc>
-          <w:tcPr>
-            <w:tcW w:w="1999" w:type="dxa"/>
+            <w:r>
+              <w:t>Culture/Elevage bovin, ovin</w:t>
+            </w:r>
+          </w:p>
+        </w:tc>
+        <w:tc>
+          <w:tcPr>
+            <w:tcW w:w="1817" w:type="dxa"/>
             <w:vAlign w:val="center"/>
           </w:tcPr>
           <w:p>
             <w:pPr>
               <w:jc w:val="center"/>
             </w:pPr>
-          </w:p>
-        </w:tc>
-        <w:tc>
-          <w:tcPr>
-            <w:tcW w:w="1999" w:type="dxa"/>
+            <w:r>
+              <w:t>Petite/Moyenne exploitation</w:t>
+            </w:r>
+          </w:p>
+        </w:tc>
+        <w:tc>
+          <w:tcPr>
+            <w:tcW w:w="1604" w:type="dxa"/>
             <w:vAlign w:val="center"/>
           </w:tcPr>
           <w:p>
             <w:pPr>
               <w:jc w:val="center"/>
             </w:pPr>
-          </w:p>
-        </w:tc>
-        <w:tc>
-          <w:tcPr>
-            <w:tcW w:w="1999" w:type="dxa"/>
+            <w:r>
+              <w:t>Monde</w:t>
+            </w:r>
+          </w:p>
+        </w:tc>
+        <w:tc>
+          <w:tcPr>
+            <w:tcW w:w="2220" w:type="dxa"/>
             <w:vAlign w:val="center"/>
           </w:tcPr>
           <w:p>
             <w:pPr>
               <w:jc w:val="center"/>
             </w:pPr>
-          </w:p>
-        </w:tc>
-        <w:tc>
-          <w:tcPr>
-            <w:tcW w:w="1999" w:type="dxa"/>
-            <w:vAlign w:val="center"/>
-          </w:tcPr>
-          <w:p>
-            <w:pPr>
-              <w:jc w:val="center"/>
-            </w:pPr>
+            <w:r>
+              <w:t>Application web et mobile</w:t>
+            </w:r>
           </w:p>
         </w:tc>
       </w:tr>
@@ -7232,7 +7081,7 @@
         </w:trPr>
         <w:tc>
           <w:tcPr>
-            <w:tcW w:w="1998" w:type="dxa"/>
+            <w:tcW w:w="1327" w:type="dxa"/>
             <w:vAlign w:val="center"/>
           </w:tcPr>
           <w:p>
@@ -7245,7 +7094,6 @@
                 <w:szCs w:val="24"/>
               </w:rPr>
             </w:pPr>
-            <w:proofErr w:type="spellStart"/>
             <w:r>
               <w:rPr>
                 <w:i/>
@@ -7255,73 +7103,82 @@
               </w:rPr>
               <w:t>NavFarm</w:t>
             </w:r>
-            <w:proofErr w:type="spellEnd"/>
-          </w:p>
-        </w:tc>
-        <w:tc>
-          <w:tcPr>
-            <w:tcW w:w="1999" w:type="dxa"/>
+          </w:p>
+        </w:tc>
+        <w:tc>
+          <w:tcPr>
+            <w:tcW w:w="1197" w:type="dxa"/>
             <w:vAlign w:val="center"/>
           </w:tcPr>
           <w:p>
             <w:pPr>
               <w:jc w:val="center"/>
             </w:pPr>
-          </w:p>
-        </w:tc>
-        <w:tc>
-          <w:tcPr>
-            <w:tcW w:w="1999" w:type="dxa"/>
+            <w:r>
+              <w:t>Généraliste</w:t>
+            </w:r>
+          </w:p>
+        </w:tc>
+        <w:tc>
+          <w:tcPr>
+            <w:tcW w:w="902" w:type="dxa"/>
             <w:vAlign w:val="center"/>
           </w:tcPr>
           <w:p>
             <w:pPr>
               <w:jc w:val="center"/>
             </w:pPr>
-          </w:p>
-        </w:tc>
-        <w:tc>
-          <w:tcPr>
-            <w:tcW w:w="1999" w:type="dxa"/>
+            <w:r>
+              <w:t xml:space="preserve">Culture/Elevage bovin, ovin, </w:t>
+            </w:r>
+          </w:p>
+        </w:tc>
+        <w:tc>
+          <w:tcPr>
+            <w:tcW w:w="1817" w:type="dxa"/>
             <w:vAlign w:val="center"/>
           </w:tcPr>
           <w:p>
             <w:pPr>
               <w:jc w:val="center"/>
             </w:pPr>
-          </w:p>
-        </w:tc>
-        <w:tc>
-          <w:tcPr>
-            <w:tcW w:w="1999" w:type="dxa"/>
+            <w:r>
+              <w:t>Petite</w:t>
+            </w:r>
+            <w:r>
+              <w:t xml:space="preserve">/Moyenne </w:t>
+            </w:r>
+            <w:r>
+              <w:t>exploitation</w:t>
+            </w:r>
+          </w:p>
+        </w:tc>
+        <w:tc>
+          <w:tcPr>
+            <w:tcW w:w="1604" w:type="dxa"/>
             <w:vAlign w:val="center"/>
           </w:tcPr>
           <w:p>
             <w:pPr>
               <w:jc w:val="center"/>
             </w:pPr>
-          </w:p>
-        </w:tc>
-        <w:tc>
-          <w:tcPr>
-            <w:tcW w:w="1999" w:type="dxa"/>
+            <w:r>
+              <w:t>Monde</w:t>
+            </w:r>
+          </w:p>
+        </w:tc>
+        <w:tc>
+          <w:tcPr>
+            <w:tcW w:w="2220" w:type="dxa"/>
             <w:vAlign w:val="center"/>
           </w:tcPr>
           <w:p>
             <w:pPr>
               <w:jc w:val="center"/>
             </w:pPr>
-          </w:p>
-        </w:tc>
-        <w:tc>
-          <w:tcPr>
-            <w:tcW w:w="1999" w:type="dxa"/>
-            <w:vAlign w:val="center"/>
-          </w:tcPr>
-          <w:p>
-            <w:pPr>
-              <w:jc w:val="center"/>
-            </w:pPr>
+            <w:r>
+              <w:t>Application mobile</w:t>
+            </w:r>
           </w:p>
         </w:tc>
       </w:tr>
@@ -7331,7 +7188,7 @@
         </w:trPr>
         <w:tc>
           <w:tcPr>
-            <w:tcW w:w="1998" w:type="dxa"/>
+            <w:tcW w:w="1327" w:type="dxa"/>
             <w:vAlign w:val="center"/>
           </w:tcPr>
           <w:p>
@@ -7344,7 +7201,6 @@
                 <w:szCs w:val="24"/>
               </w:rPr>
             </w:pPr>
-            <w:proofErr w:type="spellStart"/>
             <w:r>
               <w:rPr>
                 <w:i/>
@@ -7352,95 +7208,87 @@
                 <w:sz w:val="24"/>
                 <w:szCs w:val="24"/>
               </w:rPr>
-              <w:t>Agrovision</w:t>
-            </w:r>
-            <w:proofErr w:type="spellEnd"/>
-            <w:r>
-              <w:rPr>
-                <w:i/>
-                <w:iCs/>
-                <w:sz w:val="24"/>
-                <w:szCs w:val="24"/>
-              </w:rPr>
-              <w:t xml:space="preserve"> </w:t>
-            </w:r>
-            <w:proofErr w:type="spellStart"/>
-            <w:r>
-              <w:rPr>
-                <w:i/>
-                <w:iCs/>
-                <w:sz w:val="24"/>
-                <w:szCs w:val="24"/>
-              </w:rPr>
-              <w:t>Cows</w:t>
-            </w:r>
-            <w:proofErr w:type="spellEnd"/>
-          </w:p>
-        </w:tc>
-        <w:tc>
-          <w:tcPr>
-            <w:tcW w:w="1999" w:type="dxa"/>
+              <w:t>Agrovision Cows</w:t>
+            </w:r>
+          </w:p>
+        </w:tc>
+        <w:tc>
+          <w:tcPr>
+            <w:tcW w:w="1197" w:type="dxa"/>
             <w:vAlign w:val="center"/>
           </w:tcPr>
           <w:p>
             <w:pPr>
               <w:jc w:val="center"/>
             </w:pPr>
-          </w:p>
-        </w:tc>
-        <w:tc>
-          <w:tcPr>
-            <w:tcW w:w="1999" w:type="dxa"/>
+            <w:r>
+              <w:t>Spécialisée</w:t>
+            </w:r>
+          </w:p>
+        </w:tc>
+        <w:tc>
+          <w:tcPr>
+            <w:tcW w:w="902" w:type="dxa"/>
             <w:vAlign w:val="center"/>
           </w:tcPr>
           <w:p>
             <w:pPr>
               <w:jc w:val="center"/>
             </w:pPr>
-          </w:p>
-        </w:tc>
-        <w:tc>
-          <w:tcPr>
-            <w:tcW w:w="1999" w:type="dxa"/>
+            <w:r>
+              <w:t>Elevage Bovin, Laitier</w:t>
+            </w:r>
+          </w:p>
+        </w:tc>
+        <w:tc>
+          <w:tcPr>
+            <w:tcW w:w="1817" w:type="dxa"/>
             <w:vAlign w:val="center"/>
           </w:tcPr>
           <w:p>
             <w:pPr>
               <w:jc w:val="center"/>
             </w:pPr>
-          </w:p>
-        </w:tc>
-        <w:tc>
-          <w:tcPr>
-            <w:tcW w:w="1999" w:type="dxa"/>
+            <w:r>
+              <w:t>Petite/Moyenne exploitation</w:t>
+            </w:r>
+          </w:p>
+        </w:tc>
+        <w:tc>
+          <w:tcPr>
+            <w:tcW w:w="1604" w:type="dxa"/>
             <w:vAlign w:val="center"/>
           </w:tcPr>
           <w:p>
             <w:pPr>
               <w:jc w:val="center"/>
             </w:pPr>
-          </w:p>
-        </w:tc>
-        <w:tc>
-          <w:tcPr>
-            <w:tcW w:w="1999" w:type="dxa"/>
+            <w:r>
+              <w:t>Europe</w:t>
+            </w:r>
+          </w:p>
+        </w:tc>
+        <w:tc>
+          <w:tcPr>
+            <w:tcW w:w="2220" w:type="dxa"/>
             <w:vAlign w:val="center"/>
           </w:tcPr>
           <w:p>
             <w:pPr>
               <w:jc w:val="center"/>
             </w:pPr>
-          </w:p>
-        </w:tc>
-        <w:tc>
-          <w:tcPr>
-            <w:tcW w:w="1999" w:type="dxa"/>
-            <w:vAlign w:val="center"/>
-          </w:tcPr>
-          <w:p>
-            <w:pPr>
-              <w:jc w:val="center"/>
-            </w:pPr>
+            <w:r>
+              <w:t>Application</w:t>
+            </w:r>
+            <w:r>
+              <w:t xml:space="preserve"> web</w:t>
+            </w:r>
+            <w:r>
+              <w:t xml:space="preserve"> / m</w:t>
+            </w:r>
+            <w:r>
+              <w:t>obile</w:t>
+            </w:r>
           </w:p>
         </w:tc>
       </w:tr>
@@ -7450,7 +7298,7 @@
         </w:trPr>
         <w:tc>
           <w:tcPr>
-            <w:tcW w:w="1998" w:type="dxa"/>
+            <w:tcW w:w="1327" w:type="dxa"/>
             <w:vAlign w:val="center"/>
           </w:tcPr>
           <w:p>
@@ -7463,7 +7311,6 @@
                 <w:szCs w:val="24"/>
               </w:rPr>
             </w:pPr>
-            <w:proofErr w:type="spellStart"/>
             <w:r>
               <w:rPr>
                 <w:i/>
@@ -7473,73 +7320,82 @@
               </w:rPr>
               <w:t>HerdWatch</w:t>
             </w:r>
-            <w:proofErr w:type="spellEnd"/>
-          </w:p>
-        </w:tc>
-        <w:tc>
-          <w:tcPr>
-            <w:tcW w:w="1999" w:type="dxa"/>
+          </w:p>
+        </w:tc>
+        <w:tc>
+          <w:tcPr>
+            <w:tcW w:w="1197" w:type="dxa"/>
             <w:vAlign w:val="center"/>
           </w:tcPr>
           <w:p>
             <w:pPr>
               <w:jc w:val="center"/>
             </w:pPr>
-          </w:p>
-        </w:tc>
-        <w:tc>
-          <w:tcPr>
-            <w:tcW w:w="1999" w:type="dxa"/>
+            <w:r>
+              <w:t>Spécialisée</w:t>
+            </w:r>
+          </w:p>
+        </w:tc>
+        <w:tc>
+          <w:tcPr>
+            <w:tcW w:w="902" w:type="dxa"/>
             <w:vAlign w:val="center"/>
           </w:tcPr>
           <w:p>
             <w:pPr>
               <w:jc w:val="center"/>
             </w:pPr>
-          </w:p>
-        </w:tc>
-        <w:tc>
-          <w:tcPr>
-            <w:tcW w:w="1999" w:type="dxa"/>
+            <w:r>
+              <w:t>Elevage Bovin, Ovin, Laitier</w:t>
+            </w:r>
+          </w:p>
+        </w:tc>
+        <w:tc>
+          <w:tcPr>
+            <w:tcW w:w="1817" w:type="dxa"/>
             <w:vAlign w:val="center"/>
           </w:tcPr>
           <w:p>
             <w:pPr>
               <w:jc w:val="center"/>
             </w:pPr>
-          </w:p>
-        </w:tc>
-        <w:tc>
-          <w:tcPr>
-            <w:tcW w:w="1999" w:type="dxa"/>
+            <w:r>
+              <w:t>Petite exploitation</w:t>
+            </w:r>
+          </w:p>
+        </w:tc>
+        <w:tc>
+          <w:tcPr>
+            <w:tcW w:w="1604" w:type="dxa"/>
             <w:vAlign w:val="center"/>
           </w:tcPr>
           <w:p>
             <w:pPr>
               <w:jc w:val="center"/>
             </w:pPr>
-          </w:p>
-        </w:tc>
-        <w:tc>
-          <w:tcPr>
-            <w:tcW w:w="1999" w:type="dxa"/>
+            <w:r>
+              <w:t>USA, UK, Irlande</w:t>
+            </w:r>
+          </w:p>
+        </w:tc>
+        <w:tc>
+          <w:tcPr>
+            <w:tcW w:w="2220" w:type="dxa"/>
             <w:vAlign w:val="center"/>
           </w:tcPr>
           <w:p>
             <w:pPr>
               <w:jc w:val="center"/>
             </w:pPr>
-          </w:p>
-        </w:tc>
-        <w:tc>
-          <w:tcPr>
-            <w:tcW w:w="1999" w:type="dxa"/>
-            <w:vAlign w:val="center"/>
-          </w:tcPr>
-          <w:p>
-            <w:pPr>
-              <w:jc w:val="center"/>
-            </w:pPr>
+            <w:r>
+              <w:t xml:space="preserve">Application </w:t>
+            </w:r>
+            <w:r>
+              <w:t>m</w:t>
+            </w:r>
+            <w:r>
+              <w:t>obile</w:t>
+            </w:r>
           </w:p>
         </w:tc>
       </w:tr>
@@ -7549,7 +7405,7 @@
         </w:trPr>
         <w:tc>
           <w:tcPr>
-            <w:tcW w:w="1998" w:type="dxa"/>
+            <w:tcW w:w="1327" w:type="dxa"/>
             <w:vAlign w:val="center"/>
           </w:tcPr>
           <w:p>
@@ -7562,7 +7418,6 @@
                 <w:szCs w:val="24"/>
               </w:rPr>
             </w:pPr>
-            <w:proofErr w:type="spellStart"/>
             <w:r>
               <w:rPr>
                 <w:i/>
@@ -7572,73 +7427,88 @@
               </w:rPr>
               <w:t>CattleFarm</w:t>
             </w:r>
-            <w:proofErr w:type="spellEnd"/>
-          </w:p>
-        </w:tc>
-        <w:tc>
-          <w:tcPr>
-            <w:tcW w:w="1999" w:type="dxa"/>
+          </w:p>
+        </w:tc>
+        <w:tc>
+          <w:tcPr>
+            <w:tcW w:w="1197" w:type="dxa"/>
             <w:vAlign w:val="center"/>
           </w:tcPr>
           <w:p>
             <w:pPr>
               <w:jc w:val="center"/>
             </w:pPr>
-          </w:p>
-        </w:tc>
-        <w:tc>
-          <w:tcPr>
-            <w:tcW w:w="1999" w:type="dxa"/>
+            <w:r>
+              <w:t>Spécialisée</w:t>
+            </w:r>
+          </w:p>
+        </w:tc>
+        <w:tc>
+          <w:tcPr>
+            <w:tcW w:w="902" w:type="dxa"/>
             <w:vAlign w:val="center"/>
           </w:tcPr>
           <w:p>
             <w:pPr>
               <w:jc w:val="center"/>
             </w:pPr>
-          </w:p>
-        </w:tc>
-        <w:tc>
-          <w:tcPr>
-            <w:tcW w:w="1999" w:type="dxa"/>
+            <w:r>
+              <w:t>Elevage Bovin</w:t>
+            </w:r>
+          </w:p>
+        </w:tc>
+        <w:tc>
+          <w:tcPr>
+            <w:tcW w:w="1817" w:type="dxa"/>
             <w:vAlign w:val="center"/>
           </w:tcPr>
           <w:p>
             <w:pPr>
               <w:jc w:val="center"/>
             </w:pPr>
-          </w:p>
-        </w:tc>
-        <w:tc>
-          <w:tcPr>
-            <w:tcW w:w="1999" w:type="dxa"/>
+            <w:r>
+              <w:t>Moyenne/Grande exploitation</w:t>
+            </w:r>
+          </w:p>
+        </w:tc>
+        <w:tc>
+          <w:tcPr>
+            <w:tcW w:w="1604" w:type="dxa"/>
             <w:vAlign w:val="center"/>
           </w:tcPr>
           <w:p>
             <w:pPr>
               <w:jc w:val="center"/>
             </w:pPr>
-          </w:p>
-        </w:tc>
-        <w:tc>
-          <w:tcPr>
-            <w:tcW w:w="1999" w:type="dxa"/>
+            <w:r>
+              <w:t>Amérique du nord</w:t>
+            </w:r>
+          </w:p>
+        </w:tc>
+        <w:tc>
+          <w:tcPr>
+            <w:tcW w:w="2220" w:type="dxa"/>
             <w:vAlign w:val="center"/>
           </w:tcPr>
           <w:p>
             <w:pPr>
               <w:jc w:val="center"/>
             </w:pPr>
-          </w:p>
-        </w:tc>
-        <w:tc>
-          <w:tcPr>
-            <w:tcW w:w="1999" w:type="dxa"/>
-            <w:vAlign w:val="center"/>
-          </w:tcPr>
-          <w:p>
-            <w:pPr>
-              <w:jc w:val="center"/>
-            </w:pPr>
+            <w:r>
+              <w:t xml:space="preserve">Application </w:t>
+            </w:r>
+            <w:r>
+              <w:t>d</w:t>
+            </w:r>
+            <w:r>
+              <w:t>estkop</w:t>
+            </w:r>
+            <w:r>
+              <w:t>/m</w:t>
+            </w:r>
+            <w:r>
+              <w:t>obile</w:t>
+            </w:r>
           </w:p>
         </w:tc>
       </w:tr>
@@ -7720,7 +7590,6 @@
                 <w:iCs/>
               </w:rPr>
             </w:pPr>
-            <w:proofErr w:type="spellStart"/>
             <w:r>
               <w:rPr>
                 <w:i/>
@@ -7728,7 +7597,6 @@
               </w:rPr>
               <w:t>FarmBrite</w:t>
             </w:r>
-            <w:proofErr w:type="spellEnd"/>
           </w:p>
         </w:tc>
         <w:tc>
@@ -7748,7 +7616,6 @@
                 <w:iCs/>
               </w:rPr>
             </w:pPr>
-            <w:proofErr w:type="spellStart"/>
             <w:r>
               <w:rPr>
                 <w:i/>
@@ -7756,7 +7623,6 @@
               </w:rPr>
               <w:t>NavFarm</w:t>
             </w:r>
-            <w:proofErr w:type="spellEnd"/>
           </w:p>
         </w:tc>
         <w:tc>
@@ -7776,31 +7642,13 @@
                 <w:iCs/>
               </w:rPr>
             </w:pPr>
-            <w:proofErr w:type="spellStart"/>
-            <w:r>
-              <w:rPr>
-                <w:i/>
-                <w:iCs/>
-              </w:rPr>
-              <w:t>Agrovision</w:t>
-            </w:r>
-            <w:proofErr w:type="spellEnd"/>
-            <w:r>
-              <w:rPr>
-                <w:i/>
-                <w:iCs/>
-              </w:rPr>
-              <w:t xml:space="preserve"> </w:t>
-            </w:r>
-            <w:proofErr w:type="spellStart"/>
-            <w:r>
-              <w:rPr>
-                <w:i/>
-                <w:iCs/>
-              </w:rPr>
-              <w:t>Cow</w:t>
-            </w:r>
-            <w:proofErr w:type="spellEnd"/>
+            <w:r>
+              <w:rPr>
+                <w:i/>
+                <w:iCs/>
+              </w:rPr>
+              <w:t>Agrovision Cow</w:t>
+            </w:r>
           </w:p>
         </w:tc>
         <w:tc>
@@ -7820,7 +7668,6 @@
                 <w:iCs/>
               </w:rPr>
             </w:pPr>
-            <w:proofErr w:type="spellStart"/>
             <w:r>
               <w:rPr>
                 <w:i/>
@@ -7828,7 +7675,6 @@
               </w:rPr>
               <w:t>HerdWatch</w:t>
             </w:r>
-            <w:proofErr w:type="spellEnd"/>
           </w:p>
         </w:tc>
         <w:tc>
@@ -7848,7 +7694,6 @@
                 <w:iCs/>
               </w:rPr>
             </w:pPr>
-            <w:proofErr w:type="spellStart"/>
             <w:r>
               <w:rPr>
                 <w:i/>
@@ -7856,7 +7701,6 @@
               </w:rPr>
               <w:t>CattleFarm</w:t>
             </w:r>
-            <w:proofErr w:type="spellEnd"/>
           </w:p>
         </w:tc>
       </w:tr>
@@ -9001,16 +8845,8 @@
         <w:rPr>
           <w:lang w:eastAsia="fr-FR"/>
         </w:rPr>
-        <w:t xml:space="preserve">Par rapport aux logiciels existants sur le marché, Le projet </w:t>
-      </w:r>
-      <w:proofErr w:type="spellStart"/>
-      <w:r>
-        <w:rPr>
-          <w:lang w:eastAsia="fr-FR"/>
-        </w:rPr>
-        <w:t>Cattle</w:t>
-      </w:r>
-      <w:proofErr w:type="spellEnd"/>
+        <w:t>Par rapport aux logiciels existants sur le marché, Le projet Cattle</w:t>
+      </w:r>
       <w:r>
         <w:rPr>
           <w:lang w:eastAsia="fr-FR"/>
@@ -9079,21 +8915,7 @@
         <w:rPr>
           <w:lang w:eastAsia="fr-FR"/>
         </w:rPr>
-        <w:t xml:space="preserve"> les solutions existantes, </w:t>
-      </w:r>
-      <w:proofErr w:type="spellStart"/>
-      <w:r>
-        <w:rPr>
-          <w:lang w:eastAsia="fr-FR"/>
-        </w:rPr>
-        <w:t>Cattle</w:t>
-      </w:r>
-      <w:proofErr w:type="spellEnd"/>
-      <w:r>
-        <w:rPr>
-          <w:lang w:eastAsia="fr-FR"/>
-        </w:rPr>
-        <w:t xml:space="preserve"> Manager offre les avantages suivants :</w:t>
+        <w:t xml:space="preserve"> les solutions existantes, Cattle Manager offre les avantages suivants :</w:t>
       </w:r>
     </w:p>
     <w:p>
@@ -9162,21 +8984,7 @@
         <w:rPr>
           <w:lang w:eastAsia="fr-FR"/>
         </w:rPr>
-        <w:t xml:space="preserve">Gratuité. </w:t>
-      </w:r>
-      <w:proofErr w:type="spellStart"/>
-      <w:r>
-        <w:rPr>
-          <w:lang w:eastAsia="fr-FR"/>
-        </w:rPr>
-        <w:t>Cattle</w:t>
-      </w:r>
-      <w:proofErr w:type="spellEnd"/>
-      <w:r>
-        <w:rPr>
-          <w:lang w:eastAsia="fr-FR"/>
-        </w:rPr>
-        <w:t xml:space="preserve"> Manager est gratuit d’utilisation.</w:t>
+        <w:t>Gratuité. Cattle Manager est gratuit d’utilisation.</w:t>
       </w:r>
     </w:p>
     <w:p>
@@ -10204,7 +10012,13 @@
           </w:tcPr>
           <w:p>
             <w:r>
-              <w:t>Modifier la composition d’un groupe</w:t>
+              <w:t>Transférer des animaux</w:t>
+            </w:r>
+            <w:r>
+              <w:t xml:space="preserve"> </w:t>
+            </w:r>
+            <w:r>
+              <w:t>entre groupes</w:t>
             </w:r>
           </w:p>
         </w:tc>
@@ -10226,7 +10040,7 @@
           </w:tcPr>
           <w:p>
             <w:r>
-              <w:t>Modifier la composition d’un enclos</w:t>
+              <w:t>Transférer des animaux entre enclos</w:t>
             </w:r>
           </w:p>
         </w:tc>
@@ -10876,15 +10690,7 @@
               </w:numPr>
             </w:pPr>
             <w:r>
-              <w:t xml:space="preserve">Le système vérifie si l’utilisateur possède déjà un </w:t>
-            </w:r>
-            <w:proofErr w:type="spellStart"/>
-            <w:r>
-              <w:t>token</w:t>
-            </w:r>
-            <w:proofErr w:type="spellEnd"/>
-            <w:r>
-              <w:t>.</w:t>
+              <w:t>Le système vérifie si l’utilisateur possède déjà un token.</w:t>
             </w:r>
           </w:p>
           <w:p>
@@ -10899,23 +10705,7 @@
               <w:t>S’il</w:t>
             </w:r>
             <w:r>
-              <w:t xml:space="preserve"> ne possède pas de </w:t>
-            </w:r>
-            <w:proofErr w:type="spellStart"/>
-            <w:r>
-              <w:t>token</w:t>
-            </w:r>
-            <w:proofErr w:type="spellEnd"/>
-            <w:r>
-              <w:t xml:space="preserve"> ou que le </w:t>
-            </w:r>
-            <w:proofErr w:type="spellStart"/>
-            <w:r>
-              <w:t>token</w:t>
-            </w:r>
-            <w:proofErr w:type="spellEnd"/>
-            <w:r>
-              <w:t xml:space="preserve"> présent est échu, l’utilisateur est redirigé vers la page de login administrée par Auth0.</w:t>
+              <w:t xml:space="preserve"> ne possède pas de token ou que le token présent est échu, l’utilisateur est redirigé vers la page de login administrée par Auth0.</w:t>
             </w:r>
           </w:p>
           <w:p>
@@ -10927,15 +10717,7 @@
               </w:numPr>
             </w:pPr>
             <w:r>
-              <w:t xml:space="preserve">L’utilisateur remplit ses informations d’authentification (adresse </w:t>
-            </w:r>
-            <w:proofErr w:type="gramStart"/>
-            <w:r>
-              <w:t>email</w:t>
-            </w:r>
-            <w:proofErr w:type="gramEnd"/>
-            <w:r>
-              <w:t xml:space="preserve"> et mot de passe) dans les champs du formulaire prévus à cet effet.</w:t>
+              <w:t>L’utilisateur remplit ses informations d’authentification (adresse email et mot de passe) dans les champs du formulaire prévus à cet effet.</w:t>
             </w:r>
           </w:p>
           <w:p>
@@ -10959,15 +10741,7 @@
               </w:numPr>
             </w:pPr>
             <w:r>
-              <w:t xml:space="preserve">L’utilisateur reçoit un </w:t>
-            </w:r>
-            <w:proofErr w:type="spellStart"/>
-            <w:r>
-              <w:t>token</w:t>
-            </w:r>
-            <w:proofErr w:type="spellEnd"/>
-            <w:r>
-              <w:t xml:space="preserve"> valide de la part d’Auth0.</w:t>
+              <w:t>L’utilisateur reçoit un token valide de la part d’Auth0.</w:t>
             </w:r>
           </w:p>
           <w:p>
@@ -10979,21 +10753,13 @@
               </w:numPr>
             </w:pPr>
             <w:r>
-              <w:t xml:space="preserve">L’utilisateur est redirigé vers le </w:t>
-            </w:r>
-            <w:proofErr w:type="spellStart"/>
-            <w:r>
-              <w:t>dashbo</w:t>
+              <w:t>L’utilisateur est redirigé vers le dashbo</w:t>
             </w:r>
             <w:r>
               <w:t>a</w:t>
             </w:r>
             <w:r>
-              <w:t>rd</w:t>
-            </w:r>
-            <w:proofErr w:type="spellEnd"/>
-            <w:r>
-              <w:t>.</w:t>
+              <w:t>rd.</w:t>
             </w:r>
           </w:p>
         </w:tc>
@@ -11037,23 +10803,7 @@
           </w:p>
           <w:p>
             <w:r>
-              <w:t xml:space="preserve">3a. L’utilisateur possède déjà un </w:t>
-            </w:r>
-            <w:proofErr w:type="spellStart"/>
-            <w:r>
-              <w:t>token</w:t>
-            </w:r>
-            <w:proofErr w:type="spellEnd"/>
-            <w:r>
-              <w:t xml:space="preserve"> valide. L’utilisateur est redirigé automatiquement vers son </w:t>
-            </w:r>
-            <w:proofErr w:type="spellStart"/>
-            <w:r>
-              <w:t>dashboard</w:t>
-            </w:r>
-            <w:proofErr w:type="spellEnd"/>
-            <w:r>
-              <w:t xml:space="preserve"> en fonction de son rôle.</w:t>
+              <w:t>3a. L’utilisateur possède déjà un token valide. L’utilisateur est redirigé automatiquement vers son dashboard en fonction de son rôle.</w:t>
             </w:r>
           </w:p>
         </w:tc>
@@ -18457,15 +18207,7 @@
               </w:numPr>
             </w:pPr>
             <w:r>
-              <w:t xml:space="preserve">Statistiques de répartition du troupeau par enclos, groupe, groupe </w:t>
-            </w:r>
-            <w:proofErr w:type="gramStart"/>
-            <w:r>
-              <w:t>d’âge,  sexe</w:t>
-            </w:r>
-            <w:proofErr w:type="gramEnd"/>
-            <w:r>
-              <w:t>. Ces statistiques sont affichées sous forme de diagrammes circulaires.</w:t>
+              <w:t>Statistiques de répartition du troupeau par enclos, groupe, groupe d’âge,  sexe. Ces statistiques sont affichées sous forme de diagrammes circulaires.</w:t>
             </w:r>
           </w:p>
           <w:p>
@@ -18844,15 +18586,7 @@
               </w:numPr>
             </w:pPr>
             <w:r>
-              <w:t xml:space="preserve">L’utilisateur est redirigé vers son </w:t>
-            </w:r>
-            <w:proofErr w:type="spellStart"/>
-            <w:r>
-              <w:t>dashbaord</w:t>
-            </w:r>
-            <w:proofErr w:type="spellEnd"/>
-            <w:r>
-              <w:t xml:space="preserve">. Les tâches du jour assignées à cet utilisateur sont affichées sous forme de liste. </w:t>
+              <w:t xml:space="preserve">L’utilisateur est redirigé vers son dashbaord. Les tâches du jour assignées à cet utilisateur sont affichées sous forme de liste. </w:t>
             </w:r>
           </w:p>
           <w:p>
@@ -19106,15 +18840,7 @@
               </w:numPr>
             </w:pPr>
             <w:r>
-              <w:t xml:space="preserve">L’utilisateur est présent sur son </w:t>
-            </w:r>
-            <w:proofErr w:type="spellStart"/>
-            <w:r>
-              <w:t>dashboard</w:t>
-            </w:r>
-            <w:proofErr w:type="spellEnd"/>
-            <w:r>
-              <w:t xml:space="preserve"> ou sur la page de la liste des tâches.</w:t>
+              <w:t>L’utilisateur est présent sur son dashboard ou sur la page de la liste des tâches.</w:t>
             </w:r>
           </w:p>
         </w:tc>
@@ -20625,15 +20351,7 @@
               </w:numPr>
             </w:pPr>
             <w:r>
-              <w:t xml:space="preserve">L’utilisateur remplit le volume laitier pour les animaux voulus, en utilisant les champs ou les </w:t>
-            </w:r>
-            <w:proofErr w:type="spellStart"/>
-            <w:r>
-              <w:t>sliders</w:t>
-            </w:r>
-            <w:proofErr w:type="spellEnd"/>
-            <w:r>
-              <w:t xml:space="preserve"> prévus à cet effet.</w:t>
+              <w:t>L’utilisateur remplit le volume laitier pour les animaux voulus, en utilisant les champs ou les sliders prévus à cet effet.</w:t>
             </w:r>
           </w:p>
           <w:p>
@@ -24124,15 +23842,7 @@
         <w:jc w:val="both"/>
       </w:pPr>
       <w:r>
-        <w:t xml:space="preserve">La base de données </w:t>
-      </w:r>
-      <w:proofErr w:type="spellStart"/>
-      <w:r>
-        <w:t>NoSql</w:t>
-      </w:r>
-      <w:proofErr w:type="spellEnd"/>
-      <w:r>
-        <w:t xml:space="preserve"> utilisera MongoDB.</w:t>
+        <w:t>La base de données NoSql utilisera MongoDB.</w:t>
       </w:r>
     </w:p>
     <w:p>
@@ -24145,15 +23855,7 @@
         <w:jc w:val="both"/>
       </w:pPr>
       <w:r>
-        <w:t xml:space="preserve">Le Backend sera réalisé dans le </w:t>
-      </w:r>
-      <w:proofErr w:type="spellStart"/>
-      <w:r>
-        <w:t>framework</w:t>
-      </w:r>
-      <w:proofErr w:type="spellEnd"/>
-      <w:r>
-        <w:t xml:space="preserve"> .Net (.Net 8).</w:t>
+        <w:t>Le Backend sera réalisé dans le framework .Net (.Net 8).</w:t>
       </w:r>
     </w:p>
     <w:p>
@@ -24166,15 +23868,7 @@
         <w:jc w:val="both"/>
       </w:pPr>
       <w:r>
-        <w:t xml:space="preserve">L’accès aux données SQL Server se fera via l’ORM </w:t>
-      </w:r>
-      <w:proofErr w:type="spellStart"/>
-      <w:r>
-        <w:t>Entity</w:t>
-      </w:r>
-      <w:proofErr w:type="spellEnd"/>
-      <w:r>
-        <w:t xml:space="preserve"> Framework.</w:t>
+        <w:t>L’accès aux données SQL Server se fera via l’ORM Entity Framework.</w:t>
       </w:r>
     </w:p>
     <w:p>
@@ -24187,23 +23881,7 @@
         <w:jc w:val="both"/>
       </w:pPr>
       <w:r>
-        <w:t xml:space="preserve">L’application web sera réalisée avec le </w:t>
-      </w:r>
-      <w:proofErr w:type="spellStart"/>
-      <w:r>
-        <w:t>framework</w:t>
-      </w:r>
-      <w:proofErr w:type="spellEnd"/>
-      <w:r>
-        <w:t xml:space="preserve"> javascript </w:t>
-      </w:r>
-      <w:proofErr w:type="spellStart"/>
-      <w:r>
-        <w:t>Angular</w:t>
-      </w:r>
-      <w:proofErr w:type="spellEnd"/>
-      <w:r>
-        <w:t xml:space="preserve"> (Version 19).</w:t>
+        <w:t>L’application web sera réalisée avec le framework javascript Angular (Version 19).</w:t>
       </w:r>
     </w:p>
     <w:p>
@@ -24216,15 +23894,7 @@
         <w:jc w:val="both"/>
       </w:pPr>
       <w:r>
-        <w:t xml:space="preserve">L’application mobile sera réalisée avec le </w:t>
-      </w:r>
-      <w:proofErr w:type="spellStart"/>
-      <w:r>
-        <w:t>framework</w:t>
-      </w:r>
-      <w:proofErr w:type="spellEnd"/>
-      <w:r>
-        <w:t xml:space="preserve"> Flutter (Version 3).</w:t>
+        <w:t>L’application mobile sera réalisée avec le framework Flutter (Version 3).</w:t>
       </w:r>
     </w:p>
     <w:p>
@@ -24256,26 +23926,16 @@
         <w:jc w:val="both"/>
       </w:pPr>
       <w:r>
-        <w:t xml:space="preserve">Des données annexes, susceptible de changer avec le temps et dont l’intégrité référentielle n’est pas importante pour l’activité, seront stockées dans une base de données </w:t>
-      </w:r>
-      <w:proofErr w:type="spellStart"/>
-      <w:r>
-        <w:t>NoSql</w:t>
-      </w:r>
-      <w:proofErr w:type="spellEnd"/>
-      <w:r>
-        <w:t xml:space="preserve"> de type « documents ».</w:t>
+        <w:t>Des données annexes, susceptible de changer avec le temps et dont l’intégrité référentielle n’est pas importante pour l’activité, seront stockées dans une base de données NoSql de type « documents ».</w:t>
       </w:r>
     </w:p>
     <w:p>
       <w:pPr>
         <w:pStyle w:val="Titre3"/>
       </w:pPr>
-      <w:proofErr w:type="spellStart"/>
       <w:r>
         <w:t>Back-end</w:t>
       </w:r>
-      <w:proofErr w:type="spellEnd"/>
     </w:p>
     <w:p>
       <w:pPr>
@@ -24284,13 +23944,8 @@
       <w:r>
         <w:t xml:space="preserve">L’architecture </w:t>
       </w:r>
-      <w:proofErr w:type="spellStart"/>
-      <w:r>
-        <w:t>back-end</w:t>
-      </w:r>
-      <w:proofErr w:type="spellEnd"/>
-      <w:r>
-        <w:t xml:space="preserve"> </w:t>
+      <w:r>
+        <w:t xml:space="preserve">back-end </w:t>
       </w:r>
       <w:r>
         <w:t xml:space="preserve">du projet </w:t>
@@ -24347,15 +24002,7 @@
         <w:jc w:val="both"/>
       </w:pPr>
       <w:r>
-        <w:t>Une couche « </w:t>
-      </w:r>
-      <w:proofErr w:type="spellStart"/>
-      <w:r>
-        <w:t>Presentation</w:t>
-      </w:r>
-      <w:proofErr w:type="spellEnd"/>
-      <w:r>
-        <w:t> » contient toute la partie liée à l’interface utilisateur. Elle dépend de la couche « Application »</w:t>
+        <w:t>Une couche « Presentation » contient toute la partie liée à l’interface utilisateur. Elle dépend de la couche « Application »</w:t>
       </w:r>
       <w:r>
         <w:t>.</w:t>
@@ -24371,15 +24018,7 @@
         <w:jc w:val="both"/>
       </w:pPr>
       <w:r>
-        <w:t>Une couche « </w:t>
-      </w:r>
-      <w:proofErr w:type="spellStart"/>
-      <w:r>
-        <w:t>Persistence</w:t>
-      </w:r>
-      <w:proofErr w:type="spellEnd"/>
-      <w:r>
-        <w:t> » contient la logique d’accès aux données. Elle dépend de la couche « Domain »</w:t>
+        <w:t>Une couche « Persistence » contient la logique d’accès aux données. Elle dépend de la couche « Domain »</w:t>
       </w:r>
       <w:r>
         <w:t>.</w:t>
@@ -24439,15 +24078,7 @@
         <w:jc w:val="both"/>
       </w:pPr>
       <w:r>
-        <w:t>La couche « </w:t>
-      </w:r>
-      <w:proofErr w:type="spellStart"/>
-      <w:r>
-        <w:t>Persistence</w:t>
-      </w:r>
-      <w:proofErr w:type="spellEnd"/>
-      <w:r>
-        <w:t> »</w:t>
+        <w:t>La couche « Persistence »</w:t>
       </w:r>
     </w:p>
     <w:p>
@@ -24482,15 +24113,7 @@
         <w:t>sur la couche application</w:t>
       </w:r>
       <w:r>
-        <w:t xml:space="preserve"> </w:t>
-      </w:r>
-      <w:proofErr w:type="gramStart"/>
-      <w:r>
-        <w:t>de par</w:t>
-      </w:r>
-      <w:proofErr w:type="gramEnd"/>
-      <w:r>
-        <w:t xml:space="preserve"> l’implémentation d’interfaces qui seront définies dans la couche application</w:t>
+        <w:t xml:space="preserve"> de par l’implémentation d’interfaces qui seront définies dans la couche application</w:t>
       </w:r>
       <w:r>
         <w:t>. Elle aura également une dépendance</w:t>
@@ -24507,13 +24130,8 @@
       <w:r>
         <w:t>spécifique (</w:t>
       </w:r>
-      <w:proofErr w:type="spellStart"/>
-      <w:r>
-        <w:t>Entity</w:t>
-      </w:r>
-      <w:proofErr w:type="spellEnd"/>
-      <w:r>
-        <w:t xml:space="preserve"> Framework</w:t>
+      <w:r>
+        <w:t>Entity Framework</w:t>
       </w:r>
       <w:r>
         <w:t>)</w:t>
@@ -24557,26 +24175,13 @@
         <w:t>Cette couche aura une dépendance directe sur la couche « Domain.</w:t>
       </w:r>
       <w:r>
-        <w:t xml:space="preserve"> Elle aura également une dépendance sur la couche </w:t>
-      </w:r>
-      <w:proofErr w:type="spellStart"/>
-      <w:r>
-        <w:t>Persistence</w:t>
-      </w:r>
-      <w:proofErr w:type="spellEnd"/>
-      <w:r>
-        <w:t xml:space="preserve">. Les interfaces définies dans la couche application seront implémentées dans la couche </w:t>
-      </w:r>
-      <w:proofErr w:type="spellStart"/>
+        <w:t xml:space="preserve"> Elle aura également une dépendance sur la couche Persistence. Les interfaces définies dans la couche application seront implémentées dans la couche </w:t>
+      </w:r>
       <w:r>
         <w:t>P</w:t>
       </w:r>
       <w:r>
-        <w:t>ersitence</w:t>
-      </w:r>
-      <w:proofErr w:type="spellEnd"/>
-      <w:r>
-        <w:t xml:space="preserve"> et injectées par injection de dépendance.</w:t>
+        <w:t>ersitence et injectées par injection de dépendance.</w:t>
       </w:r>
     </w:p>
     <w:p>
@@ -24585,13 +24190,8 @@
         <w:jc w:val="both"/>
       </w:pPr>
       <w:r>
-        <w:t>La couche « </w:t>
-      </w:r>
-      <w:proofErr w:type="spellStart"/>
-      <w:r>
-        <w:t>Presentation</w:t>
-      </w:r>
-      <w:proofErr w:type="spellEnd"/>
+        <w:t>La couche « Presentation</w:t>
+      </w:r>
       <w:r>
         <w:t> »</w:t>
       </w:r>
@@ -24604,15 +24204,7 @@
         <w:t xml:space="preserve">Cette couche sera </w:t>
       </w:r>
       <w:r>
-        <w:t xml:space="preserve">divisée entre une partie Backend et une partie </w:t>
-      </w:r>
-      <w:proofErr w:type="spellStart"/>
-      <w:r>
-        <w:t>FrontEnd</w:t>
-      </w:r>
-      <w:proofErr w:type="spellEnd"/>
-      <w:r>
-        <w:t xml:space="preserve">. </w:t>
+        <w:t xml:space="preserve">divisée entre une partie Backend et une partie FrontEnd. </w:t>
       </w:r>
     </w:p>
     <w:p>
@@ -24691,12 +24283,10 @@
       <w:pPr>
         <w:pStyle w:val="Titre3"/>
       </w:pPr>
-      <w:proofErr w:type="spellStart"/>
       <w:r>
         <w:lastRenderedPageBreak/>
         <w:t>Front-end</w:t>
       </w:r>
-      <w:proofErr w:type="spellEnd"/>
     </w:p>
     <w:p>
       <w:pPr>
@@ -24716,31 +24306,15 @@
     </w:p>
     <w:p>
       <w:r>
-        <w:t xml:space="preserve">L’application web sera réalisée avec le Framework javascript </w:t>
-      </w:r>
-      <w:proofErr w:type="spellStart"/>
-      <w:r>
-        <w:t>Angular</w:t>
-      </w:r>
-      <w:proofErr w:type="spellEnd"/>
-      <w:r>
-        <w:t>.</w:t>
+        <w:t>L’application web sera réalisée avec le Framework javascript Angular.</w:t>
       </w:r>
     </w:p>
     <w:p>
-      <w:proofErr w:type="spellStart"/>
       <w:r>
         <w:rPr>
           <w:highlight w:val="yellow"/>
         </w:rPr>
-        <w:t>Angular</w:t>
-      </w:r>
-      <w:proofErr w:type="spellEnd"/>
-      <w:r>
-        <w:rPr>
-          <w:highlight w:val="yellow"/>
-        </w:rPr>
-        <w:t xml:space="preserve"> est…</w:t>
+        <w:t>Angular est…</w:t>
       </w:r>
     </w:p>
     <w:p>
@@ -24762,27 +24336,12 @@
       <w:r>
         <w:t xml:space="preserve"> Les composants </w:t>
       </w:r>
-      <w:proofErr w:type="spellStart"/>
-      <w:r>
-        <w:t>angular</w:t>
-      </w:r>
-      <w:proofErr w:type="spellEnd"/>
-      <w:r>
-        <w:t xml:space="preserve"> interagissent avec le </w:t>
-      </w:r>
-      <w:proofErr w:type="spellStart"/>
-      <w:r>
-        <w:t>back-end</w:t>
-      </w:r>
-      <w:proofErr w:type="spellEnd"/>
-      <w:r>
-        <w:t xml:space="preserve"> via des classes intermédiaires, appelées actions, lesquelles réalisent les appels vers le </w:t>
-      </w:r>
-      <w:proofErr w:type="spellStart"/>
-      <w:r>
-        <w:t>back-end</w:t>
-      </w:r>
-      <w:proofErr w:type="spellEnd"/>
+      <w:r>
+        <w:t>A</w:t>
+      </w:r>
+      <w:r>
+        <w:t>ngular interagissent avec le back-end via des classes intermédiaires, appelées actions, lesquelles réalisent les appels vers le back-end</w:t>
+      </w:r>
       <w:r>
         <w:t xml:space="preserve"> au travers de </w:t>
       </w:r>

</xml_diff>

<commit_message>
TFE - rapport - added Wireframes wip
</commit_message>
<xml_diff>
--- a/TFE_wip_V1.docx
+++ b/TFE_wip_V1.docx
@@ -6410,7 +6410,7 @@
           <w:noProof/>
         </w:rPr>
         <w:drawing>
-          <wp:anchor distT="0" distB="0" distL="114300" distR="114300" simplePos="0" relativeHeight="251665408" behindDoc="1" locked="0" layoutInCell="1" allowOverlap="1" wp14:anchorId="7820B898" wp14:editId="3A9439AE">
+          <wp:anchor distT="0" distB="0" distL="114300" distR="114300" simplePos="0" relativeHeight="251665408" behindDoc="1" locked="0" layoutInCell="1" allowOverlap="1" wp14:anchorId="7820B898" wp14:editId="61452995">
             <wp:simplePos x="0" y="0"/>
             <wp:positionH relativeFrom="margin">
               <wp:align>right</wp:align>
@@ -9382,10 +9382,21 @@
             <w:tcW w:w="1555" w:type="dxa"/>
           </w:tcPr>
           <w:p>
-            <w:r>
+            <w:pPr>
+              <w:rPr>
+                <w:highlight w:val="yellow"/>
+              </w:rPr>
+            </w:pPr>
+            <w:r>
+              <w:rPr>
+                <w:highlight w:val="yellow"/>
+              </w:rPr>
               <w:t>CM-C00</w:t>
             </w:r>
             <w:r>
+              <w:rPr>
+                <w:highlight w:val="yellow"/>
+              </w:rPr>
               <w:t>6</w:t>
             </w:r>
           </w:p>
@@ -9395,7 +9406,15 @@
             <w:tcW w:w="7507" w:type="dxa"/>
           </w:tcPr>
           <w:p>
-            <w:r>
+            <w:pPr>
+              <w:rPr>
+                <w:highlight w:val="yellow"/>
+              </w:rPr>
+            </w:pPr>
+            <w:r>
+              <w:rPr>
+                <w:highlight w:val="yellow"/>
+              </w:rPr>
               <w:t>Visualiser le calendrier saisonnier</w:t>
             </w:r>
           </w:p>
@@ -9660,7 +9679,7 @@
           </w:tcPr>
           <w:p>
             <w:r>
-              <w:t>Modifier un utilisateur travailleur</w:t>
+              <w:t>Créer un animal</w:t>
             </w:r>
           </w:p>
         </w:tc>
@@ -9685,7 +9704,7 @@
           </w:tcPr>
           <w:p>
             <w:r>
-              <w:t>Créer un animal</w:t>
+              <w:t>Modifier un animal</w:t>
             </w:r>
           </w:p>
         </w:tc>
@@ -9697,10 +9716,10 @@
           </w:tcPr>
           <w:p>
             <w:r>
-              <w:t>CM-G00</w:t>
-            </w:r>
-            <w:r>
-              <w:t>9</w:t>
+              <w:t>CM-G0</w:t>
+            </w:r>
+            <w:r>
+              <w:t>09</w:t>
             </w:r>
           </w:p>
         </w:tc>
@@ -9710,7 +9729,7 @@
           </w:tcPr>
           <w:p>
             <w:r>
-              <w:t>Modifier un animal</w:t>
+              <w:t>Créer un groupe</w:t>
             </w:r>
           </w:p>
         </w:tc>
@@ -9735,7 +9754,7 @@
           </w:tcPr>
           <w:p>
             <w:r>
-              <w:t>Créer un groupe</w:t>
+              <w:t>Modifier un groupe</w:t>
             </w:r>
           </w:p>
         </w:tc>
@@ -9750,7 +9769,10 @@
               <w:t>CM-G0</w:t>
             </w:r>
             <w:r>
-              <w:t>11</w:t>
+              <w:t>1</w:t>
+            </w:r>
+            <w:r>
+              <w:t>1</w:t>
             </w:r>
           </w:p>
         </w:tc>
@@ -9760,7 +9782,7 @@
           </w:tcPr>
           <w:p>
             <w:r>
-              <w:t>Modifier un groupe</w:t>
+              <w:t>Créer un enclos</w:t>
             </w:r>
           </w:p>
         </w:tc>
@@ -9775,7 +9797,10 @@
               <w:t>CM-G0</w:t>
             </w:r>
             <w:r>
-              <w:t>12</w:t>
+              <w:t>1</w:t>
+            </w:r>
+            <w:r>
+              <w:t>2</w:t>
             </w:r>
           </w:p>
         </w:tc>
@@ -9785,7 +9810,7 @@
           </w:tcPr>
           <w:p>
             <w:r>
-              <w:t>Créer un enclos</w:t>
+              <w:t>Modifier un enclos</w:t>
             </w:r>
           </w:p>
         </w:tc>
@@ -9797,10 +9822,10 @@
           </w:tcPr>
           <w:p>
             <w:r>
-              <w:t>CM-G0</w:t>
-            </w:r>
-            <w:r>
-              <w:t>13</w:t>
+              <w:t>CM-G01</w:t>
+            </w:r>
+            <w:r>
+              <w:t>3</w:t>
             </w:r>
           </w:p>
         </w:tc>
@@ -9810,28 +9835,6 @@
           </w:tcPr>
           <w:p>
             <w:r>
-              <w:t>Modifier un enclos</w:t>
-            </w:r>
-          </w:p>
-        </w:tc>
-      </w:tr>
-      <w:tr>
-        <w:tc>
-          <w:tcPr>
-            <w:tcW w:w="1555" w:type="dxa"/>
-          </w:tcPr>
-          <w:p>
-            <w:r>
-              <w:t>CM-G014</w:t>
-            </w:r>
-          </w:p>
-        </w:tc>
-        <w:tc>
-          <w:tcPr>
-            <w:tcW w:w="7507" w:type="dxa"/>
-          </w:tcPr>
-          <w:p>
-            <w:r>
               <w:t>Visualiser les statistiques du troupeau</w:t>
             </w:r>
           </w:p>
@@ -9840,10 +9843,7 @@
     </w:tbl>
     <w:p>
       <w:pPr>
-        <w:pStyle w:val="Titre3"/>
         <w:rPr>
-          <w:i/>
-          <w:iCs/>
           <w:lang w:eastAsia="fr-FR"/>
         </w:rPr>
       </w:pPr>
@@ -10074,8 +10074,33 @@
           </w:tcPr>
           <w:p>
             <w:r>
+              <w:t>CM-T006</w:t>
+            </w:r>
+          </w:p>
+        </w:tc>
+        <w:tc>
+          <w:tcPr>
+            <w:tcW w:w="7507" w:type="dxa"/>
+          </w:tcPr>
+          <w:p>
+            <w:r>
+              <w:t>Encoder un</w:t>
+            </w:r>
+            <w:r>
+              <w:t>e alerte pour un animal</w:t>
+            </w:r>
+          </w:p>
+        </w:tc>
+      </w:tr>
+      <w:tr>
+        <w:tc>
+          <w:tcPr>
+            <w:tcW w:w="1555" w:type="dxa"/>
+          </w:tcPr>
+          <w:p>
+            <w:r>
               <w:lastRenderedPageBreak/>
-              <w:t>CM-T006</w:t>
+              <w:t>CM-T007</w:t>
             </w:r>
           </w:p>
         </w:tc>
@@ -10085,7 +10110,7 @@
           </w:tcPr>
           <w:p>
             <w:r>
-              <w:t>Encoder un signalement</w:t>
+              <w:t>Encoder une alerte pour un enclos</w:t>
             </w:r>
           </w:p>
         </w:tc>
@@ -10097,7 +10122,10 @@
           </w:tcPr>
           <w:p>
             <w:r>
-              <w:t>CM-T007</w:t>
+              <w:t>CM-T00</w:t>
+            </w:r>
+            <w:r>
+              <w:t>8</w:t>
             </w:r>
           </w:p>
         </w:tc>
@@ -10119,7 +10147,10 @@
           </w:tcPr>
           <w:p>
             <w:r>
-              <w:t>CM-T008</w:t>
+              <w:t>CM-T00</w:t>
+            </w:r>
+            <w:r>
+              <w:t>9</w:t>
             </w:r>
           </w:p>
         </w:tc>
@@ -10141,7 +10172,10 @@
           </w:tcPr>
           <w:p>
             <w:r>
-              <w:t>CM-T009</w:t>
+              <w:t>CM-T0</w:t>
+            </w:r>
+            <w:r>
+              <w:t>10</w:t>
             </w:r>
           </w:p>
         </w:tc>
@@ -10163,7 +10197,10 @@
           </w:tcPr>
           <w:p>
             <w:r>
-              <w:t>CM-T010</w:t>
+              <w:t>CM-T01</w:t>
+            </w:r>
+            <w:r>
+              <w:t>1</w:t>
             </w:r>
           </w:p>
         </w:tc>
@@ -10185,7 +10222,10 @@
           </w:tcPr>
           <w:p>
             <w:r>
-              <w:t>CM-T011</w:t>
+              <w:t>CM-T01</w:t>
+            </w:r>
+            <w:r>
+              <w:t>2</w:t>
             </w:r>
           </w:p>
         </w:tc>
@@ -10866,9 +10906,81 @@
     </w:p>
     <w:p>
       <w:pPr>
+        <w:jc w:val="both"/>
+      </w:pPr>
+      <w:r>
+        <w:rPr>
+          <w:noProof/>
+        </w:rPr>
+        <w:drawing>
+          <wp:inline distT="0" distB="0" distL="0" distR="0" wp14:anchorId="276DAE54" wp14:editId="4AB0951C">
+            <wp:extent cx="5760720" cy="3256280"/>
+            <wp:effectExtent l="0" t="0" r="0" b="1270"/>
+            <wp:docPr id="504483144" name="Image 28" descr="Une image contenant texte, capture d’écran, logiciel, affichage&#10;&#10;Le contenu généré par l’IA peut être incorrect."/>
+            <wp:cNvGraphicFramePr>
+              <a:graphicFrameLocks xmlns:a="http://schemas.openxmlformats.org/drawingml/2006/main" noChangeAspect="1"/>
+            </wp:cNvGraphicFramePr>
+            <a:graphic xmlns:a="http://schemas.openxmlformats.org/drawingml/2006/main">
+              <a:graphicData uri="http://schemas.openxmlformats.org/drawingml/2006/picture">
+                <pic:pic xmlns:pic="http://schemas.openxmlformats.org/drawingml/2006/picture">
+                  <pic:nvPicPr>
+                    <pic:cNvPr id="504483144" name="Image 28" descr="Une image contenant texte, capture d’écran, logiciel, affichage&#10;&#10;Le contenu généré par l’IA peut être incorrect."/>
+                    <pic:cNvPicPr>
+                      <a:picLocks noChangeAspect="1" noChangeArrowheads="1"/>
+                    </pic:cNvPicPr>
+                  </pic:nvPicPr>
+                  <pic:blipFill>
+                    <a:blip r:embed="rId24">
+                      <a:extLst>
+                        <a:ext uri="{28A0092B-C50C-407E-A947-70E740481C1C}">
+                          <a14:useLocalDpi xmlns:a14="http://schemas.microsoft.com/office/drawing/2010/main" val="0"/>
+                        </a:ext>
+                      </a:extLst>
+                    </a:blip>
+                    <a:srcRect/>
+                    <a:stretch>
+                      <a:fillRect/>
+                    </a:stretch>
+                  </pic:blipFill>
+                  <pic:spPr bwMode="auto">
+                    <a:xfrm>
+                      <a:off x="0" y="0"/>
+                      <a:ext cx="5760720" cy="3256280"/>
+                    </a:xfrm>
+                    <a:prstGeom prst="rect">
+                      <a:avLst/>
+                    </a:prstGeom>
+                    <a:noFill/>
+                    <a:ln>
+                      <a:noFill/>
+                    </a:ln>
+                  </pic:spPr>
+                </pic:pic>
+              </a:graphicData>
+            </a:graphic>
+          </wp:inline>
+        </w:drawing>
+      </w:r>
+    </w:p>
+    <w:p>
+      <w:pPr>
+        <w:jc w:val="both"/>
+      </w:pPr>
+    </w:p>
+    <w:p>
+      <w:pPr>
+        <w:jc w:val="both"/>
+      </w:pPr>
+    </w:p>
+    <w:p>
+      <w:pPr>
         <w:pStyle w:val="Titre4"/>
         <w:jc w:val="both"/>
       </w:pPr>
+      <w:r>
+        <w:lastRenderedPageBreak/>
+        <w:t xml:space="preserve">CM-C002 </w:t>
+      </w:r>
       <w:r>
         <w:t xml:space="preserve">Visualiser la liste des </w:t>
       </w:r>
@@ -11247,7 +11359,6 @@
                 <w:i/>
                 <w:iCs/>
               </w:rPr>
-              <w:lastRenderedPageBreak/>
               <w:t>Scénario d’erreur</w:t>
             </w:r>
           </w:p>
@@ -11271,8 +11382,80 @@
     </w:p>
     <w:p>
       <w:pPr>
+        <w:jc w:val="both"/>
+      </w:pPr>
+      <w:r>
+        <w:rPr>
+          <w:noProof/>
+        </w:rPr>
+        <w:drawing>
+          <wp:inline distT="0" distB="0" distL="0" distR="0" wp14:anchorId="47273017" wp14:editId="4807A47F">
+            <wp:extent cx="5760720" cy="3282315"/>
+            <wp:effectExtent l="0" t="0" r="0" b="0"/>
+            <wp:docPr id="748622416" name="Image 29" descr="Une image contenant texte, capture d’écran, nombre, diagramme&#10;&#10;Le contenu généré par l’IA peut être incorrect."/>
+            <wp:cNvGraphicFramePr>
+              <a:graphicFrameLocks xmlns:a="http://schemas.openxmlformats.org/drawingml/2006/main" noChangeAspect="1"/>
+            </wp:cNvGraphicFramePr>
+            <a:graphic xmlns:a="http://schemas.openxmlformats.org/drawingml/2006/main">
+              <a:graphicData uri="http://schemas.openxmlformats.org/drawingml/2006/picture">
+                <pic:pic xmlns:pic="http://schemas.openxmlformats.org/drawingml/2006/picture">
+                  <pic:nvPicPr>
+                    <pic:cNvPr id="748622416" name="Image 29" descr="Une image contenant texte, capture d’écran, nombre, diagramme&#10;&#10;Le contenu généré par l’IA peut être incorrect."/>
+                    <pic:cNvPicPr>
+                      <a:picLocks noChangeAspect="1" noChangeArrowheads="1"/>
+                    </pic:cNvPicPr>
+                  </pic:nvPicPr>
+                  <pic:blipFill>
+                    <a:blip r:embed="rId25">
+                      <a:extLst>
+                        <a:ext uri="{28A0092B-C50C-407E-A947-70E740481C1C}">
+                          <a14:useLocalDpi xmlns:a14="http://schemas.microsoft.com/office/drawing/2010/main" val="0"/>
+                        </a:ext>
+                      </a:extLst>
+                    </a:blip>
+                    <a:srcRect/>
+                    <a:stretch>
+                      <a:fillRect/>
+                    </a:stretch>
+                  </pic:blipFill>
+                  <pic:spPr bwMode="auto">
+                    <a:xfrm>
+                      <a:off x="0" y="0"/>
+                      <a:ext cx="5760720" cy="3282315"/>
+                    </a:xfrm>
+                    <a:prstGeom prst="rect">
+                      <a:avLst/>
+                    </a:prstGeom>
+                    <a:noFill/>
+                    <a:ln>
+                      <a:noFill/>
+                    </a:ln>
+                  </pic:spPr>
+                </pic:pic>
+              </a:graphicData>
+            </a:graphic>
+          </wp:inline>
+        </w:drawing>
+      </w:r>
+    </w:p>
+    <w:p>
+      <w:pPr>
+        <w:jc w:val="both"/>
+      </w:pPr>
+    </w:p>
+    <w:p>
+      <w:pPr>
+        <w:jc w:val="both"/>
+      </w:pPr>
+    </w:p>
+    <w:p>
+      <w:pPr>
         <w:pStyle w:val="Titre4"/>
       </w:pPr>
+      <w:r>
+        <w:lastRenderedPageBreak/>
+        <w:t xml:space="preserve">CM-C003 </w:t>
+      </w:r>
       <w:r>
         <w:t>Visualiser les détails d’un animal</w:t>
       </w:r>
@@ -11708,9 +11891,76 @@
     </w:p>
     <w:p>
       <w:pPr>
+        <w:jc w:val="both"/>
+      </w:pPr>
+      <w:r>
+        <w:rPr>
+          <w:noProof/>
+        </w:rPr>
+        <w:drawing>
+          <wp:inline distT="0" distB="0" distL="0" distR="0" wp14:anchorId="72380E81" wp14:editId="47DD7FB4">
+            <wp:extent cx="5760720" cy="3282315"/>
+            <wp:effectExtent l="0" t="0" r="0" b="0"/>
+            <wp:docPr id="1769926054" name="Image 34" descr="Une image contenant texte, capture d’écran, diagramme, logiciel&#10;&#10;Le contenu généré par l’IA peut être incorrect."/>
+            <wp:cNvGraphicFramePr>
+              <a:graphicFrameLocks xmlns:a="http://schemas.openxmlformats.org/drawingml/2006/main" noChangeAspect="1"/>
+            </wp:cNvGraphicFramePr>
+            <a:graphic xmlns:a="http://schemas.openxmlformats.org/drawingml/2006/main">
+              <a:graphicData uri="http://schemas.openxmlformats.org/drawingml/2006/picture">
+                <pic:pic xmlns:pic="http://schemas.openxmlformats.org/drawingml/2006/picture">
+                  <pic:nvPicPr>
+                    <pic:cNvPr id="1769926054" name="Image 34" descr="Une image contenant texte, capture d’écran, diagramme, logiciel&#10;&#10;Le contenu généré par l’IA peut être incorrect."/>
+                    <pic:cNvPicPr>
+                      <a:picLocks noChangeAspect="1" noChangeArrowheads="1"/>
+                    </pic:cNvPicPr>
+                  </pic:nvPicPr>
+                  <pic:blipFill>
+                    <a:blip r:embed="rId26">
+                      <a:extLst>
+                        <a:ext uri="{28A0092B-C50C-407E-A947-70E740481C1C}">
+                          <a14:useLocalDpi xmlns:a14="http://schemas.microsoft.com/office/drawing/2010/main" val="0"/>
+                        </a:ext>
+                      </a:extLst>
+                    </a:blip>
+                    <a:srcRect/>
+                    <a:stretch>
+                      <a:fillRect/>
+                    </a:stretch>
+                  </pic:blipFill>
+                  <pic:spPr bwMode="auto">
+                    <a:xfrm>
+                      <a:off x="0" y="0"/>
+                      <a:ext cx="5760720" cy="3282315"/>
+                    </a:xfrm>
+                    <a:prstGeom prst="rect">
+                      <a:avLst/>
+                    </a:prstGeom>
+                    <a:noFill/>
+                    <a:ln>
+                      <a:noFill/>
+                    </a:ln>
+                  </pic:spPr>
+                </pic:pic>
+              </a:graphicData>
+            </a:graphic>
+          </wp:inline>
+        </w:drawing>
+      </w:r>
+    </w:p>
+    <w:p>
+      <w:pPr>
+        <w:jc w:val="both"/>
+      </w:pPr>
+    </w:p>
+    <w:p>
+      <w:pPr>
         <w:pStyle w:val="Titre4"/>
         <w:jc w:val="both"/>
       </w:pPr>
+      <w:r>
+        <w:lastRenderedPageBreak/>
+        <w:t xml:space="preserve">CM-C004 </w:t>
+      </w:r>
       <w:r>
         <w:t xml:space="preserve">Visualiser la liste des </w:t>
       </w:r>
@@ -12070,11 +12320,102 @@
     </w:p>
     <w:p>
       <w:pPr>
+        <w:jc w:val="both"/>
+      </w:pPr>
+      <w:r>
+        <w:rPr>
+          <w:noProof/>
+        </w:rPr>
+        <w:drawing>
+          <wp:inline distT="0" distB="0" distL="0" distR="0" wp14:anchorId="77991CAA" wp14:editId="6455050C">
+            <wp:extent cx="5760720" cy="3282315"/>
+            <wp:effectExtent l="0" t="0" r="0" b="0"/>
+            <wp:docPr id="1561326144" name="Image 31" descr="Une image contenant diagramme, ligne, capture d’écran, Parallèle&#10;&#10;Le contenu généré par l’IA peut être incorrect."/>
+            <wp:cNvGraphicFramePr>
+              <a:graphicFrameLocks xmlns:a="http://schemas.openxmlformats.org/drawingml/2006/main" noChangeAspect="1"/>
+            </wp:cNvGraphicFramePr>
+            <a:graphic xmlns:a="http://schemas.openxmlformats.org/drawingml/2006/main">
+              <a:graphicData uri="http://schemas.openxmlformats.org/drawingml/2006/picture">
+                <pic:pic xmlns:pic="http://schemas.openxmlformats.org/drawingml/2006/picture">
+                  <pic:nvPicPr>
+                    <pic:cNvPr id="1561326144" name="Image 31" descr="Une image contenant diagramme, ligne, capture d’écran, Parallèle&#10;&#10;Le contenu généré par l’IA peut être incorrect."/>
+                    <pic:cNvPicPr>
+                      <a:picLocks noChangeAspect="1" noChangeArrowheads="1"/>
+                    </pic:cNvPicPr>
+                  </pic:nvPicPr>
+                  <pic:blipFill>
+                    <a:blip r:embed="rId27">
+                      <a:extLst>
+                        <a:ext uri="{28A0092B-C50C-407E-A947-70E740481C1C}">
+                          <a14:useLocalDpi xmlns:a14="http://schemas.microsoft.com/office/drawing/2010/main" val="0"/>
+                        </a:ext>
+                      </a:extLst>
+                    </a:blip>
+                    <a:srcRect/>
+                    <a:stretch>
+                      <a:fillRect/>
+                    </a:stretch>
+                  </pic:blipFill>
+                  <pic:spPr bwMode="auto">
+                    <a:xfrm>
+                      <a:off x="0" y="0"/>
+                      <a:ext cx="5760720" cy="3282315"/>
+                    </a:xfrm>
+                    <a:prstGeom prst="rect">
+                      <a:avLst/>
+                    </a:prstGeom>
+                    <a:noFill/>
+                    <a:ln>
+                      <a:noFill/>
+                    </a:ln>
+                  </pic:spPr>
+                </pic:pic>
+              </a:graphicData>
+            </a:graphic>
+          </wp:inline>
+        </w:drawing>
+      </w:r>
+    </w:p>
+    <w:p>
+      <w:pPr>
+        <w:jc w:val="both"/>
+      </w:pPr>
+    </w:p>
+    <w:p>
+      <w:pPr>
+        <w:jc w:val="both"/>
+      </w:pPr>
+    </w:p>
+    <w:p>
+      <w:pPr>
+        <w:jc w:val="both"/>
+      </w:pPr>
+    </w:p>
+    <w:p>
+      <w:pPr>
+        <w:jc w:val="both"/>
+      </w:pPr>
+    </w:p>
+    <w:p>
+      <w:pPr>
+        <w:jc w:val="both"/>
+      </w:pPr>
+    </w:p>
+    <w:p>
+      <w:pPr>
+        <w:jc w:val="both"/>
+      </w:pPr>
+    </w:p>
+    <w:p>
+      <w:pPr>
         <w:pStyle w:val="Titre4"/>
         <w:jc w:val="both"/>
       </w:pPr>
       <w:r>
         <w:lastRenderedPageBreak/>
+        <w:t xml:space="preserve">CM-C005 </w:t>
+      </w:r>
+      <w:r>
         <w:t>Visualiser la liste des enclos</w:t>
       </w:r>
     </w:p>
@@ -12435,14 +12776,75 @@
     </w:tbl>
     <w:p/>
     <w:p>
+      <w:r>
+        <w:rPr>
+          <w:noProof/>
+        </w:rPr>
+        <w:drawing>
+          <wp:inline distT="0" distB="0" distL="0" distR="0" wp14:anchorId="079FBCA5" wp14:editId="05653726">
+            <wp:extent cx="5760720" cy="3282315"/>
+            <wp:effectExtent l="0" t="0" r="0" b="0"/>
+            <wp:docPr id="1755022923" name="Image 32" descr="Une image contenant texte, capture d’écran, diagramme, ligne&#10;&#10;Le contenu généré par l’IA peut être incorrect."/>
+            <wp:cNvGraphicFramePr>
+              <a:graphicFrameLocks xmlns:a="http://schemas.openxmlformats.org/drawingml/2006/main" noChangeAspect="1"/>
+            </wp:cNvGraphicFramePr>
+            <a:graphic xmlns:a="http://schemas.openxmlformats.org/drawingml/2006/main">
+              <a:graphicData uri="http://schemas.openxmlformats.org/drawingml/2006/picture">
+                <pic:pic xmlns:pic="http://schemas.openxmlformats.org/drawingml/2006/picture">
+                  <pic:nvPicPr>
+                    <pic:cNvPr id="1755022923" name="Image 32" descr="Une image contenant texte, capture d’écran, diagramme, ligne&#10;&#10;Le contenu généré par l’IA peut être incorrect."/>
+                    <pic:cNvPicPr>
+                      <a:picLocks noChangeAspect="1" noChangeArrowheads="1"/>
+                    </pic:cNvPicPr>
+                  </pic:nvPicPr>
+                  <pic:blipFill>
+                    <a:blip r:embed="rId28">
+                      <a:extLst>
+                        <a:ext uri="{28A0092B-C50C-407E-A947-70E740481C1C}">
+                          <a14:useLocalDpi xmlns:a14="http://schemas.microsoft.com/office/drawing/2010/main" val="0"/>
+                        </a:ext>
+                      </a:extLst>
+                    </a:blip>
+                    <a:srcRect/>
+                    <a:stretch>
+                      <a:fillRect/>
+                    </a:stretch>
+                  </pic:blipFill>
+                  <pic:spPr bwMode="auto">
+                    <a:xfrm>
+                      <a:off x="0" y="0"/>
+                      <a:ext cx="5760720" cy="3282315"/>
+                    </a:xfrm>
+                    <a:prstGeom prst="rect">
+                      <a:avLst/>
+                    </a:prstGeom>
+                    <a:noFill/>
+                    <a:ln>
+                      <a:noFill/>
+                    </a:ln>
+                  </pic:spPr>
+                </pic:pic>
+              </a:graphicData>
+            </a:graphic>
+          </wp:inline>
+        </w:drawing>
+      </w:r>
+    </w:p>
+    <w:p/>
+    <w:p/>
+    <w:p/>
+    <w:p/>
+    <w:p/>
+    <w:p>
       <w:pPr>
         <w:pStyle w:val="Titre4"/>
       </w:pPr>
       <w:r>
-        <w:t xml:space="preserve">Visualiser la liste des </w:t>
-      </w:r>
-      <w:r>
-        <w:t>travailleurs</w:t>
+        <w:lastRenderedPageBreak/>
+        <w:t xml:space="preserve">CM-G001 </w:t>
+      </w:r>
+      <w:r>
+        <w:t>Visualiser la liste des tâches</w:t>
       </w:r>
     </w:p>
     <w:tbl>
@@ -12489,7 +12891,7 @@
               <w:t xml:space="preserve">Ce cas d’utilisation permet à un utilisateur de visualiser la liste des </w:t>
             </w:r>
             <w:r>
-              <w:t>travailleurs.</w:t>
+              <w:t>tâches.</w:t>
             </w:r>
           </w:p>
         </w:tc>
@@ -12630,13 +13032,7 @@
               </w:numPr>
             </w:pPr>
             <w:r>
-              <w:t xml:space="preserve">La liste des </w:t>
-            </w:r>
-            <w:r>
-              <w:t>travailleurs</w:t>
-            </w:r>
-            <w:r>
-              <w:t xml:space="preserve"> est affichée.</w:t>
+              <w:t>La liste des tâches est affichée.</w:t>
             </w:r>
           </w:p>
         </w:tc>
@@ -12691,17 +13087,11 @@
               <w:pStyle w:val="Paragraphedeliste"/>
               <w:numPr>
                 <w:ilvl w:val="0"/>
-                <w:numId w:val="39"/>
+                <w:numId w:val="30"/>
               </w:numPr>
             </w:pPr>
             <w:r>
-              <w:t>L’utilisateur sélectionne l’onglet « </w:t>
-            </w:r>
-            <w:r>
-              <w:t>Travailleurs</w:t>
-            </w:r>
-            <w:r>
-              <w:t> » dans le menu de navigation.</w:t>
+              <w:t>L’utilisateur sélectionne l’onglet « Tâches » dans le menu de navigation.</w:t>
             </w:r>
           </w:p>
           <w:p>
@@ -12709,23 +13099,71 @@
               <w:pStyle w:val="Paragraphedeliste"/>
               <w:numPr>
                 <w:ilvl w:val="0"/>
-                <w:numId w:val="39"/>
+                <w:numId w:val="30"/>
               </w:numPr>
             </w:pPr>
             <w:r>
-              <w:t>L’utilisateur est redirigé vers la page de la liste des</w:t>
-            </w:r>
-            <w:r>
-              <w:t xml:space="preserve"> travailleurs</w:t>
-            </w:r>
-            <w:r>
-              <w:t xml:space="preserve">. Les </w:t>
-            </w:r>
-            <w:r>
-              <w:t>travailleurs</w:t>
-            </w:r>
-            <w:r>
-              <w:t xml:space="preserve"> sont affichés sous forme de liste.</w:t>
+              <w:t xml:space="preserve">L’utilisateur est redirigé vers la page de la liste des tâches. Les tâches du jour sont affichées sous forme de liste. </w:t>
+            </w:r>
+          </w:p>
+          <w:p>
+            <w:pPr>
+              <w:pStyle w:val="Paragraphedeliste"/>
+              <w:numPr>
+                <w:ilvl w:val="0"/>
+                <w:numId w:val="30"/>
+              </w:numPr>
+            </w:pPr>
+            <w:r>
+              <w:t>L’utilisateur peut filtrer les taches selon :</w:t>
+            </w:r>
+          </w:p>
+          <w:p>
+            <w:pPr>
+              <w:pStyle w:val="Paragraphedeliste"/>
+              <w:numPr>
+                <w:ilvl w:val="0"/>
+                <w:numId w:val="1"/>
+              </w:numPr>
+            </w:pPr>
+            <w:r>
+              <w:t>La date</w:t>
+            </w:r>
+          </w:p>
+          <w:p>
+            <w:pPr>
+              <w:pStyle w:val="Paragraphedeliste"/>
+              <w:numPr>
+                <w:ilvl w:val="0"/>
+                <w:numId w:val="1"/>
+              </w:numPr>
+            </w:pPr>
+            <w:r>
+              <w:t>Le statut</w:t>
+            </w:r>
+          </w:p>
+          <w:p>
+            <w:pPr>
+              <w:pStyle w:val="Paragraphedeliste"/>
+              <w:numPr>
+                <w:ilvl w:val="0"/>
+                <w:numId w:val="1"/>
+              </w:numPr>
+            </w:pPr>
+            <w:r>
+              <w:t>L’enclos concerné</w:t>
+            </w:r>
+          </w:p>
+          <w:p>
+            <w:pPr>
+              <w:pStyle w:val="Paragraphedeliste"/>
+              <w:numPr>
+                <w:ilvl w:val="0"/>
+                <w:numId w:val="1"/>
+              </w:numPr>
+            </w:pPr>
+            <w:r>
+              <w:t>Le travailleur assigné</w:t>
             </w:r>
           </w:p>
         </w:tc>
@@ -12813,7 +13251,16 @@
         <w:pStyle w:val="Titre4"/>
       </w:pPr>
       <w:r>
-        <w:t>Créer un utilisateur travailleur</w:t>
+        <w:t xml:space="preserve">CM-G002 </w:t>
+      </w:r>
+      <w:r>
+        <w:t>Créer</w:t>
+      </w:r>
+      <w:r>
+        <w:t xml:space="preserve"> une tâche</w:t>
+      </w:r>
+      <w:r>
+        <w:t xml:space="preserve"> </w:t>
       </w:r>
     </w:p>
     <w:tbl>
@@ -12857,13 +13304,7 @@
           </w:tcPr>
           <w:p>
             <w:r>
-              <w:t>Ce cas d’utilisation permet à un utilisateur de créer un utilisateur « </w:t>
-            </w:r>
-            <w:r>
-              <w:t>travailleur</w:t>
-            </w:r>
-            <w:r>
-              <w:t> ».</w:t>
+              <w:t>Ce cas d’utilisation permet à un utilisateur d’ajouter une tâche à la liste des tâches</w:t>
             </w:r>
           </w:p>
         </w:tc>
@@ -12957,20 +13398,14 @@
               <w:pStyle w:val="Paragraphedeliste"/>
               <w:numPr>
                 <w:ilvl w:val="0"/>
-                <w:numId w:val="17"/>
+                <w:numId w:val="15"/>
               </w:numPr>
             </w:pPr>
             <w:r>
-              <w:t>Un utilisateur est authentifié sur le portail</w:t>
-            </w:r>
-            <w:r>
-              <w:t xml:space="preserve"> en tant que gérant</w:t>
+              <w:t>Un utilisateur est connecté sur le portail en tant que gérant</w:t>
             </w:r>
             <w:r>
               <w:t>.</w:t>
-            </w:r>
-            <w:r>
-              <w:t xml:space="preserve"> </w:t>
             </w:r>
           </w:p>
           <w:p>
@@ -12978,14 +13413,17 @@
               <w:pStyle w:val="Paragraphedeliste"/>
               <w:numPr>
                 <w:ilvl w:val="0"/>
-                <w:numId w:val="17"/>
+                <w:numId w:val="15"/>
               </w:numPr>
             </w:pPr>
             <w:r>
               <w:t xml:space="preserve">L’utilisateur est présent </w:t>
             </w:r>
             <w:r>
-              <w:t>sur la page de la liste des travailleurs.</w:t>
+              <w:t>sur la page de la liste des tâches</w:t>
+            </w:r>
+            <w:r>
+              <w:t>.</w:t>
             </w:r>
           </w:p>
         </w:tc>
@@ -13024,11 +13462,17 @@
               <w:pStyle w:val="Paragraphedeliste"/>
               <w:numPr>
                 <w:ilvl w:val="0"/>
-                <w:numId w:val="17"/>
+                <w:numId w:val="15"/>
               </w:numPr>
             </w:pPr>
             <w:r>
-              <w:t>Un nouvel utilisateur avec le rôle de travailleur a été créé en base de données.</w:t>
+              <w:t xml:space="preserve">Une nouvelle tâche a été enregistrée dans la base de données. Cette tâche est en état </w:t>
+            </w:r>
+            <w:r>
+              <w:t>« à</w:t>
+            </w:r>
+            <w:r>
+              <w:t xml:space="preserve"> réaliser ».</w:t>
             </w:r>
           </w:p>
         </w:tc>
@@ -13083,11 +13527,11 @@
               <w:pStyle w:val="Paragraphedeliste"/>
               <w:numPr>
                 <w:ilvl w:val="0"/>
-                <w:numId w:val="20"/>
+                <w:numId w:val="7"/>
               </w:numPr>
             </w:pPr>
             <w:r>
-              <w:t>L’utilisateur sélectionne l’option de création d’un utilisateur travailleur, en cliquant sur le bouton prévu à cet effet.</w:t>
+              <w:t>L’utilisateur sélectionne l’option d’ajout d’une tâche.</w:t>
             </w:r>
           </w:p>
           <w:p>
@@ -13095,11 +13539,11 @@
               <w:pStyle w:val="Paragraphedeliste"/>
               <w:numPr>
                 <w:ilvl w:val="0"/>
-                <w:numId w:val="20"/>
+                <w:numId w:val="7"/>
               </w:numPr>
             </w:pPr>
             <w:r>
-              <w:t>Un pop-up apparaît, contenant un formulaire pour la création d’un utilisateur travailleur.</w:t>
+              <w:t>Un pop-up apparait contenant un formulaire d’ajout de tâche.</w:t>
             </w:r>
           </w:p>
           <w:p>
@@ -13107,18 +13551,20 @@
               <w:pStyle w:val="Paragraphedeliste"/>
               <w:numPr>
                 <w:ilvl w:val="0"/>
-                <w:numId w:val="20"/>
+                <w:numId w:val="7"/>
               </w:numPr>
             </w:pPr>
             <w:r>
-              <w:lastRenderedPageBreak/>
-              <w:t>L’utilisateur remplit les champs du formulaire avec les informations du nouveau travailleur à créer</w:t>
-            </w:r>
-            <w:r>
-              <w:t xml:space="preserve"> et</w:t>
-            </w:r>
-            <w:r>
-              <w:t xml:space="preserve"> enregistre le nouveau travailleur en cliquant sur le bouton de confirmation.</w:t>
+              <w:t>L’utilisateur complète les champs du formulaire avec les informations nécessaires pour la création d’une nouvelle tâche</w:t>
+            </w:r>
+            <w:r>
+              <w:t xml:space="preserve"> et </w:t>
+            </w:r>
+            <w:r>
+              <w:t>enregistre la</w:t>
+            </w:r>
+            <w:r>
+              <w:t xml:space="preserve"> nouvelle tâche en cliquant sur le bouton de confirmation.</w:t>
             </w:r>
           </w:p>
           <w:p>
@@ -13126,11 +13572,11 @@
               <w:pStyle w:val="Paragraphedeliste"/>
               <w:numPr>
                 <w:ilvl w:val="0"/>
-                <w:numId w:val="20"/>
+                <w:numId w:val="7"/>
               </w:numPr>
             </w:pPr>
             <w:r>
-              <w:t>Le pop-up de création disparait et un message de confirmation apparaît, mentionnant qu’un nouveau travailleur a été créé avec succès.</w:t>
+              <w:t>Le pop-up contenant le formulaire disparait et un message de confirmation apparait, mentionnant que le la tâche a été crée avec succès.</w:t>
             </w:r>
           </w:p>
           <w:p>
@@ -13138,11 +13584,11 @@
               <w:pStyle w:val="Paragraphedeliste"/>
               <w:numPr>
                 <w:ilvl w:val="0"/>
-                <w:numId w:val="20"/>
+                <w:numId w:val="7"/>
               </w:numPr>
             </w:pPr>
             <w:r>
-              <w:t>La liste des travailleurs est mise à jour avec le nouveau travailleur.</w:t>
+              <w:t>La liste des tâches est mise à jour avec la nouvelle tâche créée.</w:t>
             </w:r>
           </w:p>
         </w:tc>
@@ -13168,7 +13614,6 @@
                 <w:i/>
                 <w:iCs/>
               </w:rPr>
-              <w:lastRenderedPageBreak/>
               <w:t>Scénario alternatif</w:t>
             </w:r>
           </w:p>
@@ -13215,7 +13660,7 @@
           </w:tcPr>
           <w:p>
             <w:r>
-              <w:t xml:space="preserve">Ce scénario d’erreur commence au point </w:t>
+              <w:t xml:space="preserve">Ce scénario commence au point </w:t>
             </w:r>
             <w:r>
               <w:t>4</w:t>
@@ -13229,13 +13674,36 @@
               <w:t>4</w:t>
             </w:r>
             <w:r>
-              <w:t xml:space="preserve">a. Un message d’erreur apparaît, mentionnant qu’un ou plusieurs champs du formulaire </w:t>
-            </w:r>
-            <w:r>
-              <w:t>sont incorrects</w:t>
-            </w:r>
-            <w:r>
-              <w:t>. Les champs concernés du formulaire sont mis en évidence.</w:t>
+              <w:t xml:space="preserve">a. Un message d’erreur apparaît, mentionnant qu’une erreur s’est    </w:t>
+            </w:r>
+            <w:r>
+              <w:t xml:space="preserve">                </w:t>
+            </w:r>
+            <w:r>
+              <w:t xml:space="preserve">  </w:t>
+            </w:r>
+            <w:r>
+              <w:t xml:space="preserve">   </w:t>
+            </w:r>
+            <w:r>
+              <w:t>produite lors de l’enregistrement de la nouvelle tâche.</w:t>
+            </w:r>
+          </w:p>
+          <w:p/>
+          <w:p>
+            <w:r>
+              <w:t>Ce scénario commence au point 5 du scénario nominal.</w:t>
+            </w:r>
+          </w:p>
+          <w:p>
+            <w:r>
+              <w:t>4b</w:t>
+            </w:r>
+            <w:r>
+              <w:t xml:space="preserve">. </w:t>
+            </w:r>
+            <w:r>
+              <w:t>Un message d’erreur apparaît, mentionnant qu’un ou plusieurs champs du formulaire sont incorrects. Les champs incorrects sont mis en évidence.</w:t>
             </w:r>
           </w:p>
         </w:tc>
@@ -13245,9 +13713,17 @@
     <w:p>
       <w:pPr>
         <w:pStyle w:val="Titre4"/>
-      </w:pPr>
-      <w:r>
-        <w:t>Visualiser la liste des tâches</w:t>
+        <w:jc w:val="both"/>
+      </w:pPr>
+      <w:r>
+        <w:lastRenderedPageBreak/>
+        <w:t xml:space="preserve">CM-G003 </w:t>
+      </w:r>
+      <w:r>
+        <w:t>Modifier une t</w:t>
+      </w:r>
+      <w:r>
+        <w:t>âche</w:t>
       </w:r>
     </w:p>
     <w:tbl>
@@ -13290,11 +13766,11 @@
             <w:tcW w:w="6799" w:type="dxa"/>
           </w:tcPr>
           <w:p>
-            <w:r>
-              <w:t xml:space="preserve">Ce cas d’utilisation permet à un utilisateur de visualiser la liste des </w:t>
-            </w:r>
-            <w:r>
-              <w:t>tâches.</w:t>
+            <w:pPr>
+              <w:jc w:val="both"/>
+            </w:pPr>
+            <w:r>
+              <w:t>Ce cas d’utilisation permet à un utilisateur de modifier une tâche.</w:t>
             </w:r>
           </w:p>
         </w:tc>
@@ -13388,54 +13864,84 @@
               <w:pStyle w:val="Paragraphedeliste"/>
               <w:numPr>
                 <w:ilvl w:val="0"/>
-                <w:numId w:val="17"/>
+                <w:numId w:val="15"/>
               </w:numPr>
             </w:pPr>
             <w:r>
-              <w:t>Un utilisateur est authentifié sur le portail en tant que gérant.</w:t>
-            </w:r>
-          </w:p>
-        </w:tc>
-      </w:tr>
-      <w:tr>
-        <w:tc>
-          <w:tcPr>
-            <w:tcW w:w="2263" w:type="dxa"/>
-          </w:tcPr>
-          <w:p>
-            <w:pPr>
-              <w:rPr>
-                <w:b/>
-                <w:bCs/>
-                <w:i/>
-                <w:iCs/>
-              </w:rPr>
-            </w:pPr>
-            <w:r>
-              <w:rPr>
-                <w:b/>
-                <w:bCs/>
-                <w:i/>
-                <w:iCs/>
-              </w:rPr>
-              <w:t>Postconditions</w:t>
-            </w:r>
-          </w:p>
-        </w:tc>
-        <w:tc>
-          <w:tcPr>
-            <w:tcW w:w="6799" w:type="dxa"/>
-          </w:tcPr>
+              <w:t>Un utilisateur est connecté sur le portail en tant que gérant</w:t>
+            </w:r>
+            <w:r>
+              <w:t>.</w:t>
+            </w:r>
+          </w:p>
           <w:p>
             <w:pPr>
               <w:pStyle w:val="Paragraphedeliste"/>
               <w:numPr>
                 <w:ilvl w:val="0"/>
-                <w:numId w:val="17"/>
+                <w:numId w:val="15"/>
               </w:numPr>
             </w:pPr>
             <w:r>
-              <w:t>La liste des tâches est affichée.</w:t>
+              <w:t>L’utilisateur est présent</w:t>
+            </w:r>
+            <w:r>
+              <w:t xml:space="preserve"> sur la page de la liste des tâches.</w:t>
+            </w:r>
+          </w:p>
+          <w:p>
+            <w:pPr>
+              <w:pStyle w:val="Paragraphedeliste"/>
+              <w:numPr>
+                <w:ilvl w:val="0"/>
+                <w:numId w:val="15"/>
+              </w:numPr>
+            </w:pPr>
+            <w:r>
+              <w:t>Il existe au moins une tâche en état « à réaliser » dans la base de données ».</w:t>
+            </w:r>
+          </w:p>
+        </w:tc>
+      </w:tr>
+      <w:tr>
+        <w:tc>
+          <w:tcPr>
+            <w:tcW w:w="2263" w:type="dxa"/>
+          </w:tcPr>
+          <w:p>
+            <w:pPr>
+              <w:rPr>
+                <w:b/>
+                <w:bCs/>
+                <w:i/>
+                <w:iCs/>
+              </w:rPr>
+            </w:pPr>
+            <w:r>
+              <w:rPr>
+                <w:b/>
+                <w:bCs/>
+                <w:i/>
+                <w:iCs/>
+              </w:rPr>
+              <w:t>Postconditions</w:t>
+            </w:r>
+          </w:p>
+        </w:tc>
+        <w:tc>
+          <w:tcPr>
+            <w:tcW w:w="6799" w:type="dxa"/>
+          </w:tcPr>
+          <w:p>
+            <w:pPr>
+              <w:pStyle w:val="Paragraphedeliste"/>
+              <w:numPr>
+                <w:ilvl w:val="0"/>
+                <w:numId w:val="15"/>
+              </w:numPr>
+            </w:pPr>
+            <w:r>
+              <w:t>La tâche a été modifiée en base de données.</w:t>
             </w:r>
           </w:p>
         </w:tc>
@@ -13490,11 +13996,23 @@
               <w:pStyle w:val="Paragraphedeliste"/>
               <w:numPr>
                 <w:ilvl w:val="0"/>
-                <w:numId w:val="30"/>
+                <w:numId w:val="18"/>
               </w:numPr>
             </w:pPr>
             <w:r>
-              <w:t>L’utilisateur sélectionne l’onglet « Tâches » dans le menu de navigation.</w:t>
+              <w:t>L’utilisateur sélectionne l’option d</w:t>
+            </w:r>
+            <w:r>
+              <w:t>e modification</w:t>
+            </w:r>
+            <w:r>
+              <w:t xml:space="preserve"> d’une tâche</w:t>
+            </w:r>
+            <w:r>
+              <w:t xml:space="preserve"> pour la tâche de son choix dans la liste</w:t>
+            </w:r>
+            <w:r>
+              <w:t>.</w:t>
             </w:r>
           </w:p>
           <w:p>
@@ -13502,11 +14020,14 @@
               <w:pStyle w:val="Paragraphedeliste"/>
               <w:numPr>
                 <w:ilvl w:val="0"/>
-                <w:numId w:val="30"/>
+                <w:numId w:val="18"/>
               </w:numPr>
             </w:pPr>
             <w:r>
-              <w:t xml:space="preserve">L’utilisateur est redirigé vers la page de la liste des tâches. Les tâches du jour sont affichées sous forme de liste. </w:t>
+              <w:t xml:space="preserve">Un pop-up apparait contenant un formulaire </w:t>
+            </w:r>
+            <w:r>
+              <w:t>pré complété avec les informations de la tâche choisie.</w:t>
             </w:r>
           </w:p>
           <w:p>
@@ -13514,11 +14035,26 @@
               <w:pStyle w:val="Paragraphedeliste"/>
               <w:numPr>
                 <w:ilvl w:val="0"/>
-                <w:numId w:val="30"/>
+                <w:numId w:val="18"/>
               </w:numPr>
             </w:pPr>
             <w:r>
-              <w:t>L’utilisateur peut filtrer les taches selon :</w:t>
+              <w:t xml:space="preserve">L’utilisateur modifie les champs </w:t>
+            </w:r>
+            <w:r>
+              <w:t>souhaités</w:t>
+            </w:r>
+            <w:r>
+              <w:t xml:space="preserve"> et </w:t>
+            </w:r>
+            <w:r>
+              <w:t>enregistre l</w:t>
+            </w:r>
+            <w:r>
+              <w:t xml:space="preserve">es modifications </w:t>
+            </w:r>
+            <w:r>
+              <w:t>en cliquant sur le bouton de confirmation.</w:t>
             </w:r>
           </w:p>
           <w:p>
@@ -13526,11 +14062,17 @@
               <w:pStyle w:val="Paragraphedeliste"/>
               <w:numPr>
                 <w:ilvl w:val="0"/>
-                <w:numId w:val="1"/>
+                <w:numId w:val="18"/>
               </w:numPr>
             </w:pPr>
             <w:r>
-              <w:t>La date</w:t>
+              <w:t xml:space="preserve">Le pop-up contenant le formulaire disparait et un message de confirmation apparait, mentionnant que le la tâche a été </w:t>
+            </w:r>
+            <w:r>
+              <w:t>modifiée</w:t>
+            </w:r>
+            <w:r>
+              <w:t xml:space="preserve"> avec succès.</w:t>
             </w:r>
           </w:p>
           <w:p>
@@ -13538,35 +14080,17 @@
               <w:pStyle w:val="Paragraphedeliste"/>
               <w:numPr>
                 <w:ilvl w:val="0"/>
-                <w:numId w:val="1"/>
+                <w:numId w:val="18"/>
               </w:numPr>
             </w:pPr>
             <w:r>
-              <w:t>Le statut</w:t>
-            </w:r>
-          </w:p>
-          <w:p>
-            <w:pPr>
-              <w:pStyle w:val="Paragraphedeliste"/>
-              <w:numPr>
-                <w:ilvl w:val="0"/>
-                <w:numId w:val="1"/>
-              </w:numPr>
-            </w:pPr>
-            <w:r>
-              <w:t>L’enclos concerné</w:t>
-            </w:r>
-          </w:p>
-          <w:p>
-            <w:pPr>
-              <w:pStyle w:val="Paragraphedeliste"/>
-              <w:numPr>
-                <w:ilvl w:val="0"/>
-                <w:numId w:val="1"/>
-              </w:numPr>
-            </w:pPr>
-            <w:r>
-              <w:t>Le travailleur assigné</w:t>
+              <w:t>La liste des tâches est mise à jour avec l</w:t>
+            </w:r>
+            <w:r>
+              <w:t>es informations mises à jour pour la tâche modifiée</w:t>
+            </w:r>
+            <w:r>
+              <w:t>.</w:t>
             </w:r>
           </w:p>
         </w:tc>
@@ -13638,29 +14162,117 @@
           </w:tcPr>
           <w:p>
             <w:r>
-              <w:t>/</w:t>
+              <w:t xml:space="preserve">Ce scénario commence au point </w:t>
+            </w:r>
+            <w:r>
+              <w:t>4</w:t>
+            </w:r>
+            <w:r>
+              <w:t xml:space="preserve"> du scénario nominal.</w:t>
+            </w:r>
+          </w:p>
+          <w:p>
+            <w:r>
+              <w:t>4</w:t>
+            </w:r>
+            <w:r>
+              <w:t xml:space="preserve">a. Un message d’erreur apparaît, mentionnant qu’une erreur s’est                         produite lors de l’enregistrement </w:t>
+            </w:r>
+            <w:r>
+              <w:t>des modifications</w:t>
+            </w:r>
+            <w:r>
+              <w:t>.</w:t>
+            </w:r>
+          </w:p>
+          <w:p/>
+          <w:p>
+            <w:r>
+              <w:t xml:space="preserve">Ce scénario commence au point </w:t>
+            </w:r>
+            <w:r>
+              <w:t>4</w:t>
+            </w:r>
+            <w:r>
+              <w:t xml:space="preserve"> du scénario nominal.</w:t>
+            </w:r>
+          </w:p>
+          <w:p>
+            <w:r>
+              <w:t>4</w:t>
+            </w:r>
+            <w:r>
+              <w:t xml:space="preserve">b. </w:t>
+            </w:r>
+            <w:r>
+              <w:t>Un message d’erreur apparaît, mentionnant qu’un ou plusieurs champs du formulaire sont incorrects. Les champs incorrects sont mis en évidence.</w:t>
+            </w:r>
+          </w:p>
+        </w:tc>
+      </w:tr>
+      <w:tr>
+        <w:trPr>
+          <w:trHeight w:val="123"/>
+        </w:trPr>
+        <w:tc>
+          <w:tcPr>
+            <w:tcW w:w="9062" w:type="dxa"/>
+            <w:gridSpan w:val="2"/>
+            <w:shd w:val="clear" w:color="auto" w:fill="B4C6E7" w:themeFill="accent1" w:themeFillTint="66"/>
+          </w:tcPr>
+          <w:p>
+            <w:pPr>
+              <w:rPr>
+                <w:color w:val="3B3838" w:themeColor="background2" w:themeShade="40"/>
+              </w:rPr>
+            </w:pPr>
+          </w:p>
+        </w:tc>
+      </w:tr>
+      <w:tr>
+        <w:tc>
+          <w:tcPr>
+            <w:tcW w:w="2263" w:type="dxa"/>
+          </w:tcPr>
+          <w:p>
+            <w:pPr>
+              <w:rPr>
+                <w:b/>
+                <w:bCs/>
+                <w:i/>
+                <w:iCs/>
+              </w:rPr>
+            </w:pPr>
+            <w:r>
+              <w:rPr>
+                <w:b/>
+                <w:bCs/>
+                <w:i/>
+                <w:iCs/>
+              </w:rPr>
+              <w:t>Contraintes</w:t>
+            </w:r>
+          </w:p>
+        </w:tc>
+        <w:tc>
+          <w:tcPr>
+            <w:tcW w:w="6799" w:type="dxa"/>
+          </w:tcPr>
+          <w:p>
+            <w:r>
+              <w:t>Seules les tâches en état « à réaliser » peuvent être modifiées.</w:t>
             </w:r>
           </w:p>
         </w:tc>
       </w:tr>
     </w:tbl>
-    <w:p>
-      <w:pPr>
-        <w:jc w:val="both"/>
-      </w:pPr>
-    </w:p>
+    <w:p/>
     <w:p>
       <w:pPr>
         <w:pStyle w:val="Titre4"/>
       </w:pPr>
       <w:r>
-        <w:t>Créer</w:t>
-      </w:r>
-      <w:r>
-        <w:t xml:space="preserve"> une tâche</w:t>
-      </w:r>
-      <w:r>
-        <w:t xml:space="preserve"> </w:t>
+        <w:t>CM-G004 Assigner des travailleurs à une tâche</w:t>
       </w:r>
     </w:p>
     <w:tbl>
@@ -13704,7 +14316,7 @@
           </w:tcPr>
           <w:p>
             <w:r>
-              <w:t>Ce cas d’utilisation permet à un utilisateur d’ajouter une tâche à la liste des tâches</w:t>
+              <w:t>Ce cas d’utilisation permet à un utilisateur d’assigner un ou plusieurs travailleurs à une tâche.</w:t>
             </w:r>
           </w:p>
         </w:tc>
@@ -13798,14 +14410,11 @@
               <w:pStyle w:val="Paragraphedeliste"/>
               <w:numPr>
                 <w:ilvl w:val="0"/>
-                <w:numId w:val="15"/>
+                <w:numId w:val="12"/>
               </w:numPr>
             </w:pPr>
             <w:r>
-              <w:t>Un utilisateur est connecté sur le portail en tant que gérant</w:t>
-            </w:r>
-            <w:r>
-              <w:t>.</w:t>
+              <w:t>Un utilisateur est connecté sur le portail en tant que gérant.</w:t>
             </w:r>
           </w:p>
           <w:p>
@@ -13813,66 +14422,78 @@
               <w:pStyle w:val="Paragraphedeliste"/>
               <w:numPr>
                 <w:ilvl w:val="0"/>
-                <w:numId w:val="15"/>
+                <w:numId w:val="12"/>
               </w:numPr>
             </w:pPr>
             <w:r>
-              <w:t xml:space="preserve">L’utilisateur est présent </w:t>
-            </w:r>
-            <w:r>
-              <w:t>sur la page de la liste des tâches</w:t>
-            </w:r>
-            <w:r>
-              <w:t>.</w:t>
-            </w:r>
-          </w:p>
-        </w:tc>
-      </w:tr>
-      <w:tr>
-        <w:tc>
-          <w:tcPr>
-            <w:tcW w:w="2263" w:type="dxa"/>
-          </w:tcPr>
-          <w:p>
-            <w:pPr>
-              <w:rPr>
-                <w:b/>
-                <w:bCs/>
-                <w:i/>
-                <w:iCs/>
-              </w:rPr>
-            </w:pPr>
-            <w:r>
-              <w:rPr>
-                <w:b/>
-                <w:bCs/>
-                <w:i/>
-                <w:iCs/>
-              </w:rPr>
-              <w:t>Postconditions</w:t>
-            </w:r>
-          </w:p>
-        </w:tc>
-        <w:tc>
-          <w:tcPr>
-            <w:tcW w:w="6799" w:type="dxa"/>
-          </w:tcPr>
+              <w:t>L’utilisateur est présent sur la page de la liste des tâches.</w:t>
+            </w:r>
+          </w:p>
           <w:p>
             <w:pPr>
               <w:pStyle w:val="Paragraphedeliste"/>
               <w:numPr>
                 <w:ilvl w:val="0"/>
-                <w:numId w:val="15"/>
+                <w:numId w:val="12"/>
               </w:numPr>
             </w:pPr>
             <w:r>
-              <w:t xml:space="preserve">Une nouvelle tâche a été enregistrée dans la base de données. Cette tâche est en état </w:t>
-            </w:r>
-            <w:r>
-              <w:t>« à</w:t>
-            </w:r>
-            <w:r>
-              <w:t xml:space="preserve"> réaliser ».</w:t>
+              <w:t>Il existe au moins une tâche en état « à réaliser » dans la base de données ».</w:t>
+            </w:r>
+          </w:p>
+          <w:p>
+            <w:pPr>
+              <w:pStyle w:val="Paragraphedeliste"/>
+              <w:numPr>
+                <w:ilvl w:val="0"/>
+                <w:numId w:val="12"/>
+              </w:numPr>
+            </w:pPr>
+            <w:r>
+              <w:t>Il existe au moins un travailleur disponible dans la base de données.</w:t>
+            </w:r>
+          </w:p>
+        </w:tc>
+      </w:tr>
+      <w:tr>
+        <w:tc>
+          <w:tcPr>
+            <w:tcW w:w="2263" w:type="dxa"/>
+          </w:tcPr>
+          <w:p>
+            <w:pPr>
+              <w:rPr>
+                <w:b/>
+                <w:bCs/>
+                <w:i/>
+                <w:iCs/>
+              </w:rPr>
+            </w:pPr>
+            <w:r>
+              <w:rPr>
+                <w:b/>
+                <w:bCs/>
+                <w:i/>
+                <w:iCs/>
+              </w:rPr>
+              <w:t>Postconditions</w:t>
+            </w:r>
+          </w:p>
+        </w:tc>
+        <w:tc>
+          <w:tcPr>
+            <w:tcW w:w="6799" w:type="dxa"/>
+          </w:tcPr>
+          <w:p>
+            <w:pPr>
+              <w:pStyle w:val="Paragraphedeliste"/>
+              <w:numPr>
+                <w:ilvl w:val="0"/>
+                <w:numId w:val="12"/>
+              </w:numPr>
+            </w:pPr>
+            <w:r>
+              <w:t>Un lien d’assignation a été créé en base de données entre un ou plusieurs travailleurs et une tâche.</w:t>
             </w:r>
           </w:p>
         </w:tc>
@@ -13927,11 +14548,11 @@
               <w:pStyle w:val="Paragraphedeliste"/>
               <w:numPr>
                 <w:ilvl w:val="0"/>
-                <w:numId w:val="7"/>
+                <w:numId w:val="11"/>
               </w:numPr>
             </w:pPr>
             <w:r>
-              <w:t>L’utilisateur sélectionne l’option d’ajout d’une tâche.</w:t>
+              <w:t>L’utilisateur sélectionne l’option d’assignation de travailleur pour la tâche de son choix dans la liste.</w:t>
             </w:r>
           </w:p>
           <w:p>
@@ -13939,11 +14560,11 @@
               <w:pStyle w:val="Paragraphedeliste"/>
               <w:numPr>
                 <w:ilvl w:val="0"/>
-                <w:numId w:val="7"/>
+                <w:numId w:val="11"/>
               </w:numPr>
             </w:pPr>
             <w:r>
-              <w:t>Un pop-up apparait contenant un formulaire d’ajout de tâche.</w:t>
+              <w:t>Un pop-up apparaît avec une liste déroulante contenant le nom des différents travailleurs.</w:t>
             </w:r>
           </w:p>
           <w:p>
@@ -13951,20 +14572,12 @@
               <w:pStyle w:val="Paragraphedeliste"/>
               <w:numPr>
                 <w:ilvl w:val="0"/>
-                <w:numId w:val="7"/>
+                <w:numId w:val="11"/>
               </w:numPr>
             </w:pPr>
             <w:r>
-              <w:t>L’utilisateur complète les champs du formulaire avec les informations nécessaires pour la création d’une nouvelle tâche</w:t>
-            </w:r>
-            <w:r>
-              <w:t xml:space="preserve"> et </w:t>
-            </w:r>
-            <w:r>
-              <w:t>enregistre la</w:t>
-            </w:r>
-            <w:r>
-              <w:t xml:space="preserve"> nouvelle tâche en cliquant sur le bouton de confirmation.</w:t>
+              <w:lastRenderedPageBreak/>
+              <w:t>L’utilisateur choisit dans cette liste le ou les travailleurs à assigner à cette tâche.</w:t>
             </w:r>
           </w:p>
           <w:p>
@@ -13972,12 +14585,11 @@
               <w:pStyle w:val="Paragraphedeliste"/>
               <w:numPr>
                 <w:ilvl w:val="0"/>
-                <w:numId w:val="7"/>
+                <w:numId w:val="11"/>
               </w:numPr>
             </w:pPr>
             <w:r>
-              <w:lastRenderedPageBreak/>
-              <w:t>Le pop-up contenant le formulaire disparait et un message de confirmation apparait, mentionnant que le la tâche a été crée avec succès.</w:t>
+              <w:t>L’utilisateur enregistre son choix en cliquant sur le bouton de confirmation.</w:t>
             </w:r>
           </w:p>
           <w:p>
@@ -13985,11 +14597,23 @@
               <w:pStyle w:val="Paragraphedeliste"/>
               <w:numPr>
                 <w:ilvl w:val="0"/>
-                <w:numId w:val="7"/>
+                <w:numId w:val="11"/>
               </w:numPr>
             </w:pPr>
             <w:r>
-              <w:t>La liste des tâches est mise à jour avec la nouvelle tâche créée.</w:t>
+              <w:t>Le pop-up disparait et un message de confirmation apparait, mentionnant que le la tâche a été modifiée avec succès.</w:t>
+            </w:r>
+          </w:p>
+          <w:p>
+            <w:pPr>
+              <w:pStyle w:val="Paragraphedeliste"/>
+              <w:numPr>
+                <w:ilvl w:val="0"/>
+                <w:numId w:val="11"/>
+              </w:numPr>
+            </w:pPr>
+            <w:r>
+              <w:t>La liste des tâches est mise à jour avec les changements enregistrés pour la tâche en question.</w:t>
             </w:r>
           </w:p>
         </w:tc>
@@ -14062,50 +14686,67 @@
           </w:tcPr>
           <w:p>
             <w:r>
-              <w:t xml:space="preserve">Ce scénario commence au point </w:t>
-            </w:r>
-            <w:r>
-              <w:t>4</w:t>
-            </w:r>
-            <w:r>
-              <w:t xml:space="preserve"> du scénario nominal.</w:t>
-            </w:r>
-          </w:p>
-          <w:p>
-            <w:r>
-              <w:t>4</w:t>
-            </w:r>
-            <w:r>
-              <w:t xml:space="preserve">a. Un message d’erreur apparaît, mentionnant qu’une erreur s’est    </w:t>
-            </w:r>
-            <w:r>
-              <w:t xml:space="preserve">                </w:t>
-            </w:r>
-            <w:r>
-              <w:t xml:space="preserve">  </w:t>
-            </w:r>
-            <w:r>
-              <w:t xml:space="preserve">   </w:t>
-            </w:r>
-            <w:r>
-              <w:t>produite lors de l’enregistrement de la nouvelle tâche.</w:t>
-            </w:r>
-          </w:p>
-          <w:p/>
-          <w:p>
-            <w:r>
               <w:t>Ce scénario commence au point 5 du scénario nominal.</w:t>
             </w:r>
           </w:p>
           <w:p>
             <w:r>
-              <w:t>4b</w:t>
-            </w:r>
-            <w:r>
-              <w:t xml:space="preserve">. </w:t>
-            </w:r>
-            <w:r>
-              <w:t>Un message d’erreur apparaît, mentionnant qu’un ou plusieurs champs du formulaire sont incorrects. Les champs incorrects sont mis en évidence.</w:t>
+              <w:t>5a. Un message d’erreur apparaît, mentionnant qu’une erreur s’est      produite lors de l’enregistrement des modifications.</w:t>
+            </w:r>
+          </w:p>
+        </w:tc>
+      </w:tr>
+      <w:tr>
+        <w:trPr>
+          <w:trHeight w:val="123"/>
+        </w:trPr>
+        <w:tc>
+          <w:tcPr>
+            <w:tcW w:w="9062" w:type="dxa"/>
+            <w:gridSpan w:val="2"/>
+            <w:shd w:val="clear" w:color="auto" w:fill="B4C6E7" w:themeFill="accent1" w:themeFillTint="66"/>
+          </w:tcPr>
+          <w:p>
+            <w:pPr>
+              <w:rPr>
+                <w:color w:val="3B3838" w:themeColor="background2" w:themeShade="40"/>
+              </w:rPr>
+            </w:pPr>
+          </w:p>
+        </w:tc>
+      </w:tr>
+      <w:tr>
+        <w:tc>
+          <w:tcPr>
+            <w:tcW w:w="2263" w:type="dxa"/>
+          </w:tcPr>
+          <w:p>
+            <w:pPr>
+              <w:rPr>
+                <w:b/>
+                <w:bCs/>
+                <w:i/>
+                <w:iCs/>
+              </w:rPr>
+            </w:pPr>
+            <w:r>
+              <w:rPr>
+                <w:b/>
+                <w:bCs/>
+                <w:i/>
+                <w:iCs/>
+              </w:rPr>
+              <w:t>Contraintes</w:t>
+            </w:r>
+          </w:p>
+        </w:tc>
+        <w:tc>
+          <w:tcPr>
+            <w:tcW w:w="6799" w:type="dxa"/>
+          </w:tcPr>
+          <w:p>
+            <w:r>
+              <w:t>Seule une tâche en état « à réaliser » peut se voir assigner des travailleurs.</w:t>
             </w:r>
           </w:p>
         </w:tc>
@@ -14117,7 +14758,13 @@
         <w:pStyle w:val="Titre4"/>
       </w:pPr>
       <w:r>
-        <w:t>Assigner des travailleurs à une tâche</w:t>
+        <w:t xml:space="preserve">CM-G005 </w:t>
+      </w:r>
+      <w:r>
+        <w:t xml:space="preserve">Visualiser la liste des </w:t>
+      </w:r>
+      <w:r>
+        <w:t>travailleurs</w:t>
       </w:r>
     </w:p>
     <w:tbl>
@@ -14161,7 +14808,10 @@
           </w:tcPr>
           <w:p>
             <w:r>
-              <w:t>Ce cas d’utilisation permet à un utilisateur d’assigner un ou plusieurs travailleurs à une tâche.</w:t>
+              <w:t xml:space="preserve">Ce cas d’utilisation permet à un utilisateur de visualiser la liste des </w:t>
+            </w:r>
+            <w:r>
+              <w:t>travailleurs.</w:t>
             </w:r>
           </w:p>
         </w:tc>
@@ -14255,41 +14905,113 @@
               <w:pStyle w:val="Paragraphedeliste"/>
               <w:numPr>
                 <w:ilvl w:val="0"/>
-                <w:numId w:val="12"/>
+                <w:numId w:val="17"/>
               </w:numPr>
             </w:pPr>
             <w:r>
-              <w:t>Un utilisateur est connecté sur le portail en tant que gérant</w:t>
-            </w:r>
-            <w:r>
-              <w:t>.</w:t>
-            </w:r>
-          </w:p>
+              <w:t>Un utilisateur est authentifié sur le portail en tant que gérant.</w:t>
+            </w:r>
+          </w:p>
+        </w:tc>
+      </w:tr>
+      <w:tr>
+        <w:tc>
+          <w:tcPr>
+            <w:tcW w:w="2263" w:type="dxa"/>
+          </w:tcPr>
+          <w:p>
+            <w:pPr>
+              <w:rPr>
+                <w:b/>
+                <w:bCs/>
+                <w:i/>
+                <w:iCs/>
+              </w:rPr>
+            </w:pPr>
+            <w:r>
+              <w:rPr>
+                <w:b/>
+                <w:bCs/>
+                <w:i/>
+                <w:iCs/>
+              </w:rPr>
+              <w:t>Postconditions</w:t>
+            </w:r>
+          </w:p>
+        </w:tc>
+        <w:tc>
+          <w:tcPr>
+            <w:tcW w:w="6799" w:type="dxa"/>
+          </w:tcPr>
           <w:p>
             <w:pPr>
               <w:pStyle w:val="Paragraphedeliste"/>
               <w:numPr>
                 <w:ilvl w:val="0"/>
-                <w:numId w:val="12"/>
+                <w:numId w:val="17"/>
               </w:numPr>
             </w:pPr>
             <w:r>
-              <w:t>L’utilisateur est présent</w:t>
-            </w:r>
-            <w:r>
-              <w:t xml:space="preserve"> sur la page de la liste des tâches.</w:t>
-            </w:r>
-          </w:p>
+              <w:t>La liste des travailleurs est affichée.</w:t>
+            </w:r>
+          </w:p>
+        </w:tc>
+      </w:tr>
+      <w:tr>
+        <w:tc>
+          <w:tcPr>
+            <w:tcW w:w="9062" w:type="dxa"/>
+            <w:gridSpan w:val="2"/>
+            <w:shd w:val="clear" w:color="auto" w:fill="B4C6E7" w:themeFill="accent1" w:themeFillTint="66"/>
+          </w:tcPr>
+          <w:p>
+            <w:pPr>
+              <w:rPr>
+                <w:color w:val="3B3838" w:themeColor="background2" w:themeShade="40"/>
+              </w:rPr>
+            </w:pPr>
+          </w:p>
+        </w:tc>
+      </w:tr>
+      <w:tr>
+        <w:tc>
+          <w:tcPr>
+            <w:tcW w:w="2263" w:type="dxa"/>
+          </w:tcPr>
+          <w:p>
+            <w:pPr>
+              <w:rPr>
+                <w:b/>
+                <w:bCs/>
+                <w:i/>
+                <w:iCs/>
+              </w:rPr>
+            </w:pPr>
+            <w:r>
+              <w:rPr>
+                <w:b/>
+                <w:bCs/>
+                <w:i/>
+                <w:iCs/>
+              </w:rPr>
+              <w:t>Scénario nominal</w:t>
+            </w:r>
+          </w:p>
+        </w:tc>
+        <w:tc>
+          <w:tcPr>
+            <w:tcW w:w="6799" w:type="dxa"/>
+          </w:tcPr>
           <w:p>
             <w:pPr>
               <w:pStyle w:val="Paragraphedeliste"/>
               <w:numPr>
                 <w:ilvl w:val="0"/>
-                <w:numId w:val="12"/>
+                <w:numId w:val="39"/>
               </w:numPr>
             </w:pPr>
             <w:r>
-              <w:t>Il existe au moins une tâche en état « à réaliser » dans la base de données ».</w:t>
+              <w:t>L’utilisateur sélectionne l’onglet « Travailleurs » dans le menu de navigation.</w:t>
             </w:r>
           </w:p>
           <w:p>
@@ -14297,11 +15019,11 @@
               <w:pStyle w:val="Paragraphedeliste"/>
               <w:numPr>
                 <w:ilvl w:val="0"/>
-                <w:numId w:val="12"/>
+                <w:numId w:val="39"/>
               </w:numPr>
             </w:pPr>
             <w:r>
-              <w:t>Il existe au moins un travailleur disponible dans la base de données.</w:t>
+              <w:t>L’utilisateur est redirigé vers la page de la liste des travailleurs. Les travailleurs sont affichés sous forme de liste.</w:t>
             </w:r>
           </w:p>
         </w:tc>
@@ -14327,7 +15049,7 @@
                 <w:i/>
                 <w:iCs/>
               </w:rPr>
-              <w:t>Postconditions</w:t>
+              <w:t>Scénario alternatif</w:t>
             </w:r>
           </w:p>
         </w:tc>
@@ -14336,32 +15058,9 @@
             <w:tcW w:w="6799" w:type="dxa"/>
           </w:tcPr>
           <w:p>
-            <w:pPr>
-              <w:pStyle w:val="Paragraphedeliste"/>
-              <w:numPr>
-                <w:ilvl w:val="0"/>
-                <w:numId w:val="12"/>
-              </w:numPr>
-            </w:pPr>
-            <w:r>
-              <w:t>Un lien d’assignation a été créé en base de données entre un ou plusieurs travailleurs et une tâche.</w:t>
-            </w:r>
-          </w:p>
-        </w:tc>
-      </w:tr>
-      <w:tr>
-        <w:tc>
-          <w:tcPr>
-            <w:tcW w:w="9062" w:type="dxa"/>
-            <w:gridSpan w:val="2"/>
-            <w:shd w:val="clear" w:color="auto" w:fill="B4C6E7" w:themeFill="accent1" w:themeFillTint="66"/>
-          </w:tcPr>
-          <w:p>
-            <w:pPr>
-              <w:rPr>
-                <w:color w:val="3B3838" w:themeColor="background2" w:themeShade="40"/>
-              </w:rPr>
-            </w:pPr>
+            <w:r>
+              <w:t>/</w:t>
+            </w:r>
           </w:p>
         </w:tc>
       </w:tr>
@@ -14386,7 +15085,7 @@
                 <w:i/>
                 <w:iCs/>
               </w:rPr>
-              <w:t>Scénario nominal</w:t>
+              <w:t>Scénario d’erreur</w:t>
             </w:r>
           </w:p>
         </w:tc>
@@ -14395,229 +15094,27 @@
             <w:tcW w:w="6799" w:type="dxa"/>
           </w:tcPr>
           <w:p>
-            <w:pPr>
-              <w:pStyle w:val="Paragraphedeliste"/>
-              <w:numPr>
-                <w:ilvl w:val="0"/>
-                <w:numId w:val="11"/>
-              </w:numPr>
-            </w:pPr>
-            <w:r>
-              <w:t>L’utilisateur sélectionne l’option d’assignation de travailleur pour la tâche de son choix dans la liste.</w:t>
-            </w:r>
-          </w:p>
-          <w:p>
-            <w:pPr>
-              <w:pStyle w:val="Paragraphedeliste"/>
-              <w:numPr>
-                <w:ilvl w:val="0"/>
-                <w:numId w:val="11"/>
-              </w:numPr>
-            </w:pPr>
-            <w:r>
-              <w:t>Un pop-up apparaît avec une liste déroulante contenant le nom des différents travailleurs.</w:t>
-            </w:r>
-          </w:p>
-          <w:p>
-            <w:pPr>
-              <w:pStyle w:val="Paragraphedeliste"/>
-              <w:numPr>
-                <w:ilvl w:val="0"/>
-                <w:numId w:val="11"/>
-              </w:numPr>
-            </w:pPr>
-            <w:r>
-              <w:t>L’utilisateur choisit dans cette liste le ou les travailleurs à assigner à cette tâche.</w:t>
-            </w:r>
-          </w:p>
-          <w:p>
-            <w:pPr>
-              <w:pStyle w:val="Paragraphedeliste"/>
-              <w:numPr>
-                <w:ilvl w:val="0"/>
-                <w:numId w:val="11"/>
-              </w:numPr>
-            </w:pPr>
-            <w:r>
-              <w:t>L’utilisateur enregistre son choix en cliquant sur le bouton de confirmation.</w:t>
-            </w:r>
-          </w:p>
-          <w:p>
-            <w:pPr>
-              <w:pStyle w:val="Paragraphedeliste"/>
-              <w:numPr>
-                <w:ilvl w:val="0"/>
-                <w:numId w:val="11"/>
-              </w:numPr>
-            </w:pPr>
-            <w:r>
-              <w:t>Le pop-up disparait et un message de confirmation apparait, mentionnant que le la tâche a été modifiée avec succès.</w:t>
-            </w:r>
-          </w:p>
-          <w:p>
-            <w:pPr>
-              <w:pStyle w:val="Paragraphedeliste"/>
-              <w:numPr>
-                <w:ilvl w:val="0"/>
-                <w:numId w:val="11"/>
-              </w:numPr>
-            </w:pPr>
-            <w:r>
-              <w:t>La liste des tâches est mise à jour avec les changements enregistrés pour la tâche en question.</w:t>
-            </w:r>
-          </w:p>
-        </w:tc>
-      </w:tr>
-      <w:tr>
-        <w:tc>
-          <w:tcPr>
-            <w:tcW w:w="2263" w:type="dxa"/>
-          </w:tcPr>
-          <w:p>
-            <w:pPr>
-              <w:rPr>
-                <w:b/>
-                <w:bCs/>
-                <w:i/>
-                <w:iCs/>
-              </w:rPr>
-            </w:pPr>
-            <w:r>
-              <w:rPr>
-                <w:b/>
-                <w:bCs/>
-                <w:i/>
-                <w:iCs/>
-              </w:rPr>
-              <w:t>Scénario alternatif</w:t>
-            </w:r>
-          </w:p>
-        </w:tc>
-        <w:tc>
-          <w:tcPr>
-            <w:tcW w:w="6799" w:type="dxa"/>
-          </w:tcPr>
-          <w:p>
             <w:r>
               <w:t>/</w:t>
             </w:r>
           </w:p>
         </w:tc>
       </w:tr>
-      <w:tr>
-        <w:tc>
-          <w:tcPr>
-            <w:tcW w:w="2263" w:type="dxa"/>
-          </w:tcPr>
-          <w:p>
-            <w:pPr>
-              <w:rPr>
-                <w:b/>
-                <w:bCs/>
-                <w:i/>
-                <w:iCs/>
-              </w:rPr>
-            </w:pPr>
-            <w:r>
-              <w:rPr>
-                <w:b/>
-                <w:bCs/>
-                <w:i/>
-                <w:iCs/>
-              </w:rPr>
-              <w:t>Scénario d’erreur</w:t>
-            </w:r>
-          </w:p>
-        </w:tc>
-        <w:tc>
-          <w:tcPr>
-            <w:tcW w:w="6799" w:type="dxa"/>
-          </w:tcPr>
-          <w:p>
-            <w:r>
-              <w:t>Ce scénario commence au point 5 du scénario nominal.</w:t>
-            </w:r>
-          </w:p>
-          <w:p>
-            <w:r>
-              <w:t>5a. Un message d’erreur apparaît, mentionnant qu’une erreur s’est      produite lors de l’enregistrement des modifications.</w:t>
-            </w:r>
-          </w:p>
-        </w:tc>
-      </w:tr>
-      <w:tr>
-        <w:trPr>
-          <w:trHeight w:val="123"/>
-        </w:trPr>
-        <w:tc>
-          <w:tcPr>
-            <w:tcW w:w="9062" w:type="dxa"/>
-            <w:gridSpan w:val="2"/>
-            <w:shd w:val="clear" w:color="auto" w:fill="B4C6E7" w:themeFill="accent1" w:themeFillTint="66"/>
-          </w:tcPr>
-          <w:p>
-            <w:pPr>
-              <w:rPr>
-                <w:color w:val="3B3838" w:themeColor="background2" w:themeShade="40"/>
-              </w:rPr>
-            </w:pPr>
-          </w:p>
-        </w:tc>
-      </w:tr>
-      <w:tr>
-        <w:tc>
-          <w:tcPr>
-            <w:tcW w:w="2263" w:type="dxa"/>
-          </w:tcPr>
-          <w:p>
-            <w:pPr>
-              <w:rPr>
-                <w:b/>
-                <w:bCs/>
-                <w:i/>
-                <w:iCs/>
-              </w:rPr>
-            </w:pPr>
-            <w:r>
-              <w:rPr>
-                <w:b/>
-                <w:bCs/>
-                <w:i/>
-                <w:iCs/>
-              </w:rPr>
-              <w:t>Contraintes</w:t>
-            </w:r>
-          </w:p>
-        </w:tc>
-        <w:tc>
-          <w:tcPr>
-            <w:tcW w:w="6799" w:type="dxa"/>
-          </w:tcPr>
-          <w:p>
-            <w:r>
-              <w:t xml:space="preserve">Seule une tâche en état </w:t>
-            </w:r>
-            <w:r>
-              <w:t>« à</w:t>
-            </w:r>
-            <w:r>
-              <w:t xml:space="preserve"> réaliser » peut se voir assigner des travailleurs.</w:t>
-            </w:r>
-          </w:p>
-        </w:tc>
-      </w:tr>
     </w:tbl>
-    <w:p/>
+    <w:p>
+      <w:pPr>
+        <w:jc w:val="both"/>
+      </w:pPr>
+    </w:p>
     <w:p>
       <w:pPr>
         <w:pStyle w:val="Titre4"/>
-        <w:jc w:val="both"/>
-      </w:pPr>
-      <w:r>
-        <w:t>Modifier une t</w:t>
-      </w:r>
-      <w:r>
-        <w:t>âche</w:t>
+      </w:pPr>
+      <w:r>
+        <w:t xml:space="preserve">CM-G006 </w:t>
+      </w:r>
+      <w:r>
+        <w:t>Créer un utilisateur travailleur</w:t>
       </w:r>
     </w:p>
     <w:tbl>
@@ -14660,11 +15157,8 @@
             <w:tcW w:w="6799" w:type="dxa"/>
           </w:tcPr>
           <w:p>
-            <w:pPr>
-              <w:jc w:val="both"/>
-            </w:pPr>
-            <w:r>
-              <w:t>Ce cas d’utilisation permet à un utilisateur de modifier une tâche.</w:t>
+            <w:r>
+              <w:t>Ce cas d’utilisation permet à un utilisateur de créer un utilisateur « travailleur ».</w:t>
             </w:r>
           </w:p>
         </w:tc>
@@ -14690,7 +15184,6 @@
                 <w:i/>
                 <w:iCs/>
               </w:rPr>
-              <w:lastRenderedPageBreak/>
               <w:t>Acteurs</w:t>
             </w:r>
           </w:p>
@@ -14759,14 +15252,11 @@
               <w:pStyle w:val="Paragraphedeliste"/>
               <w:numPr>
                 <w:ilvl w:val="0"/>
-                <w:numId w:val="15"/>
+                <w:numId w:val="17"/>
               </w:numPr>
             </w:pPr>
             <w:r>
-              <w:t>Un utilisateur est connecté sur le portail en tant que gérant</w:t>
-            </w:r>
-            <w:r>
-              <w:t>.</w:t>
+              <w:t xml:space="preserve">Un utilisateur est authentifié sur le portail en tant que gérant. </w:t>
             </w:r>
           </w:p>
           <w:p>
@@ -14774,27 +15264,71 @@
               <w:pStyle w:val="Paragraphedeliste"/>
               <w:numPr>
                 <w:ilvl w:val="0"/>
-                <w:numId w:val="15"/>
+                <w:numId w:val="17"/>
               </w:numPr>
             </w:pPr>
             <w:r>
-              <w:t>L’utilisateur est présent</w:t>
-            </w:r>
-            <w:r>
-              <w:t xml:space="preserve"> sur la page de la liste des tâches.</w:t>
-            </w:r>
-          </w:p>
+              <w:t>L’utilisateur est présent sur la page de la liste des travailleurs.</w:t>
+            </w:r>
+          </w:p>
+        </w:tc>
+      </w:tr>
+      <w:tr>
+        <w:tc>
+          <w:tcPr>
+            <w:tcW w:w="2263" w:type="dxa"/>
+          </w:tcPr>
+          <w:p>
+            <w:pPr>
+              <w:rPr>
+                <w:b/>
+                <w:bCs/>
+                <w:i/>
+                <w:iCs/>
+              </w:rPr>
+            </w:pPr>
+            <w:r>
+              <w:rPr>
+                <w:b/>
+                <w:bCs/>
+                <w:i/>
+                <w:iCs/>
+              </w:rPr>
+              <w:t>Postconditions</w:t>
+            </w:r>
+          </w:p>
+        </w:tc>
+        <w:tc>
+          <w:tcPr>
+            <w:tcW w:w="6799" w:type="dxa"/>
+          </w:tcPr>
           <w:p>
             <w:pPr>
               <w:pStyle w:val="Paragraphedeliste"/>
               <w:numPr>
                 <w:ilvl w:val="0"/>
-                <w:numId w:val="15"/>
+                <w:numId w:val="17"/>
               </w:numPr>
             </w:pPr>
             <w:r>
-              <w:t>Il existe au moins une tâche en état « à réaliser » dans la base de données ».</w:t>
-            </w:r>
+              <w:t>Un nouvel utilisateur avec le rôle de travailleur a été créé en base de données.</w:t>
+            </w:r>
+          </w:p>
+        </w:tc>
+      </w:tr>
+      <w:tr>
+        <w:tc>
+          <w:tcPr>
+            <w:tcW w:w="9062" w:type="dxa"/>
+            <w:gridSpan w:val="2"/>
+            <w:shd w:val="clear" w:color="auto" w:fill="B4C6E7" w:themeFill="accent1" w:themeFillTint="66"/>
+          </w:tcPr>
+          <w:p>
+            <w:pPr>
+              <w:rPr>
+                <w:color w:val="3B3838" w:themeColor="background2" w:themeShade="40"/>
+              </w:rPr>
+            </w:pPr>
           </w:p>
         </w:tc>
       </w:tr>
@@ -14819,7 +15353,7 @@
                 <w:i/>
                 <w:iCs/>
               </w:rPr>
-              <w:t>Postconditions</w:t>
+              <w:t>Scénario nominal</w:t>
             </w:r>
           </w:p>
         </w:tc>
@@ -14832,82 +15366,23 @@
               <w:pStyle w:val="Paragraphedeliste"/>
               <w:numPr>
                 <w:ilvl w:val="0"/>
-                <w:numId w:val="15"/>
+                <w:numId w:val="20"/>
               </w:numPr>
             </w:pPr>
             <w:r>
-              <w:t>La tâche a été modifiée en base de données.</w:t>
-            </w:r>
-          </w:p>
-        </w:tc>
-      </w:tr>
-      <w:tr>
-        <w:tc>
-          <w:tcPr>
-            <w:tcW w:w="9062" w:type="dxa"/>
-            <w:gridSpan w:val="2"/>
-            <w:shd w:val="clear" w:color="auto" w:fill="B4C6E7" w:themeFill="accent1" w:themeFillTint="66"/>
-          </w:tcPr>
-          <w:p>
-            <w:pPr>
-              <w:rPr>
-                <w:color w:val="3B3838" w:themeColor="background2" w:themeShade="40"/>
-              </w:rPr>
-            </w:pPr>
-          </w:p>
-        </w:tc>
-      </w:tr>
-      <w:tr>
-        <w:tc>
-          <w:tcPr>
-            <w:tcW w:w="2263" w:type="dxa"/>
-          </w:tcPr>
-          <w:p>
-            <w:pPr>
-              <w:rPr>
-                <w:b/>
-                <w:bCs/>
-                <w:i/>
-                <w:iCs/>
-              </w:rPr>
-            </w:pPr>
-            <w:r>
-              <w:rPr>
-                <w:b/>
-                <w:bCs/>
-                <w:i/>
-                <w:iCs/>
-              </w:rPr>
-              <w:t>Scénario nominal</w:t>
-            </w:r>
-          </w:p>
-        </w:tc>
-        <w:tc>
-          <w:tcPr>
-            <w:tcW w:w="6799" w:type="dxa"/>
-          </w:tcPr>
+              <w:t>L’utilisateur sélectionne l’option de création d’un utilisateur travailleur, en cliquant sur le bouton prévu à cet effet.</w:t>
+            </w:r>
+          </w:p>
           <w:p>
             <w:pPr>
               <w:pStyle w:val="Paragraphedeliste"/>
               <w:numPr>
                 <w:ilvl w:val="0"/>
-                <w:numId w:val="18"/>
+                <w:numId w:val="20"/>
               </w:numPr>
             </w:pPr>
             <w:r>
-              <w:t>L’utilisateur sélectionne l’option d</w:t>
-            </w:r>
-            <w:r>
-              <w:t>e modification</w:t>
-            </w:r>
-            <w:r>
-              <w:t xml:space="preserve"> d’une tâche</w:t>
-            </w:r>
-            <w:r>
-              <w:t xml:space="preserve"> pour la tâche de son choix dans la liste</w:t>
-            </w:r>
-            <w:r>
-              <w:t>.</w:t>
+              <w:t>Un pop-up apparaît, contenant un formulaire pour la création d’un utilisateur travailleur.</w:t>
             </w:r>
           </w:p>
           <w:p>
@@ -14915,14 +15390,11 @@
               <w:pStyle w:val="Paragraphedeliste"/>
               <w:numPr>
                 <w:ilvl w:val="0"/>
-                <w:numId w:val="18"/>
+                <w:numId w:val="20"/>
               </w:numPr>
             </w:pPr>
             <w:r>
-              <w:t xml:space="preserve">Un pop-up apparait contenant un formulaire </w:t>
-            </w:r>
-            <w:r>
-              <w:t>pré complété avec les informations de la tâche choisie.</w:t>
+              <w:t>L’utilisateur remplit les champs du formulaire avec les informations du nouveau travailleur à créer et enregistre le nouveau travailleur en cliquant sur le bouton de confirmation.</w:t>
             </w:r>
           </w:p>
           <w:p>
@@ -14930,26 +15402,12 @@
               <w:pStyle w:val="Paragraphedeliste"/>
               <w:numPr>
                 <w:ilvl w:val="0"/>
-                <w:numId w:val="18"/>
+                <w:numId w:val="20"/>
               </w:numPr>
             </w:pPr>
             <w:r>
-              <w:t xml:space="preserve">L’utilisateur modifie les champs </w:t>
-            </w:r>
-            <w:r>
-              <w:t>souhaités</w:t>
-            </w:r>
-            <w:r>
-              <w:t xml:space="preserve"> et </w:t>
-            </w:r>
-            <w:r>
-              <w:t>enregistre l</w:t>
-            </w:r>
-            <w:r>
-              <w:t xml:space="preserve">es modifications </w:t>
-            </w:r>
-            <w:r>
-              <w:t>en cliquant sur le bouton de confirmation.</w:t>
+              <w:lastRenderedPageBreak/>
+              <w:t>Le pop-up de création disparait et un message de confirmation apparaît, mentionnant qu’un nouveau travailleur a été créé avec succès.</w:t>
             </w:r>
           </w:p>
           <w:p>
@@ -14957,35 +15415,11 @@
               <w:pStyle w:val="Paragraphedeliste"/>
               <w:numPr>
                 <w:ilvl w:val="0"/>
-                <w:numId w:val="18"/>
+                <w:numId w:val="20"/>
               </w:numPr>
             </w:pPr>
             <w:r>
-              <w:t xml:space="preserve">Le pop-up contenant le formulaire disparait et un message de confirmation apparait, mentionnant que le la tâche a été </w:t>
-            </w:r>
-            <w:r>
-              <w:t>modifiée</w:t>
-            </w:r>
-            <w:r>
-              <w:t xml:space="preserve"> avec succès.</w:t>
-            </w:r>
-          </w:p>
-          <w:p>
-            <w:pPr>
-              <w:pStyle w:val="Paragraphedeliste"/>
-              <w:numPr>
-                <w:ilvl w:val="0"/>
-                <w:numId w:val="18"/>
-              </w:numPr>
-            </w:pPr>
-            <w:r>
-              <w:t>La liste des tâches est mise à jour avec l</w:t>
-            </w:r>
-            <w:r>
-              <w:t>es informations mises à jour pour la tâche modifiée</w:t>
-            </w:r>
-            <w:r>
-              <w:t>.</w:t>
+              <w:t>La liste des travailleurs est mise à jour avec le nouveau travailleur.</w:t>
             </w:r>
           </w:p>
         </w:tc>
@@ -15011,6 +15445,7 @@
                 <w:i/>
                 <w:iCs/>
               </w:rPr>
+              <w:lastRenderedPageBreak/>
               <w:t>Scénario alternatif</w:t>
             </w:r>
           </w:p>
@@ -15057,105 +15492,12 @@
           </w:tcPr>
           <w:p>
             <w:r>
-              <w:t xml:space="preserve">Ce scénario commence au point </w:t>
-            </w:r>
-            <w:r>
-              <w:t>4</w:t>
-            </w:r>
-            <w:r>
-              <w:t xml:space="preserve"> du scénario nominal.</w:t>
-            </w:r>
-          </w:p>
-          <w:p>
-            <w:r>
-              <w:t>4</w:t>
-            </w:r>
-            <w:r>
-              <w:t xml:space="preserve">a. Un message d’erreur apparaît, mentionnant qu’une erreur s’est                         produite lors de l’enregistrement </w:t>
-            </w:r>
-            <w:r>
-              <w:t>des modifications</w:t>
-            </w:r>
-            <w:r>
-              <w:t>.</w:t>
-            </w:r>
-          </w:p>
-          <w:p/>
-          <w:p>
-            <w:r>
-              <w:t xml:space="preserve">Ce scénario commence au point </w:t>
-            </w:r>
-            <w:r>
-              <w:t>4</w:t>
-            </w:r>
-            <w:r>
-              <w:t xml:space="preserve"> du scénario nominal.</w:t>
-            </w:r>
-          </w:p>
-          <w:p>
-            <w:r>
-              <w:t>4</w:t>
-            </w:r>
-            <w:r>
-              <w:t xml:space="preserve">b. </w:t>
-            </w:r>
-            <w:r>
-              <w:t>Un message d’erreur apparaît, mentionnant qu’un ou plusieurs champs du formulaire sont incorrects. Les champs incorrects sont mis en évidence.</w:t>
-            </w:r>
-          </w:p>
-        </w:tc>
-      </w:tr>
-      <w:tr>
-        <w:trPr>
-          <w:trHeight w:val="123"/>
-        </w:trPr>
-        <w:tc>
-          <w:tcPr>
-            <w:tcW w:w="9062" w:type="dxa"/>
-            <w:gridSpan w:val="2"/>
-            <w:shd w:val="clear" w:color="auto" w:fill="B4C6E7" w:themeFill="accent1" w:themeFillTint="66"/>
-          </w:tcPr>
-          <w:p>
-            <w:pPr>
-              <w:rPr>
-                <w:color w:val="3B3838" w:themeColor="background2" w:themeShade="40"/>
-              </w:rPr>
-            </w:pPr>
-          </w:p>
-        </w:tc>
-      </w:tr>
-      <w:tr>
-        <w:tc>
-          <w:tcPr>
-            <w:tcW w:w="2263" w:type="dxa"/>
-          </w:tcPr>
-          <w:p>
-            <w:pPr>
-              <w:rPr>
-                <w:b/>
-                <w:bCs/>
-                <w:i/>
-                <w:iCs/>
-              </w:rPr>
-            </w:pPr>
-            <w:r>
-              <w:rPr>
-                <w:b/>
-                <w:bCs/>
-                <w:i/>
-                <w:iCs/>
-              </w:rPr>
-              <w:t>Contraintes</w:t>
-            </w:r>
-          </w:p>
-        </w:tc>
-        <w:tc>
-          <w:tcPr>
-            <w:tcW w:w="6799" w:type="dxa"/>
-          </w:tcPr>
-          <w:p>
-            <w:r>
-              <w:t>Seules les tâches en état « à réaliser » peuvent être modifiées.</w:t>
+              <w:t>Ce scénario d’erreur commence au point 4 du scénario nominal.</w:t>
+            </w:r>
+          </w:p>
+          <w:p>
+            <w:r>
+              <w:t>4a. Un message d’erreur apparaît, mentionnant qu’un ou plusieurs champs du formulaire sont incorrects. Les champs concernés du formulaire sont mis en évidence.</w:t>
             </w:r>
           </w:p>
         </w:tc>
@@ -15166,6 +15508,9 @@
       <w:pPr>
         <w:pStyle w:val="Titre4"/>
       </w:pPr>
+      <w:r>
+        <w:t xml:space="preserve">CM-G007 </w:t>
+      </w:r>
       <w:r>
         <w:t>Créer</w:t>
       </w:r>
@@ -15566,7 +15911,6 @@
           </w:p>
           <w:p>
             <w:r>
-              <w:lastRenderedPageBreak/>
               <w:t>4</w:t>
             </w:r>
             <w:r>
@@ -15592,6 +15936,9 @@
       <w:pPr>
         <w:pStyle w:val="Titre4"/>
       </w:pPr>
+      <w:r>
+        <w:t xml:space="preserve">CM-G008 </w:t>
+      </w:r>
       <w:r>
         <w:t>Modifier un animal</w:t>
       </w:r>
@@ -15915,6 +16262,7 @@
               </w:numPr>
             </w:pPr>
             <w:r>
+              <w:lastRenderedPageBreak/>
               <w:t xml:space="preserve">Un popup apparaît, contenant un formulaire pour la </w:t>
             </w:r>
             <w:r>
@@ -16037,6 +16385,7 @@
                 <w:i/>
                 <w:iCs/>
               </w:rPr>
+              <w:lastRenderedPageBreak/>
               <w:t>Scénario alternatif</w:t>
             </w:r>
           </w:p>
@@ -16146,6 +16495,9 @@
       <w:pPr>
         <w:pStyle w:val="Titre4"/>
       </w:pPr>
+      <w:r>
+        <w:t xml:space="preserve">CM-G009 </w:t>
+      </w:r>
       <w:r>
         <w:t>Créer un groupe</w:t>
       </w:r>
@@ -16415,7 +16767,6 @@
               </w:numPr>
             </w:pPr>
             <w:r>
-              <w:lastRenderedPageBreak/>
               <w:t>Un popup apparaît, contenant un formulaire pour la création d’un groupe.</w:t>
             </w:r>
           </w:p>
@@ -16478,7 +16829,6 @@
                 <w:i/>
                 <w:iCs/>
               </w:rPr>
-              <w:lastRenderedPageBreak/>
               <w:t>Scénario alternatif</w:t>
             </w:r>
           </w:p>
@@ -16548,10 +16898,15 @@
       </w:tr>
     </w:tbl>
     <w:p/>
+    <w:p/>
     <w:p>
       <w:pPr>
         <w:pStyle w:val="Titre4"/>
       </w:pPr>
+      <w:r>
+        <w:lastRenderedPageBreak/>
+        <w:t xml:space="preserve">CM-G010 </w:t>
+      </w:r>
       <w:r>
         <w:t xml:space="preserve">Modifier un groupe </w:t>
       </w:r>
@@ -16970,7 +17325,9 @@
         <w:jc w:val="both"/>
       </w:pPr>
       <w:r>
-        <w:lastRenderedPageBreak/>
+        <w:t xml:space="preserve">CM-G011 </w:t>
+      </w:r>
+      <w:r>
         <w:t>Créer</w:t>
       </w:r>
       <w:r>
@@ -17393,6 +17750,7 @@
           </w:p>
           <w:p>
             <w:r>
+              <w:lastRenderedPageBreak/>
               <w:t>4a. Un message d’erreur apparait, mentionnant qu’une erreur s’est produite et que l’</w:t>
             </w:r>
             <w:r>
@@ -17431,6 +17789,9 @@
       <w:pPr>
         <w:pStyle w:val="Titre4"/>
       </w:pPr>
+      <w:r>
+        <w:t xml:space="preserve">CM-G012 </w:t>
+      </w:r>
       <w:r>
         <w:t>Modifier un enclos</w:t>
       </w:r>
@@ -17891,7 +18252,6 @@
           </w:p>
           <w:p>
             <w:r>
-              <w:lastRenderedPageBreak/>
               <w:t>4</w:t>
             </w:r>
             <w:r>
@@ -17938,6 +18298,9 @@
       <w:pPr>
         <w:pStyle w:val="Titre4"/>
       </w:pPr>
+      <w:r>
+        <w:t xml:space="preserve">CM-G013 </w:t>
+      </w:r>
       <w:r>
         <w:t>Visualiser les statistiques du troupeau</w:t>
       </w:r>
@@ -18195,6 +18558,7 @@
               </w:numPr>
             </w:pPr>
             <w:r>
+              <w:lastRenderedPageBreak/>
               <w:t xml:space="preserve">L’utilisateur est redirigé vers la page des statistiques du troupeau. Sont affichées : </w:t>
             </w:r>
           </w:p>
@@ -18269,6 +18633,7 @@
                 <w:i/>
                 <w:iCs/>
               </w:rPr>
+              <w:lastRenderedPageBreak/>
               <w:t>Scénario alternatif</w:t>
             </w:r>
           </w:p>
@@ -18326,6 +18691,9 @@
       <w:pPr>
         <w:pStyle w:val="Titre4"/>
       </w:pPr>
+      <w:r>
+        <w:t xml:space="preserve">CM-T001 </w:t>
+      </w:r>
       <w:r>
         <w:t>Visualiser la liste des tâches assignées</w:t>
       </w:r>
@@ -18685,7 +19053,9 @@
         <w:pStyle w:val="Titre4"/>
       </w:pPr>
       <w:r>
-        <w:lastRenderedPageBreak/>
+        <w:t xml:space="preserve">CM-T002 </w:t>
+      </w:r>
+      <w:r>
         <w:t>Mettre à jour le statut d’une tâche</w:t>
       </w:r>
     </w:p>
@@ -18990,6 +19360,7 @@
               </w:numPr>
             </w:pPr>
             <w:r>
+              <w:lastRenderedPageBreak/>
               <w:t>La liste des tâches est mise à jour avec le nouveau statut de la tâche concernée.</w:t>
             </w:r>
           </w:p>
@@ -19016,6 +19387,7 @@
                 <w:i/>
                 <w:iCs/>
               </w:rPr>
+              <w:lastRenderedPageBreak/>
               <w:t>Scénario alternatif</w:t>
             </w:r>
           </w:p>
@@ -19140,6 +19512,9 @@
       <w:pPr>
         <w:pStyle w:val="Titre4"/>
       </w:pPr>
+      <w:r>
+        <w:t xml:space="preserve">CM-T003 </w:t>
+      </w:r>
       <w:r>
         <w:t>Transférer des animaux</w:t>
       </w:r>
@@ -19433,7 +19808,6 @@
               </w:numPr>
             </w:pPr>
             <w:r>
-              <w:lastRenderedPageBreak/>
               <w:t xml:space="preserve">L’utilisateur sélectionne dans la liste déroulante </w:t>
             </w:r>
             <w:r>
@@ -19523,7 +19897,6 @@
                 <w:i/>
                 <w:iCs/>
               </w:rPr>
-              <w:lastRenderedPageBreak/>
               <w:t>Scénario alternatif</w:t>
             </w:r>
           </w:p>
@@ -19592,6 +19965,7 @@
                 <w:i/>
                 <w:iCs/>
               </w:rPr>
+              <w:lastRenderedPageBreak/>
               <w:t>Scénario d’erreur</w:t>
             </w:r>
           </w:p>
@@ -19630,6 +20004,9 @@
       <w:pPr>
         <w:pStyle w:val="Titre4"/>
       </w:pPr>
+      <w:r>
+        <w:t xml:space="preserve">CM-T004 </w:t>
+      </w:r>
       <w:r>
         <w:t>Transférer des animaux entre enclos</w:t>
       </w:r>
@@ -19947,7 +20324,6 @@
               </w:numPr>
             </w:pPr>
             <w:r>
-              <w:lastRenderedPageBreak/>
               <w:t>Le popup disparaît et un message de confirmation est affiché, mentionnant que les enclos concernés ont été mis à jour avec succès.</w:t>
             </w:r>
           </w:p>
@@ -19986,7 +20362,6 @@
                 <w:i/>
                 <w:iCs/>
               </w:rPr>
-              <w:lastRenderedPageBreak/>
               <w:t>Scénario alternatif</w:t>
             </w:r>
           </w:p>
@@ -20062,11 +20437,17 @@
       </w:tr>
     </w:tbl>
     <w:p/>
+    <w:p/>
+    <w:p/>
     <w:p>
       <w:pPr>
         <w:pStyle w:val="Titre4"/>
         <w:jc w:val="both"/>
       </w:pPr>
+      <w:r>
+        <w:lastRenderedPageBreak/>
+        <w:t xml:space="preserve">CM-T005 </w:t>
+      </w:r>
       <w:r>
         <w:t>Encoder une traite</w:t>
       </w:r>
@@ -20486,7 +20867,6 @@
           </w:p>
           <w:p>
             <w:r>
-              <w:lastRenderedPageBreak/>
               <w:t>4</w:t>
             </w:r>
             <w:r>
@@ -20558,8 +20938,75 @@
     </w:p>
     <w:p>
       <w:pPr>
+        <w:jc w:val="both"/>
+      </w:pPr>
+      <w:r>
+        <w:rPr>
+          <w:noProof/>
+        </w:rPr>
+        <w:lastRenderedPageBreak/>
+        <w:drawing>
+          <wp:inline distT="0" distB="0" distL="0" distR="0" wp14:anchorId="5C4FE175" wp14:editId="31B136BE">
+            <wp:extent cx="5760720" cy="3282315"/>
+            <wp:effectExtent l="0" t="0" r="0" b="0"/>
+            <wp:docPr id="884407734" name="Image 33" descr="Une image contenant texte, capture d’écran, diagramme, Rectangle&#10;&#10;Le contenu généré par l’IA peut être incorrect."/>
+            <wp:cNvGraphicFramePr>
+              <a:graphicFrameLocks xmlns:a="http://schemas.openxmlformats.org/drawingml/2006/main" noChangeAspect="1"/>
+            </wp:cNvGraphicFramePr>
+            <a:graphic xmlns:a="http://schemas.openxmlformats.org/drawingml/2006/main">
+              <a:graphicData uri="http://schemas.openxmlformats.org/drawingml/2006/picture">
+                <pic:pic xmlns:pic="http://schemas.openxmlformats.org/drawingml/2006/picture">
+                  <pic:nvPicPr>
+                    <pic:cNvPr id="884407734" name="Image 33" descr="Une image contenant texte, capture d’écran, diagramme, Rectangle&#10;&#10;Le contenu généré par l’IA peut être incorrect."/>
+                    <pic:cNvPicPr>
+                      <a:picLocks noChangeAspect="1" noChangeArrowheads="1"/>
+                    </pic:cNvPicPr>
+                  </pic:nvPicPr>
+                  <pic:blipFill>
+                    <a:blip r:embed="rId29">
+                      <a:extLst>
+                        <a:ext uri="{28A0092B-C50C-407E-A947-70E740481C1C}">
+                          <a14:useLocalDpi xmlns:a14="http://schemas.microsoft.com/office/drawing/2010/main" val="0"/>
+                        </a:ext>
+                      </a:extLst>
+                    </a:blip>
+                    <a:srcRect/>
+                    <a:stretch>
+                      <a:fillRect/>
+                    </a:stretch>
+                  </pic:blipFill>
+                  <pic:spPr bwMode="auto">
+                    <a:xfrm>
+                      <a:off x="0" y="0"/>
+                      <a:ext cx="5760720" cy="3282315"/>
+                    </a:xfrm>
+                    <a:prstGeom prst="rect">
+                      <a:avLst/>
+                    </a:prstGeom>
+                    <a:noFill/>
+                    <a:ln>
+                      <a:noFill/>
+                    </a:ln>
+                  </pic:spPr>
+                </pic:pic>
+              </a:graphicData>
+            </a:graphic>
+          </wp:inline>
+        </w:drawing>
+      </w:r>
+    </w:p>
+    <w:p>
+      <w:pPr>
+        <w:jc w:val="both"/>
+      </w:pPr>
+    </w:p>
+    <w:p>
+      <w:pPr>
         <w:pStyle w:val="Titre4"/>
       </w:pPr>
+      <w:r>
+        <w:t xml:space="preserve">CM-T006 </w:t>
+      </w:r>
       <w:r>
         <w:t>Encoder une alerte pour un enclos</w:t>
       </w:r>
@@ -20953,6 +21400,9 @@
         <w:jc w:val="both"/>
       </w:pPr>
       <w:r>
+        <w:t xml:space="preserve">CM-T007 </w:t>
+      </w:r>
+      <w:r>
         <w:t>Encoder un</w:t>
       </w:r>
       <w:r>
@@ -21210,6 +21660,7 @@
                 <w:i/>
                 <w:iCs/>
               </w:rPr>
+              <w:lastRenderedPageBreak/>
               <w:t>Scénario nominal</w:t>
             </w:r>
           </w:p>
@@ -21366,6 +21817,9 @@
         <w:pStyle w:val="Titre4"/>
         <w:jc w:val="both"/>
       </w:pPr>
+      <w:r>
+        <w:t xml:space="preserve">CM-T008 </w:t>
+      </w:r>
       <w:r>
         <w:t>Encoder une intervention</w:t>
       </w:r>
@@ -21495,7 +21949,6 @@
                 <w:i/>
                 <w:iCs/>
               </w:rPr>
-              <w:lastRenderedPageBreak/>
               <w:t>Préconditions</w:t>
             </w:r>
           </w:p>
@@ -21832,6 +22285,9 @@
         <w:pStyle w:val="Titre4"/>
         <w:jc w:val="both"/>
       </w:pPr>
+      <w:r>
+        <w:t xml:space="preserve">CM-T009 </w:t>
+      </w:r>
       <w:r>
         <w:t>Encoder une gestation</w:t>
       </w:r>
@@ -22258,7 +22714,6 @@
           <w:p/>
           <w:p>
             <w:r>
-              <w:lastRenderedPageBreak/>
               <w:t>Ce scénario d’erreur commence au point 4 du scénario nominal.</w:t>
             </w:r>
           </w:p>
@@ -22344,6 +22799,9 @@
       <w:pPr>
         <w:pStyle w:val="Titre4"/>
       </w:pPr>
+      <w:r>
+        <w:t xml:space="preserve">CM-T010 </w:t>
+      </w:r>
       <w:r>
         <w:t>Encoder une affection</w:t>
       </w:r>
@@ -22770,6 +23228,7 @@
           <w:p/>
           <w:p>
             <w:r>
+              <w:lastRenderedPageBreak/>
               <w:t>Ce scénario d’erreur commence au point 4 du scénario nominal.</w:t>
             </w:r>
           </w:p>
@@ -22790,6 +23249,9 @@
       <w:pPr>
         <w:pStyle w:val="Titre4"/>
       </w:pPr>
+      <w:r>
+        <w:t xml:space="preserve">CM-T011 </w:t>
+      </w:r>
       <w:r>
         <w:t>Encoder un traitement</w:t>
       </w:r>
@@ -23030,7 +23492,6 @@
                 <w:i/>
                 <w:iCs/>
               </w:rPr>
-              <w:lastRenderedPageBreak/>
               <w:t>Scénario nominal</w:t>
             </w:r>
           </w:p>
@@ -23227,6 +23688,9 @@
       <w:pPr>
         <w:pStyle w:val="Titre4"/>
       </w:pPr>
+      <w:r>
+        <w:t xml:space="preserve">CM-T012 </w:t>
+      </w:r>
       <w:r>
         <w:t>Encoder une vaccination</w:t>
       </w:r>
@@ -23505,6 +23969,7 @@
               </w:numPr>
             </w:pPr>
             <w:r>
+              <w:lastRenderedPageBreak/>
               <w:t>Une liste déroulante des différents types d’évènement apparaît. L’utilisateur choisit dans cette liste l’option « </w:t>
             </w:r>
             <w:r>
@@ -23591,6 +24056,7 @@
                 <w:i/>
                 <w:iCs/>
               </w:rPr>
+              <w:lastRenderedPageBreak/>
               <w:t>Scénario alternatif</w:t>
             </w:r>
           </w:p>
@@ -23666,7 +24132,6 @@
         <w:pStyle w:val="Titre1"/>
       </w:pPr>
       <w:r>
-        <w:lastRenderedPageBreak/>
         <w:t>Schéma relationnel de la solution</w:t>
       </w:r>
     </w:p>
@@ -23687,6 +24152,7 @@
         <w:rPr>
           <w:noProof/>
         </w:rPr>
+        <w:lastRenderedPageBreak/>
         <w:drawing>
           <wp:inline distT="0" distB="0" distL="0" distR="0" wp14:anchorId="49B280AA" wp14:editId="758411AC">
             <wp:extent cx="8094457" cy="4920738"/>
@@ -23703,7 +24169,7 @@
                     <pic:cNvPicPr/>
                   </pic:nvPicPr>
                   <pic:blipFill>
-                    <a:blip r:embed="rId24" cstate="print">
+                    <a:blip r:embed="rId30" cstate="print">
                       <a:extLst>
                         <a:ext uri="{28A0092B-C50C-407E-A947-70E740481C1C}">
                           <a14:useLocalDpi xmlns:a14="http://schemas.microsoft.com/office/drawing/2010/main" val="0"/>
@@ -23760,7 +24226,7 @@
                     <pic:cNvPicPr/>
                   </pic:nvPicPr>
                   <pic:blipFill>
-                    <a:blip r:embed="rId25"/>
+                    <a:blip r:embed="rId31"/>
                     <a:stretch>
                       <a:fillRect/>
                     </a:stretch>
@@ -24247,7 +24713,7 @@
                     <pic:cNvPicPr/>
                   </pic:nvPicPr>
                   <pic:blipFill>
-                    <a:blip r:embed="rId26">
+                    <a:blip r:embed="rId32">
                       <a:extLst>
                         <a:ext uri="{28A0092B-C50C-407E-A947-70E740481C1C}">
                           <a14:useLocalDpi xmlns:a14="http://schemas.microsoft.com/office/drawing/2010/main" val="0"/>
@@ -24376,7 +24842,7 @@
                     <pic:cNvPicPr/>
                   </pic:nvPicPr>
                   <pic:blipFill>
-                    <a:blip r:embed="rId27">
+                    <a:blip r:embed="rId33">
                       <a:extLst>
                         <a:ext uri="{28A0092B-C50C-407E-A947-70E740481C1C}">
                           <a14:useLocalDpi xmlns:a14="http://schemas.microsoft.com/office/drawing/2010/main" val="0"/>
@@ -24443,7 +24909,7 @@
                     <pic:cNvPicPr/>
                   </pic:nvPicPr>
                   <pic:blipFill>
-                    <a:blip r:embed="rId28">
+                    <a:blip r:embed="rId34">
                       <a:extLst>
                         <a:ext uri="{28A0092B-C50C-407E-A947-70E740481C1C}">
                           <a14:useLocalDpi xmlns:a14="http://schemas.microsoft.com/office/drawing/2010/main" val="0"/>

</xml_diff>

<commit_message>
TFE - ajout table matieres
</commit_message>
<xml_diff>
--- a/TFE_wip_V1.docx
+++ b/TFE_wip_V1.docx
@@ -4185,6 +4185,2735 @@
       </w:sdtContent>
     </w:sdt>
     <w:bookmarkStart w:id="0" w:name="_Toc118925197" w:displacedByCustomXml="prev"/>
+    <w:sdt>
+      <w:sdtPr>
+        <w:id w:val="-1975511923"/>
+        <w:docPartObj>
+          <w:docPartGallery w:val="Table of Contents"/>
+          <w:docPartUnique/>
+        </w:docPartObj>
+      </w:sdtPr>
+      <w:sdtEndPr>
+        <w:rPr>
+          <w:rFonts w:asciiTheme="minorHAnsi" w:eastAsiaTheme="minorHAnsi" w:hAnsiTheme="minorHAnsi" w:cstheme="minorBidi"/>
+          <w:b/>
+          <w:bCs/>
+          <w:color w:val="auto"/>
+          <w:sz w:val="22"/>
+          <w:szCs w:val="22"/>
+          <w:lang w:eastAsia="en-US"/>
+        </w:rPr>
+      </w:sdtEndPr>
+      <w:sdtContent>
+        <w:p>
+          <w:pPr>
+            <w:pStyle w:val="En-ttedetabledesmatires"/>
+          </w:pPr>
+          <w:r>
+            <w:t>Table des matières</w:t>
+          </w:r>
+        </w:p>
+        <w:p>
+          <w:pPr>
+            <w:pStyle w:val="TM1"/>
+            <w:tabs>
+              <w:tab w:val="right" w:leader="dot" w:pos="9062"/>
+            </w:tabs>
+            <w:rPr>
+              <w:noProof/>
+            </w:rPr>
+          </w:pPr>
+          <w:r>
+            <w:fldChar w:fldCharType="begin"/>
+          </w:r>
+          <w:r>
+            <w:instrText xml:space="preserve"> TOC \o "1-3" \h \z \u </w:instrText>
+          </w:r>
+          <w:r>
+            <w:fldChar w:fldCharType="separate"/>
+          </w:r>
+          <w:hyperlink w:anchor="_Toc197382505" w:history="1">
+            <w:r>
+              <w:rPr>
+                <w:rStyle w:val="Lienhypertexte"/>
+                <w:noProof/>
+              </w:rPr>
+              <w:t>Introduction</w:t>
+            </w:r>
+            <w:r>
+              <w:rPr>
+                <w:noProof/>
+                <w:webHidden/>
+              </w:rPr>
+              <w:tab/>
+            </w:r>
+            <w:r>
+              <w:rPr>
+                <w:noProof/>
+                <w:webHidden/>
+              </w:rPr>
+              <w:fldChar w:fldCharType="begin"/>
+            </w:r>
+            <w:r>
+              <w:rPr>
+                <w:noProof/>
+                <w:webHidden/>
+              </w:rPr>
+              <w:instrText xml:space="preserve"> PAGEREF _Toc197382505 \h </w:instrText>
+            </w:r>
+            <w:r>
+              <w:rPr>
+                <w:noProof/>
+                <w:webHidden/>
+              </w:rPr>
+            </w:r>
+            <w:r>
+              <w:rPr>
+                <w:noProof/>
+                <w:webHidden/>
+              </w:rPr>
+              <w:fldChar w:fldCharType="separate"/>
+            </w:r>
+            <w:r>
+              <w:rPr>
+                <w:noProof/>
+                <w:webHidden/>
+              </w:rPr>
+              <w:t>1</w:t>
+            </w:r>
+            <w:r>
+              <w:rPr>
+                <w:noProof/>
+                <w:webHidden/>
+              </w:rPr>
+              <w:fldChar w:fldCharType="end"/>
+            </w:r>
+          </w:hyperlink>
+        </w:p>
+        <w:p>
+          <w:pPr>
+            <w:pStyle w:val="TM2"/>
+            <w:tabs>
+              <w:tab w:val="right" w:leader="dot" w:pos="9062"/>
+            </w:tabs>
+            <w:rPr>
+              <w:noProof/>
+            </w:rPr>
+          </w:pPr>
+          <w:hyperlink w:anchor="_Toc197382506" w:history="1">
+            <w:r>
+              <w:rPr>
+                <w:rStyle w:val="Lienhypertexte"/>
+                <w:noProof/>
+              </w:rPr>
+              <w:t>Cadre</w:t>
+            </w:r>
+            <w:r>
+              <w:rPr>
+                <w:noProof/>
+                <w:webHidden/>
+              </w:rPr>
+              <w:tab/>
+            </w:r>
+            <w:r>
+              <w:rPr>
+                <w:noProof/>
+                <w:webHidden/>
+              </w:rPr>
+              <w:fldChar w:fldCharType="begin"/>
+            </w:r>
+            <w:r>
+              <w:rPr>
+                <w:noProof/>
+                <w:webHidden/>
+              </w:rPr>
+              <w:instrText xml:space="preserve"> PAGEREF _Toc197382506 \h </w:instrText>
+            </w:r>
+            <w:r>
+              <w:rPr>
+                <w:noProof/>
+                <w:webHidden/>
+              </w:rPr>
+            </w:r>
+            <w:r>
+              <w:rPr>
+                <w:noProof/>
+                <w:webHidden/>
+              </w:rPr>
+              <w:fldChar w:fldCharType="separate"/>
+            </w:r>
+            <w:r>
+              <w:rPr>
+                <w:noProof/>
+                <w:webHidden/>
+              </w:rPr>
+              <w:t>1</w:t>
+            </w:r>
+            <w:r>
+              <w:rPr>
+                <w:noProof/>
+                <w:webHidden/>
+              </w:rPr>
+              <w:fldChar w:fldCharType="end"/>
+            </w:r>
+          </w:hyperlink>
+        </w:p>
+        <w:p>
+          <w:pPr>
+            <w:pStyle w:val="TM2"/>
+            <w:tabs>
+              <w:tab w:val="right" w:leader="dot" w:pos="9062"/>
+            </w:tabs>
+            <w:rPr>
+              <w:noProof/>
+            </w:rPr>
+          </w:pPr>
+          <w:hyperlink w:anchor="_Toc197382507" w:history="1">
+            <w:r>
+              <w:rPr>
+                <w:rStyle w:val="Lienhypertexte"/>
+                <w:noProof/>
+              </w:rPr>
+              <w:t>Enoncé</w:t>
+            </w:r>
+            <w:r>
+              <w:rPr>
+                <w:noProof/>
+                <w:webHidden/>
+              </w:rPr>
+              <w:tab/>
+            </w:r>
+            <w:r>
+              <w:rPr>
+                <w:noProof/>
+                <w:webHidden/>
+              </w:rPr>
+              <w:fldChar w:fldCharType="begin"/>
+            </w:r>
+            <w:r>
+              <w:rPr>
+                <w:noProof/>
+                <w:webHidden/>
+              </w:rPr>
+              <w:instrText xml:space="preserve"> PAGEREF _Toc197382507 \h </w:instrText>
+            </w:r>
+            <w:r>
+              <w:rPr>
+                <w:noProof/>
+                <w:webHidden/>
+              </w:rPr>
+            </w:r>
+            <w:r>
+              <w:rPr>
+                <w:noProof/>
+                <w:webHidden/>
+              </w:rPr>
+              <w:fldChar w:fldCharType="separate"/>
+            </w:r>
+            <w:r>
+              <w:rPr>
+                <w:noProof/>
+                <w:webHidden/>
+              </w:rPr>
+              <w:t>1</w:t>
+            </w:r>
+            <w:r>
+              <w:rPr>
+                <w:noProof/>
+                <w:webHidden/>
+              </w:rPr>
+              <w:fldChar w:fldCharType="end"/>
+            </w:r>
+          </w:hyperlink>
+        </w:p>
+        <w:p>
+          <w:pPr>
+            <w:pStyle w:val="TM2"/>
+            <w:tabs>
+              <w:tab w:val="right" w:leader="dot" w:pos="9062"/>
+            </w:tabs>
+            <w:rPr>
+              <w:noProof/>
+            </w:rPr>
+          </w:pPr>
+          <w:hyperlink w:anchor="_Toc197382508" w:history="1">
+            <w:r>
+              <w:rPr>
+                <w:rStyle w:val="Lienhypertexte"/>
+                <w:noProof/>
+              </w:rPr>
+              <w:t>Description du projet</w:t>
+            </w:r>
+            <w:r>
+              <w:rPr>
+                <w:noProof/>
+                <w:webHidden/>
+              </w:rPr>
+              <w:tab/>
+            </w:r>
+            <w:r>
+              <w:rPr>
+                <w:noProof/>
+                <w:webHidden/>
+              </w:rPr>
+              <w:fldChar w:fldCharType="begin"/>
+            </w:r>
+            <w:r>
+              <w:rPr>
+                <w:noProof/>
+                <w:webHidden/>
+              </w:rPr>
+              <w:instrText xml:space="preserve"> PAGEREF _Toc197382508 \h </w:instrText>
+            </w:r>
+            <w:r>
+              <w:rPr>
+                <w:noProof/>
+                <w:webHidden/>
+              </w:rPr>
+            </w:r>
+            <w:r>
+              <w:rPr>
+                <w:noProof/>
+                <w:webHidden/>
+              </w:rPr>
+              <w:fldChar w:fldCharType="separate"/>
+            </w:r>
+            <w:r>
+              <w:rPr>
+                <w:noProof/>
+                <w:webHidden/>
+              </w:rPr>
+              <w:t>1</w:t>
+            </w:r>
+            <w:r>
+              <w:rPr>
+                <w:noProof/>
+                <w:webHidden/>
+              </w:rPr>
+              <w:fldChar w:fldCharType="end"/>
+            </w:r>
+          </w:hyperlink>
+        </w:p>
+        <w:p>
+          <w:pPr>
+            <w:pStyle w:val="TM2"/>
+            <w:tabs>
+              <w:tab w:val="right" w:leader="dot" w:pos="9062"/>
+            </w:tabs>
+            <w:rPr>
+              <w:noProof/>
+            </w:rPr>
+          </w:pPr>
+          <w:hyperlink w:anchor="_Toc197382509" w:history="1">
+            <w:r>
+              <w:rPr>
+                <w:rStyle w:val="Lienhypertexte"/>
+                <w:noProof/>
+                <w:lang w:eastAsia="fr-FR"/>
+              </w:rPr>
+              <w:t>Méthodologie de travail</w:t>
+            </w:r>
+            <w:r>
+              <w:rPr>
+                <w:noProof/>
+                <w:webHidden/>
+              </w:rPr>
+              <w:tab/>
+            </w:r>
+            <w:r>
+              <w:rPr>
+                <w:noProof/>
+                <w:webHidden/>
+              </w:rPr>
+              <w:fldChar w:fldCharType="begin"/>
+            </w:r>
+            <w:r>
+              <w:rPr>
+                <w:noProof/>
+                <w:webHidden/>
+              </w:rPr>
+              <w:instrText xml:space="preserve"> PAGEREF _Toc197382509 \h </w:instrText>
+            </w:r>
+            <w:r>
+              <w:rPr>
+                <w:noProof/>
+                <w:webHidden/>
+              </w:rPr>
+            </w:r>
+            <w:r>
+              <w:rPr>
+                <w:noProof/>
+                <w:webHidden/>
+              </w:rPr>
+              <w:fldChar w:fldCharType="separate"/>
+            </w:r>
+            <w:r>
+              <w:rPr>
+                <w:noProof/>
+                <w:webHidden/>
+              </w:rPr>
+              <w:t>2</w:t>
+            </w:r>
+            <w:r>
+              <w:rPr>
+                <w:noProof/>
+                <w:webHidden/>
+              </w:rPr>
+              <w:fldChar w:fldCharType="end"/>
+            </w:r>
+          </w:hyperlink>
+        </w:p>
+        <w:p>
+          <w:pPr>
+            <w:pStyle w:val="TM1"/>
+            <w:tabs>
+              <w:tab w:val="right" w:leader="dot" w:pos="9062"/>
+            </w:tabs>
+            <w:rPr>
+              <w:noProof/>
+            </w:rPr>
+          </w:pPr>
+          <w:hyperlink w:anchor="_Toc197382510" w:history="1">
+            <w:r>
+              <w:rPr>
+                <w:rStyle w:val="Lienhypertexte"/>
+                <w:noProof/>
+              </w:rPr>
+              <w:t>Analyse du secteur</w:t>
+            </w:r>
+            <w:r>
+              <w:rPr>
+                <w:noProof/>
+                <w:webHidden/>
+              </w:rPr>
+              <w:tab/>
+            </w:r>
+            <w:r>
+              <w:rPr>
+                <w:noProof/>
+                <w:webHidden/>
+              </w:rPr>
+              <w:fldChar w:fldCharType="begin"/>
+            </w:r>
+            <w:r>
+              <w:rPr>
+                <w:noProof/>
+                <w:webHidden/>
+              </w:rPr>
+              <w:instrText xml:space="preserve"> PAGEREF _Toc197382510 \h </w:instrText>
+            </w:r>
+            <w:r>
+              <w:rPr>
+                <w:noProof/>
+                <w:webHidden/>
+              </w:rPr>
+            </w:r>
+            <w:r>
+              <w:rPr>
+                <w:noProof/>
+                <w:webHidden/>
+              </w:rPr>
+              <w:fldChar w:fldCharType="separate"/>
+            </w:r>
+            <w:r>
+              <w:rPr>
+                <w:noProof/>
+                <w:webHidden/>
+              </w:rPr>
+              <w:t>3</w:t>
+            </w:r>
+            <w:r>
+              <w:rPr>
+                <w:noProof/>
+                <w:webHidden/>
+              </w:rPr>
+              <w:fldChar w:fldCharType="end"/>
+            </w:r>
+          </w:hyperlink>
+        </w:p>
+        <w:p>
+          <w:pPr>
+            <w:pStyle w:val="TM2"/>
+            <w:tabs>
+              <w:tab w:val="right" w:leader="dot" w:pos="9062"/>
+            </w:tabs>
+            <w:rPr>
+              <w:noProof/>
+            </w:rPr>
+          </w:pPr>
+          <w:hyperlink w:anchor="_Toc197382511" w:history="1">
+            <w:r>
+              <w:rPr>
+                <w:rStyle w:val="Lienhypertexte"/>
+                <w:noProof/>
+              </w:rPr>
+              <w:t>Etat du secteur dans l’Union Européenne.</w:t>
+            </w:r>
+            <w:r>
+              <w:rPr>
+                <w:noProof/>
+                <w:webHidden/>
+              </w:rPr>
+              <w:tab/>
+            </w:r>
+            <w:r>
+              <w:rPr>
+                <w:noProof/>
+                <w:webHidden/>
+              </w:rPr>
+              <w:fldChar w:fldCharType="begin"/>
+            </w:r>
+            <w:r>
+              <w:rPr>
+                <w:noProof/>
+                <w:webHidden/>
+              </w:rPr>
+              <w:instrText xml:space="preserve"> PAGEREF _Toc197382511 \h </w:instrText>
+            </w:r>
+            <w:r>
+              <w:rPr>
+                <w:noProof/>
+                <w:webHidden/>
+              </w:rPr>
+            </w:r>
+            <w:r>
+              <w:rPr>
+                <w:noProof/>
+                <w:webHidden/>
+              </w:rPr>
+              <w:fldChar w:fldCharType="separate"/>
+            </w:r>
+            <w:r>
+              <w:rPr>
+                <w:noProof/>
+                <w:webHidden/>
+              </w:rPr>
+              <w:t>3</w:t>
+            </w:r>
+            <w:r>
+              <w:rPr>
+                <w:noProof/>
+                <w:webHidden/>
+              </w:rPr>
+              <w:fldChar w:fldCharType="end"/>
+            </w:r>
+          </w:hyperlink>
+        </w:p>
+        <w:p>
+          <w:pPr>
+            <w:pStyle w:val="TM2"/>
+            <w:tabs>
+              <w:tab w:val="right" w:leader="dot" w:pos="9062"/>
+            </w:tabs>
+            <w:rPr>
+              <w:noProof/>
+            </w:rPr>
+          </w:pPr>
+          <w:hyperlink w:anchor="_Toc197382512" w:history="1">
+            <w:r>
+              <w:rPr>
+                <w:rStyle w:val="Lienhypertexte"/>
+                <w:noProof/>
+              </w:rPr>
+              <w:t>Etat du secteur en Belgique</w:t>
+            </w:r>
+            <w:r>
+              <w:rPr>
+                <w:noProof/>
+                <w:webHidden/>
+              </w:rPr>
+              <w:tab/>
+            </w:r>
+            <w:r>
+              <w:rPr>
+                <w:noProof/>
+                <w:webHidden/>
+              </w:rPr>
+              <w:fldChar w:fldCharType="begin"/>
+            </w:r>
+            <w:r>
+              <w:rPr>
+                <w:noProof/>
+                <w:webHidden/>
+              </w:rPr>
+              <w:instrText xml:space="preserve"> PAGEREF _Toc197382512 \h </w:instrText>
+            </w:r>
+            <w:r>
+              <w:rPr>
+                <w:noProof/>
+                <w:webHidden/>
+              </w:rPr>
+            </w:r>
+            <w:r>
+              <w:rPr>
+                <w:noProof/>
+                <w:webHidden/>
+              </w:rPr>
+              <w:fldChar w:fldCharType="separate"/>
+            </w:r>
+            <w:r>
+              <w:rPr>
+                <w:noProof/>
+                <w:webHidden/>
+              </w:rPr>
+              <w:t>3</w:t>
+            </w:r>
+            <w:r>
+              <w:rPr>
+                <w:noProof/>
+                <w:webHidden/>
+              </w:rPr>
+              <w:fldChar w:fldCharType="end"/>
+            </w:r>
+          </w:hyperlink>
+        </w:p>
+        <w:p>
+          <w:pPr>
+            <w:pStyle w:val="TM2"/>
+            <w:tabs>
+              <w:tab w:val="right" w:leader="dot" w:pos="9062"/>
+            </w:tabs>
+            <w:rPr>
+              <w:noProof/>
+            </w:rPr>
+          </w:pPr>
+          <w:hyperlink w:anchor="_Toc197382513" w:history="1">
+            <w:r>
+              <w:rPr>
+                <w:rStyle w:val="Lienhypertexte"/>
+                <w:noProof/>
+              </w:rPr>
+              <w:t>Caractérisation du secteur</w:t>
+            </w:r>
+            <w:r>
+              <w:rPr>
+                <w:noProof/>
+                <w:webHidden/>
+              </w:rPr>
+              <w:tab/>
+            </w:r>
+            <w:r>
+              <w:rPr>
+                <w:noProof/>
+                <w:webHidden/>
+              </w:rPr>
+              <w:fldChar w:fldCharType="begin"/>
+            </w:r>
+            <w:r>
+              <w:rPr>
+                <w:noProof/>
+                <w:webHidden/>
+              </w:rPr>
+              <w:instrText xml:space="preserve"> PAGEREF _Toc197382513 \h </w:instrText>
+            </w:r>
+            <w:r>
+              <w:rPr>
+                <w:noProof/>
+                <w:webHidden/>
+              </w:rPr>
+            </w:r>
+            <w:r>
+              <w:rPr>
+                <w:noProof/>
+                <w:webHidden/>
+              </w:rPr>
+              <w:fldChar w:fldCharType="separate"/>
+            </w:r>
+            <w:r>
+              <w:rPr>
+                <w:noProof/>
+                <w:webHidden/>
+              </w:rPr>
+              <w:t>3</w:t>
+            </w:r>
+            <w:r>
+              <w:rPr>
+                <w:noProof/>
+                <w:webHidden/>
+              </w:rPr>
+              <w:fldChar w:fldCharType="end"/>
+            </w:r>
+          </w:hyperlink>
+        </w:p>
+        <w:p>
+          <w:pPr>
+            <w:pStyle w:val="TM1"/>
+            <w:tabs>
+              <w:tab w:val="right" w:leader="dot" w:pos="9062"/>
+            </w:tabs>
+            <w:rPr>
+              <w:noProof/>
+            </w:rPr>
+          </w:pPr>
+          <w:hyperlink w:anchor="_Toc197382514" w:history="1">
+            <w:r>
+              <w:rPr>
+                <w:rStyle w:val="Lienhypertexte"/>
+                <w:noProof/>
+              </w:rPr>
+              <w:t>Etat de l’art</w:t>
+            </w:r>
+            <w:r>
+              <w:rPr>
+                <w:noProof/>
+                <w:webHidden/>
+              </w:rPr>
+              <w:tab/>
+            </w:r>
+            <w:r>
+              <w:rPr>
+                <w:noProof/>
+                <w:webHidden/>
+              </w:rPr>
+              <w:fldChar w:fldCharType="begin"/>
+            </w:r>
+            <w:r>
+              <w:rPr>
+                <w:noProof/>
+                <w:webHidden/>
+              </w:rPr>
+              <w:instrText xml:space="preserve"> PAGEREF _Toc197382514 \h </w:instrText>
+            </w:r>
+            <w:r>
+              <w:rPr>
+                <w:noProof/>
+                <w:webHidden/>
+              </w:rPr>
+            </w:r>
+            <w:r>
+              <w:rPr>
+                <w:noProof/>
+                <w:webHidden/>
+              </w:rPr>
+              <w:fldChar w:fldCharType="separate"/>
+            </w:r>
+            <w:r>
+              <w:rPr>
+                <w:noProof/>
+                <w:webHidden/>
+              </w:rPr>
+              <w:t>4</w:t>
+            </w:r>
+            <w:r>
+              <w:rPr>
+                <w:noProof/>
+                <w:webHidden/>
+              </w:rPr>
+              <w:fldChar w:fldCharType="end"/>
+            </w:r>
+          </w:hyperlink>
+        </w:p>
+        <w:p>
+          <w:pPr>
+            <w:pStyle w:val="TM2"/>
+            <w:tabs>
+              <w:tab w:val="right" w:leader="dot" w:pos="9062"/>
+            </w:tabs>
+            <w:rPr>
+              <w:noProof/>
+            </w:rPr>
+          </w:pPr>
+          <w:hyperlink w:anchor="_Toc197382515" w:history="1">
+            <w:r>
+              <w:rPr>
+                <w:rStyle w:val="Lienhypertexte"/>
+                <w:noProof/>
+              </w:rPr>
+              <w:t>Introduction</w:t>
+            </w:r>
+            <w:r>
+              <w:rPr>
+                <w:noProof/>
+                <w:webHidden/>
+              </w:rPr>
+              <w:tab/>
+            </w:r>
+            <w:r>
+              <w:rPr>
+                <w:noProof/>
+                <w:webHidden/>
+              </w:rPr>
+              <w:fldChar w:fldCharType="begin"/>
+            </w:r>
+            <w:r>
+              <w:rPr>
+                <w:noProof/>
+                <w:webHidden/>
+              </w:rPr>
+              <w:instrText xml:space="preserve"> PAGEREF _Toc197382515 \h </w:instrText>
+            </w:r>
+            <w:r>
+              <w:rPr>
+                <w:noProof/>
+                <w:webHidden/>
+              </w:rPr>
+            </w:r>
+            <w:r>
+              <w:rPr>
+                <w:noProof/>
+                <w:webHidden/>
+              </w:rPr>
+              <w:fldChar w:fldCharType="separate"/>
+            </w:r>
+            <w:r>
+              <w:rPr>
+                <w:noProof/>
+                <w:webHidden/>
+              </w:rPr>
+              <w:t>4</w:t>
+            </w:r>
+            <w:r>
+              <w:rPr>
+                <w:noProof/>
+                <w:webHidden/>
+              </w:rPr>
+              <w:fldChar w:fldCharType="end"/>
+            </w:r>
+          </w:hyperlink>
+        </w:p>
+        <w:p>
+          <w:pPr>
+            <w:pStyle w:val="TM2"/>
+            <w:tabs>
+              <w:tab w:val="right" w:leader="dot" w:pos="9062"/>
+            </w:tabs>
+            <w:rPr>
+              <w:noProof/>
+            </w:rPr>
+          </w:pPr>
+          <w:hyperlink w:anchor="_Toc197382516" w:history="1">
+            <w:r>
+              <w:rPr>
+                <w:rStyle w:val="Lienhypertexte"/>
+                <w:noProof/>
+              </w:rPr>
+              <w:t>Présentation des solutions existantes</w:t>
+            </w:r>
+            <w:r>
+              <w:rPr>
+                <w:noProof/>
+                <w:webHidden/>
+              </w:rPr>
+              <w:tab/>
+            </w:r>
+            <w:r>
+              <w:rPr>
+                <w:noProof/>
+                <w:webHidden/>
+              </w:rPr>
+              <w:fldChar w:fldCharType="begin"/>
+            </w:r>
+            <w:r>
+              <w:rPr>
+                <w:noProof/>
+                <w:webHidden/>
+              </w:rPr>
+              <w:instrText xml:space="preserve"> PAGEREF _Toc197382516 \h </w:instrText>
+            </w:r>
+            <w:r>
+              <w:rPr>
+                <w:noProof/>
+                <w:webHidden/>
+              </w:rPr>
+            </w:r>
+            <w:r>
+              <w:rPr>
+                <w:noProof/>
+                <w:webHidden/>
+              </w:rPr>
+              <w:fldChar w:fldCharType="separate"/>
+            </w:r>
+            <w:r>
+              <w:rPr>
+                <w:noProof/>
+                <w:webHidden/>
+              </w:rPr>
+              <w:t>4</w:t>
+            </w:r>
+            <w:r>
+              <w:rPr>
+                <w:noProof/>
+                <w:webHidden/>
+              </w:rPr>
+              <w:fldChar w:fldCharType="end"/>
+            </w:r>
+          </w:hyperlink>
+        </w:p>
+        <w:p>
+          <w:pPr>
+            <w:pStyle w:val="TM2"/>
+            <w:tabs>
+              <w:tab w:val="right" w:leader="dot" w:pos="9062"/>
+            </w:tabs>
+            <w:rPr>
+              <w:noProof/>
+            </w:rPr>
+          </w:pPr>
+          <w:hyperlink w:anchor="_Toc197382517" w:history="1">
+            <w:r>
+              <w:rPr>
+                <w:rStyle w:val="Lienhypertexte"/>
+                <w:noProof/>
+              </w:rPr>
+              <w:t>Fonctionnalités proposées</w:t>
+            </w:r>
+            <w:r>
+              <w:rPr>
+                <w:noProof/>
+                <w:webHidden/>
+              </w:rPr>
+              <w:tab/>
+            </w:r>
+            <w:r>
+              <w:rPr>
+                <w:noProof/>
+                <w:webHidden/>
+              </w:rPr>
+              <w:fldChar w:fldCharType="begin"/>
+            </w:r>
+            <w:r>
+              <w:rPr>
+                <w:noProof/>
+                <w:webHidden/>
+              </w:rPr>
+              <w:instrText xml:space="preserve"> PAGEREF _Toc197382517 \h </w:instrText>
+            </w:r>
+            <w:r>
+              <w:rPr>
+                <w:noProof/>
+                <w:webHidden/>
+              </w:rPr>
+            </w:r>
+            <w:r>
+              <w:rPr>
+                <w:noProof/>
+                <w:webHidden/>
+              </w:rPr>
+              <w:fldChar w:fldCharType="separate"/>
+            </w:r>
+            <w:r>
+              <w:rPr>
+                <w:noProof/>
+                <w:webHidden/>
+              </w:rPr>
+              <w:t>6</w:t>
+            </w:r>
+            <w:r>
+              <w:rPr>
+                <w:noProof/>
+                <w:webHidden/>
+              </w:rPr>
+              <w:fldChar w:fldCharType="end"/>
+            </w:r>
+          </w:hyperlink>
+        </w:p>
+        <w:p>
+          <w:pPr>
+            <w:pStyle w:val="TM2"/>
+            <w:tabs>
+              <w:tab w:val="right" w:leader="dot" w:pos="9062"/>
+            </w:tabs>
+            <w:rPr>
+              <w:noProof/>
+            </w:rPr>
+          </w:pPr>
+          <w:hyperlink w:anchor="_Toc197382518" w:history="1">
+            <w:r>
+              <w:rPr>
+                <w:rStyle w:val="Lienhypertexte"/>
+                <w:noProof/>
+              </w:rPr>
+              <w:t>Tableaux comparatifs des solutions analysées</w:t>
+            </w:r>
+            <w:r>
+              <w:rPr>
+                <w:noProof/>
+                <w:webHidden/>
+              </w:rPr>
+              <w:tab/>
+            </w:r>
+            <w:r>
+              <w:rPr>
+                <w:noProof/>
+                <w:webHidden/>
+              </w:rPr>
+              <w:fldChar w:fldCharType="begin"/>
+            </w:r>
+            <w:r>
+              <w:rPr>
+                <w:noProof/>
+                <w:webHidden/>
+              </w:rPr>
+              <w:instrText xml:space="preserve"> PAGEREF _Toc197382518 \h </w:instrText>
+            </w:r>
+            <w:r>
+              <w:rPr>
+                <w:noProof/>
+                <w:webHidden/>
+              </w:rPr>
+            </w:r>
+            <w:r>
+              <w:rPr>
+                <w:noProof/>
+                <w:webHidden/>
+              </w:rPr>
+              <w:fldChar w:fldCharType="separate"/>
+            </w:r>
+            <w:r>
+              <w:rPr>
+                <w:noProof/>
+                <w:webHidden/>
+              </w:rPr>
+              <w:t>10</w:t>
+            </w:r>
+            <w:r>
+              <w:rPr>
+                <w:noProof/>
+                <w:webHidden/>
+              </w:rPr>
+              <w:fldChar w:fldCharType="end"/>
+            </w:r>
+          </w:hyperlink>
+        </w:p>
+        <w:p>
+          <w:pPr>
+            <w:pStyle w:val="TM2"/>
+            <w:tabs>
+              <w:tab w:val="right" w:leader="dot" w:pos="9062"/>
+            </w:tabs>
+            <w:rPr>
+              <w:noProof/>
+            </w:rPr>
+          </w:pPr>
+          <w:hyperlink w:anchor="_Toc197382519" w:history="1">
+            <w:r>
+              <w:rPr>
+                <w:rStyle w:val="Lienhypertexte"/>
+                <w:noProof/>
+                <w:lang w:eastAsia="fr-FR"/>
+              </w:rPr>
+              <w:t>Valeur ajoutée du projet</w:t>
+            </w:r>
+            <w:r>
+              <w:rPr>
+                <w:noProof/>
+                <w:webHidden/>
+              </w:rPr>
+              <w:tab/>
+            </w:r>
+            <w:r>
+              <w:rPr>
+                <w:noProof/>
+                <w:webHidden/>
+              </w:rPr>
+              <w:fldChar w:fldCharType="begin"/>
+            </w:r>
+            <w:r>
+              <w:rPr>
+                <w:noProof/>
+                <w:webHidden/>
+              </w:rPr>
+              <w:instrText xml:space="preserve"> PAGEREF _Toc197382519 \h </w:instrText>
+            </w:r>
+            <w:r>
+              <w:rPr>
+                <w:noProof/>
+                <w:webHidden/>
+              </w:rPr>
+            </w:r>
+            <w:r>
+              <w:rPr>
+                <w:noProof/>
+                <w:webHidden/>
+              </w:rPr>
+              <w:fldChar w:fldCharType="separate"/>
+            </w:r>
+            <w:r>
+              <w:rPr>
+                <w:noProof/>
+                <w:webHidden/>
+              </w:rPr>
+              <w:t>11</w:t>
+            </w:r>
+            <w:r>
+              <w:rPr>
+                <w:noProof/>
+                <w:webHidden/>
+              </w:rPr>
+              <w:fldChar w:fldCharType="end"/>
+            </w:r>
+          </w:hyperlink>
+        </w:p>
+        <w:p>
+          <w:pPr>
+            <w:pStyle w:val="TM1"/>
+            <w:tabs>
+              <w:tab w:val="right" w:leader="dot" w:pos="9062"/>
+            </w:tabs>
+            <w:rPr>
+              <w:noProof/>
+            </w:rPr>
+          </w:pPr>
+          <w:hyperlink w:anchor="_Toc197382520" w:history="1">
+            <w:r>
+              <w:rPr>
+                <w:rStyle w:val="Lienhypertexte"/>
+                <w:noProof/>
+                <w:lang w:eastAsia="fr-FR"/>
+              </w:rPr>
+              <w:t>Analyse Métier</w:t>
+            </w:r>
+            <w:r>
+              <w:rPr>
+                <w:noProof/>
+                <w:webHidden/>
+              </w:rPr>
+              <w:tab/>
+            </w:r>
+            <w:r>
+              <w:rPr>
+                <w:noProof/>
+                <w:webHidden/>
+              </w:rPr>
+              <w:fldChar w:fldCharType="begin"/>
+            </w:r>
+            <w:r>
+              <w:rPr>
+                <w:noProof/>
+                <w:webHidden/>
+              </w:rPr>
+              <w:instrText xml:space="preserve"> PAGEREF _Toc197382520 \h </w:instrText>
+            </w:r>
+            <w:r>
+              <w:rPr>
+                <w:noProof/>
+                <w:webHidden/>
+              </w:rPr>
+            </w:r>
+            <w:r>
+              <w:rPr>
+                <w:noProof/>
+                <w:webHidden/>
+              </w:rPr>
+              <w:fldChar w:fldCharType="separate"/>
+            </w:r>
+            <w:r>
+              <w:rPr>
+                <w:noProof/>
+                <w:webHidden/>
+              </w:rPr>
+              <w:t>12</w:t>
+            </w:r>
+            <w:r>
+              <w:rPr>
+                <w:noProof/>
+                <w:webHidden/>
+              </w:rPr>
+              <w:fldChar w:fldCharType="end"/>
+            </w:r>
+          </w:hyperlink>
+        </w:p>
+        <w:p>
+          <w:pPr>
+            <w:pStyle w:val="TM2"/>
+            <w:tabs>
+              <w:tab w:val="right" w:leader="dot" w:pos="9062"/>
+            </w:tabs>
+            <w:rPr>
+              <w:noProof/>
+            </w:rPr>
+          </w:pPr>
+          <w:hyperlink w:anchor="_Toc197382521" w:history="1">
+            <w:r>
+              <w:rPr>
+                <w:rStyle w:val="Lienhypertexte"/>
+                <w:noProof/>
+                <w:lang w:eastAsia="fr-FR"/>
+              </w:rPr>
+              <w:t>Description des intervenants</w:t>
+            </w:r>
+            <w:r>
+              <w:rPr>
+                <w:noProof/>
+                <w:webHidden/>
+              </w:rPr>
+              <w:tab/>
+            </w:r>
+            <w:r>
+              <w:rPr>
+                <w:noProof/>
+                <w:webHidden/>
+              </w:rPr>
+              <w:fldChar w:fldCharType="begin"/>
+            </w:r>
+            <w:r>
+              <w:rPr>
+                <w:noProof/>
+                <w:webHidden/>
+              </w:rPr>
+              <w:instrText xml:space="preserve"> PAGEREF _Toc197382521 \h </w:instrText>
+            </w:r>
+            <w:r>
+              <w:rPr>
+                <w:noProof/>
+                <w:webHidden/>
+              </w:rPr>
+            </w:r>
+            <w:r>
+              <w:rPr>
+                <w:noProof/>
+                <w:webHidden/>
+              </w:rPr>
+              <w:fldChar w:fldCharType="separate"/>
+            </w:r>
+            <w:r>
+              <w:rPr>
+                <w:noProof/>
+                <w:webHidden/>
+              </w:rPr>
+              <w:t>12</w:t>
+            </w:r>
+            <w:r>
+              <w:rPr>
+                <w:noProof/>
+                <w:webHidden/>
+              </w:rPr>
+              <w:fldChar w:fldCharType="end"/>
+            </w:r>
+          </w:hyperlink>
+        </w:p>
+        <w:p>
+          <w:pPr>
+            <w:pStyle w:val="TM2"/>
+            <w:tabs>
+              <w:tab w:val="right" w:leader="dot" w:pos="9062"/>
+            </w:tabs>
+            <w:rPr>
+              <w:noProof/>
+            </w:rPr>
+          </w:pPr>
+          <w:hyperlink w:anchor="_Toc197382522" w:history="1">
+            <w:r>
+              <w:rPr>
+                <w:rStyle w:val="Lienhypertexte"/>
+                <w:noProof/>
+                <w:lang w:eastAsia="fr-FR"/>
+              </w:rPr>
+              <w:t>Exigences Fonctionnelles</w:t>
+            </w:r>
+            <w:r>
+              <w:rPr>
+                <w:noProof/>
+                <w:webHidden/>
+              </w:rPr>
+              <w:tab/>
+            </w:r>
+            <w:r>
+              <w:rPr>
+                <w:noProof/>
+                <w:webHidden/>
+              </w:rPr>
+              <w:fldChar w:fldCharType="begin"/>
+            </w:r>
+            <w:r>
+              <w:rPr>
+                <w:noProof/>
+                <w:webHidden/>
+              </w:rPr>
+              <w:instrText xml:space="preserve"> PAGEREF _Toc197382522 \h </w:instrText>
+            </w:r>
+            <w:r>
+              <w:rPr>
+                <w:noProof/>
+                <w:webHidden/>
+              </w:rPr>
+            </w:r>
+            <w:r>
+              <w:rPr>
+                <w:noProof/>
+                <w:webHidden/>
+              </w:rPr>
+              <w:fldChar w:fldCharType="separate"/>
+            </w:r>
+            <w:r>
+              <w:rPr>
+                <w:noProof/>
+                <w:webHidden/>
+              </w:rPr>
+              <w:t>12</w:t>
+            </w:r>
+            <w:r>
+              <w:rPr>
+                <w:noProof/>
+                <w:webHidden/>
+              </w:rPr>
+              <w:fldChar w:fldCharType="end"/>
+            </w:r>
+          </w:hyperlink>
+        </w:p>
+        <w:p>
+          <w:pPr>
+            <w:pStyle w:val="TM3"/>
+            <w:tabs>
+              <w:tab w:val="right" w:leader="dot" w:pos="9062"/>
+            </w:tabs>
+            <w:rPr>
+              <w:noProof/>
+            </w:rPr>
+          </w:pPr>
+          <w:hyperlink w:anchor="_Toc197382523" w:history="1">
+            <w:r>
+              <w:rPr>
+                <w:rStyle w:val="Lienhypertexte"/>
+                <w:i/>
+                <w:iCs/>
+                <w:noProof/>
+                <w:lang w:eastAsia="fr-FR"/>
+              </w:rPr>
+              <w:t>Fonctionnalités Communes</w:t>
+            </w:r>
+            <w:r>
+              <w:rPr>
+                <w:noProof/>
+                <w:webHidden/>
+              </w:rPr>
+              <w:tab/>
+            </w:r>
+            <w:r>
+              <w:rPr>
+                <w:noProof/>
+                <w:webHidden/>
+              </w:rPr>
+              <w:fldChar w:fldCharType="begin"/>
+            </w:r>
+            <w:r>
+              <w:rPr>
+                <w:noProof/>
+                <w:webHidden/>
+              </w:rPr>
+              <w:instrText xml:space="preserve"> PAGEREF _Toc197382523 \h </w:instrText>
+            </w:r>
+            <w:r>
+              <w:rPr>
+                <w:noProof/>
+                <w:webHidden/>
+              </w:rPr>
+            </w:r>
+            <w:r>
+              <w:rPr>
+                <w:noProof/>
+                <w:webHidden/>
+              </w:rPr>
+              <w:fldChar w:fldCharType="separate"/>
+            </w:r>
+            <w:r>
+              <w:rPr>
+                <w:noProof/>
+                <w:webHidden/>
+              </w:rPr>
+              <w:t>12</w:t>
+            </w:r>
+            <w:r>
+              <w:rPr>
+                <w:noProof/>
+                <w:webHidden/>
+              </w:rPr>
+              <w:fldChar w:fldCharType="end"/>
+            </w:r>
+          </w:hyperlink>
+        </w:p>
+        <w:p>
+          <w:pPr>
+            <w:pStyle w:val="TM3"/>
+            <w:tabs>
+              <w:tab w:val="right" w:leader="dot" w:pos="9062"/>
+            </w:tabs>
+            <w:rPr>
+              <w:noProof/>
+            </w:rPr>
+          </w:pPr>
+          <w:hyperlink w:anchor="_Toc197382524" w:history="1">
+            <w:r>
+              <w:rPr>
+                <w:rStyle w:val="Lienhypertexte"/>
+                <w:i/>
+                <w:iCs/>
+                <w:noProof/>
+                <w:lang w:eastAsia="fr-FR"/>
+              </w:rPr>
+              <w:t>Fonctionnalité Gérant</w:t>
+            </w:r>
+            <w:r>
+              <w:rPr>
+                <w:noProof/>
+                <w:webHidden/>
+              </w:rPr>
+              <w:tab/>
+            </w:r>
+            <w:r>
+              <w:rPr>
+                <w:noProof/>
+                <w:webHidden/>
+              </w:rPr>
+              <w:fldChar w:fldCharType="begin"/>
+            </w:r>
+            <w:r>
+              <w:rPr>
+                <w:noProof/>
+                <w:webHidden/>
+              </w:rPr>
+              <w:instrText xml:space="preserve"> PAGEREF _Toc197382524 \h </w:instrText>
+            </w:r>
+            <w:r>
+              <w:rPr>
+                <w:noProof/>
+                <w:webHidden/>
+              </w:rPr>
+            </w:r>
+            <w:r>
+              <w:rPr>
+                <w:noProof/>
+                <w:webHidden/>
+              </w:rPr>
+              <w:fldChar w:fldCharType="separate"/>
+            </w:r>
+            <w:r>
+              <w:rPr>
+                <w:noProof/>
+                <w:webHidden/>
+              </w:rPr>
+              <w:t>12</w:t>
+            </w:r>
+            <w:r>
+              <w:rPr>
+                <w:noProof/>
+                <w:webHidden/>
+              </w:rPr>
+              <w:fldChar w:fldCharType="end"/>
+            </w:r>
+          </w:hyperlink>
+        </w:p>
+        <w:p>
+          <w:pPr>
+            <w:pStyle w:val="TM3"/>
+            <w:tabs>
+              <w:tab w:val="right" w:leader="dot" w:pos="9062"/>
+            </w:tabs>
+            <w:rPr>
+              <w:noProof/>
+            </w:rPr>
+          </w:pPr>
+          <w:hyperlink w:anchor="_Toc197382525" w:history="1">
+            <w:r>
+              <w:rPr>
+                <w:rStyle w:val="Lienhypertexte"/>
+                <w:i/>
+                <w:iCs/>
+                <w:noProof/>
+                <w:lang w:eastAsia="fr-FR"/>
+              </w:rPr>
+              <w:t>Fonctionnalités Travailleur</w:t>
+            </w:r>
+            <w:r>
+              <w:rPr>
+                <w:noProof/>
+                <w:webHidden/>
+              </w:rPr>
+              <w:tab/>
+            </w:r>
+            <w:r>
+              <w:rPr>
+                <w:noProof/>
+                <w:webHidden/>
+              </w:rPr>
+              <w:fldChar w:fldCharType="begin"/>
+            </w:r>
+            <w:r>
+              <w:rPr>
+                <w:noProof/>
+                <w:webHidden/>
+              </w:rPr>
+              <w:instrText xml:space="preserve"> PAGEREF _Toc197382525 \h </w:instrText>
+            </w:r>
+            <w:r>
+              <w:rPr>
+                <w:noProof/>
+                <w:webHidden/>
+              </w:rPr>
+            </w:r>
+            <w:r>
+              <w:rPr>
+                <w:noProof/>
+                <w:webHidden/>
+              </w:rPr>
+              <w:fldChar w:fldCharType="separate"/>
+            </w:r>
+            <w:r>
+              <w:rPr>
+                <w:noProof/>
+                <w:webHidden/>
+              </w:rPr>
+              <w:t>12</w:t>
+            </w:r>
+            <w:r>
+              <w:rPr>
+                <w:noProof/>
+                <w:webHidden/>
+              </w:rPr>
+              <w:fldChar w:fldCharType="end"/>
+            </w:r>
+          </w:hyperlink>
+        </w:p>
+        <w:p>
+          <w:pPr>
+            <w:pStyle w:val="TM1"/>
+            <w:tabs>
+              <w:tab w:val="right" w:leader="dot" w:pos="9062"/>
+            </w:tabs>
+            <w:rPr>
+              <w:noProof/>
+            </w:rPr>
+          </w:pPr>
+          <w:hyperlink w:anchor="_Toc197382526" w:history="1">
+            <w:r>
+              <w:rPr>
+                <w:rStyle w:val="Lienhypertexte"/>
+                <w:noProof/>
+              </w:rPr>
+              <w:t>Analyse fonctionnelle</w:t>
+            </w:r>
+            <w:r>
+              <w:rPr>
+                <w:noProof/>
+                <w:webHidden/>
+              </w:rPr>
+              <w:tab/>
+            </w:r>
+            <w:r>
+              <w:rPr>
+                <w:noProof/>
+                <w:webHidden/>
+              </w:rPr>
+              <w:fldChar w:fldCharType="begin"/>
+            </w:r>
+            <w:r>
+              <w:rPr>
+                <w:noProof/>
+                <w:webHidden/>
+              </w:rPr>
+              <w:instrText xml:space="preserve"> PAGEREF _Toc197382526 \h </w:instrText>
+            </w:r>
+            <w:r>
+              <w:rPr>
+                <w:noProof/>
+                <w:webHidden/>
+              </w:rPr>
+            </w:r>
+            <w:r>
+              <w:rPr>
+                <w:noProof/>
+                <w:webHidden/>
+              </w:rPr>
+              <w:fldChar w:fldCharType="separate"/>
+            </w:r>
+            <w:r>
+              <w:rPr>
+                <w:noProof/>
+                <w:webHidden/>
+              </w:rPr>
+              <w:t>13</w:t>
+            </w:r>
+            <w:r>
+              <w:rPr>
+                <w:noProof/>
+                <w:webHidden/>
+              </w:rPr>
+              <w:fldChar w:fldCharType="end"/>
+            </w:r>
+          </w:hyperlink>
+        </w:p>
+        <w:p>
+          <w:pPr>
+            <w:pStyle w:val="TM2"/>
+            <w:tabs>
+              <w:tab w:val="right" w:leader="dot" w:pos="9062"/>
+            </w:tabs>
+            <w:rPr>
+              <w:noProof/>
+            </w:rPr>
+          </w:pPr>
+          <w:hyperlink w:anchor="_Toc197382527" w:history="1">
+            <w:r>
+              <w:rPr>
+                <w:rStyle w:val="Lienhypertexte"/>
+                <w:noProof/>
+              </w:rPr>
+              <w:t>Présentation du site</w:t>
+            </w:r>
+            <w:r>
+              <w:rPr>
+                <w:noProof/>
+                <w:webHidden/>
+              </w:rPr>
+              <w:tab/>
+            </w:r>
+            <w:r>
+              <w:rPr>
+                <w:noProof/>
+                <w:webHidden/>
+              </w:rPr>
+              <w:fldChar w:fldCharType="begin"/>
+            </w:r>
+            <w:r>
+              <w:rPr>
+                <w:noProof/>
+                <w:webHidden/>
+              </w:rPr>
+              <w:instrText xml:space="preserve"> PAGEREF _Toc197382527 \h </w:instrText>
+            </w:r>
+            <w:r>
+              <w:rPr>
+                <w:noProof/>
+                <w:webHidden/>
+              </w:rPr>
+            </w:r>
+            <w:r>
+              <w:rPr>
+                <w:noProof/>
+                <w:webHidden/>
+              </w:rPr>
+              <w:fldChar w:fldCharType="separate"/>
+            </w:r>
+            <w:r>
+              <w:rPr>
+                <w:noProof/>
+                <w:webHidden/>
+              </w:rPr>
+              <w:t>13</w:t>
+            </w:r>
+            <w:r>
+              <w:rPr>
+                <w:noProof/>
+                <w:webHidden/>
+              </w:rPr>
+              <w:fldChar w:fldCharType="end"/>
+            </w:r>
+          </w:hyperlink>
+        </w:p>
+        <w:p>
+          <w:pPr>
+            <w:pStyle w:val="TM2"/>
+            <w:tabs>
+              <w:tab w:val="right" w:leader="dot" w:pos="9062"/>
+            </w:tabs>
+            <w:rPr>
+              <w:noProof/>
+            </w:rPr>
+          </w:pPr>
+          <w:hyperlink w:anchor="_Toc197382528" w:history="1">
+            <w:r>
+              <w:rPr>
+                <w:rStyle w:val="Lienhypertexte"/>
+                <w:noProof/>
+              </w:rPr>
+              <w:t>Cas d’utilisation</w:t>
+            </w:r>
+            <w:r>
+              <w:rPr>
+                <w:noProof/>
+                <w:webHidden/>
+              </w:rPr>
+              <w:tab/>
+            </w:r>
+            <w:r>
+              <w:rPr>
+                <w:noProof/>
+                <w:webHidden/>
+              </w:rPr>
+              <w:fldChar w:fldCharType="begin"/>
+            </w:r>
+            <w:r>
+              <w:rPr>
+                <w:noProof/>
+                <w:webHidden/>
+              </w:rPr>
+              <w:instrText xml:space="preserve"> PAGEREF _Toc197382528 \h </w:instrText>
+            </w:r>
+            <w:r>
+              <w:rPr>
+                <w:noProof/>
+                <w:webHidden/>
+              </w:rPr>
+            </w:r>
+            <w:r>
+              <w:rPr>
+                <w:noProof/>
+                <w:webHidden/>
+              </w:rPr>
+              <w:fldChar w:fldCharType="separate"/>
+            </w:r>
+            <w:r>
+              <w:rPr>
+                <w:noProof/>
+                <w:webHidden/>
+              </w:rPr>
+              <w:t>14</w:t>
+            </w:r>
+            <w:r>
+              <w:rPr>
+                <w:noProof/>
+                <w:webHidden/>
+              </w:rPr>
+              <w:fldChar w:fldCharType="end"/>
+            </w:r>
+          </w:hyperlink>
+        </w:p>
+        <w:p>
+          <w:pPr>
+            <w:pStyle w:val="TM3"/>
+            <w:tabs>
+              <w:tab w:val="right" w:leader="dot" w:pos="9062"/>
+            </w:tabs>
+            <w:rPr>
+              <w:noProof/>
+            </w:rPr>
+          </w:pPr>
+          <w:hyperlink w:anchor="_Toc197382529" w:history="1">
+            <w:r>
+              <w:rPr>
+                <w:rStyle w:val="Lienhypertexte"/>
+                <w:noProof/>
+              </w:rPr>
+              <w:t>Diagramme Use Case</w:t>
+            </w:r>
+            <w:r>
+              <w:rPr>
+                <w:noProof/>
+                <w:webHidden/>
+              </w:rPr>
+              <w:tab/>
+            </w:r>
+            <w:r>
+              <w:rPr>
+                <w:noProof/>
+                <w:webHidden/>
+              </w:rPr>
+              <w:fldChar w:fldCharType="begin"/>
+            </w:r>
+            <w:r>
+              <w:rPr>
+                <w:noProof/>
+                <w:webHidden/>
+              </w:rPr>
+              <w:instrText xml:space="preserve"> PAGEREF _Toc197382529 \h </w:instrText>
+            </w:r>
+            <w:r>
+              <w:rPr>
+                <w:noProof/>
+                <w:webHidden/>
+              </w:rPr>
+            </w:r>
+            <w:r>
+              <w:rPr>
+                <w:noProof/>
+                <w:webHidden/>
+              </w:rPr>
+              <w:fldChar w:fldCharType="separate"/>
+            </w:r>
+            <w:r>
+              <w:rPr>
+                <w:noProof/>
+                <w:webHidden/>
+              </w:rPr>
+              <w:t>14</w:t>
+            </w:r>
+            <w:r>
+              <w:rPr>
+                <w:noProof/>
+                <w:webHidden/>
+              </w:rPr>
+              <w:fldChar w:fldCharType="end"/>
+            </w:r>
+          </w:hyperlink>
+        </w:p>
+        <w:p>
+          <w:pPr>
+            <w:pStyle w:val="TM3"/>
+            <w:tabs>
+              <w:tab w:val="right" w:leader="dot" w:pos="9062"/>
+            </w:tabs>
+            <w:rPr>
+              <w:noProof/>
+            </w:rPr>
+          </w:pPr>
+          <w:hyperlink w:anchor="_Toc197382530" w:history="1">
+            <w:r>
+              <w:rPr>
+                <w:rStyle w:val="Lienhypertexte"/>
+                <w:noProof/>
+              </w:rPr>
+              <w:t>Description détaillée des cas d’utilisations</w:t>
+            </w:r>
+            <w:r>
+              <w:rPr>
+                <w:noProof/>
+                <w:webHidden/>
+              </w:rPr>
+              <w:tab/>
+            </w:r>
+            <w:r>
+              <w:rPr>
+                <w:noProof/>
+                <w:webHidden/>
+              </w:rPr>
+              <w:fldChar w:fldCharType="begin"/>
+            </w:r>
+            <w:r>
+              <w:rPr>
+                <w:noProof/>
+                <w:webHidden/>
+              </w:rPr>
+              <w:instrText xml:space="preserve"> PAGEREF _Toc197382530 \h </w:instrText>
+            </w:r>
+            <w:r>
+              <w:rPr>
+                <w:noProof/>
+                <w:webHidden/>
+              </w:rPr>
+            </w:r>
+            <w:r>
+              <w:rPr>
+                <w:noProof/>
+                <w:webHidden/>
+              </w:rPr>
+              <w:fldChar w:fldCharType="separate"/>
+            </w:r>
+            <w:r>
+              <w:rPr>
+                <w:noProof/>
+                <w:webHidden/>
+              </w:rPr>
+              <w:t>15</w:t>
+            </w:r>
+            <w:r>
+              <w:rPr>
+                <w:noProof/>
+                <w:webHidden/>
+              </w:rPr>
+              <w:fldChar w:fldCharType="end"/>
+            </w:r>
+          </w:hyperlink>
+        </w:p>
+        <w:p>
+          <w:pPr>
+            <w:pStyle w:val="TM1"/>
+            <w:tabs>
+              <w:tab w:val="right" w:leader="dot" w:pos="9062"/>
+            </w:tabs>
+            <w:rPr>
+              <w:noProof/>
+            </w:rPr>
+          </w:pPr>
+          <w:hyperlink w:anchor="_Toc197382531" w:history="1">
+            <w:r>
+              <w:rPr>
+                <w:rStyle w:val="Lienhypertexte"/>
+                <w:noProof/>
+              </w:rPr>
+              <w:t>Description des entités</w:t>
+            </w:r>
+            <w:r>
+              <w:rPr>
+                <w:noProof/>
+                <w:webHidden/>
+              </w:rPr>
+              <w:tab/>
+            </w:r>
+            <w:r>
+              <w:rPr>
+                <w:noProof/>
+                <w:webHidden/>
+              </w:rPr>
+              <w:fldChar w:fldCharType="begin"/>
+            </w:r>
+            <w:r>
+              <w:rPr>
+                <w:noProof/>
+                <w:webHidden/>
+              </w:rPr>
+              <w:instrText xml:space="preserve"> PAGEREF _Toc197382531 \h </w:instrText>
+            </w:r>
+            <w:r>
+              <w:rPr>
+                <w:noProof/>
+                <w:webHidden/>
+              </w:rPr>
+            </w:r>
+            <w:r>
+              <w:rPr>
+                <w:noProof/>
+                <w:webHidden/>
+              </w:rPr>
+              <w:fldChar w:fldCharType="separate"/>
+            </w:r>
+            <w:r>
+              <w:rPr>
+                <w:noProof/>
+                <w:webHidden/>
+              </w:rPr>
+              <w:t>41</w:t>
+            </w:r>
+            <w:r>
+              <w:rPr>
+                <w:noProof/>
+                <w:webHidden/>
+              </w:rPr>
+              <w:fldChar w:fldCharType="end"/>
+            </w:r>
+          </w:hyperlink>
+        </w:p>
+        <w:p>
+          <w:pPr>
+            <w:pStyle w:val="TM1"/>
+            <w:tabs>
+              <w:tab w:val="right" w:leader="dot" w:pos="9062"/>
+            </w:tabs>
+            <w:rPr>
+              <w:noProof/>
+            </w:rPr>
+          </w:pPr>
+          <w:hyperlink w:anchor="_Toc197382532" w:history="1">
+            <w:r>
+              <w:rPr>
+                <w:rStyle w:val="Lienhypertexte"/>
+                <w:noProof/>
+              </w:rPr>
+              <w:t>Contraintes fonctionnelles</w:t>
+            </w:r>
+            <w:r>
+              <w:rPr>
+                <w:noProof/>
+                <w:webHidden/>
+              </w:rPr>
+              <w:tab/>
+            </w:r>
+            <w:r>
+              <w:rPr>
+                <w:noProof/>
+                <w:webHidden/>
+              </w:rPr>
+              <w:fldChar w:fldCharType="begin"/>
+            </w:r>
+            <w:r>
+              <w:rPr>
+                <w:noProof/>
+                <w:webHidden/>
+              </w:rPr>
+              <w:instrText xml:space="preserve"> PAGEREF _Toc197382532 \h </w:instrText>
+            </w:r>
+            <w:r>
+              <w:rPr>
+                <w:noProof/>
+                <w:webHidden/>
+              </w:rPr>
+            </w:r>
+            <w:r>
+              <w:rPr>
+                <w:noProof/>
+                <w:webHidden/>
+              </w:rPr>
+              <w:fldChar w:fldCharType="separate"/>
+            </w:r>
+            <w:r>
+              <w:rPr>
+                <w:noProof/>
+                <w:webHidden/>
+              </w:rPr>
+              <w:t>42</w:t>
+            </w:r>
+            <w:r>
+              <w:rPr>
+                <w:noProof/>
+                <w:webHidden/>
+              </w:rPr>
+              <w:fldChar w:fldCharType="end"/>
+            </w:r>
+          </w:hyperlink>
+        </w:p>
+        <w:p>
+          <w:pPr>
+            <w:pStyle w:val="TM3"/>
+            <w:tabs>
+              <w:tab w:val="right" w:leader="dot" w:pos="9062"/>
+            </w:tabs>
+            <w:rPr>
+              <w:noProof/>
+            </w:rPr>
+          </w:pPr>
+          <w:hyperlink w:anchor="_Toc197382533" w:history="1">
+            <w:r>
+              <w:rPr>
+                <w:rStyle w:val="Lienhypertexte"/>
+                <w:noProof/>
+              </w:rPr>
+              <w:t>Règles de structures</w:t>
+            </w:r>
+            <w:r>
+              <w:rPr>
+                <w:noProof/>
+                <w:webHidden/>
+              </w:rPr>
+              <w:tab/>
+            </w:r>
+            <w:r>
+              <w:rPr>
+                <w:noProof/>
+                <w:webHidden/>
+              </w:rPr>
+              <w:fldChar w:fldCharType="begin"/>
+            </w:r>
+            <w:r>
+              <w:rPr>
+                <w:noProof/>
+                <w:webHidden/>
+              </w:rPr>
+              <w:instrText xml:space="preserve"> PAGEREF _Toc197382533 \h </w:instrText>
+            </w:r>
+            <w:r>
+              <w:rPr>
+                <w:noProof/>
+                <w:webHidden/>
+              </w:rPr>
+            </w:r>
+            <w:r>
+              <w:rPr>
+                <w:noProof/>
+                <w:webHidden/>
+              </w:rPr>
+              <w:fldChar w:fldCharType="separate"/>
+            </w:r>
+            <w:r>
+              <w:rPr>
+                <w:noProof/>
+                <w:webHidden/>
+              </w:rPr>
+              <w:t>42</w:t>
+            </w:r>
+            <w:r>
+              <w:rPr>
+                <w:noProof/>
+                <w:webHidden/>
+              </w:rPr>
+              <w:fldChar w:fldCharType="end"/>
+            </w:r>
+          </w:hyperlink>
+        </w:p>
+        <w:p>
+          <w:pPr>
+            <w:pStyle w:val="TM3"/>
+            <w:tabs>
+              <w:tab w:val="right" w:leader="dot" w:pos="9062"/>
+            </w:tabs>
+            <w:rPr>
+              <w:noProof/>
+            </w:rPr>
+          </w:pPr>
+          <w:hyperlink w:anchor="_Toc197382534" w:history="1">
+            <w:r>
+              <w:rPr>
+                <w:rStyle w:val="Lienhypertexte"/>
+                <w:noProof/>
+              </w:rPr>
+              <w:t>Règles de validation</w:t>
+            </w:r>
+            <w:r>
+              <w:rPr>
+                <w:noProof/>
+                <w:webHidden/>
+              </w:rPr>
+              <w:tab/>
+            </w:r>
+            <w:r>
+              <w:rPr>
+                <w:noProof/>
+                <w:webHidden/>
+              </w:rPr>
+              <w:fldChar w:fldCharType="begin"/>
+            </w:r>
+            <w:r>
+              <w:rPr>
+                <w:noProof/>
+                <w:webHidden/>
+              </w:rPr>
+              <w:instrText xml:space="preserve"> PAGEREF _Toc197382534 \h </w:instrText>
+            </w:r>
+            <w:r>
+              <w:rPr>
+                <w:noProof/>
+                <w:webHidden/>
+              </w:rPr>
+            </w:r>
+            <w:r>
+              <w:rPr>
+                <w:noProof/>
+                <w:webHidden/>
+              </w:rPr>
+              <w:fldChar w:fldCharType="separate"/>
+            </w:r>
+            <w:r>
+              <w:rPr>
+                <w:noProof/>
+                <w:webHidden/>
+              </w:rPr>
+              <w:t>44</w:t>
+            </w:r>
+            <w:r>
+              <w:rPr>
+                <w:noProof/>
+                <w:webHidden/>
+              </w:rPr>
+              <w:fldChar w:fldCharType="end"/>
+            </w:r>
+          </w:hyperlink>
+        </w:p>
+        <w:p>
+          <w:pPr>
+            <w:pStyle w:val="TM1"/>
+            <w:tabs>
+              <w:tab w:val="right" w:leader="dot" w:pos="9062"/>
+            </w:tabs>
+            <w:rPr>
+              <w:noProof/>
+            </w:rPr>
+          </w:pPr>
+          <w:hyperlink w:anchor="_Toc197382535" w:history="1">
+            <w:r>
+              <w:rPr>
+                <w:rStyle w:val="Lienhypertexte"/>
+                <w:noProof/>
+              </w:rPr>
+              <w:t>Schéma relationnel de la solution</w:t>
+            </w:r>
+            <w:r>
+              <w:rPr>
+                <w:noProof/>
+                <w:webHidden/>
+              </w:rPr>
+              <w:tab/>
+            </w:r>
+            <w:r>
+              <w:rPr>
+                <w:noProof/>
+                <w:webHidden/>
+              </w:rPr>
+              <w:fldChar w:fldCharType="begin"/>
+            </w:r>
+            <w:r>
+              <w:rPr>
+                <w:noProof/>
+                <w:webHidden/>
+              </w:rPr>
+              <w:instrText xml:space="preserve"> PAGEREF _Toc197382535 \h </w:instrText>
+            </w:r>
+            <w:r>
+              <w:rPr>
+                <w:noProof/>
+                <w:webHidden/>
+              </w:rPr>
+            </w:r>
+            <w:r>
+              <w:rPr>
+                <w:noProof/>
+                <w:webHidden/>
+              </w:rPr>
+              <w:fldChar w:fldCharType="separate"/>
+            </w:r>
+            <w:r>
+              <w:rPr>
+                <w:noProof/>
+                <w:webHidden/>
+              </w:rPr>
+              <w:t>45</w:t>
+            </w:r>
+            <w:r>
+              <w:rPr>
+                <w:noProof/>
+                <w:webHidden/>
+              </w:rPr>
+              <w:fldChar w:fldCharType="end"/>
+            </w:r>
+          </w:hyperlink>
+        </w:p>
+        <w:p>
+          <w:pPr>
+            <w:pStyle w:val="TM3"/>
+            <w:tabs>
+              <w:tab w:val="right" w:leader="dot" w:pos="9062"/>
+            </w:tabs>
+            <w:rPr>
+              <w:noProof/>
+            </w:rPr>
+          </w:pPr>
+          <w:hyperlink w:anchor="_Toc197382536" w:history="1">
+            <w:r>
+              <w:rPr>
+                <w:rStyle w:val="Lienhypertexte"/>
+                <w:noProof/>
+              </w:rPr>
+              <w:t>Schéma Relationnel</w:t>
+            </w:r>
+            <w:r>
+              <w:rPr>
+                <w:noProof/>
+                <w:webHidden/>
+              </w:rPr>
+              <w:tab/>
+            </w:r>
+            <w:r>
+              <w:rPr>
+                <w:noProof/>
+                <w:webHidden/>
+              </w:rPr>
+              <w:fldChar w:fldCharType="begin"/>
+            </w:r>
+            <w:r>
+              <w:rPr>
+                <w:noProof/>
+                <w:webHidden/>
+              </w:rPr>
+              <w:instrText xml:space="preserve"> PAGEREF _Toc197382536 \h </w:instrText>
+            </w:r>
+            <w:r>
+              <w:rPr>
+                <w:noProof/>
+                <w:webHidden/>
+              </w:rPr>
+            </w:r>
+            <w:r>
+              <w:rPr>
+                <w:noProof/>
+                <w:webHidden/>
+              </w:rPr>
+              <w:fldChar w:fldCharType="separate"/>
+            </w:r>
+            <w:r>
+              <w:rPr>
+                <w:noProof/>
+                <w:webHidden/>
+              </w:rPr>
+              <w:t>45</w:t>
+            </w:r>
+            <w:r>
+              <w:rPr>
+                <w:noProof/>
+                <w:webHidden/>
+              </w:rPr>
+              <w:fldChar w:fldCharType="end"/>
+            </w:r>
+          </w:hyperlink>
+        </w:p>
+        <w:p>
+          <w:pPr>
+            <w:pStyle w:val="TM3"/>
+            <w:tabs>
+              <w:tab w:val="right" w:leader="dot" w:pos="9062"/>
+            </w:tabs>
+            <w:rPr>
+              <w:noProof/>
+            </w:rPr>
+          </w:pPr>
+          <w:hyperlink w:anchor="_Toc197382537" w:history="1">
+            <w:r>
+              <w:rPr>
+                <w:rStyle w:val="Lienhypertexte"/>
+                <w:noProof/>
+              </w:rPr>
+              <w:t>Schéma Entité-Association</w:t>
+            </w:r>
+            <w:r>
+              <w:rPr>
+                <w:noProof/>
+                <w:webHidden/>
+              </w:rPr>
+              <w:tab/>
+            </w:r>
+            <w:r>
+              <w:rPr>
+                <w:noProof/>
+                <w:webHidden/>
+              </w:rPr>
+              <w:fldChar w:fldCharType="begin"/>
+            </w:r>
+            <w:r>
+              <w:rPr>
+                <w:noProof/>
+                <w:webHidden/>
+              </w:rPr>
+              <w:instrText xml:space="preserve"> PAGEREF _Toc197382537 \h </w:instrText>
+            </w:r>
+            <w:r>
+              <w:rPr>
+                <w:noProof/>
+                <w:webHidden/>
+              </w:rPr>
+            </w:r>
+            <w:r>
+              <w:rPr>
+                <w:noProof/>
+                <w:webHidden/>
+              </w:rPr>
+              <w:fldChar w:fldCharType="separate"/>
+            </w:r>
+            <w:r>
+              <w:rPr>
+                <w:noProof/>
+                <w:webHidden/>
+              </w:rPr>
+              <w:t>46</w:t>
+            </w:r>
+            <w:r>
+              <w:rPr>
+                <w:noProof/>
+                <w:webHidden/>
+              </w:rPr>
+              <w:fldChar w:fldCharType="end"/>
+            </w:r>
+          </w:hyperlink>
+        </w:p>
+        <w:p>
+          <w:pPr>
+            <w:pStyle w:val="TM1"/>
+            <w:tabs>
+              <w:tab w:val="right" w:leader="dot" w:pos="9062"/>
+            </w:tabs>
+            <w:rPr>
+              <w:noProof/>
+            </w:rPr>
+          </w:pPr>
+          <w:hyperlink w:anchor="_Toc197382538" w:history="1">
+            <w:r>
+              <w:rPr>
+                <w:rStyle w:val="Lienhypertexte"/>
+                <w:noProof/>
+              </w:rPr>
+              <w:t>Analyse Technique</w:t>
+            </w:r>
+            <w:r>
+              <w:rPr>
+                <w:noProof/>
+                <w:webHidden/>
+              </w:rPr>
+              <w:tab/>
+            </w:r>
+            <w:r>
+              <w:rPr>
+                <w:noProof/>
+                <w:webHidden/>
+              </w:rPr>
+              <w:fldChar w:fldCharType="begin"/>
+            </w:r>
+            <w:r>
+              <w:rPr>
+                <w:noProof/>
+                <w:webHidden/>
+              </w:rPr>
+              <w:instrText xml:space="preserve"> PAGEREF _Toc197382538 \h </w:instrText>
+            </w:r>
+            <w:r>
+              <w:rPr>
+                <w:noProof/>
+                <w:webHidden/>
+              </w:rPr>
+            </w:r>
+            <w:r>
+              <w:rPr>
+                <w:noProof/>
+                <w:webHidden/>
+              </w:rPr>
+              <w:fldChar w:fldCharType="separate"/>
+            </w:r>
+            <w:r>
+              <w:rPr>
+                <w:noProof/>
+                <w:webHidden/>
+              </w:rPr>
+              <w:t>47</w:t>
+            </w:r>
+            <w:r>
+              <w:rPr>
+                <w:noProof/>
+                <w:webHidden/>
+              </w:rPr>
+              <w:fldChar w:fldCharType="end"/>
+            </w:r>
+          </w:hyperlink>
+        </w:p>
+        <w:p>
+          <w:pPr>
+            <w:pStyle w:val="TM2"/>
+            <w:tabs>
+              <w:tab w:val="right" w:leader="dot" w:pos="9062"/>
+            </w:tabs>
+            <w:rPr>
+              <w:noProof/>
+            </w:rPr>
+          </w:pPr>
+          <w:hyperlink w:anchor="_Toc197382539" w:history="1">
+            <w:r>
+              <w:rPr>
+                <w:rStyle w:val="Lienhypertexte"/>
+                <w:noProof/>
+              </w:rPr>
+              <w:t>Choix technologiques</w:t>
+            </w:r>
+            <w:r>
+              <w:rPr>
+                <w:noProof/>
+                <w:webHidden/>
+              </w:rPr>
+              <w:tab/>
+            </w:r>
+            <w:r>
+              <w:rPr>
+                <w:noProof/>
+                <w:webHidden/>
+              </w:rPr>
+              <w:fldChar w:fldCharType="begin"/>
+            </w:r>
+            <w:r>
+              <w:rPr>
+                <w:noProof/>
+                <w:webHidden/>
+              </w:rPr>
+              <w:instrText xml:space="preserve"> PAGEREF _Toc197382539 \h </w:instrText>
+            </w:r>
+            <w:r>
+              <w:rPr>
+                <w:noProof/>
+                <w:webHidden/>
+              </w:rPr>
+            </w:r>
+            <w:r>
+              <w:rPr>
+                <w:noProof/>
+                <w:webHidden/>
+              </w:rPr>
+              <w:fldChar w:fldCharType="separate"/>
+            </w:r>
+            <w:r>
+              <w:rPr>
+                <w:noProof/>
+                <w:webHidden/>
+              </w:rPr>
+              <w:t>47</w:t>
+            </w:r>
+            <w:r>
+              <w:rPr>
+                <w:noProof/>
+                <w:webHidden/>
+              </w:rPr>
+              <w:fldChar w:fldCharType="end"/>
+            </w:r>
+          </w:hyperlink>
+        </w:p>
+        <w:p>
+          <w:pPr>
+            <w:pStyle w:val="TM2"/>
+            <w:tabs>
+              <w:tab w:val="right" w:leader="dot" w:pos="9062"/>
+            </w:tabs>
+            <w:rPr>
+              <w:noProof/>
+            </w:rPr>
+          </w:pPr>
+          <w:hyperlink w:anchor="_Toc197382540" w:history="1">
+            <w:r>
+              <w:rPr>
+                <w:rStyle w:val="Lienhypertexte"/>
+                <w:noProof/>
+              </w:rPr>
+              <w:t>Architecture applicative</w:t>
+            </w:r>
+            <w:r>
+              <w:rPr>
+                <w:noProof/>
+                <w:webHidden/>
+              </w:rPr>
+              <w:tab/>
+            </w:r>
+            <w:r>
+              <w:rPr>
+                <w:noProof/>
+                <w:webHidden/>
+              </w:rPr>
+              <w:fldChar w:fldCharType="begin"/>
+            </w:r>
+            <w:r>
+              <w:rPr>
+                <w:noProof/>
+                <w:webHidden/>
+              </w:rPr>
+              <w:instrText xml:space="preserve"> PAGEREF _Toc197382540 \h </w:instrText>
+            </w:r>
+            <w:r>
+              <w:rPr>
+                <w:noProof/>
+                <w:webHidden/>
+              </w:rPr>
+            </w:r>
+            <w:r>
+              <w:rPr>
+                <w:noProof/>
+                <w:webHidden/>
+              </w:rPr>
+              <w:fldChar w:fldCharType="separate"/>
+            </w:r>
+            <w:r>
+              <w:rPr>
+                <w:noProof/>
+                <w:webHidden/>
+              </w:rPr>
+              <w:t>47</w:t>
+            </w:r>
+            <w:r>
+              <w:rPr>
+                <w:noProof/>
+                <w:webHidden/>
+              </w:rPr>
+              <w:fldChar w:fldCharType="end"/>
+            </w:r>
+          </w:hyperlink>
+        </w:p>
+        <w:p>
+          <w:pPr>
+            <w:pStyle w:val="TM3"/>
+            <w:tabs>
+              <w:tab w:val="right" w:leader="dot" w:pos="9062"/>
+            </w:tabs>
+            <w:rPr>
+              <w:noProof/>
+            </w:rPr>
+          </w:pPr>
+          <w:hyperlink w:anchor="_Toc197382541" w:history="1">
+            <w:r>
+              <w:rPr>
+                <w:rStyle w:val="Lienhypertexte"/>
+                <w:noProof/>
+              </w:rPr>
+              <w:t>Base de données</w:t>
+            </w:r>
+            <w:r>
+              <w:rPr>
+                <w:noProof/>
+                <w:webHidden/>
+              </w:rPr>
+              <w:tab/>
+            </w:r>
+            <w:r>
+              <w:rPr>
+                <w:noProof/>
+                <w:webHidden/>
+              </w:rPr>
+              <w:fldChar w:fldCharType="begin"/>
+            </w:r>
+            <w:r>
+              <w:rPr>
+                <w:noProof/>
+                <w:webHidden/>
+              </w:rPr>
+              <w:instrText xml:space="preserve"> PAGEREF _Toc197382541 \h </w:instrText>
+            </w:r>
+            <w:r>
+              <w:rPr>
+                <w:noProof/>
+                <w:webHidden/>
+              </w:rPr>
+            </w:r>
+            <w:r>
+              <w:rPr>
+                <w:noProof/>
+                <w:webHidden/>
+              </w:rPr>
+              <w:fldChar w:fldCharType="separate"/>
+            </w:r>
+            <w:r>
+              <w:rPr>
+                <w:noProof/>
+                <w:webHidden/>
+              </w:rPr>
+              <w:t>47</w:t>
+            </w:r>
+            <w:r>
+              <w:rPr>
+                <w:noProof/>
+                <w:webHidden/>
+              </w:rPr>
+              <w:fldChar w:fldCharType="end"/>
+            </w:r>
+          </w:hyperlink>
+        </w:p>
+        <w:p>
+          <w:pPr>
+            <w:pStyle w:val="TM3"/>
+            <w:tabs>
+              <w:tab w:val="right" w:leader="dot" w:pos="9062"/>
+            </w:tabs>
+            <w:rPr>
+              <w:noProof/>
+            </w:rPr>
+          </w:pPr>
+          <w:hyperlink w:anchor="_Toc197382542" w:history="1">
+            <w:r>
+              <w:rPr>
+                <w:rStyle w:val="Lienhypertexte"/>
+                <w:noProof/>
+              </w:rPr>
+              <w:t>Back-end</w:t>
+            </w:r>
+            <w:r>
+              <w:rPr>
+                <w:noProof/>
+                <w:webHidden/>
+              </w:rPr>
+              <w:tab/>
+            </w:r>
+            <w:r>
+              <w:rPr>
+                <w:noProof/>
+                <w:webHidden/>
+              </w:rPr>
+              <w:fldChar w:fldCharType="begin"/>
+            </w:r>
+            <w:r>
+              <w:rPr>
+                <w:noProof/>
+                <w:webHidden/>
+              </w:rPr>
+              <w:instrText xml:space="preserve"> PAGEREF _Toc197382542 \h </w:instrText>
+            </w:r>
+            <w:r>
+              <w:rPr>
+                <w:noProof/>
+                <w:webHidden/>
+              </w:rPr>
+            </w:r>
+            <w:r>
+              <w:rPr>
+                <w:noProof/>
+                <w:webHidden/>
+              </w:rPr>
+              <w:fldChar w:fldCharType="separate"/>
+            </w:r>
+            <w:r>
+              <w:rPr>
+                <w:noProof/>
+                <w:webHidden/>
+              </w:rPr>
+              <w:t>47</w:t>
+            </w:r>
+            <w:r>
+              <w:rPr>
+                <w:noProof/>
+                <w:webHidden/>
+              </w:rPr>
+              <w:fldChar w:fldCharType="end"/>
+            </w:r>
+          </w:hyperlink>
+        </w:p>
+        <w:p>
+          <w:pPr>
+            <w:pStyle w:val="TM3"/>
+            <w:tabs>
+              <w:tab w:val="right" w:leader="dot" w:pos="9062"/>
+            </w:tabs>
+            <w:rPr>
+              <w:noProof/>
+            </w:rPr>
+          </w:pPr>
+          <w:hyperlink w:anchor="_Toc197382543" w:history="1">
+            <w:r>
+              <w:rPr>
+                <w:rStyle w:val="Lienhypertexte"/>
+                <w:noProof/>
+              </w:rPr>
+              <w:t>Front-end</w:t>
+            </w:r>
+            <w:r>
+              <w:rPr>
+                <w:noProof/>
+                <w:webHidden/>
+              </w:rPr>
+              <w:tab/>
+            </w:r>
+            <w:r>
+              <w:rPr>
+                <w:noProof/>
+                <w:webHidden/>
+              </w:rPr>
+              <w:fldChar w:fldCharType="begin"/>
+            </w:r>
+            <w:r>
+              <w:rPr>
+                <w:noProof/>
+                <w:webHidden/>
+              </w:rPr>
+              <w:instrText xml:space="preserve"> PAGEREF _Toc197382543 \h </w:instrText>
+            </w:r>
+            <w:r>
+              <w:rPr>
+                <w:noProof/>
+                <w:webHidden/>
+              </w:rPr>
+            </w:r>
+            <w:r>
+              <w:rPr>
+                <w:noProof/>
+                <w:webHidden/>
+              </w:rPr>
+              <w:fldChar w:fldCharType="separate"/>
+            </w:r>
+            <w:r>
+              <w:rPr>
+                <w:noProof/>
+                <w:webHidden/>
+              </w:rPr>
+              <w:t>49</w:t>
+            </w:r>
+            <w:r>
+              <w:rPr>
+                <w:noProof/>
+                <w:webHidden/>
+              </w:rPr>
+              <w:fldChar w:fldCharType="end"/>
+            </w:r>
+          </w:hyperlink>
+        </w:p>
+        <w:p>
+          <w:r>
+            <w:rPr>
+              <w:b/>
+              <w:bCs/>
+            </w:rPr>
+            <w:fldChar w:fldCharType="end"/>
+          </w:r>
+        </w:p>
+      </w:sdtContent>
+    </w:sdt>
+    <w:p/>
+    <w:p>
+      <w:pPr>
+        <w:rPr>
+          <w:rFonts w:asciiTheme="majorHAnsi" w:eastAsiaTheme="majorEastAsia" w:hAnsiTheme="majorHAnsi" w:cstheme="majorBidi"/>
+          <w:color w:val="2F5496" w:themeColor="accent1" w:themeShade="BF"/>
+          <w:sz w:val="32"/>
+          <w:szCs w:val="32"/>
+        </w:rPr>
+      </w:pPr>
+      <w:bookmarkStart w:id="1" w:name="_Toc197382505"/>
+      <w:r>
+        <w:br w:type="page"/>
+      </w:r>
+    </w:p>
     <w:p>
       <w:pPr>
         <w:pStyle w:val="Titre1"/>
@@ -4193,15 +6922,18 @@
         <w:lastRenderedPageBreak/>
         <w:t>Introduction</w:t>
       </w:r>
+      <w:bookmarkEnd w:id="1"/>
     </w:p>
     <w:p>
       <w:pPr>
         <w:pStyle w:val="Titre2"/>
       </w:pPr>
+      <w:bookmarkStart w:id="2" w:name="_Toc197382506"/>
       <w:r>
         <w:t>Cadre</w:t>
       </w:r>
       <w:bookmarkEnd w:id="0"/>
+      <w:bookmarkEnd w:id="2"/>
     </w:p>
     <w:p>
       <w:pPr>
@@ -4223,96 +6955,65 @@
         <w:t>ème</w:t>
       </w:r>
       <w:r>
-        <w:t xml:space="preserve"> année du bachelier en informatique de gestion à l’EPHEC.</w:t>
+        <w:t xml:space="preserve"> année du bachelier en informatique </w:t>
+      </w:r>
+      <w:r>
+        <w:t>de gestion à l’EPHEC.</w:t>
       </w:r>
     </w:p>
     <w:p>
       <w:pPr>
         <w:pStyle w:val="Titre2"/>
       </w:pPr>
-      <w:bookmarkStart w:id="1" w:name="_Toc118925198"/>
+      <w:bookmarkStart w:id="3" w:name="_Toc118925198"/>
+      <w:bookmarkStart w:id="4" w:name="_Toc197382507"/>
       <w:r>
         <w:t>Enoncé</w:t>
       </w:r>
-      <w:bookmarkEnd w:id="1"/>
+      <w:bookmarkEnd w:id="3"/>
+      <w:bookmarkEnd w:id="4"/>
     </w:p>
     <w:p>
       <w:pPr>
         <w:jc w:val="both"/>
-        <w:rPr>
-          <w:highlight w:val="yellow"/>
-        </w:rPr>
-      </w:pPr>
-      <w:r>
-        <w:rPr>
-          <w:highlight w:val="yellow"/>
-        </w:rPr>
+      </w:pPr>
+      <w:r>
         <w:t xml:space="preserve">Le projet doit comporter une base de données avec des contraintes d’intégrité. Une partie </w:t>
       </w:r>
       <w:proofErr w:type="spellStart"/>
       <w:r>
-        <w:rPr>
-          <w:highlight w:val="yellow"/>
-        </w:rPr>
         <w:t>back-end</w:t>
       </w:r>
       <w:proofErr w:type="spellEnd"/>
       <w:r>
-        <w:rPr>
-          <w:highlight w:val="yellow"/>
-        </w:rPr>
         <w:t xml:space="preserve"> doit être en charge des requêtes sur la base de données, ainsi que de l’application de la logique métier sur ces données. Cette partie doit rendre ces données disponibles au travers d’une </w:t>
       </w:r>
       <w:r>
-        <w:rPr>
-          <w:highlight w:val="yellow"/>
-        </w:rPr>
         <w:t xml:space="preserve">Web </w:t>
       </w:r>
       <w:r>
-        <w:rPr>
-          <w:highlight w:val="yellow"/>
-        </w:rPr>
         <w:t xml:space="preserve">API. Une partie </w:t>
       </w:r>
       <w:proofErr w:type="spellStart"/>
       <w:r>
-        <w:rPr>
-          <w:highlight w:val="yellow"/>
-        </w:rPr>
         <w:t>front-end</w:t>
       </w:r>
       <w:proofErr w:type="spellEnd"/>
       <w:r>
-        <w:rPr>
-          <w:highlight w:val="yellow"/>
-        </w:rPr>
         <w:t xml:space="preserve"> aura la charge de la présentation des informations au travers d’une interface utilisateur, à l’aide des données fournies par l</w:t>
       </w:r>
       <w:r>
-        <w:rPr>
-          <w:highlight w:val="yellow"/>
-        </w:rPr>
         <w:t xml:space="preserve">a Web </w:t>
       </w:r>
       <w:r>
-        <w:rPr>
-          <w:highlight w:val="yellow"/>
-        </w:rPr>
         <w:t>API.</w:t>
       </w:r>
     </w:p>
     <w:p>
       <w:pPr>
         <w:jc w:val="both"/>
-        <w:rPr>
-          <w:highlight w:val="yellow"/>
-        </w:rPr>
-      </w:pPr>
-      <w:r>
-        <w:rPr>
-          <w:highlight w:val="yellow"/>
-        </w:rPr>
+      </w:pPr>
+      <w:r>
         <w:t>Le Projet doit comporter un ensemble suffisant de fonctionnalités. Au minimum doivent être présentes :</w:t>
       </w:r>
     </w:p>
@@ -4324,14 +7025,8 @@
           <w:numId w:val="1"/>
         </w:numPr>
         <w:jc w:val="both"/>
-        <w:rPr>
-          <w:highlight w:val="yellow"/>
-        </w:rPr>
-      </w:pPr>
-      <w:r>
-        <w:rPr>
-          <w:highlight w:val="yellow"/>
-        </w:rPr>
+      </w:pPr>
+      <w:r>
         <w:t>Un système d’authentification.</w:t>
       </w:r>
     </w:p>
@@ -4343,14 +7038,8 @@
           <w:numId w:val="1"/>
         </w:numPr>
         <w:jc w:val="both"/>
-        <w:rPr>
-          <w:highlight w:val="yellow"/>
-        </w:rPr>
-      </w:pPr>
-      <w:r>
-        <w:rPr>
-          <w:highlight w:val="yellow"/>
-        </w:rPr>
+      </w:pPr>
+      <w:r>
         <w:t>Un système d’autorisation au moyen de rôles et de permissions.</w:t>
       </w:r>
     </w:p>
@@ -4359,9 +7048,6 @@
         <w:jc w:val="both"/>
       </w:pPr>
       <w:r>
-        <w:rPr>
-          <w:highlight w:val="yellow"/>
-        </w:rPr>
         <w:t>Les technologies pour les différentes parties du projet sont laissées au libre choix de l’étudiant.</w:t>
       </w:r>
     </w:p>
@@ -4369,11 +7055,13 @@
       <w:pPr>
         <w:pStyle w:val="Titre2"/>
       </w:pPr>
-      <w:bookmarkStart w:id="2" w:name="_Toc118925199"/>
+      <w:bookmarkStart w:id="5" w:name="_Toc118925199"/>
+      <w:bookmarkStart w:id="6" w:name="_Toc197382508"/>
       <w:r>
         <w:t>Description du projet</w:t>
       </w:r>
-      <w:bookmarkEnd w:id="2"/>
+      <w:bookmarkEnd w:id="5"/>
+      <w:bookmarkEnd w:id="6"/>
     </w:p>
     <w:p>
       <w:pPr>
@@ -4841,12 +7529,14 @@
           <w:lang w:eastAsia="fr-FR"/>
         </w:rPr>
       </w:pPr>
+      <w:bookmarkStart w:id="7" w:name="_Toc197382509"/>
       <w:r>
         <w:rPr>
           <w:lang w:eastAsia="fr-FR"/>
         </w:rPr>
         <w:t>Méthodologie de travail</w:t>
       </w:r>
+      <w:bookmarkEnd w:id="7"/>
     </w:p>
     <w:p>
       <w:pPr>
@@ -5118,18 +7808,22 @@
       <w:pPr>
         <w:pStyle w:val="Titre1"/>
       </w:pPr>
+      <w:bookmarkStart w:id="8" w:name="_Toc197382510"/>
       <w:r>
         <w:lastRenderedPageBreak/>
         <w:t>Analyse du secteur</w:t>
       </w:r>
+      <w:bookmarkEnd w:id="8"/>
     </w:p>
     <w:p>
       <w:pPr>
         <w:pStyle w:val="Titre2"/>
       </w:pPr>
+      <w:bookmarkStart w:id="9" w:name="_Toc197382511"/>
       <w:r>
         <w:t>Etat du secteur dans l’Union Européenne.</w:t>
       </w:r>
+      <w:bookmarkEnd w:id="9"/>
     </w:p>
     <w:p>
       <w:pPr>
@@ -5157,9 +7851,11 @@
       <w:pPr>
         <w:pStyle w:val="Titre2"/>
       </w:pPr>
+      <w:bookmarkStart w:id="10" w:name="_Toc197382512"/>
       <w:r>
         <w:t>Etat du secteur en Belgique</w:t>
       </w:r>
+      <w:bookmarkEnd w:id="10"/>
     </w:p>
     <w:p>
       <w:pPr>
@@ -5173,9 +7869,11 @@
       <w:pPr>
         <w:pStyle w:val="Titre2"/>
       </w:pPr>
+      <w:bookmarkStart w:id="11" w:name="_Toc197382513"/>
       <w:r>
         <w:t>Caractérisation du secteur</w:t>
       </w:r>
+      <w:bookmarkEnd w:id="11"/>
     </w:p>
     <w:p>
       <w:pPr>
@@ -5285,18 +7983,22 @@
       <w:pPr>
         <w:pStyle w:val="Titre1"/>
       </w:pPr>
+      <w:bookmarkStart w:id="12" w:name="_Toc197382514"/>
       <w:r>
         <w:lastRenderedPageBreak/>
         <w:t>Etat de l’art</w:t>
       </w:r>
+      <w:bookmarkEnd w:id="12"/>
     </w:p>
     <w:p>
       <w:pPr>
         <w:pStyle w:val="Titre2"/>
       </w:pPr>
+      <w:bookmarkStart w:id="13" w:name="_Toc197382515"/>
       <w:r>
         <w:t>Introduction</w:t>
       </w:r>
+      <w:bookmarkEnd w:id="13"/>
     </w:p>
     <w:p>
       <w:pPr>
@@ -5362,9 +8064,11 @@
       <w:pPr>
         <w:pStyle w:val="Titre2"/>
       </w:pPr>
+      <w:bookmarkStart w:id="14" w:name="_Toc197382516"/>
       <w:r>
         <w:t>Présentation des solutions existantes</w:t>
       </w:r>
+      <w:bookmarkEnd w:id="14"/>
     </w:p>
     <w:p>
       <w:r>
@@ -6193,10 +8897,12 @@
       <w:pPr>
         <w:pStyle w:val="Titre2"/>
       </w:pPr>
+      <w:bookmarkStart w:id="15" w:name="_Toc197382517"/>
       <w:r>
         <w:lastRenderedPageBreak/>
         <w:t>Fonctionnalités proposées</w:t>
       </w:r>
+      <w:bookmarkEnd w:id="15"/>
     </w:p>
     <w:p>
       <w:pPr>
@@ -7217,10 +9923,12 @@
       <w:pPr>
         <w:pStyle w:val="Titre2"/>
       </w:pPr>
+      <w:bookmarkStart w:id="16" w:name="_Toc197382518"/>
       <w:r>
         <w:lastRenderedPageBreak/>
         <w:t>Tableaux comparatifs des solutions analysées</w:t>
       </w:r>
+      <w:bookmarkEnd w:id="16"/>
     </w:p>
     <w:p>
       <w:pPr>
@@ -9296,6 +12004,7 @@
           <w:lang w:eastAsia="fr-FR"/>
         </w:rPr>
       </w:pPr>
+      <w:bookmarkStart w:id="17" w:name="_Toc197382519"/>
       <w:r>
         <w:rPr>
           <w:lang w:eastAsia="fr-FR"/>
@@ -9303,6 +12012,7 @@
         <w:lastRenderedPageBreak/>
         <w:t>Valeur ajoutée du projet</w:t>
       </w:r>
+      <w:bookmarkEnd w:id="17"/>
     </w:p>
     <w:p>
       <w:pPr>
@@ -9518,6 +12228,7 @@
           <w:lang w:eastAsia="fr-FR"/>
         </w:rPr>
       </w:pPr>
+      <w:bookmarkStart w:id="18" w:name="_Toc197382520"/>
       <w:r>
         <w:rPr>
           <w:lang w:eastAsia="fr-FR"/>
@@ -9525,6 +12236,7 @@
         <w:lastRenderedPageBreak/>
         <w:t>Analyse Métier</w:t>
       </w:r>
+      <w:bookmarkEnd w:id="18"/>
     </w:p>
     <w:p>
       <w:pPr>
@@ -9533,12 +12245,14 @@
           <w:lang w:eastAsia="fr-FR"/>
         </w:rPr>
       </w:pPr>
+      <w:bookmarkStart w:id="19" w:name="_Toc197382521"/>
       <w:r>
         <w:rPr>
           <w:lang w:eastAsia="fr-FR"/>
         </w:rPr>
         <w:t>Description des intervenants</w:t>
       </w:r>
+      <w:bookmarkEnd w:id="19"/>
     </w:p>
     <w:p>
       <w:pPr>
@@ -9673,12 +12387,14 @@
           <w:lang w:eastAsia="fr-FR"/>
         </w:rPr>
       </w:pPr>
+      <w:bookmarkStart w:id="20" w:name="_Toc197382522"/>
       <w:r>
         <w:rPr>
           <w:lang w:eastAsia="fr-FR"/>
         </w:rPr>
         <w:t>Exigences Fonctionnelles</w:t>
       </w:r>
+      <w:bookmarkEnd w:id="20"/>
     </w:p>
     <w:p>
       <w:pPr>
@@ -9689,6 +12405,7 @@
           <w:lang w:eastAsia="fr-FR"/>
         </w:rPr>
       </w:pPr>
+      <w:bookmarkStart w:id="21" w:name="_Toc197382523"/>
       <w:r>
         <w:rPr>
           <w:i/>
@@ -9697,6 +12414,7 @@
         </w:rPr>
         <w:t>Fonctionnalités Communes</w:t>
       </w:r>
+      <w:bookmarkEnd w:id="21"/>
     </w:p>
     <w:tbl>
       <w:tblPr>
@@ -9899,6 +12617,7 @@
           <w:lang w:eastAsia="fr-FR"/>
         </w:rPr>
       </w:pPr>
+      <w:bookmarkStart w:id="22" w:name="_Toc197382524"/>
       <w:r>
         <w:rPr>
           <w:i/>
@@ -9907,6 +12626,7 @@
         </w:rPr>
         <w:t>Fonctionnalité Gérant</w:t>
       </w:r>
+      <w:bookmarkEnd w:id="22"/>
     </w:p>
     <w:tbl>
       <w:tblPr>
@@ -10319,6 +13039,7 @@
           <w:lang w:eastAsia="fr-FR"/>
         </w:rPr>
       </w:pPr>
+      <w:bookmarkStart w:id="23" w:name="_Toc197382525"/>
       <w:r>
         <w:rPr>
           <w:i/>
@@ -10343,6 +13064,7 @@
         </w:rPr>
         <w:t xml:space="preserve"> Travailleur</w:t>
       </w:r>
+      <w:bookmarkEnd w:id="23"/>
     </w:p>
     <w:tbl>
       <w:tblPr>
@@ -10715,17 +13437,21 @@
       <w:pPr>
         <w:pStyle w:val="Titre1"/>
       </w:pPr>
+      <w:bookmarkStart w:id="24" w:name="_Toc197382526"/>
       <w:r>
         <w:t>Analyse fonctionnelle</w:t>
       </w:r>
+      <w:bookmarkEnd w:id="24"/>
     </w:p>
     <w:p>
       <w:pPr>
         <w:pStyle w:val="Titre2"/>
       </w:pPr>
+      <w:bookmarkStart w:id="25" w:name="_Toc197382527"/>
       <w:r>
         <w:t>Présentation du site</w:t>
       </w:r>
+      <w:bookmarkEnd w:id="25"/>
     </w:p>
     <w:p>
       <w:pPr>
@@ -10841,21 +13567,25 @@
         <w:pStyle w:val="Titre2"/>
         <w:jc w:val="both"/>
       </w:pPr>
+      <w:bookmarkStart w:id="26" w:name="_Toc197382528"/>
       <w:r>
         <w:lastRenderedPageBreak/>
         <w:t>Cas d’utilisation</w:t>
       </w:r>
+      <w:bookmarkEnd w:id="26"/>
     </w:p>
     <w:p>
       <w:pPr>
         <w:pStyle w:val="Titre3"/>
       </w:pPr>
+      <w:bookmarkStart w:id="27" w:name="_Toc197382529"/>
       <w:r>
         <w:t xml:space="preserve">Diagramme </w:t>
       </w:r>
       <w:r>
         <w:t>Use Case</w:t>
       </w:r>
+      <w:bookmarkEnd w:id="27"/>
     </w:p>
     <w:p>
       <w:pPr>
@@ -10912,6 +13642,7 @@
       <w:pPr>
         <w:pStyle w:val="Titre3"/>
       </w:pPr>
+      <w:bookmarkStart w:id="28" w:name="_Toc197382530"/>
       <w:r>
         <w:lastRenderedPageBreak/>
         <w:t xml:space="preserve">Description </w:t>
@@ -10922,6 +13653,7 @@
       <w:r>
         <w:t xml:space="preserve"> des cas d’utilisations</w:t>
       </w:r>
+      <w:bookmarkEnd w:id="28"/>
     </w:p>
     <w:p>
       <w:pPr>
@@ -11266,7 +13998,15 @@
               </w:numPr>
             </w:pPr>
             <w:r>
-              <w:t>L’utilisateur remplit ses informations d’authentification (adresse email et mot de passe) dans les champs du formulaire prévus à cet effet.</w:t>
+              <w:t xml:space="preserve">L’utilisateur remplit ses informations d’authentification (adresse </w:t>
+            </w:r>
+            <w:proofErr w:type="gramStart"/>
+            <w:r>
+              <w:t>email</w:t>
+            </w:r>
+            <w:proofErr w:type="gramEnd"/>
+            <w:r>
+              <w:t xml:space="preserve"> et mot de passe) dans les champs du formulaire prévus à cet effet.</w:t>
             </w:r>
           </w:p>
           <w:p>
@@ -25666,10 +28406,12 @@
       <w:pPr>
         <w:pStyle w:val="Titre1"/>
       </w:pPr>
+      <w:bookmarkStart w:id="29" w:name="_Toc197382531"/>
       <w:r>
         <w:lastRenderedPageBreak/>
         <w:t>Description des entités</w:t>
       </w:r>
+      <w:bookmarkEnd w:id="29"/>
     </w:p>
     <w:p>
       <w:pPr>
@@ -25768,7 +28510,15 @@
         <w:t>. Il s’agit d’une entité majeure de l’application.</w:t>
       </w:r>
       <w:r>
-        <w:t xml:space="preserve"> Un animal peut être lié à un ou deux autre animaux en tant que descendant.</w:t>
+        <w:t xml:space="preserve"> Un animal peut être lié à un ou </w:t>
+      </w:r>
+      <w:proofErr w:type="gramStart"/>
+      <w:r>
+        <w:t>deux autre animaux</w:t>
+      </w:r>
+      <w:proofErr w:type="gramEnd"/>
+      <w:r>
+        <w:t xml:space="preserve"> en tant que descendant.</w:t>
       </w:r>
     </w:p>
     <w:p>
@@ -26000,18 +28750,22 @@
       <w:pPr>
         <w:pStyle w:val="Titre1"/>
       </w:pPr>
+      <w:bookmarkStart w:id="30" w:name="_Toc197382532"/>
       <w:r>
         <w:lastRenderedPageBreak/>
         <w:t>Contraintes fonctionnelles</w:t>
       </w:r>
+      <w:bookmarkEnd w:id="30"/>
     </w:p>
     <w:p>
       <w:pPr>
         <w:pStyle w:val="Titre3"/>
       </w:pPr>
+      <w:bookmarkStart w:id="31" w:name="_Toc197382533"/>
       <w:r>
         <w:t>Règles de structures</w:t>
       </w:r>
+      <w:bookmarkEnd w:id="31"/>
     </w:p>
     <w:p>
       <w:pPr>
@@ -26154,7 +28908,15 @@
           </w:tcPr>
           <w:p>
             <w:r>
-              <w:t>Un utilisateur a une adresse email unique, obligatoire</w:t>
+              <w:t xml:space="preserve">Un utilisateur a une adresse </w:t>
+            </w:r>
+            <w:proofErr w:type="gramStart"/>
+            <w:r>
+              <w:t>email</w:t>
+            </w:r>
+            <w:proofErr w:type="gramEnd"/>
+            <w:r>
+              <w:t xml:space="preserve"> unique, obligatoire</w:t>
             </w:r>
           </w:p>
         </w:tc>
@@ -28246,9 +31008,11 @@
       <w:pPr>
         <w:pStyle w:val="Titre3"/>
       </w:pPr>
+      <w:bookmarkStart w:id="32" w:name="_Toc197382534"/>
       <w:r>
         <w:t>Règles de validation</w:t>
       </w:r>
+      <w:bookmarkEnd w:id="32"/>
     </w:p>
     <w:p>
       <w:pPr>
@@ -28851,18 +31615,22 @@
       <w:pPr>
         <w:pStyle w:val="Titre1"/>
       </w:pPr>
+      <w:bookmarkStart w:id="33" w:name="_Toc197382535"/>
       <w:r>
         <w:lastRenderedPageBreak/>
         <w:t>Schéma relationnel de la solution</w:t>
       </w:r>
+      <w:bookmarkEnd w:id="33"/>
     </w:p>
     <w:p>
       <w:pPr>
         <w:pStyle w:val="Titre3"/>
       </w:pPr>
+      <w:bookmarkStart w:id="34" w:name="_Toc197382536"/>
       <w:r>
         <w:t>Schéma Relationnel</w:t>
       </w:r>
+      <w:bookmarkEnd w:id="34"/>
     </w:p>
     <w:p/>
     <w:p>
@@ -28920,10 +31688,12 @@
       <w:pPr>
         <w:pStyle w:val="Titre3"/>
       </w:pPr>
+      <w:bookmarkStart w:id="35" w:name="_Toc197382537"/>
       <w:r>
         <w:lastRenderedPageBreak/>
         <w:t>Schéma Entité-Association</w:t>
       </w:r>
+      <w:bookmarkEnd w:id="35"/>
     </w:p>
     <w:p>
       <w:r>
@@ -28992,18 +31762,22 @@
         <w:pStyle w:val="Titre1"/>
         <w:jc w:val="both"/>
       </w:pPr>
+      <w:bookmarkStart w:id="36" w:name="_Toc197382538"/>
       <w:r>
         <w:lastRenderedPageBreak/>
         <w:t>Analyse Technique</w:t>
       </w:r>
+      <w:bookmarkEnd w:id="36"/>
     </w:p>
     <w:p>
       <w:pPr>
         <w:pStyle w:val="Titre2"/>
       </w:pPr>
+      <w:bookmarkStart w:id="37" w:name="_Toc197382539"/>
       <w:r>
         <w:t>Choix technologiques</w:t>
       </w:r>
+      <w:bookmarkEnd w:id="37"/>
     </w:p>
     <w:p>
       <w:pPr>
@@ -29135,17 +31909,21 @@
       <w:pPr>
         <w:pStyle w:val="Titre2"/>
       </w:pPr>
+      <w:bookmarkStart w:id="38" w:name="_Toc197382540"/>
       <w:r>
         <w:t>Architecture applicative</w:t>
       </w:r>
+      <w:bookmarkEnd w:id="38"/>
     </w:p>
     <w:p>
       <w:pPr>
         <w:pStyle w:val="Titre3"/>
       </w:pPr>
+      <w:bookmarkStart w:id="39" w:name="_Toc197382541"/>
       <w:r>
         <w:t>Base de données</w:t>
       </w:r>
+      <w:bookmarkEnd w:id="39"/>
     </w:p>
     <w:p>
       <w:pPr>
@@ -29175,10 +31953,12 @@
       <w:pPr>
         <w:pStyle w:val="Titre3"/>
       </w:pPr>
+      <w:bookmarkStart w:id="40" w:name="_Toc197382542"/>
       <w:proofErr w:type="spellStart"/>
       <w:r>
         <w:t>Back-end</w:t>
       </w:r>
+      <w:bookmarkEnd w:id="40"/>
       <w:proofErr w:type="spellEnd"/>
     </w:p>
     <w:p>
@@ -29386,7 +32166,15 @@
         <w:t>sur la couche application</w:t>
       </w:r>
       <w:r>
-        <w:t xml:space="preserve"> de par l’implémentation d’interfaces qui seront définies dans la couche application</w:t>
+        <w:t xml:space="preserve"> </w:t>
+      </w:r>
+      <w:proofErr w:type="gramStart"/>
+      <w:r>
+        <w:t>de par</w:t>
+      </w:r>
+      <w:proofErr w:type="gramEnd"/>
+      <w:r>
+        <w:t xml:space="preserve"> l’implémentation d’interfaces qui seront définies dans la couche application</w:t>
       </w:r>
       <w:r>
         <w:t>. Elle aura également une dépendance</w:t>
@@ -29587,11 +32375,13 @@
       <w:pPr>
         <w:pStyle w:val="Titre3"/>
       </w:pPr>
+      <w:bookmarkStart w:id="41" w:name="_Toc197382543"/>
       <w:proofErr w:type="spellStart"/>
       <w:r>
         <w:lastRenderedPageBreak/>
         <w:t>Front-end</w:t>
       </w:r>
+      <w:bookmarkEnd w:id="41"/>
       <w:proofErr w:type="spellEnd"/>
     </w:p>
     <w:p>
@@ -35249,6 +38039,59 @@
     <w:uiPriority w:val="99"/>
     <w:rsid w:val="00606777"/>
   </w:style>
+  <w:style w:type="paragraph" w:styleId="En-ttedetabledesmatires">
+    <w:name w:val="TOC Heading"/>
+    <w:basedOn w:val="Titre1"/>
+    <w:next w:val="Normal"/>
+    <w:uiPriority w:val="39"/>
+    <w:unhideWhenUsed/>
+    <w:qFormat/>
+    <w:rsid w:val="00B964C5"/>
+    <w:pPr>
+      <w:outlineLvl w:val="9"/>
+    </w:pPr>
+    <w:rPr>
+      <w:lang w:eastAsia="fr-FR"/>
+    </w:rPr>
+  </w:style>
+  <w:style w:type="paragraph" w:styleId="TM1">
+    <w:name w:val="toc 1"/>
+    <w:basedOn w:val="Normal"/>
+    <w:next w:val="Normal"/>
+    <w:autoRedefine/>
+    <w:uiPriority w:val="39"/>
+    <w:unhideWhenUsed/>
+    <w:rsid w:val="00B964C5"/>
+    <w:pPr>
+      <w:spacing w:after="100"/>
+    </w:pPr>
+  </w:style>
+  <w:style w:type="paragraph" w:styleId="TM2">
+    <w:name w:val="toc 2"/>
+    <w:basedOn w:val="Normal"/>
+    <w:next w:val="Normal"/>
+    <w:autoRedefine/>
+    <w:uiPriority w:val="39"/>
+    <w:unhideWhenUsed/>
+    <w:rsid w:val="00B964C5"/>
+    <w:pPr>
+      <w:spacing w:after="100"/>
+      <w:ind w:left="220"/>
+    </w:pPr>
+  </w:style>
+  <w:style w:type="paragraph" w:styleId="TM3">
+    <w:name w:val="toc 3"/>
+    <w:basedOn w:val="Normal"/>
+    <w:next w:val="Normal"/>
+    <w:autoRedefine/>
+    <w:uiPriority w:val="39"/>
+    <w:unhideWhenUsed/>
+    <w:rsid w:val="00B964C5"/>
+    <w:pPr>
+      <w:spacing w:after="100"/>
+      <w:ind w:left="440"/>
+    </w:pPr>
+  </w:style>
 </w:styles>
 </file>
 

</xml_diff>

<commit_message>
TFE - redaction rapport - small changes
</commit_message>
<xml_diff>
--- a/TFE_wip_V1.docx
+++ b/TFE_wip_V1.docx
@@ -3987,7 +3987,6 @@
                                     <w:text/>
                                   </w:sdtPr>
                                   <w:sdtContent>
-                                    <w:proofErr w:type="spellStart"/>
                                     <w:r>
                                       <w:rPr>
                                         <w:rFonts w:asciiTheme="majorHAnsi" w:eastAsiaTheme="majorEastAsia" w:hAnsiTheme="majorHAnsi" w:cstheme="majorBidi"/>
@@ -3995,17 +3994,7 @@
                                         <w:sz w:val="72"/>
                                         <w:szCs w:val="72"/>
                                       </w:rPr>
-                                      <w:t>Cattle</w:t>
-                                    </w:r>
-                                    <w:proofErr w:type="spellEnd"/>
-                                    <w:r>
-                                      <w:rPr>
-                                        <w:rFonts w:asciiTheme="majorHAnsi" w:eastAsiaTheme="majorEastAsia" w:hAnsiTheme="majorHAnsi" w:cstheme="majorBidi"/>
-                                        <w:color w:val="262626" w:themeColor="text1" w:themeTint="D9"/>
-                                        <w:sz w:val="72"/>
-                                        <w:szCs w:val="72"/>
-                                      </w:rPr>
-                                      <w:t xml:space="preserve"> M</w:t>
+                                      <w:t>Cattle M</w:t>
                                     </w:r>
                                     <w:r>
                                       <w:rPr>
@@ -4102,7 +4091,6 @@
                               <w:text/>
                             </w:sdtPr>
                             <w:sdtContent>
-                              <w:proofErr w:type="spellStart"/>
                               <w:r>
                                 <w:rPr>
                                   <w:rFonts w:asciiTheme="majorHAnsi" w:eastAsiaTheme="majorEastAsia" w:hAnsiTheme="majorHAnsi" w:cstheme="majorBidi"/>
@@ -4110,17 +4098,7 @@
                                   <w:sz w:val="72"/>
                                   <w:szCs w:val="72"/>
                                 </w:rPr>
-                                <w:t>Cattle</w:t>
-                              </w:r>
-                              <w:proofErr w:type="spellEnd"/>
-                              <w:r>
-                                <w:rPr>
-                                  <w:rFonts w:asciiTheme="majorHAnsi" w:eastAsiaTheme="majorEastAsia" w:hAnsiTheme="majorHAnsi" w:cstheme="majorBidi"/>
-                                  <w:color w:val="262626" w:themeColor="text1" w:themeTint="D9"/>
-                                  <w:sz w:val="72"/>
-                                  <w:szCs w:val="72"/>
-                                </w:rPr>
-                                <w:t xml:space="preserve"> M</w:t>
+                                <w:t>Cattle M</w:t>
                               </w:r>
                               <w:r>
                                 <w:rPr>
@@ -4187,6 +4165,13 @@
     <w:bookmarkStart w:id="0" w:name="_Toc118925197" w:displacedByCustomXml="prev"/>
     <w:sdt>
       <w:sdtPr>
+        <w:rPr>
+          <w:rFonts w:asciiTheme="minorHAnsi" w:eastAsiaTheme="minorHAnsi" w:hAnsiTheme="minorHAnsi" w:cstheme="minorBidi"/>
+          <w:color w:val="auto"/>
+          <w:sz w:val="22"/>
+          <w:szCs w:val="22"/>
+          <w:lang w:eastAsia="en-US"/>
+        </w:rPr>
         <w:id w:val="-1975511923"/>
         <w:docPartObj>
           <w:docPartGallery w:val="Table of Contents"/>
@@ -4195,13 +4180,8 @@
       </w:sdtPr>
       <w:sdtEndPr>
         <w:rPr>
-          <w:rFonts w:asciiTheme="minorHAnsi" w:eastAsiaTheme="minorHAnsi" w:hAnsiTheme="minorHAnsi" w:cstheme="minorBidi"/>
           <w:b/>
           <w:bCs/>
-          <w:color w:val="auto"/>
-          <w:sz w:val="22"/>
-          <w:szCs w:val="22"/>
-          <w:lang w:eastAsia="en-US"/>
         </w:rPr>
       </w:sdtEndPr>
       <w:sdtContent>
@@ -9528,7 +9508,7 @@
           <w:noProof/>
         </w:rPr>
         <w:drawing>
-          <wp:anchor distT="0" distB="0" distL="114300" distR="114300" simplePos="0" relativeHeight="251665408" behindDoc="1" locked="0" layoutInCell="1" allowOverlap="1" wp14:anchorId="7820B898" wp14:editId="0F487D2D">
+          <wp:anchor distT="0" distB="0" distL="114300" distR="114300" simplePos="0" relativeHeight="251665408" behindDoc="1" locked="0" layoutInCell="1" allowOverlap="1" wp14:anchorId="7820B898" wp14:editId="57D8F714">
             <wp:simplePos x="0" y="0"/>
             <wp:positionH relativeFrom="margin">
               <wp:align>right</wp:align>
@@ -29531,13 +29511,7 @@
           </w:tcPr>
           <w:p>
             <w:r>
-              <w:t xml:space="preserve">Un </w:t>
-            </w:r>
-            <w:r>
-              <w:t>groupe</w:t>
-            </w:r>
-            <w:r>
-              <w:t xml:space="preserve"> a un Id unique</w:t>
+              <w:t>Un groupe a un Id unique</w:t>
             </w:r>
           </w:p>
         </w:tc>
@@ -29667,13 +29641,7 @@
           </w:tcPr>
           <w:p>
             <w:r>
-              <w:t xml:space="preserve">Un </w:t>
-            </w:r>
-            <w:r>
-              <w:t>enclos</w:t>
-            </w:r>
-            <w:r>
-              <w:t xml:space="preserve"> a un Id unique</w:t>
+              <w:t>Un enclos a un Id unique</w:t>
             </w:r>
           </w:p>
         </w:tc>
@@ -29691,13 +29659,7 @@
           </w:tcPr>
           <w:p>
             <w:r>
-              <w:t xml:space="preserve">Un </w:t>
-            </w:r>
-            <w:r>
-              <w:t>enclos</w:t>
-            </w:r>
-            <w:r>
-              <w:t xml:space="preserve"> a un nom unique, obligatoire</w:t>
+              <w:t>Un enclos a un nom unique, obligatoire</w:t>
             </w:r>
           </w:p>
         </w:tc>
@@ -30382,13 +30344,7 @@
           </w:tcPr>
           <w:p>
             <w:r>
-              <w:t xml:space="preserve">Une </w:t>
-            </w:r>
-            <w:r>
-              <w:t xml:space="preserve">intervention </w:t>
-            </w:r>
-            <w:r>
-              <w:t>a un Id unique</w:t>
+              <w:t>Une intervention a un Id unique</w:t>
             </w:r>
           </w:p>
         </w:tc>
@@ -30406,13 +30362,7 @@
           </w:tcPr>
           <w:p>
             <w:r>
-              <w:t>Une</w:t>
-            </w:r>
-            <w:r>
-              <w:t xml:space="preserve"> intervention</w:t>
-            </w:r>
-            <w:r>
-              <w:t xml:space="preserve"> est liée à un et un seul animal</w:t>
+              <w:t>Une intervention est liée à un et un seul animal</w:t>
             </w:r>
           </w:p>
         </w:tc>
@@ -30548,10 +30498,7 @@
           </w:tcPr>
           <w:p>
             <w:r>
-              <w:t>Une affection</w:t>
-            </w:r>
-            <w:r>
-              <w:t xml:space="preserve"> a un Id unique</w:t>
+              <w:t>Une affection a un Id unique</w:t>
             </w:r>
           </w:p>
         </w:tc>
@@ -30569,13 +30516,7 @@
           </w:tcPr>
           <w:p>
             <w:r>
-              <w:t xml:space="preserve">Une </w:t>
-            </w:r>
-            <w:r>
-              <w:t>affection</w:t>
-            </w:r>
-            <w:r>
-              <w:t xml:space="preserve"> est liée à un et un seul animal</w:t>
+              <w:t>Une affection est liée à un et un seul animal</w:t>
             </w:r>
           </w:p>
         </w:tc>
@@ -30611,13 +30552,7 @@
           </w:tcPr>
           <w:p>
             <w:r>
-              <w:t xml:space="preserve">Une </w:t>
-            </w:r>
-            <w:r>
-              <w:t>affection</w:t>
-            </w:r>
-            <w:r>
-              <w:t xml:space="preserve"> a un type, obligatoire</w:t>
+              <w:t>Une affection a un type, obligatoire</w:t>
             </w:r>
           </w:p>
         </w:tc>
@@ -30907,13 +30842,7 @@
           </w:tcPr>
           <w:p>
             <w:r>
-              <w:t>Un</w:t>
-            </w:r>
-            <w:r>
-              <w:t>e vaccination</w:t>
-            </w:r>
-            <w:r>
-              <w:t xml:space="preserve"> a un Id unique</w:t>
+              <w:t>Une vaccination a un Id unique</w:t>
             </w:r>
           </w:p>
         </w:tc>
@@ -30931,19 +30860,7 @@
           </w:tcPr>
           <w:p>
             <w:r>
-              <w:t>Un</w:t>
-            </w:r>
-            <w:r>
-              <w:t xml:space="preserve">e vaccination </w:t>
-            </w:r>
-            <w:r>
-              <w:t>est lié</w:t>
-            </w:r>
-            <w:r>
-              <w:t>e</w:t>
-            </w:r>
-            <w:r>
-              <w:t xml:space="preserve"> à un et un seul animal</w:t>
+              <w:t>Une vaccination est liée à un et un seul animal</w:t>
             </w:r>
           </w:p>
         </w:tc>
@@ -30961,13 +30878,7 @@
           </w:tcPr>
           <w:p>
             <w:r>
-              <w:t>Un</w:t>
-            </w:r>
-            <w:r>
-              <w:t>e vaccination</w:t>
-            </w:r>
-            <w:r>
-              <w:t xml:space="preserve"> à un nom, obligatoire</w:t>
+              <w:t>Une vaccination à un nom, obligatoire</w:t>
             </w:r>
           </w:p>
         </w:tc>
@@ -30985,19 +30896,7 @@
           </w:tcPr>
           <w:p>
             <w:r>
-              <w:t>Un</w:t>
-            </w:r>
-            <w:r>
-              <w:t>e</w:t>
-            </w:r>
-            <w:r>
-              <w:t xml:space="preserve"> </w:t>
-            </w:r>
-            <w:r>
-              <w:t>vaccination</w:t>
-            </w:r>
-            <w:r>
-              <w:t xml:space="preserve"> possède un dosage (double), obligatoire</w:t>
+              <w:t>Une vaccination possède un dosage (double), obligatoire</w:t>
             </w:r>
           </w:p>
         </w:tc>
@@ -31101,13 +31000,7 @@
           </w:tcPr>
           <w:p>
             <w:r>
-              <w:t xml:space="preserve">Seule une tâche en statut « A réaliser » </w:t>
-            </w:r>
-            <w:r>
-              <w:t>peut-être</w:t>
-            </w:r>
-            <w:r>
-              <w:t xml:space="preserve"> modifiée</w:t>
+              <w:t>Une tâche en statut « Terminée » ne peut plus être modifiée</w:t>
             </w:r>
           </w:p>
         </w:tc>
@@ -31125,10 +31018,7 @@
           </w:tcPr>
           <w:p>
             <w:r>
-              <w:t xml:space="preserve">Seule une tâche en statut « A réaliser » peut </w:t>
-            </w:r>
-            <w:r>
-              <w:t>se voir assigner des travailleurs</w:t>
+              <w:t>Seule une tâche en statut « A réaliser » peut se voir assigner des travailleurs</w:t>
             </w:r>
           </w:p>
         </w:tc>
@@ -31449,7 +31339,7 @@
           </w:tcPr>
           <w:p>
             <w:r>
-              <w:t>Aucun volume ne peut être encodée pour une traite annulée</w:t>
+              <w:t>Aucun volume ne peut être encodé pour une traite annulée</w:t>
             </w:r>
           </w:p>
         </w:tc>

</xml_diff>

<commit_message>
TFE - Wireframes mobile app
</commit_message>
<xml_diff>
--- a/TFE_wip_V1.docx
+++ b/TFE_wip_V1.docx
@@ -8504,7 +8504,13 @@
         <w:rPr>
           <w:lang w:eastAsia="fr-FR"/>
         </w:rPr>
-        <w:t xml:space="preserve">présents dans l’UML. Une description haut-niveau des fonctionnalités a été illustrée au moyen d’un diagramme de cas d’utilisation et d’une description détaille de chaque cas. Les cas d’utilisation on en outre été accompagnés de </w:t>
+        <w:t>définis par l’UML</w:t>
+      </w:r>
+      <w:r>
+        <w:rPr>
+          <w:lang w:eastAsia="fr-FR"/>
+        </w:rPr>
+        <w:t xml:space="preserve">. Une description haut-niveau des fonctionnalités a été illustrée au moyen d’un diagramme de cas d’utilisation et d’une description détaille de chaque cas. Les cas d’utilisation on en outre été accompagnés de </w:t>
       </w:r>
       <w:proofErr w:type="spellStart"/>
       <w:r>
@@ -8783,6 +8789,7 @@
     </w:p>
     <w:p>
       <w:pPr>
+        <w:keepNext/>
         <w:jc w:val="center"/>
       </w:pPr>
       <w:r>
@@ -8790,9 +8797,9 @@
           <w:noProof/>
         </w:rPr>
         <w:drawing>
-          <wp:inline distT="0" distB="0" distL="0" distR="0" wp14:anchorId="3F5615A7" wp14:editId="18D6373B">
-            <wp:extent cx="5707625" cy="1946910"/>
-            <wp:effectExtent l="0" t="0" r="7620" b="0"/>
+          <wp:inline distT="0" distB="0" distL="0" distR="0" wp14:anchorId="3F5615A7" wp14:editId="7F2AF578">
+            <wp:extent cx="5287051" cy="1803450"/>
+            <wp:effectExtent l="0" t="0" r="8890" b="6350"/>
             <wp:docPr id="726271793" name="Image 1" descr="Une image contenant texte, capture d’écran, nombre, Police&#10;&#10;Le contenu généré par l’IA peut être incorrect."/>
             <wp:cNvGraphicFramePr>
               <a:graphicFrameLocks xmlns:a="http://schemas.openxmlformats.org/drawingml/2006/main" noChangeAspect="1"/>
@@ -8813,7 +8820,7 @@
                   <pic:spPr>
                     <a:xfrm>
                       <a:off x="0" y="0"/>
-                      <a:ext cx="5735430" cy="1956395"/>
+                      <a:ext cx="5329353" cy="1817879"/>
                     </a:xfrm>
                     <a:prstGeom prst="rect">
                       <a:avLst/>
@@ -8824,6 +8831,34 @@
             </a:graphic>
           </wp:inline>
         </w:drawing>
+      </w:r>
+    </w:p>
+    <w:p>
+      <w:pPr>
+        <w:pStyle w:val="Lgende"/>
+        <w:jc w:val="center"/>
+      </w:pPr>
+      <w:r>
+        <w:t xml:space="preserve">Figure </w:t>
+      </w:r>
+      <w:fldSimple w:instr=" SEQ Figure \* ARABIC ">
+        <w:r>
+          <w:rPr>
+            <w:noProof/>
+          </w:rPr>
+          <w:t>1</w:t>
+        </w:r>
+      </w:fldSimple>
+      <w:r>
+        <w:t xml:space="preserve"> : Evolution de la taille des </w:t>
+      </w:r>
+      <w:proofErr w:type="spellStart"/>
+      <w:r>
+        <w:t>expoitations</w:t>
+      </w:r>
+      <w:proofErr w:type="spellEnd"/>
+      <w:r>
+        <w:t xml:space="preserve"> agricoles, RTBF</w:t>
       </w:r>
     </w:p>
     <w:p>
@@ -9785,32 +9820,7 @@
     </w:p>
     <w:p>
       <w:pPr>
-        <w:pStyle w:val="Lgende"/>
         <w:keepNext/>
-        <w:jc w:val="center"/>
-      </w:pPr>
-      <w:r>
-        <w:t xml:space="preserve">Figure </w:t>
-      </w:r>
-      <w:fldSimple w:instr=" SEQ Figure \* ARABIC ">
-        <w:r>
-          <w:rPr>
-            <w:noProof/>
-          </w:rPr>
-          <w:t>1</w:t>
-        </w:r>
-      </w:fldSimple>
-      <w:r>
-        <w:t xml:space="preserve"> : Gestion du troupeau par </w:t>
-      </w:r>
-      <w:proofErr w:type="spellStart"/>
-      <w:r>
-        <w:t>FarmBrite</w:t>
-      </w:r>
-      <w:proofErr w:type="spellEnd"/>
-    </w:p>
-    <w:p>
-      <w:pPr>
         <w:jc w:val="center"/>
       </w:pPr>
       <w:r>
@@ -9856,13 +9866,7 @@
     </w:p>
     <w:p>
       <w:pPr>
-        <w:jc w:val="center"/>
-      </w:pPr>
-    </w:p>
-    <w:p>
-      <w:pPr>
         <w:pStyle w:val="Lgende"/>
-        <w:keepNext/>
         <w:jc w:val="center"/>
       </w:pPr>
       <w:r>
@@ -9877,16 +9881,22 @@
         </w:r>
       </w:fldSimple>
       <w:r>
-        <w:t xml:space="preserve">: Historique des actions pour un animal par </w:t>
+        <w:t xml:space="preserve"> : Gestion du troupeau par </w:t>
       </w:r>
       <w:proofErr w:type="spellStart"/>
       <w:r>
-        <w:t>CattleMax</w:t>
+        <w:t>FarmBrite</w:t>
       </w:r>
       <w:proofErr w:type="spellEnd"/>
     </w:p>
     <w:p>
       <w:pPr>
+        <w:jc w:val="center"/>
+      </w:pPr>
+    </w:p>
+    <w:p>
+      <w:pPr>
+        <w:keepNext/>
         <w:jc w:val="center"/>
       </w:pPr>
       <w:r>
@@ -9932,87 +9942,7 @@
     </w:p>
     <w:p>
       <w:pPr>
-        <w:pStyle w:val="Sous-titre"/>
-      </w:pPr>
-    </w:p>
-    <w:p>
-      <w:pPr>
-        <w:pStyle w:val="Sous-titre"/>
-      </w:pPr>
-      <w:r>
-        <w:lastRenderedPageBreak/>
-        <w:t>Suivi de la production laitière</w:t>
-      </w:r>
-    </w:p>
-    <w:p>
-      <w:pPr>
-        <w:jc w:val="both"/>
-      </w:pPr>
-      <w:r>
-        <w:t xml:space="preserve">Le suivi de la production laitière comprends le suive des traites et l’enregistrement des volumes laitiers. Cet enregistrement peut se faire via un encodage manuel ou de manière automatique via une connexion à l’API du logiciel d’une salle de traite. Cette fonctionnalité va généralement de pair avec des possibilités avancées de </w:t>
-      </w:r>
-      <w:proofErr w:type="spellStart"/>
-      <w:r>
-        <w:t>reporting</w:t>
-      </w:r>
-      <w:proofErr w:type="spellEnd"/>
-      <w:r>
-        <w:t xml:space="preserve"> statistiques sur les volumes de production par vache et pour le troupeau dans son ensemble.</w:t>
-      </w:r>
-    </w:p>
-    <w:p>
-      <w:pPr>
-        <w:pStyle w:val="Sous-titre"/>
-      </w:pPr>
-      <w:r>
-        <w:t>Informations d’achats et de ventes</w:t>
-      </w:r>
-    </w:p>
-    <w:p>
-      <w:pPr>
-        <w:jc w:val="both"/>
-      </w:pPr>
-      <w:r>
-        <w:t>Ce type de fonctionnalités regroupe l’enregistrement des données relatives aux achats et ventes de bétail, aux acheteurs et aux prix.</w:t>
-      </w:r>
-    </w:p>
-    <w:p>
-      <w:pPr>
-        <w:pStyle w:val="Sous-titre"/>
-      </w:pPr>
-      <w:r>
-        <w:t>Suivi sanitaire</w:t>
-      </w:r>
-    </w:p>
-    <w:p>
-      <w:pPr>
-        <w:jc w:val="both"/>
-      </w:pPr>
-      <w:r>
-        <w:t>Le suivi sanitaire regroupe l’enregistrement de tous les types de données et évènements relatifs à la santé de chaque animal du troupeau : les maladies, les blessures, les traitements médicamenteux, les vaccins ainsi que les interventions vétérinaires.</w:t>
-      </w:r>
-    </w:p>
-    <w:p>
-      <w:pPr>
-        <w:pStyle w:val="Sous-titre"/>
-      </w:pPr>
-      <w:r>
-        <w:t>Gestion des reproductions</w:t>
-      </w:r>
-    </w:p>
-    <w:p>
-      <w:pPr>
-        <w:jc w:val="both"/>
-      </w:pPr>
-      <w:r>
-        <w:t>La gestion des reproductions comprend le suivi des périodes de chaleur, l’enregistrement des reproductions, le calendrier des vêlages à venir.</w:t>
-      </w:r>
-    </w:p>
-    <w:p/>
-    <w:p>
-      <w:pPr>
         <w:pStyle w:val="Lgende"/>
-        <w:keepNext/>
         <w:jc w:val="center"/>
       </w:pPr>
       <w:r>
@@ -10027,16 +9957,96 @@
         </w:r>
       </w:fldSimple>
       <w:r>
-        <w:t xml:space="preserve"> : Gestion des vêlages par </w:t>
+        <w:t xml:space="preserve">: Historique des actions pour un animal par </w:t>
       </w:r>
       <w:proofErr w:type="spellStart"/>
       <w:r>
-        <w:t>AgrovisionCow</w:t>
+        <w:t>CattleMax</w:t>
       </w:r>
       <w:proofErr w:type="spellEnd"/>
     </w:p>
     <w:p>
       <w:pPr>
+        <w:pStyle w:val="Sous-titre"/>
+      </w:pPr>
+    </w:p>
+    <w:p>
+      <w:pPr>
+        <w:pStyle w:val="Sous-titre"/>
+      </w:pPr>
+      <w:r>
+        <w:lastRenderedPageBreak/>
+        <w:t>Suivi de la production laitière</w:t>
+      </w:r>
+    </w:p>
+    <w:p>
+      <w:pPr>
+        <w:jc w:val="both"/>
+      </w:pPr>
+      <w:r>
+        <w:t xml:space="preserve">Le suivi de la production laitière comprends le suive des traites et l’enregistrement des volumes laitiers. Cet enregistrement peut se faire via un encodage manuel ou de manière automatique via une connexion à l’API du logiciel d’une salle de traite. Cette fonctionnalité va généralement de pair avec des possibilités avancées de </w:t>
+      </w:r>
+      <w:proofErr w:type="spellStart"/>
+      <w:r>
+        <w:t>reporting</w:t>
+      </w:r>
+      <w:proofErr w:type="spellEnd"/>
+      <w:r>
+        <w:t xml:space="preserve"> statistiques sur les volumes de production par vache et pour le troupeau dans son ensemble.</w:t>
+      </w:r>
+    </w:p>
+    <w:p>
+      <w:pPr>
+        <w:pStyle w:val="Sous-titre"/>
+      </w:pPr>
+      <w:r>
+        <w:t>Informations d’achats et de ventes</w:t>
+      </w:r>
+    </w:p>
+    <w:p>
+      <w:pPr>
+        <w:jc w:val="both"/>
+      </w:pPr>
+      <w:r>
+        <w:t>Ce type de fonctionnalités regroupe l’enregistrement des données relatives aux achats et ventes de bétail, aux acheteurs et aux prix.</w:t>
+      </w:r>
+    </w:p>
+    <w:p>
+      <w:pPr>
+        <w:pStyle w:val="Sous-titre"/>
+      </w:pPr>
+      <w:r>
+        <w:t>Suivi sanitaire</w:t>
+      </w:r>
+    </w:p>
+    <w:p>
+      <w:pPr>
+        <w:jc w:val="both"/>
+      </w:pPr>
+      <w:r>
+        <w:t>Le suivi sanitaire regroupe l’enregistrement de tous les types de données et évènements relatifs à la santé de chaque animal du troupeau : les maladies, les blessures, les traitements médicamenteux, les vaccins ainsi que les interventions vétérinaires.</w:t>
+      </w:r>
+    </w:p>
+    <w:p>
+      <w:pPr>
+        <w:pStyle w:val="Sous-titre"/>
+      </w:pPr>
+      <w:r>
+        <w:t>Gestion des reproductions</w:t>
+      </w:r>
+    </w:p>
+    <w:p>
+      <w:pPr>
+        <w:jc w:val="both"/>
+      </w:pPr>
+      <w:r>
+        <w:t>La gestion des reproductions comprend le suivi des périodes de chaleur, l’enregistrement des reproductions, le calendrier des vêlages à venir.</w:t>
+      </w:r>
+    </w:p>
+    <w:p/>
+    <w:p>
+      <w:pPr>
+        <w:keepNext/>
         <w:jc w:val="center"/>
       </w:pPr>
       <w:r>
@@ -10082,58 +10092,7 @@
     </w:p>
     <w:p>
       <w:pPr>
-        <w:pStyle w:val="Sous-titre"/>
-      </w:pPr>
-    </w:p>
-    <w:p>
-      <w:pPr>
-        <w:pStyle w:val="Sous-titre"/>
-      </w:pPr>
-    </w:p>
-    <w:p>
-      <w:pPr>
-        <w:pStyle w:val="Sous-titre"/>
-      </w:pPr>
-    </w:p>
-    <w:p>
-      <w:pPr>
-        <w:pStyle w:val="Sous-titre"/>
-      </w:pPr>
-    </w:p>
-    <w:p>
-      <w:pPr>
-        <w:pStyle w:val="Sous-titre"/>
-      </w:pPr>
-    </w:p>
-    <w:p>
-      <w:pPr>
-        <w:pStyle w:val="Sous-titre"/>
-      </w:pPr>
-      <w:r>
-        <w:lastRenderedPageBreak/>
-        <w:t>Gestion de pâturages</w:t>
-      </w:r>
-    </w:p>
-    <w:p>
-      <w:pPr>
-        <w:jc w:val="both"/>
-      </w:pPr>
-      <w:r>
-        <w:t xml:space="preserve">Les fonctions relatives aux pâturages ont pour but de gérer la répartition du troupeau à travers les différents pâturages de l’exploitation, la planification des mouvements ou le contrôle de la qualité et de la longueur de l’herbe. Ces fonctions sont généralement couplées avec un mécanisme de représentation visuelle sur une carte (type Google </w:t>
-      </w:r>
-      <w:proofErr w:type="spellStart"/>
-      <w:r>
-        <w:t>map</w:t>
-      </w:r>
-      <w:proofErr w:type="spellEnd"/>
-      <w:r>
-        <w:t>).</w:t>
-      </w:r>
-    </w:p>
-    <w:p>
-      <w:pPr>
         <w:pStyle w:val="Lgende"/>
-        <w:keepNext/>
         <w:jc w:val="center"/>
       </w:pPr>
       <w:r>
@@ -10148,24 +10107,67 @@
         </w:r>
       </w:fldSimple>
       <w:r>
-        <w:t xml:space="preserve">: Gestion des </w:t>
+        <w:t xml:space="preserve"> : Gestion des vêlages par </w:t>
       </w:r>
       <w:proofErr w:type="spellStart"/>
       <w:r>
-        <w:t>paturages</w:t>
+        <w:t>AgrovisionCow</w:t>
       </w:r>
       <w:proofErr w:type="spellEnd"/>
-      <w:r>
-        <w:t xml:space="preserve"> avec </w:t>
+    </w:p>
+    <w:p>
+      <w:pPr>
+        <w:pStyle w:val="Sous-titre"/>
+      </w:pPr>
+    </w:p>
+    <w:p>
+      <w:pPr>
+        <w:pStyle w:val="Sous-titre"/>
+      </w:pPr>
+    </w:p>
+    <w:p>
+      <w:pPr>
+        <w:pStyle w:val="Sous-titre"/>
+      </w:pPr>
+    </w:p>
+    <w:p>
+      <w:pPr>
+        <w:pStyle w:val="Sous-titre"/>
+      </w:pPr>
+    </w:p>
+    <w:p>
+      <w:pPr>
+        <w:pStyle w:val="Sous-titre"/>
+      </w:pPr>
+    </w:p>
+    <w:p>
+      <w:pPr>
+        <w:pStyle w:val="Sous-titre"/>
+      </w:pPr>
+      <w:r>
+        <w:lastRenderedPageBreak/>
+        <w:t>Gestion de pâturages</w:t>
+      </w:r>
+    </w:p>
+    <w:p>
+      <w:pPr>
+        <w:jc w:val="both"/>
+      </w:pPr>
+      <w:r>
+        <w:t xml:space="preserve">Les fonctions relatives aux pâturages ont pour but de gérer la répartition du troupeau à travers les différents pâturages de l’exploitation, la planification des mouvements ou le contrôle de la qualité et de la longueur de l’herbe. Ces fonctions sont généralement couplées avec un mécanisme de représentation visuelle sur une carte (type Google </w:t>
       </w:r>
       <w:proofErr w:type="spellStart"/>
       <w:r>
-        <w:t>FarmBrite</w:t>
+        <w:t>map</w:t>
       </w:r>
       <w:proofErr w:type="spellEnd"/>
-    </w:p>
-    <w:p>
-      <w:pPr>
+      <w:r>
+        <w:t>).</w:t>
+      </w:r>
+    </w:p>
+    <w:p>
+      <w:pPr>
+        <w:keepNext/>
         <w:jc w:val="center"/>
       </w:pPr>
       <w:r>
@@ -10211,72 +10213,7 @@
     </w:p>
     <w:p>
       <w:pPr>
-        <w:pStyle w:val="Sous-titre"/>
-      </w:pPr>
-      <w:r>
-        <w:t>Gestion de l’alimentation</w:t>
-      </w:r>
-    </w:p>
-    <w:p>
-      <w:pPr>
-        <w:jc w:val="both"/>
-      </w:pPr>
-      <w:r>
-        <w:t>Les fonctionnalités liées à la gestion de l’alimentation combinent le suivi des stocks de fourrages et la planification des rations alimentaires en fonction de facteurs environnementaux ou des résultats de la production laitière.</w:t>
-      </w:r>
-    </w:p>
-    <w:p>
-      <w:pPr>
-        <w:pStyle w:val="Sous-titre"/>
-      </w:pPr>
-      <w:r>
-        <w:t>Gestion d’inventaire</w:t>
-      </w:r>
-    </w:p>
-    <w:p>
-      <w:pPr>
-        <w:jc w:val="both"/>
-      </w:pPr>
-      <w:r>
-        <w:t xml:space="preserve">Il s’agit de la gestion des stocks de matériel et de consommables liés à l’activité d’élevage. </w:t>
-      </w:r>
-    </w:p>
-    <w:p>
-      <w:pPr>
-        <w:pStyle w:val="Sous-titre"/>
-      </w:pPr>
-      <w:r>
-        <w:t>Organisation du travail</w:t>
-      </w:r>
-    </w:p>
-    <w:p>
-      <w:pPr>
-        <w:jc w:val="both"/>
-      </w:pPr>
-      <w:r>
-        <w:t xml:space="preserve">Cette catégorie de fonctionnalités a pour objet l’organisation du travail d’une exploitation, à savoir la planification, l’attribution et le suivi de tâches aux utilisateurs enregistrés de l’application. Cela va de pair avec la gestion des utilisateurs. On peut également mentionner les fonctions de calendrier des tâches et de gestion des horaires, de </w:t>
-      </w:r>
-      <w:proofErr w:type="spellStart"/>
-      <w:r>
-        <w:t>Todo-list</w:t>
-      </w:r>
-      <w:proofErr w:type="spellEnd"/>
-      <w:r>
-        <w:t xml:space="preserve"> ou de tableau kanban, d’organisation en équipes et de time-</w:t>
-      </w:r>
-      <w:proofErr w:type="spellStart"/>
-      <w:r>
-        <w:t>tracking</w:t>
-      </w:r>
-      <w:proofErr w:type="spellEnd"/>
-      <w:r>
-        <w:t>.</w:t>
-      </w:r>
-    </w:p>
-    <w:p>
-      <w:pPr>
         <w:pStyle w:val="Lgende"/>
-        <w:keepNext/>
         <w:jc w:val="center"/>
       </w:pPr>
       <w:r>
@@ -10291,16 +10228,89 @@
         </w:r>
       </w:fldSimple>
       <w:r>
-        <w:t xml:space="preserve">: Gestion des tâches avec </w:t>
+        <w:t xml:space="preserve">: Gestion des </w:t>
       </w:r>
       <w:proofErr w:type="spellStart"/>
       <w:r>
+        <w:t>paturages</w:t>
+      </w:r>
+      <w:proofErr w:type="spellEnd"/>
+      <w:r>
+        <w:t xml:space="preserve"> avec </w:t>
+      </w:r>
+      <w:proofErr w:type="spellStart"/>
+      <w:r>
         <w:t>FarmBrite</w:t>
       </w:r>
       <w:proofErr w:type="spellEnd"/>
     </w:p>
     <w:p>
       <w:pPr>
+        <w:pStyle w:val="Sous-titre"/>
+      </w:pPr>
+      <w:r>
+        <w:t>Gestion de l’alimentation</w:t>
+      </w:r>
+    </w:p>
+    <w:p>
+      <w:pPr>
+        <w:jc w:val="both"/>
+      </w:pPr>
+      <w:r>
+        <w:t>Les fonctionnalités liées à la gestion de l’alimentation combinent le suivi des stocks de fourrages et la planification des rations alimentaires en fonction de facteurs environnementaux ou des résultats de la production laitière.</w:t>
+      </w:r>
+    </w:p>
+    <w:p>
+      <w:pPr>
+        <w:pStyle w:val="Sous-titre"/>
+      </w:pPr>
+      <w:r>
+        <w:t>Gestion d’inventaire</w:t>
+      </w:r>
+    </w:p>
+    <w:p>
+      <w:pPr>
+        <w:jc w:val="both"/>
+      </w:pPr>
+      <w:r>
+        <w:t xml:space="preserve">Il s’agit de la gestion des stocks de matériel et de consommables liés à l’activité d’élevage. </w:t>
+      </w:r>
+    </w:p>
+    <w:p>
+      <w:pPr>
+        <w:pStyle w:val="Sous-titre"/>
+      </w:pPr>
+      <w:r>
+        <w:t>Organisation du travail</w:t>
+      </w:r>
+    </w:p>
+    <w:p>
+      <w:pPr>
+        <w:jc w:val="both"/>
+      </w:pPr>
+      <w:r>
+        <w:t xml:space="preserve">Cette catégorie de fonctionnalités a pour objet l’organisation du travail d’une exploitation, à savoir la planification, l’attribution et le suivi de tâches aux utilisateurs enregistrés de l’application. Cela va de pair avec la gestion des utilisateurs. On peut également mentionner les fonctions de calendrier des tâches et de gestion des horaires, de </w:t>
+      </w:r>
+      <w:proofErr w:type="spellStart"/>
+      <w:r>
+        <w:t>Todo-list</w:t>
+      </w:r>
+      <w:proofErr w:type="spellEnd"/>
+      <w:r>
+        <w:t xml:space="preserve"> ou de tableau kanban, d’organisation en équipes et de time-</w:t>
+      </w:r>
+      <w:proofErr w:type="spellStart"/>
+      <w:r>
+        <w:t>tracking</w:t>
+      </w:r>
+      <w:proofErr w:type="spellEnd"/>
+      <w:r>
+        <w:t>.</w:t>
+      </w:r>
+    </w:p>
+    <w:p>
+      <w:pPr>
+        <w:keepNext/>
         <w:jc w:val="center"/>
       </w:pPr>
       <w:r>
@@ -10346,6 +10356,31 @@
     </w:p>
     <w:p>
       <w:pPr>
+        <w:pStyle w:val="Lgende"/>
+        <w:jc w:val="center"/>
+      </w:pPr>
+      <w:r>
+        <w:t xml:space="preserve">Figure </w:t>
+      </w:r>
+      <w:fldSimple w:instr=" SEQ Figure \* ARABIC ">
+        <w:r>
+          <w:rPr>
+            <w:noProof/>
+          </w:rPr>
+          <w:t>6</w:t>
+        </w:r>
+      </w:fldSimple>
+      <w:r>
+        <w:t xml:space="preserve">: Gestion des tâches avec </w:t>
+      </w:r>
+      <w:proofErr w:type="spellStart"/>
+      <w:r>
+        <w:t>FarmBrite</w:t>
+      </w:r>
+      <w:proofErr w:type="spellEnd"/>
+    </w:p>
+    <w:p>
+      <w:pPr>
         <w:pStyle w:val="Sous-titre"/>
       </w:pPr>
       <w:r>
@@ -10375,7 +10410,7 @@
           <w:noProof/>
         </w:rPr>
         <w:drawing>
-          <wp:anchor distT="0" distB="0" distL="114300" distR="114300" simplePos="0" relativeHeight="251665408" behindDoc="1" locked="0" layoutInCell="1" allowOverlap="1" wp14:anchorId="7820B898" wp14:editId="75D14DED">
+          <wp:anchor distT="0" distB="0" distL="114300" distR="114300" simplePos="0" relativeHeight="251665408" behindDoc="1" locked="0" layoutInCell="1" allowOverlap="1" wp14:anchorId="7820B898" wp14:editId="7E363E8A">
             <wp:simplePos x="0" y="0"/>
             <wp:positionH relativeFrom="margin">
               <wp:align>right</wp:align>
@@ -13222,6 +13257,60 @@
     </w:p>
     <w:p>
       <w:pPr>
+        <w:jc w:val="both"/>
+        <w:rPr>
+          <w:lang w:eastAsia="fr-FR"/>
+        </w:rPr>
+      </w:pPr>
+      <w:r>
+        <w:rPr>
+          <w:lang w:eastAsia="fr-FR"/>
+        </w:rPr>
+        <w:t xml:space="preserve">Les exigences fonctionnelles de l’application web sont présentées ci-dessous. Les fonctionnalités communes concernent touts les utilisateurs, quel que soit leur rôle (« travailleur » ou « gérant »). </w:t>
+      </w:r>
+      <w:r>
+        <w:rPr>
+          <w:lang w:eastAsia="fr-FR"/>
+        </w:rPr>
+        <w:t>Les autres fonctionnalités sont spécifiques à un rôle particulier</w:t>
+      </w:r>
+      <w:r>
+        <w:rPr>
+          <w:lang w:eastAsia="fr-FR"/>
+        </w:rPr>
+        <w:t xml:space="preserve"> (travailleur ou gérant).</w:t>
+      </w:r>
+    </w:p>
+    <w:p>
+      <w:pPr>
+        <w:jc w:val="both"/>
+        <w:rPr>
+          <w:lang w:eastAsia="fr-FR"/>
+        </w:rPr>
+      </w:pPr>
+      <w:r>
+        <w:rPr>
+          <w:lang w:eastAsia="fr-FR"/>
+        </w:rPr>
+        <w:t>Il est à noter que les rôles attribués ne sont pas mutuellement exclusifs et qu’un utilisateur peut être gérant et travailleur. Dans ce cas, il aura accès à toutes les fonctionnalités.</w:t>
+      </w:r>
+    </w:p>
+    <w:p>
+      <w:pPr>
+        <w:jc w:val="both"/>
+        <w:rPr>
+          <w:lang w:eastAsia="fr-FR"/>
+        </w:rPr>
+      </w:pPr>
+      <w:r>
+        <w:rPr>
+          <w:lang w:eastAsia="fr-FR"/>
+        </w:rPr>
+        <w:t xml:space="preserve">Les fonctionnalités de l’application mobile constituent un sous-ensemble des fonctionnalités de l’application web. </w:t>
+      </w:r>
+    </w:p>
+    <w:p>
+      <w:pPr>
         <w:pStyle w:val="Titre3"/>
         <w:rPr>
           <w:i/>
@@ -13892,6 +13981,7 @@
           <w:iCs/>
           <w:lang w:eastAsia="fr-FR"/>
         </w:rPr>
+        <w:lastRenderedPageBreak/>
         <w:t>Fonctionnalité</w:t>
       </w:r>
       <w:r>
@@ -14129,7 +14219,6 @@
           </w:tcPr>
           <w:p>
             <w:r>
-              <w:lastRenderedPageBreak/>
               <w:t>CM-T007</w:t>
             </w:r>
           </w:p>
@@ -14281,6 +14370,235 @@
     </w:p>
     <w:p>
       <w:pPr>
+        <w:pStyle w:val="Titre4"/>
+        <w:rPr>
+          <w:lang w:eastAsia="fr-FR"/>
+        </w:rPr>
+      </w:pPr>
+      <w:r>
+        <w:rPr>
+          <w:lang w:eastAsia="fr-FR"/>
+        </w:rPr>
+        <w:t>Fonctionnalités Application mobiles</w:t>
+      </w:r>
+    </w:p>
+    <w:tbl>
+      <w:tblPr>
+        <w:tblStyle w:val="Grilledutableau"/>
+        <w:tblW w:w="0" w:type="auto"/>
+        <w:tblLook w:val="04A0" w:firstRow="1" w:lastRow="0" w:firstColumn="1" w:lastColumn="0" w:noHBand="0" w:noVBand="1"/>
+      </w:tblPr>
+      <w:tblGrid>
+        <w:gridCol w:w="1555"/>
+        <w:gridCol w:w="7507"/>
+      </w:tblGrid>
+      <w:tr>
+        <w:tc>
+          <w:tcPr>
+            <w:tcW w:w="1555" w:type="dxa"/>
+            <w:shd w:val="clear" w:color="auto" w:fill="8496B0" w:themeFill="text2" w:themeFillTint="99"/>
+          </w:tcPr>
+          <w:p>
+            <w:pPr>
+              <w:jc w:val="center"/>
+              <w:rPr>
+                <w:i/>
+                <w:iCs/>
+                <w:color w:val="FFFFFF" w:themeColor="background1"/>
+              </w:rPr>
+            </w:pPr>
+            <w:r>
+              <w:rPr>
+                <w:i/>
+                <w:iCs/>
+                <w:color w:val="FFFFFF" w:themeColor="background1"/>
+              </w:rPr>
+              <w:t>Code</w:t>
+            </w:r>
+          </w:p>
+        </w:tc>
+        <w:tc>
+          <w:tcPr>
+            <w:tcW w:w="7507" w:type="dxa"/>
+            <w:shd w:val="clear" w:color="auto" w:fill="8496B0" w:themeFill="text2" w:themeFillTint="99"/>
+          </w:tcPr>
+          <w:p>
+            <w:pPr>
+              <w:jc w:val="center"/>
+              <w:rPr>
+                <w:i/>
+                <w:iCs/>
+                <w:color w:val="FFFFFF" w:themeColor="background1"/>
+              </w:rPr>
+            </w:pPr>
+            <w:r>
+              <w:rPr>
+                <w:i/>
+                <w:iCs/>
+                <w:color w:val="FFFFFF" w:themeColor="background1"/>
+              </w:rPr>
+              <w:t>Description</w:t>
+            </w:r>
+          </w:p>
+        </w:tc>
+      </w:tr>
+      <w:tr>
+        <w:tc>
+          <w:tcPr>
+            <w:tcW w:w="1555" w:type="dxa"/>
+          </w:tcPr>
+          <w:p>
+            <w:r>
+              <w:t>CM-C001</w:t>
+            </w:r>
+          </w:p>
+        </w:tc>
+        <w:tc>
+          <w:tcPr>
+            <w:tcW w:w="7507" w:type="dxa"/>
+          </w:tcPr>
+          <w:p>
+            <w:r>
+              <w:t>S’authentifier</w:t>
+            </w:r>
+          </w:p>
+        </w:tc>
+      </w:tr>
+      <w:tr>
+        <w:tc>
+          <w:tcPr>
+            <w:tcW w:w="1555" w:type="dxa"/>
+          </w:tcPr>
+          <w:p>
+            <w:r>
+              <w:t>CM-C00</w:t>
+            </w:r>
+            <w:r>
+              <w:t>2</w:t>
+            </w:r>
+          </w:p>
+        </w:tc>
+        <w:tc>
+          <w:tcPr>
+            <w:tcW w:w="7507" w:type="dxa"/>
+          </w:tcPr>
+          <w:p>
+            <w:r>
+              <w:t>Visualiser la liste des animaux</w:t>
+            </w:r>
+          </w:p>
+        </w:tc>
+      </w:tr>
+      <w:tr>
+        <w:tc>
+          <w:tcPr>
+            <w:tcW w:w="1555" w:type="dxa"/>
+          </w:tcPr>
+          <w:p>
+            <w:r>
+              <w:t>CM-C003</w:t>
+            </w:r>
+          </w:p>
+        </w:tc>
+        <w:tc>
+          <w:tcPr>
+            <w:tcW w:w="7507" w:type="dxa"/>
+          </w:tcPr>
+          <w:p>
+            <w:r>
+              <w:t>Visualiser les détails d’un animal</w:t>
+            </w:r>
+          </w:p>
+        </w:tc>
+      </w:tr>
+      <w:tr>
+        <w:tc>
+          <w:tcPr>
+            <w:tcW w:w="1555" w:type="dxa"/>
+          </w:tcPr>
+          <w:p>
+            <w:r>
+              <w:t>CM-</w:t>
+            </w:r>
+            <w:r>
+              <w:t>T001</w:t>
+            </w:r>
+          </w:p>
+        </w:tc>
+        <w:tc>
+          <w:tcPr>
+            <w:tcW w:w="7507" w:type="dxa"/>
+          </w:tcPr>
+          <w:p>
+            <w:pPr>
+              <w:tabs>
+                <w:tab w:val="left" w:pos="4440"/>
+              </w:tabs>
+            </w:pPr>
+            <w:r>
+              <w:t>Visualiser l</w:t>
+            </w:r>
+            <w:r>
+              <w:t>es tâches assignées</w:t>
+            </w:r>
+          </w:p>
+        </w:tc>
+      </w:tr>
+      <w:tr>
+        <w:tc>
+          <w:tcPr>
+            <w:tcW w:w="1555" w:type="dxa"/>
+          </w:tcPr>
+          <w:p>
+            <w:r>
+              <w:t>CM-T002</w:t>
+            </w:r>
+          </w:p>
+        </w:tc>
+        <w:tc>
+          <w:tcPr>
+            <w:tcW w:w="7507" w:type="dxa"/>
+          </w:tcPr>
+          <w:p>
+            <w:pPr>
+              <w:tabs>
+                <w:tab w:val="left" w:pos="4440"/>
+              </w:tabs>
+            </w:pPr>
+            <w:r>
+              <w:t>Mettre à jour le statut d’une tâche</w:t>
+            </w:r>
+          </w:p>
+        </w:tc>
+      </w:tr>
+      <w:tr>
+        <w:tc>
+          <w:tcPr>
+            <w:tcW w:w="1555" w:type="dxa"/>
+          </w:tcPr>
+          <w:p>
+            <w:r>
+              <w:t>CM-</w:t>
+            </w:r>
+            <w:r>
+              <w:t>T005</w:t>
+            </w:r>
+          </w:p>
+        </w:tc>
+        <w:tc>
+          <w:tcPr>
+            <w:tcW w:w="7507" w:type="dxa"/>
+          </w:tcPr>
+          <w:p>
+            <w:r>
+              <w:t>Encoder une traite</w:t>
+            </w:r>
+          </w:p>
+        </w:tc>
+      </w:tr>
+    </w:tbl>
+    <w:p>
+      <w:pPr>
         <w:jc w:val="both"/>
         <w:rPr>
           <w:lang w:eastAsia="fr-FR"/>
@@ -14289,10 +14607,115 @@
     </w:p>
     <w:p>
       <w:pPr>
+        <w:jc w:val="both"/>
+        <w:rPr>
+          <w:lang w:eastAsia="fr-FR"/>
+        </w:rPr>
+      </w:pPr>
+    </w:p>
+    <w:p>
+      <w:pPr>
+        <w:jc w:val="both"/>
+        <w:rPr>
+          <w:lang w:eastAsia="fr-FR"/>
+        </w:rPr>
+      </w:pPr>
+    </w:p>
+    <w:p>
+      <w:pPr>
+        <w:jc w:val="both"/>
+        <w:rPr>
+          <w:lang w:eastAsia="fr-FR"/>
+        </w:rPr>
+      </w:pPr>
+    </w:p>
+    <w:p>
+      <w:pPr>
+        <w:jc w:val="both"/>
+        <w:rPr>
+          <w:lang w:eastAsia="fr-FR"/>
+        </w:rPr>
+      </w:pPr>
+    </w:p>
+    <w:p>
+      <w:pPr>
+        <w:jc w:val="both"/>
+        <w:rPr>
+          <w:lang w:eastAsia="fr-FR"/>
+        </w:rPr>
+      </w:pPr>
+    </w:p>
+    <w:p>
+      <w:pPr>
+        <w:jc w:val="both"/>
+        <w:rPr>
+          <w:lang w:eastAsia="fr-FR"/>
+        </w:rPr>
+      </w:pPr>
+    </w:p>
+    <w:p>
+      <w:pPr>
+        <w:jc w:val="both"/>
+        <w:rPr>
+          <w:lang w:eastAsia="fr-FR"/>
+        </w:rPr>
+      </w:pPr>
+    </w:p>
+    <w:p>
+      <w:pPr>
+        <w:jc w:val="both"/>
+        <w:rPr>
+          <w:lang w:eastAsia="fr-FR"/>
+        </w:rPr>
+      </w:pPr>
+    </w:p>
+    <w:p>
+      <w:pPr>
+        <w:jc w:val="both"/>
+        <w:rPr>
+          <w:lang w:eastAsia="fr-FR"/>
+        </w:rPr>
+      </w:pPr>
+    </w:p>
+    <w:p>
+      <w:pPr>
+        <w:jc w:val="both"/>
+        <w:rPr>
+          <w:lang w:eastAsia="fr-FR"/>
+        </w:rPr>
+      </w:pPr>
+    </w:p>
+    <w:p>
+      <w:pPr>
+        <w:jc w:val="both"/>
+        <w:rPr>
+          <w:lang w:eastAsia="fr-FR"/>
+        </w:rPr>
+      </w:pPr>
+    </w:p>
+    <w:p>
+      <w:pPr>
+        <w:jc w:val="both"/>
+        <w:rPr>
+          <w:lang w:eastAsia="fr-FR"/>
+        </w:rPr>
+      </w:pPr>
+    </w:p>
+    <w:p>
+      <w:pPr>
+        <w:jc w:val="both"/>
+        <w:rPr>
+          <w:lang w:eastAsia="fr-FR"/>
+        </w:rPr>
+      </w:pPr>
+    </w:p>
+    <w:p>
+      <w:pPr>
         <w:pStyle w:val="Titre1"/>
       </w:pPr>
       <w:bookmarkStart w:id="23" w:name="_Toc197537485"/>
       <w:r>
+        <w:lastRenderedPageBreak/>
         <w:t>Analyse fonctionnelle</w:t>
       </w:r>
       <w:bookmarkEnd w:id="23"/>
@@ -14371,31 +14794,19 @@
         </w:drawing>
       </w:r>
     </w:p>
-    <w:p/>
     <w:p>
       <w:pPr>
         <w:pStyle w:val="Titre2"/>
-        <w:jc w:val="both"/>
-      </w:pPr>
-      <w:bookmarkStart w:id="25" w:name="_Toc197537487"/>
+      </w:pPr>
+      <w:bookmarkStart w:id="25" w:name="_Toc197537488"/>
       <w:r>
         <w:lastRenderedPageBreak/>
-        <w:t>Cas d’utilisation</w:t>
+        <w:t xml:space="preserve">Diagramme </w:t>
+      </w:r>
+      <w:r>
+        <w:t>Use Case</w:t>
       </w:r>
       <w:bookmarkEnd w:id="25"/>
-    </w:p>
-    <w:p>
-      <w:pPr>
-        <w:pStyle w:val="Titre3"/>
-      </w:pPr>
-      <w:bookmarkStart w:id="26" w:name="_Toc197537488"/>
-      <w:r>
-        <w:t xml:space="preserve">Diagramme </w:t>
-      </w:r>
-      <w:r>
-        <w:t>Use Case</w:t>
-      </w:r>
-      <w:bookmarkEnd w:id="26"/>
     </w:p>
     <w:p>
       <w:pPr>
@@ -14450,9 +14861,9 @@
     </w:p>
     <w:p>
       <w:pPr>
-        <w:pStyle w:val="Titre3"/>
-      </w:pPr>
-      <w:bookmarkStart w:id="27" w:name="_Toc197537489"/>
+        <w:pStyle w:val="Titre2"/>
+      </w:pPr>
+      <w:bookmarkStart w:id="26" w:name="_Toc197537489"/>
       <w:r>
         <w:lastRenderedPageBreak/>
         <w:t xml:space="preserve">Description </w:t>
@@ -14463,7 +14874,66 @@
       <w:r>
         <w:t xml:space="preserve"> des cas d’utilisations</w:t>
       </w:r>
-      <w:bookmarkEnd w:id="27"/>
+      <w:bookmarkEnd w:id="26"/>
+    </w:p>
+    <w:p>
+      <w:pPr>
+        <w:jc w:val="both"/>
+      </w:pPr>
+      <w:r>
+        <w:rPr>
+          <w:lang w:eastAsia="fr-FR"/>
+        </w:rPr>
+        <w:t>Ci-dessous sont décris les cas d’utilisation associés</w:t>
+      </w:r>
+      <w:r>
+        <w:rPr>
+          <w:lang w:eastAsia="fr-FR"/>
+        </w:rPr>
+        <w:t xml:space="preserve"> </w:t>
+      </w:r>
+      <w:r>
+        <w:rPr>
+          <w:lang w:eastAsia="fr-FR"/>
+        </w:rPr>
+        <w:t xml:space="preserve">aux exigences fonctionnelles, </w:t>
+      </w:r>
+      <w:r>
+        <w:rPr>
+          <w:lang w:eastAsia="fr-FR"/>
+        </w:rPr>
+        <w:t>accompagnées de wireframes.</w:t>
+      </w:r>
+      <w:r>
+        <w:rPr>
+          <w:lang w:eastAsia="fr-FR"/>
+        </w:rPr>
+        <w:t xml:space="preserve"> </w:t>
+      </w:r>
+      <w:r>
+        <w:rPr>
+          <w:lang w:eastAsia="fr-FR"/>
+        </w:rPr>
+        <w:t xml:space="preserve">Pour </w:t>
+      </w:r>
+      <w:r>
+        <w:rPr>
+          <w:lang w:eastAsia="fr-FR"/>
+        </w:rPr>
+        <w:t>les fonctionnalités qui concernent également l’application mobile</w:t>
+      </w:r>
+      <w:r>
+        <w:rPr>
+          <w:lang w:eastAsia="fr-FR"/>
+        </w:rPr>
+        <w:t xml:space="preserve">, </w:t>
+      </w:r>
+      <w:r>
+        <w:rPr>
+          <w:lang w:eastAsia="fr-FR"/>
+        </w:rPr>
+        <w:t>Les wireframes sont présentées groupées.</w:t>
+      </w:r>
     </w:p>
     <w:p>
       <w:pPr>
@@ -14997,16 +15467,16 @@
     </w:p>
     <w:p>
       <w:pPr>
-        <w:jc w:val="both"/>
+        <w:jc w:val="center"/>
       </w:pPr>
       <w:r>
         <w:rPr>
           <w:noProof/>
         </w:rPr>
         <w:drawing>
-          <wp:inline distT="0" distB="0" distL="0" distR="0" wp14:anchorId="276DAE54" wp14:editId="4AB0951C">
-            <wp:extent cx="5760720" cy="3256280"/>
-            <wp:effectExtent l="0" t="0" r="0" b="1270"/>
+          <wp:inline distT="0" distB="0" distL="0" distR="0" wp14:anchorId="276DAE54" wp14:editId="1F5A92BF">
+            <wp:extent cx="5635772" cy="3185652"/>
+            <wp:effectExtent l="0" t="0" r="3175" b="0"/>
             <wp:docPr id="504483144" name="Image 28" descr="Une image contenant texte, capture d’écran, logiciel, affichage&#10;&#10;Le contenu généré par l’IA peut être incorrect."/>
             <wp:cNvGraphicFramePr>
               <a:graphicFrameLocks xmlns:a="http://schemas.openxmlformats.org/drawingml/2006/main" noChangeAspect="1"/>
@@ -15036,7 +15506,7 @@
                   <pic:spPr bwMode="auto">
                     <a:xfrm>
                       <a:off x="0" y="0"/>
-                      <a:ext cx="5760720" cy="3256280"/>
+                      <a:ext cx="5696418" cy="3219932"/>
                     </a:xfrm>
                     <a:prstGeom prst="rect">
                       <a:avLst/>
@@ -15052,11 +15522,12 @@
           </wp:inline>
         </w:drawing>
       </w:r>
-    </w:p>
-    <w:p>
-      <w:pPr>
-        <w:jc w:val="both"/>
-      </w:pPr>
+      <w:r>
+        <w:rPr>
+          <w:noProof/>
+        </w:rPr>
+        <w:t xml:space="preserve">      </w:t>
+      </w:r>
     </w:p>
     <w:p>
       <w:pPr>
@@ -18847,6 +19318,7 @@
                 <w:i/>
                 <w:iCs/>
               </w:rPr>
+              <w:lastRenderedPageBreak/>
               <w:t>Scénario alternatif</w:t>
             </w:r>
           </w:p>
@@ -23299,6 +23771,7 @@
                 <w:i/>
                 <w:iCs/>
               </w:rPr>
+              <w:lastRenderedPageBreak/>
               <w:t>Scénario alternatif</w:t>
             </w:r>
           </w:p>
@@ -24591,6 +25064,7 @@
                 <w:i/>
                 <w:iCs/>
               </w:rPr>
+              <w:lastRenderedPageBreak/>
               <w:t>Scénario alternatif</w:t>
             </w:r>
           </w:p>
@@ -25105,6 +25579,7 @@
                 <w:i/>
                 <w:iCs/>
               </w:rPr>
+              <w:lastRenderedPageBreak/>
               <w:t>Scénario alternatif</w:t>
             </w:r>
           </w:p>
@@ -25628,6 +26103,7 @@
                 <w:i/>
                 <w:iCs/>
               </w:rPr>
+              <w:lastRenderedPageBreak/>
               <w:t>Scénario alternatif</w:t>
             </w:r>
           </w:p>
@@ -26124,6 +26600,7 @@
                 <w:i/>
                 <w:iCs/>
               </w:rPr>
+              <w:lastRenderedPageBreak/>
               <w:t>Scénario d’erreur</w:t>
             </w:r>
           </w:p>
@@ -26613,6 +27090,7 @@
                 <w:i/>
                 <w:iCs/>
               </w:rPr>
+              <w:lastRenderedPageBreak/>
               <w:t>Scénario alternatif</w:t>
             </w:r>
           </w:p>
@@ -29775,14 +30253,269 @@
     <w:p/>
     <w:p>
       <w:pPr>
+        <w:pStyle w:val="Titre2"/>
+      </w:pPr>
+      <w:r>
+        <w:lastRenderedPageBreak/>
+        <w:t>Wireframes de l’application mobile</w:t>
+      </w:r>
+    </w:p>
+    <w:p/>
+    <w:p>
+      <w:pPr>
+        <w:jc w:val="center"/>
+        <w:rPr>
+          <w:noProof/>
+        </w:rPr>
+      </w:pPr>
+      <w:r>
+        <w:rPr>
+          <w:noProof/>
+        </w:rPr>
+        <w:drawing>
+          <wp:inline distT="0" distB="0" distL="0" distR="0" wp14:anchorId="728597C4" wp14:editId="69D429DE">
+            <wp:extent cx="1929184" cy="3808169"/>
+            <wp:effectExtent l="0" t="0" r="0" b="1905"/>
+            <wp:docPr id="456150012" name="Image 29" descr="Une image contenant texte, capture d’écran, Téléphone mobile, smartphone&#10;&#10;Le contenu généré par l’IA peut être incorrect."/>
+            <wp:cNvGraphicFramePr>
+              <a:graphicFrameLocks xmlns:a="http://schemas.openxmlformats.org/drawingml/2006/main" noChangeAspect="1"/>
+            </wp:cNvGraphicFramePr>
+            <a:graphic xmlns:a="http://schemas.openxmlformats.org/drawingml/2006/main">
+              <a:graphicData uri="http://schemas.openxmlformats.org/drawingml/2006/picture">
+                <pic:pic xmlns:pic="http://schemas.openxmlformats.org/drawingml/2006/picture">
+                  <pic:nvPicPr>
+                    <pic:cNvPr id="456150012" name="Image 29" descr="Une image contenant texte, capture d’écran, Téléphone mobile, smartphone&#10;&#10;Le contenu généré par l’IA peut être incorrect."/>
+                    <pic:cNvPicPr>
+                      <a:picLocks noChangeAspect="1" noChangeArrowheads="1"/>
+                    </pic:cNvPicPr>
+                  </pic:nvPicPr>
+                  <pic:blipFill>
+                    <a:blip r:embed="rId47">
+                      <a:extLst>
+                        <a:ext uri="{28A0092B-C50C-407E-A947-70E740481C1C}">
+                          <a14:useLocalDpi xmlns:a14="http://schemas.microsoft.com/office/drawing/2010/main" val="0"/>
+                        </a:ext>
+                      </a:extLst>
+                    </a:blip>
+                    <a:srcRect/>
+                    <a:stretch>
+                      <a:fillRect/>
+                    </a:stretch>
+                  </pic:blipFill>
+                  <pic:spPr bwMode="auto">
+                    <a:xfrm>
+                      <a:off x="0" y="0"/>
+                      <a:ext cx="1945018" cy="3839426"/>
+                    </a:xfrm>
+                    <a:prstGeom prst="rect">
+                      <a:avLst/>
+                    </a:prstGeom>
+                    <a:noFill/>
+                    <a:ln>
+                      <a:noFill/>
+                    </a:ln>
+                  </pic:spPr>
+                </pic:pic>
+              </a:graphicData>
+            </a:graphic>
+          </wp:inline>
+        </w:drawing>
+      </w:r>
+      <w:r>
+        <w:rPr>
+          <w:noProof/>
+        </w:rPr>
+        <w:t xml:space="preserve">          </w:t>
+      </w:r>
+      <w:r>
+        <w:rPr>
+          <w:noProof/>
+        </w:rPr>
+        <w:drawing>
+          <wp:inline distT="0" distB="0" distL="0" distR="0" wp14:anchorId="5D60BD93" wp14:editId="4C505A22">
+            <wp:extent cx="1929115" cy="3808034"/>
+            <wp:effectExtent l="0" t="0" r="0" b="2540"/>
+            <wp:docPr id="412022101" name="Image 30" descr="Une image contenant texte, Téléphone mobile, Appareil mobile, capture d’écran&#10;&#10;Le contenu généré par l’IA peut être incorrect."/>
+            <wp:cNvGraphicFramePr>
+              <a:graphicFrameLocks xmlns:a="http://schemas.openxmlformats.org/drawingml/2006/main" noChangeAspect="1"/>
+            </wp:cNvGraphicFramePr>
+            <a:graphic xmlns:a="http://schemas.openxmlformats.org/drawingml/2006/main">
+              <a:graphicData uri="http://schemas.openxmlformats.org/drawingml/2006/picture">
+                <pic:pic xmlns:pic="http://schemas.openxmlformats.org/drawingml/2006/picture">
+                  <pic:nvPicPr>
+                    <pic:cNvPr id="412022101" name="Image 30" descr="Une image contenant texte, Téléphone mobile, Appareil mobile, capture d’écran&#10;&#10;Le contenu généré par l’IA peut être incorrect."/>
+                    <pic:cNvPicPr>
+                      <a:picLocks noChangeAspect="1" noChangeArrowheads="1"/>
+                    </pic:cNvPicPr>
+                  </pic:nvPicPr>
+                  <pic:blipFill>
+                    <a:blip r:embed="rId48">
+                      <a:extLst>
+                        <a:ext uri="{28A0092B-C50C-407E-A947-70E740481C1C}">
+                          <a14:useLocalDpi xmlns:a14="http://schemas.microsoft.com/office/drawing/2010/main" val="0"/>
+                        </a:ext>
+                      </a:extLst>
+                    </a:blip>
+                    <a:srcRect/>
+                    <a:stretch>
+                      <a:fillRect/>
+                    </a:stretch>
+                  </pic:blipFill>
+                  <pic:spPr bwMode="auto">
+                    <a:xfrm>
+                      <a:off x="0" y="0"/>
+                      <a:ext cx="1962178" cy="3873299"/>
+                    </a:xfrm>
+                    <a:prstGeom prst="rect">
+                      <a:avLst/>
+                    </a:prstGeom>
+                    <a:noFill/>
+                    <a:ln>
+                      <a:noFill/>
+                    </a:ln>
+                  </pic:spPr>
+                </pic:pic>
+              </a:graphicData>
+            </a:graphic>
+          </wp:inline>
+        </w:drawing>
+      </w:r>
+    </w:p>
+    <w:p>
+      <w:pPr>
+        <w:jc w:val="center"/>
+        <w:rPr>
+          <w:noProof/>
+        </w:rPr>
+      </w:pPr>
+    </w:p>
+    <w:p>
+      <w:pPr>
+        <w:jc w:val="center"/>
+      </w:pPr>
+      <w:r>
+        <w:rPr>
+          <w:noProof/>
+        </w:rPr>
+        <w:drawing>
+          <wp:inline distT="0" distB="0" distL="0" distR="0" wp14:anchorId="35ABEDC5" wp14:editId="0653E92D">
+            <wp:extent cx="1847627" cy="3647178"/>
+            <wp:effectExtent l="0" t="0" r="635" b="0"/>
+            <wp:docPr id="119866487" name="Image 31" descr="Une image contenant texte, capture d’écran, Téléphone mobile, Appareil mobile&#10;&#10;Le contenu généré par l’IA peut être incorrect."/>
+            <wp:cNvGraphicFramePr>
+              <a:graphicFrameLocks xmlns:a="http://schemas.openxmlformats.org/drawingml/2006/main" noChangeAspect="1"/>
+            </wp:cNvGraphicFramePr>
+            <a:graphic xmlns:a="http://schemas.openxmlformats.org/drawingml/2006/main">
+              <a:graphicData uri="http://schemas.openxmlformats.org/drawingml/2006/picture">
+                <pic:pic xmlns:pic="http://schemas.openxmlformats.org/drawingml/2006/picture">
+                  <pic:nvPicPr>
+                    <pic:cNvPr id="119866487" name="Image 31" descr="Une image contenant texte, capture d’écran, Téléphone mobile, Appareil mobile&#10;&#10;Le contenu généré par l’IA peut être incorrect."/>
+                    <pic:cNvPicPr>
+                      <a:picLocks noChangeAspect="1" noChangeArrowheads="1"/>
+                    </pic:cNvPicPr>
+                  </pic:nvPicPr>
+                  <pic:blipFill>
+                    <a:blip r:embed="rId49">
+                      <a:extLst>
+                        <a:ext uri="{28A0092B-C50C-407E-A947-70E740481C1C}">
+                          <a14:useLocalDpi xmlns:a14="http://schemas.microsoft.com/office/drawing/2010/main" val="0"/>
+                        </a:ext>
+                      </a:extLst>
+                    </a:blip>
+                    <a:srcRect/>
+                    <a:stretch>
+                      <a:fillRect/>
+                    </a:stretch>
+                  </pic:blipFill>
+                  <pic:spPr bwMode="auto">
+                    <a:xfrm>
+                      <a:off x="0" y="0"/>
+                      <a:ext cx="1860141" cy="3671880"/>
+                    </a:xfrm>
+                    <a:prstGeom prst="rect">
+                      <a:avLst/>
+                    </a:prstGeom>
+                    <a:noFill/>
+                    <a:ln>
+                      <a:noFill/>
+                    </a:ln>
+                  </pic:spPr>
+                </pic:pic>
+              </a:graphicData>
+            </a:graphic>
+          </wp:inline>
+        </w:drawing>
+      </w:r>
+      <w:r>
+        <w:rPr>
+          <w:noProof/>
+        </w:rPr>
+        <w:t xml:space="preserve">        </w:t>
+      </w:r>
+      <w:r>
+        <w:rPr>
+          <w:noProof/>
+        </w:rPr>
+        <w:drawing>
+          <wp:inline distT="0" distB="0" distL="0" distR="0" wp14:anchorId="664BC424" wp14:editId="48907E80">
+            <wp:extent cx="1876540" cy="3704253"/>
+            <wp:effectExtent l="0" t="0" r="0" b="0"/>
+            <wp:docPr id="1402395692" name="Image 32" descr="Une image contenant texte, capture d’écran, Téléphone mobile, Appareil mobile&#10;&#10;Le contenu généré par l’IA peut être incorrect."/>
+            <wp:cNvGraphicFramePr>
+              <a:graphicFrameLocks xmlns:a="http://schemas.openxmlformats.org/drawingml/2006/main" noChangeAspect="1"/>
+            </wp:cNvGraphicFramePr>
+            <a:graphic xmlns:a="http://schemas.openxmlformats.org/drawingml/2006/main">
+              <a:graphicData uri="http://schemas.openxmlformats.org/drawingml/2006/picture">
+                <pic:pic xmlns:pic="http://schemas.openxmlformats.org/drawingml/2006/picture">
+                  <pic:nvPicPr>
+                    <pic:cNvPr id="1402395692" name="Image 32" descr="Une image contenant texte, capture d’écran, Téléphone mobile, Appareil mobile&#10;&#10;Le contenu généré par l’IA peut être incorrect."/>
+                    <pic:cNvPicPr>
+                      <a:picLocks noChangeAspect="1" noChangeArrowheads="1"/>
+                    </pic:cNvPicPr>
+                  </pic:nvPicPr>
+                  <pic:blipFill>
+                    <a:blip r:embed="rId50">
+                      <a:extLst>
+                        <a:ext uri="{28A0092B-C50C-407E-A947-70E740481C1C}">
+                          <a14:useLocalDpi xmlns:a14="http://schemas.microsoft.com/office/drawing/2010/main" val="0"/>
+                        </a:ext>
+                      </a:extLst>
+                    </a:blip>
+                    <a:srcRect/>
+                    <a:stretch>
+                      <a:fillRect/>
+                    </a:stretch>
+                  </pic:blipFill>
+                  <pic:spPr bwMode="auto">
+                    <a:xfrm>
+                      <a:off x="0" y="0"/>
+                      <a:ext cx="1901404" cy="3753334"/>
+                    </a:xfrm>
+                    <a:prstGeom prst="rect">
+                      <a:avLst/>
+                    </a:prstGeom>
+                    <a:noFill/>
+                    <a:ln>
+                      <a:noFill/>
+                    </a:ln>
+                  </pic:spPr>
+                </pic:pic>
+              </a:graphicData>
+            </a:graphic>
+          </wp:inline>
+        </w:drawing>
+      </w:r>
+    </w:p>
+    <w:p>
+      <w:pPr>
         <w:pStyle w:val="Titre1"/>
       </w:pPr>
-      <w:bookmarkStart w:id="28" w:name="_Toc197537490"/>
+      <w:bookmarkStart w:id="27" w:name="_Toc197537490"/>
       <w:r>
         <w:lastRenderedPageBreak/>
         <w:t>Description des entités</w:t>
       </w:r>
-      <w:bookmarkEnd w:id="28"/>
+      <w:bookmarkEnd w:id="27"/>
     </w:p>
     <w:p>
       <w:pPr>
@@ -30110,22 +30843,22 @@
       <w:pPr>
         <w:pStyle w:val="Titre1"/>
       </w:pPr>
-      <w:bookmarkStart w:id="29" w:name="_Toc197537491"/>
+      <w:bookmarkStart w:id="28" w:name="_Toc197537491"/>
       <w:r>
         <w:lastRenderedPageBreak/>
         <w:t>Contraintes fonctionnelles</w:t>
       </w:r>
+      <w:bookmarkEnd w:id="28"/>
+    </w:p>
+    <w:p>
+      <w:pPr>
+        <w:pStyle w:val="Titre3"/>
+      </w:pPr>
+      <w:bookmarkStart w:id="29" w:name="_Toc197537492"/>
+      <w:r>
+        <w:t>Règles de structures</w:t>
+      </w:r>
       <w:bookmarkEnd w:id="29"/>
-    </w:p>
-    <w:p>
-      <w:pPr>
-        <w:pStyle w:val="Titre3"/>
-      </w:pPr>
-      <w:bookmarkStart w:id="30" w:name="_Toc197537492"/>
-      <w:r>
-        <w:t>Règles de structures</w:t>
-      </w:r>
-      <w:bookmarkEnd w:id="30"/>
     </w:p>
     <w:p>
       <w:pPr>
@@ -32695,11 +33428,11 @@
       <w:pPr>
         <w:pStyle w:val="Titre3"/>
       </w:pPr>
-      <w:bookmarkStart w:id="31" w:name="_Toc197537493"/>
+      <w:bookmarkStart w:id="30" w:name="_Toc197537493"/>
       <w:r>
         <w:t>Règles de validation</w:t>
       </w:r>
-      <w:bookmarkEnd w:id="31"/>
+      <w:bookmarkEnd w:id="30"/>
     </w:p>
     <w:p>
       <w:pPr>
@@ -33368,22 +34101,22 @@
       <w:pPr>
         <w:pStyle w:val="Titre1"/>
       </w:pPr>
-      <w:bookmarkStart w:id="32" w:name="_Toc197537494"/>
+      <w:bookmarkStart w:id="31" w:name="_Toc197537494"/>
       <w:r>
         <w:lastRenderedPageBreak/>
         <w:t>Schéma relationnel de la solution</w:t>
       </w:r>
+      <w:bookmarkEnd w:id="31"/>
+    </w:p>
+    <w:p>
+      <w:pPr>
+        <w:pStyle w:val="Titre3"/>
+      </w:pPr>
+      <w:bookmarkStart w:id="32" w:name="_Toc197537495"/>
+      <w:r>
+        <w:t>Schéma Relationnel</w:t>
+      </w:r>
       <w:bookmarkEnd w:id="32"/>
-    </w:p>
-    <w:p>
-      <w:pPr>
-        <w:pStyle w:val="Titre3"/>
-      </w:pPr>
-      <w:bookmarkStart w:id="33" w:name="_Toc197537495"/>
-      <w:r>
-        <w:t>Schéma Relationnel</w:t>
-      </w:r>
-      <w:bookmarkEnd w:id="33"/>
     </w:p>
     <w:p/>
     <w:p>
@@ -33410,7 +34143,7 @@
                     <pic:cNvPicPr/>
                   </pic:nvPicPr>
                   <pic:blipFill>
-                    <a:blip r:embed="rId47" cstate="print">
+                    <a:blip r:embed="rId51" cstate="print">
                       <a:extLst>
                         <a:ext uri="{28A0092B-C50C-407E-A947-70E740481C1C}">
                           <a14:useLocalDpi xmlns:a14="http://schemas.microsoft.com/office/drawing/2010/main" val="0"/>
@@ -33441,12 +34174,12 @@
       <w:pPr>
         <w:pStyle w:val="Titre3"/>
       </w:pPr>
-      <w:bookmarkStart w:id="34" w:name="_Toc197537496"/>
+      <w:bookmarkStart w:id="33" w:name="_Toc197537496"/>
       <w:r>
         <w:lastRenderedPageBreak/>
         <w:t>Schéma Entité-Association</w:t>
       </w:r>
-      <w:bookmarkEnd w:id="34"/>
+      <w:bookmarkEnd w:id="33"/>
     </w:p>
     <w:p>
       <w:r>
@@ -33469,7 +34202,7 @@
                     <pic:cNvPicPr/>
                   </pic:nvPicPr>
                   <pic:blipFill>
-                    <a:blip r:embed="rId48"/>
+                    <a:blip r:embed="rId52"/>
                     <a:stretch>
                       <a:fillRect/>
                     </a:stretch>
@@ -33515,22 +34248,22 @@
         <w:pStyle w:val="Titre1"/>
         <w:jc w:val="both"/>
       </w:pPr>
-      <w:bookmarkStart w:id="35" w:name="_Toc197537497"/>
+      <w:bookmarkStart w:id="34" w:name="_Toc197537497"/>
       <w:r>
         <w:lastRenderedPageBreak/>
         <w:t>Analyse Technique</w:t>
       </w:r>
+      <w:bookmarkEnd w:id="34"/>
+    </w:p>
+    <w:p>
+      <w:pPr>
+        <w:pStyle w:val="Titre2"/>
+      </w:pPr>
+      <w:bookmarkStart w:id="35" w:name="_Toc197537498"/>
+      <w:r>
+        <w:t>Choix technologiques</w:t>
+      </w:r>
       <w:bookmarkEnd w:id="35"/>
-    </w:p>
-    <w:p>
-      <w:pPr>
-        <w:pStyle w:val="Titre2"/>
-      </w:pPr>
-      <w:bookmarkStart w:id="36" w:name="_Toc197537498"/>
-      <w:r>
-        <w:t>Choix technologiques</w:t>
-      </w:r>
-      <w:bookmarkEnd w:id="36"/>
     </w:p>
     <w:p>
       <w:pPr>
@@ -33662,56 +34395,56 @@
       <w:pPr>
         <w:pStyle w:val="Titre2"/>
       </w:pPr>
-      <w:bookmarkStart w:id="37" w:name="_Toc197537499"/>
+      <w:bookmarkStart w:id="36" w:name="_Toc197537499"/>
       <w:r>
         <w:t>Architecture applicative</w:t>
       </w:r>
+      <w:bookmarkEnd w:id="36"/>
+    </w:p>
+    <w:p>
+      <w:pPr>
+        <w:pStyle w:val="Titre3"/>
+      </w:pPr>
+      <w:bookmarkStart w:id="37" w:name="_Toc197537500"/>
+      <w:r>
+        <w:t>Base de données</w:t>
+      </w:r>
       <w:bookmarkEnd w:id="37"/>
     </w:p>
     <w:p>
       <w:pPr>
+        <w:jc w:val="both"/>
+      </w:pPr>
+      <w:r>
+        <w:t>Les données relatives aux entités telles que décrites dans le schéma relationnel seront contenues dans une base de données relationnelle SQL Server. L’intégrité relationnelle des données sera garantie par l’utilisation de clés étrangères.</w:t>
+      </w:r>
+    </w:p>
+    <w:p>
+      <w:pPr>
+        <w:jc w:val="both"/>
+      </w:pPr>
+      <w:r>
+        <w:t xml:space="preserve">Des données annexes, susceptible de changer avec le temps et dont l’intégrité référentielle n’est pas importante pour l’activité, seront stockées dans une base de données </w:t>
+      </w:r>
+      <w:proofErr w:type="spellStart"/>
+      <w:r>
+        <w:t>NoSql</w:t>
+      </w:r>
+      <w:proofErr w:type="spellEnd"/>
+      <w:r>
+        <w:t xml:space="preserve"> de type « documents ».</w:t>
+      </w:r>
+    </w:p>
+    <w:p>
+      <w:pPr>
         <w:pStyle w:val="Titre3"/>
       </w:pPr>
-      <w:bookmarkStart w:id="38" w:name="_Toc197537500"/>
-      <w:r>
-        <w:t>Base de données</w:t>
+      <w:bookmarkStart w:id="38" w:name="_Toc197537501"/>
+      <w:proofErr w:type="spellStart"/>
+      <w:r>
+        <w:t>Back-end</w:t>
       </w:r>
       <w:bookmarkEnd w:id="38"/>
-    </w:p>
-    <w:p>
-      <w:pPr>
-        <w:jc w:val="both"/>
-      </w:pPr>
-      <w:r>
-        <w:t>Les données relatives aux entités telles que décrites dans le schéma relationnel seront contenues dans une base de données relationnelle SQL Server. L’intégrité relationnelle des données sera garantie par l’utilisation de clés étrangères.</w:t>
-      </w:r>
-    </w:p>
-    <w:p>
-      <w:pPr>
-        <w:jc w:val="both"/>
-      </w:pPr>
-      <w:r>
-        <w:t xml:space="preserve">Des données annexes, susceptible de changer avec le temps et dont l’intégrité référentielle n’est pas importante pour l’activité, seront stockées dans une base de données </w:t>
-      </w:r>
-      <w:proofErr w:type="spellStart"/>
-      <w:r>
-        <w:t>NoSql</w:t>
-      </w:r>
-      <w:proofErr w:type="spellEnd"/>
-      <w:r>
-        <w:t xml:space="preserve"> de type « documents ».</w:t>
-      </w:r>
-    </w:p>
-    <w:p>
-      <w:pPr>
-        <w:pStyle w:val="Titre3"/>
-      </w:pPr>
-      <w:bookmarkStart w:id="39" w:name="_Toc197537501"/>
-      <w:proofErr w:type="spellStart"/>
-      <w:r>
-        <w:t>Back-end</w:t>
-      </w:r>
-      <w:bookmarkEnd w:id="39"/>
       <w:proofErr w:type="spellEnd"/>
     </w:p>
     <w:p>
@@ -34092,7 +34825,7 @@
                     <pic:cNvPicPr/>
                   </pic:nvPicPr>
                   <pic:blipFill>
-                    <a:blip r:embed="rId49">
+                    <a:blip r:embed="rId53">
                       <a:extLst>
                         <a:ext uri="{28A0092B-C50C-407E-A947-70E740481C1C}">
                           <a14:useLocalDpi xmlns:a14="http://schemas.microsoft.com/office/drawing/2010/main" val="0"/>
@@ -34128,13 +34861,13 @@
       <w:pPr>
         <w:pStyle w:val="Titre3"/>
       </w:pPr>
-      <w:bookmarkStart w:id="40" w:name="_Toc197537502"/>
+      <w:bookmarkStart w:id="39" w:name="_Toc197537502"/>
       <w:proofErr w:type="spellStart"/>
       <w:r>
         <w:lastRenderedPageBreak/>
         <w:t>Front-end</w:t>
       </w:r>
-      <w:bookmarkEnd w:id="40"/>
+      <w:bookmarkEnd w:id="39"/>
       <w:proofErr w:type="spellEnd"/>
     </w:p>
     <w:p>
@@ -34243,7 +34976,7 @@
                     <pic:cNvPicPr/>
                   </pic:nvPicPr>
                   <pic:blipFill>
-                    <a:blip r:embed="rId50">
+                    <a:blip r:embed="rId54">
                       <a:extLst>
                         <a:ext uri="{28A0092B-C50C-407E-A947-70E740481C1C}">
                           <a14:useLocalDpi xmlns:a14="http://schemas.microsoft.com/office/drawing/2010/main" val="0"/>
@@ -34315,7 +35048,7 @@
                     <pic:cNvPicPr/>
                   </pic:nvPicPr>
                   <pic:blipFill>
-                    <a:blip r:embed="rId51">
+                    <a:blip r:embed="rId55">
                       <a:extLst>
                         <a:ext uri="{28A0092B-C50C-407E-A947-70E740481C1C}">
                           <a14:useLocalDpi xmlns:a14="http://schemas.microsoft.com/office/drawing/2010/main" val="0"/>
@@ -34405,12 +35138,12 @@
       <w:pPr>
         <w:pStyle w:val="Titre1"/>
       </w:pPr>
-      <w:bookmarkStart w:id="41" w:name="_Toc197537503"/>
+      <w:bookmarkStart w:id="40" w:name="_Toc197537503"/>
       <w:r>
         <w:lastRenderedPageBreak/>
         <w:t>Conclusion</w:t>
       </w:r>
-      <w:bookmarkEnd w:id="41"/>
+      <w:bookmarkEnd w:id="40"/>
     </w:p>
     <w:p>
       <w:pPr>
@@ -34604,7 +35337,7 @@
       </w:r>
     </w:p>
     <w:p>
-      <w:hyperlink r:id="rId52" w:history="1">
+      <w:hyperlink r:id="rId56" w:history="1">
         <w:r>
           <w:rPr>
             <w:rStyle w:val="Lienhypertexte"/>
@@ -34617,7 +35350,7 @@
       </w:r>
     </w:p>
     <w:p>
-      <w:hyperlink r:id="rId53" w:history="1">
+      <w:hyperlink r:id="rId57" w:history="1">
         <w:r>
           <w:rPr>
             <w:rStyle w:val="Lienhypertexte"/>
@@ -40485,7 +41218,6 @@
     <w:basedOn w:val="Normal"/>
     <w:next w:val="Normal"/>
     <w:uiPriority w:val="35"/>
-    <w:semiHidden/>
     <w:unhideWhenUsed/>
     <w:qFormat/>
     <w:rsid w:val="0001760F"/>

</xml_diff>

<commit_message>
TFE - Ajout du diagramme de classe
</commit_message>
<xml_diff>
--- a/TFE_wip_V1.docx
+++ b/TFE_wip_V1.docx
@@ -34104,34 +34104,20 @@
       <w:bookmarkStart w:id="31" w:name="_Toc197537494"/>
       <w:r>
         <w:lastRenderedPageBreak/>
-        <w:t>Schéma relationnel de la solution</w:t>
-      </w:r>
-      <w:bookmarkEnd w:id="31"/>
-    </w:p>
-    <w:p>
-      <w:pPr>
-        <w:pStyle w:val="Titre3"/>
-      </w:pPr>
-      <w:bookmarkStart w:id="32" w:name="_Toc197537495"/>
-      <w:r>
-        <w:t>Schéma Relationnel</w:t>
-      </w:r>
-      <w:bookmarkEnd w:id="32"/>
+        <w:t>Diagramme de classe</w:t>
+      </w:r>
     </w:p>
     <w:p/>
     <w:p>
-      <w:pPr>
-        <w:jc w:val="center"/>
-      </w:pPr>
       <w:r>
         <w:rPr>
           <w:noProof/>
         </w:rPr>
         <w:drawing>
-          <wp:inline distT="0" distB="0" distL="0" distR="0" wp14:anchorId="49B280AA" wp14:editId="758411AC">
-            <wp:extent cx="8094457" cy="4920738"/>
-            <wp:effectExtent l="5715" t="0" r="7620" b="7620"/>
-            <wp:docPr id="445527463" name="Image 28" descr="Une image contenant diagramme, texte, Plan, Dessin technique&#10;&#10;Le contenu généré par l’IA peut être incorrect."/>
+          <wp:inline distT="0" distB="0" distL="0" distR="0" wp14:anchorId="5C206CA3" wp14:editId="7D64131B">
+            <wp:extent cx="6573982" cy="4601497"/>
+            <wp:effectExtent l="0" t="0" r="0" b="8890"/>
+            <wp:docPr id="753100361" name="Image 35" descr="PlantUML diagram"/>
             <wp:cNvGraphicFramePr>
               <a:graphicFrameLocks xmlns:a="http://schemas.openxmlformats.org/drawingml/2006/main" noChangeAspect="1"/>
             </wp:cNvGraphicFramePr>
@@ -34139,11 +34125,84 @@
               <a:graphicData uri="http://schemas.openxmlformats.org/drawingml/2006/picture">
                 <pic:pic xmlns:pic="http://schemas.openxmlformats.org/drawingml/2006/picture">
                   <pic:nvPicPr>
-                    <pic:cNvPr id="445527463" name="Image 28" descr="Une image contenant diagramme, texte, Plan, Dessin technique&#10;&#10;Le contenu généré par l’IA peut être incorrect."/>
+                    <pic:cNvPr id="0" name="theimg" descr="PlantUML diagram"/>
+                    <pic:cNvPicPr>
+                      <a:picLocks noChangeAspect="1" noChangeArrowheads="1"/>
+                    </pic:cNvPicPr>
+                  </pic:nvPicPr>
+                  <pic:blipFill>
+                    <a:blip r:embed="rId51">
+                      <a:extLst>
+                        <a:ext uri="{28A0092B-C50C-407E-A947-70E740481C1C}">
+                          <a14:useLocalDpi xmlns:a14="http://schemas.microsoft.com/office/drawing/2010/main" val="0"/>
+                        </a:ext>
+                      </a:extLst>
+                    </a:blip>
+                    <a:srcRect/>
+                    <a:stretch>
+                      <a:fillRect/>
+                    </a:stretch>
+                  </pic:blipFill>
+                  <pic:spPr bwMode="auto">
+                    <a:xfrm>
+                      <a:off x="0" y="0"/>
+                      <a:ext cx="6584634" cy="4608953"/>
+                    </a:xfrm>
+                    <a:prstGeom prst="rect">
+                      <a:avLst/>
+                    </a:prstGeom>
+                    <a:noFill/>
+                    <a:ln>
+                      <a:noFill/>
+                    </a:ln>
+                  </pic:spPr>
+                </pic:pic>
+              </a:graphicData>
+            </a:graphic>
+          </wp:inline>
+        </w:drawing>
+      </w:r>
+      <w:r>
+        <w:br w:type="page"/>
+      </w:r>
+    </w:p>
+    <w:p>
+      <w:pPr>
+        <w:pStyle w:val="Titre1"/>
+      </w:pPr>
+      <w:r>
+        <w:lastRenderedPageBreak/>
+        <w:t>Schéma relationnel de la solution</w:t>
+      </w:r>
+      <w:bookmarkEnd w:id="31"/>
+    </w:p>
+    <w:p/>
+    <w:p/>
+    <w:p>
+      <w:pPr>
+        <w:jc w:val="center"/>
+      </w:pPr>
+      <w:r>
+        <w:rPr>
+          <w:noProof/>
+        </w:rPr>
+        <w:drawing>
+          <wp:inline distT="0" distB="0" distL="0" distR="0" wp14:anchorId="5E87B848" wp14:editId="526F6885">
+            <wp:extent cx="5760720" cy="4897755"/>
+            <wp:effectExtent l="0" t="0" r="0" b="0"/>
+            <wp:docPr id="1309692366" name="Image 33" descr="Une image contenant texte, diagramme, Parallèle, Plan&#10;&#10;Le contenu généré par l’IA peut être incorrect."/>
+            <wp:cNvGraphicFramePr>
+              <a:graphicFrameLocks xmlns:a="http://schemas.openxmlformats.org/drawingml/2006/main" noChangeAspect="1"/>
+            </wp:cNvGraphicFramePr>
+            <a:graphic xmlns:a="http://schemas.openxmlformats.org/drawingml/2006/main">
+              <a:graphicData uri="http://schemas.openxmlformats.org/drawingml/2006/picture">
+                <pic:pic xmlns:pic="http://schemas.openxmlformats.org/drawingml/2006/picture">
+                  <pic:nvPicPr>
+                    <pic:cNvPr id="1309692366" name="Image 33" descr="Une image contenant texte, diagramme, Parallèle, Plan&#10;&#10;Le contenu généré par l’IA peut être incorrect."/>
                     <pic:cNvPicPr/>
                   </pic:nvPicPr>
                   <pic:blipFill>
-                    <a:blip r:embed="rId51" cstate="print">
+                    <a:blip r:embed="rId52">
                       <a:extLst>
                         <a:ext uri="{28A0092B-C50C-407E-A947-70E740481C1C}">
                           <a14:useLocalDpi xmlns:a14="http://schemas.microsoft.com/office/drawing/2010/main" val="0"/>
@@ -34155,9 +34214,9 @@
                     </a:stretch>
                   </pic:blipFill>
                   <pic:spPr>
-                    <a:xfrm rot="16200000">
+                    <a:xfrm>
                       <a:off x="0" y="0"/>
-                      <a:ext cx="8134849" cy="4945293"/>
+                      <a:ext cx="5760720" cy="4897755"/>
                     </a:xfrm>
                     <a:prstGeom prst="rect">
                       <a:avLst/>
@@ -34171,99 +34230,31 @@
       </w:r>
     </w:p>
     <w:p>
-      <w:pPr>
-        <w:pStyle w:val="Titre3"/>
-      </w:pPr>
-      <w:bookmarkStart w:id="33" w:name="_Toc197537496"/>
-      <w:r>
-        <w:lastRenderedPageBreak/>
-        <w:t>Schéma Entité-Association</w:t>
-      </w:r>
-      <w:bookmarkEnd w:id="33"/>
-    </w:p>
-    <w:p>
-      <w:r>
-        <w:rPr>
-          <w:noProof/>
-        </w:rPr>
-        <w:drawing>
-          <wp:inline distT="0" distB="0" distL="0" distR="0" wp14:anchorId="58357404" wp14:editId="0BE99276">
-            <wp:extent cx="5760720" cy="2311400"/>
-            <wp:effectExtent l="0" t="0" r="1270" b="0"/>
-            <wp:docPr id="1536389548" name="Image 1" descr="Une image contenant texte, capture d’écran, diagramme, Police&#10;&#10;Description générée automatiquement"/>
-            <wp:cNvGraphicFramePr>
-              <a:graphicFrameLocks xmlns:a="http://schemas.openxmlformats.org/drawingml/2006/main" noChangeAspect="1"/>
-            </wp:cNvGraphicFramePr>
-            <a:graphic xmlns:a="http://schemas.openxmlformats.org/drawingml/2006/main">
-              <a:graphicData uri="http://schemas.openxmlformats.org/drawingml/2006/picture">
-                <pic:pic xmlns:pic="http://schemas.openxmlformats.org/drawingml/2006/picture">
-                  <pic:nvPicPr>
-                    <pic:cNvPr id="1536389548" name="Image 1" descr="Une image contenant texte, capture d’écran, diagramme, Police&#10;&#10;Description générée automatiquement"/>
-                    <pic:cNvPicPr/>
-                  </pic:nvPicPr>
-                  <pic:blipFill>
-                    <a:blip r:embed="rId52"/>
-                    <a:stretch>
-                      <a:fillRect/>
-                    </a:stretch>
-                  </pic:blipFill>
-                  <pic:spPr>
-                    <a:xfrm>
-                      <a:off x="0" y="0"/>
-                      <a:ext cx="5760720" cy="2311400"/>
-                    </a:xfrm>
-                    <a:prstGeom prst="rect">
-                      <a:avLst/>
-                    </a:prstGeom>
-                  </pic:spPr>
-                </pic:pic>
-              </a:graphicData>
-            </a:graphic>
-          </wp:inline>
-        </w:drawing>
-      </w:r>
-    </w:p>
-    <w:p/>
-    <w:p/>
-    <w:p/>
-    <w:p/>
-    <w:p/>
-    <w:p/>
-    <w:p/>
-    <w:p/>
-    <w:p/>
-    <w:p/>
-    <w:p/>
-    <w:p/>
-    <w:p/>
-    <w:p/>
-    <w:p/>
-    <w:p/>
-    <w:p/>
-    <w:p/>
-    <w:p/>
-    <w:p/>
+      <w:r>
+        <w:br w:type="page"/>
+      </w:r>
+    </w:p>
     <w:p>
       <w:pPr>
         <w:pStyle w:val="Titre1"/>
         <w:jc w:val="both"/>
       </w:pPr>
-      <w:bookmarkStart w:id="34" w:name="_Toc197537497"/>
+      <w:bookmarkStart w:id="32" w:name="_Toc197537497"/>
       <w:r>
         <w:lastRenderedPageBreak/>
         <w:t>Analyse Technique</w:t>
       </w:r>
-      <w:bookmarkEnd w:id="34"/>
+      <w:bookmarkEnd w:id="32"/>
     </w:p>
     <w:p>
       <w:pPr>
         <w:pStyle w:val="Titre2"/>
       </w:pPr>
-      <w:bookmarkStart w:id="35" w:name="_Toc197537498"/>
+      <w:bookmarkStart w:id="33" w:name="_Toc197537498"/>
       <w:r>
         <w:t>Choix technologiques</w:t>
       </w:r>
-      <w:bookmarkEnd w:id="35"/>
+      <w:bookmarkEnd w:id="33"/>
     </w:p>
     <w:p>
       <w:pPr>
@@ -34395,56 +34386,56 @@
       <w:pPr>
         <w:pStyle w:val="Titre2"/>
       </w:pPr>
-      <w:bookmarkStart w:id="36" w:name="_Toc197537499"/>
+      <w:bookmarkStart w:id="34" w:name="_Toc197537499"/>
       <w:r>
         <w:t>Architecture applicative</w:t>
       </w:r>
+      <w:bookmarkEnd w:id="34"/>
+    </w:p>
+    <w:p>
+      <w:pPr>
+        <w:pStyle w:val="Titre3"/>
+      </w:pPr>
+      <w:bookmarkStart w:id="35" w:name="_Toc197537500"/>
+      <w:r>
+        <w:t>Base de données</w:t>
+      </w:r>
+      <w:bookmarkEnd w:id="35"/>
+    </w:p>
+    <w:p>
+      <w:pPr>
+        <w:jc w:val="both"/>
+      </w:pPr>
+      <w:r>
+        <w:t>Les données relatives aux entités telles que décrites dans le schéma relationnel seront contenues dans une base de données relationnelle SQL Server. L’intégrité relationnelle des données sera garantie par l’utilisation de clés étrangères.</w:t>
+      </w:r>
+    </w:p>
+    <w:p>
+      <w:pPr>
+        <w:jc w:val="both"/>
+      </w:pPr>
+      <w:r>
+        <w:t xml:space="preserve">Des données annexes, susceptible de changer avec le temps et dont l’intégrité référentielle n’est pas importante pour l’activité, seront stockées dans une base de données </w:t>
+      </w:r>
+      <w:proofErr w:type="spellStart"/>
+      <w:r>
+        <w:t>NoSql</w:t>
+      </w:r>
+      <w:proofErr w:type="spellEnd"/>
+      <w:r>
+        <w:t xml:space="preserve"> de type « documents ».</w:t>
+      </w:r>
+    </w:p>
+    <w:p>
+      <w:pPr>
+        <w:pStyle w:val="Titre3"/>
+      </w:pPr>
+      <w:bookmarkStart w:id="36" w:name="_Toc197537501"/>
+      <w:proofErr w:type="spellStart"/>
+      <w:r>
+        <w:t>Back-end</w:t>
+      </w:r>
       <w:bookmarkEnd w:id="36"/>
-    </w:p>
-    <w:p>
-      <w:pPr>
-        <w:pStyle w:val="Titre3"/>
-      </w:pPr>
-      <w:bookmarkStart w:id="37" w:name="_Toc197537500"/>
-      <w:r>
-        <w:t>Base de données</w:t>
-      </w:r>
-      <w:bookmarkEnd w:id="37"/>
-    </w:p>
-    <w:p>
-      <w:pPr>
-        <w:jc w:val="both"/>
-      </w:pPr>
-      <w:r>
-        <w:t>Les données relatives aux entités telles que décrites dans le schéma relationnel seront contenues dans une base de données relationnelle SQL Server. L’intégrité relationnelle des données sera garantie par l’utilisation de clés étrangères.</w:t>
-      </w:r>
-    </w:p>
-    <w:p>
-      <w:pPr>
-        <w:jc w:val="both"/>
-      </w:pPr>
-      <w:r>
-        <w:t xml:space="preserve">Des données annexes, susceptible de changer avec le temps et dont l’intégrité référentielle n’est pas importante pour l’activité, seront stockées dans une base de données </w:t>
-      </w:r>
-      <w:proofErr w:type="spellStart"/>
-      <w:r>
-        <w:t>NoSql</w:t>
-      </w:r>
-      <w:proofErr w:type="spellEnd"/>
-      <w:r>
-        <w:t xml:space="preserve"> de type « documents ».</w:t>
-      </w:r>
-    </w:p>
-    <w:p>
-      <w:pPr>
-        <w:pStyle w:val="Titre3"/>
-      </w:pPr>
-      <w:bookmarkStart w:id="38" w:name="_Toc197537501"/>
-      <w:proofErr w:type="spellStart"/>
-      <w:r>
-        <w:t>Back-end</w:t>
-      </w:r>
-      <w:bookmarkEnd w:id="38"/>
       <w:proofErr w:type="spellEnd"/>
     </w:p>
     <w:p>
@@ -34861,13 +34852,13 @@
       <w:pPr>
         <w:pStyle w:val="Titre3"/>
       </w:pPr>
-      <w:bookmarkStart w:id="39" w:name="_Toc197537502"/>
+      <w:bookmarkStart w:id="37" w:name="_Toc197537502"/>
       <w:proofErr w:type="spellStart"/>
       <w:r>
         <w:lastRenderedPageBreak/>
         <w:t>Front-end</w:t>
       </w:r>
-      <w:bookmarkEnd w:id="39"/>
+      <w:bookmarkEnd w:id="37"/>
       <w:proofErr w:type="spellEnd"/>
     </w:p>
     <w:p>
@@ -35138,12 +35129,12 @@
       <w:pPr>
         <w:pStyle w:val="Titre1"/>
       </w:pPr>
-      <w:bookmarkStart w:id="40" w:name="_Toc197537503"/>
+      <w:bookmarkStart w:id="38" w:name="_Toc197537503"/>
       <w:r>
         <w:lastRenderedPageBreak/>
         <w:t>Conclusion</w:t>
       </w:r>
-      <w:bookmarkEnd w:id="40"/>
+      <w:bookmarkEnd w:id="38"/>
     </w:p>
     <w:p>
       <w:pPr>

</xml_diff>

<commit_message>
TFE - choix couleurs et titres
</commit_message>
<xml_diff>
--- a/TFE_wip_V1.docx
+++ b/TFE_wip_V1.docx
@@ -6,7 +6,6 @@
       <w:sdtPr>
         <w:rPr>
           <w:rFonts w:eastAsiaTheme="minorHAnsi"/>
-          <w:lang w:eastAsia="en-US"/>
         </w:rPr>
         <w:id w:val="-496496004"/>
         <w:docPartObj>
@@ -14,6 +13,11 @@
           <w:docPartUnique/>
         </w:docPartObj>
       </w:sdtPr>
+      <w:sdtEndPr>
+        <w:rPr>
+          <w:rFonts w:eastAsiaTheme="minorEastAsia"/>
+        </w:rPr>
+      </w:sdtEndPr>
       <w:sdtContent>
         <w:p>
           <w:pPr>
@@ -3455,7 +3459,7 @@
               <mc:Fallback>
                 <w:pict>
                   <v:group w14:anchorId="393833E0" id="Groupe 2" o:spid="_x0000_s1026" style="position:absolute;margin-left:0;margin-top:0;width:172.8pt;height:718.55pt;z-index:-251657216;mso-width-percent:330;mso-height-percent:950;mso-left-percent:40;mso-position-horizontal-relative:page;mso-position-vertical:center;mso-position-vertical-relative:page;mso-width-percent:330;mso-height-percent:950;mso-left-percent:40" coordsize="21945,91257" o:gfxdata="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">
-                    <v:rect id="Rectangle 3" o:spid="_x0000_s1027" style="position:absolute;width:1945;height:91257;visibility:visible;mso-wrap-style:square;v-text-anchor:middle" o:gfxdata="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" fillcolor="#44546a [3215]" stroked="f" strokeweight="1pt"/>
+                    <v:rect id="Rectangle 3" o:spid="_x0000_s1027" style="position:absolute;width:1945;height:91257;visibility:visible;mso-wrap-style:square;v-text-anchor:middle" o:gfxdata="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" fillcolor="#455f51 [3215]" stroked="f" strokeweight="1pt"/>
                     <v:shapetype id="_x0000_t15" coordsize="21600,21600" o:spt="15" adj="16200" path="m@0,l,,,21600@0,21600,21600,10800xe">
                       <v:stroke joinstyle="miter"/>
                       <v:formulas>
@@ -3467,7 +3471,7 @@
                         <v:h position="#0,topLeft" xrange="0,21600"/>
                       </v:handles>
                     </v:shapetype>
-                    <v:shape id="Pentagone 4" o:spid="_x0000_s1028" type="#_x0000_t15" style="position:absolute;top:14668;width:21945;height:5521;visibility:visible;mso-wrap-style:square;v-text-anchor:middle" o:gfxdata="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" adj="18883" fillcolor="#4472c4 [3204]" stroked="f" strokeweight="1pt">
+                    <v:shape id="Pentagone 4" o:spid="_x0000_s1028" type="#_x0000_t15" style="position:absolute;top:14668;width:21945;height:5521;visibility:visible;mso-wrap-style:square;v-text-anchor:middle" o:gfxdata="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" adj="18883" fillcolor="#549e39 [3204]" stroked="f" strokeweight="1pt">
                       <v:textbox inset=",0,14.4pt,0">
                         <w:txbxContent>
                           <w:sdt>
@@ -3540,96 +3544,96 @@
                     <v:group id="Groupe 5" o:spid="_x0000_s1029" style="position:absolute;left:762;top:42100;width:20574;height:49103" coordorigin="806,42118" coordsize="13062,31210" o:gfxdata="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">
                       <v:group id="Groupe 6" o:spid="_x0000_s1030" style="position:absolute;left:1410;top:42118;width:10478;height:31210" coordorigin="1410,42118" coordsize="10477,31210" o:gfxdata="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">
                         <o:lock v:ext="edit" aspectratio="t"/>
-                        <v:shape id="Forme libre 20" o:spid="_x0000_s1031" style="position:absolute;left:3696;top:62168;width:1937;height:6985;visibility:visible;mso-wrap-style:square;v-text-anchor:top" coordsize="122,440" o:gfxdata="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" path="m,l39,152,84,304r38,113l122,440,76,306,39,180,6,53,,xe" fillcolor="#44546a [3215]" strokecolor="#44546a [3215]" strokeweight="0">
+                        <v:shape id="Forme libre 20" o:spid="_x0000_s1031" style="position:absolute;left:3696;top:62168;width:1937;height:6985;visibility:visible;mso-wrap-style:square;v-text-anchor:top" coordsize="122,440" o:gfxdata="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" path="m,l39,152,84,304r38,113l122,440,76,306,39,180,6,53,,xe" fillcolor="#455f51 [3215]" strokecolor="#455f51 [3215]" strokeweight="0">
                           <v:path arrowok="t" o:connecttype="custom" o:connectlocs="0,0;61913,241300;133350,482600;193675,661988;193675,698500;120650,485775;61913,285750;9525,84138;0,0" o:connectangles="0,0,0,0,0,0,0,0,0"/>
                         </v:shape>
-                        <v:shape id="Forme libre 21" o:spid="_x0000_s1032" style="position:absolute;left:5728;top:69058;width:1842;height:4270;visibility:visible;mso-wrap-style:square;v-text-anchor:top" coordsize="116,269" o:gfxdata="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" path="m,l8,19,37,93r30,74l116,269r-8,l60,169,30,98,1,25,,xe" fillcolor="#44546a [3215]" strokecolor="#44546a [3215]" strokeweight="0">
+                        <v:shape id="Forme libre 21" o:spid="_x0000_s1032" style="position:absolute;left:5728;top:69058;width:1842;height:4270;visibility:visible;mso-wrap-style:square;v-text-anchor:top" coordsize="116,269" o:gfxdata="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" path="m,l8,19,37,93r30,74l116,269r-8,l60,169,30,98,1,25,,xe" fillcolor="#455f51 [3215]" strokecolor="#455f51 [3215]" strokeweight="0">
                           <v:path arrowok="t" o:connecttype="custom" o:connectlocs="0,0;12700,30163;58738,147638;106363,265113;184150,427038;171450,427038;95250,268288;47625,155575;1588,39688;0,0" o:connectangles="0,0,0,0,0,0,0,0,0,0"/>
                         </v:shape>
-                        <v:shape id="Forme libre 22" o:spid="_x0000_s1033" style="position:absolute;left:1410;top:42118;width:2223;height:20193;visibility:visible;mso-wrap-style:square;v-text-anchor:top" coordsize="140,1272" o:gfxdata="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" path="m,l,,1,79r2,80l12,317,23,476,39,634,58,792,83,948r24,138l135,1223r5,49l138,1262,105,1106,77,949,53,792,35,634,20,476,9,317,2,159,,79,,xe" fillcolor="#44546a [3215]" strokecolor="#44546a [3215]" strokeweight="0">
+                        <v:shape id="Forme libre 22" o:spid="_x0000_s1033" style="position:absolute;left:1410;top:42118;width:2223;height:20193;visibility:visible;mso-wrap-style:square;v-text-anchor:top" coordsize="140,1272" o:gfxdata="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" path="m,l,,1,79r2,80l12,317,23,476,39,634,58,792,83,948r24,138l135,1223r5,49l138,1262,105,1106,77,949,53,792,35,634,20,476,9,317,2,159,,79,,xe" fillcolor="#455f51 [3215]" strokecolor="#455f51 [3215]" strokeweight="0">
                           <v:path arrowok="t" o:connecttype="custom" o:connectlocs="0,0;0,0;1588,125413;4763,252413;19050,503238;36513,755650;61913,1006475;92075,1257300;131763,1504950;169863,1724025;214313,1941513;222250,2019300;219075,2003425;166688,1755775;122238,1506538;84138,1257300;55563,1006475;31750,755650;14288,503238;3175,252413;0,125413;0,0" o:connectangles="0,0,0,0,0,0,0,0,0,0,0,0,0,0,0,0,0,0,0,0,0,0"/>
                         </v:shape>
-                        <v:shape id="Forme libre 23" o:spid="_x0000_s1034" style="position:absolute;left:3410;top:48611;width:715;height:13557;visibility:visible;mso-wrap-style:square;v-text-anchor:top" coordsize="45,854" o:gfxdata="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" path="m45,r,l35,66r-9,67l14,267,6,401,3,534,6,669r8,134l18,854r,-3l9,814,8,803,1,669,,534,3,401,12,267,25,132,34,66,45,xe" fillcolor="#44546a [3215]" strokecolor="#44546a [3215]" strokeweight="0">
+                        <v:shape id="Forme libre 23" o:spid="_x0000_s1034" style="position:absolute;left:3410;top:48611;width:715;height:13557;visibility:visible;mso-wrap-style:square;v-text-anchor:top" coordsize="45,854" o:gfxdata="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" path="m45,r,l35,66r-9,67l14,267,6,401,3,534,6,669r8,134l18,854r,-3l9,814,8,803,1,669,,534,3,401,12,267,25,132,34,66,45,xe" fillcolor="#455f51 [3215]" strokecolor="#455f51 [3215]" strokeweight="0">
                           <v:path arrowok="t" o:connecttype="custom" o:connectlocs="71438,0;71438,0;55563,104775;41275,211138;22225,423863;9525,636588;4763,847725;9525,1062038;22225,1274763;28575,1355725;28575,1350963;14288,1292225;12700,1274763;1588,1062038;0,847725;4763,636588;19050,423863;39688,209550;53975,104775;71438,0" o:connectangles="0,0,0,0,0,0,0,0,0,0,0,0,0,0,0,0,0,0,0,0"/>
                         </v:shape>
-                        <v:shape id="Forme libre 24" o:spid="_x0000_s1035" style="position:absolute;left:3633;top:62311;width:2444;height:9985;visibility:visible;mso-wrap-style:square;v-text-anchor:top" coordsize="154,629" o:gfxdata="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" path="m,l10,44r11,82l34,207r19,86l75,380r25,86l120,521r21,55l152,618r2,11l140,595,115,532,93,468,67,383,47,295,28,207,12,104,,xe" fillcolor="#44546a [3215]" strokecolor="#44546a [3215]" strokeweight="0">
+                        <v:shape id="Forme libre 24" o:spid="_x0000_s1035" style="position:absolute;left:3633;top:62311;width:2444;height:9985;visibility:visible;mso-wrap-style:square;v-text-anchor:top" coordsize="154,629" o:gfxdata="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" path="m,l10,44r11,82l34,207r19,86l75,380r25,86l120,521r21,55l152,618r2,11l140,595,115,532,93,468,67,383,47,295,28,207,12,104,,xe" fillcolor="#455f51 [3215]" strokecolor="#455f51 [3215]" strokeweight="0">
                           <v:path arrowok="t" o:connecttype="custom" o:connectlocs="0,0;15875,69850;33338,200025;53975,328613;84138,465138;119063,603250;158750,739775;190500,827088;223838,914400;241300,981075;244475,998538;222250,944563;182563,844550;147638,742950;106363,608013;74613,468313;44450,328613;19050,165100;0,0" o:connectangles="0,0,0,0,0,0,0,0,0,0,0,0,0,0,0,0,0,0,0"/>
                         </v:shape>
-                        <v:shape id="Forme libre 25" o:spid="_x0000_s1036" style="position:absolute;left:6204;top:72233;width:524;height:1095;visibility:visible;mso-wrap-style:square;v-text-anchor:top" coordsize="33,69" o:gfxdata="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" path="m,l33,69r-9,l12,35,,xe" fillcolor="#44546a [3215]" strokecolor="#44546a [3215]" strokeweight="0">
+                        <v:shape id="Forme libre 25" o:spid="_x0000_s1036" style="position:absolute;left:6204;top:72233;width:524;height:1095;visibility:visible;mso-wrap-style:square;v-text-anchor:top" coordsize="33,69" o:gfxdata="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" path="m,l33,69r-9,l12,35,,xe" fillcolor="#455f51 [3215]" strokecolor="#455f51 [3215]" strokeweight="0">
                           <v:path arrowok="t" o:connecttype="custom" o:connectlocs="0,0;52388,109538;38100,109538;19050,55563;0,0" o:connectangles="0,0,0,0,0"/>
                         </v:shape>
-                        <v:shape id="Forme libre 26" o:spid="_x0000_s1037" style="position:absolute;left:3553;top:61533;width:238;height:1476;visibility:visible;mso-wrap-style:square;v-text-anchor:top" coordsize="15,93" o:gfxdata="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" path="m,l9,37r,3l15,93,5,49,,xe" fillcolor="#44546a [3215]" strokecolor="#44546a [3215]" strokeweight="0">
+                        <v:shape id="Forme libre 26" o:spid="_x0000_s1037" style="position:absolute;left:3553;top:61533;width:238;height:1476;visibility:visible;mso-wrap-style:square;v-text-anchor:top" coordsize="15,93" o:gfxdata="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" path="m,l9,37r,3l15,93,5,49,,xe" fillcolor="#455f51 [3215]" strokecolor="#455f51 [3215]" strokeweight="0">
                           <v:path arrowok="t" o:connecttype="custom" o:connectlocs="0,0;14288,58738;14288,63500;23813,147638;7938,77788;0,0" o:connectangles="0,0,0,0,0,0"/>
                         </v:shape>
-                        <v:shape id="Forme libre 27" o:spid="_x0000_s1038" style="position:absolute;left:5633;top:56897;width:6255;height:12161;visibility:visible;mso-wrap-style:square;v-text-anchor:top" coordsize="394,766" o:gfxdata="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" path="m394,r,l356,38,319,77r-35,40l249,160r-42,58l168,276r-37,63l98,402,69,467,45,535,26,604,14,673,7,746,6,766,,749r1,-5l7,673,21,603,40,533,65,466,94,400r33,-64l164,275r40,-60l248,158r34,-42l318,76,354,37,394,xe" fillcolor="#44546a [3215]" strokecolor="#44546a [3215]" strokeweight="0">
+                        <v:shape id="Forme libre 27" o:spid="_x0000_s1038" style="position:absolute;left:5633;top:56897;width:6255;height:12161;visibility:visible;mso-wrap-style:square;v-text-anchor:top" coordsize="394,766" o:gfxdata="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" path="m394,r,l356,38,319,77r-35,40l249,160r-42,58l168,276r-37,63l98,402,69,467,45,535,26,604,14,673,7,746,6,766,,749r1,-5l7,673,21,603,40,533,65,466,94,400r33,-64l164,275r40,-60l248,158r34,-42l318,76,354,37,394,xe" fillcolor="#455f51 [3215]" strokecolor="#455f51 [3215]" strokeweight="0">
                           <v:path arrowok="t" o:connecttype="custom" o:connectlocs="625475,0;625475,0;565150,60325;506413,122238;450850,185738;395288,254000;328613,346075;266700,438150;207963,538163;155575,638175;109538,741363;71438,849313;41275,958850;22225,1068388;11113,1184275;9525,1216025;0,1189038;1588,1181100;11113,1068388;33338,957263;63500,846138;103188,739775;149225,635000;201613,533400;260350,436563;323850,341313;393700,250825;447675,184150;504825,120650;561975,58738;625475,0" o:connectangles="0,0,0,0,0,0,0,0,0,0,0,0,0,0,0,0,0,0,0,0,0,0,0,0,0,0,0,0,0,0,0"/>
                         </v:shape>
-                        <v:shape id="Forme libre 28" o:spid="_x0000_s1039" style="position:absolute;left:5633;top:69153;width:571;height:3080;visibility:visible;mso-wrap-style:square;v-text-anchor:top" coordsize="36,194" o:gfxdata="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" path="m,l6,16r1,3l11,80r9,52l33,185r3,9l21,161,15,145,5,81,1,41,,xe" fillcolor="#44546a [3215]" strokecolor="#44546a [3215]" strokeweight="0">
+                        <v:shape id="Forme libre 28" o:spid="_x0000_s1039" style="position:absolute;left:5633;top:69153;width:571;height:3080;visibility:visible;mso-wrap-style:square;v-text-anchor:top" coordsize="36,194" o:gfxdata="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" path="m,l6,16r1,3l11,80r9,52l33,185r3,9l21,161,15,145,5,81,1,41,,xe" fillcolor="#455f51 [3215]" strokecolor="#455f51 [3215]" strokeweight="0">
                           <v:path arrowok="t" o:connecttype="custom" o:connectlocs="0,0;9525,25400;11113,30163;17463,127000;31750,209550;52388,293688;57150,307975;33338,255588;23813,230188;7938,128588;1588,65088;0,0" o:connectangles="0,0,0,0,0,0,0,0,0,0,0,0"/>
                         </v:shape>
-                        <v:shape id="Forme libre 29" o:spid="_x0000_s1040" style="position:absolute;left:6077;top:72296;width:493;height:1032;visibility:visible;mso-wrap-style:square;v-text-anchor:top" coordsize="31,65" o:gfxdata="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" path="m,l31,65r-8,l,xe" fillcolor="#44546a [3215]" strokecolor="#44546a [3215]" strokeweight="0">
+                        <v:shape id="Forme libre 29" o:spid="_x0000_s1040" style="position:absolute;left:6077;top:72296;width:493;height:1032;visibility:visible;mso-wrap-style:square;v-text-anchor:top" coordsize="31,65" o:gfxdata="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" path="m,l31,65r-8,l,xe" fillcolor="#455f51 [3215]" strokecolor="#455f51 [3215]" strokeweight="0">
                           <v:path arrowok="t" o:connecttype="custom" o:connectlocs="0,0;49213,103188;36513,103188;0,0" o:connectangles="0,0,0,0"/>
                         </v:shape>
-                        <v:shape id="Forme libre 30" o:spid="_x0000_s1041" style="position:absolute;left:5633;top:68788;width:111;height:666;visibility:visible;mso-wrap-style:square;v-text-anchor:top" coordsize="7,42" o:gfxdata="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" path="m,l6,17,7,42,6,39,,23,,xe" fillcolor="#44546a [3215]" strokecolor="#44546a [3215]" strokeweight="0">
+                        <v:shape id="Forme libre 30" o:spid="_x0000_s1041" style="position:absolute;left:5633;top:68788;width:111;height:666;visibility:visible;mso-wrap-style:square;v-text-anchor:top" coordsize="7,42" o:gfxdata="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" path="m,l6,17,7,42,6,39,,23,,xe" fillcolor="#455f51 [3215]" strokecolor="#455f51 [3215]" strokeweight="0">
                           <v:path arrowok="t" o:connecttype="custom" o:connectlocs="0,0;9525,26988;11113,66675;9525,61913;0,36513;0,0" o:connectangles="0,0,0,0,0,0"/>
                         </v:shape>
-                        <v:shape id="Forme libre 31" o:spid="_x0000_s1042" style="position:absolute;left:5871;top:71455;width:714;height:1873;visibility:visible;mso-wrap-style:square;v-text-anchor:top" coordsize="45,118" o:gfxdata="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" path="m,l6,16,21,49,33,84r12,34l44,118,13,53,11,42,,xe" fillcolor="#44546a [3215]" strokecolor="#44546a [3215]" strokeweight="0">
+                        <v:shape id="Forme libre 31" o:spid="_x0000_s1042" style="position:absolute;left:5871;top:71455;width:714;height:1873;visibility:visible;mso-wrap-style:square;v-text-anchor:top" coordsize="45,118" o:gfxdata="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" path="m,l6,16,21,49,33,84r12,34l44,118,13,53,11,42,,xe" fillcolor="#455f51 [3215]" strokecolor="#455f51 [3215]" strokeweight="0">
                           <v:path arrowok="t" o:connecttype="custom" o:connectlocs="0,0;9525,25400;33338,77788;52388,133350;71438,187325;69850,187325;20638,84138;17463,66675;0,0" o:connectangles="0,0,0,0,0,0,0,0,0"/>
                         </v:shape>
                       </v:group>
                       <v:group id="Groupe 7" o:spid="_x0000_s1043" style="position:absolute;left:806;top:48269;width:13063;height:25059" coordorigin="806,46499" coordsize="8747,16779" o:gfxdata="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">
                         <o:lock v:ext="edit" aspectratio="t"/>
-                        <v:shape id="Forme libre 8" o:spid="_x0000_s1044" style="position:absolute;left:1187;top:51897;width:1984;height:7143;visibility:visible;mso-wrap-style:square;v-text-anchor:top" coordsize="125,450" o:gfxdata="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" path="m,l41,155,86,309r39,116l125,450,79,311,41,183,7,54,,xe" fillcolor="#44546a [3215]" strokecolor="#44546a [3215]" strokeweight="0">
+                        <v:shape id="Forme libre 8" o:spid="_x0000_s1044" style="position:absolute;left:1187;top:51897;width:1984;height:7143;visibility:visible;mso-wrap-style:square;v-text-anchor:top" coordsize="125,450" o:gfxdata="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" path="m,l41,155,86,309r39,116l125,450,79,311,41,183,7,54,,xe" fillcolor="#455f51 [3215]" strokecolor="#455f51 [3215]" strokeweight="0">
                           <v:fill opacity="13107f"/>
                           <v:stroke opacity="13107f"/>
                           <v:path arrowok="t" o:connecttype="custom" o:connectlocs="0,0;65088,246063;136525,490538;198438,674688;198438,714375;125413,493713;65088,290513;11113,85725;0,0" o:connectangles="0,0,0,0,0,0,0,0,0"/>
                         </v:shape>
-                        <v:shape id="Forme libre 9" o:spid="_x0000_s1045" style="position:absolute;left:3282;top:58913;width:1874;height:4366;visibility:visible;mso-wrap-style:square;v-text-anchor:top" coordsize="118,275" o:gfxdata="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" path="m,l8,20,37,96r32,74l118,275r-9,l61,174,30,100,,26,,xe" fillcolor="#44546a [3215]" strokecolor="#44546a [3215]" strokeweight="0">
+                        <v:shape id="Forme libre 9" o:spid="_x0000_s1045" style="position:absolute;left:3282;top:58913;width:1874;height:4366;visibility:visible;mso-wrap-style:square;v-text-anchor:top" coordsize="118,275" o:gfxdata="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" path="m,l8,20,37,96r32,74l118,275r-9,l61,174,30,100,,26,,xe" fillcolor="#455f51 [3215]" strokecolor="#455f51 [3215]" strokeweight="0">
                           <v:fill opacity="13107f"/>
                           <v:stroke opacity="13107f"/>
                           <v:path arrowok="t" o:connecttype="custom" o:connectlocs="0,0;12700,31750;58738,152400;109538,269875;187325,436563;173038,436563;96838,276225;47625,158750;0,41275;0,0" o:connectangles="0,0,0,0,0,0,0,0,0,0"/>
                         </v:shape>
-                        <v:shape id="Forme libre 10" o:spid="_x0000_s1046" style="position:absolute;left:806;top:50103;width:317;height:1921;visibility:visible;mso-wrap-style:square;v-text-anchor:top" coordsize="20,121" o:gfxdata="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" path="m,l16,72r4,49l18,112,,31,,xe" fillcolor="#44546a [3215]" strokecolor="#44546a [3215]" strokeweight="0">
+                        <v:shape id="Forme libre 10" o:spid="_x0000_s1046" style="position:absolute;left:806;top:50103;width:317;height:1921;visibility:visible;mso-wrap-style:square;v-text-anchor:top" coordsize="20,121" o:gfxdata="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" path="m,l16,72r4,49l18,112,,31,,xe" fillcolor="#455f51 [3215]" strokecolor="#455f51 [3215]" strokeweight="0">
                           <v:fill opacity="13107f"/>
                           <v:stroke opacity="13107f"/>
                           <v:path arrowok="t" o:connecttype="custom" o:connectlocs="0,0;25400,114300;31750,192088;28575,177800;0,49213;0,0" o:connectangles="0,0,0,0,0,0"/>
                         </v:shape>
-                        <v:shape id="Forme libre 12" o:spid="_x0000_s1047" style="position:absolute;left:1123;top:52024;width:2509;height:10207;visibility:visible;mso-wrap-style:square;v-text-anchor:top" coordsize="158,643" o:gfxdata="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" path="m,l11,46r11,83l36,211r19,90l76,389r27,87l123,533r21,55l155,632r3,11l142,608,118,544,95,478,69,391,47,302,29,212,13,107,,xe" fillcolor="#44546a [3215]" strokecolor="#44546a [3215]" strokeweight="0">
+                        <v:shape id="Forme libre 12" o:spid="_x0000_s1047" style="position:absolute;left:1123;top:52024;width:2509;height:10207;visibility:visible;mso-wrap-style:square;v-text-anchor:top" coordsize="158,643" o:gfxdata="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" path="m,l11,46r11,83l36,211r19,90l76,389r27,87l123,533r21,55l155,632r3,11l142,608,118,544,95,478,69,391,47,302,29,212,13,107,,xe" fillcolor="#455f51 [3215]" strokecolor="#455f51 [3215]" strokeweight="0">
                           <v:fill opacity="13107f"/>
                           <v:stroke opacity="13107f"/>
                           <v:path arrowok="t" o:connecttype="custom" o:connectlocs="0,0;17463,73025;34925,204788;57150,334963;87313,477838;120650,617538;163513,755650;195263,846138;228600,933450;246063,1003300;250825,1020763;225425,965200;187325,863600;150813,758825;109538,620713;74613,479425;46038,336550;20638,169863;0,0" o:connectangles="0,0,0,0,0,0,0,0,0,0,0,0,0,0,0,0,0,0,0"/>
                         </v:shape>
-                        <v:shape id="Forme libre 13" o:spid="_x0000_s1048" style="position:absolute;left:3759;top:62152;width:524;height:1127;visibility:visible;mso-wrap-style:square;v-text-anchor:top" coordsize="33,71" o:gfxdata="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" path="m,l33,71r-9,l11,36,,xe" fillcolor="#44546a [3215]" strokecolor="#44546a [3215]" strokeweight="0">
+                        <v:shape id="Forme libre 13" o:spid="_x0000_s1048" style="position:absolute;left:3759;top:62152;width:524;height:1127;visibility:visible;mso-wrap-style:square;v-text-anchor:top" coordsize="33,71" o:gfxdata="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" path="m,l33,71r-9,l11,36,,xe" fillcolor="#455f51 [3215]" strokecolor="#455f51 [3215]" strokeweight="0">
                           <v:fill opacity="13107f"/>
                           <v:stroke opacity="13107f"/>
                           <v:path arrowok="t" o:connecttype="custom" o:connectlocs="0,0;52388,112713;38100,112713;17463,57150;0,0" o:connectangles="0,0,0,0,0"/>
                         </v:shape>
-                        <v:shape id="Forme libre 14" o:spid="_x0000_s1049" style="position:absolute;left:1060;top:51246;width:238;height:1508;visibility:visible;mso-wrap-style:square;v-text-anchor:top" coordsize="15,95" o:gfxdata="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" path="m,l8,37r,4l15,95,4,49,,xe" fillcolor="#44546a [3215]" strokecolor="#44546a [3215]" strokeweight="0">
+                        <v:shape id="Forme libre 14" o:spid="_x0000_s1049" style="position:absolute;left:1060;top:51246;width:238;height:1508;visibility:visible;mso-wrap-style:square;v-text-anchor:top" coordsize="15,95" o:gfxdata="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" path="m,l8,37r,4l15,95,4,49,,xe" fillcolor="#455f51 [3215]" strokecolor="#455f51 [3215]" strokeweight="0">
                           <v:fill opacity="13107f"/>
                           <v:stroke opacity="13107f"/>
                           <v:path arrowok="t" o:connecttype="custom" o:connectlocs="0,0;12700,58738;12700,65088;23813,150813;6350,77788;0,0" o:connectangles="0,0,0,0,0,0"/>
                         </v:shape>
-                        <v:shape id="Forme libre 15" o:spid="_x0000_s1050" style="position:absolute;left:3171;top:46499;width:6382;height:12414;visibility:visible;mso-wrap-style:square;v-text-anchor:top" coordsize="402,782" o:gfxdata="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" path="m402,r,1l363,39,325,79r-35,42l255,164r-44,58l171,284r-38,62l100,411,71,478,45,546,27,617,13,689,7,761r,21l,765r1,-4l7,688,21,616,40,545,66,475,95,409r35,-66l167,281r42,-61l253,163r34,-43l324,78,362,38,402,xe" fillcolor="#44546a [3215]" strokecolor="#44546a [3215]" strokeweight="0">
+                        <v:shape id="Forme libre 15" o:spid="_x0000_s1050" style="position:absolute;left:3171;top:46499;width:6382;height:12414;visibility:visible;mso-wrap-style:square;v-text-anchor:top" coordsize="402,782" o:gfxdata="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" path="m402,r,1l363,39,325,79r-35,42l255,164r-44,58l171,284r-38,62l100,411,71,478,45,546,27,617,13,689,7,761r,21l,765r1,-4l7,688,21,616,40,545,66,475,95,409r35,-66l167,281r42,-61l253,163r34,-43l324,78,362,38,402,xe" fillcolor="#455f51 [3215]" strokecolor="#455f51 [3215]" strokeweight="0">
                           <v:fill opacity="13107f"/>
                           <v:stroke opacity="13107f"/>
                           <v:path arrowok="t" o:connecttype="custom" o:connectlocs="638175,0;638175,1588;576263,61913;515938,125413;460375,192088;404813,260350;334963,352425;271463,450850;211138,549275;158750,652463;112713,758825;71438,866775;42863,979488;20638,1093788;11113,1208088;11113,1241425;0,1214438;1588,1208088;11113,1092200;33338,977900;63500,865188;104775,754063;150813,649288;206375,544513;265113,446088;331788,349250;401638,258763;455613,190500;514350,123825;574675,60325;638175,0" o:connectangles="0,0,0,0,0,0,0,0,0,0,0,0,0,0,0,0,0,0,0,0,0,0,0,0,0,0,0,0,0,0,0"/>
                         </v:shape>
-                        <v:shape id="Forme libre 16" o:spid="_x0000_s1051" style="position:absolute;left:3171;top:59040;width:588;height:3112;visibility:visible;mso-wrap-style:square;v-text-anchor:top" coordsize="37,196" o:gfxdata="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" path="m,l6,15r1,3l12,80r9,54l33,188r4,8l22,162,15,146,5,81,1,40,,xe" fillcolor="#44546a [3215]" strokecolor="#44546a [3215]" strokeweight="0">
+                        <v:shape id="Forme libre 16" o:spid="_x0000_s1051" style="position:absolute;left:3171;top:59040;width:588;height:3112;visibility:visible;mso-wrap-style:square;v-text-anchor:top" coordsize="37,196" o:gfxdata="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" path="m,l6,15r1,3l12,80r9,54l33,188r4,8l22,162,15,146,5,81,1,40,,xe" fillcolor="#455f51 [3215]" strokecolor="#455f51 [3215]" strokeweight="0">
                           <v:fill opacity="13107f"/>
                           <v:stroke opacity="13107f"/>
                           <v:path arrowok="t" o:connecttype="custom" o:connectlocs="0,0;9525,23813;11113,28575;19050,127000;33338,212725;52388,298450;58738,311150;34925,257175;23813,231775;7938,128588;1588,63500;0,0" o:connectangles="0,0,0,0,0,0,0,0,0,0,0,0"/>
                         </v:shape>
-                        <v:shape id="Forme libre 17" o:spid="_x0000_s1052" style="position:absolute;left:3632;top:62231;width:492;height:1048;visibility:visible;mso-wrap-style:square;v-text-anchor:top" coordsize="31,66" o:gfxdata="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" path="m,l31,66r-7,l,xe" fillcolor="#44546a [3215]" strokecolor="#44546a [3215]" strokeweight="0">
+                        <v:shape id="Forme libre 17" o:spid="_x0000_s1052" style="position:absolute;left:3632;top:62231;width:492;height:1048;visibility:visible;mso-wrap-style:square;v-text-anchor:top" coordsize="31,66" o:gfxdata="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" path="m,l31,66r-7,l,xe" fillcolor="#455f51 [3215]" strokecolor="#455f51 [3215]" strokeweight="0">
                           <v:fill opacity="13107f"/>
                           <v:stroke opacity="13107f"/>
                           <v:path arrowok="t" o:connecttype="custom" o:connectlocs="0,0;49213,104775;38100,104775;0,0" o:connectangles="0,0,0,0"/>
                         </v:shape>
-                        <v:shape id="Forme libre 18" o:spid="_x0000_s1053" style="position:absolute;left:3171;top:58644;width:111;height:682;visibility:visible;mso-wrap-style:square;v-text-anchor:top" coordsize="7,43" o:gfxdata="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" path="m,l7,17r,26l6,40,,25,,xe" fillcolor="#44546a [3215]" strokecolor="#44546a [3215]" strokeweight="0">
+                        <v:shape id="Forme libre 18" o:spid="_x0000_s1053" style="position:absolute;left:3171;top:58644;width:111;height:682;visibility:visible;mso-wrap-style:square;v-text-anchor:top" coordsize="7,43" o:gfxdata="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" path="m,l7,17r,26l6,40,,25,,xe" fillcolor="#455f51 [3215]" strokecolor="#455f51 [3215]" strokeweight="0">
                           <v:fill opacity="13107f"/>
                           <v:stroke opacity="13107f"/>
                           <v:path arrowok="t" o:connecttype="custom" o:connectlocs="0,0;11113,26988;11113,68263;9525,63500;0,39688;0,0" o:connectangles="0,0,0,0,0,0"/>
                         </v:shape>
-                        <v:shape id="Forme libre 19" o:spid="_x0000_s1054" style="position:absolute;left:3409;top:61358;width:731;height:1921;visibility:visible;mso-wrap-style:square;v-text-anchor:top" coordsize="46,121" o:gfxdata="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" path="m,l7,16,22,50,33,86r13,35l45,121,14,55,11,44,,xe" fillcolor="#44546a [3215]" strokecolor="#44546a [3215]" strokeweight="0">
+                        <v:shape id="Forme libre 19" o:spid="_x0000_s1054" style="position:absolute;left:3409;top:61358;width:731;height:1921;visibility:visible;mso-wrap-style:square;v-text-anchor:top" coordsize="46,121" o:gfxdata="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" path="m,l7,16,22,50,33,86r13,35l45,121,14,55,11,44,,xe" fillcolor="#455f51 [3215]" strokecolor="#455f51 [3215]" strokeweight="0">
                           <v:fill opacity="13107f"/>
                           <v:stroke opacity="13107f"/>
                           <v:path arrowok="t" o:connecttype="custom" o:connectlocs="0,0;11113,25400;34925,79375;52388,136525;73025,192088;71438,192088;22225,87313;17463,69850;0,0" o:connectangles="0,0,0,0,0,0,0,0,0"/>
@@ -3718,7 +3722,7 @@
                                 <w:pPr>
                                   <w:pStyle w:val="Sansinterligne"/>
                                   <w:rPr>
-                                    <w:color w:val="4472C4" w:themeColor="accent1"/>
+                                    <w:color w:val="549E39" w:themeColor="accent1"/>
                                     <w:sz w:val="26"/>
                                     <w:szCs w:val="26"/>
                                   </w:rPr>
@@ -3726,7 +3730,7 @@
                                 <w:sdt>
                                   <w:sdtPr>
                                     <w:rPr>
-                                      <w:color w:val="4472C4" w:themeColor="accent1"/>
+                                      <w:color w:val="549E39" w:themeColor="accent1"/>
                                       <w:sz w:val="26"/>
                                       <w:szCs w:val="26"/>
                                     </w:rPr>
@@ -3739,7 +3743,7 @@
                                   <w:sdtContent>
                                     <w:r>
                                       <w:rPr>
-                                        <w:color w:val="4472C4" w:themeColor="accent1"/>
+                                        <w:color w:val="549E39" w:themeColor="accent1"/>
                                         <w:sz w:val="26"/>
                                         <w:szCs w:val="26"/>
                                       </w:rPr>
@@ -3817,7 +3821,7 @@
                           <w:pPr>
                             <w:pStyle w:val="Sansinterligne"/>
                             <w:rPr>
-                              <w:color w:val="4472C4" w:themeColor="accent1"/>
+                              <w:color w:val="549E39" w:themeColor="accent1"/>
                               <w:sz w:val="26"/>
                               <w:szCs w:val="26"/>
                             </w:rPr>
@@ -3825,7 +3829,7 @@
                           <w:sdt>
                             <w:sdtPr>
                               <w:rPr>
-                                <w:color w:val="4472C4" w:themeColor="accent1"/>
+                                <w:color w:val="549E39" w:themeColor="accent1"/>
                                 <w:sz w:val="26"/>
                                 <w:szCs w:val="26"/>
                               </w:rPr>
@@ -3838,7 +3842,7 @@
                             <w:sdtContent>
                               <w:r>
                                 <w:rPr>
-                                  <w:color w:val="4472C4" w:themeColor="accent1"/>
+                                  <w:color w:val="549E39" w:themeColor="accent1"/>
                                   <w:sz w:val="26"/>
                                   <w:szCs w:val="26"/>
                                 </w:rPr>
@@ -4170,7 +4174,6 @@
           <w:color w:val="auto"/>
           <w:sz w:val="22"/>
           <w:szCs w:val="22"/>
-          <w:lang w:eastAsia="en-US"/>
         </w:rPr>
         <w:id w:val="-1975511923"/>
         <w:docPartObj>
@@ -4180,8 +4183,11 @@
       </w:sdtPr>
       <w:sdtEndPr>
         <w:rPr>
+          <w:rFonts w:eastAsiaTheme="minorEastAsia"/>
           <w:b/>
           <w:bCs/>
+          <w:sz w:val="21"/>
+          <w:szCs w:val="21"/>
         </w:rPr>
       </w:sdtEndPr>
       <w:sdtContent>
@@ -4200,7 +4206,6 @@
               <w:tab w:val="right" w:leader="dot" w:pos="9062"/>
             </w:tabs>
             <w:rPr>
-              <w:rFonts w:eastAsiaTheme="minorEastAsia"/>
               <w:noProof/>
               <w:kern w:val="2"/>
               <w:sz w:val="24"/>
@@ -4283,7 +4288,6 @@
               <w:tab w:val="right" w:leader="dot" w:pos="9062"/>
             </w:tabs>
             <w:rPr>
-              <w:rFonts w:eastAsiaTheme="minorEastAsia"/>
               <w:noProof/>
               <w:kern w:val="2"/>
               <w:sz w:val="24"/>
@@ -4357,7 +4361,6 @@
               <w:tab w:val="right" w:leader="dot" w:pos="9062"/>
             </w:tabs>
             <w:rPr>
-              <w:rFonts w:eastAsiaTheme="minorEastAsia"/>
               <w:noProof/>
               <w:kern w:val="2"/>
               <w:sz w:val="24"/>
@@ -4431,7 +4434,6 @@
               <w:tab w:val="right" w:leader="dot" w:pos="9062"/>
             </w:tabs>
             <w:rPr>
-              <w:rFonts w:eastAsiaTheme="minorEastAsia"/>
               <w:noProof/>
               <w:kern w:val="2"/>
               <w:sz w:val="24"/>
@@ -4505,7 +4507,6 @@
               <w:tab w:val="right" w:leader="dot" w:pos="9062"/>
             </w:tabs>
             <w:rPr>
-              <w:rFonts w:eastAsiaTheme="minorEastAsia"/>
               <w:noProof/>
               <w:kern w:val="2"/>
               <w:sz w:val="24"/>
@@ -4580,7 +4581,6 @@
               <w:tab w:val="right" w:leader="dot" w:pos="9062"/>
             </w:tabs>
             <w:rPr>
-              <w:rFonts w:eastAsiaTheme="minorEastAsia"/>
               <w:noProof/>
               <w:kern w:val="2"/>
               <w:sz w:val="24"/>
@@ -4654,7 +4654,6 @@
               <w:tab w:val="right" w:leader="dot" w:pos="9062"/>
             </w:tabs>
             <w:rPr>
-              <w:rFonts w:eastAsiaTheme="minorEastAsia"/>
               <w:noProof/>
               <w:kern w:val="2"/>
               <w:sz w:val="24"/>
@@ -4728,7 +4727,6 @@
               <w:tab w:val="right" w:leader="dot" w:pos="9062"/>
             </w:tabs>
             <w:rPr>
-              <w:rFonts w:eastAsiaTheme="minorEastAsia"/>
               <w:noProof/>
               <w:kern w:val="2"/>
               <w:sz w:val="24"/>
@@ -4802,7 +4800,6 @@
               <w:tab w:val="right" w:leader="dot" w:pos="9062"/>
             </w:tabs>
             <w:rPr>
-              <w:rFonts w:eastAsiaTheme="minorEastAsia"/>
               <w:noProof/>
               <w:kern w:val="2"/>
               <w:sz w:val="24"/>
@@ -4876,7 +4873,6 @@
               <w:tab w:val="right" w:leader="dot" w:pos="9062"/>
             </w:tabs>
             <w:rPr>
-              <w:rFonts w:eastAsiaTheme="minorEastAsia"/>
               <w:noProof/>
               <w:kern w:val="2"/>
               <w:sz w:val="24"/>
@@ -4950,7 +4946,6 @@
               <w:tab w:val="right" w:leader="dot" w:pos="9062"/>
             </w:tabs>
             <w:rPr>
-              <w:rFonts w:eastAsiaTheme="minorEastAsia"/>
               <w:noProof/>
               <w:kern w:val="2"/>
               <w:sz w:val="24"/>
@@ -5024,7 +5019,6 @@
               <w:tab w:val="right" w:leader="dot" w:pos="9062"/>
             </w:tabs>
             <w:rPr>
-              <w:rFonts w:eastAsiaTheme="minorEastAsia"/>
               <w:noProof/>
               <w:kern w:val="2"/>
               <w:sz w:val="24"/>
@@ -5098,7 +5092,6 @@
               <w:tab w:val="right" w:leader="dot" w:pos="9062"/>
             </w:tabs>
             <w:rPr>
-              <w:rFonts w:eastAsiaTheme="minorEastAsia"/>
               <w:noProof/>
               <w:kern w:val="2"/>
               <w:sz w:val="24"/>
@@ -5172,7 +5165,6 @@
               <w:tab w:val="right" w:leader="dot" w:pos="9062"/>
             </w:tabs>
             <w:rPr>
-              <w:rFonts w:eastAsiaTheme="minorEastAsia"/>
               <w:noProof/>
               <w:kern w:val="2"/>
               <w:sz w:val="24"/>
@@ -5246,7 +5238,6 @@
               <w:tab w:val="right" w:leader="dot" w:pos="9062"/>
             </w:tabs>
             <w:rPr>
-              <w:rFonts w:eastAsiaTheme="minorEastAsia"/>
               <w:noProof/>
               <w:kern w:val="2"/>
               <w:sz w:val="24"/>
@@ -5320,7 +5311,6 @@
               <w:tab w:val="right" w:leader="dot" w:pos="9062"/>
             </w:tabs>
             <w:rPr>
-              <w:rFonts w:eastAsiaTheme="minorEastAsia"/>
               <w:noProof/>
               <w:kern w:val="2"/>
               <w:sz w:val="24"/>
@@ -5395,7 +5385,6 @@
               <w:tab w:val="right" w:leader="dot" w:pos="9062"/>
             </w:tabs>
             <w:rPr>
-              <w:rFonts w:eastAsiaTheme="minorEastAsia"/>
               <w:noProof/>
               <w:kern w:val="2"/>
               <w:sz w:val="24"/>
@@ -5470,7 +5459,6 @@
               <w:tab w:val="right" w:leader="dot" w:pos="9062"/>
             </w:tabs>
             <w:rPr>
-              <w:rFonts w:eastAsiaTheme="minorEastAsia"/>
               <w:noProof/>
               <w:kern w:val="2"/>
               <w:sz w:val="24"/>
@@ -5545,7 +5533,6 @@
               <w:tab w:val="right" w:leader="dot" w:pos="9062"/>
             </w:tabs>
             <w:rPr>
-              <w:rFonts w:eastAsiaTheme="minorEastAsia"/>
               <w:noProof/>
               <w:kern w:val="2"/>
               <w:sz w:val="24"/>
@@ -5620,7 +5607,6 @@
               <w:tab w:val="right" w:leader="dot" w:pos="9062"/>
             </w:tabs>
             <w:rPr>
-              <w:rFonts w:eastAsiaTheme="minorEastAsia"/>
               <w:noProof/>
               <w:kern w:val="2"/>
               <w:sz w:val="24"/>
@@ -5697,7 +5683,6 @@
               <w:tab w:val="right" w:leader="dot" w:pos="9062"/>
             </w:tabs>
             <w:rPr>
-              <w:rFonts w:eastAsiaTheme="minorEastAsia"/>
               <w:noProof/>
               <w:kern w:val="2"/>
               <w:sz w:val="24"/>
@@ -5774,7 +5759,6 @@
               <w:tab w:val="right" w:leader="dot" w:pos="9062"/>
             </w:tabs>
             <w:rPr>
-              <w:rFonts w:eastAsiaTheme="minorEastAsia"/>
               <w:noProof/>
               <w:kern w:val="2"/>
               <w:sz w:val="24"/>
@@ -5851,7 +5835,6 @@
               <w:tab w:val="right" w:leader="dot" w:pos="9062"/>
             </w:tabs>
             <w:rPr>
-              <w:rFonts w:eastAsiaTheme="minorEastAsia"/>
               <w:noProof/>
               <w:kern w:val="2"/>
               <w:sz w:val="24"/>
@@ -5925,7 +5908,6 @@
               <w:tab w:val="right" w:leader="dot" w:pos="9062"/>
             </w:tabs>
             <w:rPr>
-              <w:rFonts w:eastAsiaTheme="minorEastAsia"/>
               <w:noProof/>
               <w:kern w:val="2"/>
               <w:sz w:val="24"/>
@@ -5999,7 +5981,6 @@
               <w:tab w:val="right" w:leader="dot" w:pos="9062"/>
             </w:tabs>
             <w:rPr>
-              <w:rFonts w:eastAsiaTheme="minorEastAsia"/>
               <w:noProof/>
               <w:kern w:val="2"/>
               <w:sz w:val="24"/>
@@ -6073,7 +6054,6 @@
               <w:tab w:val="right" w:leader="dot" w:pos="9062"/>
             </w:tabs>
             <w:rPr>
-              <w:rFonts w:eastAsiaTheme="minorEastAsia"/>
               <w:noProof/>
               <w:kern w:val="2"/>
               <w:sz w:val="24"/>
@@ -6147,7 +6127,6 @@
               <w:tab w:val="right" w:leader="dot" w:pos="9062"/>
             </w:tabs>
             <w:rPr>
-              <w:rFonts w:eastAsiaTheme="minorEastAsia"/>
               <w:noProof/>
               <w:kern w:val="2"/>
               <w:sz w:val="24"/>
@@ -6221,7 +6200,6 @@
               <w:tab w:val="right" w:leader="dot" w:pos="9062"/>
             </w:tabs>
             <w:rPr>
-              <w:rFonts w:eastAsiaTheme="minorEastAsia"/>
               <w:noProof/>
               <w:kern w:val="2"/>
               <w:sz w:val="24"/>
@@ -6295,7 +6273,6 @@
               <w:tab w:val="right" w:leader="dot" w:pos="9062"/>
             </w:tabs>
             <w:rPr>
-              <w:rFonts w:eastAsiaTheme="minorEastAsia"/>
               <w:noProof/>
               <w:kern w:val="2"/>
               <w:sz w:val="24"/>
@@ -6369,7 +6346,6 @@
               <w:tab w:val="right" w:leader="dot" w:pos="9062"/>
             </w:tabs>
             <w:rPr>
-              <w:rFonts w:eastAsiaTheme="minorEastAsia"/>
               <w:noProof/>
               <w:kern w:val="2"/>
               <w:sz w:val="24"/>
@@ -6443,7 +6419,6 @@
               <w:tab w:val="right" w:leader="dot" w:pos="9062"/>
             </w:tabs>
             <w:rPr>
-              <w:rFonts w:eastAsiaTheme="minorEastAsia"/>
               <w:noProof/>
               <w:kern w:val="2"/>
               <w:sz w:val="24"/>
@@ -6517,7 +6492,6 @@
               <w:tab w:val="right" w:leader="dot" w:pos="9062"/>
             </w:tabs>
             <w:rPr>
-              <w:rFonts w:eastAsiaTheme="minorEastAsia"/>
               <w:noProof/>
               <w:kern w:val="2"/>
               <w:sz w:val="24"/>
@@ -6591,7 +6565,6 @@
               <w:tab w:val="right" w:leader="dot" w:pos="9062"/>
             </w:tabs>
             <w:rPr>
-              <w:rFonts w:eastAsiaTheme="minorEastAsia"/>
               <w:noProof/>
               <w:kern w:val="2"/>
               <w:sz w:val="24"/>
@@ -6665,7 +6638,6 @@
               <w:tab w:val="right" w:leader="dot" w:pos="9062"/>
             </w:tabs>
             <w:rPr>
-              <w:rFonts w:eastAsiaTheme="minorEastAsia"/>
               <w:noProof/>
               <w:kern w:val="2"/>
               <w:sz w:val="24"/>
@@ -6739,7 +6711,6 @@
               <w:tab w:val="right" w:leader="dot" w:pos="9062"/>
             </w:tabs>
             <w:rPr>
-              <w:rFonts w:eastAsiaTheme="minorEastAsia"/>
               <w:noProof/>
               <w:kern w:val="2"/>
               <w:sz w:val="24"/>
@@ -6813,7 +6784,6 @@
               <w:tab w:val="right" w:leader="dot" w:pos="9062"/>
             </w:tabs>
             <w:rPr>
-              <w:rFonts w:eastAsiaTheme="minorEastAsia"/>
               <w:noProof/>
               <w:kern w:val="2"/>
               <w:sz w:val="24"/>
@@ -6887,7 +6857,6 @@
               <w:tab w:val="right" w:leader="dot" w:pos="9062"/>
             </w:tabs>
             <w:rPr>
-              <w:rFonts w:eastAsiaTheme="minorEastAsia"/>
               <w:noProof/>
               <w:kern w:val="2"/>
               <w:sz w:val="24"/>
@@ -6961,7 +6930,6 @@
               <w:tab w:val="right" w:leader="dot" w:pos="9062"/>
             </w:tabs>
             <w:rPr>
-              <w:rFonts w:eastAsiaTheme="minorEastAsia"/>
               <w:noProof/>
               <w:kern w:val="2"/>
               <w:sz w:val="24"/>
@@ -7035,7 +7003,6 @@
               <w:tab w:val="right" w:leader="dot" w:pos="9062"/>
             </w:tabs>
             <w:rPr>
-              <w:rFonts w:eastAsiaTheme="minorEastAsia"/>
               <w:noProof/>
               <w:kern w:val="2"/>
               <w:sz w:val="24"/>
@@ -7109,7 +7076,6 @@
               <w:tab w:val="right" w:leader="dot" w:pos="9062"/>
             </w:tabs>
             <w:rPr>
-              <w:rFonts w:eastAsiaTheme="minorEastAsia"/>
               <w:noProof/>
               <w:kern w:val="2"/>
               <w:sz w:val="24"/>
@@ -7183,7 +7149,6 @@
               <w:tab w:val="right" w:leader="dot" w:pos="9062"/>
             </w:tabs>
             <w:rPr>
-              <w:rFonts w:eastAsiaTheme="minorEastAsia"/>
               <w:noProof/>
               <w:kern w:val="2"/>
               <w:sz w:val="24"/>
@@ -7266,7 +7231,7 @@
       <w:pPr>
         <w:rPr>
           <w:rFonts w:asciiTheme="majorHAnsi" w:eastAsiaTheme="majorEastAsia" w:hAnsiTheme="majorHAnsi" w:cstheme="majorBidi"/>
-          <w:color w:val="2F5496" w:themeColor="accent1" w:themeShade="BF"/>
+          <w:color w:val="3E762A" w:themeColor="accent1" w:themeShade="BF"/>
           <w:sz w:val="32"/>
           <w:szCs w:val="32"/>
         </w:rPr>
@@ -9540,6 +9505,7 @@
         </w:numPr>
       </w:pPr>
       <w:r>
+        <w:lastRenderedPageBreak/>
         <w:t>Type : Elevage bovin/Production laitière</w:t>
       </w:r>
     </w:p>
@@ -9564,7 +9530,6 @@
         </w:numPr>
       </w:pPr>
       <w:r>
-        <w:lastRenderedPageBreak/>
         <w:t>Zone géographique : Europe</w:t>
       </w:r>
     </w:p>
@@ -10318,7 +10283,6 @@
         <w:pStyle w:val="Sous-titre"/>
       </w:pPr>
       <w:r>
-        <w:lastRenderedPageBreak/>
         <w:t>Gestion de pâturages</w:t>
       </w:r>
     </w:p>
@@ -10500,6 +10464,7 @@
         <w:rPr>
           <w:noProof/>
         </w:rPr>
+        <w:lastRenderedPageBreak/>
         <w:drawing>
           <wp:inline distT="0" distB="0" distL="0" distR="0" wp14:anchorId="48A49C77" wp14:editId="6E135E97">
             <wp:extent cx="3257213" cy="1768272"/>
@@ -10577,7 +10542,6 @@
         <w:pStyle w:val="Sous-titre"/>
       </w:pPr>
       <w:r>
-        <w:lastRenderedPageBreak/>
         <w:t>Intégration logicielle</w:t>
       </w:r>
     </w:p>
@@ -10937,9 +10901,6 @@
     <w:p/>
     <w:p/>
     <w:p/>
-    <w:p/>
-    <w:p/>
-    <w:p/>
     <w:p>
       <w:r>
         <w:br w:type="page"/>
@@ -10972,11 +10933,11 @@
       </w:tblPr>
       <w:tblGrid>
         <w:gridCol w:w="1327"/>
-        <w:gridCol w:w="1242"/>
-        <w:gridCol w:w="1645"/>
-        <w:gridCol w:w="1817"/>
+        <w:gridCol w:w="1195"/>
+        <w:gridCol w:w="1580"/>
+        <w:gridCol w:w="1749"/>
         <w:gridCol w:w="1604"/>
-        <w:gridCol w:w="1636"/>
+        <w:gridCol w:w="1612"/>
       </w:tblGrid>
       <w:tr>
         <w:tc>
@@ -11707,12 +11668,12 @@
         <w:tblLook w:val="04A0" w:firstRow="1" w:lastRow="0" w:firstColumn="1" w:lastColumn="0" w:noHBand="0" w:noVBand="1"/>
       </w:tblPr>
       <w:tblGrid>
-        <w:gridCol w:w="2066"/>
-        <w:gridCol w:w="1365"/>
-        <w:gridCol w:w="1309"/>
-        <w:gridCol w:w="1406"/>
-        <w:gridCol w:w="1467"/>
-        <w:gridCol w:w="1449"/>
+        <w:gridCol w:w="2075"/>
+        <w:gridCol w:w="1366"/>
+        <w:gridCol w:w="1314"/>
+        <w:gridCol w:w="1403"/>
+        <w:gridCol w:w="1460"/>
+        <w:gridCol w:w="1444"/>
       </w:tblGrid>
       <w:tr>
         <w:trPr>
@@ -13015,14 +12976,6 @@
         </w:tc>
       </w:tr>
     </w:tbl>
-    <w:p>
-      <w:pPr>
-        <w:jc w:val="both"/>
-        <w:rPr>
-          <w:lang w:eastAsia="fr-FR"/>
-        </w:rPr>
-      </w:pPr>
-    </w:p>
     <w:p>
       <w:pPr>
         <w:pStyle w:val="Titre2"/>
@@ -13536,7 +13489,7 @@
         <w:tc>
           <w:tcPr>
             <w:tcW w:w="1555" w:type="dxa"/>
-            <w:shd w:val="clear" w:color="auto" w:fill="8496B0" w:themeFill="text2" w:themeFillTint="99"/>
+            <w:shd w:val="clear" w:color="auto" w:fill="86A795" w:themeFill="text2" w:themeFillTint="99"/>
           </w:tcPr>
           <w:p>
             <w:pPr>
@@ -13560,7 +13513,7 @@
         <w:tc>
           <w:tcPr>
             <w:tcW w:w="7507" w:type="dxa"/>
-            <w:shd w:val="clear" w:color="auto" w:fill="8496B0" w:themeFill="text2" w:themeFillTint="99"/>
+            <w:shd w:val="clear" w:color="auto" w:fill="86A795" w:themeFill="text2" w:themeFillTint="99"/>
           </w:tcPr>
           <w:p>
             <w:pPr>
@@ -13770,7 +13723,7 @@
         <w:tc>
           <w:tcPr>
             <w:tcW w:w="1555" w:type="dxa"/>
-            <w:shd w:val="clear" w:color="auto" w:fill="8496B0" w:themeFill="text2" w:themeFillTint="99"/>
+            <w:shd w:val="clear" w:color="auto" w:fill="86A795" w:themeFill="text2" w:themeFillTint="99"/>
           </w:tcPr>
           <w:p>
             <w:pPr>
@@ -13794,7 +13747,7 @@
         <w:tc>
           <w:tcPr>
             <w:tcW w:w="7507" w:type="dxa"/>
-            <w:shd w:val="clear" w:color="auto" w:fill="8496B0" w:themeFill="text2" w:themeFillTint="99"/>
+            <w:shd w:val="clear" w:color="auto" w:fill="86A795" w:themeFill="text2" w:themeFillTint="99"/>
           </w:tcPr>
           <w:p>
             <w:pPr>
@@ -14174,7 +14127,6 @@
           <w:iCs/>
           <w:lang w:eastAsia="fr-FR"/>
         </w:rPr>
-        <w:lastRenderedPageBreak/>
         <w:t>Fonctionnalité</w:t>
       </w:r>
       <w:r>
@@ -14209,7 +14161,7 @@
         <w:tc>
           <w:tcPr>
             <w:tcW w:w="1555" w:type="dxa"/>
-            <w:shd w:val="clear" w:color="auto" w:fill="8496B0" w:themeFill="text2" w:themeFillTint="99"/>
+            <w:shd w:val="clear" w:color="auto" w:fill="86A795" w:themeFill="text2" w:themeFillTint="99"/>
           </w:tcPr>
           <w:p>
             <w:pPr>
@@ -14233,7 +14185,7 @@
         <w:tc>
           <w:tcPr>
             <w:tcW w:w="7507" w:type="dxa"/>
-            <w:shd w:val="clear" w:color="auto" w:fill="8496B0" w:themeFill="text2" w:themeFillTint="99"/>
+            <w:shd w:val="clear" w:color="auto" w:fill="86A795" w:themeFill="text2" w:themeFillTint="99"/>
           </w:tcPr>
           <w:p>
             <w:pPr>
@@ -14589,7 +14541,7 @@
         <w:tc>
           <w:tcPr>
             <w:tcW w:w="1555" w:type="dxa"/>
-            <w:shd w:val="clear" w:color="auto" w:fill="8496B0" w:themeFill="text2" w:themeFillTint="99"/>
+            <w:shd w:val="clear" w:color="auto" w:fill="86A795" w:themeFill="text2" w:themeFillTint="99"/>
           </w:tcPr>
           <w:p>
             <w:pPr>
@@ -14613,7 +14565,7 @@
         <w:tc>
           <w:tcPr>
             <w:tcW w:w="7507" w:type="dxa"/>
-            <w:shd w:val="clear" w:color="auto" w:fill="8496B0" w:themeFill="text2" w:themeFillTint="99"/>
+            <w:shd w:val="clear" w:color="auto" w:fill="86A795" w:themeFill="text2" w:themeFillTint="99"/>
           </w:tcPr>
           <w:p>
             <w:pPr>
@@ -15313,12 +15265,12 @@
           <w:tcPr>
             <w:tcW w:w="9062" w:type="dxa"/>
             <w:gridSpan w:val="2"/>
-            <w:shd w:val="clear" w:color="auto" w:fill="B4C6E7" w:themeFill="accent1" w:themeFillTint="66"/>
-          </w:tcPr>
-          <w:p>
-            <w:pPr>
-              <w:rPr>
-                <w:color w:val="3B3838" w:themeColor="background2" w:themeShade="40"/>
+            <w:shd w:val="clear" w:color="auto" w:fill="B7DFA8" w:themeFill="accent1" w:themeFillTint="66"/>
+          </w:tcPr>
+          <w:p>
+            <w:pPr>
+              <w:rPr>
+                <w:color w:val="433C29" w:themeColor="background2" w:themeShade="40"/>
               </w:rPr>
             </w:pPr>
           </w:p>
@@ -15427,12 +15379,12 @@
           <w:tcPr>
             <w:tcW w:w="9062" w:type="dxa"/>
             <w:gridSpan w:val="2"/>
-            <w:shd w:val="clear" w:color="auto" w:fill="B4C6E7" w:themeFill="accent1" w:themeFillTint="66"/>
-          </w:tcPr>
-          <w:p>
-            <w:pPr>
-              <w:rPr>
-                <w:color w:val="3B3838" w:themeColor="background2" w:themeShade="40"/>
+            <w:shd w:val="clear" w:color="auto" w:fill="B7DFA8" w:themeFill="accent1" w:themeFillTint="66"/>
+          </w:tcPr>
+          <w:p>
+            <w:pPr>
+              <w:rPr>
+                <w:color w:val="433C29" w:themeColor="background2" w:themeShade="40"/>
               </w:rPr>
             </w:pPr>
           </w:p>
@@ -15826,7 +15778,6 @@
         <w:rPr>
           <w:noProof/>
         </w:rPr>
-        <w:lastRenderedPageBreak/>
         <w:t xml:space="preserve">      </w:t>
       </w:r>
     </w:p>
@@ -15943,12 +15894,12 @@
           <w:tcPr>
             <w:tcW w:w="9062" w:type="dxa"/>
             <w:gridSpan w:val="2"/>
-            <w:shd w:val="clear" w:color="auto" w:fill="B4C6E7" w:themeFill="accent1" w:themeFillTint="66"/>
-          </w:tcPr>
-          <w:p>
-            <w:pPr>
-              <w:rPr>
-                <w:color w:val="3B3838" w:themeColor="background2" w:themeShade="40"/>
+            <w:shd w:val="clear" w:color="auto" w:fill="B7DFA8" w:themeFill="accent1" w:themeFillTint="66"/>
+          </w:tcPr>
+          <w:p>
+            <w:pPr>
+              <w:rPr>
+                <w:color w:val="433C29" w:themeColor="background2" w:themeShade="40"/>
               </w:rPr>
             </w:pPr>
           </w:p>
@@ -16057,12 +16008,12 @@
           <w:tcPr>
             <w:tcW w:w="9062" w:type="dxa"/>
             <w:gridSpan w:val="2"/>
-            <w:shd w:val="clear" w:color="auto" w:fill="B4C6E7" w:themeFill="accent1" w:themeFillTint="66"/>
-          </w:tcPr>
-          <w:p>
-            <w:pPr>
-              <w:rPr>
-                <w:color w:val="3B3838" w:themeColor="background2" w:themeShade="40"/>
+            <w:shd w:val="clear" w:color="auto" w:fill="B7DFA8" w:themeFill="accent1" w:themeFillTint="66"/>
+          </w:tcPr>
+          <w:p>
+            <w:pPr>
+              <w:rPr>
+                <w:color w:val="433C29" w:themeColor="background2" w:themeShade="40"/>
               </w:rPr>
             </w:pPr>
           </w:p>
@@ -16359,7 +16310,6 @@
         <w:pStyle w:val="Titre4"/>
       </w:pPr>
       <w:r>
-        <w:lastRenderedPageBreak/>
         <w:t xml:space="preserve">CM-C003 </w:t>
       </w:r>
       <w:r>
@@ -16459,12 +16409,12 @@
           <w:tcPr>
             <w:tcW w:w="9062" w:type="dxa"/>
             <w:gridSpan w:val="2"/>
-            <w:shd w:val="clear" w:color="auto" w:fill="B4C6E7" w:themeFill="accent1" w:themeFillTint="66"/>
-          </w:tcPr>
-          <w:p>
-            <w:pPr>
-              <w:rPr>
-                <w:color w:val="3B3838" w:themeColor="background2" w:themeShade="40"/>
+            <w:shd w:val="clear" w:color="auto" w:fill="B7DFA8" w:themeFill="accent1" w:themeFillTint="66"/>
+          </w:tcPr>
+          <w:p>
+            <w:pPr>
+              <w:rPr>
+                <w:color w:val="433C29" w:themeColor="background2" w:themeShade="40"/>
               </w:rPr>
             </w:pPr>
           </w:p>
@@ -16491,6 +16441,7 @@
                 <w:i/>
                 <w:iCs/>
               </w:rPr>
+              <w:lastRenderedPageBreak/>
               <w:t>Préconditions</w:t>
             </w:r>
           </w:p>
@@ -16579,12 +16530,12 @@
           <w:tcPr>
             <w:tcW w:w="9062" w:type="dxa"/>
             <w:gridSpan w:val="2"/>
-            <w:shd w:val="clear" w:color="auto" w:fill="B4C6E7" w:themeFill="accent1" w:themeFillTint="66"/>
-          </w:tcPr>
-          <w:p>
-            <w:pPr>
-              <w:rPr>
-                <w:color w:val="3B3838" w:themeColor="background2" w:themeShade="40"/>
+            <w:shd w:val="clear" w:color="auto" w:fill="B7DFA8" w:themeFill="accent1" w:themeFillTint="66"/>
+          </w:tcPr>
+          <w:p>
+            <w:pPr>
+              <w:rPr>
+                <w:color w:val="433C29" w:themeColor="background2" w:themeShade="40"/>
               </w:rPr>
             </w:pPr>
           </w:p>
@@ -16895,7 +16846,6 @@
         <w:jc w:val="both"/>
       </w:pPr>
       <w:r>
-        <w:lastRenderedPageBreak/>
         <w:t xml:space="preserve">CM-C004 </w:t>
       </w:r>
       <w:r>
@@ -16998,12 +16948,12 @@
           <w:tcPr>
             <w:tcW w:w="9062" w:type="dxa"/>
             <w:gridSpan w:val="2"/>
-            <w:shd w:val="clear" w:color="auto" w:fill="B4C6E7" w:themeFill="accent1" w:themeFillTint="66"/>
-          </w:tcPr>
-          <w:p>
-            <w:pPr>
-              <w:rPr>
-                <w:color w:val="3B3838" w:themeColor="background2" w:themeShade="40"/>
+            <w:shd w:val="clear" w:color="auto" w:fill="B7DFA8" w:themeFill="accent1" w:themeFillTint="66"/>
+          </w:tcPr>
+          <w:p>
+            <w:pPr>
+              <w:rPr>
+                <w:color w:val="433C29" w:themeColor="background2" w:themeShade="40"/>
               </w:rPr>
             </w:pPr>
           </w:p>
@@ -17100,12 +17050,12 @@
           <w:tcPr>
             <w:tcW w:w="9062" w:type="dxa"/>
             <w:gridSpan w:val="2"/>
-            <w:shd w:val="clear" w:color="auto" w:fill="B4C6E7" w:themeFill="accent1" w:themeFillTint="66"/>
-          </w:tcPr>
-          <w:p>
-            <w:pPr>
-              <w:rPr>
-                <w:color w:val="3B3838" w:themeColor="background2" w:themeShade="40"/>
+            <w:shd w:val="clear" w:color="auto" w:fill="B7DFA8" w:themeFill="accent1" w:themeFillTint="66"/>
+          </w:tcPr>
+          <w:p>
+            <w:pPr>
+              <w:rPr>
+                <w:color w:val="433C29" w:themeColor="background2" w:themeShade="40"/>
               </w:rPr>
             </w:pPr>
           </w:p>
@@ -17132,6 +17082,7 @@
                 <w:i/>
                 <w:iCs/>
               </w:rPr>
+              <w:lastRenderedPageBreak/>
               <w:t>Scénario nominal</w:t>
             </w:r>
           </w:p>
@@ -17376,6 +17327,21 @@
     </w:p>
     <w:p>
       <w:pPr>
+        <w:rPr>
+          <w:rFonts w:asciiTheme="majorHAnsi" w:eastAsiaTheme="majorEastAsia" w:hAnsiTheme="majorHAnsi" w:cstheme="majorBidi"/>
+          <w:i/>
+          <w:iCs/>
+          <w:color w:val="445C19" w:themeColor="accent2" w:themeShade="80"/>
+          <w:sz w:val="28"/>
+          <w:szCs w:val="28"/>
+        </w:rPr>
+      </w:pPr>
+      <w:r>
+        <w:br w:type="page"/>
+      </w:r>
+    </w:p>
+    <w:p>
+      <w:pPr>
         <w:pStyle w:val="Titre4"/>
         <w:jc w:val="both"/>
       </w:pPr>
@@ -17480,12 +17446,12 @@
           <w:tcPr>
             <w:tcW w:w="9062" w:type="dxa"/>
             <w:gridSpan w:val="2"/>
-            <w:shd w:val="clear" w:color="auto" w:fill="B4C6E7" w:themeFill="accent1" w:themeFillTint="66"/>
-          </w:tcPr>
-          <w:p>
-            <w:pPr>
-              <w:rPr>
-                <w:color w:val="3B3838" w:themeColor="background2" w:themeShade="40"/>
+            <w:shd w:val="clear" w:color="auto" w:fill="B7DFA8" w:themeFill="accent1" w:themeFillTint="66"/>
+          </w:tcPr>
+          <w:p>
+            <w:pPr>
+              <w:rPr>
+                <w:color w:val="433C29" w:themeColor="background2" w:themeShade="40"/>
               </w:rPr>
             </w:pPr>
           </w:p>
@@ -17582,12 +17548,12 @@
           <w:tcPr>
             <w:tcW w:w="9062" w:type="dxa"/>
             <w:gridSpan w:val="2"/>
-            <w:shd w:val="clear" w:color="auto" w:fill="B4C6E7" w:themeFill="accent1" w:themeFillTint="66"/>
-          </w:tcPr>
-          <w:p>
-            <w:pPr>
-              <w:rPr>
-                <w:color w:val="3B3838" w:themeColor="background2" w:themeShade="40"/>
+            <w:shd w:val="clear" w:color="auto" w:fill="B7DFA8" w:themeFill="accent1" w:themeFillTint="66"/>
+          </w:tcPr>
+          <w:p>
+            <w:pPr>
+              <w:rPr>
+                <w:color w:val="433C29" w:themeColor="background2" w:themeShade="40"/>
               </w:rPr>
             </w:pPr>
           </w:p>
@@ -17598,12 +17564,12 @@
           <w:tcPr>
             <w:tcW w:w="9062" w:type="dxa"/>
             <w:gridSpan w:val="2"/>
-            <w:shd w:val="clear" w:color="auto" w:fill="B4C6E7" w:themeFill="accent1" w:themeFillTint="66"/>
-          </w:tcPr>
-          <w:p>
-            <w:pPr>
-              <w:rPr>
-                <w:color w:val="3B3838" w:themeColor="background2" w:themeShade="40"/>
+            <w:shd w:val="clear" w:color="auto" w:fill="B7DFA8" w:themeFill="accent1" w:themeFillTint="66"/>
+          </w:tcPr>
+          <w:p>
+            <w:pPr>
+              <w:rPr>
+                <w:color w:val="433C29" w:themeColor="background2" w:themeShade="40"/>
               </w:rPr>
             </w:pPr>
           </w:p>
@@ -17843,6 +17809,7 @@
         <w:pStyle w:val="Titre4"/>
       </w:pPr>
       <w:r>
+        <w:lastRenderedPageBreak/>
         <w:t xml:space="preserve">CM-C006 Visualiser la liste des </w:t>
       </w:r>
       <w:r>
@@ -17957,12 +17924,12 @@
           <w:tcPr>
             <w:tcW w:w="9062" w:type="dxa"/>
             <w:gridSpan w:val="2"/>
-            <w:shd w:val="clear" w:color="auto" w:fill="B4C6E7" w:themeFill="accent1" w:themeFillTint="66"/>
-          </w:tcPr>
-          <w:p>
-            <w:pPr>
-              <w:rPr>
-                <w:color w:val="3B3838" w:themeColor="background2" w:themeShade="40"/>
+            <w:shd w:val="clear" w:color="auto" w:fill="B7DFA8" w:themeFill="accent1" w:themeFillTint="66"/>
+          </w:tcPr>
+          <w:p>
+            <w:pPr>
+              <w:rPr>
+                <w:color w:val="433C29" w:themeColor="background2" w:themeShade="40"/>
               </w:rPr>
             </w:pPr>
           </w:p>
@@ -18071,12 +18038,12 @@
           <w:tcPr>
             <w:tcW w:w="9062" w:type="dxa"/>
             <w:gridSpan w:val="2"/>
-            <w:shd w:val="clear" w:color="auto" w:fill="B4C6E7" w:themeFill="accent1" w:themeFillTint="66"/>
-          </w:tcPr>
-          <w:p>
-            <w:pPr>
-              <w:rPr>
-                <w:color w:val="3B3838" w:themeColor="background2" w:themeShade="40"/>
+            <w:shd w:val="clear" w:color="auto" w:fill="B7DFA8" w:themeFill="accent1" w:themeFillTint="66"/>
+          </w:tcPr>
+          <w:p>
+            <w:pPr>
+              <w:rPr>
+                <w:color w:val="433C29" w:themeColor="background2" w:themeShade="40"/>
               </w:rPr>
             </w:pPr>
           </w:p>
@@ -18370,6 +18337,21 @@
     <w:p/>
     <w:p>
       <w:pPr>
+        <w:rPr>
+          <w:rFonts w:asciiTheme="majorHAnsi" w:eastAsiaTheme="majorEastAsia" w:hAnsiTheme="majorHAnsi" w:cstheme="majorBidi"/>
+          <w:i/>
+          <w:iCs/>
+          <w:color w:val="445C19" w:themeColor="accent2" w:themeShade="80"/>
+          <w:sz w:val="28"/>
+          <w:szCs w:val="28"/>
+        </w:rPr>
+      </w:pPr>
+      <w:r>
+        <w:br w:type="page"/>
+      </w:r>
+    </w:p>
+    <w:p>
+      <w:pPr>
         <w:pStyle w:val="Titre4"/>
       </w:pPr>
       <w:r>
@@ -18473,12 +18455,12 @@
           <w:tcPr>
             <w:tcW w:w="9062" w:type="dxa"/>
             <w:gridSpan w:val="2"/>
-            <w:shd w:val="clear" w:color="auto" w:fill="B4C6E7" w:themeFill="accent1" w:themeFillTint="66"/>
-          </w:tcPr>
-          <w:p>
-            <w:pPr>
-              <w:rPr>
-                <w:color w:val="3B3838" w:themeColor="background2" w:themeShade="40"/>
+            <w:shd w:val="clear" w:color="auto" w:fill="B7DFA8" w:themeFill="accent1" w:themeFillTint="66"/>
+          </w:tcPr>
+          <w:p>
+            <w:pPr>
+              <w:rPr>
+                <w:color w:val="433C29" w:themeColor="background2" w:themeShade="40"/>
               </w:rPr>
             </w:pPr>
           </w:p>
@@ -18575,12 +18557,12 @@
           <w:tcPr>
             <w:tcW w:w="9062" w:type="dxa"/>
             <w:gridSpan w:val="2"/>
-            <w:shd w:val="clear" w:color="auto" w:fill="B4C6E7" w:themeFill="accent1" w:themeFillTint="66"/>
-          </w:tcPr>
-          <w:p>
-            <w:pPr>
-              <w:rPr>
-                <w:color w:val="3B3838" w:themeColor="background2" w:themeShade="40"/>
+            <w:shd w:val="clear" w:color="auto" w:fill="B7DFA8" w:themeFill="accent1" w:themeFillTint="66"/>
+          </w:tcPr>
+          <w:p>
+            <w:pPr>
+              <w:rPr>
+                <w:color w:val="433C29" w:themeColor="background2" w:themeShade="40"/>
               </w:rPr>
             </w:pPr>
           </w:p>
@@ -18874,7 +18856,7 @@
           <w:rFonts w:asciiTheme="majorHAnsi" w:eastAsiaTheme="majorEastAsia" w:hAnsiTheme="majorHAnsi" w:cstheme="majorBidi"/>
           <w:i/>
           <w:iCs/>
-          <w:color w:val="2F5496" w:themeColor="accent1" w:themeShade="BF"/>
+          <w:color w:val="3E762A" w:themeColor="accent1" w:themeShade="BF"/>
         </w:rPr>
       </w:pPr>
       <w:r>
@@ -18989,12 +18971,12 @@
           <w:tcPr>
             <w:tcW w:w="9062" w:type="dxa"/>
             <w:gridSpan w:val="2"/>
-            <w:shd w:val="clear" w:color="auto" w:fill="B4C6E7" w:themeFill="accent1" w:themeFillTint="66"/>
-          </w:tcPr>
-          <w:p>
-            <w:pPr>
-              <w:rPr>
-                <w:color w:val="3B3838" w:themeColor="background2" w:themeShade="40"/>
+            <w:shd w:val="clear" w:color="auto" w:fill="B7DFA8" w:themeFill="accent1" w:themeFillTint="66"/>
+          </w:tcPr>
+          <w:p>
+            <w:pPr>
+              <w:rPr>
+                <w:color w:val="433C29" w:themeColor="background2" w:themeShade="40"/>
               </w:rPr>
             </w:pPr>
           </w:p>
@@ -19118,12 +19100,12 @@
           <w:tcPr>
             <w:tcW w:w="9062" w:type="dxa"/>
             <w:gridSpan w:val="2"/>
-            <w:shd w:val="clear" w:color="auto" w:fill="B4C6E7" w:themeFill="accent1" w:themeFillTint="66"/>
-          </w:tcPr>
-          <w:p>
-            <w:pPr>
-              <w:rPr>
-                <w:color w:val="3B3838" w:themeColor="background2" w:themeShade="40"/>
+            <w:shd w:val="clear" w:color="auto" w:fill="B7DFA8" w:themeFill="accent1" w:themeFillTint="66"/>
+          </w:tcPr>
+          <w:p>
+            <w:pPr>
+              <w:rPr>
+                <w:color w:val="433C29" w:themeColor="background2" w:themeShade="40"/>
               </w:rPr>
             </w:pPr>
           </w:p>
@@ -19442,7 +19424,7 @@
           <w:rFonts w:asciiTheme="majorHAnsi" w:eastAsiaTheme="majorEastAsia" w:hAnsiTheme="majorHAnsi" w:cstheme="majorBidi"/>
           <w:i/>
           <w:iCs/>
-          <w:color w:val="2F5496" w:themeColor="accent1" w:themeShade="BF"/>
+          <w:color w:val="3E762A" w:themeColor="accent1" w:themeShade="BF"/>
         </w:rPr>
       </w:pPr>
       <w:r>
@@ -19558,12 +19540,12 @@
           <w:tcPr>
             <w:tcW w:w="9062" w:type="dxa"/>
             <w:gridSpan w:val="2"/>
-            <w:shd w:val="clear" w:color="auto" w:fill="B4C6E7" w:themeFill="accent1" w:themeFillTint="66"/>
-          </w:tcPr>
-          <w:p>
-            <w:pPr>
-              <w:rPr>
-                <w:color w:val="3B3838" w:themeColor="background2" w:themeShade="40"/>
+            <w:shd w:val="clear" w:color="auto" w:fill="B7DFA8" w:themeFill="accent1" w:themeFillTint="66"/>
+          </w:tcPr>
+          <w:p>
+            <w:pPr>
+              <w:rPr>
+                <w:color w:val="433C29" w:themeColor="background2" w:themeShade="40"/>
               </w:rPr>
             </w:pPr>
           </w:p>
@@ -19690,12 +19672,12 @@
           <w:tcPr>
             <w:tcW w:w="9062" w:type="dxa"/>
             <w:gridSpan w:val="2"/>
-            <w:shd w:val="clear" w:color="auto" w:fill="B4C6E7" w:themeFill="accent1" w:themeFillTint="66"/>
-          </w:tcPr>
-          <w:p>
-            <w:pPr>
-              <w:rPr>
-                <w:color w:val="3B3838" w:themeColor="background2" w:themeShade="40"/>
+            <w:shd w:val="clear" w:color="auto" w:fill="B7DFA8" w:themeFill="accent1" w:themeFillTint="66"/>
+          </w:tcPr>
+          <w:p>
+            <w:pPr>
+              <w:rPr>
+                <w:color w:val="433C29" w:themeColor="background2" w:themeShade="40"/>
               </w:rPr>
             </w:pPr>
           </w:p>
@@ -19957,12 +19939,12 @@
           <w:tcPr>
             <w:tcW w:w="9062" w:type="dxa"/>
             <w:gridSpan w:val="2"/>
-            <w:shd w:val="clear" w:color="auto" w:fill="B4C6E7" w:themeFill="accent1" w:themeFillTint="66"/>
-          </w:tcPr>
-          <w:p>
-            <w:pPr>
-              <w:rPr>
-                <w:color w:val="3B3838" w:themeColor="background2" w:themeShade="40"/>
+            <w:shd w:val="clear" w:color="auto" w:fill="B7DFA8" w:themeFill="accent1" w:themeFillTint="66"/>
+          </w:tcPr>
+          <w:p>
+            <w:pPr>
+              <w:rPr>
+                <w:color w:val="433C29" w:themeColor="background2" w:themeShade="40"/>
               </w:rPr>
             </w:pPr>
           </w:p>
@@ -20012,7 +19994,7 @@
           <w:rFonts w:asciiTheme="majorHAnsi" w:eastAsiaTheme="majorEastAsia" w:hAnsiTheme="majorHAnsi" w:cstheme="majorBidi"/>
           <w:i/>
           <w:iCs/>
-          <w:color w:val="2F5496" w:themeColor="accent1" w:themeShade="BF"/>
+          <w:color w:val="3E762A" w:themeColor="accent1" w:themeShade="BF"/>
         </w:rPr>
       </w:pPr>
       <w:r>
@@ -20118,12 +20100,12 @@
           <w:tcPr>
             <w:tcW w:w="9062" w:type="dxa"/>
             <w:gridSpan w:val="2"/>
-            <w:shd w:val="clear" w:color="auto" w:fill="B4C6E7" w:themeFill="accent1" w:themeFillTint="66"/>
-          </w:tcPr>
-          <w:p>
-            <w:pPr>
-              <w:rPr>
-                <w:color w:val="3B3838" w:themeColor="background2" w:themeShade="40"/>
+            <w:shd w:val="clear" w:color="auto" w:fill="B7DFA8" w:themeFill="accent1" w:themeFillTint="66"/>
+          </w:tcPr>
+          <w:p>
+            <w:pPr>
+              <w:rPr>
+                <w:color w:val="433C29" w:themeColor="background2" w:themeShade="40"/>
               </w:rPr>
             </w:pPr>
           </w:p>
@@ -20256,12 +20238,12 @@
           <w:tcPr>
             <w:tcW w:w="9062" w:type="dxa"/>
             <w:gridSpan w:val="2"/>
-            <w:shd w:val="clear" w:color="auto" w:fill="B4C6E7" w:themeFill="accent1" w:themeFillTint="66"/>
-          </w:tcPr>
-          <w:p>
-            <w:pPr>
-              <w:rPr>
-                <w:color w:val="3B3838" w:themeColor="background2" w:themeShade="40"/>
+            <w:shd w:val="clear" w:color="auto" w:fill="B7DFA8" w:themeFill="accent1" w:themeFillTint="66"/>
+          </w:tcPr>
+          <w:p>
+            <w:pPr>
+              <w:rPr>
+                <w:color w:val="433C29" w:themeColor="background2" w:themeShade="40"/>
               </w:rPr>
             </w:pPr>
           </w:p>
@@ -20455,12 +20437,12 @@
           <w:tcPr>
             <w:tcW w:w="9062" w:type="dxa"/>
             <w:gridSpan w:val="2"/>
-            <w:shd w:val="clear" w:color="auto" w:fill="B4C6E7" w:themeFill="accent1" w:themeFillTint="66"/>
-          </w:tcPr>
-          <w:p>
-            <w:pPr>
-              <w:rPr>
-                <w:color w:val="3B3838" w:themeColor="background2" w:themeShade="40"/>
+            <w:shd w:val="clear" w:color="auto" w:fill="B7DFA8" w:themeFill="accent1" w:themeFillTint="66"/>
+          </w:tcPr>
+          <w:p>
+            <w:pPr>
+              <w:rPr>
+                <w:color w:val="433C29" w:themeColor="background2" w:themeShade="40"/>
               </w:rPr>
             </w:pPr>
           </w:p>
@@ -20510,7 +20492,7 @@
           <w:rFonts w:asciiTheme="majorHAnsi" w:eastAsiaTheme="majorEastAsia" w:hAnsiTheme="majorHAnsi" w:cstheme="majorBidi"/>
           <w:i/>
           <w:iCs/>
-          <w:color w:val="2F5496" w:themeColor="accent1" w:themeShade="BF"/>
+          <w:color w:val="3E762A" w:themeColor="accent1" w:themeShade="BF"/>
         </w:rPr>
       </w:pPr>
       <w:r>
@@ -20625,12 +20607,12 @@
           <w:tcPr>
             <w:tcW w:w="9062" w:type="dxa"/>
             <w:gridSpan w:val="2"/>
-            <w:shd w:val="clear" w:color="auto" w:fill="B4C6E7" w:themeFill="accent1" w:themeFillTint="66"/>
-          </w:tcPr>
-          <w:p>
-            <w:pPr>
-              <w:rPr>
-                <w:color w:val="3B3838" w:themeColor="background2" w:themeShade="40"/>
+            <w:shd w:val="clear" w:color="auto" w:fill="B7DFA8" w:themeFill="accent1" w:themeFillTint="66"/>
+          </w:tcPr>
+          <w:p>
+            <w:pPr>
+              <w:rPr>
+                <w:color w:val="433C29" w:themeColor="background2" w:themeShade="40"/>
               </w:rPr>
             </w:pPr>
           </w:p>
@@ -20727,12 +20709,12 @@
           <w:tcPr>
             <w:tcW w:w="9062" w:type="dxa"/>
             <w:gridSpan w:val="2"/>
-            <w:shd w:val="clear" w:color="auto" w:fill="B4C6E7" w:themeFill="accent1" w:themeFillTint="66"/>
-          </w:tcPr>
-          <w:p>
-            <w:pPr>
-              <w:rPr>
-                <w:color w:val="3B3838" w:themeColor="background2" w:themeShade="40"/>
+            <w:shd w:val="clear" w:color="auto" w:fill="B7DFA8" w:themeFill="accent1" w:themeFillTint="66"/>
+          </w:tcPr>
+          <w:p>
+            <w:pPr>
+              <w:rPr>
+                <w:color w:val="433C29" w:themeColor="background2" w:themeShade="40"/>
               </w:rPr>
             </w:pPr>
           </w:p>
@@ -20967,7 +20949,7 @@
           <w:rFonts w:asciiTheme="majorHAnsi" w:eastAsiaTheme="majorEastAsia" w:hAnsiTheme="majorHAnsi" w:cstheme="majorBidi"/>
           <w:i/>
           <w:iCs/>
-          <w:color w:val="2F5496" w:themeColor="accent1" w:themeShade="BF"/>
+          <w:color w:val="3E762A" w:themeColor="accent1" w:themeShade="BF"/>
         </w:rPr>
       </w:pPr>
       <w:r>
@@ -21076,12 +21058,12 @@
           <w:tcPr>
             <w:tcW w:w="9062" w:type="dxa"/>
             <w:gridSpan w:val="2"/>
-            <w:shd w:val="clear" w:color="auto" w:fill="B4C6E7" w:themeFill="accent1" w:themeFillTint="66"/>
-          </w:tcPr>
-          <w:p>
-            <w:pPr>
-              <w:rPr>
-                <w:color w:val="3B3838" w:themeColor="background2" w:themeShade="40"/>
+            <w:shd w:val="clear" w:color="auto" w:fill="B7DFA8" w:themeFill="accent1" w:themeFillTint="66"/>
+          </w:tcPr>
+          <w:p>
+            <w:pPr>
+              <w:rPr>
+                <w:color w:val="433C29" w:themeColor="background2" w:themeShade="40"/>
               </w:rPr>
             </w:pPr>
           </w:p>
@@ -21190,12 +21172,12 @@
           <w:tcPr>
             <w:tcW w:w="9062" w:type="dxa"/>
             <w:gridSpan w:val="2"/>
-            <w:shd w:val="clear" w:color="auto" w:fill="B4C6E7" w:themeFill="accent1" w:themeFillTint="66"/>
-          </w:tcPr>
-          <w:p>
-            <w:pPr>
-              <w:rPr>
-                <w:color w:val="3B3838" w:themeColor="background2" w:themeShade="40"/>
+            <w:shd w:val="clear" w:color="auto" w:fill="B7DFA8" w:themeFill="accent1" w:themeFillTint="66"/>
+          </w:tcPr>
+          <w:p>
+            <w:pPr>
+              <w:rPr>
+                <w:color w:val="433C29" w:themeColor="background2" w:themeShade="40"/>
               </w:rPr>
             </w:pPr>
           </w:p>
@@ -21467,7 +21449,7 @@
           <w:rFonts w:asciiTheme="majorHAnsi" w:eastAsiaTheme="majorEastAsia" w:hAnsiTheme="majorHAnsi" w:cstheme="majorBidi"/>
           <w:i/>
           <w:iCs/>
-          <w:color w:val="2F5496" w:themeColor="accent1" w:themeShade="BF"/>
+          <w:color w:val="3E762A" w:themeColor="accent1" w:themeShade="BF"/>
         </w:rPr>
       </w:pPr>
       <w:r>
@@ -21579,12 +21561,12 @@
           <w:tcPr>
             <w:tcW w:w="9062" w:type="dxa"/>
             <w:gridSpan w:val="2"/>
-            <w:shd w:val="clear" w:color="auto" w:fill="B4C6E7" w:themeFill="accent1" w:themeFillTint="66"/>
-          </w:tcPr>
-          <w:p>
-            <w:pPr>
-              <w:rPr>
-                <w:color w:val="3B3838" w:themeColor="background2" w:themeShade="40"/>
+            <w:shd w:val="clear" w:color="auto" w:fill="B7DFA8" w:themeFill="accent1" w:themeFillTint="66"/>
+          </w:tcPr>
+          <w:p>
+            <w:pPr>
+              <w:rPr>
+                <w:color w:val="433C29" w:themeColor="background2" w:themeShade="40"/>
               </w:rPr>
             </w:pPr>
           </w:p>
@@ -21702,12 +21684,12 @@
           <w:tcPr>
             <w:tcW w:w="9062" w:type="dxa"/>
             <w:gridSpan w:val="2"/>
-            <w:shd w:val="clear" w:color="auto" w:fill="B4C6E7" w:themeFill="accent1" w:themeFillTint="66"/>
-          </w:tcPr>
-          <w:p>
-            <w:pPr>
-              <w:rPr>
-                <w:color w:val="3B3838" w:themeColor="background2" w:themeShade="40"/>
+            <w:shd w:val="clear" w:color="auto" w:fill="B7DFA8" w:themeFill="accent1" w:themeFillTint="66"/>
+          </w:tcPr>
+          <w:p>
+            <w:pPr>
+              <w:rPr>
+                <w:color w:val="433C29" w:themeColor="background2" w:themeShade="40"/>
               </w:rPr>
             </w:pPr>
           </w:p>
@@ -21998,6 +21980,21 @@
     <w:p/>
     <w:p>
       <w:pPr>
+        <w:rPr>
+          <w:rFonts w:asciiTheme="majorHAnsi" w:eastAsiaTheme="majorEastAsia" w:hAnsiTheme="majorHAnsi" w:cstheme="majorBidi"/>
+          <w:i/>
+          <w:iCs/>
+          <w:color w:val="445C19" w:themeColor="accent2" w:themeShade="80"/>
+          <w:sz w:val="28"/>
+          <w:szCs w:val="28"/>
+        </w:rPr>
+      </w:pPr>
+      <w:r>
+        <w:br w:type="page"/>
+      </w:r>
+    </w:p>
+    <w:p>
+      <w:pPr>
         <w:pStyle w:val="Titre4"/>
       </w:pPr>
       <w:r>
@@ -22110,12 +22107,12 @@
           <w:tcPr>
             <w:tcW w:w="9062" w:type="dxa"/>
             <w:gridSpan w:val="2"/>
-            <w:shd w:val="clear" w:color="auto" w:fill="B4C6E7" w:themeFill="accent1" w:themeFillTint="66"/>
-          </w:tcPr>
-          <w:p>
-            <w:pPr>
-              <w:rPr>
-                <w:color w:val="3B3838" w:themeColor="background2" w:themeShade="40"/>
+            <w:shd w:val="clear" w:color="auto" w:fill="B7DFA8" w:themeFill="accent1" w:themeFillTint="66"/>
+          </w:tcPr>
+          <w:p>
+            <w:pPr>
+              <w:rPr>
+                <w:color w:val="433C29" w:themeColor="background2" w:themeShade="40"/>
               </w:rPr>
             </w:pPr>
           </w:p>
@@ -22254,12 +22251,12 @@
           <w:tcPr>
             <w:tcW w:w="9062" w:type="dxa"/>
             <w:gridSpan w:val="2"/>
-            <w:shd w:val="clear" w:color="auto" w:fill="B4C6E7" w:themeFill="accent1" w:themeFillTint="66"/>
-          </w:tcPr>
-          <w:p>
-            <w:pPr>
-              <w:rPr>
-                <w:color w:val="3B3838" w:themeColor="background2" w:themeShade="40"/>
+            <w:shd w:val="clear" w:color="auto" w:fill="B7DFA8" w:themeFill="accent1" w:themeFillTint="66"/>
+          </w:tcPr>
+          <w:p>
+            <w:pPr>
+              <w:rPr>
+                <w:color w:val="433C29" w:themeColor="background2" w:themeShade="40"/>
               </w:rPr>
             </w:pPr>
           </w:p>
@@ -22560,7 +22557,7 @@
           <w:rFonts w:asciiTheme="majorHAnsi" w:eastAsiaTheme="majorEastAsia" w:hAnsiTheme="majorHAnsi" w:cstheme="majorBidi"/>
           <w:i/>
           <w:iCs/>
-          <w:color w:val="2F5496" w:themeColor="accent1" w:themeShade="BF"/>
+          <w:color w:val="3E762A" w:themeColor="accent1" w:themeShade="BF"/>
         </w:rPr>
       </w:pPr>
       <w:r>
@@ -22669,12 +22666,12 @@
           <w:tcPr>
             <w:tcW w:w="9062" w:type="dxa"/>
             <w:gridSpan w:val="2"/>
-            <w:shd w:val="clear" w:color="auto" w:fill="B4C6E7" w:themeFill="accent1" w:themeFillTint="66"/>
-          </w:tcPr>
-          <w:p>
-            <w:pPr>
-              <w:rPr>
-                <w:color w:val="3B3838" w:themeColor="background2" w:themeShade="40"/>
+            <w:shd w:val="clear" w:color="auto" w:fill="B7DFA8" w:themeFill="accent1" w:themeFillTint="66"/>
+          </w:tcPr>
+          <w:p>
+            <w:pPr>
+              <w:rPr>
+                <w:color w:val="433C29" w:themeColor="background2" w:themeShade="40"/>
               </w:rPr>
             </w:pPr>
           </w:p>
@@ -22783,12 +22780,12 @@
           <w:tcPr>
             <w:tcW w:w="9062" w:type="dxa"/>
             <w:gridSpan w:val="2"/>
-            <w:shd w:val="clear" w:color="auto" w:fill="B4C6E7" w:themeFill="accent1" w:themeFillTint="66"/>
-          </w:tcPr>
-          <w:p>
-            <w:pPr>
-              <w:rPr>
-                <w:color w:val="3B3838" w:themeColor="background2" w:themeShade="40"/>
+            <w:shd w:val="clear" w:color="auto" w:fill="B7DFA8" w:themeFill="accent1" w:themeFillTint="66"/>
+          </w:tcPr>
+          <w:p>
+            <w:pPr>
+              <w:rPr>
+                <w:color w:val="433C29" w:themeColor="background2" w:themeShade="40"/>
               </w:rPr>
             </w:pPr>
           </w:p>
@@ -23071,7 +23068,7 @@
           <w:rFonts w:asciiTheme="majorHAnsi" w:eastAsiaTheme="majorEastAsia" w:hAnsiTheme="majorHAnsi" w:cstheme="majorBidi"/>
           <w:i/>
           <w:iCs/>
-          <w:color w:val="2F5496" w:themeColor="accent1" w:themeShade="BF"/>
+          <w:color w:val="3E762A" w:themeColor="accent1" w:themeShade="BF"/>
         </w:rPr>
       </w:pPr>
       <w:r>
@@ -23180,12 +23177,12 @@
           <w:tcPr>
             <w:tcW w:w="9062" w:type="dxa"/>
             <w:gridSpan w:val="2"/>
-            <w:shd w:val="clear" w:color="auto" w:fill="B4C6E7" w:themeFill="accent1" w:themeFillTint="66"/>
-          </w:tcPr>
-          <w:p>
-            <w:pPr>
-              <w:rPr>
-                <w:color w:val="3B3838" w:themeColor="background2" w:themeShade="40"/>
+            <w:shd w:val="clear" w:color="auto" w:fill="B7DFA8" w:themeFill="accent1" w:themeFillTint="66"/>
+          </w:tcPr>
+          <w:p>
+            <w:pPr>
+              <w:rPr>
+                <w:color w:val="433C29" w:themeColor="background2" w:themeShade="40"/>
               </w:rPr>
             </w:pPr>
           </w:p>
@@ -23306,12 +23303,12 @@
           <w:tcPr>
             <w:tcW w:w="9062" w:type="dxa"/>
             <w:gridSpan w:val="2"/>
-            <w:shd w:val="clear" w:color="auto" w:fill="B4C6E7" w:themeFill="accent1" w:themeFillTint="66"/>
-          </w:tcPr>
-          <w:p>
-            <w:pPr>
-              <w:rPr>
-                <w:color w:val="3B3838" w:themeColor="background2" w:themeShade="40"/>
+            <w:shd w:val="clear" w:color="auto" w:fill="B7DFA8" w:themeFill="accent1" w:themeFillTint="66"/>
+          </w:tcPr>
+          <w:p>
+            <w:pPr>
+              <w:rPr>
+                <w:color w:val="433C29" w:themeColor="background2" w:themeShade="40"/>
               </w:rPr>
             </w:pPr>
           </w:p>
@@ -23504,7 +23501,7 @@
           <w:rFonts w:asciiTheme="majorHAnsi" w:eastAsiaTheme="majorEastAsia" w:hAnsiTheme="majorHAnsi" w:cstheme="majorBidi"/>
           <w:i/>
           <w:iCs/>
-          <w:color w:val="2F5496" w:themeColor="accent1" w:themeShade="BF"/>
+          <w:color w:val="3E762A" w:themeColor="accent1" w:themeShade="BF"/>
         </w:rPr>
       </w:pPr>
       <w:r>
@@ -23617,12 +23614,12 @@
           <w:tcPr>
             <w:tcW w:w="9062" w:type="dxa"/>
             <w:gridSpan w:val="2"/>
-            <w:shd w:val="clear" w:color="auto" w:fill="B4C6E7" w:themeFill="accent1" w:themeFillTint="66"/>
-          </w:tcPr>
-          <w:p>
-            <w:pPr>
-              <w:rPr>
-                <w:color w:val="3B3838" w:themeColor="background2" w:themeShade="40"/>
+            <w:shd w:val="clear" w:color="auto" w:fill="B7DFA8" w:themeFill="accent1" w:themeFillTint="66"/>
+          </w:tcPr>
+          <w:p>
+            <w:pPr>
+              <w:rPr>
+                <w:color w:val="433C29" w:themeColor="background2" w:themeShade="40"/>
               </w:rPr>
             </w:pPr>
           </w:p>
@@ -23737,12 +23734,12 @@
           <w:tcPr>
             <w:tcW w:w="9062" w:type="dxa"/>
             <w:gridSpan w:val="2"/>
-            <w:shd w:val="clear" w:color="auto" w:fill="B4C6E7" w:themeFill="accent1" w:themeFillTint="66"/>
-          </w:tcPr>
-          <w:p>
-            <w:pPr>
-              <w:rPr>
-                <w:color w:val="3B3838" w:themeColor="background2" w:themeShade="40"/>
+            <w:shd w:val="clear" w:color="auto" w:fill="B7DFA8" w:themeFill="accent1" w:themeFillTint="66"/>
+          </w:tcPr>
+          <w:p>
+            <w:pPr>
+              <w:rPr>
+                <w:color w:val="433C29" w:themeColor="background2" w:themeShade="40"/>
               </w:rPr>
             </w:pPr>
           </w:p>
@@ -24073,7 +24070,7 @@
           <w:rFonts w:asciiTheme="majorHAnsi" w:eastAsiaTheme="majorEastAsia" w:hAnsiTheme="majorHAnsi" w:cstheme="majorBidi"/>
           <w:i/>
           <w:iCs/>
-          <w:color w:val="2F5496" w:themeColor="accent1" w:themeShade="BF"/>
+          <w:color w:val="3E762A" w:themeColor="accent1" w:themeShade="BF"/>
         </w:rPr>
       </w:pPr>
       <w:r>
@@ -24182,12 +24179,12 @@
           <w:tcPr>
             <w:tcW w:w="9062" w:type="dxa"/>
             <w:gridSpan w:val="2"/>
-            <w:shd w:val="clear" w:color="auto" w:fill="B4C6E7" w:themeFill="accent1" w:themeFillTint="66"/>
-          </w:tcPr>
-          <w:p>
-            <w:pPr>
-              <w:rPr>
-                <w:color w:val="3B3838" w:themeColor="background2" w:themeShade="40"/>
+            <w:shd w:val="clear" w:color="auto" w:fill="B7DFA8" w:themeFill="accent1" w:themeFillTint="66"/>
+          </w:tcPr>
+          <w:p>
+            <w:pPr>
+              <w:rPr>
+                <w:color w:val="433C29" w:themeColor="background2" w:themeShade="40"/>
               </w:rPr>
             </w:pPr>
           </w:p>
@@ -24326,12 +24323,12 @@
           <w:tcPr>
             <w:tcW w:w="9062" w:type="dxa"/>
             <w:gridSpan w:val="2"/>
-            <w:shd w:val="clear" w:color="auto" w:fill="B4C6E7" w:themeFill="accent1" w:themeFillTint="66"/>
-          </w:tcPr>
-          <w:p>
-            <w:pPr>
-              <w:rPr>
-                <w:color w:val="3B3838" w:themeColor="background2" w:themeShade="40"/>
+            <w:shd w:val="clear" w:color="auto" w:fill="B7DFA8" w:themeFill="accent1" w:themeFillTint="66"/>
+          </w:tcPr>
+          <w:p>
+            <w:pPr>
+              <w:rPr>
+                <w:color w:val="433C29" w:themeColor="background2" w:themeShade="40"/>
               </w:rPr>
             </w:pPr>
           </w:p>
@@ -24596,7 +24593,7 @@
           <w:rFonts w:asciiTheme="majorHAnsi" w:eastAsiaTheme="majorEastAsia" w:hAnsiTheme="majorHAnsi" w:cstheme="majorBidi"/>
           <w:i/>
           <w:iCs/>
-          <w:color w:val="2F5496" w:themeColor="accent1" w:themeShade="BF"/>
+          <w:color w:val="3E762A" w:themeColor="accent1" w:themeShade="BF"/>
         </w:rPr>
       </w:pPr>
       <w:r>
@@ -24711,12 +24708,12 @@
           <w:tcPr>
             <w:tcW w:w="9062" w:type="dxa"/>
             <w:gridSpan w:val="2"/>
-            <w:shd w:val="clear" w:color="auto" w:fill="B4C6E7" w:themeFill="accent1" w:themeFillTint="66"/>
-          </w:tcPr>
-          <w:p>
-            <w:pPr>
-              <w:rPr>
-                <w:color w:val="3B3838" w:themeColor="background2" w:themeShade="40"/>
+            <w:shd w:val="clear" w:color="auto" w:fill="B7DFA8" w:themeFill="accent1" w:themeFillTint="66"/>
+          </w:tcPr>
+          <w:p>
+            <w:pPr>
+              <w:rPr>
+                <w:color w:val="433C29" w:themeColor="background2" w:themeShade="40"/>
               </w:rPr>
             </w:pPr>
           </w:p>
@@ -24813,12 +24810,12 @@
           <w:tcPr>
             <w:tcW w:w="9062" w:type="dxa"/>
             <w:gridSpan w:val="2"/>
-            <w:shd w:val="clear" w:color="auto" w:fill="B4C6E7" w:themeFill="accent1" w:themeFillTint="66"/>
-          </w:tcPr>
-          <w:p>
-            <w:pPr>
-              <w:rPr>
-                <w:color w:val="3B3838" w:themeColor="background2" w:themeShade="40"/>
+            <w:shd w:val="clear" w:color="auto" w:fill="B7DFA8" w:themeFill="accent1" w:themeFillTint="66"/>
+          </w:tcPr>
+          <w:p>
+            <w:pPr>
+              <w:rPr>
+                <w:color w:val="433C29" w:themeColor="background2" w:themeShade="40"/>
               </w:rPr>
             </w:pPr>
           </w:p>
@@ -25218,12 +25215,12 @@
           <w:tcPr>
             <w:tcW w:w="9062" w:type="dxa"/>
             <w:gridSpan w:val="2"/>
-            <w:shd w:val="clear" w:color="auto" w:fill="B4C6E7" w:themeFill="accent1" w:themeFillTint="66"/>
-          </w:tcPr>
-          <w:p>
-            <w:pPr>
-              <w:rPr>
-                <w:color w:val="3B3838" w:themeColor="background2" w:themeShade="40"/>
+            <w:shd w:val="clear" w:color="auto" w:fill="B7DFA8" w:themeFill="accent1" w:themeFillTint="66"/>
+          </w:tcPr>
+          <w:p>
+            <w:pPr>
+              <w:rPr>
+                <w:color w:val="433C29" w:themeColor="background2" w:themeShade="40"/>
               </w:rPr>
             </w:pPr>
           </w:p>
@@ -25320,12 +25317,12 @@
           <w:tcPr>
             <w:tcW w:w="9062" w:type="dxa"/>
             <w:gridSpan w:val="2"/>
-            <w:shd w:val="clear" w:color="auto" w:fill="B4C6E7" w:themeFill="accent1" w:themeFillTint="66"/>
-          </w:tcPr>
-          <w:p>
-            <w:pPr>
-              <w:rPr>
-                <w:color w:val="3B3838" w:themeColor="background2" w:themeShade="40"/>
+            <w:shd w:val="clear" w:color="auto" w:fill="B7DFA8" w:themeFill="accent1" w:themeFillTint="66"/>
+          </w:tcPr>
+          <w:p>
+            <w:pPr>
+              <w:rPr>
+                <w:color w:val="433C29" w:themeColor="background2" w:themeShade="40"/>
               </w:rPr>
             </w:pPr>
           </w:p>
@@ -25584,12 +25581,12 @@
           <w:tcPr>
             <w:tcW w:w="9062" w:type="dxa"/>
             <w:gridSpan w:val="2"/>
-            <w:shd w:val="clear" w:color="auto" w:fill="B4C6E7" w:themeFill="accent1" w:themeFillTint="66"/>
-          </w:tcPr>
-          <w:p>
-            <w:pPr>
-              <w:rPr>
-                <w:color w:val="3B3838" w:themeColor="background2" w:themeShade="40"/>
+            <w:shd w:val="clear" w:color="auto" w:fill="B7DFA8" w:themeFill="accent1" w:themeFillTint="66"/>
+          </w:tcPr>
+          <w:p>
+            <w:pPr>
+              <w:rPr>
+                <w:color w:val="433C29" w:themeColor="background2" w:themeShade="40"/>
               </w:rPr>
             </w:pPr>
           </w:p>
@@ -25706,12 +25703,12 @@
           <w:tcPr>
             <w:tcW w:w="9062" w:type="dxa"/>
             <w:gridSpan w:val="2"/>
-            <w:shd w:val="clear" w:color="auto" w:fill="B4C6E7" w:themeFill="accent1" w:themeFillTint="66"/>
-          </w:tcPr>
-          <w:p>
-            <w:pPr>
-              <w:rPr>
-                <w:color w:val="3B3838" w:themeColor="background2" w:themeShade="40"/>
+            <w:shd w:val="clear" w:color="auto" w:fill="B7DFA8" w:themeFill="accent1" w:themeFillTint="66"/>
+          </w:tcPr>
+          <w:p>
+            <w:pPr>
+              <w:rPr>
+                <w:color w:val="433C29" w:themeColor="background2" w:themeShade="40"/>
               </w:rPr>
             </w:pPr>
           </w:p>
@@ -25904,12 +25901,12 @@
           <w:tcPr>
             <w:tcW w:w="9062" w:type="dxa"/>
             <w:gridSpan w:val="2"/>
-            <w:shd w:val="clear" w:color="auto" w:fill="B4C6E7" w:themeFill="accent1" w:themeFillTint="66"/>
-          </w:tcPr>
-          <w:p>
-            <w:pPr>
-              <w:rPr>
-                <w:color w:val="3B3838" w:themeColor="background2" w:themeShade="40"/>
+            <w:shd w:val="clear" w:color="auto" w:fill="B7DFA8" w:themeFill="accent1" w:themeFillTint="66"/>
+          </w:tcPr>
+          <w:p>
+            <w:pPr>
+              <w:rPr>
+                <w:color w:val="433C29" w:themeColor="background2" w:themeShade="40"/>
               </w:rPr>
             </w:pPr>
           </w:p>
@@ -25958,7 +25955,6 @@
         <w:pStyle w:val="Titre4"/>
       </w:pPr>
       <w:r>
-        <w:lastRenderedPageBreak/>
         <w:t xml:space="preserve">CM-T003 </w:t>
       </w:r>
       <w:r>
@@ -26061,12 +26057,12 @@
           <w:tcPr>
             <w:tcW w:w="9062" w:type="dxa"/>
             <w:gridSpan w:val="2"/>
-            <w:shd w:val="clear" w:color="auto" w:fill="B4C6E7" w:themeFill="accent1" w:themeFillTint="66"/>
-          </w:tcPr>
-          <w:p>
-            <w:pPr>
-              <w:rPr>
-                <w:color w:val="3B3838" w:themeColor="background2" w:themeShade="40"/>
+            <w:shd w:val="clear" w:color="auto" w:fill="B7DFA8" w:themeFill="accent1" w:themeFillTint="66"/>
+          </w:tcPr>
+          <w:p>
+            <w:pPr>
+              <w:rPr>
+                <w:color w:val="433C29" w:themeColor="background2" w:themeShade="40"/>
               </w:rPr>
             </w:pPr>
           </w:p>
@@ -26175,12 +26171,12 @@
           <w:tcPr>
             <w:tcW w:w="9062" w:type="dxa"/>
             <w:gridSpan w:val="2"/>
-            <w:shd w:val="clear" w:color="auto" w:fill="B4C6E7" w:themeFill="accent1" w:themeFillTint="66"/>
-          </w:tcPr>
-          <w:p>
-            <w:pPr>
-              <w:rPr>
-                <w:color w:val="3B3838" w:themeColor="background2" w:themeShade="40"/>
+            <w:shd w:val="clear" w:color="auto" w:fill="B7DFA8" w:themeFill="accent1" w:themeFillTint="66"/>
+          </w:tcPr>
+          <w:p>
+            <w:pPr>
+              <w:rPr>
+                <w:color w:val="433C29" w:themeColor="background2" w:themeShade="40"/>
               </w:rPr>
             </w:pPr>
           </w:p>
@@ -26542,7 +26538,7 @@
           <w:rFonts w:asciiTheme="majorHAnsi" w:eastAsiaTheme="majorEastAsia" w:hAnsiTheme="majorHAnsi" w:cstheme="majorBidi"/>
           <w:i/>
           <w:iCs/>
-          <w:color w:val="2F5496" w:themeColor="accent1" w:themeShade="BF"/>
+          <w:color w:val="3E762A" w:themeColor="accent1" w:themeShade="BF"/>
         </w:rPr>
       </w:pPr>
       <w:r>
@@ -26651,12 +26647,12 @@
           <w:tcPr>
             <w:tcW w:w="9062" w:type="dxa"/>
             <w:gridSpan w:val="2"/>
-            <w:shd w:val="clear" w:color="auto" w:fill="B4C6E7" w:themeFill="accent1" w:themeFillTint="66"/>
-          </w:tcPr>
-          <w:p>
-            <w:pPr>
-              <w:rPr>
-                <w:color w:val="3B3838" w:themeColor="background2" w:themeShade="40"/>
+            <w:shd w:val="clear" w:color="auto" w:fill="B7DFA8" w:themeFill="accent1" w:themeFillTint="66"/>
+          </w:tcPr>
+          <w:p>
+            <w:pPr>
+              <w:rPr>
+                <w:color w:val="433C29" w:themeColor="background2" w:themeShade="40"/>
               </w:rPr>
             </w:pPr>
           </w:p>
@@ -26765,12 +26761,12 @@
           <w:tcPr>
             <w:tcW w:w="9062" w:type="dxa"/>
             <w:gridSpan w:val="2"/>
-            <w:shd w:val="clear" w:color="auto" w:fill="B4C6E7" w:themeFill="accent1" w:themeFillTint="66"/>
-          </w:tcPr>
-          <w:p>
-            <w:pPr>
-              <w:rPr>
-                <w:color w:val="3B3838" w:themeColor="background2" w:themeShade="40"/>
+            <w:shd w:val="clear" w:color="auto" w:fill="B7DFA8" w:themeFill="accent1" w:themeFillTint="66"/>
+          </w:tcPr>
+          <w:p>
+            <w:pPr>
+              <w:rPr>
+                <w:color w:val="433C29" w:themeColor="background2" w:themeShade="40"/>
               </w:rPr>
             </w:pPr>
           </w:p>
@@ -26993,7 +26989,7 @@
           <w:rFonts w:asciiTheme="majorHAnsi" w:eastAsiaTheme="majorEastAsia" w:hAnsiTheme="majorHAnsi" w:cstheme="majorBidi"/>
           <w:i/>
           <w:iCs/>
-          <w:color w:val="2F5496" w:themeColor="accent1" w:themeShade="BF"/>
+          <w:color w:val="3E762A" w:themeColor="accent1" w:themeShade="BF"/>
         </w:rPr>
       </w:pPr>
       <w:r>
@@ -27103,12 +27099,12 @@
           <w:tcPr>
             <w:tcW w:w="9062" w:type="dxa"/>
             <w:gridSpan w:val="2"/>
-            <w:shd w:val="clear" w:color="auto" w:fill="B4C6E7" w:themeFill="accent1" w:themeFillTint="66"/>
-          </w:tcPr>
-          <w:p>
-            <w:pPr>
-              <w:rPr>
-                <w:color w:val="3B3838" w:themeColor="background2" w:themeShade="40"/>
+            <w:shd w:val="clear" w:color="auto" w:fill="B7DFA8" w:themeFill="accent1" w:themeFillTint="66"/>
+          </w:tcPr>
+          <w:p>
+            <w:pPr>
+              <w:rPr>
+                <w:color w:val="433C29" w:themeColor="background2" w:themeShade="40"/>
               </w:rPr>
             </w:pPr>
           </w:p>
@@ -27220,12 +27216,12 @@
           <w:tcPr>
             <w:tcW w:w="9062" w:type="dxa"/>
             <w:gridSpan w:val="2"/>
-            <w:shd w:val="clear" w:color="auto" w:fill="B4C6E7" w:themeFill="accent1" w:themeFillTint="66"/>
-          </w:tcPr>
-          <w:p>
-            <w:pPr>
-              <w:rPr>
-                <w:color w:val="3B3838" w:themeColor="background2" w:themeShade="40"/>
+            <w:shd w:val="clear" w:color="auto" w:fill="B7DFA8" w:themeFill="accent1" w:themeFillTint="66"/>
+          </w:tcPr>
+          <w:p>
+            <w:pPr>
+              <w:rPr>
+                <w:color w:val="433C29" w:themeColor="background2" w:themeShade="40"/>
               </w:rPr>
             </w:pPr>
           </w:p>
@@ -27452,12 +27448,12 @@
           <w:tcPr>
             <w:tcW w:w="9062" w:type="dxa"/>
             <w:gridSpan w:val="2"/>
-            <w:shd w:val="clear" w:color="auto" w:fill="B4C6E7" w:themeFill="accent1" w:themeFillTint="66"/>
-          </w:tcPr>
-          <w:p>
-            <w:pPr>
-              <w:rPr>
-                <w:color w:val="3B3838" w:themeColor="background2" w:themeShade="40"/>
+            <w:shd w:val="clear" w:color="auto" w:fill="B7DFA8" w:themeFill="accent1" w:themeFillTint="66"/>
+          </w:tcPr>
+          <w:p>
+            <w:pPr>
+              <w:rPr>
+                <w:color w:val="433C29" w:themeColor="background2" w:themeShade="40"/>
               </w:rPr>
             </w:pPr>
           </w:p>
@@ -27602,7 +27598,7 @@
           <w:rFonts w:asciiTheme="majorHAnsi" w:eastAsiaTheme="majorEastAsia" w:hAnsiTheme="majorHAnsi" w:cstheme="majorBidi"/>
           <w:i/>
           <w:iCs/>
-          <w:color w:val="2F5496" w:themeColor="accent1" w:themeShade="BF"/>
+          <w:color w:val="3E762A" w:themeColor="accent1" w:themeShade="BF"/>
         </w:rPr>
       </w:pPr>
       <w:r>
@@ -27711,12 +27707,12 @@
           <w:tcPr>
             <w:tcW w:w="9062" w:type="dxa"/>
             <w:gridSpan w:val="2"/>
-            <w:shd w:val="clear" w:color="auto" w:fill="B4C6E7" w:themeFill="accent1" w:themeFillTint="66"/>
-          </w:tcPr>
-          <w:p>
-            <w:pPr>
-              <w:rPr>
-                <w:color w:val="3B3838" w:themeColor="background2" w:themeShade="40"/>
+            <w:shd w:val="clear" w:color="auto" w:fill="B7DFA8" w:themeFill="accent1" w:themeFillTint="66"/>
+          </w:tcPr>
+          <w:p>
+            <w:pPr>
+              <w:rPr>
+                <w:color w:val="433C29" w:themeColor="background2" w:themeShade="40"/>
               </w:rPr>
             </w:pPr>
           </w:p>
@@ -27825,12 +27821,12 @@
           <w:tcPr>
             <w:tcW w:w="9062" w:type="dxa"/>
             <w:gridSpan w:val="2"/>
-            <w:shd w:val="clear" w:color="auto" w:fill="B4C6E7" w:themeFill="accent1" w:themeFillTint="66"/>
-          </w:tcPr>
-          <w:p>
-            <w:pPr>
-              <w:rPr>
-                <w:color w:val="3B3838" w:themeColor="background2" w:themeShade="40"/>
+            <w:shd w:val="clear" w:color="auto" w:fill="B7DFA8" w:themeFill="accent1" w:themeFillTint="66"/>
+          </w:tcPr>
+          <w:p>
+            <w:pPr>
+              <w:rPr>
+                <w:color w:val="433C29" w:themeColor="background2" w:themeShade="40"/>
               </w:rPr>
             </w:pPr>
           </w:p>
@@ -28100,7 +28096,7 @@
           <w:rFonts w:asciiTheme="majorHAnsi" w:eastAsiaTheme="majorEastAsia" w:hAnsiTheme="majorHAnsi" w:cstheme="majorBidi"/>
           <w:i/>
           <w:iCs/>
-          <w:color w:val="2F5496" w:themeColor="accent1" w:themeShade="BF"/>
+          <w:color w:val="3E762A" w:themeColor="accent1" w:themeShade="BF"/>
         </w:rPr>
       </w:pPr>
       <w:r>
@@ -28219,12 +28215,12 @@
           <w:tcPr>
             <w:tcW w:w="9062" w:type="dxa"/>
             <w:gridSpan w:val="2"/>
-            <w:shd w:val="clear" w:color="auto" w:fill="B4C6E7" w:themeFill="accent1" w:themeFillTint="66"/>
-          </w:tcPr>
-          <w:p>
-            <w:pPr>
-              <w:rPr>
-                <w:color w:val="3B3838" w:themeColor="background2" w:themeShade="40"/>
+            <w:shd w:val="clear" w:color="auto" w:fill="B7DFA8" w:themeFill="accent1" w:themeFillTint="66"/>
+          </w:tcPr>
+          <w:p>
+            <w:pPr>
+              <w:rPr>
+                <w:color w:val="433C29" w:themeColor="background2" w:themeShade="40"/>
               </w:rPr>
             </w:pPr>
           </w:p>
@@ -28342,12 +28338,12 @@
           <w:tcPr>
             <w:tcW w:w="9062" w:type="dxa"/>
             <w:gridSpan w:val="2"/>
-            <w:shd w:val="clear" w:color="auto" w:fill="B4C6E7" w:themeFill="accent1" w:themeFillTint="66"/>
-          </w:tcPr>
-          <w:p>
-            <w:pPr>
-              <w:rPr>
-                <w:color w:val="3B3838" w:themeColor="background2" w:themeShade="40"/>
+            <w:shd w:val="clear" w:color="auto" w:fill="B7DFA8" w:themeFill="accent1" w:themeFillTint="66"/>
+          </w:tcPr>
+          <w:p>
+            <w:pPr>
+              <w:rPr>
+                <w:color w:val="433C29" w:themeColor="background2" w:themeShade="40"/>
               </w:rPr>
             </w:pPr>
           </w:p>
@@ -28621,7 +28617,7 @@
           <w:rFonts w:asciiTheme="majorHAnsi" w:eastAsiaTheme="majorEastAsia" w:hAnsiTheme="majorHAnsi" w:cstheme="majorBidi"/>
           <w:i/>
           <w:iCs/>
-          <w:color w:val="2F5496" w:themeColor="accent1" w:themeShade="BF"/>
+          <w:color w:val="3E762A" w:themeColor="accent1" w:themeShade="BF"/>
         </w:rPr>
       </w:pPr>
       <w:r>
@@ -28734,12 +28730,12 @@
           <w:tcPr>
             <w:tcW w:w="9062" w:type="dxa"/>
             <w:gridSpan w:val="2"/>
-            <w:shd w:val="clear" w:color="auto" w:fill="B4C6E7" w:themeFill="accent1" w:themeFillTint="66"/>
-          </w:tcPr>
-          <w:p>
-            <w:pPr>
-              <w:rPr>
-                <w:color w:val="3B3838" w:themeColor="background2" w:themeShade="40"/>
+            <w:shd w:val="clear" w:color="auto" w:fill="B7DFA8" w:themeFill="accent1" w:themeFillTint="66"/>
+          </w:tcPr>
+          <w:p>
+            <w:pPr>
+              <w:rPr>
+                <w:color w:val="433C29" w:themeColor="background2" w:themeShade="40"/>
               </w:rPr>
             </w:pPr>
           </w:p>
@@ -28848,12 +28844,12 @@
           <w:tcPr>
             <w:tcW w:w="9062" w:type="dxa"/>
             <w:gridSpan w:val="2"/>
-            <w:shd w:val="clear" w:color="auto" w:fill="B4C6E7" w:themeFill="accent1" w:themeFillTint="66"/>
-          </w:tcPr>
-          <w:p>
-            <w:pPr>
-              <w:rPr>
-                <w:color w:val="3B3838" w:themeColor="background2" w:themeShade="40"/>
+            <w:shd w:val="clear" w:color="auto" w:fill="B7DFA8" w:themeFill="accent1" w:themeFillTint="66"/>
+          </w:tcPr>
+          <w:p>
+            <w:pPr>
+              <w:rPr>
+                <w:color w:val="433C29" w:themeColor="background2" w:themeShade="40"/>
               </w:rPr>
             </w:pPr>
           </w:p>
@@ -29193,6 +29189,21 @@
     <w:p/>
     <w:p>
       <w:pPr>
+        <w:rPr>
+          <w:rFonts w:asciiTheme="majorHAnsi" w:eastAsiaTheme="majorEastAsia" w:hAnsiTheme="majorHAnsi" w:cstheme="majorBidi"/>
+          <w:i/>
+          <w:iCs/>
+          <w:color w:val="445C19" w:themeColor="accent2" w:themeShade="80"/>
+          <w:sz w:val="28"/>
+          <w:szCs w:val="28"/>
+        </w:rPr>
+      </w:pPr>
+      <w:r>
+        <w:br w:type="page"/>
+      </w:r>
+    </w:p>
+    <w:p>
+      <w:pPr>
         <w:pStyle w:val="Titre4"/>
         <w:jc w:val="both"/>
       </w:pPr>
@@ -29300,12 +29311,12 @@
           <w:tcPr>
             <w:tcW w:w="9062" w:type="dxa"/>
             <w:gridSpan w:val="2"/>
-            <w:shd w:val="clear" w:color="auto" w:fill="B4C6E7" w:themeFill="accent1" w:themeFillTint="66"/>
-          </w:tcPr>
-          <w:p>
-            <w:pPr>
-              <w:rPr>
-                <w:color w:val="3B3838" w:themeColor="background2" w:themeShade="40"/>
+            <w:shd w:val="clear" w:color="auto" w:fill="B7DFA8" w:themeFill="accent1" w:themeFillTint="66"/>
+          </w:tcPr>
+          <w:p>
+            <w:pPr>
+              <w:rPr>
+                <w:color w:val="433C29" w:themeColor="background2" w:themeShade="40"/>
               </w:rPr>
             </w:pPr>
           </w:p>
@@ -29420,12 +29431,12 @@
           <w:tcPr>
             <w:tcW w:w="9062" w:type="dxa"/>
             <w:gridSpan w:val="2"/>
-            <w:shd w:val="clear" w:color="auto" w:fill="B4C6E7" w:themeFill="accent1" w:themeFillTint="66"/>
-          </w:tcPr>
-          <w:p>
-            <w:pPr>
-              <w:rPr>
-                <w:color w:val="3B3838" w:themeColor="background2" w:themeShade="40"/>
+            <w:shd w:val="clear" w:color="auto" w:fill="B7DFA8" w:themeFill="accent1" w:themeFillTint="66"/>
+          </w:tcPr>
+          <w:p>
+            <w:pPr>
+              <w:rPr>
+                <w:color w:val="433C29" w:themeColor="background2" w:themeShade="40"/>
               </w:rPr>
             </w:pPr>
           </w:p>
@@ -29641,7 +29652,7 @@
           <w:tcPr>
             <w:tcW w:w="9062" w:type="dxa"/>
             <w:gridSpan w:val="2"/>
-            <w:shd w:val="clear" w:color="auto" w:fill="B4C6E7" w:themeFill="accent1" w:themeFillTint="66"/>
+            <w:shd w:val="clear" w:color="auto" w:fill="B7DFA8" w:themeFill="accent1" w:themeFillTint="66"/>
           </w:tcPr>
           <w:p/>
         </w:tc>
@@ -29803,6 +29814,21 @@
     </w:p>
     <w:p>
       <w:pPr>
+        <w:rPr>
+          <w:rFonts w:asciiTheme="majorHAnsi" w:eastAsiaTheme="majorEastAsia" w:hAnsiTheme="majorHAnsi" w:cstheme="majorBidi"/>
+          <w:i/>
+          <w:iCs/>
+          <w:color w:val="445C19" w:themeColor="accent2" w:themeShade="80"/>
+          <w:sz w:val="28"/>
+          <w:szCs w:val="28"/>
+        </w:rPr>
+      </w:pPr>
+      <w:r>
+        <w:br w:type="page"/>
+      </w:r>
+    </w:p>
+    <w:p>
+      <w:pPr>
         <w:pStyle w:val="Titre4"/>
       </w:pPr>
       <w:r>
@@ -29909,12 +29935,12 @@
           <w:tcPr>
             <w:tcW w:w="9062" w:type="dxa"/>
             <w:gridSpan w:val="2"/>
-            <w:shd w:val="clear" w:color="auto" w:fill="B4C6E7" w:themeFill="accent1" w:themeFillTint="66"/>
-          </w:tcPr>
-          <w:p>
-            <w:pPr>
-              <w:rPr>
-                <w:color w:val="3B3838" w:themeColor="background2" w:themeShade="40"/>
+            <w:shd w:val="clear" w:color="auto" w:fill="B7DFA8" w:themeFill="accent1" w:themeFillTint="66"/>
+          </w:tcPr>
+          <w:p>
+            <w:pPr>
+              <w:rPr>
+                <w:color w:val="433C29" w:themeColor="background2" w:themeShade="40"/>
               </w:rPr>
             </w:pPr>
           </w:p>
@@ -30029,12 +30055,12 @@
           <w:tcPr>
             <w:tcW w:w="9062" w:type="dxa"/>
             <w:gridSpan w:val="2"/>
-            <w:shd w:val="clear" w:color="auto" w:fill="B4C6E7" w:themeFill="accent1" w:themeFillTint="66"/>
-          </w:tcPr>
-          <w:p>
-            <w:pPr>
-              <w:rPr>
-                <w:color w:val="3B3838" w:themeColor="background2" w:themeShade="40"/>
+            <w:shd w:val="clear" w:color="auto" w:fill="B7DFA8" w:themeFill="accent1" w:themeFillTint="66"/>
+          </w:tcPr>
+          <w:p>
+            <w:pPr>
+              <w:rPr>
+                <w:color w:val="433C29" w:themeColor="background2" w:themeShade="40"/>
               </w:rPr>
             </w:pPr>
           </w:p>
@@ -30351,6 +30377,21 @@
     </w:p>
     <w:p>
       <w:pPr>
+        <w:rPr>
+          <w:rFonts w:asciiTheme="majorHAnsi" w:eastAsiaTheme="majorEastAsia" w:hAnsiTheme="majorHAnsi" w:cstheme="majorBidi"/>
+          <w:i/>
+          <w:iCs/>
+          <w:color w:val="445C19" w:themeColor="accent2" w:themeShade="80"/>
+          <w:sz w:val="28"/>
+          <w:szCs w:val="28"/>
+        </w:rPr>
+      </w:pPr>
+      <w:r>
+        <w:br w:type="page"/>
+      </w:r>
+    </w:p>
+    <w:p>
+      <w:pPr>
         <w:pStyle w:val="Titre4"/>
       </w:pPr>
       <w:r>
@@ -30451,12 +30492,12 @@
           <w:tcPr>
             <w:tcW w:w="9062" w:type="dxa"/>
             <w:gridSpan w:val="2"/>
-            <w:shd w:val="clear" w:color="auto" w:fill="B4C6E7" w:themeFill="accent1" w:themeFillTint="66"/>
-          </w:tcPr>
-          <w:p>
-            <w:pPr>
-              <w:rPr>
-                <w:color w:val="3B3838" w:themeColor="background2" w:themeShade="40"/>
+            <w:shd w:val="clear" w:color="auto" w:fill="B7DFA8" w:themeFill="accent1" w:themeFillTint="66"/>
+          </w:tcPr>
+          <w:p>
+            <w:pPr>
+              <w:rPr>
+                <w:color w:val="433C29" w:themeColor="background2" w:themeShade="40"/>
               </w:rPr>
             </w:pPr>
           </w:p>
@@ -30565,12 +30606,12 @@
           <w:tcPr>
             <w:tcW w:w="9062" w:type="dxa"/>
             <w:gridSpan w:val="2"/>
-            <w:shd w:val="clear" w:color="auto" w:fill="B4C6E7" w:themeFill="accent1" w:themeFillTint="66"/>
-          </w:tcPr>
-          <w:p>
-            <w:pPr>
-              <w:rPr>
-                <w:color w:val="3B3838" w:themeColor="background2" w:themeShade="40"/>
+            <w:shd w:val="clear" w:color="auto" w:fill="B7DFA8" w:themeFill="accent1" w:themeFillTint="66"/>
+          </w:tcPr>
+          <w:p>
+            <w:pPr>
+              <w:rPr>
+                <w:color w:val="433C29" w:themeColor="background2" w:themeShade="40"/>
               </w:rPr>
             </w:pPr>
           </w:p>
@@ -30854,9 +30895,9 @@
         <w:jc w:val="center"/>
         <w:rPr>
           <w:rFonts w:asciiTheme="majorHAnsi" w:eastAsiaTheme="majorEastAsia" w:hAnsiTheme="majorHAnsi" w:cstheme="majorBidi"/>
-          <w:i w:val="0"/>
-          <w:iCs w:val="0"/>
-          <w:color w:val="2F5496" w:themeColor="accent1" w:themeShade="BF"/>
+          <w:i/>
+          <w:iCs/>
+          <w:color w:val="3E762A" w:themeColor="accent1" w:themeShade="BF"/>
         </w:rPr>
       </w:pPr>
       <w:r>
@@ -30890,7 +30931,7 @@
           <w:rFonts w:asciiTheme="majorHAnsi" w:eastAsiaTheme="majorEastAsia" w:hAnsiTheme="majorHAnsi" w:cstheme="majorBidi"/>
           <w:i/>
           <w:iCs/>
-          <w:color w:val="2F5496" w:themeColor="accent1" w:themeShade="BF"/>
+          <w:color w:val="3E762A" w:themeColor="accent1" w:themeShade="BF"/>
         </w:rPr>
       </w:pPr>
     </w:p>
@@ -30900,7 +30941,7 @@
           <w:rFonts w:asciiTheme="majorHAnsi" w:eastAsiaTheme="majorEastAsia" w:hAnsiTheme="majorHAnsi" w:cstheme="majorBidi"/>
           <w:i/>
           <w:iCs/>
-          <w:color w:val="2F5496" w:themeColor="accent1" w:themeShade="BF"/>
+          <w:color w:val="3E762A" w:themeColor="accent1" w:themeShade="BF"/>
         </w:rPr>
       </w:pPr>
     </w:p>
@@ -30910,9 +30951,24 @@
           <w:rFonts w:asciiTheme="majorHAnsi" w:eastAsiaTheme="majorEastAsia" w:hAnsiTheme="majorHAnsi" w:cstheme="majorBidi"/>
           <w:i/>
           <w:iCs/>
-          <w:color w:val="2F5496" w:themeColor="accent1" w:themeShade="BF"/>
+          <w:color w:val="3E762A" w:themeColor="accent1" w:themeShade="BF"/>
         </w:rPr>
       </w:pPr>
+    </w:p>
+    <w:p>
+      <w:pPr>
+        <w:rPr>
+          <w:rFonts w:asciiTheme="majorHAnsi" w:eastAsiaTheme="majorEastAsia" w:hAnsiTheme="majorHAnsi" w:cstheme="majorBidi"/>
+          <w:i/>
+          <w:iCs/>
+          <w:color w:val="445C19" w:themeColor="accent2" w:themeShade="80"/>
+          <w:sz w:val="28"/>
+          <w:szCs w:val="28"/>
+        </w:rPr>
+      </w:pPr>
+      <w:r>
+        <w:br w:type="page"/>
+      </w:r>
     </w:p>
     <w:p>
       <w:pPr>
@@ -31019,12 +31075,12 @@
           <w:tcPr>
             <w:tcW w:w="9062" w:type="dxa"/>
             <w:gridSpan w:val="2"/>
-            <w:shd w:val="clear" w:color="auto" w:fill="B4C6E7" w:themeFill="accent1" w:themeFillTint="66"/>
-          </w:tcPr>
-          <w:p>
-            <w:pPr>
-              <w:rPr>
-                <w:color w:val="3B3838" w:themeColor="background2" w:themeShade="40"/>
+            <w:shd w:val="clear" w:color="auto" w:fill="B7DFA8" w:themeFill="accent1" w:themeFillTint="66"/>
+          </w:tcPr>
+          <w:p>
+            <w:pPr>
+              <w:rPr>
+                <w:color w:val="433C29" w:themeColor="background2" w:themeShade="40"/>
               </w:rPr>
             </w:pPr>
           </w:p>
@@ -31139,12 +31195,12 @@
           <w:tcPr>
             <w:tcW w:w="9062" w:type="dxa"/>
             <w:gridSpan w:val="2"/>
-            <w:shd w:val="clear" w:color="auto" w:fill="B4C6E7" w:themeFill="accent1" w:themeFillTint="66"/>
-          </w:tcPr>
-          <w:p>
-            <w:pPr>
-              <w:rPr>
-                <w:color w:val="3B3838" w:themeColor="background2" w:themeShade="40"/>
+            <w:shd w:val="clear" w:color="auto" w:fill="B7DFA8" w:themeFill="accent1" w:themeFillTint="66"/>
+          </w:tcPr>
+          <w:p>
+            <w:pPr>
+              <w:rPr>
+                <w:color w:val="433C29" w:themeColor="background2" w:themeShade="40"/>
               </w:rPr>
             </w:pPr>
           </w:p>
@@ -31838,7 +31894,7 @@
       <w:pPr>
         <w:rPr>
           <w:rFonts w:asciiTheme="majorHAnsi" w:eastAsiaTheme="majorEastAsia" w:hAnsiTheme="majorHAnsi" w:cstheme="majorBidi"/>
-          <w:color w:val="2F5496" w:themeColor="accent1" w:themeShade="BF"/>
+          <w:color w:val="3E762A" w:themeColor="accent1" w:themeShade="BF"/>
           <w:sz w:val="32"/>
           <w:szCs w:val="32"/>
         </w:rPr>
@@ -32223,7 +32279,7 @@
         <w:tc>
           <w:tcPr>
             <w:tcW w:w="1413" w:type="dxa"/>
-            <w:shd w:val="clear" w:color="auto" w:fill="B4C6E7" w:themeFill="accent1" w:themeFillTint="66"/>
+            <w:shd w:val="clear" w:color="auto" w:fill="B7DFA8" w:themeFill="accent1" w:themeFillTint="66"/>
             <w:vAlign w:val="center"/>
           </w:tcPr>
           <w:p>
@@ -32250,7 +32306,7 @@
         <w:tc>
           <w:tcPr>
             <w:tcW w:w="7649" w:type="dxa"/>
-            <w:shd w:val="clear" w:color="auto" w:fill="B4C6E7" w:themeFill="accent1" w:themeFillTint="66"/>
+            <w:shd w:val="clear" w:color="auto" w:fill="B7DFA8" w:themeFill="accent1" w:themeFillTint="66"/>
             <w:vAlign w:val="center"/>
           </w:tcPr>
           <w:p>
@@ -32423,7 +32479,7 @@
         <w:tc>
           <w:tcPr>
             <w:tcW w:w="1413" w:type="dxa"/>
-            <w:shd w:val="clear" w:color="auto" w:fill="B4C6E7" w:themeFill="accent1" w:themeFillTint="66"/>
+            <w:shd w:val="clear" w:color="auto" w:fill="B7DFA8" w:themeFill="accent1" w:themeFillTint="66"/>
             <w:vAlign w:val="center"/>
           </w:tcPr>
           <w:p>
@@ -32450,7 +32506,7 @@
         <w:tc>
           <w:tcPr>
             <w:tcW w:w="7649" w:type="dxa"/>
-            <w:shd w:val="clear" w:color="auto" w:fill="B4C6E7" w:themeFill="accent1" w:themeFillTint="66"/>
+            <w:shd w:val="clear" w:color="auto" w:fill="B7DFA8" w:themeFill="accent1" w:themeFillTint="66"/>
             <w:vAlign w:val="center"/>
           </w:tcPr>
           <w:p>
@@ -32696,7 +32752,7 @@
         <w:tc>
           <w:tcPr>
             <w:tcW w:w="1413" w:type="dxa"/>
-            <w:shd w:val="clear" w:color="auto" w:fill="B4C6E7" w:themeFill="accent1" w:themeFillTint="66"/>
+            <w:shd w:val="clear" w:color="auto" w:fill="B7DFA8" w:themeFill="accent1" w:themeFillTint="66"/>
             <w:vAlign w:val="center"/>
           </w:tcPr>
           <w:p>
@@ -32723,7 +32779,7 @@
         <w:tc>
           <w:tcPr>
             <w:tcW w:w="7649" w:type="dxa"/>
-            <w:shd w:val="clear" w:color="auto" w:fill="B4C6E7" w:themeFill="accent1" w:themeFillTint="66"/>
+            <w:shd w:val="clear" w:color="auto" w:fill="B7DFA8" w:themeFill="accent1" w:themeFillTint="66"/>
             <w:vAlign w:val="center"/>
           </w:tcPr>
           <w:p>
@@ -33047,7 +33103,7 @@
         <w:tc>
           <w:tcPr>
             <w:tcW w:w="1413" w:type="dxa"/>
-            <w:shd w:val="clear" w:color="auto" w:fill="B4C6E7" w:themeFill="accent1" w:themeFillTint="66"/>
+            <w:shd w:val="clear" w:color="auto" w:fill="B7DFA8" w:themeFill="accent1" w:themeFillTint="66"/>
             <w:vAlign w:val="center"/>
           </w:tcPr>
           <w:p>
@@ -33074,7 +33130,7 @@
         <w:tc>
           <w:tcPr>
             <w:tcW w:w="7649" w:type="dxa"/>
-            <w:shd w:val="clear" w:color="auto" w:fill="B4C6E7" w:themeFill="accent1" w:themeFillTint="66"/>
+            <w:shd w:val="clear" w:color="auto" w:fill="B7DFA8" w:themeFill="accent1" w:themeFillTint="66"/>
             <w:vAlign w:val="center"/>
           </w:tcPr>
           <w:p>
@@ -33225,7 +33281,7 @@
         <w:tc>
           <w:tcPr>
             <w:tcW w:w="1413" w:type="dxa"/>
-            <w:shd w:val="clear" w:color="auto" w:fill="B4C6E7" w:themeFill="accent1" w:themeFillTint="66"/>
+            <w:shd w:val="clear" w:color="auto" w:fill="B7DFA8" w:themeFill="accent1" w:themeFillTint="66"/>
             <w:vAlign w:val="center"/>
           </w:tcPr>
           <w:p>
@@ -33252,7 +33308,7 @@
         <w:tc>
           <w:tcPr>
             <w:tcW w:w="7649" w:type="dxa"/>
-            <w:shd w:val="clear" w:color="auto" w:fill="B4C6E7" w:themeFill="accent1" w:themeFillTint="66"/>
+            <w:shd w:val="clear" w:color="auto" w:fill="B7DFA8" w:themeFill="accent1" w:themeFillTint="66"/>
             <w:vAlign w:val="center"/>
           </w:tcPr>
           <w:p>
@@ -33376,7 +33432,7 @@
         <w:tc>
           <w:tcPr>
             <w:tcW w:w="1413" w:type="dxa"/>
-            <w:shd w:val="clear" w:color="auto" w:fill="B4C6E7" w:themeFill="accent1" w:themeFillTint="66"/>
+            <w:shd w:val="clear" w:color="auto" w:fill="B7DFA8" w:themeFill="accent1" w:themeFillTint="66"/>
             <w:vAlign w:val="center"/>
           </w:tcPr>
           <w:p>
@@ -33403,7 +33459,7 @@
         <w:tc>
           <w:tcPr>
             <w:tcW w:w="7649" w:type="dxa"/>
-            <w:shd w:val="clear" w:color="auto" w:fill="B4C6E7" w:themeFill="accent1" w:themeFillTint="66"/>
+            <w:shd w:val="clear" w:color="auto" w:fill="B7DFA8" w:themeFill="accent1" w:themeFillTint="66"/>
             <w:vAlign w:val="center"/>
           </w:tcPr>
           <w:p>
@@ -33577,7 +33633,7 @@
         <w:tc>
           <w:tcPr>
             <w:tcW w:w="1413" w:type="dxa"/>
-            <w:shd w:val="clear" w:color="auto" w:fill="B4C6E7" w:themeFill="accent1" w:themeFillTint="66"/>
+            <w:shd w:val="clear" w:color="auto" w:fill="B7DFA8" w:themeFill="accent1" w:themeFillTint="66"/>
             <w:vAlign w:val="center"/>
           </w:tcPr>
           <w:p>
@@ -33604,7 +33660,7 @@
         <w:tc>
           <w:tcPr>
             <w:tcW w:w="7649" w:type="dxa"/>
-            <w:shd w:val="clear" w:color="auto" w:fill="B4C6E7" w:themeFill="accent1" w:themeFillTint="66"/>
+            <w:shd w:val="clear" w:color="auto" w:fill="B7DFA8" w:themeFill="accent1" w:themeFillTint="66"/>
             <w:vAlign w:val="center"/>
           </w:tcPr>
           <w:p>
@@ -33828,7 +33884,7 @@
         <w:tc>
           <w:tcPr>
             <w:tcW w:w="1413" w:type="dxa"/>
-            <w:shd w:val="clear" w:color="auto" w:fill="B4C6E7" w:themeFill="accent1" w:themeFillTint="66"/>
+            <w:shd w:val="clear" w:color="auto" w:fill="B7DFA8" w:themeFill="accent1" w:themeFillTint="66"/>
             <w:vAlign w:val="center"/>
           </w:tcPr>
           <w:p>
@@ -33855,7 +33911,7 @@
         <w:tc>
           <w:tcPr>
             <w:tcW w:w="7649" w:type="dxa"/>
-            <w:shd w:val="clear" w:color="auto" w:fill="B4C6E7" w:themeFill="accent1" w:themeFillTint="66"/>
+            <w:shd w:val="clear" w:color="auto" w:fill="B7DFA8" w:themeFill="accent1" w:themeFillTint="66"/>
             <w:vAlign w:val="center"/>
           </w:tcPr>
           <w:p>
@@ -34029,7 +34085,7 @@
         <w:tc>
           <w:tcPr>
             <w:tcW w:w="1413" w:type="dxa"/>
-            <w:shd w:val="clear" w:color="auto" w:fill="B4C6E7" w:themeFill="accent1" w:themeFillTint="66"/>
+            <w:shd w:val="clear" w:color="auto" w:fill="B7DFA8" w:themeFill="accent1" w:themeFillTint="66"/>
             <w:vAlign w:val="center"/>
           </w:tcPr>
           <w:p>
@@ -34056,7 +34112,7 @@
         <w:tc>
           <w:tcPr>
             <w:tcW w:w="7649" w:type="dxa"/>
-            <w:shd w:val="clear" w:color="auto" w:fill="B4C6E7" w:themeFill="accent1" w:themeFillTint="66"/>
+            <w:shd w:val="clear" w:color="auto" w:fill="B7DFA8" w:themeFill="accent1" w:themeFillTint="66"/>
             <w:vAlign w:val="center"/>
           </w:tcPr>
           <w:p>
@@ -34208,7 +34264,7 @@
         <w:tc>
           <w:tcPr>
             <w:tcW w:w="1413" w:type="dxa"/>
-            <w:shd w:val="clear" w:color="auto" w:fill="B4C6E7" w:themeFill="accent1" w:themeFillTint="66"/>
+            <w:shd w:val="clear" w:color="auto" w:fill="B7DFA8" w:themeFill="accent1" w:themeFillTint="66"/>
             <w:vAlign w:val="center"/>
           </w:tcPr>
           <w:p>
@@ -34235,7 +34291,7 @@
         <w:tc>
           <w:tcPr>
             <w:tcW w:w="7649" w:type="dxa"/>
-            <w:shd w:val="clear" w:color="auto" w:fill="B4C6E7" w:themeFill="accent1" w:themeFillTint="66"/>
+            <w:shd w:val="clear" w:color="auto" w:fill="B7DFA8" w:themeFill="accent1" w:themeFillTint="66"/>
             <w:vAlign w:val="center"/>
           </w:tcPr>
           <w:p>
@@ -34392,7 +34448,6 @@
           </w:tcPr>
           <w:p>
             <w:r>
-              <w:lastRenderedPageBreak/>
               <w:t>CM-RS058</w:t>
             </w:r>
           </w:p>
@@ -34435,7 +34490,7 @@
         <w:tc>
           <w:tcPr>
             <w:tcW w:w="1413" w:type="dxa"/>
-            <w:shd w:val="clear" w:color="auto" w:fill="B4C6E7" w:themeFill="accent1" w:themeFillTint="66"/>
+            <w:shd w:val="clear" w:color="auto" w:fill="B7DFA8" w:themeFill="accent1" w:themeFillTint="66"/>
             <w:vAlign w:val="center"/>
           </w:tcPr>
           <w:p>
@@ -34462,7 +34517,7 @@
         <w:tc>
           <w:tcPr>
             <w:tcW w:w="7649" w:type="dxa"/>
-            <w:shd w:val="clear" w:color="auto" w:fill="B4C6E7" w:themeFill="accent1" w:themeFillTint="66"/>
+            <w:shd w:val="clear" w:color="auto" w:fill="B7DFA8" w:themeFill="accent1" w:themeFillTint="66"/>
             <w:vAlign w:val="center"/>
           </w:tcPr>
           <w:p>
@@ -34611,7 +34666,7 @@
         <w:tc>
           <w:tcPr>
             <w:tcW w:w="1413" w:type="dxa"/>
-            <w:shd w:val="clear" w:color="auto" w:fill="B4C6E7" w:themeFill="accent1" w:themeFillTint="66"/>
+            <w:shd w:val="clear" w:color="auto" w:fill="B7DFA8" w:themeFill="accent1" w:themeFillTint="66"/>
             <w:vAlign w:val="center"/>
           </w:tcPr>
           <w:p>
@@ -34638,7 +34693,7 @@
         <w:tc>
           <w:tcPr>
             <w:tcW w:w="7649" w:type="dxa"/>
-            <w:shd w:val="clear" w:color="auto" w:fill="B4C6E7" w:themeFill="accent1" w:themeFillTint="66"/>
+            <w:shd w:val="clear" w:color="auto" w:fill="B7DFA8" w:themeFill="accent1" w:themeFillTint="66"/>
             <w:vAlign w:val="center"/>
           </w:tcPr>
           <w:p>
@@ -34797,7 +34852,7 @@
         <w:tc>
           <w:tcPr>
             <w:tcW w:w="1413" w:type="dxa"/>
-            <w:shd w:val="clear" w:color="auto" w:fill="B4C6E7" w:themeFill="accent1" w:themeFillTint="66"/>
+            <w:shd w:val="clear" w:color="auto" w:fill="B7DFA8" w:themeFill="accent1" w:themeFillTint="66"/>
             <w:vAlign w:val="center"/>
           </w:tcPr>
           <w:p>
@@ -34824,7 +34879,7 @@
         <w:tc>
           <w:tcPr>
             <w:tcW w:w="7649" w:type="dxa"/>
-            <w:shd w:val="clear" w:color="auto" w:fill="B4C6E7" w:themeFill="accent1" w:themeFillTint="66"/>
+            <w:shd w:val="clear" w:color="auto" w:fill="B7DFA8" w:themeFill="accent1" w:themeFillTint="66"/>
             <w:vAlign w:val="center"/>
           </w:tcPr>
           <w:p>
@@ -34963,7 +35018,7 @@
         <w:tc>
           <w:tcPr>
             <w:tcW w:w="1413" w:type="dxa"/>
-            <w:shd w:val="clear" w:color="auto" w:fill="B4C6E7" w:themeFill="accent1" w:themeFillTint="66"/>
+            <w:shd w:val="clear" w:color="auto" w:fill="B7DFA8" w:themeFill="accent1" w:themeFillTint="66"/>
             <w:vAlign w:val="center"/>
           </w:tcPr>
           <w:p>
@@ -34990,7 +35045,7 @@
         <w:tc>
           <w:tcPr>
             <w:tcW w:w="7649" w:type="dxa"/>
-            <w:shd w:val="clear" w:color="auto" w:fill="B4C6E7" w:themeFill="accent1" w:themeFillTint="66"/>
+            <w:shd w:val="clear" w:color="auto" w:fill="B7DFA8" w:themeFill="accent1" w:themeFillTint="66"/>
             <w:vAlign w:val="center"/>
           </w:tcPr>
           <w:p>
@@ -35061,7 +35116,7 @@
         <w:tc>
           <w:tcPr>
             <w:tcW w:w="1413" w:type="dxa"/>
-            <w:shd w:val="clear" w:color="auto" w:fill="B4C6E7" w:themeFill="accent1" w:themeFillTint="66"/>
+            <w:shd w:val="clear" w:color="auto" w:fill="B7DFA8" w:themeFill="accent1" w:themeFillTint="66"/>
             <w:vAlign w:val="center"/>
           </w:tcPr>
           <w:p>
@@ -35088,7 +35143,7 @@
         <w:tc>
           <w:tcPr>
             <w:tcW w:w="7649" w:type="dxa"/>
-            <w:shd w:val="clear" w:color="auto" w:fill="B4C6E7" w:themeFill="accent1" w:themeFillTint="66"/>
+            <w:shd w:val="clear" w:color="auto" w:fill="B7DFA8" w:themeFill="accent1" w:themeFillTint="66"/>
             <w:vAlign w:val="center"/>
           </w:tcPr>
           <w:p>
@@ -35159,7 +35214,7 @@
         <w:tc>
           <w:tcPr>
             <w:tcW w:w="1413" w:type="dxa"/>
-            <w:shd w:val="clear" w:color="auto" w:fill="B4C6E7" w:themeFill="accent1" w:themeFillTint="66"/>
+            <w:shd w:val="clear" w:color="auto" w:fill="B7DFA8" w:themeFill="accent1" w:themeFillTint="66"/>
             <w:vAlign w:val="center"/>
           </w:tcPr>
           <w:p>
@@ -35186,7 +35241,7 @@
         <w:tc>
           <w:tcPr>
             <w:tcW w:w="7649" w:type="dxa"/>
-            <w:shd w:val="clear" w:color="auto" w:fill="B4C6E7" w:themeFill="accent1" w:themeFillTint="66"/>
+            <w:shd w:val="clear" w:color="auto" w:fill="B7DFA8" w:themeFill="accent1" w:themeFillTint="66"/>
             <w:vAlign w:val="center"/>
           </w:tcPr>
           <w:p>
@@ -35310,7 +35365,7 @@
         <w:tc>
           <w:tcPr>
             <w:tcW w:w="1413" w:type="dxa"/>
-            <w:shd w:val="clear" w:color="auto" w:fill="B4C6E7" w:themeFill="accent1" w:themeFillTint="66"/>
+            <w:shd w:val="clear" w:color="auto" w:fill="B7DFA8" w:themeFill="accent1" w:themeFillTint="66"/>
             <w:vAlign w:val="center"/>
           </w:tcPr>
           <w:p>
@@ -35337,7 +35392,7 @@
         <w:tc>
           <w:tcPr>
             <w:tcW w:w="7649" w:type="dxa"/>
-            <w:shd w:val="clear" w:color="auto" w:fill="B4C6E7" w:themeFill="accent1" w:themeFillTint="66"/>
+            <w:shd w:val="clear" w:color="auto" w:fill="B7DFA8" w:themeFill="accent1" w:themeFillTint="66"/>
             <w:vAlign w:val="center"/>
           </w:tcPr>
           <w:p>
@@ -35506,7 +35561,7 @@
       <w:pPr>
         <w:rPr>
           <w:rFonts w:asciiTheme="majorHAnsi" w:eastAsiaTheme="majorEastAsia" w:hAnsiTheme="majorHAnsi" w:cstheme="majorBidi"/>
-          <w:color w:val="2F5496" w:themeColor="accent1" w:themeShade="BF"/>
+          <w:color w:val="3E762A" w:themeColor="accent1" w:themeShade="BF"/>
           <w:sz w:val="32"/>
           <w:szCs w:val="32"/>
         </w:rPr>
@@ -35587,7 +35642,7 @@
       <w:pPr>
         <w:rPr>
           <w:rFonts w:asciiTheme="majorHAnsi" w:eastAsiaTheme="majorEastAsia" w:hAnsiTheme="majorHAnsi" w:cstheme="majorBidi"/>
-          <w:color w:val="2F5496" w:themeColor="accent1" w:themeShade="BF"/>
+          <w:color w:val="3E762A" w:themeColor="accent1" w:themeShade="BF"/>
           <w:sz w:val="32"/>
           <w:szCs w:val="32"/>
         </w:rPr>
@@ -41913,15 +41968,15 @@
   <w:docDefaults>
     <w:rPrDefault>
       <w:rPr>
-        <w:rFonts w:asciiTheme="minorHAnsi" w:eastAsiaTheme="minorHAnsi" w:hAnsiTheme="minorHAnsi" w:cstheme="minorBidi"/>
-        <w:sz w:val="22"/>
-        <w:szCs w:val="22"/>
+        <w:rFonts w:asciiTheme="minorHAnsi" w:eastAsiaTheme="minorEastAsia" w:hAnsiTheme="minorHAnsi" w:cstheme="minorBidi"/>
+        <w:sz w:val="21"/>
+        <w:szCs w:val="21"/>
         <w:lang w:val="fr-FR" w:eastAsia="en-US" w:bidi="ar-SA"/>
       </w:rPr>
     </w:rPrDefault>
     <w:pPrDefault>
       <w:pPr>
-        <w:spacing w:after="160" w:line="259" w:lineRule="auto"/>
+        <w:spacing w:after="160" w:line="276" w:lineRule="auto"/>
       </w:pPr>
     </w:pPrDefault>
   </w:docDefaults>
@@ -42306,7 +42361,7 @@
   <w:style w:type="paragraph" w:default="1" w:styleId="Normal">
     <w:name w:val="Normal"/>
     <w:qFormat/>
-    <w:rsid w:val="00A20FC0"/>
+    <w:rsid w:val="00743621"/>
   </w:style>
   <w:style w:type="paragraph" w:styleId="Titre1">
     <w:name w:val="heading 1"/>
@@ -42315,18 +42370,21 @@
     <w:link w:val="Titre1Car"/>
     <w:uiPriority w:val="9"/>
     <w:qFormat/>
-    <w:rsid w:val="006045D7"/>
+    <w:rsid w:val="00743621"/>
     <w:pPr>
       <w:keepNext/>
       <w:keepLines/>
-      <w:spacing w:before="240" w:after="0"/>
+      <w:pBdr>
+        <w:bottom w:val="single" w:sz="4" w:space="2" w:color="8AB833" w:themeColor="accent2"/>
+      </w:pBdr>
+      <w:spacing w:before="360" w:after="120" w:line="240" w:lineRule="auto"/>
       <w:outlineLvl w:val="0"/>
     </w:pPr>
     <w:rPr>
       <w:rFonts w:asciiTheme="majorHAnsi" w:eastAsiaTheme="majorEastAsia" w:hAnsiTheme="majorHAnsi" w:cstheme="majorBidi"/>
-      <w:color w:val="2F5496" w:themeColor="accent1" w:themeShade="BF"/>
-      <w:sz w:val="32"/>
-      <w:szCs w:val="32"/>
+      <w:color w:val="262626" w:themeColor="text1" w:themeTint="D9"/>
+      <w:sz w:val="40"/>
+      <w:szCs w:val="40"/>
     </w:rPr>
   </w:style>
   <w:style w:type="paragraph" w:styleId="Titre2">
@@ -42337,18 +42395,18 @@
     <w:uiPriority w:val="9"/>
     <w:unhideWhenUsed/>
     <w:qFormat/>
-    <w:rsid w:val="00A54EA9"/>
+    <w:rsid w:val="00743621"/>
     <w:pPr>
       <w:keepNext/>
       <w:keepLines/>
-      <w:spacing w:before="40" w:after="0"/>
+      <w:spacing w:before="120" w:after="0" w:line="240" w:lineRule="auto"/>
       <w:outlineLvl w:val="1"/>
     </w:pPr>
     <w:rPr>
       <w:rFonts w:asciiTheme="majorHAnsi" w:eastAsiaTheme="majorEastAsia" w:hAnsiTheme="majorHAnsi" w:cstheme="majorBidi"/>
-      <w:color w:val="2F5496" w:themeColor="accent1" w:themeShade="BF"/>
-      <w:sz w:val="26"/>
-      <w:szCs w:val="26"/>
+      <w:color w:val="8AB833" w:themeColor="accent2"/>
+      <w:sz w:val="36"/>
+      <w:szCs w:val="36"/>
     </w:rPr>
   </w:style>
   <w:style w:type="paragraph" w:styleId="Titre3">
@@ -42359,18 +42417,18 @@
     <w:uiPriority w:val="9"/>
     <w:unhideWhenUsed/>
     <w:qFormat/>
-    <w:rsid w:val="006C095B"/>
+    <w:rsid w:val="00743621"/>
     <w:pPr>
       <w:keepNext/>
       <w:keepLines/>
-      <w:spacing w:before="40" w:after="0"/>
+      <w:spacing w:before="80" w:after="0" w:line="240" w:lineRule="auto"/>
       <w:outlineLvl w:val="2"/>
     </w:pPr>
     <w:rPr>
       <w:rFonts w:asciiTheme="majorHAnsi" w:eastAsiaTheme="majorEastAsia" w:hAnsiTheme="majorHAnsi" w:cstheme="majorBidi"/>
-      <w:color w:val="1F3763" w:themeColor="accent1" w:themeShade="7F"/>
-      <w:sz w:val="24"/>
-      <w:szCs w:val="24"/>
+      <w:color w:val="668926" w:themeColor="accent2" w:themeShade="BF"/>
+      <w:sz w:val="32"/>
+      <w:szCs w:val="32"/>
     </w:rPr>
   </w:style>
   <w:style w:type="paragraph" w:styleId="Titre4">
@@ -42381,18 +42439,141 @@
     <w:uiPriority w:val="9"/>
     <w:unhideWhenUsed/>
     <w:qFormat/>
-    <w:rsid w:val="00F43114"/>
+    <w:rsid w:val="00743621"/>
     <w:pPr>
       <w:keepNext/>
       <w:keepLines/>
-      <w:spacing w:before="40" w:after="0"/>
+      <w:spacing w:before="80" w:after="0" w:line="240" w:lineRule="auto"/>
       <w:outlineLvl w:val="3"/>
     </w:pPr>
     <w:rPr>
       <w:rFonts w:asciiTheme="majorHAnsi" w:eastAsiaTheme="majorEastAsia" w:hAnsiTheme="majorHAnsi" w:cstheme="majorBidi"/>
       <w:i/>
       <w:iCs/>
-      <w:color w:val="2F5496" w:themeColor="accent1" w:themeShade="BF"/>
+      <w:color w:val="445C19" w:themeColor="accent2" w:themeShade="80"/>
+      <w:sz w:val="28"/>
+      <w:szCs w:val="28"/>
+    </w:rPr>
+  </w:style>
+  <w:style w:type="paragraph" w:styleId="Titre5">
+    <w:name w:val="heading 5"/>
+    <w:basedOn w:val="Normal"/>
+    <w:next w:val="Normal"/>
+    <w:link w:val="Titre5Car"/>
+    <w:uiPriority w:val="9"/>
+    <w:semiHidden/>
+    <w:unhideWhenUsed/>
+    <w:qFormat/>
+    <w:rsid w:val="00743621"/>
+    <w:pPr>
+      <w:keepNext/>
+      <w:keepLines/>
+      <w:spacing w:before="80" w:after="0" w:line="240" w:lineRule="auto"/>
+      <w:outlineLvl w:val="4"/>
+    </w:pPr>
+    <w:rPr>
+      <w:rFonts w:asciiTheme="majorHAnsi" w:eastAsiaTheme="majorEastAsia" w:hAnsiTheme="majorHAnsi" w:cstheme="majorBidi"/>
+      <w:color w:val="668926" w:themeColor="accent2" w:themeShade="BF"/>
+      <w:sz w:val="24"/>
+      <w:szCs w:val="24"/>
+    </w:rPr>
+  </w:style>
+  <w:style w:type="paragraph" w:styleId="Titre6">
+    <w:name w:val="heading 6"/>
+    <w:basedOn w:val="Normal"/>
+    <w:next w:val="Normal"/>
+    <w:link w:val="Titre6Car"/>
+    <w:uiPriority w:val="9"/>
+    <w:semiHidden/>
+    <w:unhideWhenUsed/>
+    <w:qFormat/>
+    <w:rsid w:val="00743621"/>
+    <w:pPr>
+      <w:keepNext/>
+      <w:keepLines/>
+      <w:spacing w:before="80" w:after="0" w:line="240" w:lineRule="auto"/>
+      <w:outlineLvl w:val="5"/>
+    </w:pPr>
+    <w:rPr>
+      <w:rFonts w:asciiTheme="majorHAnsi" w:eastAsiaTheme="majorEastAsia" w:hAnsiTheme="majorHAnsi" w:cstheme="majorBidi"/>
+      <w:i/>
+      <w:iCs/>
+      <w:color w:val="445C19" w:themeColor="accent2" w:themeShade="80"/>
+      <w:sz w:val="24"/>
+      <w:szCs w:val="24"/>
+    </w:rPr>
+  </w:style>
+  <w:style w:type="paragraph" w:styleId="Titre7">
+    <w:name w:val="heading 7"/>
+    <w:basedOn w:val="Normal"/>
+    <w:next w:val="Normal"/>
+    <w:link w:val="Titre7Car"/>
+    <w:uiPriority w:val="9"/>
+    <w:semiHidden/>
+    <w:unhideWhenUsed/>
+    <w:qFormat/>
+    <w:rsid w:val="00743621"/>
+    <w:pPr>
+      <w:keepNext/>
+      <w:keepLines/>
+      <w:spacing w:before="80" w:after="0" w:line="240" w:lineRule="auto"/>
+      <w:outlineLvl w:val="6"/>
+    </w:pPr>
+    <w:rPr>
+      <w:rFonts w:asciiTheme="majorHAnsi" w:eastAsiaTheme="majorEastAsia" w:hAnsiTheme="majorHAnsi" w:cstheme="majorBidi"/>
+      <w:b/>
+      <w:bCs/>
+      <w:color w:val="445C19" w:themeColor="accent2" w:themeShade="80"/>
+      <w:sz w:val="22"/>
+      <w:szCs w:val="22"/>
+    </w:rPr>
+  </w:style>
+  <w:style w:type="paragraph" w:styleId="Titre8">
+    <w:name w:val="heading 8"/>
+    <w:basedOn w:val="Normal"/>
+    <w:next w:val="Normal"/>
+    <w:link w:val="Titre8Car"/>
+    <w:uiPriority w:val="9"/>
+    <w:semiHidden/>
+    <w:unhideWhenUsed/>
+    <w:qFormat/>
+    <w:rsid w:val="00743621"/>
+    <w:pPr>
+      <w:keepNext/>
+      <w:keepLines/>
+      <w:spacing w:before="80" w:after="0" w:line="240" w:lineRule="auto"/>
+      <w:outlineLvl w:val="7"/>
+    </w:pPr>
+    <w:rPr>
+      <w:rFonts w:asciiTheme="majorHAnsi" w:eastAsiaTheme="majorEastAsia" w:hAnsiTheme="majorHAnsi" w:cstheme="majorBidi"/>
+      <w:color w:val="445C19" w:themeColor="accent2" w:themeShade="80"/>
+      <w:sz w:val="22"/>
+      <w:szCs w:val="22"/>
+    </w:rPr>
+  </w:style>
+  <w:style w:type="paragraph" w:styleId="Titre9">
+    <w:name w:val="heading 9"/>
+    <w:basedOn w:val="Normal"/>
+    <w:next w:val="Normal"/>
+    <w:link w:val="Titre9Car"/>
+    <w:uiPriority w:val="9"/>
+    <w:semiHidden/>
+    <w:unhideWhenUsed/>
+    <w:qFormat/>
+    <w:rsid w:val="00743621"/>
+    <w:pPr>
+      <w:keepNext/>
+      <w:keepLines/>
+      <w:spacing w:before="80" w:after="0" w:line="240" w:lineRule="auto"/>
+      <w:outlineLvl w:val="8"/>
+    </w:pPr>
+    <w:rPr>
+      <w:rFonts w:asciiTheme="majorHAnsi" w:eastAsiaTheme="majorEastAsia" w:hAnsiTheme="majorHAnsi" w:cstheme="majorBidi"/>
+      <w:i/>
+      <w:iCs/>
+      <w:color w:val="445C19" w:themeColor="accent2" w:themeShade="80"/>
+      <w:sz w:val="22"/>
+      <w:szCs w:val="22"/>
     </w:rPr>
   </w:style>
   <w:style w:type="character" w:default="1" w:styleId="Policepardfaut">
@@ -42427,14 +42608,10 @@
     <w:link w:val="SansinterligneCar"/>
     <w:uiPriority w:val="1"/>
     <w:qFormat/>
-    <w:rsid w:val="006045D7"/>
+    <w:rsid w:val="00743621"/>
     <w:pPr>
       <w:spacing w:after="0" w:line="240" w:lineRule="auto"/>
     </w:pPr>
-    <w:rPr>
-      <w:rFonts w:eastAsiaTheme="minorEastAsia"/>
-      <w:lang w:eastAsia="fr-FR"/>
-    </w:rPr>
   </w:style>
   <w:style w:type="character" w:customStyle="1" w:styleId="SansinterligneCar">
     <w:name w:val="Sans interligne Car"/>
@@ -42442,22 +42619,18 @@
     <w:link w:val="Sansinterligne"/>
     <w:uiPriority w:val="1"/>
     <w:rsid w:val="006045D7"/>
-    <w:rPr>
-      <w:rFonts w:eastAsiaTheme="minorEastAsia"/>
-      <w:lang w:eastAsia="fr-FR"/>
-    </w:rPr>
   </w:style>
   <w:style w:type="character" w:customStyle="1" w:styleId="Titre1Car">
     <w:name w:val="Titre 1 Car"/>
     <w:basedOn w:val="Policepardfaut"/>
     <w:link w:val="Titre1"/>
     <w:uiPriority w:val="9"/>
-    <w:rsid w:val="006045D7"/>
+    <w:rsid w:val="00743621"/>
     <w:rPr>
       <w:rFonts w:asciiTheme="majorHAnsi" w:eastAsiaTheme="majorEastAsia" w:hAnsiTheme="majorHAnsi" w:cstheme="majorBidi"/>
-      <w:color w:val="2F5496" w:themeColor="accent1" w:themeShade="BF"/>
-      <w:sz w:val="32"/>
-      <w:szCs w:val="32"/>
+      <w:color w:val="262626" w:themeColor="text1" w:themeTint="D9"/>
+      <w:sz w:val="40"/>
+      <w:szCs w:val="40"/>
     </w:rPr>
   </w:style>
   <w:style w:type="paragraph" w:styleId="Paragraphedeliste">
@@ -42476,12 +42649,12 @@
     <w:basedOn w:val="Policepardfaut"/>
     <w:link w:val="Titre2"/>
     <w:uiPriority w:val="9"/>
-    <w:rsid w:val="00A54EA9"/>
+    <w:rsid w:val="00743621"/>
     <w:rPr>
       <w:rFonts w:asciiTheme="majorHAnsi" w:eastAsiaTheme="majorEastAsia" w:hAnsiTheme="majorHAnsi" w:cstheme="majorBidi"/>
-      <w:color w:val="2F5496" w:themeColor="accent1" w:themeShade="BF"/>
-      <w:sz w:val="26"/>
-      <w:szCs w:val="26"/>
+      <w:color w:val="8AB833" w:themeColor="accent2"/>
+      <w:sz w:val="36"/>
+      <w:szCs w:val="36"/>
     </w:rPr>
   </w:style>
   <w:style w:type="table" w:styleId="Grilledutableau">
@@ -42508,12 +42681,12 @@
     <w:basedOn w:val="Policepardfaut"/>
     <w:link w:val="Titre3"/>
     <w:uiPriority w:val="9"/>
-    <w:rsid w:val="006C095B"/>
+    <w:rsid w:val="00743621"/>
     <w:rPr>
       <w:rFonts w:asciiTheme="majorHAnsi" w:eastAsiaTheme="majorEastAsia" w:hAnsiTheme="majorHAnsi" w:cstheme="majorBidi"/>
-      <w:color w:val="1F3763" w:themeColor="accent1" w:themeShade="7F"/>
-      <w:sz w:val="24"/>
-      <w:szCs w:val="24"/>
+      <w:color w:val="668926" w:themeColor="accent2" w:themeShade="BF"/>
+      <w:sz w:val="32"/>
+      <w:szCs w:val="32"/>
     </w:rPr>
   </w:style>
   <w:style w:type="character" w:customStyle="1" w:styleId="Titre4Car">
@@ -42521,12 +42694,14 @@
     <w:basedOn w:val="Policepardfaut"/>
     <w:link w:val="Titre4"/>
     <w:uiPriority w:val="9"/>
-    <w:rsid w:val="00F43114"/>
+    <w:rsid w:val="00743621"/>
     <w:rPr>
       <w:rFonts w:asciiTheme="majorHAnsi" w:eastAsiaTheme="majorEastAsia" w:hAnsiTheme="majorHAnsi" w:cstheme="majorBidi"/>
       <w:i/>
       <w:iCs/>
-      <w:color w:val="2F5496" w:themeColor="accent1" w:themeShade="BF"/>
+      <w:color w:val="445C19" w:themeColor="accent2" w:themeShade="80"/>
+      <w:sz w:val="28"/>
+      <w:szCs w:val="28"/>
     </w:rPr>
   </w:style>
   <w:style w:type="paragraph" w:styleId="Sous-titre">
@@ -42536,20 +42711,19 @@
     <w:link w:val="Sous-titreCar"/>
     <w:uiPriority w:val="11"/>
     <w:qFormat/>
-    <w:rsid w:val="0001760F"/>
+    <w:rsid w:val="00743621"/>
     <w:pPr>
       <w:numPr>
         <w:ilvl w:val="1"/>
       </w:numPr>
+      <w:spacing w:after="240"/>
     </w:pPr>
     <w:rPr>
-      <w:rFonts w:eastAsiaTheme="majorEastAsia" w:cstheme="majorBidi"/>
-      <w:color w:val="595959" w:themeColor="text1" w:themeTint="A6"/>
-      <w:spacing w:val="15"/>
-      <w:kern w:val="2"/>
+      <w:caps/>
+      <w:color w:val="404040" w:themeColor="text1" w:themeTint="BF"/>
+      <w:spacing w:val="20"/>
       <w:sz w:val="28"/>
       <w:szCs w:val="28"/>
-      <w14:ligatures w14:val="standardContextual"/>
     </w:rPr>
   </w:style>
   <w:style w:type="character" w:customStyle="1" w:styleId="Sous-titreCar">
@@ -42557,15 +42731,13 @@
     <w:basedOn w:val="Policepardfaut"/>
     <w:link w:val="Sous-titre"/>
     <w:uiPriority w:val="11"/>
-    <w:rsid w:val="0001760F"/>
+    <w:rsid w:val="00743621"/>
     <w:rPr>
-      <w:rFonts w:eastAsiaTheme="majorEastAsia" w:cstheme="majorBidi"/>
-      <w:color w:val="595959" w:themeColor="text1" w:themeTint="A6"/>
-      <w:spacing w:val="15"/>
-      <w:kern w:val="2"/>
+      <w:caps/>
+      <w:color w:val="404040" w:themeColor="text1" w:themeTint="BF"/>
+      <w:spacing w:val="20"/>
       <w:sz w:val="28"/>
       <w:szCs w:val="28"/>
-      <w14:ligatures w14:val="standardContextual"/>
     </w:rPr>
   </w:style>
   <w:style w:type="character" w:styleId="Lienhypertexte">
@@ -42575,7 +42747,7 @@
     <w:unhideWhenUsed/>
     <w:rsid w:val="0001760F"/>
     <w:rPr>
-      <w:color w:val="0563C1" w:themeColor="hyperlink"/>
+      <w:color w:val="6B9F25" w:themeColor="hyperlink"/>
       <w:u w:val="single"/>
     </w:rPr>
   </w:style>
@@ -42586,18 +42758,16 @@
     <w:uiPriority w:val="35"/>
     <w:unhideWhenUsed/>
     <w:qFormat/>
-    <w:rsid w:val="0001760F"/>
+    <w:rsid w:val="00743621"/>
     <w:pPr>
-      <w:spacing w:after="200" w:line="240" w:lineRule="auto"/>
+      <w:spacing w:line="240" w:lineRule="auto"/>
     </w:pPr>
     <w:rPr>
-      <w:i/>
-      <w:iCs/>
-      <w:color w:val="44546A" w:themeColor="text2"/>
-      <w:kern w:val="2"/>
-      <w:sz w:val="18"/>
-      <w:szCs w:val="18"/>
-      <w14:ligatures w14:val="standardContextual"/>
+      <w:b/>
+      <w:bCs/>
+      <w:color w:val="404040" w:themeColor="text1" w:themeTint="BF"/>
+      <w:sz w:val="16"/>
+      <w:szCs w:val="16"/>
     </w:rPr>
   </w:style>
   <w:style w:type="paragraph" w:styleId="En-tte">
@@ -42651,13 +42821,10 @@
     <w:uiPriority w:val="39"/>
     <w:unhideWhenUsed/>
     <w:qFormat/>
-    <w:rsid w:val="00B964C5"/>
+    <w:rsid w:val="00743621"/>
     <w:pPr>
       <w:outlineLvl w:val="9"/>
     </w:pPr>
-    <w:rPr>
-      <w:lang w:eastAsia="fr-FR"/>
-    </w:rPr>
   </w:style>
   <w:style w:type="paragraph" w:styleId="TM1">
     <w:name w:val="toc 1"/>
@@ -42709,13 +42876,285 @@
       <w:shd w:val="clear" w:color="auto" w:fill="E1DFDD"/>
     </w:rPr>
   </w:style>
+  <w:style w:type="character" w:customStyle="1" w:styleId="Titre5Car">
+    <w:name w:val="Titre 5 Car"/>
+    <w:basedOn w:val="Policepardfaut"/>
+    <w:link w:val="Titre5"/>
+    <w:uiPriority w:val="9"/>
+    <w:semiHidden/>
+    <w:rsid w:val="00743621"/>
+    <w:rPr>
+      <w:rFonts w:asciiTheme="majorHAnsi" w:eastAsiaTheme="majorEastAsia" w:hAnsiTheme="majorHAnsi" w:cstheme="majorBidi"/>
+      <w:color w:val="668926" w:themeColor="accent2" w:themeShade="BF"/>
+      <w:sz w:val="24"/>
+      <w:szCs w:val="24"/>
+    </w:rPr>
+  </w:style>
+  <w:style w:type="character" w:customStyle="1" w:styleId="Titre6Car">
+    <w:name w:val="Titre 6 Car"/>
+    <w:basedOn w:val="Policepardfaut"/>
+    <w:link w:val="Titre6"/>
+    <w:uiPriority w:val="9"/>
+    <w:semiHidden/>
+    <w:rsid w:val="00743621"/>
+    <w:rPr>
+      <w:rFonts w:asciiTheme="majorHAnsi" w:eastAsiaTheme="majorEastAsia" w:hAnsiTheme="majorHAnsi" w:cstheme="majorBidi"/>
+      <w:i/>
+      <w:iCs/>
+      <w:color w:val="445C19" w:themeColor="accent2" w:themeShade="80"/>
+      <w:sz w:val="24"/>
+      <w:szCs w:val="24"/>
+    </w:rPr>
+  </w:style>
+  <w:style w:type="character" w:customStyle="1" w:styleId="Titre7Car">
+    <w:name w:val="Titre 7 Car"/>
+    <w:basedOn w:val="Policepardfaut"/>
+    <w:link w:val="Titre7"/>
+    <w:uiPriority w:val="9"/>
+    <w:semiHidden/>
+    <w:rsid w:val="00743621"/>
+    <w:rPr>
+      <w:rFonts w:asciiTheme="majorHAnsi" w:eastAsiaTheme="majorEastAsia" w:hAnsiTheme="majorHAnsi" w:cstheme="majorBidi"/>
+      <w:b/>
+      <w:bCs/>
+      <w:color w:val="445C19" w:themeColor="accent2" w:themeShade="80"/>
+      <w:sz w:val="22"/>
+      <w:szCs w:val="22"/>
+    </w:rPr>
+  </w:style>
+  <w:style w:type="character" w:customStyle="1" w:styleId="Titre8Car">
+    <w:name w:val="Titre 8 Car"/>
+    <w:basedOn w:val="Policepardfaut"/>
+    <w:link w:val="Titre8"/>
+    <w:uiPriority w:val="9"/>
+    <w:semiHidden/>
+    <w:rsid w:val="00743621"/>
+    <w:rPr>
+      <w:rFonts w:asciiTheme="majorHAnsi" w:eastAsiaTheme="majorEastAsia" w:hAnsiTheme="majorHAnsi" w:cstheme="majorBidi"/>
+      <w:color w:val="445C19" w:themeColor="accent2" w:themeShade="80"/>
+      <w:sz w:val="22"/>
+      <w:szCs w:val="22"/>
+    </w:rPr>
+  </w:style>
+  <w:style w:type="character" w:customStyle="1" w:styleId="Titre9Car">
+    <w:name w:val="Titre 9 Car"/>
+    <w:basedOn w:val="Policepardfaut"/>
+    <w:link w:val="Titre9"/>
+    <w:uiPriority w:val="9"/>
+    <w:semiHidden/>
+    <w:rsid w:val="00743621"/>
+    <w:rPr>
+      <w:rFonts w:asciiTheme="majorHAnsi" w:eastAsiaTheme="majorEastAsia" w:hAnsiTheme="majorHAnsi" w:cstheme="majorBidi"/>
+      <w:i/>
+      <w:iCs/>
+      <w:color w:val="445C19" w:themeColor="accent2" w:themeShade="80"/>
+      <w:sz w:val="22"/>
+      <w:szCs w:val="22"/>
+    </w:rPr>
+  </w:style>
+  <w:style w:type="paragraph" w:styleId="Titre">
+    <w:name w:val="Title"/>
+    <w:basedOn w:val="Normal"/>
+    <w:next w:val="Normal"/>
+    <w:link w:val="TitreCar"/>
+    <w:uiPriority w:val="10"/>
+    <w:qFormat/>
+    <w:rsid w:val="00743621"/>
+    <w:pPr>
+      <w:spacing w:after="0" w:line="240" w:lineRule="auto"/>
+      <w:contextualSpacing/>
+    </w:pPr>
+    <w:rPr>
+      <w:rFonts w:asciiTheme="majorHAnsi" w:eastAsiaTheme="majorEastAsia" w:hAnsiTheme="majorHAnsi" w:cstheme="majorBidi"/>
+      <w:color w:val="262626" w:themeColor="text1" w:themeTint="D9"/>
+      <w:sz w:val="96"/>
+      <w:szCs w:val="96"/>
+    </w:rPr>
+  </w:style>
+  <w:style w:type="character" w:customStyle="1" w:styleId="TitreCar">
+    <w:name w:val="Titre Car"/>
+    <w:basedOn w:val="Policepardfaut"/>
+    <w:link w:val="Titre"/>
+    <w:uiPriority w:val="10"/>
+    <w:rsid w:val="00743621"/>
+    <w:rPr>
+      <w:rFonts w:asciiTheme="majorHAnsi" w:eastAsiaTheme="majorEastAsia" w:hAnsiTheme="majorHAnsi" w:cstheme="majorBidi"/>
+      <w:color w:val="262626" w:themeColor="text1" w:themeTint="D9"/>
+      <w:sz w:val="96"/>
+      <w:szCs w:val="96"/>
+    </w:rPr>
+  </w:style>
+  <w:style w:type="character" w:styleId="lev">
+    <w:name w:val="Strong"/>
+    <w:basedOn w:val="Policepardfaut"/>
+    <w:uiPriority w:val="22"/>
+    <w:qFormat/>
+    <w:rsid w:val="00743621"/>
+    <w:rPr>
+      <w:b/>
+      <w:bCs/>
+    </w:rPr>
+  </w:style>
+  <w:style w:type="character" w:styleId="Accentuation">
+    <w:name w:val="Emphasis"/>
+    <w:basedOn w:val="Policepardfaut"/>
+    <w:uiPriority w:val="20"/>
+    <w:qFormat/>
+    <w:rsid w:val="00743621"/>
+    <w:rPr>
+      <w:i/>
+      <w:iCs/>
+      <w:color w:val="000000" w:themeColor="text1"/>
+    </w:rPr>
+  </w:style>
+  <w:style w:type="paragraph" w:styleId="Citation">
+    <w:name w:val="Quote"/>
+    <w:basedOn w:val="Normal"/>
+    <w:next w:val="Normal"/>
+    <w:link w:val="CitationCar"/>
+    <w:uiPriority w:val="29"/>
+    <w:qFormat/>
+    <w:rsid w:val="00743621"/>
+    <w:pPr>
+      <w:spacing w:before="160"/>
+      <w:ind w:left="720" w:right="720"/>
+      <w:jc w:val="center"/>
+    </w:pPr>
+    <w:rPr>
+      <w:rFonts w:asciiTheme="majorHAnsi" w:eastAsiaTheme="majorEastAsia" w:hAnsiTheme="majorHAnsi" w:cstheme="majorBidi"/>
+      <w:color w:val="000000" w:themeColor="text1"/>
+      <w:sz w:val="24"/>
+      <w:szCs w:val="24"/>
+    </w:rPr>
+  </w:style>
+  <w:style w:type="character" w:customStyle="1" w:styleId="CitationCar">
+    <w:name w:val="Citation Car"/>
+    <w:basedOn w:val="Policepardfaut"/>
+    <w:link w:val="Citation"/>
+    <w:uiPriority w:val="29"/>
+    <w:rsid w:val="00743621"/>
+    <w:rPr>
+      <w:rFonts w:asciiTheme="majorHAnsi" w:eastAsiaTheme="majorEastAsia" w:hAnsiTheme="majorHAnsi" w:cstheme="majorBidi"/>
+      <w:color w:val="000000" w:themeColor="text1"/>
+      <w:sz w:val="24"/>
+      <w:szCs w:val="24"/>
+    </w:rPr>
+  </w:style>
+  <w:style w:type="paragraph" w:styleId="Citationintense">
+    <w:name w:val="Intense Quote"/>
+    <w:basedOn w:val="Normal"/>
+    <w:next w:val="Normal"/>
+    <w:link w:val="CitationintenseCar"/>
+    <w:uiPriority w:val="30"/>
+    <w:qFormat/>
+    <w:rsid w:val="00743621"/>
+    <w:pPr>
+      <w:pBdr>
+        <w:top w:val="single" w:sz="24" w:space="4" w:color="8AB833" w:themeColor="accent2"/>
+      </w:pBdr>
+      <w:spacing w:before="240" w:after="240" w:line="240" w:lineRule="auto"/>
+      <w:ind w:left="936" w:right="936"/>
+      <w:jc w:val="center"/>
+    </w:pPr>
+    <w:rPr>
+      <w:rFonts w:asciiTheme="majorHAnsi" w:eastAsiaTheme="majorEastAsia" w:hAnsiTheme="majorHAnsi" w:cstheme="majorBidi"/>
+      <w:sz w:val="24"/>
+      <w:szCs w:val="24"/>
+    </w:rPr>
+  </w:style>
+  <w:style w:type="character" w:customStyle="1" w:styleId="CitationintenseCar">
+    <w:name w:val="Citation intense Car"/>
+    <w:basedOn w:val="Policepardfaut"/>
+    <w:link w:val="Citationintense"/>
+    <w:uiPriority w:val="30"/>
+    <w:rsid w:val="00743621"/>
+    <w:rPr>
+      <w:rFonts w:asciiTheme="majorHAnsi" w:eastAsiaTheme="majorEastAsia" w:hAnsiTheme="majorHAnsi" w:cstheme="majorBidi"/>
+      <w:sz w:val="24"/>
+      <w:szCs w:val="24"/>
+    </w:rPr>
+  </w:style>
+  <w:style w:type="character" w:styleId="Accentuationlgre">
+    <w:name w:val="Subtle Emphasis"/>
+    <w:basedOn w:val="Policepardfaut"/>
+    <w:uiPriority w:val="19"/>
+    <w:qFormat/>
+    <w:rsid w:val="00743621"/>
+    <w:rPr>
+      <w:i/>
+      <w:iCs/>
+      <w:color w:val="595959" w:themeColor="text1" w:themeTint="A6"/>
+    </w:rPr>
+  </w:style>
+  <w:style w:type="character" w:styleId="Accentuationintense">
+    <w:name w:val="Intense Emphasis"/>
+    <w:basedOn w:val="Policepardfaut"/>
+    <w:uiPriority w:val="21"/>
+    <w:qFormat/>
+    <w:rsid w:val="00743621"/>
+    <w:rPr>
+      <w:b/>
+      <w:bCs/>
+      <w:i/>
+      <w:iCs/>
+      <w:caps w:val="0"/>
+      <w:smallCaps w:val="0"/>
+      <w:strike w:val="0"/>
+      <w:dstrike w:val="0"/>
+      <w:color w:val="8AB833" w:themeColor="accent2"/>
+    </w:rPr>
+  </w:style>
+  <w:style w:type="character" w:styleId="Rfrencelgre">
+    <w:name w:val="Subtle Reference"/>
+    <w:basedOn w:val="Policepardfaut"/>
+    <w:uiPriority w:val="31"/>
+    <w:qFormat/>
+    <w:rsid w:val="00743621"/>
+    <w:rPr>
+      <w:caps w:val="0"/>
+      <w:smallCaps/>
+      <w:color w:val="404040" w:themeColor="text1" w:themeTint="BF"/>
+      <w:spacing w:val="0"/>
+      <w:u w:val="single" w:color="7F7F7F" w:themeColor="text1" w:themeTint="80"/>
+    </w:rPr>
+  </w:style>
+  <w:style w:type="character" w:styleId="Rfrenceintense">
+    <w:name w:val="Intense Reference"/>
+    <w:basedOn w:val="Policepardfaut"/>
+    <w:uiPriority w:val="32"/>
+    <w:qFormat/>
+    <w:rsid w:val="00743621"/>
+    <w:rPr>
+      <w:b/>
+      <w:bCs/>
+      <w:caps w:val="0"/>
+      <w:smallCaps/>
+      <w:color w:val="auto"/>
+      <w:spacing w:val="0"/>
+      <w:u w:val="single"/>
+    </w:rPr>
+  </w:style>
+  <w:style w:type="character" w:styleId="Titredulivre">
+    <w:name w:val="Book Title"/>
+    <w:basedOn w:val="Policepardfaut"/>
+    <w:uiPriority w:val="33"/>
+    <w:qFormat/>
+    <w:rsid w:val="00743621"/>
+    <w:rPr>
+      <w:b/>
+      <w:bCs/>
+      <w:caps w:val="0"/>
+      <w:smallCaps/>
+      <w:spacing w:val="0"/>
+    </w:rPr>
+  </w:style>
 </w:styles>
 </file>
 
 <file path=word/theme/theme1.xml><?xml version="1.0" encoding="utf-8"?>
 <a:theme xmlns:a="http://schemas.openxmlformats.org/drawingml/2006/main" name="Thème Office">
   <a:themeElements>
-    <a:clrScheme name="Office">
+    <a:clrScheme name="Vert">
       <a:dk1>
         <a:sysClr val="windowText" lastClr="000000"/>
       </a:dk1>
@@ -42723,34 +43162,34 @@
         <a:sysClr val="window" lastClr="FFFFFF"/>
       </a:lt1>
       <a:dk2>
-        <a:srgbClr val="44546A"/>
+        <a:srgbClr val="455F51"/>
       </a:dk2>
       <a:lt2>
-        <a:srgbClr val="E7E6E6"/>
+        <a:srgbClr val="E3DED1"/>
       </a:lt2>
       <a:accent1>
-        <a:srgbClr val="4472C4"/>
+        <a:srgbClr val="549E39"/>
       </a:accent1>
       <a:accent2>
-        <a:srgbClr val="ED7D31"/>
+        <a:srgbClr val="8AB833"/>
       </a:accent2>
       <a:accent3>
-        <a:srgbClr val="A5A5A5"/>
+        <a:srgbClr val="C0CF3A"/>
       </a:accent3>
       <a:accent4>
-        <a:srgbClr val="FFC000"/>
+        <a:srgbClr val="029676"/>
       </a:accent4>
       <a:accent5>
-        <a:srgbClr val="5B9BD5"/>
+        <a:srgbClr val="4AB5C4"/>
       </a:accent5>
       <a:accent6>
-        <a:srgbClr val="70AD47"/>
+        <a:srgbClr val="0989B1"/>
       </a:accent6>
       <a:hlink>
-        <a:srgbClr val="0563C1"/>
+        <a:srgbClr val="6B9F25"/>
       </a:hlink>
       <a:folHlink>
-        <a:srgbClr val="954F72"/>
+        <a:srgbClr val="BA6906"/>
       </a:folHlink>
     </a:clrScheme>
     <a:fontScheme name="Office">

</xml_diff>

<commit_message>
TFE - Ajout numero de page
</commit_message>
<xml_diff>
--- a/TFE_wip_V1.docx
+++ b/TFE_wip_V1.docx
@@ -7515,7 +7515,6 @@
       <w:bookmarkStart w:id="5" w:name="_Toc118925199"/>
       <w:bookmarkStart w:id="6" w:name="_Toc197889162"/>
       <w:r>
-        <w:lastRenderedPageBreak/>
         <w:t>Description du projet</w:t>
       </w:r>
       <w:bookmarkEnd w:id="5"/>
@@ -8939,24 +8938,14 @@
       <w:r>
         <w:t xml:space="preserve">Figure </w:t>
       </w:r>
-      <w:r>
-        <w:fldChar w:fldCharType="begin"/>
-      </w:r>
-      <w:r>
-        <w:instrText xml:space="preserve"> SEQ Figure \* ARABIC </w:instrText>
-      </w:r>
-      <w:r>
-        <w:fldChar w:fldCharType="separate"/>
-      </w:r>
-      <w:r>
-        <w:rPr>
-          <w:noProof/>
-        </w:rPr>
-        <w:t>1</w:t>
-      </w:r>
-      <w:r>
-        <w:fldChar w:fldCharType="end"/>
-      </w:r>
+      <w:fldSimple w:instr=" SEQ Figure \* ARABIC ">
+        <w:r>
+          <w:rPr>
+            <w:noProof/>
+          </w:rPr>
+          <w:t>1</w:t>
+        </w:r>
+      </w:fldSimple>
       <w:r>
         <w:t xml:space="preserve"> : Evolution de la taille des </w:t>
       </w:r>
@@ -9980,24 +9969,14 @@
       <w:r>
         <w:t xml:space="preserve">Figure </w:t>
       </w:r>
-      <w:r>
-        <w:fldChar w:fldCharType="begin"/>
-      </w:r>
-      <w:r>
-        <w:instrText xml:space="preserve"> SEQ Figure \* ARABIC </w:instrText>
-      </w:r>
-      <w:r>
-        <w:fldChar w:fldCharType="separate"/>
-      </w:r>
-      <w:r>
-        <w:rPr>
-          <w:noProof/>
-        </w:rPr>
-        <w:t>2</w:t>
-      </w:r>
-      <w:r>
-        <w:fldChar w:fldCharType="end"/>
-      </w:r>
+      <w:fldSimple w:instr=" SEQ Figure \* ARABIC ">
+        <w:r>
+          <w:rPr>
+            <w:noProof/>
+          </w:rPr>
+          <w:t>2</w:t>
+        </w:r>
+      </w:fldSimple>
       <w:r>
         <w:t xml:space="preserve"> : Gestion du troupeau par </w:t>
       </w:r>
@@ -10066,24 +10045,14 @@
       <w:r>
         <w:t xml:space="preserve">Figure </w:t>
       </w:r>
-      <w:r>
-        <w:fldChar w:fldCharType="begin"/>
-      </w:r>
-      <w:r>
-        <w:instrText xml:space="preserve"> SEQ Figure \* ARABIC </w:instrText>
-      </w:r>
-      <w:r>
-        <w:fldChar w:fldCharType="separate"/>
-      </w:r>
-      <w:r>
-        <w:rPr>
-          <w:noProof/>
-        </w:rPr>
-        <w:t>3</w:t>
-      </w:r>
-      <w:r>
-        <w:fldChar w:fldCharType="end"/>
-      </w:r>
+      <w:fldSimple w:instr=" SEQ Figure \* ARABIC ">
+        <w:r>
+          <w:rPr>
+            <w:noProof/>
+          </w:rPr>
+          <w:t>3</w:t>
+        </w:r>
+      </w:fldSimple>
       <w:r>
         <w:t xml:space="preserve">: Historique des actions pour un animal par </w:t>
       </w:r>
@@ -10226,24 +10195,14 @@
       <w:r>
         <w:t xml:space="preserve">Figure </w:t>
       </w:r>
-      <w:r>
-        <w:fldChar w:fldCharType="begin"/>
-      </w:r>
-      <w:r>
-        <w:instrText xml:space="preserve"> SEQ Figure \* ARABIC </w:instrText>
-      </w:r>
-      <w:r>
-        <w:fldChar w:fldCharType="separate"/>
-      </w:r>
-      <w:r>
-        <w:rPr>
-          <w:noProof/>
-        </w:rPr>
-        <w:t>4</w:t>
-      </w:r>
-      <w:r>
-        <w:fldChar w:fldCharType="end"/>
-      </w:r>
+      <w:fldSimple w:instr=" SEQ Figure \* ARABIC ">
+        <w:r>
+          <w:rPr>
+            <w:noProof/>
+          </w:rPr>
+          <w:t>4</w:t>
+        </w:r>
+      </w:fldSimple>
       <w:r>
         <w:t xml:space="preserve"> : Gestion des vêlages par </w:t>
       </w:r>
@@ -10356,24 +10315,14 @@
       <w:r>
         <w:t xml:space="preserve">Figure </w:t>
       </w:r>
-      <w:r>
-        <w:fldChar w:fldCharType="begin"/>
-      </w:r>
-      <w:r>
-        <w:instrText xml:space="preserve"> SEQ Figure \* ARABIC </w:instrText>
-      </w:r>
-      <w:r>
-        <w:fldChar w:fldCharType="separate"/>
-      </w:r>
-      <w:r>
-        <w:rPr>
-          <w:noProof/>
-        </w:rPr>
-        <w:t>5</w:t>
-      </w:r>
-      <w:r>
-        <w:fldChar w:fldCharType="end"/>
-      </w:r>
+      <w:fldSimple w:instr=" SEQ Figure \* ARABIC ">
+        <w:r>
+          <w:rPr>
+            <w:noProof/>
+          </w:rPr>
+          <w:t>5</w:t>
+        </w:r>
+      </w:fldSimple>
       <w:r>
         <w:t xml:space="preserve">: Gestion des </w:t>
       </w:r>
@@ -10510,24 +10459,14 @@
       <w:r>
         <w:t xml:space="preserve">Figure </w:t>
       </w:r>
-      <w:r>
-        <w:fldChar w:fldCharType="begin"/>
-      </w:r>
-      <w:r>
-        <w:instrText xml:space="preserve"> SEQ Figure \* ARABIC </w:instrText>
-      </w:r>
-      <w:r>
-        <w:fldChar w:fldCharType="separate"/>
-      </w:r>
-      <w:r>
-        <w:rPr>
-          <w:noProof/>
-        </w:rPr>
-        <w:t>6</w:t>
-      </w:r>
-      <w:r>
-        <w:fldChar w:fldCharType="end"/>
-      </w:r>
+      <w:fldSimple w:instr=" SEQ Figure \* ARABIC ">
+        <w:r>
+          <w:rPr>
+            <w:noProof/>
+          </w:rPr>
+          <w:t>6</w:t>
+        </w:r>
+      </w:fldSimple>
       <w:r>
         <w:t xml:space="preserve">: Gestion des tâches avec </w:t>
       </w:r>
@@ -10567,7 +10506,7 @@
           <w:noProof/>
         </w:rPr>
         <w:drawing>
-          <wp:anchor distT="0" distB="0" distL="114300" distR="114300" simplePos="0" relativeHeight="251665408" behindDoc="1" locked="0" layoutInCell="1" allowOverlap="1" wp14:anchorId="7820B898" wp14:editId="7E363E8A">
+          <wp:anchor distT="0" distB="0" distL="114300" distR="114300" simplePos="0" relativeHeight="251665408" behindDoc="1" locked="0" layoutInCell="1" allowOverlap="1" wp14:anchorId="7820B898" wp14:editId="20E98239">
             <wp:simplePos x="0" y="0"/>
             <wp:positionH relativeFrom="margin">
               <wp:align>right</wp:align>
@@ -14681,10 +14620,7 @@
               </w:tabs>
             </w:pPr>
             <w:r>
-              <w:t>Visualiser l</w:t>
-            </w:r>
-            <w:r>
-              <w:t>es tâches assignées</w:t>
+              <w:t>Visualiser les tâches assignées</w:t>
             </w:r>
           </w:p>
         </w:tc>
@@ -14949,24 +14885,14 @@
       <w:r>
         <w:t xml:space="preserve">Figure </w:t>
       </w:r>
-      <w:r>
-        <w:fldChar w:fldCharType="begin"/>
-      </w:r>
-      <w:r>
-        <w:instrText xml:space="preserve"> SEQ Figure \* ARABIC </w:instrText>
-      </w:r>
-      <w:r>
-        <w:fldChar w:fldCharType="separate"/>
-      </w:r>
-      <w:r>
-        <w:rPr>
-          <w:noProof/>
-        </w:rPr>
-        <w:t>7</w:t>
-      </w:r>
-      <w:r>
-        <w:fldChar w:fldCharType="end"/>
-      </w:r>
+      <w:fldSimple w:instr=" SEQ Figure \* ARABIC ">
+        <w:r>
+          <w:rPr>
+            <w:noProof/>
+          </w:rPr>
+          <w:t>7</w:t>
+        </w:r>
+      </w:fldSimple>
       <w:r>
         <w:t xml:space="preserve">: </w:t>
       </w:r>
@@ -15053,24 +14979,14 @@
       <w:r>
         <w:t xml:space="preserve">Figure </w:t>
       </w:r>
-      <w:r>
-        <w:fldChar w:fldCharType="begin"/>
-      </w:r>
-      <w:r>
-        <w:instrText xml:space="preserve"> SEQ Figure \* ARABIC </w:instrText>
-      </w:r>
-      <w:r>
-        <w:fldChar w:fldCharType="separate"/>
-      </w:r>
-      <w:r>
-        <w:rPr>
-          <w:noProof/>
-        </w:rPr>
-        <w:t>8</w:t>
-      </w:r>
-      <w:r>
-        <w:fldChar w:fldCharType="end"/>
-      </w:r>
+      <w:fldSimple w:instr=" SEQ Figure \* ARABIC ">
+        <w:r>
+          <w:rPr>
+            <w:noProof/>
+          </w:rPr>
+          <w:t>8</w:t>
+        </w:r>
+      </w:fldSimple>
       <w:r>
         <w:t>: Diagramme de Use Case</w:t>
       </w:r>
@@ -15100,37 +15016,7 @@
         <w:rPr>
           <w:lang w:eastAsia="fr-FR"/>
         </w:rPr>
-        <w:t>Ci-dessous sont décris les cas d’utilisation associés</w:t>
-      </w:r>
-      <w:r>
-        <w:rPr>
-          <w:lang w:eastAsia="fr-FR"/>
-        </w:rPr>
-        <w:t xml:space="preserve"> </w:t>
-      </w:r>
-      <w:r>
-        <w:rPr>
-          <w:lang w:eastAsia="fr-FR"/>
-        </w:rPr>
-        <w:t xml:space="preserve">aux exigences fonctionnelles, </w:t>
-      </w:r>
-      <w:r>
-        <w:rPr>
-          <w:lang w:eastAsia="fr-FR"/>
-        </w:rPr>
-        <w:t>accompagnées de wireframes.</w:t>
-      </w:r>
-      <w:r>
-        <w:rPr>
-          <w:lang w:eastAsia="fr-FR"/>
-        </w:rPr>
-        <w:t xml:space="preserve"> </w:t>
-      </w:r>
-      <w:r>
-        <w:rPr>
-          <w:lang w:eastAsia="fr-FR"/>
-        </w:rPr>
-        <w:t xml:space="preserve">Pour </w:t>
+        <w:t xml:space="preserve">Ci-dessous sont décris les cas d’utilisation associés aux exigences fonctionnelles, accompagnées de wireframes. Pour </w:t>
       </w:r>
       <w:r>
         <w:rPr>
@@ -15748,24 +15634,14 @@
       <w:r>
         <w:t xml:space="preserve">Figure </w:t>
       </w:r>
-      <w:r>
-        <w:fldChar w:fldCharType="begin"/>
-      </w:r>
-      <w:r>
-        <w:instrText xml:space="preserve"> SEQ Figure \* ARABIC </w:instrText>
-      </w:r>
-      <w:r>
-        <w:fldChar w:fldCharType="separate"/>
-      </w:r>
-      <w:r>
-        <w:rPr>
-          <w:noProof/>
-        </w:rPr>
-        <w:t>9</w:t>
-      </w:r>
-      <w:r>
-        <w:fldChar w:fldCharType="end"/>
-      </w:r>
+      <w:fldSimple w:instr=" SEQ Figure \* ARABIC ">
+        <w:r>
+          <w:rPr>
+            <w:noProof/>
+          </w:rPr>
+          <w:t>9</w:t>
+        </w:r>
+      </w:fldSimple>
       <w:r>
         <w:t>: Page de login</w:t>
       </w:r>
@@ -16278,24 +16154,14 @@
       <w:r>
         <w:t xml:space="preserve">Figure </w:t>
       </w:r>
-      <w:r>
-        <w:fldChar w:fldCharType="begin"/>
-      </w:r>
-      <w:r>
-        <w:instrText xml:space="preserve"> SEQ Figure \* ARABIC </w:instrText>
-      </w:r>
-      <w:r>
-        <w:fldChar w:fldCharType="separate"/>
-      </w:r>
-      <w:r>
-        <w:rPr>
-          <w:noProof/>
-        </w:rPr>
-        <w:t>10</w:t>
-      </w:r>
-      <w:r>
-        <w:fldChar w:fldCharType="end"/>
-      </w:r>
+      <w:fldSimple w:instr=" SEQ Figure \* ARABIC ">
+        <w:r>
+          <w:rPr>
+            <w:noProof/>
+          </w:rPr>
+          <w:t>10</w:t>
+        </w:r>
+      </w:fldSimple>
       <w:r>
         <w:t>: Page Liste du bétail</w:t>
       </w:r>
@@ -16813,24 +16679,14 @@
       <w:r>
         <w:t xml:space="preserve">Figure </w:t>
       </w:r>
-      <w:r>
-        <w:fldChar w:fldCharType="begin"/>
-      </w:r>
-      <w:r>
-        <w:instrText xml:space="preserve"> SEQ Figure \* ARABIC </w:instrText>
-      </w:r>
-      <w:r>
-        <w:fldChar w:fldCharType="separate"/>
-      </w:r>
-      <w:r>
-        <w:rPr>
-          <w:noProof/>
-        </w:rPr>
-        <w:t>11</w:t>
-      </w:r>
-      <w:r>
-        <w:fldChar w:fldCharType="end"/>
-      </w:r>
+      <w:fldSimple w:instr=" SEQ Figure \* ARABIC ">
+        <w:r>
+          <w:rPr>
+            <w:noProof/>
+          </w:rPr>
+          <w:t>11</w:t>
+        </w:r>
+      </w:fldSimple>
       <w:r>
         <w:t>: Page Détails d'un animal</w:t>
       </w:r>
@@ -17273,24 +17129,14 @@
       <w:r>
         <w:t xml:space="preserve">Figure </w:t>
       </w:r>
-      <w:r>
-        <w:fldChar w:fldCharType="begin"/>
-      </w:r>
-      <w:r>
-        <w:instrText xml:space="preserve"> SEQ Figure \* ARABIC </w:instrText>
-      </w:r>
-      <w:r>
-        <w:fldChar w:fldCharType="separate"/>
-      </w:r>
-      <w:r>
-        <w:rPr>
-          <w:noProof/>
-        </w:rPr>
-        <w:t>12</w:t>
-      </w:r>
-      <w:r>
-        <w:fldChar w:fldCharType="end"/>
-      </w:r>
+      <w:fldSimple w:instr=" SEQ Figure \* ARABIC ">
+        <w:r>
+          <w:rPr>
+            <w:noProof/>
+          </w:rPr>
+          <w:t>12</w:t>
+        </w:r>
+      </w:fldSimple>
       <w:r>
         <w:t>: Page des groupes</w:t>
       </w:r>
@@ -17775,24 +17621,14 @@
       <w:r>
         <w:t xml:space="preserve">Figure </w:t>
       </w:r>
-      <w:r>
-        <w:fldChar w:fldCharType="begin"/>
-      </w:r>
-      <w:r>
-        <w:instrText xml:space="preserve"> SEQ Figure \* ARABIC </w:instrText>
-      </w:r>
-      <w:r>
-        <w:fldChar w:fldCharType="separate"/>
-      </w:r>
-      <w:r>
-        <w:rPr>
-          <w:noProof/>
-        </w:rPr>
-        <w:t>13</w:t>
-      </w:r>
-      <w:r>
-        <w:fldChar w:fldCharType="end"/>
-      </w:r>
+      <w:fldSimple w:instr=" SEQ Figure \* ARABIC ">
+        <w:r>
+          <w:rPr>
+            <w:noProof/>
+          </w:rPr>
+          <w:t>13</w:t>
+        </w:r>
+      </w:fldSimple>
       <w:r>
         <w:t>: Page des enclos</w:t>
       </w:r>
@@ -18310,24 +18146,14 @@
       <w:r>
         <w:t xml:space="preserve">Figure </w:t>
       </w:r>
-      <w:r>
-        <w:fldChar w:fldCharType="begin"/>
-      </w:r>
-      <w:r>
-        <w:instrText xml:space="preserve"> SEQ Figure \* ARABIC </w:instrText>
-      </w:r>
-      <w:r>
-        <w:fldChar w:fldCharType="separate"/>
-      </w:r>
-      <w:r>
-        <w:rPr>
-          <w:noProof/>
-        </w:rPr>
-        <w:t>14</w:t>
-      </w:r>
-      <w:r>
-        <w:fldChar w:fldCharType="end"/>
-      </w:r>
+      <w:fldSimple w:instr=" SEQ Figure \* ARABIC ">
+        <w:r>
+          <w:rPr>
+            <w:noProof/>
+          </w:rPr>
+          <w:t>14</w:t>
+        </w:r>
+      </w:fldSimple>
       <w:r>
         <w:t>: Page des activités</w:t>
       </w:r>
@@ -18828,24 +18654,14 @@
       <w:r>
         <w:t xml:space="preserve">Figure </w:t>
       </w:r>
-      <w:r>
-        <w:fldChar w:fldCharType="begin"/>
-      </w:r>
-      <w:r>
-        <w:instrText xml:space="preserve"> SEQ Figure \* ARABIC </w:instrText>
-      </w:r>
-      <w:r>
-        <w:fldChar w:fldCharType="separate"/>
-      </w:r>
-      <w:r>
-        <w:rPr>
-          <w:noProof/>
-        </w:rPr>
-        <w:t>15</w:t>
-      </w:r>
-      <w:r>
-        <w:fldChar w:fldCharType="end"/>
-      </w:r>
+      <w:fldSimple w:instr=" SEQ Figure \* ARABIC ">
+        <w:r>
+          <w:rPr>
+            <w:noProof/>
+          </w:rPr>
+          <w:t>15</w:t>
+        </w:r>
+      </w:fldSimple>
       <w:r>
         <w:t>: Page de la liste des tâches</w:t>
       </w:r>
@@ -19395,24 +19211,14 @@
       <w:r>
         <w:t xml:space="preserve">Figure </w:t>
       </w:r>
-      <w:r>
-        <w:fldChar w:fldCharType="begin"/>
-      </w:r>
-      <w:r>
-        <w:instrText xml:space="preserve"> SEQ Figure \* ARABIC </w:instrText>
-      </w:r>
-      <w:r>
-        <w:fldChar w:fldCharType="separate"/>
-      </w:r>
-      <w:r>
-        <w:rPr>
-          <w:noProof/>
-        </w:rPr>
-        <w:t>16</w:t>
-      </w:r>
-      <w:r>
-        <w:fldChar w:fldCharType="end"/>
-      </w:r>
+      <w:fldSimple w:instr=" SEQ Figure \* ARABIC ">
+        <w:r>
+          <w:rPr>
+            <w:noProof/>
+          </w:rPr>
+          <w:t>16</w:t>
+        </w:r>
+      </w:fldSimple>
       <w:r>
         <w:t>: Création d'une tâche</w:t>
       </w:r>
@@ -20920,24 +20726,14 @@
       <w:r>
         <w:t xml:space="preserve">Figure </w:t>
       </w:r>
-      <w:r>
-        <w:fldChar w:fldCharType="begin"/>
-      </w:r>
-      <w:r>
-        <w:instrText xml:space="preserve"> SEQ Figure \* ARABIC </w:instrText>
-      </w:r>
-      <w:r>
-        <w:fldChar w:fldCharType="separate"/>
-      </w:r>
-      <w:r>
-        <w:rPr>
-          <w:noProof/>
-        </w:rPr>
-        <w:t>17</w:t>
-      </w:r>
-      <w:r>
-        <w:fldChar w:fldCharType="end"/>
-      </w:r>
+      <w:fldSimple w:instr=" SEQ Figure \* ARABIC ">
+        <w:r>
+          <w:rPr>
+            <w:noProof/>
+          </w:rPr>
+          <w:t>17</w:t>
+        </w:r>
+      </w:fldSimple>
       <w:r>
         <w:t>: Page de la liste des travailleurs</w:t>
       </w:r>
@@ -21420,24 +21216,14 @@
       <w:r>
         <w:t xml:space="preserve">Figure </w:t>
       </w:r>
-      <w:r>
-        <w:fldChar w:fldCharType="begin"/>
-      </w:r>
-      <w:r>
-        <w:instrText xml:space="preserve"> SEQ Figure \* ARABIC </w:instrText>
-      </w:r>
-      <w:r>
-        <w:fldChar w:fldCharType="separate"/>
-      </w:r>
-      <w:r>
-        <w:rPr>
-          <w:noProof/>
-        </w:rPr>
-        <w:t>18</w:t>
-      </w:r>
-      <w:r>
-        <w:fldChar w:fldCharType="end"/>
-      </w:r>
+      <w:fldSimple w:instr=" SEQ Figure \* ARABIC ">
+        <w:r>
+          <w:rPr>
+            <w:noProof/>
+          </w:rPr>
+          <w:t>18</w:t>
+        </w:r>
+      </w:fldSimple>
       <w:r>
         <w:t>: Créer un travailleur</w:t>
       </w:r>
@@ -21955,24 +21741,14 @@
       <w:r>
         <w:t xml:space="preserve">Figure </w:t>
       </w:r>
-      <w:r>
-        <w:fldChar w:fldCharType="begin"/>
-      </w:r>
-      <w:r>
-        <w:instrText xml:space="preserve"> SEQ Figure \* ARABIC </w:instrText>
-      </w:r>
-      <w:r>
-        <w:fldChar w:fldCharType="separate"/>
-      </w:r>
-      <w:r>
-        <w:rPr>
-          <w:noProof/>
-        </w:rPr>
-        <w:t>19</w:t>
-      </w:r>
-      <w:r>
-        <w:fldChar w:fldCharType="end"/>
-      </w:r>
+      <w:fldSimple w:instr=" SEQ Figure \* ARABIC ">
+        <w:r>
+          <w:rPr>
+            <w:noProof/>
+          </w:rPr>
+          <w:t>19</w:t>
+        </w:r>
+      </w:fldSimple>
       <w:r>
         <w:t>: Créer un animal</w:t>
       </w:r>
@@ -23039,24 +22815,14 @@
       <w:r>
         <w:t xml:space="preserve">Figure </w:t>
       </w:r>
-      <w:r>
-        <w:fldChar w:fldCharType="begin"/>
-      </w:r>
-      <w:r>
-        <w:instrText xml:space="preserve"> SEQ Figure \* ARABIC </w:instrText>
-      </w:r>
-      <w:r>
-        <w:fldChar w:fldCharType="separate"/>
-      </w:r>
-      <w:r>
-        <w:rPr>
-          <w:noProof/>
-        </w:rPr>
-        <w:t>20</w:t>
-      </w:r>
-      <w:r>
-        <w:fldChar w:fldCharType="end"/>
-      </w:r>
+      <w:fldSimple w:instr=" SEQ Figure \* ARABIC ">
+        <w:r>
+          <w:rPr>
+            <w:noProof/>
+          </w:rPr>
+          <w:t>20</w:t>
+        </w:r>
+      </w:fldSimple>
       <w:r>
         <w:t>: Créer un groupe</w:t>
       </w:r>
@@ -24041,24 +23807,14 @@
       <w:r>
         <w:t xml:space="preserve">Figure </w:t>
       </w:r>
-      <w:r>
-        <w:fldChar w:fldCharType="begin"/>
-      </w:r>
-      <w:r>
-        <w:instrText xml:space="preserve"> SEQ Figure \* ARABIC </w:instrText>
-      </w:r>
-      <w:r>
-        <w:fldChar w:fldCharType="separate"/>
-      </w:r>
-      <w:r>
-        <w:rPr>
-          <w:noProof/>
-        </w:rPr>
-        <w:t>21</w:t>
-      </w:r>
-      <w:r>
-        <w:fldChar w:fldCharType="end"/>
-      </w:r>
+      <w:fldSimple w:instr=" SEQ Figure \* ARABIC ">
+        <w:r>
+          <w:rPr>
+            <w:noProof/>
+          </w:rPr>
+          <w:t>21</w:t>
+        </w:r>
+      </w:fldSimple>
       <w:r>
         <w:t>: Créer un enclos</w:t>
       </w:r>
@@ -25087,24 +24843,14 @@
       <w:r>
         <w:t xml:space="preserve">Figure </w:t>
       </w:r>
-      <w:r>
-        <w:fldChar w:fldCharType="begin"/>
-      </w:r>
-      <w:r>
-        <w:instrText xml:space="preserve"> SEQ Figure \* ARABIC </w:instrText>
-      </w:r>
-      <w:r>
-        <w:fldChar w:fldCharType="separate"/>
-      </w:r>
-      <w:r>
-        <w:rPr>
-          <w:noProof/>
-        </w:rPr>
-        <w:t>22</w:t>
-      </w:r>
-      <w:r>
-        <w:fldChar w:fldCharType="end"/>
-      </w:r>
+      <w:fldSimple w:instr=" SEQ Figure \* ARABIC ">
+        <w:r>
+          <w:rPr>
+            <w:noProof/>
+          </w:rPr>
+          <w:t>22</w:t>
+        </w:r>
+      </w:fldSimple>
       <w:r>
         <w:t>: Page des statistiques du troupeau</w:t>
       </w:r>
@@ -26034,6 +25780,7 @@
                 <w:i/>
                 <w:iCs/>
               </w:rPr>
+              <w:lastRenderedPageBreak/>
               <w:t>Acteurs</w:t>
             </w:r>
           </w:p>
@@ -26509,24 +26256,14 @@
       <w:r>
         <w:t xml:space="preserve">Figure </w:t>
       </w:r>
-      <w:r>
-        <w:fldChar w:fldCharType="begin"/>
-      </w:r>
-      <w:r>
-        <w:instrText xml:space="preserve"> SEQ Figure \* ARABIC </w:instrText>
-      </w:r>
-      <w:r>
-        <w:fldChar w:fldCharType="separate"/>
-      </w:r>
-      <w:r>
-        <w:rPr>
-          <w:noProof/>
-        </w:rPr>
-        <w:t>23</w:t>
-      </w:r>
-      <w:r>
-        <w:fldChar w:fldCharType="end"/>
-      </w:r>
+      <w:fldSimple w:instr=" SEQ Figure \* ARABIC ">
+        <w:r>
+          <w:rPr>
+            <w:noProof/>
+          </w:rPr>
+          <w:t>23</w:t>
+        </w:r>
+      </w:fldSimple>
       <w:r>
         <w:t>: Transférer des animaux</w:t>
       </w:r>
@@ -27569,24 +27306,14 @@
       <w:r>
         <w:t xml:space="preserve">Figure </w:t>
       </w:r>
-      <w:r>
-        <w:fldChar w:fldCharType="begin"/>
-      </w:r>
-      <w:r>
-        <w:instrText xml:space="preserve"> SEQ Figure \* ARABIC </w:instrText>
-      </w:r>
-      <w:r>
-        <w:fldChar w:fldCharType="separate"/>
-      </w:r>
-      <w:r>
-        <w:rPr>
-          <w:noProof/>
-        </w:rPr>
-        <w:t>24</w:t>
-      </w:r>
-      <w:r>
-        <w:fldChar w:fldCharType="end"/>
-      </w:r>
+      <w:fldSimple w:instr=" SEQ Figure \* ARABIC ">
+        <w:r>
+          <w:rPr>
+            <w:noProof/>
+          </w:rPr>
+          <w:t>24</w:t>
+        </w:r>
+      </w:fldSimple>
       <w:r>
         <w:t>: Page d'encodage des traites</w:t>
       </w:r>
@@ -28067,24 +27794,14 @@
       <w:r>
         <w:t xml:space="preserve">Figure </w:t>
       </w:r>
-      <w:r>
-        <w:fldChar w:fldCharType="begin"/>
-      </w:r>
-      <w:r>
-        <w:instrText xml:space="preserve"> SEQ Figure \* ARABIC </w:instrText>
-      </w:r>
-      <w:r>
-        <w:fldChar w:fldCharType="separate"/>
-      </w:r>
-      <w:r>
-        <w:rPr>
-          <w:noProof/>
-        </w:rPr>
-        <w:t>25</w:t>
-      </w:r>
-      <w:r>
-        <w:fldChar w:fldCharType="end"/>
-      </w:r>
+      <w:fldSimple w:instr=" SEQ Figure \* ARABIC ">
+        <w:r>
+          <w:rPr>
+            <w:noProof/>
+          </w:rPr>
+          <w:t>25</w:t>
+        </w:r>
+      </w:fldSimple>
       <w:r>
         <w:t>: Encoder une alerte pour un enclos</w:t>
       </w:r>
@@ -28588,24 +28305,14 @@
       <w:r>
         <w:t xml:space="preserve">Figure </w:t>
       </w:r>
-      <w:r>
-        <w:fldChar w:fldCharType="begin"/>
-      </w:r>
-      <w:r>
-        <w:instrText xml:space="preserve"> SEQ Figure \* ARABIC </w:instrText>
-      </w:r>
-      <w:r>
-        <w:fldChar w:fldCharType="separate"/>
-      </w:r>
-      <w:r>
-        <w:rPr>
-          <w:noProof/>
-        </w:rPr>
-        <w:t>26</w:t>
-      </w:r>
-      <w:r>
-        <w:fldChar w:fldCharType="end"/>
-      </w:r>
+      <w:fldSimple w:instr=" SEQ Figure \* ARABIC ">
+        <w:r>
+          <w:rPr>
+            <w:noProof/>
+          </w:rPr>
+          <w:t>26</w:t>
+        </w:r>
+      </w:fldSimple>
       <w:r>
         <w:t>: Encoder une alerte pour un animal</w:t>
       </w:r>
@@ -29164,24 +28871,14 @@
       <w:r>
         <w:t xml:space="preserve">Figure </w:t>
       </w:r>
-      <w:r>
-        <w:fldChar w:fldCharType="begin"/>
-      </w:r>
-      <w:r>
-        <w:instrText xml:space="preserve"> SEQ Figure \* ARABIC </w:instrText>
-      </w:r>
-      <w:r>
-        <w:fldChar w:fldCharType="separate"/>
-      </w:r>
-      <w:r>
-        <w:rPr>
-          <w:noProof/>
-        </w:rPr>
-        <w:t>27</w:t>
-      </w:r>
-      <w:r>
-        <w:fldChar w:fldCharType="end"/>
-      </w:r>
+      <w:fldSimple w:instr=" SEQ Figure \* ARABIC ">
+        <w:r>
+          <w:rPr>
+            <w:noProof/>
+          </w:rPr>
+          <w:t>27</w:t>
+        </w:r>
+      </w:fldSimple>
       <w:r>
         <w:t>: Encoder une intervention</w:t>
       </w:r>
@@ -29785,24 +29482,14 @@
       <w:r>
         <w:t xml:space="preserve">Figure </w:t>
       </w:r>
-      <w:r>
-        <w:fldChar w:fldCharType="begin"/>
-      </w:r>
-      <w:r>
-        <w:instrText xml:space="preserve"> SEQ Figure \* ARABIC </w:instrText>
-      </w:r>
-      <w:r>
-        <w:fldChar w:fldCharType="separate"/>
-      </w:r>
-      <w:r>
-        <w:rPr>
-          <w:noProof/>
-        </w:rPr>
-        <w:t>28</w:t>
-      </w:r>
-      <w:r>
-        <w:fldChar w:fldCharType="end"/>
-      </w:r>
+      <w:fldSimple w:instr=" SEQ Figure \* ARABIC ">
+        <w:r>
+          <w:rPr>
+            <w:noProof/>
+          </w:rPr>
+          <w:t>28</w:t>
+        </w:r>
+      </w:fldSimple>
       <w:r>
         <w:t>: Encoder une gestation</w:t>
       </w:r>
@@ -30348,24 +30035,14 @@
       <w:r>
         <w:t xml:space="preserve">Figure </w:t>
       </w:r>
-      <w:r>
-        <w:fldChar w:fldCharType="begin"/>
-      </w:r>
-      <w:r>
-        <w:instrText xml:space="preserve"> SEQ Figure \* ARABIC </w:instrText>
-      </w:r>
-      <w:r>
-        <w:fldChar w:fldCharType="separate"/>
-      </w:r>
-      <w:r>
-        <w:rPr>
-          <w:noProof/>
-        </w:rPr>
-        <w:t>29</w:t>
-      </w:r>
-      <w:r>
-        <w:fldChar w:fldCharType="end"/>
-      </w:r>
+      <w:fldSimple w:instr=" SEQ Figure \* ARABIC ">
+        <w:r>
+          <w:rPr>
+            <w:noProof/>
+          </w:rPr>
+          <w:t>29</w:t>
+        </w:r>
+      </w:fldSimple>
       <w:r>
         <w:t>: Encoder une affection</w:t>
       </w:r>
@@ -30903,24 +30580,14 @@
       <w:r>
         <w:t xml:space="preserve">Figure </w:t>
       </w:r>
-      <w:r>
-        <w:fldChar w:fldCharType="begin"/>
-      </w:r>
-      <w:r>
-        <w:instrText xml:space="preserve"> SEQ Figure \* ARABIC </w:instrText>
-      </w:r>
-      <w:r>
-        <w:fldChar w:fldCharType="separate"/>
-      </w:r>
-      <w:r>
-        <w:rPr>
-          <w:noProof/>
-        </w:rPr>
-        <w:t>30</w:t>
-      </w:r>
-      <w:r>
-        <w:fldChar w:fldCharType="end"/>
-      </w:r>
+      <w:fldSimple w:instr=" SEQ Figure \* ARABIC ">
+        <w:r>
+          <w:rPr>
+            <w:noProof/>
+          </w:rPr>
+          <w:t>30</w:t>
+        </w:r>
+      </w:fldSimple>
       <w:r>
         <w:t>: Encoder un traitement</w:t>
       </w:r>
@@ -31480,24 +31147,14 @@
       <w:r>
         <w:t xml:space="preserve">Figure </w:t>
       </w:r>
-      <w:r>
-        <w:fldChar w:fldCharType="begin"/>
-      </w:r>
-      <w:r>
-        <w:instrText xml:space="preserve"> SEQ Figure \* ARABIC </w:instrText>
-      </w:r>
-      <w:r>
-        <w:fldChar w:fldCharType="separate"/>
-      </w:r>
-      <w:r>
-        <w:rPr>
-          <w:noProof/>
-        </w:rPr>
-        <w:t>31</w:t>
-      </w:r>
-      <w:r>
-        <w:fldChar w:fldCharType="end"/>
-      </w:r>
+      <w:fldSimple w:instr=" SEQ Figure \* ARABIC ">
+        <w:r>
+          <w:rPr>
+            <w:noProof/>
+          </w:rPr>
+          <w:t>31</w:t>
+        </w:r>
+      </w:fldSimple>
       <w:r>
         <w:t>: Encoder une vaccination</w:t>
       </w:r>
@@ -31585,24 +31242,14 @@
       <w:r>
         <w:t xml:space="preserve">Figure </w:t>
       </w:r>
-      <w:r>
-        <w:fldChar w:fldCharType="begin"/>
-      </w:r>
-      <w:r>
-        <w:instrText xml:space="preserve"> SEQ Figure \* ARABIC </w:instrText>
-      </w:r>
-      <w:r>
-        <w:fldChar w:fldCharType="separate"/>
-      </w:r>
-      <w:r>
-        <w:rPr>
-          <w:noProof/>
-        </w:rPr>
-        <w:t>32</w:t>
-      </w:r>
-      <w:r>
-        <w:fldChar w:fldCharType="end"/>
-      </w:r>
+      <w:fldSimple w:instr=" SEQ Figure \* ARABIC ">
+        <w:r>
+          <w:rPr>
+            <w:noProof/>
+          </w:rPr>
+          <w:t>32</w:t>
+        </w:r>
+      </w:fldSimple>
       <w:r>
         <w:t>: App mobile - Page de login</w:t>
       </w:r>
@@ -31677,24 +31324,14 @@
       <w:r>
         <w:t xml:space="preserve">Figure </w:t>
       </w:r>
-      <w:r>
-        <w:fldChar w:fldCharType="begin"/>
-      </w:r>
-      <w:r>
-        <w:instrText xml:space="preserve"> SEQ Figure \* ARABIC </w:instrText>
-      </w:r>
-      <w:r>
-        <w:fldChar w:fldCharType="separate"/>
-      </w:r>
-      <w:r>
-        <w:rPr>
-          <w:noProof/>
-        </w:rPr>
-        <w:t>33</w:t>
-      </w:r>
-      <w:r>
-        <w:fldChar w:fldCharType="end"/>
-      </w:r>
+      <w:fldSimple w:instr=" SEQ Figure \* ARABIC ">
+        <w:r>
+          <w:rPr>
+            <w:noProof/>
+          </w:rPr>
+          <w:t>33</w:t>
+        </w:r>
+      </w:fldSimple>
       <w:r>
         <w:t>: App mobile - Page de liste du bétail</w:t>
       </w:r>
@@ -31767,24 +31404,14 @@
       <w:r>
         <w:t xml:space="preserve">Figure </w:t>
       </w:r>
-      <w:r>
-        <w:fldChar w:fldCharType="begin"/>
-      </w:r>
-      <w:r>
-        <w:instrText xml:space="preserve"> SEQ Figure \* ARABIC </w:instrText>
-      </w:r>
-      <w:r>
-        <w:fldChar w:fldCharType="separate"/>
-      </w:r>
-      <w:r>
-        <w:rPr>
-          <w:noProof/>
-        </w:rPr>
-        <w:t>34</w:t>
-      </w:r>
-      <w:r>
-        <w:fldChar w:fldCharType="end"/>
-      </w:r>
+      <w:fldSimple w:instr=" SEQ Figure \* ARABIC ">
+        <w:r>
+          <w:rPr>
+            <w:noProof/>
+          </w:rPr>
+          <w:t>34</w:t>
+        </w:r>
+      </w:fldSimple>
       <w:r>
         <w:t>: App mobile - Page détails d'un animal</w:t>
       </w:r>
@@ -31868,24 +31495,14 @@
       <w:r>
         <w:t xml:space="preserve">Figure </w:t>
       </w:r>
-      <w:r>
-        <w:fldChar w:fldCharType="begin"/>
-      </w:r>
-      <w:r>
-        <w:instrText xml:space="preserve"> SEQ Figure \* ARABIC </w:instrText>
-      </w:r>
-      <w:r>
-        <w:fldChar w:fldCharType="separate"/>
-      </w:r>
-      <w:r>
-        <w:rPr>
-          <w:noProof/>
-        </w:rPr>
-        <w:t>35</w:t>
-      </w:r>
-      <w:r>
-        <w:fldChar w:fldCharType="end"/>
-      </w:r>
+      <w:fldSimple w:instr=" SEQ Figure \* ARABIC ">
+        <w:r>
+          <w:rPr>
+            <w:noProof/>
+          </w:rPr>
+          <w:t>35</w:t>
+        </w:r>
+      </w:fldSimple>
       <w:r>
         <w:t>: App mobile - Encoder une traite</w:t>
       </w:r>
@@ -34448,6 +34065,7 @@
           </w:tcPr>
           <w:p>
             <w:r>
+              <w:lastRenderedPageBreak/>
               <w:t>CM-RS058</w:t>
             </w:r>
           </w:p>
@@ -35474,6 +35092,7 @@
           </w:tcPr>
           <w:p>
             <w:r>
+              <w:lastRenderedPageBreak/>
               <w:t>CM-R</w:t>
             </w:r>
             <w:r>
@@ -35499,7 +35118,6 @@
       </w:pPr>
       <w:bookmarkStart w:id="34" w:name="_Toc197889190"/>
       <w:r>
-        <w:lastRenderedPageBreak/>
         <w:t>Schéma relationnel de la solution</w:t>
       </w:r>
       <w:bookmarkEnd w:id="34"/>
@@ -36773,7 +36391,7 @@
       </w:r>
     </w:p>
     <w:sectPr>
-      <w:footerReference w:type="first" r:id="rId59"/>
+      <w:footerReference w:type="default" r:id="rId59"/>
       <w:pgSz w:w="11906" w:h="16838"/>
       <w:pgMar w:top="1417" w:right="1417" w:bottom="1417" w:left="1417" w:header="708" w:footer="708" w:gutter="0"/>
       <w:pgNumType w:start="0"/>
@@ -36812,6 +36430,119 @@
 
 <file path=word/footer1.xml><?xml version="1.0" encoding="utf-8"?>
 <w:ftr xmlns:wpc="http://schemas.microsoft.com/office/word/2010/wordprocessingCanvas" xmlns:cx="http://schemas.microsoft.com/office/drawing/2014/chartex" xmlns:cx1="http://schemas.microsoft.com/office/drawing/2015/9/8/chartex" xmlns:cx2="http://schemas.microsoft.com/office/drawing/2015/10/21/chartex" xmlns:cx3="http://schemas.microsoft.com/office/drawing/2016/5/9/chartex" xmlns:cx4="http://schemas.microsoft.com/office/drawing/2016/5/10/chartex" xmlns:cx5="http://schemas.microsoft.com/office/drawing/2016/5/11/chartex" xmlns:cx6="http://schemas.microsoft.com/office/drawing/2016/5/12/chartex" xmlns:cx7="http://schemas.microsoft.com/office/drawing/2016/5/13/chartex" xmlns:cx8="http://schemas.microsoft.com/office/drawing/2016/5/14/chartex" xmlns:mc="http://schemas.openxmlformats.org/markup-compatibility/2006" xmlns:aink="http://schemas.microsoft.com/office/drawing/2016/ink" xmlns:am3d="http://schemas.microsoft.com/office/drawing/2017/model3d" xmlns:o="urn:schemas-microsoft-com:office:office" xmlns:oel="http://schemas.microsoft.com/office/2019/extlst" xmlns:r="http://schemas.openxmlformats.org/officeDocument/2006/relationships" xmlns:m="http://schemas.openxmlformats.org/officeDocument/2006/math" xmlns:v="urn:schemas-microsoft-com:vml" xmlns:wp14="http://schemas.microsoft.com/office/word/2010/wordprocessingDrawing" xmlns:wp="http://schemas.openxmlformats.org/drawingml/2006/wordprocessingDrawing" xmlns:w10="urn:schemas-microsoft-com:office:word" xmlns:w="http://schemas.openxmlformats.org/wordprocessingml/2006/main" xmlns:w14="http://schemas.microsoft.com/office/word/2010/wordml" xmlns:w15="http://schemas.microsoft.com/office/word/2012/wordml" xmlns:w16cex="http://schemas.microsoft.com/office/word/2018/wordml/cex" xmlns:w16cid="http://schemas.microsoft.com/office/word/2016/wordml/cid" xmlns:w16="http://schemas.microsoft.com/office/word/2018/wordml" xmlns:w16du="http://schemas.microsoft.com/office/word/2023/wordml/word16du" xmlns:w16sdtdh="http://schemas.microsoft.com/office/word/2020/wordml/sdtdatahash" xmlns:w16sdtfl="http://schemas.microsoft.com/office/word/2024/wordml/sdtformatlock" xmlns:w16se="http://schemas.microsoft.com/office/word/2015/wordml/symex" xmlns:wpg="http://schemas.microsoft.com/office/word/2010/wordprocessingGroup" xmlns:wpi="http://schemas.microsoft.com/office/word/2010/wordprocessingInk" xmlns:wne="http://schemas.microsoft.com/office/word/2006/wordml" xmlns:wps="http://schemas.microsoft.com/office/word/2010/wordprocessingShape" mc:Ignorable="w14 w15 w16se w16cid w16 w16cex w16sdtdh w16sdtfl w16du wp14">
+  <w:sdt>
+    <w:sdtPr>
+      <w:id w:val="-1531330779"/>
+      <w:docPartObj>
+        <w:docPartGallery w:val="Page Numbers (Bottom of Page)"/>
+        <w:docPartUnique/>
+      </w:docPartObj>
+    </w:sdtPr>
+    <w:sdtContent>
+      <w:p>
+        <w:pPr>
+          <w:pStyle w:val="Pieddepage"/>
+          <w:jc w:val="center"/>
+        </w:pPr>
+        <w:r>
+          <w:rPr>
+            <w:noProof/>
+          </w:rPr>
+          <mc:AlternateContent>
+            <mc:Choice Requires="wps">
+              <w:drawing>
+                <wp:inline distT="0" distB="0" distL="0" distR="0" wp14:anchorId="59494C79" wp14:editId="3519C27C">
+                  <wp:extent cx="5467350" cy="45085"/>
+                  <wp:effectExtent l="0" t="9525" r="0" b="2540"/>
+                  <wp:docPr id="784467191" name="Organigramme : Décision 28" descr="Light horizontal"/>
+                  <wp:cNvGraphicFramePr>
+                    <a:graphicFrameLocks xmlns:a="http://schemas.openxmlformats.org/drawingml/2006/main"/>
+                  </wp:cNvGraphicFramePr>
+                  <a:graphic xmlns:a="http://schemas.openxmlformats.org/drawingml/2006/main">
+                    <a:graphicData uri="http://schemas.microsoft.com/office/word/2010/wordprocessingShape">
+                      <wps:wsp>
+                        <wps:cNvSpPr>
+                          <a:spLocks noChangeArrowheads="1"/>
+                        </wps:cNvSpPr>
+                        <wps:spPr bwMode="auto">
+                          <a:xfrm flipV="1">
+                            <a:off x="0" y="0"/>
+                            <a:ext cx="5467350" cy="45085"/>
+                          </a:xfrm>
+                          <a:prstGeom prst="flowChartDecision">
+                            <a:avLst/>
+                          </a:prstGeom>
+                          <a:pattFill prst="ltHorz">
+                            <a:fgClr>
+                              <a:srgbClr val="000000"/>
+                            </a:fgClr>
+                            <a:bgClr>
+                              <a:srgbClr val="FFFFFF"/>
+                            </a:bgClr>
+                          </a:pattFill>
+                          <a:ln>
+                            <a:noFill/>
+                          </a:ln>
+                          <a:extLst>
+                            <a:ext uri="{91240B29-F687-4F45-9708-019B960494DF}">
+                              <a14:hiddenLine xmlns:a14="http://schemas.microsoft.com/office/drawing/2010/main" w="9525">
+                                <a:solidFill>
+                                  <a:srgbClr val="000000"/>
+                                </a:solidFill>
+                                <a:miter lim="800000"/>
+                                <a:headEnd/>
+                                <a:tailEnd/>
+                              </a14:hiddenLine>
+                            </a:ext>
+                          </a:extLst>
+                        </wps:spPr>
+                        <wps:bodyPr rot="0" vert="horz" wrap="square" lIns="91440" tIns="45720" rIns="91440" bIns="45720" anchor="t" anchorCtr="0" upright="1">
+                          <a:noAutofit/>
+                        </wps:bodyPr>
+                      </wps:wsp>
+                    </a:graphicData>
+                  </a:graphic>
+                </wp:inline>
+              </w:drawing>
+            </mc:Choice>
+            <mc:Fallback>
+              <w:pict>
+                <v:shapetype w14:anchorId="0F9E456C" id="_x0000_t110" coordsize="21600,21600" o:spt="110" path="m10800,l,10800,10800,21600,21600,10800xe">
+                  <v:stroke joinstyle="miter"/>
+                  <v:path gradientshapeok="t" o:connecttype="rect" textboxrect="5400,5400,16200,16200"/>
+                </v:shapetype>
+                <v:shape id="Organigramme : Décision 28" o:spid="_x0000_s1026" type="#_x0000_t110" alt="Light horizontal" style="width:430.5pt;height:3.55pt;flip:y;visibility:visible;mso-wrap-style:square;mso-left-percent:-10001;mso-top-percent:-10001;mso-position-horizontal:absolute;mso-position-horizontal-relative:char;mso-position-vertical:absolute;mso-position-vertical-relative:line;mso-left-percent:-10001;mso-top-percent:-10001;v-text-anchor:top" o:gfxdata="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" fillcolor="black" stroked="f">
+                  <v:fill r:id="rId1" o:title="" type="pattern"/>
+                  <w10:anchorlock/>
+                </v:shape>
+              </w:pict>
+            </mc:Fallback>
+          </mc:AlternateContent>
+        </w:r>
+      </w:p>
+      <w:p>
+        <w:pPr>
+          <w:pStyle w:val="Pieddepage"/>
+          <w:jc w:val="center"/>
+        </w:pPr>
+        <w:r>
+          <w:fldChar w:fldCharType="begin"/>
+        </w:r>
+        <w:r>
+          <w:instrText>PAGE    \* MERGEFORMAT</w:instrText>
+        </w:r>
+        <w:r>
+          <w:fldChar w:fldCharType="separate"/>
+        </w:r>
+        <w:r>
+          <w:t>2</w:t>
+        </w:r>
+        <w:r>
+          <w:fldChar w:fldCharType="end"/>
+        </w:r>
+      </w:p>
+    </w:sdtContent>
+  </w:sdt>
   <w:p>
     <w:pPr>
       <w:pStyle w:val="Pieddepage"/>

</xml_diff>

<commit_message>
TFE - Ajout bibliographie
</commit_message>
<xml_diff>
--- a/TFE_wip_V1.docx
+++ b/TFE_wip_V1.docx
@@ -7353,15 +7353,7 @@
         <w:t xml:space="preserve"> </w:t>
       </w:r>
       <w:r>
-        <w:t>avéré naturel pour moi de mettre les compétences acquises au sein de l’</w:t>
-      </w:r>
-      <w:proofErr w:type="spellStart"/>
-      <w:r>
-        <w:t>Ephec</w:t>
-      </w:r>
-      <w:proofErr w:type="spellEnd"/>
-      <w:r>
-        <w:t xml:space="preserve"> au service des petites exploitations agricoles familiales, qui représentent encore aujourd’hui une partie importante du monde agricole en Belgique.</w:t>
+        <w:t>avéré naturel pour moi de mettre les compétences acquises au sein de l’Ephec au service des petites exploitations agricoles familiales, qui représentent encore aujourd’hui une partie importante du monde agricole en Belgique.</w:t>
       </w:r>
     </w:p>
     <w:p>
@@ -7390,29 +7382,13 @@
         <w:jc w:val="both"/>
       </w:pPr>
       <w:r>
-        <w:t xml:space="preserve">Le projet doit comporter une base de données avec des contraintes d’intégrité. Une partie </w:t>
-      </w:r>
-      <w:proofErr w:type="spellStart"/>
-      <w:r>
-        <w:t>back-end</w:t>
-      </w:r>
-      <w:proofErr w:type="spellEnd"/>
-      <w:r>
-        <w:t xml:space="preserve"> doit être en charge des requêtes sur la base de données, ainsi que de l’application de la logique métier sur ces données. Cette partie doit rendre ces données disponibles au travers d’une </w:t>
+        <w:t xml:space="preserve">Le projet doit comporter une base de données avec des contraintes d’intégrité. Une partie back-end doit être en charge des requêtes sur la base de données, ainsi que de l’application de la logique métier sur ces données. Cette partie doit rendre ces données disponibles au travers d’une </w:t>
       </w:r>
       <w:r>
         <w:t xml:space="preserve">Web </w:t>
       </w:r>
       <w:r>
-        <w:t xml:space="preserve">API. Une partie </w:t>
-      </w:r>
-      <w:proofErr w:type="spellStart"/>
-      <w:r>
-        <w:t>front-end</w:t>
-      </w:r>
-      <w:proofErr w:type="spellEnd"/>
-      <w:r>
-        <w:t xml:space="preserve"> aura la charge de la présentation des informations au travers d’une interface utilisateur, à l’aide des données fournies par l</w:t>
+        <w:t>API. Une partie front-end aura la charge de la présentation des informations au travers d’une interface utilisateur, à l’aide des données fournies par l</w:t>
       </w:r>
       <w:r>
         <w:t xml:space="preserve">a Web </w:t>
@@ -8525,35 +8501,7 @@
         <w:rPr>
           <w:lang w:eastAsia="fr-FR"/>
         </w:rPr>
-        <w:t xml:space="preserve"> UML (</w:t>
-      </w:r>
-      <w:proofErr w:type="spellStart"/>
-      <w:r>
-        <w:rPr>
-          <w:lang w:eastAsia="fr-FR"/>
-        </w:rPr>
-        <w:t>Unified</w:t>
-      </w:r>
-      <w:proofErr w:type="spellEnd"/>
-      <w:r>
-        <w:rPr>
-          <w:lang w:eastAsia="fr-FR"/>
-        </w:rPr>
-        <w:t xml:space="preserve"> Modeling </w:t>
-      </w:r>
-      <w:proofErr w:type="spellStart"/>
-      <w:r>
-        <w:rPr>
-          <w:lang w:eastAsia="fr-FR"/>
-        </w:rPr>
-        <w:t>Language</w:t>
-      </w:r>
-      <w:proofErr w:type="spellEnd"/>
-      <w:r>
-        <w:rPr>
-          <w:lang w:eastAsia="fr-FR"/>
-        </w:rPr>
-        <w:t>)</w:t>
+        <w:t xml:space="preserve"> UML (Unified Modeling Language)</w:t>
       </w:r>
       <w:r>
         <w:rPr>
@@ -8585,21 +8533,7 @@
         <w:rPr>
           <w:lang w:eastAsia="fr-FR"/>
         </w:rPr>
-        <w:t xml:space="preserve">. Une description haut-niveau des fonctionnalités a été illustrée au moyen d’un diagramme de cas d’utilisation et d’une description détaille de chaque cas. Les cas d’utilisation on en outre été accompagnés de </w:t>
-      </w:r>
-      <w:proofErr w:type="spellStart"/>
-      <w:r>
-        <w:rPr>
-          <w:lang w:eastAsia="fr-FR"/>
-        </w:rPr>
-        <w:t>mockups</w:t>
-      </w:r>
-      <w:proofErr w:type="spellEnd"/>
-      <w:r>
-        <w:rPr>
-          <w:lang w:eastAsia="fr-FR"/>
-        </w:rPr>
-        <w:t xml:space="preserve"> de l’interface utilisateur.</w:t>
+        <w:t>. Une description haut-niveau des fonctionnalités a été illustrée au moyen d’un diagramme de cas d’utilisation et d’une description détaille de chaque cas. Les cas d’utilisation on en outre été accompagnés de mockups de l’interface utilisateur.</w:t>
       </w:r>
     </w:p>
     <w:p>
@@ -8947,15 +8881,7 @@
         </w:r>
       </w:fldSimple>
       <w:r>
-        <w:t xml:space="preserve"> : Evolution de la taille des </w:t>
-      </w:r>
-      <w:proofErr w:type="spellStart"/>
-      <w:r>
-        <w:t>expoitations</w:t>
-      </w:r>
-      <w:proofErr w:type="spellEnd"/>
-      <w:r>
-        <w:t xml:space="preserve"> agricoles, RTBF</w:t>
+        <w:t xml:space="preserve"> : Evolution de la taille des expoitations agricoles, RTBF</w:t>
       </w:r>
     </w:p>
     <w:p>
@@ -9068,7 +8994,6 @@
           <w:iCs/>
         </w:rPr>
       </w:pPr>
-      <w:proofErr w:type="spellStart"/>
       <w:r>
         <w:rPr>
           <w:b/>
@@ -9078,7 +9003,6 @@
         </w:rPr>
         <w:t>FarmBrite</w:t>
       </w:r>
-      <w:proofErr w:type="spellEnd"/>
     </w:p>
     <w:p>
       <w:pPr>
@@ -9246,7 +9170,6 @@
           <w:iCs/>
         </w:rPr>
       </w:pPr>
-      <w:proofErr w:type="spellStart"/>
       <w:r>
         <w:rPr>
           <w:b/>
@@ -9256,7 +9179,6 @@
         </w:rPr>
         <w:t>NavFarm</w:t>
       </w:r>
-      <w:proofErr w:type="spellEnd"/>
     </w:p>
     <w:p>
       <w:pPr>
@@ -9347,15 +9269,7 @@
         </w:numPr>
       </w:pPr>
       <w:r>
-        <w:t xml:space="preserve">Zone géographique : Amérique du nord, Amérique du </w:t>
-      </w:r>
-      <w:proofErr w:type="spellStart"/>
-      <w:r>
-        <w:t>sude</w:t>
-      </w:r>
-      <w:proofErr w:type="spellEnd"/>
-      <w:r>
-        <w:t>, Europe, Asie</w:t>
+        <w:t>Zone géographique : Amérique du nord, Amérique du sude, Europe, Asie</w:t>
       </w:r>
     </w:p>
     <w:p>
@@ -9414,7 +9328,6 @@
           <w:iCs/>
         </w:rPr>
       </w:pPr>
-      <w:proofErr w:type="spellStart"/>
       <w:r>
         <w:rPr>
           <w:b/>
@@ -9424,7 +9337,6 @@
         </w:rPr>
         <w:t>Agrovision</w:t>
       </w:r>
-      <w:proofErr w:type="spellEnd"/>
       <w:r>
         <w:rPr>
           <w:b/>
@@ -9432,19 +9344,8 @@
           <w:i/>
           <w:iCs/>
         </w:rPr>
-        <w:t xml:space="preserve"> </w:t>
-      </w:r>
-      <w:proofErr w:type="spellStart"/>
-      <w:r>
-        <w:rPr>
-          <w:b/>
-          <w:bCs/>
-          <w:i/>
-          <w:iCs/>
-        </w:rPr>
-        <w:t>Cow</w:t>
-      </w:r>
-      <w:proofErr w:type="spellEnd"/>
+        <w:t xml:space="preserve"> Cow</w:t>
+      </w:r>
     </w:p>
     <w:p>
       <w:pPr>
@@ -9578,7 +9479,6 @@
           <w:iCs/>
         </w:rPr>
       </w:pPr>
-      <w:proofErr w:type="spellStart"/>
       <w:r>
         <w:rPr>
           <w:b/>
@@ -9588,7 +9488,6 @@
         </w:rPr>
         <w:t>HerdWarch</w:t>
       </w:r>
-      <w:proofErr w:type="spellEnd"/>
     </w:p>
     <w:p>
       <w:pPr>
@@ -9721,7 +9620,6 @@
           <w:iCs/>
         </w:rPr>
       </w:pPr>
-      <w:proofErr w:type="spellStart"/>
       <w:r>
         <w:rPr>
           <w:b/>
@@ -9731,7 +9629,6 @@
         </w:rPr>
         <w:t>CattleMax</w:t>
       </w:r>
-      <w:proofErr w:type="spellEnd"/>
     </w:p>
     <w:p>
       <w:pPr>
@@ -9824,15 +9721,7 @@
         </w:numPr>
       </w:pPr>
       <w:r>
-        <w:t xml:space="preserve">Format : Application </w:t>
-      </w:r>
-      <w:proofErr w:type="spellStart"/>
-      <w:r>
-        <w:t>Destkop</w:t>
-      </w:r>
-      <w:proofErr w:type="spellEnd"/>
-      <w:r>
-        <w:t xml:space="preserve"> et mobile</w:t>
+        <w:t>Format : Application Destkop et mobile</w:t>
       </w:r>
     </w:p>
     <w:p>
@@ -9978,13 +9867,8 @@
         </w:r>
       </w:fldSimple>
       <w:r>
-        <w:t xml:space="preserve"> : Gestion du troupeau par </w:t>
-      </w:r>
-      <w:proofErr w:type="spellStart"/>
-      <w:r>
-        <w:t>FarmBrite</w:t>
-      </w:r>
-      <w:proofErr w:type="spellEnd"/>
+        <w:t xml:space="preserve"> : Gestion du troupeau par FarmBrite</w:t>
+      </w:r>
     </w:p>
     <w:p>
       <w:pPr>
@@ -10054,13 +9938,8 @@
         </w:r>
       </w:fldSimple>
       <w:r>
-        <w:t xml:space="preserve">: Historique des actions pour un animal par </w:t>
-      </w:r>
-      <w:proofErr w:type="spellStart"/>
-      <w:r>
-        <w:t>CattleMax</w:t>
-      </w:r>
-      <w:proofErr w:type="spellEnd"/>
+        <w:t>: Historique des actions pour un animal par CattleMax</w:t>
+      </w:r>
     </w:p>
     <w:p>
       <w:pPr>
@@ -10081,15 +9960,7 @@
         <w:jc w:val="both"/>
       </w:pPr>
       <w:r>
-        <w:t xml:space="preserve">Le suivi de la production laitière comprends le suive des traites et l’enregistrement des volumes laitiers. Cet enregistrement peut se faire via un encodage manuel ou de manière automatique via une connexion à l’API du logiciel d’une salle de traite. Cette fonctionnalité va généralement de pair avec des possibilités avancées de </w:t>
-      </w:r>
-      <w:proofErr w:type="spellStart"/>
-      <w:r>
-        <w:t>reporting</w:t>
-      </w:r>
-      <w:proofErr w:type="spellEnd"/>
-      <w:r>
-        <w:t xml:space="preserve"> statistiques sur les volumes de production par vache et pour le troupeau dans son ensemble.</w:t>
+        <w:t>Le suivi de la production laitière comprends le suive des traites et l’enregistrement des volumes laitiers. Cet enregistrement peut se faire via un encodage manuel ou de manière automatique via une connexion à l’API du logiciel d’une salle de traite. Cette fonctionnalité va généralement de pair avec des possibilités avancées de reporting statistiques sur les volumes de production par vache et pour le troupeau dans son ensemble.</w:t>
       </w:r>
     </w:p>
     <w:p>
@@ -10204,13 +10075,8 @@
         </w:r>
       </w:fldSimple>
       <w:r>
-        <w:t xml:space="preserve"> : Gestion des vêlages par </w:t>
-      </w:r>
-      <w:proofErr w:type="spellStart"/>
-      <w:r>
-        <w:t>AgrovisionCow</w:t>
-      </w:r>
-      <w:proofErr w:type="spellEnd"/>
+        <w:t xml:space="preserve"> : Gestion des vêlages par AgrovisionCow</w:t>
+      </w:r>
     </w:p>
     <w:p>
       <w:pPr>
@@ -10250,15 +10116,7 @@
         <w:jc w:val="both"/>
       </w:pPr>
       <w:r>
-        <w:t xml:space="preserve">Les fonctions relatives aux pâturages ont pour but de gérer la répartition du troupeau à travers les différents pâturages de l’exploitation, la planification des mouvements ou le contrôle de la qualité et de la longueur de l’herbe. Ces fonctions sont généralement couplées avec un mécanisme de représentation visuelle sur une carte (type Google </w:t>
-      </w:r>
-      <w:proofErr w:type="spellStart"/>
-      <w:r>
-        <w:t>map</w:t>
-      </w:r>
-      <w:proofErr w:type="spellEnd"/>
-      <w:r>
-        <w:t>).</w:t>
+        <w:t>Les fonctions relatives aux pâturages ont pour but de gérer la répartition du troupeau à travers les différents pâturages de l’exploitation, la planification des mouvements ou le contrôle de la qualité et de la longueur de l’herbe. Ces fonctions sont généralement couplées avec un mécanisme de représentation visuelle sur une carte (type Google map).</w:t>
       </w:r>
     </w:p>
     <w:p>
@@ -10324,21 +10182,8 @@
         </w:r>
       </w:fldSimple>
       <w:r>
-        <w:t xml:space="preserve">: Gestion des </w:t>
-      </w:r>
-      <w:proofErr w:type="spellStart"/>
-      <w:r>
-        <w:t>paturages</w:t>
-      </w:r>
-      <w:proofErr w:type="spellEnd"/>
-      <w:r>
-        <w:t xml:space="preserve"> avec </w:t>
-      </w:r>
-      <w:proofErr w:type="spellStart"/>
-      <w:r>
-        <w:t>FarmBrite</w:t>
-      </w:r>
-      <w:proofErr w:type="spellEnd"/>
+        <w:t>: Gestion des paturages avec FarmBrite</w:t>
+      </w:r>
     </w:p>
     <w:p>
       <w:pPr>
@@ -10385,23 +10230,7 @@
         <w:jc w:val="both"/>
       </w:pPr>
       <w:r>
-        <w:t xml:space="preserve">Cette catégorie de fonctionnalités a pour objet l’organisation du travail d’une exploitation, à savoir la planification, l’attribution et le suivi de tâches aux utilisateurs enregistrés de l’application. Cela va de pair avec la gestion des utilisateurs. On peut également mentionner les fonctions de calendrier des tâches et de gestion des horaires, de </w:t>
-      </w:r>
-      <w:proofErr w:type="spellStart"/>
-      <w:r>
-        <w:t>Todo-list</w:t>
-      </w:r>
-      <w:proofErr w:type="spellEnd"/>
-      <w:r>
-        <w:t xml:space="preserve"> ou de tableau kanban, d’organisation en équipes et de time-</w:t>
-      </w:r>
-      <w:proofErr w:type="spellStart"/>
-      <w:r>
-        <w:t>tracking</w:t>
-      </w:r>
-      <w:proofErr w:type="spellEnd"/>
-      <w:r>
-        <w:t>.</w:t>
+        <w:t>Cette catégorie de fonctionnalités a pour objet l’organisation du travail d’une exploitation, à savoir la planification, l’attribution et le suivi de tâches aux utilisateurs enregistrés de l’application. Cela va de pair avec la gestion des utilisateurs. On peut également mentionner les fonctions de calendrier des tâches et de gestion des horaires, de Todo-list ou de tableau kanban, d’organisation en équipes et de time-tracking.</w:t>
       </w:r>
     </w:p>
     <w:p>
@@ -10468,13 +10297,8 @@
         </w:r>
       </w:fldSimple>
       <w:r>
-        <w:t xml:space="preserve">: Gestion des tâches avec </w:t>
-      </w:r>
-      <w:proofErr w:type="spellStart"/>
-      <w:r>
-        <w:t>FarmBrite</w:t>
-      </w:r>
-      <w:proofErr w:type="spellEnd"/>
+        <w:t>: Gestion des tâches avec FarmBrite</w:t>
+      </w:r>
     </w:p>
     <w:p>
       <w:pPr>
@@ -11039,7 +10863,6 @@
                 <w:szCs w:val="24"/>
               </w:rPr>
             </w:pPr>
-            <w:proofErr w:type="spellStart"/>
             <w:r>
               <w:rPr>
                 <w:i/>
@@ -11049,7 +10872,6 @@
               </w:rPr>
               <w:t>FarmBrite</w:t>
             </w:r>
-            <w:proofErr w:type="spellEnd"/>
           </w:p>
         </w:tc>
         <w:tc>
@@ -11142,7 +10964,6 @@
                 <w:szCs w:val="24"/>
               </w:rPr>
             </w:pPr>
-            <w:proofErr w:type="spellStart"/>
             <w:r>
               <w:rPr>
                 <w:i/>
@@ -11152,7 +10973,6 @@
               </w:rPr>
               <w:t>NavFarm</w:t>
             </w:r>
-            <w:proofErr w:type="spellEnd"/>
           </w:p>
         </w:tc>
         <w:tc>
@@ -11251,7 +11071,6 @@
                 <w:szCs w:val="24"/>
               </w:rPr>
             </w:pPr>
-            <w:proofErr w:type="spellStart"/>
             <w:r>
               <w:rPr>
                 <w:i/>
@@ -11259,29 +11078,8 @@
                 <w:sz w:val="24"/>
                 <w:szCs w:val="24"/>
               </w:rPr>
-              <w:t>Agrovision</w:t>
-            </w:r>
-            <w:proofErr w:type="spellEnd"/>
-            <w:r>
-              <w:rPr>
-                <w:i/>
-                <w:iCs/>
-                <w:sz w:val="24"/>
-                <w:szCs w:val="24"/>
-              </w:rPr>
-              <w:t xml:space="preserve"> </w:t>
-            </w:r>
-            <w:proofErr w:type="spellStart"/>
-            <w:r>
-              <w:rPr>
-                <w:i/>
-                <w:iCs/>
-                <w:sz w:val="24"/>
-                <w:szCs w:val="24"/>
-              </w:rPr>
-              <w:t>Cows</w:t>
-            </w:r>
-            <w:proofErr w:type="spellEnd"/>
+              <w:t>Agrovision Cows</w:t>
+            </w:r>
           </w:p>
         </w:tc>
         <w:tc>
@@ -11383,7 +11181,6 @@
                 <w:szCs w:val="24"/>
               </w:rPr>
             </w:pPr>
-            <w:proofErr w:type="spellStart"/>
             <w:r>
               <w:rPr>
                 <w:i/>
@@ -11393,7 +11190,6 @@
               </w:rPr>
               <w:t>HerdWatch</w:t>
             </w:r>
-            <w:proofErr w:type="spellEnd"/>
           </w:p>
         </w:tc>
         <w:tc>
@@ -11492,7 +11288,6 @@
                 <w:szCs w:val="24"/>
               </w:rPr>
             </w:pPr>
-            <w:proofErr w:type="spellStart"/>
             <w:r>
               <w:rPr>
                 <w:i/>
@@ -11502,7 +11297,6 @@
               </w:rPr>
               <w:t>CattleFarm</w:t>
             </w:r>
-            <w:proofErr w:type="spellEnd"/>
           </w:p>
         </w:tc>
         <w:tc>
@@ -11573,14 +11367,12 @@
             <w:r>
               <w:t xml:space="preserve">Application </w:t>
             </w:r>
-            <w:proofErr w:type="spellStart"/>
             <w:r>
               <w:t>d</w:t>
             </w:r>
             <w:r>
               <w:t>estkop</w:t>
             </w:r>
-            <w:proofErr w:type="spellEnd"/>
             <w:r>
               <w:t>/m</w:t>
             </w:r>
@@ -11668,7 +11460,6 @@
                 <w:iCs/>
               </w:rPr>
             </w:pPr>
-            <w:proofErr w:type="spellStart"/>
             <w:r>
               <w:rPr>
                 <w:i/>
@@ -11676,7 +11467,6 @@
               </w:rPr>
               <w:t>FarmBrite</w:t>
             </w:r>
-            <w:proofErr w:type="spellEnd"/>
           </w:p>
         </w:tc>
         <w:tc>
@@ -11696,7 +11486,6 @@
                 <w:iCs/>
               </w:rPr>
             </w:pPr>
-            <w:proofErr w:type="spellStart"/>
             <w:r>
               <w:rPr>
                 <w:i/>
@@ -11704,7 +11493,6 @@
               </w:rPr>
               <w:t>NavFarm</w:t>
             </w:r>
-            <w:proofErr w:type="spellEnd"/>
           </w:p>
         </w:tc>
         <w:tc>
@@ -11724,31 +11512,13 @@
                 <w:iCs/>
               </w:rPr>
             </w:pPr>
-            <w:proofErr w:type="spellStart"/>
-            <w:r>
-              <w:rPr>
-                <w:i/>
-                <w:iCs/>
-              </w:rPr>
-              <w:t>Agrovision</w:t>
-            </w:r>
-            <w:proofErr w:type="spellEnd"/>
-            <w:r>
-              <w:rPr>
-                <w:i/>
-                <w:iCs/>
-              </w:rPr>
-              <w:t xml:space="preserve"> </w:t>
-            </w:r>
-            <w:proofErr w:type="spellStart"/>
-            <w:r>
-              <w:rPr>
-                <w:i/>
-                <w:iCs/>
-              </w:rPr>
-              <w:t>Cow</w:t>
-            </w:r>
-            <w:proofErr w:type="spellEnd"/>
+            <w:r>
+              <w:rPr>
+                <w:i/>
+                <w:iCs/>
+              </w:rPr>
+              <w:t>Agrovision Cow</w:t>
+            </w:r>
           </w:p>
         </w:tc>
         <w:tc>
@@ -11768,7 +11538,6 @@
                 <w:iCs/>
               </w:rPr>
             </w:pPr>
-            <w:proofErr w:type="spellStart"/>
             <w:r>
               <w:rPr>
                 <w:i/>
@@ -11776,7 +11545,6 @@
               </w:rPr>
               <w:t>HerdWatch</w:t>
             </w:r>
-            <w:proofErr w:type="spellEnd"/>
           </w:p>
         </w:tc>
         <w:tc>
@@ -11796,7 +11564,6 @@
                 <w:iCs/>
               </w:rPr>
             </w:pPr>
-            <w:proofErr w:type="spellStart"/>
             <w:r>
               <w:rPr>
                 <w:i/>
@@ -11804,7 +11571,6 @@
               </w:rPr>
               <w:t>CattleFarm</w:t>
             </w:r>
-            <w:proofErr w:type="spellEnd"/>
           </w:p>
         </w:tc>
       </w:tr>
@@ -12969,16 +12735,8 @@
         <w:rPr>
           <w:lang w:eastAsia="fr-FR"/>
         </w:rPr>
-        <w:t xml:space="preserve">Par rapport aux logiciels existants sur le marché, Le projet </w:t>
-      </w:r>
-      <w:proofErr w:type="spellStart"/>
-      <w:r>
-        <w:rPr>
-          <w:lang w:eastAsia="fr-FR"/>
-        </w:rPr>
-        <w:t>Cattle</w:t>
-      </w:r>
-      <w:proofErr w:type="spellEnd"/>
+        <w:t>Par rapport aux logiciels existants sur le marché, Le projet Cattle</w:t>
+      </w:r>
       <w:r>
         <w:rPr>
           <w:lang w:eastAsia="fr-FR"/>
@@ -13047,21 +12805,7 @@
         <w:rPr>
           <w:lang w:eastAsia="fr-FR"/>
         </w:rPr>
-        <w:t xml:space="preserve"> les solutions existantes, </w:t>
-      </w:r>
-      <w:proofErr w:type="spellStart"/>
-      <w:r>
-        <w:rPr>
-          <w:lang w:eastAsia="fr-FR"/>
-        </w:rPr>
-        <w:t>Cattle</w:t>
-      </w:r>
-      <w:proofErr w:type="spellEnd"/>
-      <w:r>
-        <w:rPr>
-          <w:lang w:eastAsia="fr-FR"/>
-        </w:rPr>
-        <w:t xml:space="preserve"> Manager offre les avantages suivants :</w:t>
+        <w:t xml:space="preserve"> les solutions existantes, Cattle Manager offre les avantages suivants :</w:t>
       </w:r>
     </w:p>
     <w:p>
@@ -13130,21 +12874,7 @@
         <w:rPr>
           <w:lang w:eastAsia="fr-FR"/>
         </w:rPr>
-        <w:t xml:space="preserve">Gratuité. </w:t>
-      </w:r>
-      <w:proofErr w:type="spellStart"/>
-      <w:r>
-        <w:rPr>
-          <w:lang w:eastAsia="fr-FR"/>
-        </w:rPr>
-        <w:t>Cattle</w:t>
-      </w:r>
-      <w:proofErr w:type="spellEnd"/>
-      <w:r>
-        <w:rPr>
-          <w:lang w:eastAsia="fr-FR"/>
-        </w:rPr>
-        <w:t xml:space="preserve"> Manager est gratuit d’utilisation.</w:t>
+        <w:t>Gratuité. Cattle Manager est gratuit d’utilisation.</w:t>
       </w:r>
     </w:p>
     <w:p>
@@ -14806,13 +14536,8 @@
         <w:pStyle w:val="Titre2"/>
       </w:pPr>
       <w:bookmarkStart w:id="26" w:name="_Toc197889182"/>
-      <w:proofErr w:type="spellStart"/>
-      <w:r>
-        <w:t>Sitemap</w:t>
-      </w:r>
-      <w:proofErr w:type="spellEnd"/>
-      <w:r>
-        <w:t xml:space="preserve"> de l’application</w:t>
+      <w:r>
+        <w:t>Sitemap de l’application</w:t>
       </w:r>
       <w:bookmarkEnd w:id="26"/>
     </w:p>
@@ -14894,15 +14619,7 @@
         </w:r>
       </w:fldSimple>
       <w:r>
-        <w:t xml:space="preserve">: </w:t>
-      </w:r>
-      <w:proofErr w:type="spellStart"/>
-      <w:r>
-        <w:t>Sitemap</w:t>
-      </w:r>
-      <w:proofErr w:type="spellEnd"/>
-      <w:r>
-        <w:t xml:space="preserve"> de l'application web</w:t>
+        <w:t>: Sitemap de l'application web</w:t>
       </w:r>
     </w:p>
     <w:p>
@@ -15329,15 +15046,7 @@
               </w:numPr>
             </w:pPr>
             <w:r>
-              <w:t xml:space="preserve">Le système vérifie si l’utilisateur possède déjà un </w:t>
-            </w:r>
-            <w:proofErr w:type="spellStart"/>
-            <w:r>
-              <w:t>token</w:t>
-            </w:r>
-            <w:proofErr w:type="spellEnd"/>
-            <w:r>
-              <w:t>.</w:t>
+              <w:t>Le système vérifie si l’utilisateur possède déjà un token.</w:t>
             </w:r>
           </w:p>
           <w:p>
@@ -15352,23 +15061,7 @@
               <w:t>S’il</w:t>
             </w:r>
             <w:r>
-              <w:t xml:space="preserve"> ne possède pas de </w:t>
-            </w:r>
-            <w:proofErr w:type="spellStart"/>
-            <w:r>
-              <w:t>token</w:t>
-            </w:r>
-            <w:proofErr w:type="spellEnd"/>
-            <w:r>
-              <w:t xml:space="preserve"> ou que le </w:t>
-            </w:r>
-            <w:proofErr w:type="spellStart"/>
-            <w:r>
-              <w:t>token</w:t>
-            </w:r>
-            <w:proofErr w:type="spellEnd"/>
-            <w:r>
-              <w:t xml:space="preserve"> présent est échu, l’utilisateur est redirigé vers la page de login administrée par Auth0.</w:t>
+              <w:t xml:space="preserve"> ne possède pas de token ou que le token présent est échu, l’utilisateur est redirigé vers la page de login administrée par Auth0.</w:t>
             </w:r>
           </w:p>
           <w:p>
@@ -15380,15 +15073,7 @@
               </w:numPr>
             </w:pPr>
             <w:r>
-              <w:t xml:space="preserve">L’utilisateur remplit ses informations d’authentification (adresse </w:t>
-            </w:r>
-            <w:proofErr w:type="gramStart"/>
-            <w:r>
-              <w:t>email</w:t>
-            </w:r>
-            <w:proofErr w:type="gramEnd"/>
-            <w:r>
-              <w:t xml:space="preserve"> et mot de passe) dans les champs du formulaire prévus à cet effet.</w:t>
+              <w:t>L’utilisateur remplit ses informations d’authentification (adresse email et mot de passe) dans les champs du formulaire prévus à cet effet.</w:t>
             </w:r>
           </w:p>
           <w:p>
@@ -15412,15 +15097,7 @@
               </w:numPr>
             </w:pPr>
             <w:r>
-              <w:t xml:space="preserve">L’utilisateur reçoit un </w:t>
-            </w:r>
-            <w:proofErr w:type="spellStart"/>
-            <w:r>
-              <w:t>token</w:t>
-            </w:r>
-            <w:proofErr w:type="spellEnd"/>
-            <w:r>
-              <w:t xml:space="preserve"> valide de la part d’Auth0.</w:t>
+              <w:t>L’utilisateur reçoit un token valide de la part d’Auth0.</w:t>
             </w:r>
           </w:p>
           <w:p>
@@ -15432,21 +15109,13 @@
               </w:numPr>
             </w:pPr>
             <w:r>
-              <w:t xml:space="preserve">L’utilisateur est redirigé vers le </w:t>
-            </w:r>
-            <w:proofErr w:type="spellStart"/>
-            <w:r>
-              <w:t>dashbo</w:t>
+              <w:t>L’utilisateur est redirigé vers le dashbo</w:t>
             </w:r>
             <w:r>
               <w:t>a</w:t>
             </w:r>
             <w:r>
-              <w:t>rd</w:t>
-            </w:r>
-            <w:proofErr w:type="spellEnd"/>
-            <w:r>
-              <w:t>.</w:t>
+              <w:t>rd.</w:t>
             </w:r>
           </w:p>
         </w:tc>
@@ -15490,23 +15159,7 @@
           </w:p>
           <w:p>
             <w:r>
-              <w:t xml:space="preserve">3a. L’utilisateur possède déjà un </w:t>
-            </w:r>
-            <w:proofErr w:type="spellStart"/>
-            <w:r>
-              <w:t>token</w:t>
-            </w:r>
-            <w:proofErr w:type="spellEnd"/>
-            <w:r>
-              <w:t xml:space="preserve"> valide. L’utilisateur est redirigé automatiquement vers son </w:t>
-            </w:r>
-            <w:proofErr w:type="spellStart"/>
-            <w:r>
-              <w:t>dashboard</w:t>
-            </w:r>
-            <w:proofErr w:type="spellEnd"/>
-            <w:r>
-              <w:t xml:space="preserve"> en fonction de son rôle.</w:t>
+              <w:t>3a. L’utilisateur possède déjà un token valide. L’utilisateur est redirigé automatiquement vers son dashboard en fonction de son rôle.</w:t>
             </w:r>
           </w:p>
         </w:tc>
@@ -25124,15 +24777,7 @@
               </w:numPr>
             </w:pPr>
             <w:r>
-              <w:t xml:space="preserve">L’utilisateur est redirigé vers son </w:t>
-            </w:r>
-            <w:proofErr w:type="spellStart"/>
-            <w:r>
-              <w:t>dashbaord</w:t>
-            </w:r>
-            <w:proofErr w:type="spellEnd"/>
-            <w:r>
-              <w:t xml:space="preserve">. Les tâches du jour assignées à cet utilisateur sont affichées sous forme de liste. </w:t>
+              <w:t xml:space="preserve">L’utilisateur est redirigé vers son dashbaord. Les tâches du jour assignées à cet utilisateur sont affichées sous forme de liste. </w:t>
             </w:r>
           </w:p>
           <w:p>
@@ -25388,15 +25033,7 @@
               </w:numPr>
             </w:pPr>
             <w:r>
-              <w:t xml:space="preserve">L’utilisateur est présent sur son </w:t>
-            </w:r>
-            <w:proofErr w:type="spellStart"/>
-            <w:r>
-              <w:t>dashboard</w:t>
-            </w:r>
-            <w:proofErr w:type="spellEnd"/>
-            <w:r>
-              <w:t xml:space="preserve"> ou sur la page de la liste des tâches.</w:t>
+              <w:t>L’utilisateur est présent sur son dashboard ou sur la page de la liste des tâches.</w:t>
             </w:r>
           </w:p>
         </w:tc>
@@ -27026,15 +26663,7 @@
               </w:numPr>
             </w:pPr>
             <w:r>
-              <w:t xml:space="preserve">L’utilisateur remplit le volume laitier pour les animaux voulus, en utilisant les champs ou les </w:t>
-            </w:r>
-            <w:proofErr w:type="spellStart"/>
-            <w:r>
-              <w:t>sliders</w:t>
-            </w:r>
-            <w:proofErr w:type="spellEnd"/>
-            <w:r>
-              <w:t xml:space="preserve"> prévus à cet effet.</w:t>
+              <w:t>L’utilisateur remplit le volume laitier pour les animaux voulus, en utilisant les champs ou les sliders prévus à cet effet.</w:t>
             </w:r>
           </w:p>
           <w:p>
@@ -32034,15 +31663,7 @@
           </w:tcPr>
           <w:p>
             <w:r>
-              <w:t xml:space="preserve">Un utilisateur a une adresse </w:t>
-            </w:r>
-            <w:proofErr w:type="gramStart"/>
-            <w:r>
-              <w:t>email</w:t>
-            </w:r>
-            <w:proofErr w:type="gramEnd"/>
-            <w:r>
-              <w:t xml:space="preserve"> unique, obligatoire</w:t>
+              <w:t>Un utilisateur a une adresse email unique, obligatoire</w:t>
             </w:r>
           </w:p>
         </w:tc>
@@ -35314,15 +34935,7 @@
         <w:jc w:val="both"/>
       </w:pPr>
       <w:r>
-        <w:t xml:space="preserve">La base de données </w:t>
-      </w:r>
-      <w:proofErr w:type="spellStart"/>
-      <w:r>
-        <w:t>NoSql</w:t>
-      </w:r>
-      <w:proofErr w:type="spellEnd"/>
-      <w:r>
-        <w:t xml:space="preserve"> utilisera MongoDB.</w:t>
+        <w:t>La base de données NoSql utilisera MongoDB.</w:t>
       </w:r>
     </w:p>
     <w:p>
@@ -35335,15 +34948,7 @@
         <w:jc w:val="both"/>
       </w:pPr>
       <w:r>
-        <w:t xml:space="preserve">Le Backend sera réalisé dans le </w:t>
-      </w:r>
-      <w:proofErr w:type="spellStart"/>
-      <w:r>
-        <w:t>framework</w:t>
-      </w:r>
-      <w:proofErr w:type="spellEnd"/>
-      <w:r>
-        <w:t xml:space="preserve"> .Net (.Net 8).</w:t>
+        <w:t>Le Backend sera réalisé dans le framework .Net (.Net 8).</w:t>
       </w:r>
     </w:p>
     <w:p>
@@ -35356,15 +34961,7 @@
         <w:jc w:val="both"/>
       </w:pPr>
       <w:r>
-        <w:t xml:space="preserve">L’accès aux données SQL Server se fera via l’ORM </w:t>
-      </w:r>
-      <w:proofErr w:type="spellStart"/>
-      <w:r>
-        <w:t>Entity</w:t>
-      </w:r>
-      <w:proofErr w:type="spellEnd"/>
-      <w:r>
-        <w:t xml:space="preserve"> Framework.</w:t>
+        <w:t>L’accès aux données SQL Server se fera via l’ORM Entity Framework.</w:t>
       </w:r>
     </w:p>
     <w:p>
@@ -35377,23 +34974,7 @@
         <w:jc w:val="both"/>
       </w:pPr>
       <w:r>
-        <w:t xml:space="preserve">L’application web sera réalisée avec le </w:t>
-      </w:r>
-      <w:proofErr w:type="spellStart"/>
-      <w:r>
-        <w:t>framework</w:t>
-      </w:r>
-      <w:proofErr w:type="spellEnd"/>
-      <w:r>
-        <w:t xml:space="preserve"> javascript </w:t>
-      </w:r>
-      <w:proofErr w:type="spellStart"/>
-      <w:r>
-        <w:t>Angular</w:t>
-      </w:r>
-      <w:proofErr w:type="spellEnd"/>
-      <w:r>
-        <w:t xml:space="preserve"> (Version 19).</w:t>
+        <w:t>L’application web sera réalisée avec le framework javascript Angular (Version 19).</w:t>
       </w:r>
     </w:p>
     <w:p>
@@ -35406,15 +34987,7 @@
         <w:jc w:val="both"/>
       </w:pPr>
       <w:r>
-        <w:t xml:space="preserve">L’application mobile sera réalisée avec le </w:t>
-      </w:r>
-      <w:proofErr w:type="spellStart"/>
-      <w:r>
-        <w:t>framework</w:t>
-      </w:r>
-      <w:proofErr w:type="spellEnd"/>
-      <w:r>
-        <w:t xml:space="preserve"> Flutter (Version 3).</w:t>
+        <w:t>L’application mobile sera réalisée avec le framework Flutter (Version 3).</w:t>
       </w:r>
     </w:p>
     <w:p>
@@ -35450,15 +35023,7 @@
         <w:jc w:val="both"/>
       </w:pPr>
       <w:r>
-        <w:t xml:space="preserve">Des données annexes, susceptible de changer avec le temps et dont l’intégrité référentielle n’est pas importante pour l’activité, seront stockées dans une base de données </w:t>
-      </w:r>
-      <w:proofErr w:type="spellStart"/>
-      <w:r>
-        <w:t>NoSql</w:t>
-      </w:r>
-      <w:proofErr w:type="spellEnd"/>
-      <w:r>
-        <w:t xml:space="preserve"> de type « documents ».</w:t>
+        <w:t>Des données annexes, susceptible de changer avec le temps et dont l’intégrité référentielle n’est pas importante pour l’activité, seront stockées dans une base de données NoSql de type « documents ».</w:t>
       </w:r>
     </w:p>
     <w:p>
@@ -35466,12 +35031,10 @@
         <w:pStyle w:val="Titre3"/>
       </w:pPr>
       <w:bookmarkStart w:id="40" w:name="_Toc197889196"/>
-      <w:proofErr w:type="spellStart"/>
       <w:r>
         <w:t>Back-end</w:t>
       </w:r>
       <w:bookmarkEnd w:id="40"/>
-      <w:proofErr w:type="spellEnd"/>
     </w:p>
     <w:p>
       <w:pPr>
@@ -35480,13 +35043,8 @@
       <w:r>
         <w:t xml:space="preserve">L’architecture </w:t>
       </w:r>
-      <w:proofErr w:type="spellStart"/>
-      <w:r>
-        <w:t>back-end</w:t>
-      </w:r>
-      <w:proofErr w:type="spellEnd"/>
-      <w:r>
-        <w:t xml:space="preserve"> </w:t>
+      <w:r>
+        <w:t xml:space="preserve">back-end </w:t>
       </w:r>
       <w:r>
         <w:t xml:space="preserve">du projet </w:t>
@@ -35543,15 +35101,7 @@
         <w:jc w:val="both"/>
       </w:pPr>
       <w:r>
-        <w:t>Une couche « </w:t>
-      </w:r>
-      <w:proofErr w:type="spellStart"/>
-      <w:r>
-        <w:t>Presentation</w:t>
-      </w:r>
-      <w:proofErr w:type="spellEnd"/>
-      <w:r>
-        <w:t> » contient toute la partie liée à l’interface utilisateur. Elle dépend de la couche « Application »</w:t>
+        <w:t>Une couche « Presentation » contient toute la partie liée à l’interface utilisateur. Elle dépend de la couche « Application »</w:t>
       </w:r>
       <w:r>
         <w:t>.</w:t>
@@ -35567,15 +35117,7 @@
         <w:jc w:val="both"/>
       </w:pPr>
       <w:r>
-        <w:t>Une couche « </w:t>
-      </w:r>
-      <w:proofErr w:type="spellStart"/>
-      <w:r>
-        <w:t>Persistence</w:t>
-      </w:r>
-      <w:proofErr w:type="spellEnd"/>
-      <w:r>
-        <w:t> » contient la logique d’accès aux données. Elle dépend de la couche « Domain »</w:t>
+        <w:t>Une couche « Persistence » contient la logique d’accès aux données. Elle dépend de la couche « Domain »</w:t>
       </w:r>
       <w:r>
         <w:t>.</w:t>
@@ -35635,15 +35177,7 @@
         <w:jc w:val="both"/>
       </w:pPr>
       <w:r>
-        <w:t>La couche « </w:t>
-      </w:r>
-      <w:proofErr w:type="spellStart"/>
-      <w:r>
-        <w:t>Persistence</w:t>
-      </w:r>
-      <w:proofErr w:type="spellEnd"/>
-      <w:r>
-        <w:t> »</w:t>
+        <w:t>La couche « Persistence »</w:t>
       </w:r>
     </w:p>
     <w:p>
@@ -35678,15 +35212,7 @@
         <w:t>sur la couche application</w:t>
       </w:r>
       <w:r>
-        <w:t xml:space="preserve"> </w:t>
-      </w:r>
-      <w:proofErr w:type="gramStart"/>
-      <w:r>
-        <w:t>de par</w:t>
-      </w:r>
-      <w:proofErr w:type="gramEnd"/>
-      <w:r>
-        <w:t xml:space="preserve"> l’implémentation d’interfaces qui seront définies dans la couche application</w:t>
+        <w:t xml:space="preserve"> de par l’implémentation d’interfaces qui seront définies dans la couche application</w:t>
       </w:r>
       <w:r>
         <w:t>. Elle aura également une dépendance</w:t>
@@ -35703,13 +35229,8 @@
       <w:r>
         <w:t>spécifique (</w:t>
       </w:r>
-      <w:proofErr w:type="spellStart"/>
-      <w:r>
-        <w:t>Entity</w:t>
-      </w:r>
-      <w:proofErr w:type="spellEnd"/>
-      <w:r>
-        <w:t xml:space="preserve"> Framework</w:t>
+      <w:r>
+        <w:t>Entity Framework</w:t>
       </w:r>
       <w:r>
         <w:t>)</w:t>
@@ -35753,26 +35274,13 @@
         <w:t>Cette couche aura une dépendance directe sur la couche « Domain.</w:t>
       </w:r>
       <w:r>
-        <w:t xml:space="preserve"> Elle aura également une dépendance sur la couche </w:t>
-      </w:r>
-      <w:proofErr w:type="spellStart"/>
-      <w:r>
-        <w:t>Persistence</w:t>
-      </w:r>
-      <w:proofErr w:type="spellEnd"/>
-      <w:r>
-        <w:t xml:space="preserve">. Les interfaces définies dans la couche application seront implémentées dans la couche </w:t>
-      </w:r>
-      <w:proofErr w:type="spellStart"/>
+        <w:t xml:space="preserve"> Elle aura également une dépendance sur la couche Persistence. Les interfaces définies dans la couche application seront implémentées dans la couche </w:t>
+      </w:r>
       <w:r>
         <w:t>P</w:t>
       </w:r>
       <w:r>
-        <w:t>ersitence</w:t>
-      </w:r>
-      <w:proofErr w:type="spellEnd"/>
-      <w:r>
-        <w:t xml:space="preserve"> et injectées par injection de dépendance.</w:t>
+        <w:t>ersitence et injectées par injection de dépendance.</w:t>
       </w:r>
     </w:p>
     <w:p>
@@ -35781,13 +35289,8 @@
         <w:jc w:val="both"/>
       </w:pPr>
       <w:r>
-        <w:t>La couche « </w:t>
-      </w:r>
-      <w:proofErr w:type="spellStart"/>
-      <w:r>
-        <w:t>Presentation</w:t>
-      </w:r>
-      <w:proofErr w:type="spellEnd"/>
+        <w:t>La couche « Presentation</w:t>
+      </w:r>
       <w:r>
         <w:t> »</w:t>
       </w:r>
@@ -35800,15 +35303,7 @@
         <w:t xml:space="preserve">Cette couche sera </w:t>
       </w:r>
       <w:r>
-        <w:t xml:space="preserve">divisée entre une partie Backend et une partie </w:t>
-      </w:r>
-      <w:proofErr w:type="spellStart"/>
-      <w:r>
-        <w:t>FrontEnd</w:t>
-      </w:r>
-      <w:proofErr w:type="spellEnd"/>
-      <w:r>
-        <w:t xml:space="preserve">. </w:t>
+        <w:t xml:space="preserve">divisée entre une partie Backend et une partie FrontEnd. </w:t>
       </w:r>
     </w:p>
     <w:p>
@@ -35888,13 +35383,11 @@
         <w:pStyle w:val="Titre3"/>
       </w:pPr>
       <w:bookmarkStart w:id="41" w:name="_Toc197889197"/>
-      <w:proofErr w:type="spellStart"/>
       <w:r>
         <w:lastRenderedPageBreak/>
         <w:t>Front-end</w:t>
       </w:r>
       <w:bookmarkEnd w:id="41"/>
-      <w:proofErr w:type="spellEnd"/>
     </w:p>
     <w:p>
       <w:pPr>
@@ -35914,15 +35407,7 @@
     </w:p>
     <w:p>
       <w:r>
-        <w:t xml:space="preserve">L’application web sera réalisée avec le Framework javascript </w:t>
-      </w:r>
-      <w:proofErr w:type="spellStart"/>
-      <w:r>
-        <w:t>Angular</w:t>
-      </w:r>
-      <w:proofErr w:type="spellEnd"/>
-      <w:r>
-        <w:t>.</w:t>
+        <w:t>L’application web sera réalisée avec le Framework javascript Angular.</w:t>
       </w:r>
     </w:p>
     <w:p>
@@ -35944,30 +35429,12 @@
       <w:r>
         <w:t xml:space="preserve"> Les composants </w:t>
       </w:r>
-      <w:proofErr w:type="spellStart"/>
       <w:r>
         <w:t>A</w:t>
       </w:r>
       <w:r>
-        <w:t>ngular</w:t>
-      </w:r>
-      <w:proofErr w:type="spellEnd"/>
-      <w:r>
-        <w:t xml:space="preserve"> interagissent avec le </w:t>
-      </w:r>
-      <w:proofErr w:type="spellStart"/>
-      <w:r>
-        <w:t>back-end</w:t>
-      </w:r>
-      <w:proofErr w:type="spellEnd"/>
-      <w:r>
-        <w:t xml:space="preserve"> via des classes intermédiaires, appelées actions, lesquelles réalisent les appels vers le </w:t>
-      </w:r>
-      <w:proofErr w:type="spellStart"/>
-      <w:r>
-        <w:t>back-end</w:t>
-      </w:r>
-      <w:proofErr w:type="spellEnd"/>
+        <w:t>ngular interagissent avec le back-end via des classes intermédiaires, appelées actions, lesquelles réalisent les appels vers le back-end</w:t>
+      </w:r>
       <w:r>
         <w:t xml:space="preserve"> au travers de </w:t>
       </w:r>
@@ -36293,79 +35760,164 @@
       <w:bookmarkEnd w:id="43"/>
     </w:p>
     <w:p>
-      <w:pPr>
-        <w:pStyle w:val="Titre4"/>
-      </w:pPr>
-      <w:r>
-        <w:t>Rapports</w:t>
-      </w:r>
-    </w:p>
-    <w:p>
-      <w:r>
-        <w:t xml:space="preserve">Eurostat – A look at </w:t>
-      </w:r>
-      <w:proofErr w:type="spellStart"/>
-      <w:r>
-        <w:t>European</w:t>
-      </w:r>
-      <w:proofErr w:type="spellEnd"/>
+      <w:r>
+        <w:t>Eurostat</w:t>
+      </w:r>
+      <w:r>
+        <w:t xml:space="preserve"> (Novembre 2024). </w:t>
+      </w:r>
       <w:r>
         <w:t xml:space="preserve"> </w:t>
       </w:r>
-      <w:proofErr w:type="spellStart"/>
-      <w:r>
-        <w:t>Farms</w:t>
-      </w:r>
-      <w:proofErr w:type="spellEnd"/>
-      <w:r>
-        <w:t xml:space="preserve">, </w:t>
-      </w:r>
-      <w:proofErr w:type="spellStart"/>
-      <w:r>
-        <w:t>European</w:t>
-      </w:r>
-      <w:proofErr w:type="spellEnd"/>
+      <w:r>
+        <w:rPr>
+          <w:i/>
+          <w:iCs/>
+        </w:rPr>
+        <w:t>A look at European Farms, European Census Result</w:t>
+      </w:r>
+      <w:r>
+        <w:rPr>
+          <w:i/>
+          <w:iCs/>
+        </w:rPr>
+        <w:t>s</w:t>
+      </w:r>
+      <w:r>
+        <w:t xml:space="preserve"> (</w:t>
+      </w:r>
+      <w:r>
+        <w:t>ISBN 978-92-68-23188-3</w:t>
+      </w:r>
+      <w:r>
+        <w:t>)</w:t>
+      </w:r>
+      <w:r>
+        <w:rPr>
+          <w:i/>
+          <w:iCs/>
+        </w:rPr>
+        <w:t>.</w:t>
+      </w:r>
+      <w:r>
+        <w:t xml:space="preserve"> Luxembourg Publications Office of the European Union. </w:t>
+      </w:r>
+      <w:hyperlink r:id="rId57" w:history="1">
+        <w:r>
+          <w:rPr>
+            <w:rStyle w:val="Lienhypertexte"/>
+          </w:rPr>
+          <w:t>https://ec.europa.eu/eurostat/web/products-catalogues/w/ks-01-24-024</w:t>
+        </w:r>
+      </w:hyperlink>
       <w:r>
         <w:t xml:space="preserve"> </w:t>
       </w:r>
-      <w:proofErr w:type="spellStart"/>
-      <w:r>
-        <w:t>Census</w:t>
-      </w:r>
-      <w:proofErr w:type="spellEnd"/>
+    </w:p>
+    <w:p>
+      <w:r>
+        <w:t>Parlement Européen, Direction générale des politiques internes</w:t>
+      </w:r>
+      <w:r>
+        <w:t xml:space="preserve"> (2017).</w:t>
+      </w:r>
       <w:r>
         <w:t xml:space="preserve"> </w:t>
       </w:r>
-      <w:proofErr w:type="spellStart"/>
-      <w:r>
-        <w:t>Results</w:t>
-      </w:r>
-      <w:proofErr w:type="spellEnd"/>
+      <w:r>
+        <w:rPr>
+          <w:i/>
+          <w:iCs/>
+        </w:rPr>
+        <w:t xml:space="preserve">Recherche pour la Commission AGRI - </w:t>
+      </w:r>
+      <w:r>
+        <w:rPr>
+          <w:i/>
+          <w:iCs/>
+        </w:rPr>
+        <w:t>Le secteur de l’élevage bovin dans l’Union Européenne, défis et perspectives : Lait et viande</w:t>
+      </w:r>
+      <w:r>
+        <w:t xml:space="preserve"> (</w:t>
+      </w:r>
+      <w:r>
+        <w:t>ISBN 978-92-846-1209-3</w:t>
+      </w:r>
+      <w:r>
+        <w:t xml:space="preserve">). Union Européenne. </w:t>
+      </w:r>
+      <w:hyperlink r:id="rId58" w:history="1">
+        <w:r>
+          <w:rPr>
+            <w:rStyle w:val="Lienhypertexte"/>
+          </w:rPr>
+          <w:t>https://www.europarl.europa.eu/RegData/etudes/STUD/2017/585911/IPOL_STU(2017)585911_FR.pdf</w:t>
+        </w:r>
+      </w:hyperlink>
       <w:r>
         <w:t xml:space="preserve"> </w:t>
       </w:r>
-      <w:r>
-        <w:t>–</w:t>
-      </w:r>
-      <w:r>
-        <w:t xml:space="preserve"> 2024</w:t>
-      </w:r>
-    </w:p>
-    <w:p>
-      <w:r>
-        <w:t>Parlement Européen, Direction générale des politiques internes – Le secteur de l’élevage bovin dans l’Union Européenne, défis et perspectives : Lait et viande - 2017</w:t>
-      </w:r>
-    </w:p>
-    <w:p>
-      <w:pPr>
-        <w:pStyle w:val="Titre4"/>
-      </w:pPr>
-      <w:r>
-        <w:t>Articles</w:t>
-      </w:r>
-    </w:p>
-    <w:p>
-      <w:hyperlink r:id="rId57" w:history="1">
+    </w:p>
+    <w:p>
+      <w:r>
+        <w:t xml:space="preserve">Statbel (05/12/2024). </w:t>
+      </w:r>
+      <w:r>
+        <w:rPr>
+          <w:i/>
+          <w:iCs/>
+        </w:rPr>
+        <w:t>Etat de l’agriculture Wallonne, Exploitations agricoles</w:t>
+      </w:r>
+      <w:r>
+        <w:t xml:space="preserve">. Statbel. </w:t>
+      </w:r>
+      <w:hyperlink r:id="rId59" w:history="1">
+        <w:r>
+          <w:rPr>
+            <w:rStyle w:val="Lienhypertexte"/>
+          </w:rPr>
+          <w:t>https:</w:t>
+        </w:r>
+        <w:r>
+          <w:rPr>
+            <w:rStyle w:val="Lienhypertexte"/>
+          </w:rPr>
+          <w:t>/</w:t>
+        </w:r>
+        <w:r>
+          <w:rPr>
+            <w:rStyle w:val="Lienhypertexte"/>
+          </w:rPr>
+          <w:t>/etat-agriculture.wallonie.be/contents/indicatorsheets/EAW-A_II_b_1-1.html#</w:t>
+        </w:r>
+      </w:hyperlink>
+      <w:r>
+        <w:t xml:space="preserve"> </w:t>
+      </w:r>
+    </w:p>
+    <w:p>
+      <w:r>
+        <w:t xml:space="preserve">Romane Bonnemé (29/07/2023). </w:t>
+      </w:r>
+      <w:r>
+        <w:t>Des exploitations agricoles "à taille humaine" ? De moins en moins, surtout en Wallonie</w:t>
+      </w:r>
+      <w:r>
+        <w:t xml:space="preserve">. </w:t>
+      </w:r>
+      <w:r>
+        <w:rPr>
+          <w:i/>
+          <w:iCs/>
+        </w:rPr>
+        <w:t>RTBF</w:t>
+      </w:r>
+      <w:r>
+        <w:t xml:space="preserve">. </w:t>
+      </w:r>
+      <w:hyperlink r:id="rId60" w:history="1">
         <w:r>
           <w:rPr>
             <w:rStyle w:val="Lienhypertexte"/>
@@ -36378,20 +35930,143 @@
       </w:r>
     </w:p>
     <w:p>
-      <w:hyperlink r:id="rId58" w:history="1">
+      <w:r>
+        <w:t xml:space="preserve">Roques P (2018). </w:t>
+      </w:r>
+      <w:r>
+        <w:rPr>
+          <w:i/>
+          <w:iCs/>
+        </w:rPr>
+        <w:t>UML 2.5 par la pratique</w:t>
+      </w:r>
+      <w:r>
+        <w:t xml:space="preserve"> (8</w:t>
+      </w:r>
+      <w:r>
+        <w:rPr>
+          <w:vertAlign w:val="superscript"/>
+        </w:rPr>
+        <w:t>ème</w:t>
+      </w:r>
+      <w:r>
+        <w:t xml:space="preserve"> édition). Eyrolles </w:t>
+      </w:r>
+    </w:p>
+    <w:p>
+      <w:r>
+        <w:t xml:space="preserve">Angular team (2024). Angular. </w:t>
+      </w:r>
+      <w:hyperlink r:id="rId61" w:history="1">
         <w:r>
           <w:rPr>
             <w:rStyle w:val="Lienhypertexte"/>
           </w:rPr>
-          <w:t>https://etat-agriculture.wallonie.be/contents/indicatorsheets/EAW-A_II_b_1-1.html#</w:t>
+          <w:t>https://angular.dev/</w:t>
         </w:r>
       </w:hyperlink>
       <w:r>
         <w:t xml:space="preserve"> </w:t>
       </w:r>
     </w:p>
+    <w:p>
+      <w:r>
+        <w:t xml:space="preserve">PrimeNg (2025). PrimeNg V19. </w:t>
+      </w:r>
+      <w:hyperlink r:id="rId62" w:history="1">
+        <w:r>
+          <w:rPr>
+            <w:rStyle w:val="Lienhypertexte"/>
+          </w:rPr>
+          <w:t>https://primeng.org/</w:t>
+        </w:r>
+      </w:hyperlink>
+      <w:r>
+        <w:t xml:space="preserve"> </w:t>
+      </w:r>
+    </w:p>
+    <w:p>
+      <w:r>
+        <w:t xml:space="preserve">Jimmy Bogard (2025). MediatR. </w:t>
+      </w:r>
+      <w:hyperlink r:id="rId63" w:history="1">
+        <w:r>
+          <w:rPr>
+            <w:rStyle w:val="Lienhypertexte"/>
+          </w:rPr>
+          <w:t>https://github.com/jbogard/MediatR</w:t>
+        </w:r>
+      </w:hyperlink>
+      <w:r>
+        <w:t xml:space="preserve"> </w:t>
+      </w:r>
+    </w:p>
+    <w:p>
+      <w:r>
+        <w:t xml:space="preserve">OpenApiGenerator team. OpenApi Generator. </w:t>
+      </w:r>
+      <w:hyperlink r:id="rId64" w:history="1">
+        <w:r>
+          <w:rPr>
+            <w:rStyle w:val="Lienhypertexte"/>
+          </w:rPr>
+          <w:t>https://openapi-generator.tech/</w:t>
+        </w:r>
+      </w:hyperlink>
+      <w:r>
+        <w:t xml:space="preserve"> </w:t>
+      </w:r>
+    </w:p>
+    <w:p>
+      <w:r>
+        <w:t xml:space="preserve">Auth0 (2025). Auth0. </w:t>
+      </w:r>
+      <w:hyperlink r:id="rId65" w:history="1">
+        <w:r>
+          <w:rPr>
+            <w:rStyle w:val="Lienhypertexte"/>
+          </w:rPr>
+          <w:t>https://auth0.com/docs</w:t>
+        </w:r>
+      </w:hyperlink>
+      <w:r>
+        <w:t xml:space="preserve"> </w:t>
+      </w:r>
+    </w:p>
+    <w:p>
+      <w:r>
+        <w:t xml:space="preserve">Google (2025). Flutter. </w:t>
+      </w:r>
+      <w:hyperlink r:id="rId66" w:history="1">
+        <w:r>
+          <w:rPr>
+            <w:rStyle w:val="Lienhypertexte"/>
+          </w:rPr>
+          <w:t>https://docs.flutter.dev/</w:t>
+        </w:r>
+      </w:hyperlink>
+      <w:r>
+        <w:t xml:space="preserve"> </w:t>
+      </w:r>
+    </w:p>
+    <w:p>
+      <w:r>
+        <w:t xml:space="preserve">Volodymyr Agafonkin (2023). Leaflet. </w:t>
+      </w:r>
+      <w:hyperlink r:id="rId67" w:history="1">
+        <w:r>
+          <w:rPr>
+            <w:rStyle w:val="Lienhypertexte"/>
+          </w:rPr>
+          <w:t>https://leafletjs.com/reference.html</w:t>
+        </w:r>
+      </w:hyperlink>
+      <w:r>
+        <w:t xml:space="preserve"> </w:t>
+      </w:r>
+    </w:p>
     <w:sectPr>
-      <w:footerReference w:type="default" r:id="rId59"/>
+      <w:footerReference w:type="default" r:id="rId68"/>
       <w:pgSz w:w="11906" w:h="16838"/>
       <w:pgMar w:top="1417" w:right="1417" w:bottom="1417" w:left="1417" w:header="708" w:footer="708" w:gutter="0"/>
       <w:pgNumType w:start="0"/>
@@ -36507,7 +36182,7 @@
             </mc:Choice>
             <mc:Fallback>
               <w:pict>
-                <v:shapetype w14:anchorId="0F9E456C" id="_x0000_t110" coordsize="21600,21600" o:spt="110" path="m10800,l,10800,10800,21600,21600,10800xe">
+                <v:shapetype w14:anchorId="052EC824" id="_x0000_t110" coordsize="21600,21600" o:spt="110" path="m10800,l,10800,10800,21600,21600,10800xe">
                   <v:stroke joinstyle="miter"/>
                   <v:path gradientshapeok="t" o:connecttype="rect" textboxrect="5400,5400,16200,16200"/>
                 </v:shapetype>
@@ -42310,7 +41985,6 @@
   <w:style w:type="character" w:default="1" w:styleId="Policepardfaut">
     <w:name w:val="Default Paragraph Font"/>
     <w:uiPriority w:val="1"/>
-    <w:semiHidden/>
     <w:unhideWhenUsed/>
   </w:style>
   <w:style w:type="table" w:default="1" w:styleId="TableauNormal">
@@ -42879,6 +42553,18 @@
       <w:spacing w:val="0"/>
     </w:rPr>
   </w:style>
+  <w:style w:type="character" w:styleId="Lienhypertextesuivivisit">
+    <w:name w:val="FollowedHyperlink"/>
+    <w:basedOn w:val="Policepardfaut"/>
+    <w:uiPriority w:val="99"/>
+    <w:semiHidden/>
+    <w:unhideWhenUsed/>
+    <w:rsid w:val="00C03275"/>
+    <w:rPr>
+      <w:color w:val="BA6906" w:themeColor="followedHyperlink"/>
+      <w:u w:val="single"/>
+    </w:rPr>
+  </w:style>
 </w:styles>
 </file>
 

</xml_diff>

<commit_message>
TFE - Ajout remerciements
</commit_message>
<xml_diff>
--- a/TFE_wip_V1.docx
+++ b/TFE_wip_V1.docx
@@ -7353,7 +7353,15 @@
         <w:t xml:space="preserve"> </w:t>
       </w:r>
       <w:r>
-        <w:t>avéré naturel pour moi de mettre les compétences acquises au sein de l’Ephec au service des petites exploitations agricoles familiales, qui représentent encore aujourd’hui une partie importante du monde agricole en Belgique.</w:t>
+        <w:t>avéré naturel pour moi de mettre les compétences acquises au sein de l’</w:t>
+      </w:r>
+      <w:proofErr w:type="spellStart"/>
+      <w:r>
+        <w:t>Ephec</w:t>
+      </w:r>
+      <w:proofErr w:type="spellEnd"/>
+      <w:r>
+        <w:t xml:space="preserve"> au service des petites exploitations agricoles familiales, qui représentent encore aujourd’hui une partie importante du monde agricole en Belgique.</w:t>
       </w:r>
     </w:p>
     <w:p>
@@ -7382,13 +7390,29 @@
         <w:jc w:val="both"/>
       </w:pPr>
       <w:r>
-        <w:t xml:space="preserve">Le projet doit comporter une base de données avec des contraintes d’intégrité. Une partie back-end doit être en charge des requêtes sur la base de données, ainsi que de l’application de la logique métier sur ces données. Cette partie doit rendre ces données disponibles au travers d’une </w:t>
+        <w:t xml:space="preserve">Le projet doit comporter une base de données avec des contraintes d’intégrité. Une partie </w:t>
+      </w:r>
+      <w:proofErr w:type="spellStart"/>
+      <w:r>
+        <w:t>back-end</w:t>
+      </w:r>
+      <w:proofErr w:type="spellEnd"/>
+      <w:r>
+        <w:t xml:space="preserve"> doit être en charge des requêtes sur la base de données, ainsi que de l’application de la logique métier sur ces données. Cette partie doit rendre ces données disponibles au travers d’une </w:t>
       </w:r>
       <w:r>
         <w:t xml:space="preserve">Web </w:t>
       </w:r>
       <w:r>
-        <w:t>API. Une partie front-end aura la charge de la présentation des informations au travers d’une interface utilisateur, à l’aide des données fournies par l</w:t>
+        <w:t xml:space="preserve">API. Une partie </w:t>
+      </w:r>
+      <w:proofErr w:type="spellStart"/>
+      <w:r>
+        <w:t>front-end</w:t>
+      </w:r>
+      <w:proofErr w:type="spellEnd"/>
+      <w:r>
+        <w:t xml:space="preserve"> aura la charge de la présentation des informations au travers d’une interface utilisateur, à l’aide des données fournies par l</w:t>
       </w:r>
       <w:r>
         <w:t xml:space="preserve">a Web </w:t>
@@ -7446,33 +7470,22 @@
     </w:p>
     <w:p>
       <w:pPr>
+        <w:pStyle w:val="Titre2"/>
+      </w:pPr>
+      <w:r>
+        <w:t>Remerciements</w:t>
+      </w:r>
+    </w:p>
+    <w:p>
+      <w:pPr>
         <w:jc w:val="both"/>
       </w:pPr>
-    </w:p>
-    <w:p>
-      <w:pPr>
-        <w:jc w:val="both"/>
-      </w:pPr>
-    </w:p>
-    <w:p>
-      <w:pPr>
-        <w:jc w:val="both"/>
-      </w:pPr>
-    </w:p>
-    <w:p>
-      <w:pPr>
-        <w:jc w:val="both"/>
-      </w:pPr>
-    </w:p>
-    <w:p>
-      <w:pPr>
-        <w:jc w:val="both"/>
-      </w:pPr>
-    </w:p>
-    <w:p>
-      <w:pPr>
-        <w:jc w:val="both"/>
-      </w:pPr>
+      <w:r>
+        <w:t>Je tiens en premier lieu à remercier monsieur Mohamad Haji, rapporteur pour ce travail de fin d’étude. Ces conseils avisés et son aide précieuse, tant pour la partie développement logicielle que pour la rédaction du rapport, m’ont permis d’avancer avec confiance dans la réalisation de ce projet. Je souhaite également remercier l’ensemble du corps professoral et éducatif de l’EPHEC</w:t>
+      </w:r>
+      <w:r>
+        <w:t>. Enfin, je veux aussi exprimer ma gratitude envers les élèves avec qui j’ai partagé ces 4 années et qui m’ont été d’un soutien indispensable tout au long de mon cursus.</w:t>
+      </w:r>
     </w:p>
     <w:p>
       <w:pPr>
@@ -7491,6 +7504,7 @@
       <w:bookmarkStart w:id="5" w:name="_Toc118925199"/>
       <w:bookmarkStart w:id="6" w:name="_Toc197889162"/>
       <w:r>
+        <w:lastRenderedPageBreak/>
         <w:t>Description du projet</w:t>
       </w:r>
       <w:bookmarkEnd w:id="5"/>
@@ -8501,7 +8515,35 @@
         <w:rPr>
           <w:lang w:eastAsia="fr-FR"/>
         </w:rPr>
-        <w:t xml:space="preserve"> UML (Unified Modeling Language)</w:t>
+        <w:t xml:space="preserve"> UML (</w:t>
+      </w:r>
+      <w:proofErr w:type="spellStart"/>
+      <w:r>
+        <w:rPr>
+          <w:lang w:eastAsia="fr-FR"/>
+        </w:rPr>
+        <w:t>Unified</w:t>
+      </w:r>
+      <w:proofErr w:type="spellEnd"/>
+      <w:r>
+        <w:rPr>
+          <w:lang w:eastAsia="fr-FR"/>
+        </w:rPr>
+        <w:t xml:space="preserve"> Modeling </w:t>
+      </w:r>
+      <w:proofErr w:type="spellStart"/>
+      <w:r>
+        <w:rPr>
+          <w:lang w:eastAsia="fr-FR"/>
+        </w:rPr>
+        <w:t>Language</w:t>
+      </w:r>
+      <w:proofErr w:type="spellEnd"/>
+      <w:r>
+        <w:rPr>
+          <w:lang w:eastAsia="fr-FR"/>
+        </w:rPr>
+        <w:t>)</w:t>
       </w:r>
       <w:r>
         <w:rPr>
@@ -8533,7 +8575,21 @@
         <w:rPr>
           <w:lang w:eastAsia="fr-FR"/>
         </w:rPr>
-        <w:t>. Une description haut-niveau des fonctionnalités a été illustrée au moyen d’un diagramme de cas d’utilisation et d’une description détaille de chaque cas. Les cas d’utilisation on en outre été accompagnés de mockups de l’interface utilisateur.</w:t>
+        <w:t xml:space="preserve">. Une description haut-niveau des fonctionnalités a été illustrée au moyen d’un diagramme de cas d’utilisation et d’une description détaille de chaque cas. Les cas d’utilisation on en outre été accompagnés de </w:t>
+      </w:r>
+      <w:proofErr w:type="spellStart"/>
+      <w:r>
+        <w:rPr>
+          <w:lang w:eastAsia="fr-FR"/>
+        </w:rPr>
+        <w:t>mockups</w:t>
+      </w:r>
+      <w:proofErr w:type="spellEnd"/>
+      <w:r>
+        <w:rPr>
+          <w:lang w:eastAsia="fr-FR"/>
+        </w:rPr>
+        <w:t xml:space="preserve"> de l’interface utilisateur.</w:t>
       </w:r>
     </w:p>
     <w:p>
@@ -8881,7 +8937,15 @@
         </w:r>
       </w:fldSimple>
       <w:r>
-        <w:t xml:space="preserve"> : Evolution de la taille des expoitations agricoles, RTBF</w:t>
+        <w:t xml:space="preserve"> : Evolution de la taille des </w:t>
+      </w:r>
+      <w:proofErr w:type="spellStart"/>
+      <w:r>
+        <w:t>expoitations</w:t>
+      </w:r>
+      <w:proofErr w:type="spellEnd"/>
+      <w:r>
+        <w:t xml:space="preserve"> agricoles, RTBF</w:t>
       </w:r>
     </w:p>
     <w:p>
@@ -8994,6 +9058,7 @@
           <w:iCs/>
         </w:rPr>
       </w:pPr>
+      <w:proofErr w:type="spellStart"/>
       <w:r>
         <w:rPr>
           <w:b/>
@@ -9003,6 +9068,7 @@
         </w:rPr>
         <w:t>FarmBrite</w:t>
       </w:r>
+      <w:proofErr w:type="spellEnd"/>
     </w:p>
     <w:p>
       <w:pPr>
@@ -9170,6 +9236,7 @@
           <w:iCs/>
         </w:rPr>
       </w:pPr>
+      <w:proofErr w:type="spellStart"/>
       <w:r>
         <w:rPr>
           <w:b/>
@@ -9179,6 +9246,7 @@
         </w:rPr>
         <w:t>NavFarm</w:t>
       </w:r>
+      <w:proofErr w:type="spellEnd"/>
     </w:p>
     <w:p>
       <w:pPr>
@@ -9269,7 +9337,15 @@
         </w:numPr>
       </w:pPr>
       <w:r>
-        <w:t>Zone géographique : Amérique du nord, Amérique du sude, Europe, Asie</w:t>
+        <w:t xml:space="preserve">Zone géographique : Amérique du nord, Amérique du </w:t>
+      </w:r>
+      <w:proofErr w:type="spellStart"/>
+      <w:r>
+        <w:t>sude</w:t>
+      </w:r>
+      <w:proofErr w:type="spellEnd"/>
+      <w:r>
+        <w:t>, Europe, Asie</w:t>
       </w:r>
     </w:p>
     <w:p>
@@ -9328,6 +9404,7 @@
           <w:iCs/>
         </w:rPr>
       </w:pPr>
+      <w:proofErr w:type="spellStart"/>
       <w:r>
         <w:rPr>
           <w:b/>
@@ -9337,6 +9414,7 @@
         </w:rPr>
         <w:t>Agrovision</w:t>
       </w:r>
+      <w:proofErr w:type="spellEnd"/>
       <w:r>
         <w:rPr>
           <w:b/>
@@ -9344,8 +9422,19 @@
           <w:i/>
           <w:iCs/>
         </w:rPr>
-        <w:t xml:space="preserve"> Cow</w:t>
-      </w:r>
+        <w:t xml:space="preserve"> </w:t>
+      </w:r>
+      <w:proofErr w:type="spellStart"/>
+      <w:r>
+        <w:rPr>
+          <w:b/>
+          <w:bCs/>
+          <w:i/>
+          <w:iCs/>
+        </w:rPr>
+        <w:t>Cow</w:t>
+      </w:r>
+      <w:proofErr w:type="spellEnd"/>
     </w:p>
     <w:p>
       <w:pPr>
@@ -9479,6 +9568,7 @@
           <w:iCs/>
         </w:rPr>
       </w:pPr>
+      <w:proofErr w:type="spellStart"/>
       <w:r>
         <w:rPr>
           <w:b/>
@@ -9488,6 +9578,7 @@
         </w:rPr>
         <w:t>HerdWarch</w:t>
       </w:r>
+      <w:proofErr w:type="spellEnd"/>
     </w:p>
     <w:p>
       <w:pPr>
@@ -9620,6 +9711,7 @@
           <w:iCs/>
         </w:rPr>
       </w:pPr>
+      <w:proofErr w:type="spellStart"/>
       <w:r>
         <w:rPr>
           <w:b/>
@@ -9629,6 +9721,7 @@
         </w:rPr>
         <w:t>CattleMax</w:t>
       </w:r>
+      <w:proofErr w:type="spellEnd"/>
     </w:p>
     <w:p>
       <w:pPr>
@@ -9721,7 +9814,15 @@
         </w:numPr>
       </w:pPr>
       <w:r>
-        <w:t>Format : Application Destkop et mobile</w:t>
+        <w:t xml:space="preserve">Format : Application </w:t>
+      </w:r>
+      <w:proofErr w:type="spellStart"/>
+      <w:r>
+        <w:t>Destkop</w:t>
+      </w:r>
+      <w:proofErr w:type="spellEnd"/>
+      <w:r>
+        <w:t xml:space="preserve"> et mobile</w:t>
       </w:r>
     </w:p>
     <w:p>
@@ -9867,8 +9968,13 @@
         </w:r>
       </w:fldSimple>
       <w:r>
-        <w:t xml:space="preserve"> : Gestion du troupeau par FarmBrite</w:t>
-      </w:r>
+        <w:t xml:space="preserve"> : Gestion du troupeau par </w:t>
+      </w:r>
+      <w:proofErr w:type="spellStart"/>
+      <w:r>
+        <w:t>FarmBrite</w:t>
+      </w:r>
+      <w:proofErr w:type="spellEnd"/>
     </w:p>
     <w:p>
       <w:pPr>
@@ -9938,8 +10044,13 @@
         </w:r>
       </w:fldSimple>
       <w:r>
-        <w:t>: Historique des actions pour un animal par CattleMax</w:t>
-      </w:r>
+        <w:t xml:space="preserve">: Historique des actions pour un animal par </w:t>
+      </w:r>
+      <w:proofErr w:type="spellStart"/>
+      <w:r>
+        <w:t>CattleMax</w:t>
+      </w:r>
+      <w:proofErr w:type="spellEnd"/>
     </w:p>
     <w:p>
       <w:pPr>
@@ -9960,7 +10071,15 @@
         <w:jc w:val="both"/>
       </w:pPr>
       <w:r>
-        <w:t>Le suivi de la production laitière comprends le suive des traites et l’enregistrement des volumes laitiers. Cet enregistrement peut se faire via un encodage manuel ou de manière automatique via une connexion à l’API du logiciel d’une salle de traite. Cette fonctionnalité va généralement de pair avec des possibilités avancées de reporting statistiques sur les volumes de production par vache et pour le troupeau dans son ensemble.</w:t>
+        <w:t xml:space="preserve">Le suivi de la production laitière comprends le suive des traites et l’enregistrement des volumes laitiers. Cet enregistrement peut se faire via un encodage manuel ou de manière automatique via une connexion à l’API du logiciel d’une salle de traite. Cette fonctionnalité va généralement de pair avec des possibilités avancées de </w:t>
+      </w:r>
+      <w:proofErr w:type="spellStart"/>
+      <w:r>
+        <w:t>reporting</w:t>
+      </w:r>
+      <w:proofErr w:type="spellEnd"/>
+      <w:r>
+        <w:t xml:space="preserve"> statistiques sur les volumes de production par vache et pour le troupeau dans son ensemble.</w:t>
       </w:r>
     </w:p>
     <w:p>
@@ -10075,8 +10194,13 @@
         </w:r>
       </w:fldSimple>
       <w:r>
-        <w:t xml:space="preserve"> : Gestion des vêlages par AgrovisionCow</w:t>
-      </w:r>
+        <w:t xml:space="preserve"> : Gestion des vêlages par </w:t>
+      </w:r>
+      <w:proofErr w:type="spellStart"/>
+      <w:r>
+        <w:t>AgrovisionCow</w:t>
+      </w:r>
+      <w:proofErr w:type="spellEnd"/>
     </w:p>
     <w:p>
       <w:pPr>
@@ -10116,7 +10240,15 @@
         <w:jc w:val="both"/>
       </w:pPr>
       <w:r>
-        <w:t>Les fonctions relatives aux pâturages ont pour but de gérer la répartition du troupeau à travers les différents pâturages de l’exploitation, la planification des mouvements ou le contrôle de la qualité et de la longueur de l’herbe. Ces fonctions sont généralement couplées avec un mécanisme de représentation visuelle sur une carte (type Google map).</w:t>
+        <w:t xml:space="preserve">Les fonctions relatives aux pâturages ont pour but de gérer la répartition du troupeau à travers les différents pâturages de l’exploitation, la planification des mouvements ou le contrôle de la qualité et de la longueur de l’herbe. Ces fonctions sont généralement couplées avec un mécanisme de représentation visuelle sur une carte (type Google </w:t>
+      </w:r>
+      <w:proofErr w:type="spellStart"/>
+      <w:r>
+        <w:t>map</w:t>
+      </w:r>
+      <w:proofErr w:type="spellEnd"/>
+      <w:r>
+        <w:t>).</w:t>
       </w:r>
     </w:p>
     <w:p>
@@ -10182,8 +10314,21 @@
         </w:r>
       </w:fldSimple>
       <w:r>
-        <w:t>: Gestion des paturages avec FarmBrite</w:t>
-      </w:r>
+        <w:t xml:space="preserve">: Gestion des </w:t>
+      </w:r>
+      <w:proofErr w:type="spellStart"/>
+      <w:r>
+        <w:t>paturages</w:t>
+      </w:r>
+      <w:proofErr w:type="spellEnd"/>
+      <w:r>
+        <w:t xml:space="preserve"> avec </w:t>
+      </w:r>
+      <w:proofErr w:type="spellStart"/>
+      <w:r>
+        <w:t>FarmBrite</w:t>
+      </w:r>
+      <w:proofErr w:type="spellEnd"/>
     </w:p>
     <w:p>
       <w:pPr>
@@ -10230,7 +10375,23 @@
         <w:jc w:val="both"/>
       </w:pPr>
       <w:r>
-        <w:t>Cette catégorie de fonctionnalités a pour objet l’organisation du travail d’une exploitation, à savoir la planification, l’attribution et le suivi de tâches aux utilisateurs enregistrés de l’application. Cela va de pair avec la gestion des utilisateurs. On peut également mentionner les fonctions de calendrier des tâches et de gestion des horaires, de Todo-list ou de tableau kanban, d’organisation en équipes et de time-tracking.</w:t>
+        <w:t xml:space="preserve">Cette catégorie de fonctionnalités a pour objet l’organisation du travail d’une exploitation, à savoir la planification, l’attribution et le suivi de tâches aux utilisateurs enregistrés de l’application. Cela va de pair avec la gestion des utilisateurs. On peut également mentionner les fonctions de calendrier des tâches et de gestion des horaires, de </w:t>
+      </w:r>
+      <w:proofErr w:type="spellStart"/>
+      <w:r>
+        <w:t>Todo-list</w:t>
+      </w:r>
+      <w:proofErr w:type="spellEnd"/>
+      <w:r>
+        <w:t xml:space="preserve"> ou de tableau kanban, d’organisation en équipes et de time-</w:t>
+      </w:r>
+      <w:proofErr w:type="spellStart"/>
+      <w:r>
+        <w:t>tracking</w:t>
+      </w:r>
+      <w:proofErr w:type="spellEnd"/>
+      <w:r>
+        <w:t>.</w:t>
       </w:r>
     </w:p>
     <w:p>
@@ -10297,8 +10458,13 @@
         </w:r>
       </w:fldSimple>
       <w:r>
-        <w:t>: Gestion des tâches avec FarmBrite</w:t>
-      </w:r>
+        <w:t xml:space="preserve">: Gestion des tâches avec </w:t>
+      </w:r>
+      <w:proofErr w:type="spellStart"/>
+      <w:r>
+        <w:t>FarmBrite</w:t>
+      </w:r>
+      <w:proofErr w:type="spellEnd"/>
     </w:p>
     <w:p>
       <w:pPr>
@@ -10863,6 +11029,7 @@
                 <w:szCs w:val="24"/>
               </w:rPr>
             </w:pPr>
+            <w:proofErr w:type="spellStart"/>
             <w:r>
               <w:rPr>
                 <w:i/>
@@ -10872,6 +11039,7 @@
               </w:rPr>
               <w:t>FarmBrite</w:t>
             </w:r>
+            <w:proofErr w:type="spellEnd"/>
           </w:p>
         </w:tc>
         <w:tc>
@@ -10964,6 +11132,7 @@
                 <w:szCs w:val="24"/>
               </w:rPr>
             </w:pPr>
+            <w:proofErr w:type="spellStart"/>
             <w:r>
               <w:rPr>
                 <w:i/>
@@ -10973,6 +11142,7 @@
               </w:rPr>
               <w:t>NavFarm</w:t>
             </w:r>
+            <w:proofErr w:type="spellEnd"/>
           </w:p>
         </w:tc>
         <w:tc>
@@ -11071,6 +11241,7 @@
                 <w:szCs w:val="24"/>
               </w:rPr>
             </w:pPr>
+            <w:proofErr w:type="spellStart"/>
             <w:r>
               <w:rPr>
                 <w:i/>
@@ -11078,8 +11249,29 @@
                 <w:sz w:val="24"/>
                 <w:szCs w:val="24"/>
               </w:rPr>
-              <w:t>Agrovision Cows</w:t>
-            </w:r>
+              <w:t>Agrovision</w:t>
+            </w:r>
+            <w:proofErr w:type="spellEnd"/>
+            <w:r>
+              <w:rPr>
+                <w:i/>
+                <w:iCs/>
+                <w:sz w:val="24"/>
+                <w:szCs w:val="24"/>
+              </w:rPr>
+              <w:t xml:space="preserve"> </w:t>
+            </w:r>
+            <w:proofErr w:type="spellStart"/>
+            <w:r>
+              <w:rPr>
+                <w:i/>
+                <w:iCs/>
+                <w:sz w:val="24"/>
+                <w:szCs w:val="24"/>
+              </w:rPr>
+              <w:t>Cows</w:t>
+            </w:r>
+            <w:proofErr w:type="spellEnd"/>
           </w:p>
         </w:tc>
         <w:tc>
@@ -11181,6 +11373,7 @@
                 <w:szCs w:val="24"/>
               </w:rPr>
             </w:pPr>
+            <w:proofErr w:type="spellStart"/>
             <w:r>
               <w:rPr>
                 <w:i/>
@@ -11190,6 +11383,7 @@
               </w:rPr>
               <w:t>HerdWatch</w:t>
             </w:r>
+            <w:proofErr w:type="spellEnd"/>
           </w:p>
         </w:tc>
         <w:tc>
@@ -11288,6 +11482,7 @@
                 <w:szCs w:val="24"/>
               </w:rPr>
             </w:pPr>
+            <w:proofErr w:type="spellStart"/>
             <w:r>
               <w:rPr>
                 <w:i/>
@@ -11297,6 +11492,7 @@
               </w:rPr>
               <w:t>CattleFarm</w:t>
             </w:r>
+            <w:proofErr w:type="spellEnd"/>
           </w:p>
         </w:tc>
         <w:tc>
@@ -11367,12 +11563,14 @@
             <w:r>
               <w:t xml:space="preserve">Application </w:t>
             </w:r>
+            <w:proofErr w:type="spellStart"/>
             <w:r>
               <w:t>d</w:t>
             </w:r>
             <w:r>
               <w:t>estkop</w:t>
             </w:r>
+            <w:proofErr w:type="spellEnd"/>
             <w:r>
               <w:t>/m</w:t>
             </w:r>
@@ -11460,6 +11658,7 @@
                 <w:iCs/>
               </w:rPr>
             </w:pPr>
+            <w:proofErr w:type="spellStart"/>
             <w:r>
               <w:rPr>
                 <w:i/>
@@ -11467,6 +11666,7 @@
               </w:rPr>
               <w:t>FarmBrite</w:t>
             </w:r>
+            <w:proofErr w:type="spellEnd"/>
           </w:p>
         </w:tc>
         <w:tc>
@@ -11486,6 +11686,7 @@
                 <w:iCs/>
               </w:rPr>
             </w:pPr>
+            <w:proofErr w:type="spellStart"/>
             <w:r>
               <w:rPr>
                 <w:i/>
@@ -11493,6 +11694,7 @@
               </w:rPr>
               <w:t>NavFarm</w:t>
             </w:r>
+            <w:proofErr w:type="spellEnd"/>
           </w:p>
         </w:tc>
         <w:tc>
@@ -11512,13 +11714,31 @@
                 <w:iCs/>
               </w:rPr>
             </w:pPr>
-            <w:r>
-              <w:rPr>
-                <w:i/>
-                <w:iCs/>
-              </w:rPr>
-              <w:t>Agrovision Cow</w:t>
-            </w:r>
+            <w:proofErr w:type="spellStart"/>
+            <w:r>
+              <w:rPr>
+                <w:i/>
+                <w:iCs/>
+              </w:rPr>
+              <w:t>Agrovision</w:t>
+            </w:r>
+            <w:proofErr w:type="spellEnd"/>
+            <w:r>
+              <w:rPr>
+                <w:i/>
+                <w:iCs/>
+              </w:rPr>
+              <w:t xml:space="preserve"> </w:t>
+            </w:r>
+            <w:proofErr w:type="spellStart"/>
+            <w:r>
+              <w:rPr>
+                <w:i/>
+                <w:iCs/>
+              </w:rPr>
+              <w:t>Cow</w:t>
+            </w:r>
+            <w:proofErr w:type="spellEnd"/>
           </w:p>
         </w:tc>
         <w:tc>
@@ -11538,6 +11758,7 @@
                 <w:iCs/>
               </w:rPr>
             </w:pPr>
+            <w:proofErr w:type="spellStart"/>
             <w:r>
               <w:rPr>
                 <w:i/>
@@ -11545,6 +11766,7 @@
               </w:rPr>
               <w:t>HerdWatch</w:t>
             </w:r>
+            <w:proofErr w:type="spellEnd"/>
           </w:p>
         </w:tc>
         <w:tc>
@@ -11564,6 +11786,7 @@
                 <w:iCs/>
               </w:rPr>
             </w:pPr>
+            <w:proofErr w:type="spellStart"/>
             <w:r>
               <w:rPr>
                 <w:i/>
@@ -11571,6 +11794,7 @@
               </w:rPr>
               <w:t>CattleFarm</w:t>
             </w:r>
+            <w:proofErr w:type="spellEnd"/>
           </w:p>
         </w:tc>
       </w:tr>
@@ -12735,8 +12959,16 @@
         <w:rPr>
           <w:lang w:eastAsia="fr-FR"/>
         </w:rPr>
-        <w:t>Par rapport aux logiciels existants sur le marché, Le projet Cattle</w:t>
-      </w:r>
+        <w:t xml:space="preserve">Par rapport aux logiciels existants sur le marché, Le projet </w:t>
+      </w:r>
+      <w:proofErr w:type="spellStart"/>
+      <w:r>
+        <w:rPr>
+          <w:lang w:eastAsia="fr-FR"/>
+        </w:rPr>
+        <w:t>Cattle</w:t>
+      </w:r>
+      <w:proofErr w:type="spellEnd"/>
       <w:r>
         <w:rPr>
           <w:lang w:eastAsia="fr-FR"/>
@@ -12805,7 +13037,21 @@
         <w:rPr>
           <w:lang w:eastAsia="fr-FR"/>
         </w:rPr>
-        <w:t xml:space="preserve"> les solutions existantes, Cattle Manager offre les avantages suivants :</w:t>
+        <w:t xml:space="preserve"> les solutions existantes, </w:t>
+      </w:r>
+      <w:proofErr w:type="spellStart"/>
+      <w:r>
+        <w:rPr>
+          <w:lang w:eastAsia="fr-FR"/>
+        </w:rPr>
+        <w:t>Cattle</w:t>
+      </w:r>
+      <w:proofErr w:type="spellEnd"/>
+      <w:r>
+        <w:rPr>
+          <w:lang w:eastAsia="fr-FR"/>
+        </w:rPr>
+        <w:t xml:space="preserve"> Manager offre les avantages suivants :</w:t>
       </w:r>
     </w:p>
     <w:p>
@@ -12874,7 +13120,21 @@
         <w:rPr>
           <w:lang w:eastAsia="fr-FR"/>
         </w:rPr>
-        <w:t>Gratuité. Cattle Manager est gratuit d’utilisation.</w:t>
+        <w:t xml:space="preserve">Gratuité. </w:t>
+      </w:r>
+      <w:proofErr w:type="spellStart"/>
+      <w:r>
+        <w:rPr>
+          <w:lang w:eastAsia="fr-FR"/>
+        </w:rPr>
+        <w:t>Cattle</w:t>
+      </w:r>
+      <w:proofErr w:type="spellEnd"/>
+      <w:r>
+        <w:rPr>
+          <w:lang w:eastAsia="fr-FR"/>
+        </w:rPr>
+        <w:t xml:space="preserve"> Manager est gratuit d’utilisation.</w:t>
       </w:r>
     </w:p>
     <w:p>
@@ -14536,8 +14796,13 @@
         <w:pStyle w:val="Titre2"/>
       </w:pPr>
       <w:bookmarkStart w:id="26" w:name="_Toc197889182"/>
-      <w:r>
-        <w:t>Sitemap de l’application</w:t>
+      <w:proofErr w:type="spellStart"/>
+      <w:r>
+        <w:t>Sitemap</w:t>
+      </w:r>
+      <w:proofErr w:type="spellEnd"/>
+      <w:r>
+        <w:t xml:space="preserve"> de l’application</w:t>
       </w:r>
       <w:bookmarkEnd w:id="26"/>
     </w:p>
@@ -14619,7 +14884,15 @@
         </w:r>
       </w:fldSimple>
       <w:r>
-        <w:t>: Sitemap de l'application web</w:t>
+        <w:t xml:space="preserve">: </w:t>
+      </w:r>
+      <w:proofErr w:type="spellStart"/>
+      <w:r>
+        <w:t>Sitemap</w:t>
+      </w:r>
+      <w:proofErr w:type="spellEnd"/>
+      <w:r>
+        <w:t xml:space="preserve"> de l'application web</w:t>
       </w:r>
     </w:p>
     <w:p>
@@ -15046,7 +15319,15 @@
               </w:numPr>
             </w:pPr>
             <w:r>
-              <w:t>Le système vérifie si l’utilisateur possède déjà un token.</w:t>
+              <w:t xml:space="preserve">Le système vérifie si l’utilisateur possède déjà un </w:t>
+            </w:r>
+            <w:proofErr w:type="spellStart"/>
+            <w:r>
+              <w:t>token</w:t>
+            </w:r>
+            <w:proofErr w:type="spellEnd"/>
+            <w:r>
+              <w:t>.</w:t>
             </w:r>
           </w:p>
           <w:p>
@@ -15061,7 +15342,23 @@
               <w:t>S’il</w:t>
             </w:r>
             <w:r>
-              <w:t xml:space="preserve"> ne possède pas de token ou que le token présent est échu, l’utilisateur est redirigé vers la page de login administrée par Auth0.</w:t>
+              <w:t xml:space="preserve"> ne possède pas de </w:t>
+            </w:r>
+            <w:proofErr w:type="spellStart"/>
+            <w:r>
+              <w:t>token</w:t>
+            </w:r>
+            <w:proofErr w:type="spellEnd"/>
+            <w:r>
+              <w:t xml:space="preserve"> ou que le </w:t>
+            </w:r>
+            <w:proofErr w:type="spellStart"/>
+            <w:r>
+              <w:t>token</w:t>
+            </w:r>
+            <w:proofErr w:type="spellEnd"/>
+            <w:r>
+              <w:t xml:space="preserve"> présent est échu, l’utilisateur est redirigé vers la page de login administrée par Auth0.</w:t>
             </w:r>
           </w:p>
           <w:p>
@@ -15073,7 +15370,15 @@
               </w:numPr>
             </w:pPr>
             <w:r>
-              <w:t>L’utilisateur remplit ses informations d’authentification (adresse email et mot de passe) dans les champs du formulaire prévus à cet effet.</w:t>
+              <w:t xml:space="preserve">L’utilisateur remplit ses informations d’authentification (adresse </w:t>
+            </w:r>
+            <w:proofErr w:type="gramStart"/>
+            <w:r>
+              <w:t>email</w:t>
+            </w:r>
+            <w:proofErr w:type="gramEnd"/>
+            <w:r>
+              <w:t xml:space="preserve"> et mot de passe) dans les champs du formulaire prévus à cet effet.</w:t>
             </w:r>
           </w:p>
           <w:p>
@@ -15097,7 +15402,15 @@
               </w:numPr>
             </w:pPr>
             <w:r>
-              <w:t>L’utilisateur reçoit un token valide de la part d’Auth0.</w:t>
+              <w:t xml:space="preserve">L’utilisateur reçoit un </w:t>
+            </w:r>
+            <w:proofErr w:type="spellStart"/>
+            <w:r>
+              <w:t>token</w:t>
+            </w:r>
+            <w:proofErr w:type="spellEnd"/>
+            <w:r>
+              <w:t xml:space="preserve"> valide de la part d’Auth0.</w:t>
             </w:r>
           </w:p>
           <w:p>
@@ -15109,13 +15422,21 @@
               </w:numPr>
             </w:pPr>
             <w:r>
-              <w:t>L’utilisateur est redirigé vers le dashbo</w:t>
+              <w:t xml:space="preserve">L’utilisateur est redirigé vers le </w:t>
+            </w:r>
+            <w:proofErr w:type="spellStart"/>
+            <w:r>
+              <w:t>dashbo</w:t>
             </w:r>
             <w:r>
               <w:t>a</w:t>
             </w:r>
             <w:r>
-              <w:t>rd.</w:t>
+              <w:t>rd</w:t>
+            </w:r>
+            <w:proofErr w:type="spellEnd"/>
+            <w:r>
+              <w:t>.</w:t>
             </w:r>
           </w:p>
         </w:tc>
@@ -15159,7 +15480,23 @@
           </w:p>
           <w:p>
             <w:r>
-              <w:t>3a. L’utilisateur possède déjà un token valide. L’utilisateur est redirigé automatiquement vers son dashboard en fonction de son rôle.</w:t>
+              <w:t xml:space="preserve">3a. L’utilisateur possède déjà un </w:t>
+            </w:r>
+            <w:proofErr w:type="spellStart"/>
+            <w:r>
+              <w:t>token</w:t>
+            </w:r>
+            <w:proofErr w:type="spellEnd"/>
+            <w:r>
+              <w:t xml:space="preserve"> valide. L’utilisateur est redirigé automatiquement vers son </w:t>
+            </w:r>
+            <w:proofErr w:type="spellStart"/>
+            <w:r>
+              <w:t>dashboard</w:t>
+            </w:r>
+            <w:proofErr w:type="spellEnd"/>
+            <w:r>
+              <w:t xml:space="preserve"> en fonction de son rôle.</w:t>
             </w:r>
           </w:p>
         </w:tc>
@@ -24777,7 +25114,15 @@
               </w:numPr>
             </w:pPr>
             <w:r>
-              <w:t xml:space="preserve">L’utilisateur est redirigé vers son dashbaord. Les tâches du jour assignées à cet utilisateur sont affichées sous forme de liste. </w:t>
+              <w:t xml:space="preserve">L’utilisateur est redirigé vers son </w:t>
+            </w:r>
+            <w:proofErr w:type="spellStart"/>
+            <w:r>
+              <w:t>dashbaord</w:t>
+            </w:r>
+            <w:proofErr w:type="spellEnd"/>
+            <w:r>
+              <w:t xml:space="preserve">. Les tâches du jour assignées à cet utilisateur sont affichées sous forme de liste. </w:t>
             </w:r>
           </w:p>
           <w:p>
@@ -25033,7 +25378,15 @@
               </w:numPr>
             </w:pPr>
             <w:r>
-              <w:t>L’utilisateur est présent sur son dashboard ou sur la page de la liste des tâches.</w:t>
+              <w:t xml:space="preserve">L’utilisateur est présent sur son </w:t>
+            </w:r>
+            <w:proofErr w:type="spellStart"/>
+            <w:r>
+              <w:t>dashboard</w:t>
+            </w:r>
+            <w:proofErr w:type="spellEnd"/>
+            <w:r>
+              <w:t xml:space="preserve"> ou sur la page de la liste des tâches.</w:t>
             </w:r>
           </w:p>
         </w:tc>
@@ -26663,7 +27016,15 @@
               </w:numPr>
             </w:pPr>
             <w:r>
-              <w:t>L’utilisateur remplit le volume laitier pour les animaux voulus, en utilisant les champs ou les sliders prévus à cet effet.</w:t>
+              <w:t xml:space="preserve">L’utilisateur remplit le volume laitier pour les animaux voulus, en utilisant les champs ou les </w:t>
+            </w:r>
+            <w:proofErr w:type="spellStart"/>
+            <w:r>
+              <w:t>sliders</w:t>
+            </w:r>
+            <w:proofErr w:type="spellEnd"/>
+            <w:r>
+              <w:t xml:space="preserve"> prévus à cet effet.</w:t>
             </w:r>
           </w:p>
           <w:p>
@@ -31663,7 +32024,15 @@
           </w:tcPr>
           <w:p>
             <w:r>
-              <w:t>Un utilisateur a une adresse email unique, obligatoire</w:t>
+              <w:t xml:space="preserve">Un utilisateur a une adresse </w:t>
+            </w:r>
+            <w:proofErr w:type="gramStart"/>
+            <w:r>
+              <w:t>email</w:t>
+            </w:r>
+            <w:proofErr w:type="gramEnd"/>
+            <w:r>
+              <w:t xml:space="preserve"> unique, obligatoire</w:t>
             </w:r>
           </w:p>
         </w:tc>
@@ -34935,7 +35304,15 @@
         <w:jc w:val="both"/>
       </w:pPr>
       <w:r>
-        <w:t>La base de données NoSql utilisera MongoDB.</w:t>
+        <w:t xml:space="preserve">La base de données </w:t>
+      </w:r>
+      <w:proofErr w:type="spellStart"/>
+      <w:r>
+        <w:t>NoSql</w:t>
+      </w:r>
+      <w:proofErr w:type="spellEnd"/>
+      <w:r>
+        <w:t xml:space="preserve"> utilisera MongoDB.</w:t>
       </w:r>
     </w:p>
     <w:p>
@@ -34948,7 +35325,15 @@
         <w:jc w:val="both"/>
       </w:pPr>
       <w:r>
-        <w:t>Le Backend sera réalisé dans le framework .Net (.Net 8).</w:t>
+        <w:t xml:space="preserve">Le Backend sera réalisé dans le </w:t>
+      </w:r>
+      <w:proofErr w:type="spellStart"/>
+      <w:r>
+        <w:t>framework</w:t>
+      </w:r>
+      <w:proofErr w:type="spellEnd"/>
+      <w:r>
+        <w:t xml:space="preserve"> .Net (.Net 8).</w:t>
       </w:r>
     </w:p>
     <w:p>
@@ -34961,7 +35346,15 @@
         <w:jc w:val="both"/>
       </w:pPr>
       <w:r>
-        <w:t>L’accès aux données SQL Server se fera via l’ORM Entity Framework.</w:t>
+        <w:t xml:space="preserve">L’accès aux données SQL Server se fera via l’ORM </w:t>
+      </w:r>
+      <w:proofErr w:type="spellStart"/>
+      <w:r>
+        <w:t>Entity</w:t>
+      </w:r>
+      <w:proofErr w:type="spellEnd"/>
+      <w:r>
+        <w:t xml:space="preserve"> Framework.</w:t>
       </w:r>
     </w:p>
     <w:p>
@@ -34974,7 +35367,23 @@
         <w:jc w:val="both"/>
       </w:pPr>
       <w:r>
-        <w:t>L’application web sera réalisée avec le framework javascript Angular (Version 19).</w:t>
+        <w:t xml:space="preserve">L’application web sera réalisée avec le </w:t>
+      </w:r>
+      <w:proofErr w:type="spellStart"/>
+      <w:r>
+        <w:t>framework</w:t>
+      </w:r>
+      <w:proofErr w:type="spellEnd"/>
+      <w:r>
+        <w:t xml:space="preserve"> javascript </w:t>
+      </w:r>
+      <w:proofErr w:type="spellStart"/>
+      <w:r>
+        <w:t>Angular</w:t>
+      </w:r>
+      <w:proofErr w:type="spellEnd"/>
+      <w:r>
+        <w:t xml:space="preserve"> (Version 19).</w:t>
       </w:r>
     </w:p>
     <w:p>
@@ -34987,7 +35396,15 @@
         <w:jc w:val="both"/>
       </w:pPr>
       <w:r>
-        <w:t>L’application mobile sera réalisée avec le framework Flutter (Version 3).</w:t>
+        <w:t xml:space="preserve">L’application mobile sera réalisée avec le </w:t>
+      </w:r>
+      <w:proofErr w:type="spellStart"/>
+      <w:r>
+        <w:t>framework</w:t>
+      </w:r>
+      <w:proofErr w:type="spellEnd"/>
+      <w:r>
+        <w:t xml:space="preserve"> Flutter (Version 3).</w:t>
       </w:r>
     </w:p>
     <w:p>
@@ -35023,7 +35440,15 @@
         <w:jc w:val="both"/>
       </w:pPr>
       <w:r>
-        <w:t>Des données annexes, susceptible de changer avec le temps et dont l’intégrité référentielle n’est pas importante pour l’activité, seront stockées dans une base de données NoSql de type « documents ».</w:t>
+        <w:t xml:space="preserve">Des données annexes, susceptible de changer avec le temps et dont l’intégrité référentielle n’est pas importante pour l’activité, seront stockées dans une base de données </w:t>
+      </w:r>
+      <w:proofErr w:type="spellStart"/>
+      <w:r>
+        <w:t>NoSql</w:t>
+      </w:r>
+      <w:proofErr w:type="spellEnd"/>
+      <w:r>
+        <w:t xml:space="preserve"> de type « documents ».</w:t>
       </w:r>
     </w:p>
     <w:p>
@@ -35031,10 +35456,12 @@
         <w:pStyle w:val="Titre3"/>
       </w:pPr>
       <w:bookmarkStart w:id="40" w:name="_Toc197889196"/>
+      <w:proofErr w:type="spellStart"/>
       <w:r>
         <w:t>Back-end</w:t>
       </w:r>
       <w:bookmarkEnd w:id="40"/>
+      <w:proofErr w:type="spellEnd"/>
     </w:p>
     <w:p>
       <w:pPr>
@@ -35043,8 +35470,13 @@
       <w:r>
         <w:t xml:space="preserve">L’architecture </w:t>
       </w:r>
-      <w:r>
-        <w:t xml:space="preserve">back-end </w:t>
+      <w:proofErr w:type="spellStart"/>
+      <w:r>
+        <w:t>back-end</w:t>
+      </w:r>
+      <w:proofErr w:type="spellEnd"/>
+      <w:r>
+        <w:t xml:space="preserve"> </w:t>
       </w:r>
       <w:r>
         <w:t xml:space="preserve">du projet </w:t>
@@ -35101,7 +35533,15 @@
         <w:jc w:val="both"/>
       </w:pPr>
       <w:r>
-        <w:t>Une couche « Presentation » contient toute la partie liée à l’interface utilisateur. Elle dépend de la couche « Application »</w:t>
+        <w:t>Une couche « </w:t>
+      </w:r>
+      <w:proofErr w:type="spellStart"/>
+      <w:r>
+        <w:t>Presentation</w:t>
+      </w:r>
+      <w:proofErr w:type="spellEnd"/>
+      <w:r>
+        <w:t> » contient toute la partie liée à l’interface utilisateur. Elle dépend de la couche « Application »</w:t>
       </w:r>
       <w:r>
         <w:t>.</w:t>
@@ -35117,7 +35557,15 @@
         <w:jc w:val="both"/>
       </w:pPr>
       <w:r>
-        <w:t>Une couche « Persistence » contient la logique d’accès aux données. Elle dépend de la couche « Domain »</w:t>
+        <w:t>Une couche « </w:t>
+      </w:r>
+      <w:proofErr w:type="spellStart"/>
+      <w:r>
+        <w:t>Persistence</w:t>
+      </w:r>
+      <w:proofErr w:type="spellEnd"/>
+      <w:r>
+        <w:t> » contient la logique d’accès aux données. Elle dépend de la couche « Domain »</w:t>
       </w:r>
       <w:r>
         <w:t>.</w:t>
@@ -35177,7 +35625,15 @@
         <w:jc w:val="both"/>
       </w:pPr>
       <w:r>
-        <w:t>La couche « Persistence »</w:t>
+        <w:t>La couche « </w:t>
+      </w:r>
+      <w:proofErr w:type="spellStart"/>
+      <w:r>
+        <w:t>Persistence</w:t>
+      </w:r>
+      <w:proofErr w:type="spellEnd"/>
+      <w:r>
+        <w:t> »</w:t>
       </w:r>
     </w:p>
     <w:p>
@@ -35212,7 +35668,15 @@
         <w:t>sur la couche application</w:t>
       </w:r>
       <w:r>
-        <w:t xml:space="preserve"> de par l’implémentation d’interfaces qui seront définies dans la couche application</w:t>
+        <w:t xml:space="preserve"> </w:t>
+      </w:r>
+      <w:proofErr w:type="gramStart"/>
+      <w:r>
+        <w:t>de par</w:t>
+      </w:r>
+      <w:proofErr w:type="gramEnd"/>
+      <w:r>
+        <w:t xml:space="preserve"> l’implémentation d’interfaces qui seront définies dans la couche application</w:t>
       </w:r>
       <w:r>
         <w:t>. Elle aura également une dépendance</w:t>
@@ -35229,8 +35693,13 @@
       <w:r>
         <w:t>spécifique (</w:t>
       </w:r>
-      <w:r>
-        <w:t>Entity Framework</w:t>
+      <w:proofErr w:type="spellStart"/>
+      <w:r>
+        <w:t>Entity</w:t>
+      </w:r>
+      <w:proofErr w:type="spellEnd"/>
+      <w:r>
+        <w:t xml:space="preserve"> Framework</w:t>
       </w:r>
       <w:r>
         <w:t>)</w:t>
@@ -35274,13 +35743,26 @@
         <w:t>Cette couche aura une dépendance directe sur la couche « Domain.</w:t>
       </w:r>
       <w:r>
-        <w:t xml:space="preserve"> Elle aura également une dépendance sur la couche Persistence. Les interfaces définies dans la couche application seront implémentées dans la couche </w:t>
-      </w:r>
+        <w:t xml:space="preserve"> Elle aura également une dépendance sur la couche </w:t>
+      </w:r>
+      <w:proofErr w:type="spellStart"/>
+      <w:r>
+        <w:t>Persistence</w:t>
+      </w:r>
+      <w:proofErr w:type="spellEnd"/>
+      <w:r>
+        <w:t xml:space="preserve">. Les interfaces définies dans la couche application seront implémentées dans la couche </w:t>
+      </w:r>
+      <w:proofErr w:type="spellStart"/>
       <w:r>
         <w:t>P</w:t>
       </w:r>
       <w:r>
-        <w:t>ersitence et injectées par injection de dépendance.</w:t>
+        <w:t>ersitence</w:t>
+      </w:r>
+      <w:proofErr w:type="spellEnd"/>
+      <w:r>
+        <w:t xml:space="preserve"> et injectées par injection de dépendance.</w:t>
       </w:r>
     </w:p>
     <w:p>
@@ -35289,8 +35771,13 @@
         <w:jc w:val="both"/>
       </w:pPr>
       <w:r>
-        <w:t>La couche « Presentation</w:t>
-      </w:r>
+        <w:t>La couche « </w:t>
+      </w:r>
+      <w:proofErr w:type="spellStart"/>
+      <w:r>
+        <w:t>Presentation</w:t>
+      </w:r>
+      <w:proofErr w:type="spellEnd"/>
       <w:r>
         <w:t> »</w:t>
       </w:r>
@@ -35303,7 +35790,15 @@
         <w:t xml:space="preserve">Cette couche sera </w:t>
       </w:r>
       <w:r>
-        <w:t xml:space="preserve">divisée entre une partie Backend et une partie FrontEnd. </w:t>
+        <w:t xml:space="preserve">divisée entre une partie Backend et une partie </w:t>
+      </w:r>
+      <w:proofErr w:type="spellStart"/>
+      <w:r>
+        <w:t>FrontEnd</w:t>
+      </w:r>
+      <w:proofErr w:type="spellEnd"/>
+      <w:r>
+        <w:t xml:space="preserve">. </w:t>
       </w:r>
     </w:p>
     <w:p>
@@ -35383,11 +35878,13 @@
         <w:pStyle w:val="Titre3"/>
       </w:pPr>
       <w:bookmarkStart w:id="41" w:name="_Toc197889197"/>
+      <w:proofErr w:type="spellStart"/>
       <w:r>
         <w:lastRenderedPageBreak/>
         <w:t>Front-end</w:t>
       </w:r>
       <w:bookmarkEnd w:id="41"/>
+      <w:proofErr w:type="spellEnd"/>
     </w:p>
     <w:p>
       <w:pPr>
@@ -35407,7 +35904,15 @@
     </w:p>
     <w:p>
       <w:r>
-        <w:t>L’application web sera réalisée avec le Framework javascript Angular.</w:t>
+        <w:t xml:space="preserve">L’application web sera réalisée avec le Framework javascript </w:t>
+      </w:r>
+      <w:proofErr w:type="spellStart"/>
+      <w:r>
+        <w:t>Angular</w:t>
+      </w:r>
+      <w:proofErr w:type="spellEnd"/>
+      <w:r>
+        <w:t>.</w:t>
       </w:r>
     </w:p>
     <w:p>
@@ -35429,12 +35934,30 @@
       <w:r>
         <w:t xml:space="preserve"> Les composants </w:t>
       </w:r>
+      <w:proofErr w:type="spellStart"/>
       <w:r>
         <w:t>A</w:t>
       </w:r>
       <w:r>
-        <w:t>ngular interagissent avec le back-end via des classes intermédiaires, appelées actions, lesquelles réalisent les appels vers le back-end</w:t>
-      </w:r>
+        <w:t>ngular</w:t>
+      </w:r>
+      <w:proofErr w:type="spellEnd"/>
+      <w:r>
+        <w:t xml:space="preserve"> interagissent avec le </w:t>
+      </w:r>
+      <w:proofErr w:type="spellStart"/>
+      <w:r>
+        <w:t>back-end</w:t>
+      </w:r>
+      <w:proofErr w:type="spellEnd"/>
+      <w:r>
+        <w:t xml:space="preserve"> via des classes intermédiaires, appelées actions, lesquelles réalisent les appels vers le </w:t>
+      </w:r>
+      <w:proofErr w:type="spellStart"/>
+      <w:r>
+        <w:t>back-end</w:t>
+      </w:r>
+      <w:proofErr w:type="spellEnd"/>
       <w:r>
         <w:t xml:space="preserve"> au travers de </w:t>
       </w:r>
@@ -35774,7 +36297,79 @@
           <w:i/>
           <w:iCs/>
         </w:rPr>
-        <w:t>A look at European Farms, European Census Result</w:t>
+        <w:t xml:space="preserve">A look at </w:t>
+      </w:r>
+      <w:proofErr w:type="spellStart"/>
+      <w:r>
+        <w:rPr>
+          <w:i/>
+          <w:iCs/>
+        </w:rPr>
+        <w:t>European</w:t>
+      </w:r>
+      <w:proofErr w:type="spellEnd"/>
+      <w:r>
+        <w:rPr>
+          <w:i/>
+          <w:iCs/>
+        </w:rPr>
+        <w:t xml:space="preserve"> </w:t>
+      </w:r>
+      <w:proofErr w:type="spellStart"/>
+      <w:r>
+        <w:rPr>
+          <w:i/>
+          <w:iCs/>
+        </w:rPr>
+        <w:t>Farms</w:t>
+      </w:r>
+      <w:proofErr w:type="spellEnd"/>
+      <w:r>
+        <w:rPr>
+          <w:i/>
+          <w:iCs/>
+        </w:rPr>
+        <w:t xml:space="preserve">, </w:t>
+      </w:r>
+      <w:proofErr w:type="spellStart"/>
+      <w:r>
+        <w:rPr>
+          <w:i/>
+          <w:iCs/>
+        </w:rPr>
+        <w:t>European</w:t>
+      </w:r>
+      <w:proofErr w:type="spellEnd"/>
+      <w:r>
+        <w:rPr>
+          <w:i/>
+          <w:iCs/>
+        </w:rPr>
+        <w:t xml:space="preserve"> </w:t>
+      </w:r>
+      <w:proofErr w:type="spellStart"/>
+      <w:r>
+        <w:rPr>
+          <w:i/>
+          <w:iCs/>
+        </w:rPr>
+        <w:t>Census</w:t>
+      </w:r>
+      <w:proofErr w:type="spellEnd"/>
+      <w:r>
+        <w:rPr>
+          <w:i/>
+          <w:iCs/>
+        </w:rPr>
+        <w:t xml:space="preserve"> </w:t>
+      </w:r>
+      <w:proofErr w:type="spellStart"/>
+      <w:r>
+        <w:rPr>
+          <w:i/>
+          <w:iCs/>
+        </w:rPr>
+        <w:t>Result</w:t>
       </w:r>
       <w:r>
         <w:rPr>
@@ -35783,6 +36378,7 @@
         </w:rPr>
         <w:t>s</w:t>
       </w:r>
+      <w:proofErr w:type="spellEnd"/>
       <w:r>
         <w:t xml:space="preserve"> (</w:t>
       </w:r>
@@ -35800,7 +36396,15 @@
         <w:t>.</w:t>
       </w:r>
       <w:r>
-        <w:t xml:space="preserve"> Luxembourg Publications Office of the European Union. </w:t>
+        <w:t xml:space="preserve"> Luxembourg Publications Office of the </w:t>
+      </w:r>
+      <w:proofErr w:type="spellStart"/>
+      <w:r>
+        <w:t>European</w:t>
+      </w:r>
+      <w:proofErr w:type="spellEnd"/>
+      <w:r>
+        <w:t xml:space="preserve"> Union. </w:t>
       </w:r>
       <w:hyperlink r:id="rId57" w:history="1">
         <w:r>
@@ -35860,8 +36464,13 @@
       </w:r>
     </w:p>
     <w:p>
-      <w:r>
-        <w:t xml:space="preserve">Statbel (05/12/2024). </w:t>
+      <w:proofErr w:type="spellStart"/>
+      <w:r>
+        <w:t>Statbel</w:t>
+      </w:r>
+      <w:proofErr w:type="spellEnd"/>
+      <w:r>
+        <w:t xml:space="preserve"> (05/12/2024). </w:t>
       </w:r>
       <w:r>
         <w:rPr>
@@ -35871,7 +36480,15 @@
         <w:t>Etat de l’agriculture Wallonne, Exploitations agricoles</w:t>
       </w:r>
       <w:r>
-        <w:t xml:space="preserve">. Statbel. </w:t>
+        <w:t xml:space="preserve">. </w:t>
+      </w:r>
+      <w:proofErr w:type="spellStart"/>
+      <w:r>
+        <w:t>Statbel</w:t>
+      </w:r>
+      <w:proofErr w:type="spellEnd"/>
+      <w:r>
+        <w:t xml:space="preserve">. </w:t>
       </w:r>
       <w:hyperlink r:id="rId59" w:history="1">
         <w:r>
@@ -35899,7 +36516,15 @@
     </w:p>
     <w:p>
       <w:r>
-        <w:t xml:space="preserve">Romane Bonnemé (29/07/2023). </w:t>
+        <w:t xml:space="preserve">Romane </w:t>
+      </w:r>
+      <w:proofErr w:type="spellStart"/>
+      <w:r>
+        <w:t>Bonnemé</w:t>
+      </w:r>
+      <w:proofErr w:type="spellEnd"/>
+      <w:r>
+        <w:t xml:space="preserve"> (29/07/2023). </w:t>
       </w:r>
       <w:r>
         <w:t>Des exploitations agricoles "à taille humaine" ? De moins en moins, surtout en Wallonie</w:t>
@@ -35954,8 +36579,29 @@
       </w:r>
     </w:p>
     <w:p>
-      <w:r>
-        <w:t xml:space="preserve">Angular team (2024). Angular. </w:t>
+      <w:proofErr w:type="spellStart"/>
+      <w:r>
+        <w:t>Angular</w:t>
+      </w:r>
+      <w:proofErr w:type="spellEnd"/>
+      <w:r>
+        <w:t xml:space="preserve"> </w:t>
+      </w:r>
+      <w:proofErr w:type="gramStart"/>
+      <w:r>
+        <w:t>team</w:t>
+      </w:r>
+      <w:proofErr w:type="gramEnd"/>
+      <w:r>
+        <w:t xml:space="preserve"> (2024). </w:t>
+      </w:r>
+      <w:proofErr w:type="spellStart"/>
+      <w:r>
+        <w:t>Angular</w:t>
+      </w:r>
+      <w:proofErr w:type="spellEnd"/>
+      <w:r>
+        <w:t xml:space="preserve">. </w:t>
       </w:r>
       <w:hyperlink r:id="rId61" w:history="1">
         <w:r>
@@ -35970,8 +36616,21 @@
       </w:r>
     </w:p>
     <w:p>
-      <w:r>
-        <w:t xml:space="preserve">PrimeNg (2025). PrimeNg V19. </w:t>
+      <w:proofErr w:type="spellStart"/>
+      <w:r>
+        <w:t>PrimeNg</w:t>
+      </w:r>
+      <w:proofErr w:type="spellEnd"/>
+      <w:r>
+        <w:t xml:space="preserve"> (2025). </w:t>
+      </w:r>
+      <w:proofErr w:type="spellStart"/>
+      <w:r>
+        <w:t>PrimeNg</w:t>
+      </w:r>
+      <w:proofErr w:type="spellEnd"/>
+      <w:r>
+        <w:t xml:space="preserve"> V19. </w:t>
       </w:r>
       <w:hyperlink r:id="rId62" w:history="1">
         <w:r>
@@ -35987,7 +36646,23 @@
     </w:p>
     <w:p>
       <w:r>
-        <w:t xml:space="preserve">Jimmy Bogard (2025). MediatR. </w:t>
+        <w:t xml:space="preserve">Jimmy </w:t>
+      </w:r>
+      <w:proofErr w:type="spellStart"/>
+      <w:r>
+        <w:t>Bogard</w:t>
+      </w:r>
+      <w:proofErr w:type="spellEnd"/>
+      <w:r>
+        <w:t xml:space="preserve"> (2025). </w:t>
+      </w:r>
+      <w:proofErr w:type="spellStart"/>
+      <w:r>
+        <w:t>MediatR</w:t>
+      </w:r>
+      <w:proofErr w:type="spellEnd"/>
+      <w:r>
+        <w:t xml:space="preserve">. </w:t>
       </w:r>
       <w:hyperlink r:id="rId63" w:history="1">
         <w:r>
@@ -36002,8 +36677,37 @@
       </w:r>
     </w:p>
     <w:p>
-      <w:r>
-        <w:t xml:space="preserve">OpenApiGenerator team. OpenApi Generator. </w:t>
+      <w:proofErr w:type="spellStart"/>
+      <w:r>
+        <w:t>OpenApiGenerator</w:t>
+      </w:r>
+      <w:proofErr w:type="spellEnd"/>
+      <w:r>
+        <w:t xml:space="preserve"> </w:t>
+      </w:r>
+      <w:proofErr w:type="gramStart"/>
+      <w:r>
+        <w:t>team</w:t>
+      </w:r>
+      <w:proofErr w:type="gramEnd"/>
+      <w:r>
+        <w:t xml:space="preserve">. </w:t>
+      </w:r>
+      <w:proofErr w:type="spellStart"/>
+      <w:r>
+        <w:t>OpenApi</w:t>
+      </w:r>
+      <w:proofErr w:type="spellEnd"/>
+      <w:r>
+        <w:t xml:space="preserve"> </w:t>
+      </w:r>
+      <w:proofErr w:type="spellStart"/>
+      <w:r>
+        <w:t>Generator</w:t>
+      </w:r>
+      <w:proofErr w:type="spellEnd"/>
+      <w:r>
+        <w:t xml:space="preserve">. </w:t>
       </w:r>
       <w:hyperlink r:id="rId64" w:history="1">
         <w:r>
@@ -36050,8 +36754,21 @@
       </w:r>
     </w:p>
     <w:p>
-      <w:r>
-        <w:t xml:space="preserve">Volodymyr Agafonkin (2023). Leaflet. </w:t>
+      <w:proofErr w:type="spellStart"/>
+      <w:r>
+        <w:t>Volodymyr</w:t>
+      </w:r>
+      <w:proofErr w:type="spellEnd"/>
+      <w:r>
+        <w:t xml:space="preserve"> </w:t>
+      </w:r>
+      <w:proofErr w:type="spellStart"/>
+      <w:r>
+        <w:t>Agafonkin</w:t>
+      </w:r>
+      <w:proofErr w:type="spellEnd"/>
+      <w:r>
+        <w:t xml:space="preserve"> (2023). Leaflet. </w:t>
       </w:r>
       <w:hyperlink r:id="rId67" w:history="1">
         <w:r>
@@ -36182,7 +36899,7 @@
             </mc:Choice>
             <mc:Fallback>
               <w:pict>
-                <v:shapetype w14:anchorId="052EC824" id="_x0000_t110" coordsize="21600,21600" o:spt="110" path="m10800,l,10800,10800,21600,21600,10800xe">
+                <v:shapetype w14:anchorId="5B3A779E" id="_x0000_t110" coordsize="21600,21600" o:spt="110" path="m10800,l,10800,10800,21600,21600,10800xe">
                   <v:stroke joinstyle="miter"/>
                   <v:path gradientshapeok="t" o:connecttype="rect" textboxrect="5400,5400,16200,16200"/>
                 </v:shapetype>

</xml_diff>